<commit_message>
feat: Add progress #160 'Learn Typescript'
</commit_message>
<xml_diff>
--- a/learn-typescript/chapter_6/Chapter 6 - Advanced Object Types.docx
+++ b/learn-typescript/chapter_6/Chapter 6 - Advanced Object Types.docx
@@ -7,6 +7,8 @@
         <w:rPr>
           <w:rFonts w:asciiTheme="minorHAnsi" w:hAnsiTheme="minorHAnsi"/>
           <w:color w:val="000000" w:themeColor="text1"/>
+          <w:sz w:val="44"/>
+          <w:szCs w:val="44"/>
         </w:rPr>
       </w:pPr>
       <w:r>
@@ -46,6 +48,148 @@
         <w:t>Advanced Object Types</w:t>
       </w:r>
     </w:p>
+    <w:p>
+      <w:pPr>
+        <w:rPr>
+          <w:rFonts w:asciiTheme="minorHAnsi" w:hAnsiTheme="minorHAnsi"/>
+          <w:color w:val="000000" w:themeColor="text1"/>
+          <w:sz w:val="44"/>
+          <w:szCs w:val="44"/>
+        </w:rPr>
+      </w:pPr>
+    </w:p>
+    <w:p>
+      <w:pPr>
+        <w:pStyle w:val="ListParagraph"/>
+        <w:numPr>
+          <w:ilvl w:val="0"/>
+          <w:numId w:val="33"/>
+        </w:numPr>
+        <w:rPr>
+          <w:rFonts w:asciiTheme="minorHAnsi" w:hAnsiTheme="minorHAnsi"/>
+          <w:color w:val="000000" w:themeColor="text1"/>
+          <w:sz w:val="44"/>
+          <w:szCs w:val="44"/>
+        </w:rPr>
+      </w:pPr>
+      <w:r>
+        <w:rPr>
+          <w:rFonts w:asciiTheme="minorHAnsi" w:hAnsiTheme="minorHAnsi"/>
+          <w:color w:val="000000" w:themeColor="text1"/>
+          <w:sz w:val="28"/>
+          <w:szCs w:val="28"/>
+        </w:rPr>
+        <w:t>Introduction</w:t>
+      </w:r>
+    </w:p>
+    <w:p>
+      <w:pPr>
+        <w:pStyle w:val="ListParagraph"/>
+        <w:numPr>
+          <w:ilvl w:val="1"/>
+          <w:numId w:val="33"/>
+        </w:numPr>
+        <w:rPr>
+          <w:rFonts w:asciiTheme="minorHAnsi" w:hAnsiTheme="minorHAnsi"/>
+          <w:color w:val="000000" w:themeColor="text1"/>
+          <w:sz w:val="44"/>
+          <w:szCs w:val="44"/>
+        </w:rPr>
+      </w:pPr>
+      <w:r>
+        <w:rPr>
+          <w:rFonts w:ascii="AppleSystemUIFont" w:eastAsiaTheme="minorEastAsia" w:hAnsi="AppleSystemUIFont" w:cs="AppleSystemUIFont"/>
+          <w:lang w:val="en-US"/>
+        </w:rPr>
+        <w:t>One of the challenges of writing TypeScript is knowing how to apply types in every situation we’ll encounter within our code</w:t>
+      </w:r>
+    </w:p>
+    <w:p>
+      <w:pPr>
+        <w:pStyle w:val="ListParagraph"/>
+        <w:numPr>
+          <w:ilvl w:val="1"/>
+          <w:numId w:val="33"/>
+        </w:numPr>
+        <w:rPr>
+          <w:rFonts w:asciiTheme="minorHAnsi" w:hAnsiTheme="minorHAnsi" w:cstheme="minorHAnsi"/>
+        </w:rPr>
+      </w:pPr>
+      <w:r>
+        <w:rPr>
+          <w:rFonts w:asciiTheme="minorHAnsi" w:hAnsiTheme="minorHAnsi" w:cstheme="minorHAnsi"/>
+          <w:shd w:val="clear" w:color="auto" w:fill="FFFFFF"/>
+        </w:rPr>
+        <w:t xml:space="preserve">we’ll </w:t>
+      </w:r>
+      <w:r>
+        <w:rPr>
+          <w:rFonts w:asciiTheme="minorHAnsi" w:hAnsiTheme="minorHAnsi" w:cstheme="minorHAnsi"/>
+          <w:shd w:val="clear" w:color="auto" w:fill="FFFFFF"/>
+        </w:rPr>
+        <w:t>learn</w:t>
+      </w:r>
+      <w:r>
+        <w:rPr>
+          <w:rFonts w:asciiTheme="minorHAnsi" w:hAnsiTheme="minorHAnsi" w:cstheme="minorHAnsi"/>
+          <w:shd w:val="clear" w:color="auto" w:fill="FFFFFF"/>
+        </w:rPr>
+        <w:t xml:space="preserve"> how to use types with object-oriented programming patterns, how to use types together to create combined types</w:t>
+      </w:r>
+    </w:p>
+    <w:p>
+      <w:pPr>
+        <w:rPr>
+          <w:rFonts w:asciiTheme="minorHAnsi" w:hAnsiTheme="minorHAnsi"/>
+          <w:color w:val="000000" w:themeColor="text1"/>
+        </w:rPr>
+      </w:pPr>
+    </w:p>
+    <w:p>
+      <w:pPr>
+        <w:rPr>
+          <w:rFonts w:asciiTheme="minorHAnsi" w:hAnsiTheme="minorHAnsi"/>
+          <w:color w:val="000000" w:themeColor="text1"/>
+        </w:rPr>
+      </w:pPr>
+    </w:p>
+    <w:p>
+      <w:pPr>
+        <w:pStyle w:val="ListParagraph"/>
+        <w:numPr>
+          <w:ilvl w:val="0"/>
+          <w:numId w:val="33"/>
+        </w:numPr>
+        <w:rPr>
+          <w:rFonts w:asciiTheme="minorHAnsi" w:hAnsiTheme="minorHAnsi"/>
+          <w:color w:val="000000" w:themeColor="text1"/>
+          <w:sz w:val="44"/>
+          <w:szCs w:val="44"/>
+        </w:rPr>
+      </w:pPr>
+      <w:r>
+        <w:rPr>
+          <w:rFonts w:asciiTheme="minorHAnsi" w:hAnsiTheme="minorHAnsi"/>
+          <w:color w:val="000000" w:themeColor="text1"/>
+          <w:sz w:val="28"/>
+          <w:szCs w:val="28"/>
+        </w:rPr>
+        <w:t>Interfaces and Types</w:t>
+      </w:r>
+    </w:p>
+    <w:p>
+      <w:pPr>
+        <w:pStyle w:val="ListParagraph"/>
+        <w:numPr>
+          <w:ilvl w:val="1"/>
+          <w:numId w:val="1"/>
+        </w:numPr>
+        <w:rPr>
+          <w:rFonts w:asciiTheme="minorHAnsi" w:hAnsiTheme="minorHAnsi"/>
+          <w:color w:val="000000" w:themeColor="text1"/>
+        </w:rPr>
+      </w:pPr>
+    </w:p>
     <w:sectPr>
       <w:pgSz w:w="12240" w:h="15840"/>
       <w:pgMar w:top="1440" w:right="1440" w:bottom="1440" w:left="1440" w:header="708" w:footer="708" w:gutter="0"/>
@@ -787,6 +931,101 @@
     </w:lvl>
   </w:abstractNum>
   <w:abstractNum w:abstractNumId="8" w15:restartNumberingAfterBreak="0">
+    <w:nsid w:val="250F730A"/>
+    <w:multiLevelType w:val="hybridMultilevel"/>
+    <w:tmpl w:val="DF58D840"/>
+    <w:lvl w:ilvl="0" w:tplc="90B27F62">
+      <w:start w:val="1"/>
+      <w:numFmt w:val="decimal"/>
+      <w:lvlText w:val="%1)"/>
+      <w:lvlJc w:val="left"/>
+      <w:pPr>
+        <w:ind w:left="720" w:hanging="360"/>
+      </w:pPr>
+      <w:rPr>
+        <w:rFonts w:hint="default"/>
+        <w:sz w:val="28"/>
+        <w:szCs w:val="28"/>
+      </w:rPr>
+    </w:lvl>
+    <w:lvl w:ilvl="1" w:tplc="CA1079B4">
+      <w:start w:val="1"/>
+      <w:numFmt w:val="lowerLetter"/>
+      <w:lvlText w:val="%2."/>
+      <w:lvlJc w:val="left"/>
+      <w:pPr>
+        <w:ind w:left="1440" w:hanging="360"/>
+      </w:pPr>
+      <w:rPr>
+        <w:sz w:val="24"/>
+        <w:szCs w:val="24"/>
+      </w:rPr>
+    </w:lvl>
+    <w:lvl w:ilvl="2" w:tplc="0409001B" w:tentative="1">
+      <w:start w:val="1"/>
+      <w:numFmt w:val="lowerRoman"/>
+      <w:lvlText w:val="%3."/>
+      <w:lvlJc w:val="right"/>
+      <w:pPr>
+        <w:ind w:left="2160" w:hanging="180"/>
+      </w:pPr>
+    </w:lvl>
+    <w:lvl w:ilvl="3" w:tplc="0409000F" w:tentative="1">
+      <w:start w:val="1"/>
+      <w:numFmt w:val="decimal"/>
+      <w:lvlText w:val="%4."/>
+      <w:lvlJc w:val="left"/>
+      <w:pPr>
+        <w:ind w:left="2880" w:hanging="360"/>
+      </w:pPr>
+    </w:lvl>
+    <w:lvl w:ilvl="4" w:tplc="04090019" w:tentative="1">
+      <w:start w:val="1"/>
+      <w:numFmt w:val="lowerLetter"/>
+      <w:lvlText w:val="%5."/>
+      <w:lvlJc w:val="left"/>
+      <w:pPr>
+        <w:ind w:left="3600" w:hanging="360"/>
+      </w:pPr>
+    </w:lvl>
+    <w:lvl w:ilvl="5" w:tplc="0409001B" w:tentative="1">
+      <w:start w:val="1"/>
+      <w:numFmt w:val="lowerRoman"/>
+      <w:lvlText w:val="%6."/>
+      <w:lvlJc w:val="right"/>
+      <w:pPr>
+        <w:ind w:left="4320" w:hanging="180"/>
+      </w:pPr>
+    </w:lvl>
+    <w:lvl w:ilvl="6" w:tplc="0409000F" w:tentative="1">
+      <w:start w:val="1"/>
+      <w:numFmt w:val="decimal"/>
+      <w:lvlText w:val="%7."/>
+      <w:lvlJc w:val="left"/>
+      <w:pPr>
+        <w:ind w:left="5040" w:hanging="360"/>
+      </w:pPr>
+    </w:lvl>
+    <w:lvl w:ilvl="7" w:tplc="04090019" w:tentative="1">
+      <w:start w:val="1"/>
+      <w:numFmt w:val="lowerLetter"/>
+      <w:lvlText w:val="%8."/>
+      <w:lvlJc w:val="left"/>
+      <w:pPr>
+        <w:ind w:left="5760" w:hanging="360"/>
+      </w:pPr>
+    </w:lvl>
+    <w:lvl w:ilvl="8" w:tplc="0409001B" w:tentative="1">
+      <w:start w:val="1"/>
+      <w:numFmt w:val="lowerRoman"/>
+      <w:lvlText w:val="%9."/>
+      <w:lvlJc w:val="right"/>
+      <w:pPr>
+        <w:ind w:left="6480" w:hanging="180"/>
+      </w:pPr>
+    </w:lvl>
+  </w:abstractNum>
+  <w:abstractNum w:abstractNumId="9" w15:restartNumberingAfterBreak="0">
     <w:nsid w:val="26B64E0E"/>
     <w:multiLevelType w:val="hybridMultilevel"/>
     <w:tmpl w:val="54023D90"/>
@@ -875,7 +1114,7 @@
       </w:pPr>
     </w:lvl>
   </w:abstractNum>
-  <w:abstractNum w:abstractNumId="9" w15:restartNumberingAfterBreak="0">
+  <w:abstractNum w:abstractNumId="10" w15:restartNumberingAfterBreak="0">
     <w:nsid w:val="2ABE0338"/>
     <w:multiLevelType w:val="hybridMultilevel"/>
     <w:tmpl w:val="25D24ED6"/>
@@ -964,7 +1203,7 @@
       </w:pPr>
     </w:lvl>
   </w:abstractNum>
-  <w:abstractNum w:abstractNumId="10" w15:restartNumberingAfterBreak="0">
+  <w:abstractNum w:abstractNumId="11" w15:restartNumberingAfterBreak="0">
     <w:nsid w:val="34461197"/>
     <w:multiLevelType w:val="hybridMultilevel"/>
     <w:tmpl w:val="8DCA14A8"/>
@@ -1055,7 +1294,7 @@
       </w:pPr>
     </w:lvl>
   </w:abstractNum>
-  <w:abstractNum w:abstractNumId="11" w15:restartNumberingAfterBreak="0">
+  <w:abstractNum w:abstractNumId="12" w15:restartNumberingAfterBreak="0">
     <w:nsid w:val="3D9F2B13"/>
     <w:multiLevelType w:val="hybridMultilevel"/>
     <w:tmpl w:val="520E7810"/>
@@ -1145,7 +1384,7 @@
       </w:pPr>
     </w:lvl>
   </w:abstractNum>
-  <w:abstractNum w:abstractNumId="12" w15:restartNumberingAfterBreak="0">
+  <w:abstractNum w:abstractNumId="13" w15:restartNumberingAfterBreak="0">
     <w:nsid w:val="4CBA4F38"/>
     <w:multiLevelType w:val="hybridMultilevel"/>
     <w:tmpl w:val="A776D5A8"/>
@@ -1234,7 +1473,7 @@
       </w:pPr>
     </w:lvl>
   </w:abstractNum>
-  <w:abstractNum w:abstractNumId="13" w15:restartNumberingAfterBreak="0">
+  <w:abstractNum w:abstractNumId="14" w15:restartNumberingAfterBreak="0">
     <w:nsid w:val="50E408BF"/>
     <w:multiLevelType w:val="hybridMultilevel"/>
     <w:tmpl w:val="BCBE6968"/>
@@ -1347,7 +1586,7 @@
       </w:rPr>
     </w:lvl>
   </w:abstractNum>
-  <w:abstractNum w:abstractNumId="14" w15:restartNumberingAfterBreak="0">
+  <w:abstractNum w:abstractNumId="15" w15:restartNumberingAfterBreak="0">
     <w:nsid w:val="52751265"/>
     <w:multiLevelType w:val="hybridMultilevel"/>
     <w:tmpl w:val="66D6A67E"/>
@@ -1442,7 +1681,7 @@
       </w:pPr>
     </w:lvl>
   </w:abstractNum>
-  <w:abstractNum w:abstractNumId="15" w15:restartNumberingAfterBreak="0">
+  <w:abstractNum w:abstractNumId="16" w15:restartNumberingAfterBreak="0">
     <w:nsid w:val="52CB0831"/>
     <w:multiLevelType w:val="hybridMultilevel"/>
     <w:tmpl w:val="8CA4D62A"/>
@@ -1535,7 +1774,7 @@
       </w:pPr>
     </w:lvl>
   </w:abstractNum>
-  <w:abstractNum w:abstractNumId="16" w15:restartNumberingAfterBreak="0">
+  <w:abstractNum w:abstractNumId="17" w15:restartNumberingAfterBreak="0">
     <w:nsid w:val="553F2B35"/>
     <w:multiLevelType w:val="hybridMultilevel"/>
     <w:tmpl w:val="7954259C"/>
@@ -1624,7 +1863,7 @@
       </w:pPr>
     </w:lvl>
   </w:abstractNum>
-  <w:abstractNum w:abstractNumId="17" w15:restartNumberingAfterBreak="0">
+  <w:abstractNum w:abstractNumId="18" w15:restartNumberingAfterBreak="0">
     <w:nsid w:val="5F44714F"/>
     <w:multiLevelType w:val="hybridMultilevel"/>
     <w:tmpl w:val="25D24ED6"/>
@@ -1713,7 +1952,7 @@
       </w:pPr>
     </w:lvl>
   </w:abstractNum>
-  <w:abstractNum w:abstractNumId="18" w15:restartNumberingAfterBreak="0">
+  <w:abstractNum w:abstractNumId="19" w15:restartNumberingAfterBreak="0">
     <w:nsid w:val="65BC251F"/>
     <w:multiLevelType w:val="hybridMultilevel"/>
     <w:tmpl w:val="25D24ED6"/>
@@ -1802,7 +2041,7 @@
       </w:pPr>
     </w:lvl>
   </w:abstractNum>
-  <w:abstractNum w:abstractNumId="19" w15:restartNumberingAfterBreak="0">
+  <w:abstractNum w:abstractNumId="20" w15:restartNumberingAfterBreak="0">
     <w:nsid w:val="6607793B"/>
     <w:multiLevelType w:val="hybridMultilevel"/>
     <w:tmpl w:val="66D6A67E"/>
@@ -1897,7 +2136,7 @@
       </w:pPr>
     </w:lvl>
   </w:abstractNum>
-  <w:abstractNum w:abstractNumId="20" w15:restartNumberingAfterBreak="0">
+  <w:abstractNum w:abstractNumId="21" w15:restartNumberingAfterBreak="0">
     <w:nsid w:val="688B6B82"/>
     <w:multiLevelType w:val="hybridMultilevel"/>
     <w:tmpl w:val="20B640F4"/>
@@ -1986,7 +2225,7 @@
       </w:pPr>
     </w:lvl>
   </w:abstractNum>
-  <w:abstractNum w:abstractNumId="21" w15:restartNumberingAfterBreak="0">
+  <w:abstractNum w:abstractNumId="22" w15:restartNumberingAfterBreak="0">
     <w:nsid w:val="691B10B1"/>
     <w:multiLevelType w:val="hybridMultilevel"/>
     <w:tmpl w:val="496E8954"/>
@@ -2075,7 +2314,7 @@
       </w:pPr>
     </w:lvl>
   </w:abstractNum>
-  <w:abstractNum w:abstractNumId="22" w15:restartNumberingAfterBreak="0">
+  <w:abstractNum w:abstractNumId="23" w15:restartNumberingAfterBreak="0">
     <w:nsid w:val="6B766D80"/>
     <w:multiLevelType w:val="hybridMultilevel"/>
     <w:tmpl w:val="3AF89046"/>
@@ -2168,7 +2407,7 @@
       </w:pPr>
     </w:lvl>
   </w:abstractNum>
-  <w:abstractNum w:abstractNumId="23" w15:restartNumberingAfterBreak="0">
+  <w:abstractNum w:abstractNumId="24" w15:restartNumberingAfterBreak="0">
     <w:nsid w:val="6C81524C"/>
     <w:multiLevelType w:val="hybridMultilevel"/>
     <w:tmpl w:val="EE3295C2"/>
@@ -2263,7 +2502,7 @@
       </w:pPr>
     </w:lvl>
   </w:abstractNum>
-  <w:abstractNum w:abstractNumId="24" w15:restartNumberingAfterBreak="0">
+  <w:abstractNum w:abstractNumId="25" w15:restartNumberingAfterBreak="0">
     <w:nsid w:val="6DD83C6A"/>
     <w:multiLevelType w:val="hybridMultilevel"/>
     <w:tmpl w:val="3AF89046"/>
@@ -2356,7 +2595,7 @@
       </w:pPr>
     </w:lvl>
   </w:abstractNum>
-  <w:abstractNum w:abstractNumId="25" w15:restartNumberingAfterBreak="0">
+  <w:abstractNum w:abstractNumId="26" w15:restartNumberingAfterBreak="0">
     <w:nsid w:val="6E4A5CEC"/>
     <w:multiLevelType w:val="hybridMultilevel"/>
     <w:tmpl w:val="06649BDA"/>
@@ -2447,7 +2686,7 @@
       </w:pPr>
     </w:lvl>
   </w:abstractNum>
-  <w:abstractNum w:abstractNumId="26" w15:restartNumberingAfterBreak="0">
+  <w:abstractNum w:abstractNumId="27" w15:restartNumberingAfterBreak="0">
     <w:nsid w:val="724515C8"/>
     <w:multiLevelType w:val="hybridMultilevel"/>
     <w:tmpl w:val="A290F5F2"/>
@@ -2536,7 +2775,7 @@
       </w:pPr>
     </w:lvl>
   </w:abstractNum>
-  <w:abstractNum w:abstractNumId="27" w15:restartNumberingAfterBreak="0">
+  <w:abstractNum w:abstractNumId="28" w15:restartNumberingAfterBreak="0">
     <w:nsid w:val="72F60A37"/>
     <w:multiLevelType w:val="hybridMultilevel"/>
     <w:tmpl w:val="B7DABB3E"/>
@@ -2625,7 +2864,7 @@
       </w:pPr>
     </w:lvl>
   </w:abstractNum>
-  <w:abstractNum w:abstractNumId="28" w15:restartNumberingAfterBreak="0">
+  <w:abstractNum w:abstractNumId="29" w15:restartNumberingAfterBreak="0">
     <w:nsid w:val="752A1B65"/>
     <w:multiLevelType w:val="hybridMultilevel"/>
     <w:tmpl w:val="25D24ED6"/>
@@ -2714,7 +2953,7 @@
       </w:pPr>
     </w:lvl>
   </w:abstractNum>
-  <w:abstractNum w:abstractNumId="29" w15:restartNumberingAfterBreak="0">
+  <w:abstractNum w:abstractNumId="30" w15:restartNumberingAfterBreak="0">
     <w:nsid w:val="78D1390F"/>
     <w:multiLevelType w:val="hybridMultilevel"/>
     <w:tmpl w:val="EE1E9BFE"/>
@@ -2803,7 +3042,7 @@
       </w:pPr>
     </w:lvl>
   </w:abstractNum>
-  <w:abstractNum w:abstractNumId="30" w15:restartNumberingAfterBreak="0">
+  <w:abstractNum w:abstractNumId="31" w15:restartNumberingAfterBreak="0">
     <w:nsid w:val="7B19375F"/>
     <w:multiLevelType w:val="hybridMultilevel"/>
     <w:tmpl w:val="B0FC42D8"/>
@@ -2916,7 +3155,7 @@
       </w:rPr>
     </w:lvl>
   </w:abstractNum>
-  <w:abstractNum w:abstractNumId="31" w15:restartNumberingAfterBreak="0">
+  <w:abstractNum w:abstractNumId="32" w15:restartNumberingAfterBreak="0">
     <w:nsid w:val="7C5E7D5F"/>
     <w:multiLevelType w:val="hybridMultilevel"/>
     <w:tmpl w:val="8870BFD6"/>
@@ -3009,49 +3248,49 @@
     <w:abstractNumId w:val="3"/>
   </w:num>
   <w:num w:numId="2">
-    <w:abstractNumId w:val="16"/>
+    <w:abstractNumId w:val="17"/>
   </w:num>
   <w:num w:numId="3">
-    <w:abstractNumId w:val="26"/>
+    <w:abstractNumId w:val="27"/>
   </w:num>
   <w:num w:numId="4">
-    <w:abstractNumId w:val="13"/>
+    <w:abstractNumId w:val="14"/>
   </w:num>
   <w:num w:numId="5">
-    <w:abstractNumId w:val="24"/>
+    <w:abstractNumId w:val="25"/>
   </w:num>
   <w:num w:numId="6">
-    <w:abstractNumId w:val="22"/>
+    <w:abstractNumId w:val="23"/>
   </w:num>
   <w:num w:numId="7">
-    <w:abstractNumId w:val="11"/>
+    <w:abstractNumId w:val="12"/>
   </w:num>
   <w:num w:numId="8">
-    <w:abstractNumId w:val="30"/>
+    <w:abstractNumId w:val="31"/>
   </w:num>
   <w:num w:numId="9">
     <w:abstractNumId w:val="5"/>
   </w:num>
   <w:num w:numId="10">
-    <w:abstractNumId w:val="15"/>
+    <w:abstractNumId w:val="16"/>
   </w:num>
   <w:num w:numId="11">
-    <w:abstractNumId w:val="25"/>
+    <w:abstractNumId w:val="26"/>
   </w:num>
   <w:num w:numId="12">
     <w:abstractNumId w:val="7"/>
   </w:num>
   <w:num w:numId="13">
-    <w:abstractNumId w:val="18"/>
+    <w:abstractNumId w:val="19"/>
   </w:num>
   <w:num w:numId="14">
-    <w:abstractNumId w:val="9"/>
+    <w:abstractNumId w:val="10"/>
   </w:num>
   <w:num w:numId="15">
-    <w:abstractNumId w:val="28"/>
+    <w:abstractNumId w:val="29"/>
   </w:num>
   <w:num w:numId="16">
-    <w:abstractNumId w:val="17"/>
+    <w:abstractNumId w:val="18"/>
   </w:num>
   <w:num w:numId="17">
     <w:abstractNumId w:val="0"/>
@@ -3066,40 +3305,43 @@
     <w:abstractNumId w:val="2"/>
   </w:num>
   <w:num w:numId="21">
-    <w:abstractNumId w:val="14"/>
+    <w:abstractNumId w:val="15"/>
   </w:num>
   <w:num w:numId="22">
-    <w:abstractNumId w:val="19"/>
+    <w:abstractNumId w:val="20"/>
   </w:num>
   <w:num w:numId="23">
     <w:abstractNumId w:val="4"/>
   </w:num>
   <w:num w:numId="24">
-    <w:abstractNumId w:val="23"/>
+    <w:abstractNumId w:val="24"/>
   </w:num>
   <w:num w:numId="25">
-    <w:abstractNumId w:val="10"/>
+    <w:abstractNumId w:val="11"/>
   </w:num>
   <w:num w:numId="26">
-    <w:abstractNumId w:val="31"/>
+    <w:abstractNumId w:val="32"/>
   </w:num>
   <w:num w:numId="27">
-    <w:abstractNumId w:val="29"/>
+    <w:abstractNumId w:val="30"/>
   </w:num>
   <w:num w:numId="28">
-    <w:abstractNumId w:val="20"/>
+    <w:abstractNumId w:val="21"/>
   </w:num>
   <w:num w:numId="29">
-    <w:abstractNumId w:val="8"/>
+    <w:abstractNumId w:val="9"/>
   </w:num>
   <w:num w:numId="30">
-    <w:abstractNumId w:val="21"/>
+    <w:abstractNumId w:val="22"/>
   </w:num>
   <w:num w:numId="31">
-    <w:abstractNumId w:val="27"/>
+    <w:abstractNumId w:val="28"/>
   </w:num>
   <w:num w:numId="32">
-    <w:abstractNumId w:val="12"/>
+    <w:abstractNumId w:val="13"/>
+  </w:num>
+  <w:num w:numId="33">
+    <w:abstractNumId w:val="8"/>
   </w:num>
 </w:numbering>
 </file>

</xml_diff>

<commit_message>
feat: Add progress #161 'Learn Typescript'
</commit_message>
<xml_diff>
--- a/learn-typescript/chapter_6/Chapter 6 - Advanced Object Types.docx
+++ b/learn-typescript/chapter_6/Chapter 6 - Advanced Object Types.docx
@@ -182,8 +182,867 @@
         <w:pStyle w:val="ListParagraph"/>
         <w:numPr>
           <w:ilvl w:val="1"/>
-          <w:numId w:val="1"/>
+          <w:numId w:val="33"/>
         </w:numPr>
+        <w:rPr>
+          <w:rFonts w:asciiTheme="minorHAnsi" w:hAnsiTheme="minorHAnsi" w:cstheme="minorHAnsi"/>
+        </w:rPr>
+      </w:pPr>
+      <w:r>
+        <w:rPr>
+          <w:rFonts w:asciiTheme="minorHAnsi" w:hAnsiTheme="minorHAnsi" w:cstheme="minorHAnsi"/>
+          <w:shd w:val="clear" w:color="auto" w:fill="FFFFFF"/>
+        </w:rPr>
+        <w:t>there’s another way to define types with the </w:t>
+      </w:r>
+      <w:r>
+        <w:rPr>
+          <w:rFonts w:asciiTheme="minorHAnsi" w:hAnsiTheme="minorHAnsi" w:cstheme="minorHAnsi"/>
+          <w:shd w:val="clear" w:color="auto" w:fill="EAE9ED"/>
+        </w:rPr>
+        <w:t>interface</w:t>
+      </w:r>
+      <w:r>
+        <w:rPr>
+          <w:rFonts w:asciiTheme="minorHAnsi" w:hAnsiTheme="minorHAnsi" w:cstheme="minorHAnsi"/>
+          <w:shd w:val="clear" w:color="auto" w:fill="FFFFFF"/>
+        </w:rPr>
+        <w:t> keyword.</w:t>
+      </w:r>
+    </w:p>
+    <w:p>
+      <w:pPr>
+        <w:pStyle w:val="ListParagraph"/>
+        <w:numPr>
+          <w:ilvl w:val="1"/>
+          <w:numId w:val="33"/>
+        </w:numPr>
+        <w:rPr>
+          <w:rFonts w:asciiTheme="minorHAnsi" w:hAnsiTheme="minorHAnsi" w:cstheme="minorHAnsi"/>
+        </w:rPr>
+      </w:pPr>
+      <w:r>
+        <w:rPr>
+          <w:rFonts w:asciiTheme="minorHAnsi" w:hAnsiTheme="minorHAnsi" w:cstheme="minorHAnsi"/>
+          <w:shd w:val="clear" w:color="auto" w:fill="FFFFFF"/>
+        </w:rPr>
+        <w:t>The syntaxes for </w:t>
+      </w:r>
+      <w:r>
+        <w:rPr>
+          <w:rFonts w:asciiTheme="minorHAnsi" w:hAnsiTheme="minorHAnsi" w:cstheme="minorHAnsi"/>
+          <w:shd w:val="clear" w:color="auto" w:fill="EAE9ED"/>
+        </w:rPr>
+        <w:t>type</w:t>
+      </w:r>
+      <w:r>
+        <w:rPr>
+          <w:rFonts w:asciiTheme="minorHAnsi" w:hAnsiTheme="minorHAnsi" w:cstheme="minorHAnsi"/>
+          <w:shd w:val="clear" w:color="auto" w:fill="FFFFFF"/>
+        </w:rPr>
+        <w:t> and </w:t>
+      </w:r>
+      <w:r>
+        <w:rPr>
+          <w:rFonts w:asciiTheme="minorHAnsi" w:hAnsiTheme="minorHAnsi" w:cstheme="minorHAnsi"/>
+          <w:shd w:val="clear" w:color="auto" w:fill="EAE9ED"/>
+        </w:rPr>
+        <w:t>interface</w:t>
+      </w:r>
+      <w:r>
+        <w:rPr>
+          <w:rFonts w:asciiTheme="minorHAnsi" w:hAnsiTheme="minorHAnsi" w:cstheme="minorHAnsi"/>
+          <w:shd w:val="clear" w:color="auto" w:fill="FFFFFF"/>
+        </w:rPr>
+        <w:t> are slightly different, since </w:t>
+      </w:r>
+      <w:r>
+        <w:rPr>
+          <w:rFonts w:asciiTheme="minorHAnsi" w:hAnsiTheme="minorHAnsi" w:cstheme="minorHAnsi"/>
+          <w:shd w:val="clear" w:color="auto" w:fill="EAE9ED"/>
+        </w:rPr>
+        <w:t>interface</w:t>
+      </w:r>
+      <w:r>
+        <w:rPr>
+          <w:rFonts w:asciiTheme="minorHAnsi" w:hAnsiTheme="minorHAnsi" w:cstheme="minorHAnsi"/>
+          <w:shd w:val="clear" w:color="auto" w:fill="FFFFFF"/>
+        </w:rPr>
+        <w:t> does not require an equals sign (</w:t>
+      </w:r>
+      <w:r>
+        <w:rPr>
+          <w:rFonts w:asciiTheme="minorHAnsi" w:hAnsiTheme="minorHAnsi" w:cstheme="minorHAnsi"/>
+          <w:shd w:val="clear" w:color="auto" w:fill="EAE9ED"/>
+        </w:rPr>
+        <w:t>=</w:t>
+      </w:r>
+      <w:r>
+        <w:rPr>
+          <w:rFonts w:asciiTheme="minorHAnsi" w:hAnsiTheme="minorHAnsi" w:cstheme="minorHAnsi"/>
+          <w:shd w:val="clear" w:color="auto" w:fill="FFFFFF"/>
+        </w:rPr>
+        <w:t>) before the typed object</w:t>
+      </w:r>
+    </w:p>
+    <w:p>
+      <w:pPr>
+        <w:rPr>
+          <w:rFonts w:asciiTheme="minorHAnsi" w:hAnsiTheme="minorHAnsi"/>
+          <w:color w:val="000000" w:themeColor="text1"/>
+        </w:rPr>
+      </w:pPr>
+    </w:p>
+    <w:p>
+      <w:pPr>
+        <w:rPr>
+          <w:rFonts w:asciiTheme="minorHAnsi" w:hAnsiTheme="minorHAnsi"/>
+          <w:color w:val="000000" w:themeColor="text1"/>
+        </w:rPr>
+      </w:pPr>
+      <w:r>
+        <w:rPr>
+          <w:rFonts w:asciiTheme="minorHAnsi" w:hAnsiTheme="minorHAnsi"/>
+          <w:color w:val="000000" w:themeColor="text1"/>
+        </w:rPr>
+        <w:t>Example</w:t>
+      </w:r>
+    </w:p>
+    <w:p>
+      <w:pPr>
+        <w:rPr>
+          <w:rFonts w:asciiTheme="minorHAnsi" w:hAnsiTheme="minorHAnsi"/>
+          <w:color w:val="000000" w:themeColor="text1"/>
+        </w:rPr>
+      </w:pPr>
+    </w:p>
+    <w:tbl>
+      <w:tblPr>
+        <w:tblStyle w:val="TableGrid"/>
+        <w:tblW w:w="0" w:type="auto"/>
+        <w:tblLook w:val="04A0" w:firstRow="1" w:lastRow="0" w:firstColumn="1" w:lastColumn="0" w:noHBand="0" w:noVBand="1"/>
+      </w:tblPr>
+      <w:tblGrid>
+        <w:gridCol w:w="9350"/>
+      </w:tblGrid>
+      <w:tr>
+        <w:tc>
+          <w:tcPr>
+            <w:tcW w:w="9350" w:type="dxa"/>
+          </w:tcPr>
+          <w:p>
+            <w:pPr>
+              <w:shd w:val="clear" w:color="auto" w:fill="1E1E1E"/>
+              <w:spacing w:line="330" w:lineRule="atLeast"/>
+              <w:rPr>
+                <w:rFonts w:ascii="Consolas" w:hAnsi="Consolas" w:cs="Consolas"/>
+                <w:color w:val="FFFFFF"/>
+                <w:sz w:val="21"/>
+                <w:szCs w:val="21"/>
+              </w:rPr>
+            </w:pPr>
+            <w:r>
+              <w:rPr>
+                <w:rFonts w:ascii="Consolas" w:hAnsi="Consolas" w:cs="Consolas"/>
+                <w:color w:val="B3CCFF"/>
+                <w:sz w:val="21"/>
+                <w:szCs w:val="21"/>
+              </w:rPr>
+              <w:t>type</w:t>
+            </w:r>
+            <w:r>
+              <w:rPr>
+                <w:rFonts w:ascii="Consolas" w:hAnsi="Consolas" w:cs="Consolas"/>
+                <w:color w:val="FFFFFF"/>
+                <w:sz w:val="21"/>
+                <w:szCs w:val="21"/>
+              </w:rPr>
+              <w:t xml:space="preserve"> </w:t>
+            </w:r>
+            <w:r>
+              <w:rPr>
+                <w:rFonts w:ascii="Consolas" w:hAnsi="Consolas" w:cs="Consolas"/>
+                <w:color w:val="E85D7F"/>
+                <w:sz w:val="21"/>
+                <w:szCs w:val="21"/>
+              </w:rPr>
+              <w:t>Mail</w:t>
+            </w:r>
+            <w:r>
+              <w:rPr>
+                <w:rFonts w:ascii="Consolas" w:hAnsi="Consolas" w:cs="Consolas"/>
+                <w:color w:val="FFFFFF"/>
+                <w:sz w:val="21"/>
+                <w:szCs w:val="21"/>
+              </w:rPr>
+              <w:t xml:space="preserve"> </w:t>
+            </w:r>
+            <w:r>
+              <w:rPr>
+                <w:rFonts w:ascii="Consolas" w:hAnsi="Consolas" w:cs="Consolas"/>
+                <w:color w:val="E85D7F"/>
+                <w:sz w:val="21"/>
+                <w:szCs w:val="21"/>
+              </w:rPr>
+              <w:t>=</w:t>
+            </w:r>
+            <w:r>
+              <w:rPr>
+                <w:rFonts w:ascii="Consolas" w:hAnsi="Consolas" w:cs="Consolas"/>
+                <w:color w:val="FFFFFF"/>
+                <w:sz w:val="21"/>
+                <w:szCs w:val="21"/>
+              </w:rPr>
+              <w:t xml:space="preserve"> </w:t>
+            </w:r>
+            <w:r>
+              <w:rPr>
+                <w:rFonts w:ascii="Consolas" w:hAnsi="Consolas" w:cs="Consolas"/>
+                <w:color w:val="E85D7F"/>
+                <w:sz w:val="21"/>
+                <w:szCs w:val="21"/>
+              </w:rPr>
+              <w:t>{</w:t>
+            </w:r>
+          </w:p>
+          <w:p>
+            <w:pPr>
+              <w:shd w:val="clear" w:color="auto" w:fill="1E1E1E"/>
+              <w:spacing w:line="330" w:lineRule="atLeast"/>
+              <w:rPr>
+                <w:rFonts w:ascii="Consolas" w:hAnsi="Consolas" w:cs="Consolas"/>
+                <w:color w:val="FFFFFF"/>
+                <w:sz w:val="21"/>
+                <w:szCs w:val="21"/>
+              </w:rPr>
+            </w:pPr>
+            <w:r>
+              <w:rPr>
+                <w:rFonts w:ascii="Consolas" w:hAnsi="Consolas" w:cs="Consolas"/>
+                <w:color w:val="FFFFFF"/>
+                <w:sz w:val="21"/>
+                <w:szCs w:val="21"/>
+              </w:rPr>
+              <w:t xml:space="preserve">  postagePrice</w:t>
+            </w:r>
+            <w:r>
+              <w:rPr>
+                <w:rFonts w:ascii="Consolas" w:hAnsi="Consolas" w:cs="Consolas"/>
+                <w:color w:val="E85D7F"/>
+                <w:sz w:val="21"/>
+                <w:szCs w:val="21"/>
+              </w:rPr>
+              <w:t>:</w:t>
+            </w:r>
+            <w:r>
+              <w:rPr>
+                <w:rFonts w:ascii="Consolas" w:hAnsi="Consolas" w:cs="Consolas"/>
+                <w:color w:val="FFFFFF"/>
+                <w:sz w:val="21"/>
+                <w:szCs w:val="21"/>
+              </w:rPr>
+              <w:t xml:space="preserve"> </w:t>
+            </w:r>
+            <w:r>
+              <w:rPr>
+                <w:rFonts w:ascii="Consolas" w:hAnsi="Consolas" w:cs="Consolas"/>
+                <w:color w:val="B3CCFF"/>
+                <w:sz w:val="21"/>
+                <w:szCs w:val="21"/>
+              </w:rPr>
+              <w:t>number</w:t>
+            </w:r>
+            <w:r>
+              <w:rPr>
+                <w:rFonts w:ascii="Consolas" w:hAnsi="Consolas" w:cs="Consolas"/>
+                <w:color w:val="E85D7F"/>
+                <w:sz w:val="21"/>
+                <w:szCs w:val="21"/>
+              </w:rPr>
+              <w:t>;</w:t>
+            </w:r>
+          </w:p>
+          <w:p>
+            <w:pPr>
+              <w:shd w:val="clear" w:color="auto" w:fill="1E1E1E"/>
+              <w:spacing w:line="330" w:lineRule="atLeast"/>
+              <w:rPr>
+                <w:rFonts w:ascii="Consolas" w:hAnsi="Consolas" w:cs="Consolas"/>
+                <w:color w:val="FFFFFF"/>
+                <w:sz w:val="21"/>
+                <w:szCs w:val="21"/>
+              </w:rPr>
+            </w:pPr>
+            <w:r>
+              <w:rPr>
+                <w:rFonts w:ascii="Consolas" w:hAnsi="Consolas" w:cs="Consolas"/>
+                <w:color w:val="FFFFFF"/>
+                <w:sz w:val="21"/>
+                <w:szCs w:val="21"/>
+              </w:rPr>
+              <w:t xml:space="preserve">  address</w:t>
+            </w:r>
+            <w:r>
+              <w:rPr>
+                <w:rFonts w:ascii="Consolas" w:hAnsi="Consolas" w:cs="Consolas"/>
+                <w:color w:val="E85D7F"/>
+                <w:sz w:val="21"/>
+                <w:szCs w:val="21"/>
+              </w:rPr>
+              <w:t>:</w:t>
+            </w:r>
+            <w:r>
+              <w:rPr>
+                <w:rFonts w:ascii="Consolas" w:hAnsi="Consolas" w:cs="Consolas"/>
+                <w:color w:val="FFFFFF"/>
+                <w:sz w:val="21"/>
+                <w:szCs w:val="21"/>
+              </w:rPr>
+              <w:t xml:space="preserve"> </w:t>
+            </w:r>
+            <w:r>
+              <w:rPr>
+                <w:rFonts w:ascii="Consolas" w:hAnsi="Consolas" w:cs="Consolas"/>
+                <w:color w:val="B3CCFF"/>
+                <w:sz w:val="21"/>
+                <w:szCs w:val="21"/>
+              </w:rPr>
+              <w:t>string</w:t>
+            </w:r>
+            <w:r>
+              <w:rPr>
+                <w:rFonts w:ascii="Consolas" w:hAnsi="Consolas" w:cs="Consolas"/>
+                <w:color w:val="E85D7F"/>
+                <w:sz w:val="21"/>
+                <w:szCs w:val="21"/>
+              </w:rPr>
+              <w:t>;</w:t>
+            </w:r>
+          </w:p>
+          <w:p>
+            <w:pPr>
+              <w:shd w:val="clear" w:color="auto" w:fill="1E1E1E"/>
+              <w:spacing w:line="330" w:lineRule="atLeast"/>
+              <w:rPr>
+                <w:rFonts w:ascii="Consolas" w:hAnsi="Consolas" w:cs="Consolas"/>
+                <w:color w:val="FFFFFF"/>
+                <w:sz w:val="21"/>
+                <w:szCs w:val="21"/>
+              </w:rPr>
+            </w:pPr>
+            <w:r>
+              <w:rPr>
+                <w:rFonts w:ascii="Consolas" w:hAnsi="Consolas" w:cs="Consolas"/>
+                <w:color w:val="E85D7F"/>
+                <w:sz w:val="21"/>
+                <w:szCs w:val="21"/>
+              </w:rPr>
+              <w:t>}</w:t>
+            </w:r>
+          </w:p>
+          <w:p>
+            <w:pPr>
+              <w:shd w:val="clear" w:color="auto" w:fill="1E1E1E"/>
+              <w:spacing w:line="330" w:lineRule="atLeast"/>
+              <w:rPr>
+                <w:rFonts w:ascii="Consolas" w:hAnsi="Consolas" w:cs="Consolas"/>
+                <w:color w:val="FFFFFF"/>
+                <w:sz w:val="21"/>
+                <w:szCs w:val="21"/>
+              </w:rPr>
+            </w:pPr>
+            <w:r>
+              <w:rPr>
+                <w:rFonts w:ascii="Consolas" w:hAnsi="Consolas" w:cs="Consolas"/>
+                <w:color w:val="FFFFFF"/>
+                <w:sz w:val="21"/>
+                <w:szCs w:val="21"/>
+              </w:rPr>
+              <w:t xml:space="preserve"> </w:t>
+            </w:r>
+          </w:p>
+          <w:p>
+            <w:pPr>
+              <w:shd w:val="clear" w:color="auto" w:fill="1E1E1E"/>
+              <w:spacing w:line="330" w:lineRule="atLeast"/>
+              <w:rPr>
+                <w:rFonts w:ascii="Consolas" w:hAnsi="Consolas" w:cs="Consolas"/>
+                <w:color w:val="FFFFFF"/>
+                <w:sz w:val="21"/>
+                <w:szCs w:val="21"/>
+              </w:rPr>
+            </w:pPr>
+            <w:r>
+              <w:rPr>
+                <w:rFonts w:ascii="Consolas" w:hAnsi="Consolas" w:cs="Consolas"/>
+                <w:color w:val="B3CCFF"/>
+                <w:sz w:val="21"/>
+                <w:szCs w:val="21"/>
+              </w:rPr>
+              <w:t>const</w:t>
+            </w:r>
+            <w:r>
+              <w:rPr>
+                <w:rFonts w:ascii="Consolas" w:hAnsi="Consolas" w:cs="Consolas"/>
+                <w:color w:val="FFFFFF"/>
+                <w:sz w:val="21"/>
+                <w:szCs w:val="21"/>
+              </w:rPr>
+              <w:t xml:space="preserve"> catalog</w:t>
+            </w:r>
+            <w:r>
+              <w:rPr>
+                <w:rFonts w:ascii="Consolas" w:hAnsi="Consolas" w:cs="Consolas"/>
+                <w:color w:val="E85D7F"/>
+                <w:sz w:val="21"/>
+                <w:szCs w:val="21"/>
+              </w:rPr>
+              <w:t>:</w:t>
+            </w:r>
+            <w:r>
+              <w:rPr>
+                <w:rFonts w:ascii="Consolas" w:hAnsi="Consolas" w:cs="Consolas"/>
+                <w:color w:val="FFFFFF"/>
+                <w:sz w:val="21"/>
+                <w:szCs w:val="21"/>
+              </w:rPr>
+              <w:t xml:space="preserve"> </w:t>
+            </w:r>
+            <w:r>
+              <w:rPr>
+                <w:rFonts w:ascii="Consolas" w:hAnsi="Consolas" w:cs="Consolas"/>
+                <w:color w:val="E85D7F"/>
+                <w:sz w:val="21"/>
+                <w:szCs w:val="21"/>
+              </w:rPr>
+              <w:t>Mail</w:t>
+            </w:r>
+            <w:r>
+              <w:rPr>
+                <w:rFonts w:ascii="Consolas" w:hAnsi="Consolas" w:cs="Consolas"/>
+                <w:color w:val="FFFFFF"/>
+                <w:sz w:val="21"/>
+                <w:szCs w:val="21"/>
+              </w:rPr>
+              <w:t xml:space="preserve"> </w:t>
+            </w:r>
+            <w:r>
+              <w:rPr>
+                <w:rFonts w:ascii="Consolas" w:hAnsi="Consolas" w:cs="Consolas"/>
+                <w:color w:val="E85D7F"/>
+                <w:sz w:val="21"/>
+                <w:szCs w:val="21"/>
+              </w:rPr>
+              <w:t>=</w:t>
+            </w:r>
+            <w:r>
+              <w:rPr>
+                <w:rFonts w:ascii="Consolas" w:hAnsi="Consolas" w:cs="Consolas"/>
+                <w:color w:val="FFFFFF"/>
+                <w:sz w:val="21"/>
+                <w:szCs w:val="21"/>
+              </w:rPr>
+              <w:t xml:space="preserve"> </w:t>
+            </w:r>
+            <w:r>
+              <w:rPr>
+                <w:rFonts w:ascii="Consolas" w:hAnsi="Consolas" w:cs="Consolas"/>
+                <w:color w:val="E85D7F"/>
+                <w:sz w:val="21"/>
+                <w:szCs w:val="21"/>
+              </w:rPr>
+              <w:t>...</w:t>
+            </w:r>
+          </w:p>
+        </w:tc>
+      </w:tr>
+    </w:tbl>
+    <w:p>
+      <w:pPr>
+        <w:rPr>
+          <w:rFonts w:asciiTheme="minorHAnsi" w:hAnsiTheme="minorHAnsi"/>
+          <w:color w:val="000000" w:themeColor="text1"/>
+        </w:rPr>
+      </w:pPr>
+    </w:p>
+    <w:p>
+      <w:pPr>
+        <w:rPr>
+          <w:rFonts w:asciiTheme="minorHAnsi" w:hAnsiTheme="minorHAnsi"/>
+          <w:color w:val="000000" w:themeColor="text1"/>
+        </w:rPr>
+      </w:pPr>
+    </w:p>
+    <w:p>
+      <w:pPr>
+        <w:tabs>
+          <w:tab w:val="center" w:pos="4680"/>
+        </w:tabs>
+        <w:rPr>
+          <w:rFonts w:asciiTheme="minorHAnsi" w:hAnsiTheme="minorHAnsi"/>
+          <w:color w:val="000000" w:themeColor="text1"/>
+        </w:rPr>
+      </w:pPr>
+      <w:r>
+        <w:rPr>
+          <w:rFonts w:asciiTheme="minorHAnsi" w:hAnsiTheme="minorHAnsi"/>
+          <w:color w:val="000000" w:themeColor="text1"/>
+        </w:rPr>
+        <w:t>Example 2</w:t>
+      </w:r>
+      <w:r>
+        <w:rPr>
+          <w:rFonts w:asciiTheme="minorHAnsi" w:hAnsiTheme="minorHAnsi"/>
+          <w:color w:val="000000" w:themeColor="text1"/>
+        </w:rPr>
+        <w:tab/>
+      </w:r>
+    </w:p>
+    <w:p>
+      <w:pPr>
+        <w:rPr>
+          <w:rFonts w:asciiTheme="minorHAnsi" w:hAnsiTheme="minorHAnsi"/>
+          <w:color w:val="000000" w:themeColor="text1"/>
+        </w:rPr>
+      </w:pPr>
+    </w:p>
+    <w:tbl>
+      <w:tblPr>
+        <w:tblStyle w:val="TableGrid"/>
+        <w:tblW w:w="0" w:type="auto"/>
+        <w:tblLook w:val="04A0" w:firstRow="1" w:lastRow="0" w:firstColumn="1" w:lastColumn="0" w:noHBand="0" w:noVBand="1"/>
+      </w:tblPr>
+      <w:tblGrid>
+        <w:gridCol w:w="9350"/>
+      </w:tblGrid>
+      <w:tr>
+        <w:tc>
+          <w:tcPr>
+            <w:tcW w:w="9350" w:type="dxa"/>
+          </w:tcPr>
+          <w:p>
+            <w:pPr>
+              <w:shd w:val="clear" w:color="auto" w:fill="1E1E1E"/>
+              <w:spacing w:line="330" w:lineRule="atLeast"/>
+              <w:rPr>
+                <w:rFonts w:ascii="Consolas" w:hAnsi="Consolas" w:cs="Consolas"/>
+                <w:color w:val="FFFFFF"/>
+                <w:sz w:val="21"/>
+                <w:szCs w:val="21"/>
+              </w:rPr>
+            </w:pPr>
+          </w:p>
+          <w:p>
+            <w:pPr>
+              <w:shd w:val="clear" w:color="auto" w:fill="1E1E1E"/>
+              <w:spacing w:line="330" w:lineRule="atLeast"/>
+              <w:rPr>
+                <w:rFonts w:ascii="Consolas" w:hAnsi="Consolas" w:cs="Consolas"/>
+                <w:color w:val="FFFFFF"/>
+                <w:sz w:val="21"/>
+                <w:szCs w:val="21"/>
+              </w:rPr>
+            </w:pPr>
+            <w:r>
+              <w:rPr>
+                <w:rFonts w:ascii="Consolas" w:hAnsi="Consolas" w:cs="Consolas"/>
+                <w:color w:val="B3CCFF"/>
+                <w:sz w:val="21"/>
+                <w:szCs w:val="21"/>
+              </w:rPr>
+              <w:t>interface</w:t>
+            </w:r>
+            <w:r>
+              <w:rPr>
+                <w:rFonts w:ascii="Consolas" w:hAnsi="Consolas" w:cs="Consolas"/>
+                <w:color w:val="FFFFFF"/>
+                <w:sz w:val="21"/>
+                <w:szCs w:val="21"/>
+              </w:rPr>
+              <w:t xml:space="preserve"> </w:t>
+            </w:r>
+            <w:r>
+              <w:rPr>
+                <w:rFonts w:ascii="Consolas" w:hAnsi="Consolas" w:cs="Consolas"/>
+                <w:color w:val="E85D7F"/>
+                <w:sz w:val="21"/>
+                <w:szCs w:val="21"/>
+              </w:rPr>
+              <w:t>Mail</w:t>
+            </w:r>
+            <w:r>
+              <w:rPr>
+                <w:rFonts w:ascii="Consolas" w:hAnsi="Consolas" w:cs="Consolas"/>
+                <w:color w:val="FFFFFF"/>
+                <w:sz w:val="21"/>
+                <w:szCs w:val="21"/>
+              </w:rPr>
+              <w:t xml:space="preserve"> </w:t>
+            </w:r>
+            <w:r>
+              <w:rPr>
+                <w:rFonts w:ascii="Consolas" w:hAnsi="Consolas" w:cs="Consolas"/>
+                <w:color w:val="E85D7F"/>
+                <w:sz w:val="21"/>
+                <w:szCs w:val="21"/>
+              </w:rPr>
+              <w:t>{</w:t>
+            </w:r>
+          </w:p>
+          <w:p>
+            <w:pPr>
+              <w:shd w:val="clear" w:color="auto" w:fill="1E1E1E"/>
+              <w:spacing w:line="330" w:lineRule="atLeast"/>
+              <w:rPr>
+                <w:rFonts w:ascii="Consolas" w:hAnsi="Consolas" w:cs="Consolas"/>
+                <w:color w:val="FFFFFF"/>
+                <w:sz w:val="21"/>
+                <w:szCs w:val="21"/>
+              </w:rPr>
+            </w:pPr>
+            <w:r>
+              <w:rPr>
+                <w:rFonts w:ascii="Consolas" w:hAnsi="Consolas" w:cs="Consolas"/>
+                <w:color w:val="FFFFFF"/>
+                <w:sz w:val="21"/>
+                <w:szCs w:val="21"/>
+              </w:rPr>
+              <w:t xml:space="preserve">  postagePrice</w:t>
+            </w:r>
+            <w:r>
+              <w:rPr>
+                <w:rFonts w:ascii="Consolas" w:hAnsi="Consolas" w:cs="Consolas"/>
+                <w:color w:val="E85D7F"/>
+                <w:sz w:val="21"/>
+                <w:szCs w:val="21"/>
+              </w:rPr>
+              <w:t>:</w:t>
+            </w:r>
+            <w:r>
+              <w:rPr>
+                <w:rFonts w:ascii="Consolas" w:hAnsi="Consolas" w:cs="Consolas"/>
+                <w:color w:val="FFFFFF"/>
+                <w:sz w:val="21"/>
+                <w:szCs w:val="21"/>
+              </w:rPr>
+              <w:t xml:space="preserve"> </w:t>
+            </w:r>
+            <w:r>
+              <w:rPr>
+                <w:rFonts w:ascii="Consolas" w:hAnsi="Consolas" w:cs="Consolas"/>
+                <w:color w:val="B3CCFF"/>
+                <w:sz w:val="21"/>
+                <w:szCs w:val="21"/>
+              </w:rPr>
+              <w:t>number</w:t>
+            </w:r>
+            <w:r>
+              <w:rPr>
+                <w:rFonts w:ascii="Consolas" w:hAnsi="Consolas" w:cs="Consolas"/>
+                <w:color w:val="E85D7F"/>
+                <w:sz w:val="21"/>
+                <w:szCs w:val="21"/>
+              </w:rPr>
+              <w:t>;</w:t>
+            </w:r>
+          </w:p>
+          <w:p>
+            <w:pPr>
+              <w:shd w:val="clear" w:color="auto" w:fill="1E1E1E"/>
+              <w:spacing w:line="330" w:lineRule="atLeast"/>
+              <w:rPr>
+                <w:rFonts w:ascii="Consolas" w:hAnsi="Consolas" w:cs="Consolas"/>
+                <w:color w:val="FFFFFF"/>
+                <w:sz w:val="21"/>
+                <w:szCs w:val="21"/>
+              </w:rPr>
+            </w:pPr>
+            <w:r>
+              <w:rPr>
+                <w:rFonts w:ascii="Consolas" w:hAnsi="Consolas" w:cs="Consolas"/>
+                <w:color w:val="FFFFFF"/>
+                <w:sz w:val="21"/>
+                <w:szCs w:val="21"/>
+              </w:rPr>
+              <w:t xml:space="preserve">  address</w:t>
+            </w:r>
+            <w:r>
+              <w:rPr>
+                <w:rFonts w:ascii="Consolas" w:hAnsi="Consolas" w:cs="Consolas"/>
+                <w:color w:val="E85D7F"/>
+                <w:sz w:val="21"/>
+                <w:szCs w:val="21"/>
+              </w:rPr>
+              <w:t>:</w:t>
+            </w:r>
+            <w:r>
+              <w:rPr>
+                <w:rFonts w:ascii="Consolas" w:hAnsi="Consolas" w:cs="Consolas"/>
+                <w:color w:val="FFFFFF"/>
+                <w:sz w:val="21"/>
+                <w:szCs w:val="21"/>
+              </w:rPr>
+              <w:t xml:space="preserve"> </w:t>
+            </w:r>
+            <w:r>
+              <w:rPr>
+                <w:rFonts w:ascii="Consolas" w:hAnsi="Consolas" w:cs="Consolas"/>
+                <w:color w:val="B3CCFF"/>
+                <w:sz w:val="21"/>
+                <w:szCs w:val="21"/>
+              </w:rPr>
+              <w:t>string</w:t>
+            </w:r>
+            <w:r>
+              <w:rPr>
+                <w:rFonts w:ascii="Consolas" w:hAnsi="Consolas" w:cs="Consolas"/>
+                <w:color w:val="E85D7F"/>
+                <w:sz w:val="21"/>
+                <w:szCs w:val="21"/>
+              </w:rPr>
+              <w:t>;</w:t>
+            </w:r>
+          </w:p>
+          <w:p>
+            <w:pPr>
+              <w:shd w:val="clear" w:color="auto" w:fill="1E1E1E"/>
+              <w:spacing w:line="330" w:lineRule="atLeast"/>
+              <w:rPr>
+                <w:rFonts w:ascii="Consolas" w:hAnsi="Consolas" w:cs="Consolas"/>
+                <w:color w:val="FFFFFF"/>
+                <w:sz w:val="21"/>
+                <w:szCs w:val="21"/>
+              </w:rPr>
+            </w:pPr>
+            <w:r>
+              <w:rPr>
+                <w:rFonts w:ascii="Consolas" w:hAnsi="Consolas" w:cs="Consolas"/>
+                <w:color w:val="E85D7F"/>
+                <w:sz w:val="21"/>
+                <w:szCs w:val="21"/>
+              </w:rPr>
+              <w:t>}</w:t>
+            </w:r>
+          </w:p>
+          <w:p>
+            <w:pPr>
+              <w:shd w:val="clear" w:color="auto" w:fill="1E1E1E"/>
+              <w:spacing w:line="330" w:lineRule="atLeast"/>
+              <w:rPr>
+                <w:rFonts w:ascii="Consolas" w:hAnsi="Consolas" w:cs="Consolas"/>
+                <w:color w:val="FFFFFF"/>
+                <w:sz w:val="21"/>
+                <w:szCs w:val="21"/>
+              </w:rPr>
+            </w:pPr>
+            <w:r>
+              <w:rPr>
+                <w:rFonts w:ascii="Consolas" w:hAnsi="Consolas" w:cs="Consolas"/>
+                <w:color w:val="FFFFFF"/>
+                <w:sz w:val="21"/>
+                <w:szCs w:val="21"/>
+              </w:rPr>
+              <w:t xml:space="preserve"> </w:t>
+            </w:r>
+          </w:p>
+          <w:p>
+            <w:pPr>
+              <w:shd w:val="clear" w:color="auto" w:fill="1E1E1E"/>
+              <w:spacing w:line="330" w:lineRule="atLeast"/>
+              <w:rPr>
+                <w:rFonts w:ascii="Consolas" w:hAnsi="Consolas" w:cs="Consolas"/>
+                <w:color w:val="FFFFFF"/>
+                <w:sz w:val="21"/>
+                <w:szCs w:val="21"/>
+              </w:rPr>
+            </w:pPr>
+            <w:r>
+              <w:rPr>
+                <w:rFonts w:ascii="Consolas" w:hAnsi="Consolas" w:cs="Consolas"/>
+                <w:color w:val="B3CCFF"/>
+                <w:sz w:val="21"/>
+                <w:szCs w:val="21"/>
+              </w:rPr>
+              <w:t>const</w:t>
+            </w:r>
+            <w:r>
+              <w:rPr>
+                <w:rFonts w:ascii="Consolas" w:hAnsi="Consolas" w:cs="Consolas"/>
+                <w:color w:val="FFFFFF"/>
+                <w:sz w:val="21"/>
+                <w:szCs w:val="21"/>
+              </w:rPr>
+              <w:t xml:space="preserve"> catalog</w:t>
+            </w:r>
+            <w:r>
+              <w:rPr>
+                <w:rFonts w:ascii="Consolas" w:hAnsi="Consolas" w:cs="Consolas"/>
+                <w:color w:val="E85D7F"/>
+                <w:sz w:val="21"/>
+                <w:szCs w:val="21"/>
+              </w:rPr>
+              <w:t>:</w:t>
+            </w:r>
+            <w:r>
+              <w:rPr>
+                <w:rFonts w:ascii="Consolas" w:hAnsi="Consolas" w:cs="Consolas"/>
+                <w:color w:val="FFFFFF"/>
+                <w:sz w:val="21"/>
+                <w:szCs w:val="21"/>
+              </w:rPr>
+              <w:t xml:space="preserve"> </w:t>
+            </w:r>
+            <w:r>
+              <w:rPr>
+                <w:rFonts w:ascii="Consolas" w:hAnsi="Consolas" w:cs="Consolas"/>
+                <w:color w:val="E85D7F"/>
+                <w:sz w:val="21"/>
+                <w:szCs w:val="21"/>
+              </w:rPr>
+              <w:t>Mail</w:t>
+            </w:r>
+            <w:r>
+              <w:rPr>
+                <w:rFonts w:ascii="Consolas" w:hAnsi="Consolas" w:cs="Consolas"/>
+                <w:color w:val="FFFFFF"/>
+                <w:sz w:val="21"/>
+                <w:szCs w:val="21"/>
+              </w:rPr>
+              <w:t xml:space="preserve"> </w:t>
+            </w:r>
+            <w:r>
+              <w:rPr>
+                <w:rFonts w:ascii="Consolas" w:hAnsi="Consolas" w:cs="Consolas"/>
+                <w:color w:val="E85D7F"/>
+                <w:sz w:val="21"/>
+                <w:szCs w:val="21"/>
+              </w:rPr>
+              <w:t>=</w:t>
+            </w:r>
+            <w:r>
+              <w:rPr>
+                <w:rFonts w:ascii="Consolas" w:hAnsi="Consolas" w:cs="Consolas"/>
+                <w:color w:val="FFFFFF"/>
+                <w:sz w:val="21"/>
+                <w:szCs w:val="21"/>
+              </w:rPr>
+              <w:t xml:space="preserve"> </w:t>
+            </w:r>
+            <w:r>
+              <w:rPr>
+                <w:rFonts w:ascii="Consolas" w:hAnsi="Consolas" w:cs="Consolas"/>
+                <w:color w:val="E85D7F"/>
+                <w:sz w:val="21"/>
+                <w:szCs w:val="21"/>
+              </w:rPr>
+              <w:t>...</w:t>
+            </w:r>
+          </w:p>
+        </w:tc>
+      </w:tr>
+    </w:tbl>
+    <w:p>
+      <w:pPr>
         <w:rPr>
           <w:rFonts w:asciiTheme="minorHAnsi" w:hAnsiTheme="minorHAnsi"/>
           <w:color w:val="000000" w:themeColor="text1"/>

</xml_diff>

<commit_message>
feat: Add progress #162 'Learn Typescript'
</commit_message>
<xml_diff>
--- a/learn-typescript/chapter_6/Chapter 6 - Advanced Object Types.docx
+++ b/learn-typescript/chapter_6/Chapter 6 - Advanced Object Types.docx
@@ -1036,6 +1036,747 @@
                 <w:szCs w:val="21"/>
               </w:rPr>
               <w:t>...</w:t>
+            </w:r>
+          </w:p>
+        </w:tc>
+      </w:tr>
+    </w:tbl>
+    <w:p>
+      <w:pPr>
+        <w:rPr>
+          <w:rFonts w:asciiTheme="minorHAnsi" w:hAnsiTheme="minorHAnsi"/>
+          <w:color w:val="000000" w:themeColor="text1"/>
+        </w:rPr>
+      </w:pPr>
+    </w:p>
+    <w:p>
+      <w:pPr>
+        <w:rPr>
+          <w:rFonts w:asciiTheme="minorHAnsi" w:hAnsiTheme="minorHAnsi"/>
+          <w:color w:val="000000" w:themeColor="text1"/>
+        </w:rPr>
+      </w:pPr>
+    </w:p>
+    <w:p>
+      <w:pPr>
+        <w:rPr>
+          <w:rFonts w:asciiTheme="minorHAnsi" w:hAnsiTheme="minorHAnsi"/>
+          <w:color w:val="000000" w:themeColor="text1"/>
+        </w:rPr>
+      </w:pPr>
+    </w:p>
+    <w:p>
+      <w:pPr>
+        <w:rPr>
+          <w:rFonts w:asciiTheme="minorHAnsi" w:hAnsiTheme="minorHAnsi"/>
+          <w:color w:val="000000" w:themeColor="text1"/>
+        </w:rPr>
+      </w:pPr>
+      <w:r>
+        <w:rPr>
+          <w:rFonts w:asciiTheme="minorHAnsi" w:hAnsiTheme="minorHAnsi"/>
+          <w:color w:val="000000" w:themeColor="text1"/>
+        </w:rPr>
+        <w:t>Exercise</w:t>
+      </w:r>
+    </w:p>
+    <w:tbl>
+      <w:tblPr>
+        <w:tblStyle w:val="TableGrid"/>
+        <w:tblW w:w="0" w:type="auto"/>
+        <w:tblLook w:val="04A0" w:firstRow="1" w:lastRow="0" w:firstColumn="1" w:lastColumn="0" w:noHBand="0" w:noVBand="1"/>
+      </w:tblPr>
+      <w:tblGrid>
+        <w:gridCol w:w="9350"/>
+      </w:tblGrid>
+      <w:tr>
+        <w:tc>
+          <w:tcPr>
+            <w:tcW w:w="9350" w:type="dxa"/>
+          </w:tcPr>
+          <w:p>
+            <w:pPr>
+              <w:shd w:val="clear" w:color="auto" w:fill="1E1E1E"/>
+              <w:spacing w:line="330" w:lineRule="atLeast"/>
+              <w:rPr>
+                <w:rFonts w:ascii="Consolas" w:hAnsi="Consolas" w:cs="Consolas"/>
+                <w:color w:val="FFFFFF"/>
+                <w:sz w:val="21"/>
+                <w:szCs w:val="21"/>
+              </w:rPr>
+            </w:pPr>
+            <w:r>
+              <w:rPr>
+                <w:rFonts w:ascii="Consolas" w:hAnsi="Consolas" w:cs="Consolas"/>
+                <w:color w:val="939598"/>
+                <w:sz w:val="21"/>
+                <w:szCs w:val="21"/>
+              </w:rPr>
+              <w:t>// Write an interface here</w:t>
+            </w:r>
+          </w:p>
+          <w:p>
+            <w:pPr>
+              <w:shd w:val="clear" w:color="auto" w:fill="1E1E1E"/>
+              <w:spacing w:line="330" w:lineRule="atLeast"/>
+              <w:rPr>
+                <w:rFonts w:ascii="Consolas" w:hAnsi="Consolas" w:cs="Consolas"/>
+                <w:color w:val="FFFFFF"/>
+                <w:sz w:val="21"/>
+                <w:szCs w:val="21"/>
+              </w:rPr>
+            </w:pPr>
+            <w:r>
+              <w:rPr>
+                <w:rFonts w:ascii="Consolas" w:hAnsi="Consolas" w:cs="Consolas"/>
+                <w:color w:val="B3CCFF"/>
+                <w:sz w:val="21"/>
+                <w:szCs w:val="21"/>
+              </w:rPr>
+              <w:t>interface</w:t>
+            </w:r>
+            <w:r>
+              <w:rPr>
+                <w:rFonts w:ascii="Consolas" w:hAnsi="Consolas" w:cs="Consolas"/>
+                <w:color w:val="FFFFFF"/>
+                <w:sz w:val="21"/>
+                <w:szCs w:val="21"/>
+              </w:rPr>
+              <w:t xml:space="preserve"> </w:t>
+            </w:r>
+            <w:r>
+              <w:rPr>
+                <w:rFonts w:ascii="Consolas" w:hAnsi="Consolas" w:cs="Consolas"/>
+                <w:color w:val="E85D7F"/>
+                <w:sz w:val="21"/>
+                <w:szCs w:val="21"/>
+              </w:rPr>
+              <w:t>Run</w:t>
+            </w:r>
+            <w:r>
+              <w:rPr>
+                <w:rFonts w:ascii="Consolas" w:hAnsi="Consolas" w:cs="Consolas"/>
+                <w:color w:val="FFFFFF"/>
+                <w:sz w:val="21"/>
+                <w:szCs w:val="21"/>
+              </w:rPr>
+              <w:t xml:space="preserve"> </w:t>
+            </w:r>
+            <w:r>
+              <w:rPr>
+                <w:rFonts w:ascii="Consolas" w:hAnsi="Consolas" w:cs="Consolas"/>
+                <w:color w:val="E85D7F"/>
+                <w:sz w:val="21"/>
+                <w:szCs w:val="21"/>
+              </w:rPr>
+              <w:t>{</w:t>
+            </w:r>
+          </w:p>
+          <w:p>
+            <w:pPr>
+              <w:shd w:val="clear" w:color="auto" w:fill="1E1E1E"/>
+              <w:spacing w:line="330" w:lineRule="atLeast"/>
+              <w:rPr>
+                <w:rFonts w:ascii="Consolas" w:hAnsi="Consolas" w:cs="Consolas"/>
+                <w:color w:val="FFFFFF"/>
+                <w:sz w:val="21"/>
+                <w:szCs w:val="21"/>
+              </w:rPr>
+            </w:pPr>
+            <w:r>
+              <w:rPr>
+                <w:rFonts w:ascii="Consolas" w:hAnsi="Consolas" w:cs="Consolas"/>
+                <w:color w:val="FFFFFF"/>
+                <w:sz w:val="21"/>
+                <w:szCs w:val="21"/>
+              </w:rPr>
+              <w:t xml:space="preserve">  miles</w:t>
+            </w:r>
+            <w:r>
+              <w:rPr>
+                <w:rFonts w:ascii="Consolas" w:hAnsi="Consolas" w:cs="Consolas"/>
+                <w:color w:val="E85D7F"/>
+                <w:sz w:val="21"/>
+                <w:szCs w:val="21"/>
+              </w:rPr>
+              <w:t>:</w:t>
+            </w:r>
+            <w:r>
+              <w:rPr>
+                <w:rFonts w:ascii="Consolas" w:hAnsi="Consolas" w:cs="Consolas"/>
+                <w:color w:val="FFFFFF"/>
+                <w:sz w:val="21"/>
+                <w:szCs w:val="21"/>
+              </w:rPr>
+              <w:t xml:space="preserve"> </w:t>
+            </w:r>
+            <w:r>
+              <w:rPr>
+                <w:rFonts w:ascii="Consolas" w:hAnsi="Consolas" w:cs="Consolas"/>
+                <w:color w:val="B3CCFF"/>
+                <w:sz w:val="21"/>
+                <w:szCs w:val="21"/>
+              </w:rPr>
+              <w:t>number</w:t>
+            </w:r>
+          </w:p>
+          <w:p>
+            <w:pPr>
+              <w:shd w:val="clear" w:color="auto" w:fill="1E1E1E"/>
+              <w:spacing w:line="330" w:lineRule="atLeast"/>
+              <w:rPr>
+                <w:rFonts w:ascii="Consolas" w:hAnsi="Consolas" w:cs="Consolas"/>
+                <w:color w:val="FFFFFF"/>
+                <w:sz w:val="21"/>
+                <w:szCs w:val="21"/>
+              </w:rPr>
+            </w:pPr>
+            <w:r>
+              <w:rPr>
+                <w:rFonts w:ascii="Consolas" w:hAnsi="Consolas" w:cs="Consolas"/>
+                <w:color w:val="E85D7F"/>
+                <w:sz w:val="21"/>
+                <w:szCs w:val="21"/>
+              </w:rPr>
+              <w:lastRenderedPageBreak/>
+              <w:t>}</w:t>
+            </w:r>
+          </w:p>
+          <w:p>
+            <w:pPr>
+              <w:shd w:val="clear" w:color="auto" w:fill="1E1E1E"/>
+              <w:spacing w:line="330" w:lineRule="atLeast"/>
+              <w:rPr>
+                <w:rFonts w:ascii="Consolas" w:hAnsi="Consolas" w:cs="Consolas"/>
+                <w:color w:val="FFFFFF"/>
+                <w:sz w:val="21"/>
+                <w:szCs w:val="21"/>
+              </w:rPr>
+            </w:pPr>
+          </w:p>
+          <w:p>
+            <w:pPr>
+              <w:shd w:val="clear" w:color="auto" w:fill="1E1E1E"/>
+              <w:spacing w:line="330" w:lineRule="atLeast"/>
+              <w:rPr>
+                <w:rFonts w:ascii="Consolas" w:hAnsi="Consolas" w:cs="Consolas"/>
+                <w:color w:val="FFFFFF"/>
+                <w:sz w:val="21"/>
+                <w:szCs w:val="21"/>
+              </w:rPr>
+            </w:pPr>
+            <w:r>
+              <w:rPr>
+                <w:rFonts w:ascii="Consolas" w:hAnsi="Consolas" w:cs="Consolas"/>
+                <w:color w:val="B3CCFF"/>
+                <w:sz w:val="21"/>
+                <w:szCs w:val="21"/>
+              </w:rPr>
+              <w:t>function</w:t>
+            </w:r>
+            <w:r>
+              <w:rPr>
+                <w:rFonts w:ascii="Consolas" w:hAnsi="Consolas" w:cs="Consolas"/>
+                <w:color w:val="FFFFFF"/>
+                <w:sz w:val="21"/>
+                <w:szCs w:val="21"/>
+              </w:rPr>
+              <w:t xml:space="preserve"> updateRunGoal</w:t>
+            </w:r>
+            <w:r>
+              <w:rPr>
+                <w:rFonts w:ascii="Consolas" w:hAnsi="Consolas" w:cs="Consolas"/>
+                <w:color w:val="E85D7F"/>
+                <w:sz w:val="21"/>
+                <w:szCs w:val="21"/>
+              </w:rPr>
+              <w:t>(</w:t>
+            </w:r>
+            <w:r>
+              <w:rPr>
+                <w:rFonts w:ascii="Consolas" w:hAnsi="Consolas" w:cs="Consolas"/>
+                <w:color w:val="FFFFFF"/>
+                <w:sz w:val="21"/>
+                <w:szCs w:val="21"/>
+              </w:rPr>
+              <w:t>run</w:t>
+            </w:r>
+            <w:r>
+              <w:rPr>
+                <w:rFonts w:ascii="Consolas" w:hAnsi="Consolas" w:cs="Consolas"/>
+                <w:color w:val="E85D7F"/>
+                <w:sz w:val="21"/>
+                <w:szCs w:val="21"/>
+              </w:rPr>
+              <w:t>:</w:t>
+            </w:r>
+            <w:r>
+              <w:rPr>
+                <w:rFonts w:ascii="Consolas" w:hAnsi="Consolas" w:cs="Consolas"/>
+                <w:color w:val="FFFFFF"/>
+                <w:sz w:val="21"/>
+                <w:szCs w:val="21"/>
+              </w:rPr>
+              <w:t xml:space="preserve"> </w:t>
+            </w:r>
+            <w:r>
+              <w:rPr>
+                <w:rFonts w:ascii="Consolas" w:hAnsi="Consolas" w:cs="Consolas"/>
+                <w:color w:val="E85D7F"/>
+                <w:sz w:val="21"/>
+                <w:szCs w:val="21"/>
+              </w:rPr>
+              <w:t>Run)</w:t>
+            </w:r>
+            <w:r>
+              <w:rPr>
+                <w:rFonts w:ascii="Consolas" w:hAnsi="Consolas" w:cs="Consolas"/>
+                <w:color w:val="FFFFFF"/>
+                <w:sz w:val="21"/>
+                <w:szCs w:val="21"/>
+              </w:rPr>
+              <w:t xml:space="preserve"> </w:t>
+            </w:r>
+            <w:r>
+              <w:rPr>
+                <w:rFonts w:ascii="Consolas" w:hAnsi="Consolas" w:cs="Consolas"/>
+                <w:color w:val="E85D7F"/>
+                <w:sz w:val="21"/>
+                <w:szCs w:val="21"/>
+              </w:rPr>
+              <w:t>{</w:t>
+            </w:r>
+          </w:p>
+          <w:p>
+            <w:pPr>
+              <w:shd w:val="clear" w:color="auto" w:fill="1E1E1E"/>
+              <w:spacing w:line="330" w:lineRule="atLeast"/>
+              <w:rPr>
+                <w:rFonts w:ascii="Consolas" w:hAnsi="Consolas" w:cs="Consolas"/>
+                <w:color w:val="FFFFFF"/>
+                <w:sz w:val="21"/>
+                <w:szCs w:val="21"/>
+              </w:rPr>
+            </w:pPr>
+            <w:r>
+              <w:rPr>
+                <w:rFonts w:ascii="Consolas" w:hAnsi="Consolas" w:cs="Consolas"/>
+                <w:color w:val="FFFFFF"/>
+                <w:sz w:val="21"/>
+                <w:szCs w:val="21"/>
+              </w:rPr>
+              <w:t xml:space="preserve">  console</w:t>
+            </w:r>
+            <w:r>
+              <w:rPr>
+                <w:rFonts w:ascii="Consolas" w:hAnsi="Consolas" w:cs="Consolas"/>
+                <w:color w:val="E85D7F"/>
+                <w:sz w:val="21"/>
+                <w:szCs w:val="21"/>
+              </w:rPr>
+              <w:t>.</w:t>
+            </w:r>
+            <w:r>
+              <w:rPr>
+                <w:rFonts w:ascii="Consolas" w:hAnsi="Consolas" w:cs="Consolas"/>
+                <w:color w:val="FFFFFF"/>
+                <w:sz w:val="21"/>
+                <w:szCs w:val="21"/>
+              </w:rPr>
+              <w:t>log</w:t>
+            </w:r>
+            <w:r>
+              <w:rPr>
+                <w:rFonts w:ascii="Consolas" w:hAnsi="Consolas" w:cs="Consolas"/>
+                <w:color w:val="E85D7F"/>
+                <w:sz w:val="21"/>
+                <w:szCs w:val="21"/>
+              </w:rPr>
+              <w:t>(</w:t>
+            </w:r>
+            <w:r>
+              <w:rPr>
+                <w:rFonts w:ascii="Consolas" w:hAnsi="Consolas" w:cs="Consolas"/>
+                <w:color w:val="FFE083"/>
+                <w:sz w:val="21"/>
+                <w:szCs w:val="21"/>
+              </w:rPr>
+              <w:t>`</w:t>
+            </w:r>
+          </w:p>
+          <w:p>
+            <w:pPr>
+              <w:shd w:val="clear" w:color="auto" w:fill="1E1E1E"/>
+              <w:spacing w:line="330" w:lineRule="atLeast"/>
+              <w:rPr>
+                <w:rFonts w:ascii="Consolas" w:hAnsi="Consolas" w:cs="Consolas"/>
+                <w:color w:val="FFFFFF"/>
+                <w:sz w:val="21"/>
+                <w:szCs w:val="21"/>
+              </w:rPr>
+            </w:pPr>
+            <w:r>
+              <w:rPr>
+                <w:rFonts w:ascii="Consolas" w:hAnsi="Consolas" w:cs="Consolas"/>
+                <w:color w:val="FFE083"/>
+                <w:sz w:val="21"/>
+                <w:szCs w:val="21"/>
+              </w:rPr>
+              <w:t xml:space="preserve">Miles left:       </w:t>
+            </w:r>
+            <w:r>
+              <w:rPr>
+                <w:rFonts w:ascii="Consolas" w:hAnsi="Consolas" w:cs="Consolas"/>
+                <w:color w:val="E85D7F"/>
+                <w:sz w:val="21"/>
+                <w:szCs w:val="21"/>
+              </w:rPr>
+              <w:t>${50</w:t>
+            </w:r>
+            <w:r>
+              <w:rPr>
+                <w:rFonts w:ascii="Consolas" w:hAnsi="Consolas" w:cs="Consolas"/>
+                <w:color w:val="FFFFFF"/>
+                <w:sz w:val="21"/>
+                <w:szCs w:val="21"/>
+              </w:rPr>
+              <w:t xml:space="preserve"> </w:t>
+            </w:r>
+            <w:r>
+              <w:rPr>
+                <w:rFonts w:ascii="Consolas" w:hAnsi="Consolas" w:cs="Consolas"/>
+                <w:color w:val="E85D7F"/>
+                <w:sz w:val="21"/>
+                <w:szCs w:val="21"/>
+              </w:rPr>
+              <w:t>-</w:t>
+            </w:r>
+            <w:r>
+              <w:rPr>
+                <w:rFonts w:ascii="Consolas" w:hAnsi="Consolas" w:cs="Consolas"/>
+                <w:color w:val="FFFFFF"/>
+                <w:sz w:val="21"/>
+                <w:szCs w:val="21"/>
+              </w:rPr>
+              <w:t xml:space="preserve"> run</w:t>
+            </w:r>
+            <w:r>
+              <w:rPr>
+                <w:rFonts w:ascii="Consolas" w:hAnsi="Consolas" w:cs="Consolas"/>
+                <w:color w:val="E85D7F"/>
+                <w:sz w:val="21"/>
+                <w:szCs w:val="21"/>
+              </w:rPr>
+              <w:t>.</w:t>
+            </w:r>
+            <w:r>
+              <w:rPr>
+                <w:rFonts w:ascii="Consolas" w:hAnsi="Consolas" w:cs="Consolas"/>
+                <w:color w:val="FFFFFF"/>
+                <w:sz w:val="21"/>
+                <w:szCs w:val="21"/>
+              </w:rPr>
+              <w:t>miles</w:t>
+            </w:r>
+            <w:r>
+              <w:rPr>
+                <w:rFonts w:ascii="Consolas" w:hAnsi="Consolas" w:cs="Consolas"/>
+                <w:color w:val="E85D7F"/>
+                <w:sz w:val="21"/>
+                <w:szCs w:val="21"/>
+              </w:rPr>
+              <w:t>}</w:t>
+            </w:r>
+          </w:p>
+          <w:p>
+            <w:pPr>
+              <w:shd w:val="clear" w:color="auto" w:fill="1E1E1E"/>
+              <w:spacing w:line="330" w:lineRule="atLeast"/>
+              <w:rPr>
+                <w:rFonts w:ascii="Consolas" w:hAnsi="Consolas" w:cs="Consolas"/>
+                <w:color w:val="FFFFFF"/>
+                <w:sz w:val="21"/>
+                <w:szCs w:val="21"/>
+              </w:rPr>
+            </w:pPr>
+            <w:r>
+              <w:rPr>
+                <w:rFonts w:ascii="Consolas" w:hAnsi="Consolas" w:cs="Consolas"/>
+                <w:color w:val="FFE083"/>
+                <w:sz w:val="21"/>
+                <w:szCs w:val="21"/>
+              </w:rPr>
+              <w:t xml:space="preserve">Percent of goal:  </w:t>
+            </w:r>
+            <w:r>
+              <w:rPr>
+                <w:rFonts w:ascii="Consolas" w:hAnsi="Consolas" w:cs="Consolas"/>
+                <w:color w:val="E85D7F"/>
+                <w:sz w:val="21"/>
+                <w:szCs w:val="21"/>
+              </w:rPr>
+              <w:t>${(</w:t>
+            </w:r>
+            <w:r>
+              <w:rPr>
+                <w:rFonts w:ascii="Consolas" w:hAnsi="Consolas" w:cs="Consolas"/>
+                <w:color w:val="FFFFFF"/>
+                <w:sz w:val="21"/>
+                <w:szCs w:val="21"/>
+              </w:rPr>
+              <w:t>run</w:t>
+            </w:r>
+            <w:r>
+              <w:rPr>
+                <w:rFonts w:ascii="Consolas" w:hAnsi="Consolas" w:cs="Consolas"/>
+                <w:color w:val="E85D7F"/>
+                <w:sz w:val="21"/>
+                <w:szCs w:val="21"/>
+              </w:rPr>
+              <w:t>.</w:t>
+            </w:r>
+            <w:r>
+              <w:rPr>
+                <w:rFonts w:ascii="Consolas" w:hAnsi="Consolas" w:cs="Consolas"/>
+                <w:color w:val="FFFFFF"/>
+                <w:sz w:val="21"/>
+                <w:szCs w:val="21"/>
+              </w:rPr>
+              <w:t xml:space="preserve">miles </w:t>
+            </w:r>
+            <w:r>
+              <w:rPr>
+                <w:rFonts w:ascii="Consolas" w:hAnsi="Consolas" w:cs="Consolas"/>
+                <w:color w:val="E85D7F"/>
+                <w:sz w:val="21"/>
+                <w:szCs w:val="21"/>
+              </w:rPr>
+              <w:t>/</w:t>
+            </w:r>
+            <w:r>
+              <w:rPr>
+                <w:rFonts w:ascii="Consolas" w:hAnsi="Consolas" w:cs="Consolas"/>
+                <w:color w:val="FFFFFF"/>
+                <w:sz w:val="21"/>
+                <w:szCs w:val="21"/>
+              </w:rPr>
+              <w:t xml:space="preserve"> </w:t>
+            </w:r>
+            <w:r>
+              <w:rPr>
+                <w:rFonts w:ascii="Consolas" w:hAnsi="Consolas" w:cs="Consolas"/>
+                <w:color w:val="E85D7F"/>
+                <w:sz w:val="21"/>
+                <w:szCs w:val="21"/>
+              </w:rPr>
+              <w:t>50)</w:t>
+            </w:r>
+            <w:r>
+              <w:rPr>
+                <w:rFonts w:ascii="Consolas" w:hAnsi="Consolas" w:cs="Consolas"/>
+                <w:color w:val="FFFFFF"/>
+                <w:sz w:val="21"/>
+                <w:szCs w:val="21"/>
+              </w:rPr>
+              <w:t xml:space="preserve"> </w:t>
+            </w:r>
+            <w:r>
+              <w:rPr>
+                <w:rFonts w:ascii="Consolas" w:hAnsi="Consolas" w:cs="Consolas"/>
+                <w:color w:val="E85D7F"/>
+                <w:sz w:val="21"/>
+                <w:szCs w:val="21"/>
+              </w:rPr>
+              <w:t>*</w:t>
+            </w:r>
+            <w:r>
+              <w:rPr>
+                <w:rFonts w:ascii="Consolas" w:hAnsi="Consolas" w:cs="Consolas"/>
+                <w:color w:val="FFFFFF"/>
+                <w:sz w:val="21"/>
+                <w:szCs w:val="21"/>
+              </w:rPr>
+              <w:t xml:space="preserve"> </w:t>
+            </w:r>
+            <w:r>
+              <w:rPr>
+                <w:rFonts w:ascii="Consolas" w:hAnsi="Consolas" w:cs="Consolas"/>
+                <w:color w:val="E85D7F"/>
+                <w:sz w:val="21"/>
+                <w:szCs w:val="21"/>
+              </w:rPr>
+              <w:t>100}</w:t>
+            </w:r>
+            <w:r>
+              <w:rPr>
+                <w:rFonts w:ascii="Consolas" w:hAnsi="Consolas" w:cs="Consolas"/>
+                <w:color w:val="FFE083"/>
+                <w:sz w:val="21"/>
+                <w:szCs w:val="21"/>
+              </w:rPr>
+              <w:t>% complete</w:t>
+            </w:r>
+          </w:p>
+          <w:p>
+            <w:pPr>
+              <w:shd w:val="clear" w:color="auto" w:fill="1E1E1E"/>
+              <w:spacing w:line="330" w:lineRule="atLeast"/>
+              <w:rPr>
+                <w:rFonts w:ascii="Consolas" w:hAnsi="Consolas" w:cs="Consolas"/>
+                <w:color w:val="FFFFFF"/>
+                <w:sz w:val="21"/>
+                <w:szCs w:val="21"/>
+              </w:rPr>
+            </w:pPr>
+            <w:r>
+              <w:rPr>
+                <w:rFonts w:ascii="Consolas" w:hAnsi="Consolas" w:cs="Consolas"/>
+                <w:color w:val="FFE083"/>
+                <w:sz w:val="21"/>
+                <w:szCs w:val="21"/>
+              </w:rPr>
+              <w:t xml:space="preserve">  `</w:t>
+            </w:r>
+            <w:r>
+              <w:rPr>
+                <w:rFonts w:ascii="Consolas" w:hAnsi="Consolas" w:cs="Consolas"/>
+                <w:color w:val="E85D7F"/>
+                <w:sz w:val="21"/>
+                <w:szCs w:val="21"/>
+              </w:rPr>
+              <w:t>)</w:t>
+            </w:r>
+          </w:p>
+          <w:p>
+            <w:pPr>
+              <w:shd w:val="clear" w:color="auto" w:fill="1E1E1E"/>
+              <w:spacing w:line="330" w:lineRule="atLeast"/>
+              <w:rPr>
+                <w:rFonts w:ascii="Consolas" w:hAnsi="Consolas" w:cs="Consolas"/>
+                <w:color w:val="FFFFFF"/>
+                <w:sz w:val="21"/>
+                <w:szCs w:val="21"/>
+              </w:rPr>
+            </w:pPr>
+            <w:r>
+              <w:rPr>
+                <w:rFonts w:ascii="Consolas" w:hAnsi="Consolas" w:cs="Consolas"/>
+                <w:color w:val="E85D7F"/>
+                <w:sz w:val="21"/>
+                <w:szCs w:val="21"/>
+              </w:rPr>
+              <w:t>}</w:t>
+            </w:r>
+          </w:p>
+          <w:p>
+            <w:pPr>
+              <w:shd w:val="clear" w:color="auto" w:fill="1E1E1E"/>
+              <w:spacing w:line="330" w:lineRule="atLeast"/>
+              <w:rPr>
+                <w:rFonts w:ascii="Consolas" w:hAnsi="Consolas" w:cs="Consolas"/>
+                <w:color w:val="FFFFFF"/>
+                <w:sz w:val="21"/>
+                <w:szCs w:val="21"/>
+              </w:rPr>
+            </w:pPr>
+          </w:p>
+          <w:p>
+            <w:pPr>
+              <w:shd w:val="clear" w:color="auto" w:fill="1E1E1E"/>
+              <w:spacing w:line="330" w:lineRule="atLeast"/>
+              <w:rPr>
+                <w:rFonts w:ascii="Consolas" w:hAnsi="Consolas" w:cs="Consolas"/>
+                <w:color w:val="FFFFFF"/>
+                <w:sz w:val="21"/>
+                <w:szCs w:val="21"/>
+              </w:rPr>
+            </w:pPr>
+            <w:r>
+              <w:rPr>
+                <w:rFonts w:ascii="Consolas" w:hAnsi="Consolas" w:cs="Consolas"/>
+                <w:color w:val="FFFFFF"/>
+                <w:sz w:val="21"/>
+                <w:szCs w:val="21"/>
+              </w:rPr>
+              <w:t>updateRunGoal</w:t>
+            </w:r>
+            <w:r>
+              <w:rPr>
+                <w:rFonts w:ascii="Consolas" w:hAnsi="Consolas" w:cs="Consolas"/>
+                <w:color w:val="E85D7F"/>
+                <w:sz w:val="21"/>
+                <w:szCs w:val="21"/>
+              </w:rPr>
+              <w:t>({</w:t>
+            </w:r>
+          </w:p>
+          <w:p>
+            <w:pPr>
+              <w:shd w:val="clear" w:color="auto" w:fill="1E1E1E"/>
+              <w:spacing w:line="330" w:lineRule="atLeast"/>
+              <w:rPr>
+                <w:rFonts w:ascii="Consolas" w:hAnsi="Consolas" w:cs="Consolas"/>
+                <w:color w:val="FFFFFF"/>
+                <w:sz w:val="21"/>
+                <w:szCs w:val="21"/>
+              </w:rPr>
+            </w:pPr>
+            <w:r>
+              <w:rPr>
+                <w:rFonts w:ascii="Consolas" w:hAnsi="Consolas" w:cs="Consolas"/>
+                <w:color w:val="FFFFFF"/>
+                <w:sz w:val="21"/>
+                <w:szCs w:val="21"/>
+              </w:rPr>
+              <w:t xml:space="preserve">  miles</w:t>
+            </w:r>
+            <w:r>
+              <w:rPr>
+                <w:rFonts w:ascii="Consolas" w:hAnsi="Consolas" w:cs="Consolas"/>
+                <w:color w:val="E85D7F"/>
+                <w:sz w:val="21"/>
+                <w:szCs w:val="21"/>
+              </w:rPr>
+              <w:t>:</w:t>
+            </w:r>
+            <w:r>
+              <w:rPr>
+                <w:rFonts w:ascii="Consolas" w:hAnsi="Consolas" w:cs="Consolas"/>
+                <w:color w:val="FFFFFF"/>
+                <w:sz w:val="21"/>
+                <w:szCs w:val="21"/>
+              </w:rPr>
+              <w:t xml:space="preserve"> </w:t>
+            </w:r>
+            <w:r>
+              <w:rPr>
+                <w:rFonts w:ascii="Consolas" w:hAnsi="Consolas" w:cs="Consolas"/>
+                <w:color w:val="E85D7F"/>
+                <w:sz w:val="21"/>
+                <w:szCs w:val="21"/>
+              </w:rPr>
+              <w:t>5,</w:t>
+            </w:r>
+          </w:p>
+          <w:p>
+            <w:pPr>
+              <w:shd w:val="clear" w:color="auto" w:fill="1E1E1E"/>
+              <w:spacing w:line="330" w:lineRule="atLeast"/>
+              <w:rPr>
+                <w:rFonts w:ascii="Consolas" w:hAnsi="Consolas" w:cs="Consolas"/>
+                <w:color w:val="FFFFFF"/>
+                <w:sz w:val="21"/>
+                <w:szCs w:val="21"/>
+              </w:rPr>
+            </w:pPr>
+            <w:r>
+              <w:rPr>
+                <w:rFonts w:ascii="Consolas" w:hAnsi="Consolas" w:cs="Consolas"/>
+                <w:color w:val="E85D7F"/>
+                <w:sz w:val="21"/>
+                <w:szCs w:val="21"/>
+              </w:rPr>
+              <w:t>})</w:t>
             </w:r>
           </w:p>
         </w:tc>

</xml_diff>

<commit_message>
feat: Add progress #163 'Learn Typescript'
</commit_message>
<xml_diff>
--- a/learn-typescript/chapter_6/Chapter 6 - Advanced Object Types.docx
+++ b/learn-typescript/chapter_6/Chapter 6 - Advanced Object Types.docx
@@ -423,8 +423,19 @@
                 <w:sz w:val="21"/>
                 <w:szCs w:val="21"/>
               </w:rPr>
-              <w:t xml:space="preserve">  postagePrice</w:t>
-            </w:r>
+              <w:t xml:space="preserve">  </w:t>
+            </w:r>
+            <w:proofErr w:type="spellStart"/>
+            <w:r>
+              <w:rPr>
+                <w:rFonts w:ascii="Consolas" w:hAnsi="Consolas" w:cs="Consolas"/>
+                <w:color w:val="FFFFFF"/>
+                <w:sz w:val="21"/>
+                <w:szCs w:val="21"/>
+              </w:rPr>
+              <w:t>postagePrice</w:t>
+            </w:r>
+            <w:proofErr w:type="spellEnd"/>
             <w:r>
               <w:rPr>
                 <w:rFonts w:ascii="Consolas" w:hAnsi="Consolas" w:cs="Consolas"/>
@@ -807,8 +818,19 @@
                 <w:sz w:val="21"/>
                 <w:szCs w:val="21"/>
               </w:rPr>
-              <w:t xml:space="preserve">  postagePrice</w:t>
-            </w:r>
+              <w:t xml:space="preserve">  </w:t>
+            </w:r>
+            <w:proofErr w:type="spellStart"/>
+            <w:r>
+              <w:rPr>
+                <w:rFonts w:ascii="Consolas" w:hAnsi="Consolas" w:cs="Consolas"/>
+                <w:color w:val="FFFFFF"/>
+                <w:sz w:val="21"/>
+                <w:szCs w:val="21"/>
+              </w:rPr>
+              <w:t>postagePrice</w:t>
+            </w:r>
+            <w:proofErr w:type="spellEnd"/>
             <w:r>
               <w:rPr>
                 <w:rFonts w:ascii="Consolas" w:hAnsi="Consolas" w:cs="Consolas"/>
@@ -1281,8 +1303,19 @@
                 <w:sz w:val="21"/>
                 <w:szCs w:val="21"/>
               </w:rPr>
-              <w:t xml:space="preserve"> updateRunGoal</w:t>
-            </w:r>
+              <w:t xml:space="preserve"> </w:t>
+            </w:r>
+            <w:proofErr w:type="spellStart"/>
+            <w:r>
+              <w:rPr>
+                <w:rFonts w:ascii="Consolas" w:hAnsi="Consolas" w:cs="Consolas"/>
+                <w:color w:val="FFFFFF"/>
+                <w:sz w:val="21"/>
+                <w:szCs w:val="21"/>
+              </w:rPr>
+              <w:t>updateRunGoal</w:t>
+            </w:r>
+            <w:proofErr w:type="spellEnd"/>
             <w:r>
               <w:rPr>
                 <w:rFonts w:ascii="Consolas" w:hAnsi="Consolas" w:cs="Consolas"/>
@@ -1458,7 +1491,17 @@
                 <w:sz w:val="21"/>
                 <w:szCs w:val="21"/>
               </w:rPr>
-              <w:t xml:space="preserve"> run</w:t>
+              <w:t xml:space="preserve"> </w:t>
+            </w:r>
+            <w:proofErr w:type="spellStart"/>
+            <w:r>
+              <w:rPr>
+                <w:rFonts w:ascii="Consolas" w:hAnsi="Consolas" w:cs="Consolas"/>
+                <w:color w:val="FFFFFF"/>
+                <w:sz w:val="21"/>
+                <w:szCs w:val="21"/>
+              </w:rPr>
+              <w:t>run</w:t>
             </w:r>
             <w:r>
               <w:rPr>
@@ -1478,6 +1521,7 @@
               </w:rPr>
               <w:t>miles</w:t>
             </w:r>
+            <w:proofErr w:type="spellEnd"/>
             <w:r>
               <w:rPr>
                 <w:rFonts w:ascii="Consolas" w:hAnsi="Consolas" w:cs="Consolas"/>
@@ -1517,6 +1561,7 @@
               </w:rPr>
               <w:t>${(</w:t>
             </w:r>
+            <w:proofErr w:type="spellStart"/>
             <w:r>
               <w:rPr>
                 <w:rFonts w:ascii="Consolas" w:hAnsi="Consolas" w:cs="Consolas"/>
@@ -1542,7 +1587,17 @@
                 <w:sz w:val="21"/>
                 <w:szCs w:val="21"/>
               </w:rPr>
-              <w:t xml:space="preserve">miles </w:t>
+              <w:t>miles</w:t>
+            </w:r>
+            <w:proofErr w:type="spellEnd"/>
+            <w:r>
+              <w:rPr>
+                <w:rFonts w:ascii="Consolas" w:hAnsi="Consolas" w:cs="Consolas"/>
+                <w:color w:val="FFFFFF"/>
+                <w:sz w:val="21"/>
+                <w:szCs w:val="21"/>
+              </w:rPr>
+              <w:t xml:space="preserve"> </w:t>
             </w:r>
             <w:r>
               <w:rPr>
@@ -1691,6 +1746,7 @@
                 <w:szCs w:val="21"/>
               </w:rPr>
             </w:pPr>
+            <w:proofErr w:type="spellStart"/>
             <w:r>
               <w:rPr>
                 <w:rFonts w:ascii="Consolas" w:hAnsi="Consolas" w:cs="Consolas"/>
@@ -1700,6 +1756,7 @@
               </w:rPr>
               <w:t>updateRunGoal</w:t>
             </w:r>
+            <w:proofErr w:type="spellEnd"/>
             <w:r>
               <w:rPr>
                 <w:rFonts w:ascii="Consolas" w:hAnsi="Consolas" w:cs="Consolas"/>
@@ -1787,6 +1844,975 @@
         <w:rPr>
           <w:rFonts w:asciiTheme="minorHAnsi" w:hAnsiTheme="minorHAnsi"/>
           <w:color w:val="000000" w:themeColor="text1"/>
+        </w:rPr>
+      </w:pPr>
+    </w:p>
+    <w:p>
+      <w:pPr>
+        <w:rPr>
+          <w:rFonts w:asciiTheme="minorHAnsi" w:hAnsiTheme="minorHAnsi"/>
+          <w:color w:val="000000" w:themeColor="text1"/>
+        </w:rPr>
+      </w:pPr>
+    </w:p>
+    <w:p>
+      <w:pPr>
+        <w:pStyle w:val="ListParagraph"/>
+        <w:numPr>
+          <w:ilvl w:val="0"/>
+          <w:numId w:val="33"/>
+        </w:numPr>
+        <w:rPr>
+          <w:rFonts w:asciiTheme="minorHAnsi" w:hAnsiTheme="minorHAnsi"/>
+          <w:color w:val="000000" w:themeColor="text1"/>
+          <w:sz w:val="44"/>
+          <w:szCs w:val="44"/>
+        </w:rPr>
+      </w:pPr>
+      <w:r>
+        <w:rPr>
+          <w:rFonts w:asciiTheme="minorHAnsi" w:hAnsiTheme="minorHAnsi"/>
+          <w:color w:val="000000" w:themeColor="text1"/>
+          <w:sz w:val="28"/>
+          <w:szCs w:val="28"/>
+        </w:rPr>
+        <w:t xml:space="preserve">Interfaces and </w:t>
+      </w:r>
+      <w:r>
+        <w:rPr>
+          <w:rFonts w:asciiTheme="minorHAnsi" w:hAnsiTheme="minorHAnsi"/>
+          <w:color w:val="000000" w:themeColor="text1"/>
+          <w:sz w:val="28"/>
+          <w:szCs w:val="28"/>
+        </w:rPr>
+        <w:t>Classes</w:t>
+      </w:r>
+    </w:p>
+    <w:p>
+      <w:pPr>
+        <w:pStyle w:val="ListParagraph"/>
+        <w:numPr>
+          <w:ilvl w:val="1"/>
+          <w:numId w:val="33"/>
+        </w:numPr>
+        <w:rPr>
+          <w:rStyle w:val="HTMLCode"/>
+          <w:rFonts w:asciiTheme="minorHAnsi" w:hAnsiTheme="minorHAnsi" w:cstheme="minorHAnsi"/>
+          <w:sz w:val="24"/>
+          <w:szCs w:val="24"/>
+        </w:rPr>
+      </w:pPr>
+      <w:r>
+        <w:rPr>
+          <w:rFonts w:asciiTheme="minorHAnsi" w:hAnsiTheme="minorHAnsi" w:cstheme="minorHAnsi"/>
+          <w:shd w:val="clear" w:color="auto" w:fill="FFFFFF"/>
+        </w:rPr>
+        <w:t>The </w:t>
+      </w:r>
+      <w:r>
+        <w:rPr>
+          <w:rStyle w:val="HTMLCode"/>
+          <w:rFonts w:asciiTheme="minorHAnsi" w:hAnsiTheme="minorHAnsi" w:cstheme="minorHAnsi"/>
+          <w:sz w:val="24"/>
+          <w:szCs w:val="24"/>
+          <w:shd w:val="clear" w:color="auto" w:fill="EAE9ED"/>
+        </w:rPr>
+        <w:t>interface</w:t>
+      </w:r>
+      <w:r>
+        <w:rPr>
+          <w:rFonts w:asciiTheme="minorHAnsi" w:hAnsiTheme="minorHAnsi" w:cstheme="minorHAnsi"/>
+          <w:shd w:val="clear" w:color="auto" w:fill="FFFFFF"/>
+        </w:rPr>
+        <w:t> keyword in TypeScript is especially good for adding types to a </w:t>
+      </w:r>
+      <w:r>
+        <w:rPr>
+          <w:rStyle w:val="HTMLCode"/>
+          <w:rFonts w:asciiTheme="minorHAnsi" w:hAnsiTheme="minorHAnsi" w:cstheme="minorHAnsi"/>
+          <w:sz w:val="24"/>
+          <w:szCs w:val="24"/>
+          <w:shd w:val="clear" w:color="auto" w:fill="EAE9ED"/>
+        </w:rPr>
+        <w:t>class</w:t>
+      </w:r>
+    </w:p>
+    <w:p>
+      <w:pPr>
+        <w:pStyle w:val="ListParagraph"/>
+        <w:numPr>
+          <w:ilvl w:val="2"/>
+          <w:numId w:val="33"/>
+        </w:numPr>
+        <w:rPr>
+          <w:rFonts w:asciiTheme="minorHAnsi" w:hAnsiTheme="minorHAnsi" w:cstheme="minorHAnsi"/>
+        </w:rPr>
+      </w:pPr>
+      <w:r>
+        <w:rPr>
+          <w:rStyle w:val="HTMLCode"/>
+          <w:rFonts w:asciiTheme="minorHAnsi" w:hAnsiTheme="minorHAnsi" w:cstheme="minorHAnsi"/>
+          <w:sz w:val="24"/>
+          <w:szCs w:val="24"/>
+          <w:shd w:val="clear" w:color="auto" w:fill="EAE9ED"/>
+        </w:rPr>
+        <w:t>interface</w:t>
+      </w:r>
+      <w:r>
+        <w:rPr>
+          <w:rFonts w:asciiTheme="minorHAnsi" w:hAnsiTheme="minorHAnsi" w:cstheme="minorHAnsi"/>
+          <w:shd w:val="clear" w:color="auto" w:fill="FFFFFF"/>
+        </w:rPr>
+        <w:t> is constrained to typed objects</w:t>
+      </w:r>
+    </w:p>
+    <w:p>
+      <w:pPr>
+        <w:pStyle w:val="ListParagraph"/>
+        <w:numPr>
+          <w:ilvl w:val="2"/>
+          <w:numId w:val="33"/>
+        </w:numPr>
+        <w:rPr>
+          <w:rStyle w:val="HTMLCode"/>
+          <w:rFonts w:asciiTheme="minorHAnsi" w:hAnsiTheme="minorHAnsi" w:cstheme="minorHAnsi"/>
+          <w:sz w:val="24"/>
+          <w:szCs w:val="24"/>
+        </w:rPr>
+      </w:pPr>
+      <w:r>
+        <w:rPr>
+          <w:rStyle w:val="HTMLCode"/>
+          <w:rFonts w:asciiTheme="minorHAnsi" w:hAnsiTheme="minorHAnsi" w:cstheme="minorHAnsi"/>
+          <w:sz w:val="24"/>
+          <w:szCs w:val="24"/>
+          <w:shd w:val="clear" w:color="auto" w:fill="EAE9ED"/>
+        </w:rPr>
+        <w:t>class</w:t>
+      </w:r>
+      <w:r>
+        <w:rPr>
+          <w:rFonts w:asciiTheme="minorHAnsi" w:hAnsiTheme="minorHAnsi" w:cstheme="minorHAnsi"/>
+          <w:shd w:val="clear" w:color="auto" w:fill="FFFFFF"/>
+        </w:rPr>
+        <w:t> is a way to program with objects</w:t>
+      </w:r>
+    </w:p>
+    <w:p>
+      <w:pPr>
+        <w:rPr>
+          <w:rFonts w:asciiTheme="minorHAnsi" w:hAnsiTheme="minorHAnsi" w:cstheme="minorHAnsi"/>
+        </w:rPr>
+      </w:pPr>
+    </w:p>
+    <w:p>
+      <w:pPr>
+        <w:rPr>
+          <w:rFonts w:asciiTheme="minorHAnsi" w:hAnsiTheme="minorHAnsi" w:cstheme="minorHAnsi"/>
+        </w:rPr>
+      </w:pPr>
+      <w:r>
+        <w:rPr>
+          <w:rFonts w:asciiTheme="minorHAnsi" w:hAnsiTheme="minorHAnsi" w:cstheme="minorHAnsi"/>
+        </w:rPr>
+        <w:t>Example</w:t>
+      </w:r>
+    </w:p>
+    <w:tbl>
+      <w:tblPr>
+        <w:tblStyle w:val="TableGrid"/>
+        <w:tblW w:w="0" w:type="auto"/>
+        <w:tblLook w:val="04A0" w:firstRow="1" w:lastRow="0" w:firstColumn="1" w:lastColumn="0" w:noHBand="0" w:noVBand="1"/>
+      </w:tblPr>
+      <w:tblGrid>
+        <w:gridCol w:w="9350"/>
+      </w:tblGrid>
+      <w:tr>
+        <w:tc>
+          <w:tcPr>
+            <w:tcW w:w="9350" w:type="dxa"/>
+          </w:tcPr>
+          <w:p>
+            <w:pPr>
+              <w:shd w:val="clear" w:color="auto" w:fill="1E1E1E"/>
+              <w:spacing w:line="330" w:lineRule="atLeast"/>
+              <w:rPr>
+                <w:rFonts w:ascii="Consolas" w:hAnsi="Consolas" w:cs="Consolas"/>
+                <w:color w:val="FFFFFF"/>
+                <w:sz w:val="21"/>
+                <w:szCs w:val="21"/>
+              </w:rPr>
+            </w:pPr>
+            <w:r>
+              <w:rPr>
+                <w:rFonts w:ascii="Consolas" w:hAnsi="Consolas" w:cs="Consolas"/>
+                <w:color w:val="B3CCFF"/>
+                <w:sz w:val="21"/>
+                <w:szCs w:val="21"/>
+              </w:rPr>
+              <w:t>interface</w:t>
+            </w:r>
+            <w:r>
+              <w:rPr>
+                <w:rFonts w:ascii="Consolas" w:hAnsi="Consolas" w:cs="Consolas"/>
+                <w:color w:val="FFFFFF"/>
+                <w:sz w:val="21"/>
+                <w:szCs w:val="21"/>
+              </w:rPr>
+              <w:t xml:space="preserve"> </w:t>
+            </w:r>
+            <w:r>
+              <w:rPr>
+                <w:rFonts w:ascii="Consolas" w:hAnsi="Consolas" w:cs="Consolas"/>
+                <w:color w:val="E85D7F"/>
+                <w:sz w:val="21"/>
+                <w:szCs w:val="21"/>
+              </w:rPr>
+              <w:t>Robot</w:t>
+            </w:r>
+            <w:r>
+              <w:rPr>
+                <w:rFonts w:ascii="Consolas" w:hAnsi="Consolas" w:cs="Consolas"/>
+                <w:color w:val="FFFFFF"/>
+                <w:sz w:val="21"/>
+                <w:szCs w:val="21"/>
+              </w:rPr>
+              <w:t xml:space="preserve"> </w:t>
+            </w:r>
+            <w:r>
+              <w:rPr>
+                <w:rFonts w:ascii="Consolas" w:hAnsi="Consolas" w:cs="Consolas"/>
+                <w:color w:val="E85D7F"/>
+                <w:sz w:val="21"/>
+                <w:szCs w:val="21"/>
+              </w:rPr>
+              <w:t>{</w:t>
+            </w:r>
+          </w:p>
+          <w:p>
+            <w:pPr>
+              <w:shd w:val="clear" w:color="auto" w:fill="1E1E1E"/>
+              <w:spacing w:line="330" w:lineRule="atLeast"/>
+              <w:rPr>
+                <w:rFonts w:ascii="Consolas" w:hAnsi="Consolas" w:cs="Consolas"/>
+                <w:color w:val="FFFFFF"/>
+                <w:sz w:val="21"/>
+                <w:szCs w:val="21"/>
+              </w:rPr>
+            </w:pPr>
+            <w:r>
+              <w:rPr>
+                <w:rFonts w:ascii="Consolas" w:hAnsi="Consolas" w:cs="Consolas"/>
+                <w:color w:val="FFFFFF"/>
+                <w:sz w:val="21"/>
+                <w:szCs w:val="21"/>
+              </w:rPr>
+              <w:t xml:space="preserve">  identify</w:t>
+            </w:r>
+            <w:r>
+              <w:rPr>
+                <w:rFonts w:ascii="Consolas" w:hAnsi="Consolas" w:cs="Consolas"/>
+                <w:color w:val="E85D7F"/>
+                <w:sz w:val="21"/>
+                <w:szCs w:val="21"/>
+              </w:rPr>
+              <w:t>:</w:t>
+            </w:r>
+            <w:r>
+              <w:rPr>
+                <w:rFonts w:ascii="Consolas" w:hAnsi="Consolas" w:cs="Consolas"/>
+                <w:color w:val="FFFFFF"/>
+                <w:sz w:val="21"/>
+                <w:szCs w:val="21"/>
+              </w:rPr>
+              <w:t xml:space="preserve"> </w:t>
+            </w:r>
+            <w:r>
+              <w:rPr>
+                <w:rFonts w:ascii="Consolas" w:hAnsi="Consolas" w:cs="Consolas"/>
+                <w:color w:val="E85D7F"/>
+                <w:sz w:val="21"/>
+                <w:szCs w:val="21"/>
+              </w:rPr>
+              <w:t>(</w:t>
+            </w:r>
+            <w:r>
+              <w:rPr>
+                <w:rFonts w:ascii="Consolas" w:hAnsi="Consolas" w:cs="Consolas"/>
+                <w:color w:val="FFFFFF"/>
+                <w:sz w:val="21"/>
+                <w:szCs w:val="21"/>
+              </w:rPr>
+              <w:t>id</w:t>
+            </w:r>
+            <w:r>
+              <w:rPr>
+                <w:rFonts w:ascii="Consolas" w:hAnsi="Consolas" w:cs="Consolas"/>
+                <w:color w:val="E85D7F"/>
+                <w:sz w:val="21"/>
+                <w:szCs w:val="21"/>
+              </w:rPr>
+              <w:t>:</w:t>
+            </w:r>
+            <w:r>
+              <w:rPr>
+                <w:rFonts w:ascii="Consolas" w:hAnsi="Consolas" w:cs="Consolas"/>
+                <w:color w:val="FFFFFF"/>
+                <w:sz w:val="21"/>
+                <w:szCs w:val="21"/>
+              </w:rPr>
+              <w:t xml:space="preserve"> </w:t>
+            </w:r>
+            <w:r>
+              <w:rPr>
+                <w:rFonts w:ascii="Consolas" w:hAnsi="Consolas" w:cs="Consolas"/>
+                <w:color w:val="B3CCFF"/>
+                <w:sz w:val="21"/>
+                <w:szCs w:val="21"/>
+              </w:rPr>
+              <w:t>number</w:t>
+            </w:r>
+            <w:r>
+              <w:rPr>
+                <w:rFonts w:ascii="Consolas" w:hAnsi="Consolas" w:cs="Consolas"/>
+                <w:color w:val="E85D7F"/>
+                <w:sz w:val="21"/>
+                <w:szCs w:val="21"/>
+              </w:rPr>
+              <w:t>)</w:t>
+            </w:r>
+            <w:r>
+              <w:rPr>
+                <w:rFonts w:ascii="Consolas" w:hAnsi="Consolas" w:cs="Consolas"/>
+                <w:color w:val="FFFFFF"/>
+                <w:sz w:val="21"/>
+                <w:szCs w:val="21"/>
+              </w:rPr>
+              <w:t xml:space="preserve"> </w:t>
+            </w:r>
+            <w:r>
+              <w:rPr>
+                <w:rFonts w:ascii="Consolas" w:hAnsi="Consolas" w:cs="Consolas"/>
+                <w:color w:val="E85D7F"/>
+                <w:sz w:val="21"/>
+                <w:szCs w:val="21"/>
+              </w:rPr>
+              <w:t>=&gt;</w:t>
+            </w:r>
+            <w:r>
+              <w:rPr>
+                <w:rFonts w:ascii="Consolas" w:hAnsi="Consolas" w:cs="Consolas"/>
+                <w:color w:val="FFFFFF"/>
+                <w:sz w:val="21"/>
+                <w:szCs w:val="21"/>
+              </w:rPr>
+              <w:t xml:space="preserve"> </w:t>
+            </w:r>
+            <w:r>
+              <w:rPr>
+                <w:rFonts w:ascii="Consolas" w:hAnsi="Consolas" w:cs="Consolas"/>
+                <w:color w:val="B3CCFF"/>
+                <w:sz w:val="21"/>
+                <w:szCs w:val="21"/>
+              </w:rPr>
+              <w:t>void</w:t>
+            </w:r>
+            <w:r>
+              <w:rPr>
+                <w:rFonts w:ascii="Consolas" w:hAnsi="Consolas" w:cs="Consolas"/>
+                <w:color w:val="E85D7F"/>
+                <w:sz w:val="21"/>
+                <w:szCs w:val="21"/>
+              </w:rPr>
+              <w:t>;</w:t>
+            </w:r>
+          </w:p>
+          <w:p>
+            <w:pPr>
+              <w:shd w:val="clear" w:color="auto" w:fill="1E1E1E"/>
+              <w:spacing w:line="330" w:lineRule="atLeast"/>
+              <w:rPr>
+                <w:rFonts w:ascii="Consolas" w:hAnsi="Consolas" w:cs="Consolas"/>
+                <w:color w:val="FFFFFF"/>
+                <w:sz w:val="21"/>
+                <w:szCs w:val="21"/>
+              </w:rPr>
+            </w:pPr>
+            <w:r>
+              <w:rPr>
+                <w:rFonts w:ascii="Consolas" w:hAnsi="Consolas" w:cs="Consolas"/>
+                <w:color w:val="E85D7F"/>
+                <w:sz w:val="21"/>
+                <w:szCs w:val="21"/>
+              </w:rPr>
+              <w:t>}</w:t>
+            </w:r>
+          </w:p>
+          <w:p>
+            <w:pPr>
+              <w:shd w:val="clear" w:color="auto" w:fill="1E1E1E"/>
+              <w:spacing w:line="330" w:lineRule="atLeast"/>
+              <w:rPr>
+                <w:rFonts w:ascii="Consolas" w:hAnsi="Consolas" w:cs="Consolas"/>
+                <w:color w:val="FFFFFF"/>
+                <w:sz w:val="21"/>
+                <w:szCs w:val="21"/>
+              </w:rPr>
+            </w:pPr>
+            <w:r>
+              <w:rPr>
+                <w:rFonts w:ascii="Consolas" w:hAnsi="Consolas" w:cs="Consolas"/>
+                <w:color w:val="FFFFFF"/>
+                <w:sz w:val="21"/>
+                <w:szCs w:val="21"/>
+              </w:rPr>
+              <w:t xml:space="preserve"> </w:t>
+            </w:r>
+          </w:p>
+          <w:p>
+            <w:pPr>
+              <w:shd w:val="clear" w:color="auto" w:fill="1E1E1E"/>
+              <w:spacing w:line="330" w:lineRule="atLeast"/>
+              <w:rPr>
+                <w:rFonts w:ascii="Consolas" w:hAnsi="Consolas" w:cs="Consolas"/>
+                <w:color w:val="FFFFFF"/>
+                <w:sz w:val="21"/>
+                <w:szCs w:val="21"/>
+              </w:rPr>
+            </w:pPr>
+            <w:r>
+              <w:rPr>
+                <w:rFonts w:ascii="Consolas" w:hAnsi="Consolas" w:cs="Consolas"/>
+                <w:color w:val="B3CCFF"/>
+                <w:sz w:val="21"/>
+                <w:szCs w:val="21"/>
+              </w:rPr>
+              <w:t>class</w:t>
+            </w:r>
+            <w:r>
+              <w:rPr>
+                <w:rFonts w:ascii="Consolas" w:hAnsi="Consolas" w:cs="Consolas"/>
+                <w:color w:val="FFFFFF"/>
+                <w:sz w:val="21"/>
+                <w:szCs w:val="21"/>
+              </w:rPr>
+              <w:t xml:space="preserve"> </w:t>
+            </w:r>
+            <w:proofErr w:type="spellStart"/>
+            <w:r>
+              <w:rPr>
+                <w:rFonts w:ascii="Consolas" w:hAnsi="Consolas" w:cs="Consolas"/>
+                <w:color w:val="E85D7F"/>
+                <w:sz w:val="21"/>
+                <w:szCs w:val="21"/>
+              </w:rPr>
+              <w:t>OneSeries</w:t>
+            </w:r>
+            <w:proofErr w:type="spellEnd"/>
+            <w:r>
+              <w:rPr>
+                <w:rFonts w:ascii="Consolas" w:hAnsi="Consolas" w:cs="Consolas"/>
+                <w:color w:val="FFFFFF"/>
+                <w:sz w:val="21"/>
+                <w:szCs w:val="21"/>
+              </w:rPr>
+              <w:t xml:space="preserve"> </w:t>
+            </w:r>
+            <w:r>
+              <w:rPr>
+                <w:rFonts w:ascii="Consolas" w:hAnsi="Consolas" w:cs="Consolas"/>
+                <w:color w:val="B3CCFF"/>
+                <w:sz w:val="21"/>
+                <w:szCs w:val="21"/>
+              </w:rPr>
+              <w:t>implements</w:t>
+            </w:r>
+            <w:r>
+              <w:rPr>
+                <w:rFonts w:ascii="Consolas" w:hAnsi="Consolas" w:cs="Consolas"/>
+                <w:color w:val="FFFFFF"/>
+                <w:sz w:val="21"/>
+                <w:szCs w:val="21"/>
+              </w:rPr>
+              <w:t xml:space="preserve"> </w:t>
+            </w:r>
+            <w:r>
+              <w:rPr>
+                <w:rFonts w:ascii="Consolas" w:hAnsi="Consolas" w:cs="Consolas"/>
+                <w:color w:val="E85D7F"/>
+                <w:sz w:val="21"/>
+                <w:szCs w:val="21"/>
+              </w:rPr>
+              <w:t>Robot</w:t>
+            </w:r>
+            <w:r>
+              <w:rPr>
+                <w:rFonts w:ascii="Consolas" w:hAnsi="Consolas" w:cs="Consolas"/>
+                <w:color w:val="FFFFFF"/>
+                <w:sz w:val="21"/>
+                <w:szCs w:val="21"/>
+              </w:rPr>
+              <w:t xml:space="preserve"> </w:t>
+            </w:r>
+            <w:r>
+              <w:rPr>
+                <w:rFonts w:ascii="Consolas" w:hAnsi="Consolas" w:cs="Consolas"/>
+                <w:color w:val="E85D7F"/>
+                <w:sz w:val="21"/>
+                <w:szCs w:val="21"/>
+              </w:rPr>
+              <w:t>{</w:t>
+            </w:r>
+          </w:p>
+          <w:p>
+            <w:pPr>
+              <w:shd w:val="clear" w:color="auto" w:fill="1E1E1E"/>
+              <w:spacing w:line="330" w:lineRule="atLeast"/>
+              <w:rPr>
+                <w:rFonts w:ascii="Consolas" w:hAnsi="Consolas" w:cs="Consolas"/>
+                <w:color w:val="FFFFFF"/>
+                <w:sz w:val="21"/>
+                <w:szCs w:val="21"/>
+              </w:rPr>
+            </w:pPr>
+            <w:r>
+              <w:rPr>
+                <w:rFonts w:ascii="Consolas" w:hAnsi="Consolas" w:cs="Consolas"/>
+                <w:color w:val="FFFFFF"/>
+                <w:sz w:val="21"/>
+                <w:szCs w:val="21"/>
+              </w:rPr>
+              <w:t xml:space="preserve">  identify</w:t>
+            </w:r>
+            <w:r>
+              <w:rPr>
+                <w:rFonts w:ascii="Consolas" w:hAnsi="Consolas" w:cs="Consolas"/>
+                <w:color w:val="E85D7F"/>
+                <w:sz w:val="21"/>
+                <w:szCs w:val="21"/>
+              </w:rPr>
+              <w:t>(</w:t>
+            </w:r>
+            <w:r>
+              <w:rPr>
+                <w:rFonts w:ascii="Consolas" w:hAnsi="Consolas" w:cs="Consolas"/>
+                <w:color w:val="FFFFFF"/>
+                <w:sz w:val="21"/>
+                <w:szCs w:val="21"/>
+              </w:rPr>
+              <w:t>id</w:t>
+            </w:r>
+            <w:r>
+              <w:rPr>
+                <w:rFonts w:ascii="Consolas" w:hAnsi="Consolas" w:cs="Consolas"/>
+                <w:color w:val="E85D7F"/>
+                <w:sz w:val="21"/>
+                <w:szCs w:val="21"/>
+              </w:rPr>
+              <w:t>:</w:t>
+            </w:r>
+            <w:r>
+              <w:rPr>
+                <w:rFonts w:ascii="Consolas" w:hAnsi="Consolas" w:cs="Consolas"/>
+                <w:color w:val="FFFFFF"/>
+                <w:sz w:val="21"/>
+                <w:szCs w:val="21"/>
+              </w:rPr>
+              <w:t xml:space="preserve"> </w:t>
+            </w:r>
+            <w:r>
+              <w:rPr>
+                <w:rFonts w:ascii="Consolas" w:hAnsi="Consolas" w:cs="Consolas"/>
+                <w:color w:val="B3CCFF"/>
+                <w:sz w:val="21"/>
+                <w:szCs w:val="21"/>
+              </w:rPr>
+              <w:t>number</w:t>
+            </w:r>
+            <w:r>
+              <w:rPr>
+                <w:rFonts w:ascii="Consolas" w:hAnsi="Consolas" w:cs="Consolas"/>
+                <w:color w:val="E85D7F"/>
+                <w:sz w:val="21"/>
+                <w:szCs w:val="21"/>
+              </w:rPr>
+              <w:t>)</w:t>
+            </w:r>
+            <w:r>
+              <w:rPr>
+                <w:rFonts w:ascii="Consolas" w:hAnsi="Consolas" w:cs="Consolas"/>
+                <w:color w:val="FFFFFF"/>
+                <w:sz w:val="21"/>
+                <w:szCs w:val="21"/>
+              </w:rPr>
+              <w:t xml:space="preserve"> </w:t>
+            </w:r>
+            <w:r>
+              <w:rPr>
+                <w:rFonts w:ascii="Consolas" w:hAnsi="Consolas" w:cs="Consolas"/>
+                <w:color w:val="E85D7F"/>
+                <w:sz w:val="21"/>
+                <w:szCs w:val="21"/>
+              </w:rPr>
+              <w:t>{</w:t>
+            </w:r>
+          </w:p>
+          <w:p>
+            <w:pPr>
+              <w:shd w:val="clear" w:color="auto" w:fill="1E1E1E"/>
+              <w:spacing w:line="330" w:lineRule="atLeast"/>
+              <w:rPr>
+                <w:rFonts w:ascii="Consolas" w:hAnsi="Consolas" w:cs="Consolas"/>
+                <w:color w:val="FFFFFF"/>
+                <w:sz w:val="21"/>
+                <w:szCs w:val="21"/>
+              </w:rPr>
+            </w:pPr>
+            <w:r>
+              <w:rPr>
+                <w:rFonts w:ascii="Consolas" w:hAnsi="Consolas" w:cs="Consolas"/>
+                <w:color w:val="FFFFFF"/>
+                <w:sz w:val="21"/>
+                <w:szCs w:val="21"/>
+              </w:rPr>
+              <w:t xml:space="preserve">    console</w:t>
+            </w:r>
+            <w:r>
+              <w:rPr>
+                <w:rFonts w:ascii="Consolas" w:hAnsi="Consolas" w:cs="Consolas"/>
+                <w:color w:val="E85D7F"/>
+                <w:sz w:val="21"/>
+                <w:szCs w:val="21"/>
+              </w:rPr>
+              <w:t>.</w:t>
+            </w:r>
+            <w:r>
+              <w:rPr>
+                <w:rFonts w:ascii="Consolas" w:hAnsi="Consolas" w:cs="Consolas"/>
+                <w:color w:val="FFFFFF"/>
+                <w:sz w:val="21"/>
+                <w:szCs w:val="21"/>
+              </w:rPr>
+              <w:t>log</w:t>
+            </w:r>
+            <w:r>
+              <w:rPr>
+                <w:rFonts w:ascii="Consolas" w:hAnsi="Consolas" w:cs="Consolas"/>
+                <w:color w:val="E85D7F"/>
+                <w:sz w:val="21"/>
+                <w:szCs w:val="21"/>
+              </w:rPr>
+              <w:t>(</w:t>
+            </w:r>
+            <w:r>
+              <w:rPr>
+                <w:rFonts w:ascii="Consolas" w:hAnsi="Consolas" w:cs="Consolas"/>
+                <w:color w:val="FFE083"/>
+                <w:sz w:val="21"/>
+                <w:szCs w:val="21"/>
+              </w:rPr>
+              <w:t xml:space="preserve">`beep! I'm </w:t>
+            </w:r>
+            <w:r>
+              <w:rPr>
+                <w:rFonts w:ascii="Consolas" w:hAnsi="Consolas" w:cs="Consolas"/>
+                <w:color w:val="E85D7F"/>
+                <w:sz w:val="21"/>
+                <w:szCs w:val="21"/>
+              </w:rPr>
+              <w:t>${</w:t>
+            </w:r>
+            <w:proofErr w:type="spellStart"/>
+            <w:r>
+              <w:rPr>
+                <w:rFonts w:ascii="Consolas" w:hAnsi="Consolas" w:cs="Consolas"/>
+                <w:color w:val="FFFFFF"/>
+                <w:sz w:val="21"/>
+                <w:szCs w:val="21"/>
+              </w:rPr>
+              <w:t>id</w:t>
+            </w:r>
+            <w:r>
+              <w:rPr>
+                <w:rFonts w:ascii="Consolas" w:hAnsi="Consolas" w:cs="Consolas"/>
+                <w:color w:val="E85D7F"/>
+                <w:sz w:val="21"/>
+                <w:szCs w:val="21"/>
+              </w:rPr>
+              <w:t>.</w:t>
+            </w:r>
+            <w:r>
+              <w:rPr>
+                <w:rFonts w:ascii="Consolas" w:hAnsi="Consolas" w:cs="Consolas"/>
+                <w:color w:val="FFFFFF"/>
+                <w:sz w:val="21"/>
+                <w:szCs w:val="21"/>
+              </w:rPr>
+              <w:t>toFixed</w:t>
+            </w:r>
+            <w:proofErr w:type="spellEnd"/>
+            <w:r>
+              <w:rPr>
+                <w:rFonts w:ascii="Consolas" w:hAnsi="Consolas" w:cs="Consolas"/>
+                <w:color w:val="E85D7F"/>
+                <w:sz w:val="21"/>
+                <w:szCs w:val="21"/>
+              </w:rPr>
+              <w:t>(2)}</w:t>
+            </w:r>
+            <w:r>
+              <w:rPr>
+                <w:rFonts w:ascii="Consolas" w:hAnsi="Consolas" w:cs="Consolas"/>
+                <w:color w:val="FFE083"/>
+                <w:sz w:val="21"/>
+                <w:szCs w:val="21"/>
+              </w:rPr>
+              <w:t>.`</w:t>
+            </w:r>
+            <w:r>
+              <w:rPr>
+                <w:rFonts w:ascii="Consolas" w:hAnsi="Consolas" w:cs="Consolas"/>
+                <w:color w:val="E85D7F"/>
+                <w:sz w:val="21"/>
+                <w:szCs w:val="21"/>
+              </w:rPr>
+              <w:t>);</w:t>
+            </w:r>
+          </w:p>
+          <w:p>
+            <w:pPr>
+              <w:shd w:val="clear" w:color="auto" w:fill="1E1E1E"/>
+              <w:spacing w:line="330" w:lineRule="atLeast"/>
+              <w:rPr>
+                <w:rFonts w:ascii="Consolas" w:hAnsi="Consolas" w:cs="Consolas"/>
+                <w:color w:val="FFFFFF"/>
+                <w:sz w:val="21"/>
+                <w:szCs w:val="21"/>
+              </w:rPr>
+            </w:pPr>
+            <w:r>
+              <w:rPr>
+                <w:rFonts w:ascii="Consolas" w:hAnsi="Consolas" w:cs="Consolas"/>
+                <w:color w:val="FFFFFF"/>
+                <w:sz w:val="21"/>
+                <w:szCs w:val="21"/>
+              </w:rPr>
+              <w:t xml:space="preserve">  </w:t>
+            </w:r>
+            <w:r>
+              <w:rPr>
+                <w:rFonts w:ascii="Consolas" w:hAnsi="Consolas" w:cs="Consolas"/>
+                <w:color w:val="E85D7F"/>
+                <w:sz w:val="21"/>
+                <w:szCs w:val="21"/>
+              </w:rPr>
+              <w:t>}</w:t>
+            </w:r>
+          </w:p>
+          <w:p>
+            <w:pPr>
+              <w:shd w:val="clear" w:color="auto" w:fill="1E1E1E"/>
+              <w:spacing w:line="330" w:lineRule="atLeast"/>
+              <w:rPr>
+                <w:rFonts w:ascii="Consolas" w:hAnsi="Consolas" w:cs="Consolas"/>
+                <w:color w:val="FFFFFF"/>
+                <w:sz w:val="21"/>
+                <w:szCs w:val="21"/>
+              </w:rPr>
+            </w:pPr>
+            <w:r>
+              <w:rPr>
+                <w:rFonts w:ascii="Consolas" w:hAnsi="Consolas" w:cs="Consolas"/>
+                <w:color w:val="FFFFFF"/>
+                <w:sz w:val="21"/>
+                <w:szCs w:val="21"/>
+              </w:rPr>
+              <w:t xml:space="preserve"> </w:t>
+            </w:r>
+          </w:p>
+          <w:p>
+            <w:pPr>
+              <w:shd w:val="clear" w:color="auto" w:fill="1E1E1E"/>
+              <w:spacing w:line="330" w:lineRule="atLeast"/>
+              <w:rPr>
+                <w:rFonts w:ascii="Consolas" w:hAnsi="Consolas" w:cs="Consolas"/>
+                <w:color w:val="FFFFFF"/>
+                <w:sz w:val="21"/>
+                <w:szCs w:val="21"/>
+              </w:rPr>
+            </w:pPr>
+            <w:r>
+              <w:rPr>
+                <w:rFonts w:ascii="Consolas" w:hAnsi="Consolas" w:cs="Consolas"/>
+                <w:color w:val="FFFFFF"/>
+                <w:sz w:val="21"/>
+                <w:szCs w:val="21"/>
+              </w:rPr>
+              <w:t xml:space="preserve">  </w:t>
+            </w:r>
+            <w:proofErr w:type="spellStart"/>
+            <w:r>
+              <w:rPr>
+                <w:rFonts w:ascii="Consolas" w:hAnsi="Consolas" w:cs="Consolas"/>
+                <w:color w:val="FFFFFF"/>
+                <w:sz w:val="21"/>
+                <w:szCs w:val="21"/>
+              </w:rPr>
+              <w:t>answerQuestion</w:t>
+            </w:r>
+            <w:proofErr w:type="spellEnd"/>
+            <w:r>
+              <w:rPr>
+                <w:rFonts w:ascii="Consolas" w:hAnsi="Consolas" w:cs="Consolas"/>
+                <w:color w:val="E85D7F"/>
+                <w:sz w:val="21"/>
+                <w:szCs w:val="21"/>
+              </w:rPr>
+              <w:t>()</w:t>
+            </w:r>
+            <w:r>
+              <w:rPr>
+                <w:rFonts w:ascii="Consolas" w:hAnsi="Consolas" w:cs="Consolas"/>
+                <w:color w:val="FFFFFF"/>
+                <w:sz w:val="21"/>
+                <w:szCs w:val="21"/>
+              </w:rPr>
+              <w:t xml:space="preserve"> </w:t>
+            </w:r>
+            <w:r>
+              <w:rPr>
+                <w:rFonts w:ascii="Consolas" w:hAnsi="Consolas" w:cs="Consolas"/>
+                <w:color w:val="E85D7F"/>
+                <w:sz w:val="21"/>
+                <w:szCs w:val="21"/>
+              </w:rPr>
+              <w:t>{</w:t>
+            </w:r>
+          </w:p>
+          <w:p>
+            <w:pPr>
+              <w:shd w:val="clear" w:color="auto" w:fill="1E1E1E"/>
+              <w:spacing w:line="330" w:lineRule="atLeast"/>
+              <w:rPr>
+                <w:rFonts w:ascii="Consolas" w:hAnsi="Consolas" w:cs="Consolas"/>
+                <w:color w:val="FFFFFF"/>
+                <w:sz w:val="21"/>
+                <w:szCs w:val="21"/>
+              </w:rPr>
+            </w:pPr>
+            <w:r>
+              <w:rPr>
+                <w:rFonts w:ascii="Consolas" w:hAnsi="Consolas" w:cs="Consolas"/>
+                <w:color w:val="FFFFFF"/>
+                <w:sz w:val="21"/>
+                <w:szCs w:val="21"/>
+              </w:rPr>
+              <w:t xml:space="preserve">    console</w:t>
+            </w:r>
+            <w:r>
+              <w:rPr>
+                <w:rFonts w:ascii="Consolas" w:hAnsi="Consolas" w:cs="Consolas"/>
+                <w:color w:val="E85D7F"/>
+                <w:sz w:val="21"/>
+                <w:szCs w:val="21"/>
+              </w:rPr>
+              <w:t>.</w:t>
+            </w:r>
+            <w:r>
+              <w:rPr>
+                <w:rFonts w:ascii="Consolas" w:hAnsi="Consolas" w:cs="Consolas"/>
+                <w:color w:val="FFFFFF"/>
+                <w:sz w:val="21"/>
+                <w:szCs w:val="21"/>
+              </w:rPr>
+              <w:t>log</w:t>
+            </w:r>
+            <w:r>
+              <w:rPr>
+                <w:rFonts w:ascii="Consolas" w:hAnsi="Consolas" w:cs="Consolas"/>
+                <w:color w:val="E85D7F"/>
+                <w:sz w:val="21"/>
+                <w:szCs w:val="21"/>
+              </w:rPr>
+              <w:t>(</w:t>
+            </w:r>
+            <w:r>
+              <w:rPr>
+                <w:rFonts w:ascii="Consolas" w:hAnsi="Consolas" w:cs="Consolas"/>
+                <w:color w:val="FFE083"/>
+                <w:sz w:val="21"/>
+                <w:szCs w:val="21"/>
+              </w:rPr>
+              <w:t>'42!'</w:t>
+            </w:r>
+            <w:r>
+              <w:rPr>
+                <w:rFonts w:ascii="Consolas" w:hAnsi="Consolas" w:cs="Consolas"/>
+                <w:color w:val="E85D7F"/>
+                <w:sz w:val="21"/>
+                <w:szCs w:val="21"/>
+              </w:rPr>
+              <w:t>);</w:t>
+            </w:r>
+          </w:p>
+          <w:p>
+            <w:pPr>
+              <w:shd w:val="clear" w:color="auto" w:fill="1E1E1E"/>
+              <w:spacing w:line="330" w:lineRule="atLeast"/>
+              <w:rPr>
+                <w:rFonts w:ascii="Consolas" w:hAnsi="Consolas" w:cs="Consolas"/>
+                <w:color w:val="FFFFFF"/>
+                <w:sz w:val="21"/>
+                <w:szCs w:val="21"/>
+              </w:rPr>
+            </w:pPr>
+            <w:r>
+              <w:rPr>
+                <w:rFonts w:ascii="Consolas" w:hAnsi="Consolas" w:cs="Consolas"/>
+                <w:color w:val="FFFFFF"/>
+                <w:sz w:val="21"/>
+                <w:szCs w:val="21"/>
+              </w:rPr>
+              <w:t xml:space="preserve">  </w:t>
+            </w:r>
+            <w:r>
+              <w:rPr>
+                <w:rFonts w:ascii="Consolas" w:hAnsi="Consolas" w:cs="Consolas"/>
+                <w:color w:val="E85D7F"/>
+                <w:sz w:val="21"/>
+                <w:szCs w:val="21"/>
+              </w:rPr>
+              <w:t>}</w:t>
+            </w:r>
+          </w:p>
+          <w:p>
+            <w:pPr>
+              <w:shd w:val="clear" w:color="auto" w:fill="1E1E1E"/>
+              <w:spacing w:line="330" w:lineRule="atLeast"/>
+              <w:rPr>
+                <w:rFonts w:ascii="Consolas" w:hAnsi="Consolas" w:cs="Consolas"/>
+                <w:color w:val="FFFFFF"/>
+                <w:sz w:val="21"/>
+                <w:szCs w:val="21"/>
+              </w:rPr>
+            </w:pPr>
+            <w:r>
+              <w:rPr>
+                <w:rFonts w:ascii="Consolas" w:hAnsi="Consolas" w:cs="Consolas"/>
+                <w:color w:val="E85D7F"/>
+                <w:sz w:val="21"/>
+                <w:szCs w:val="21"/>
+              </w:rPr>
+              <w:t>}</w:t>
+            </w:r>
+          </w:p>
+        </w:tc>
+      </w:tr>
+    </w:tbl>
+    <w:p>
+      <w:pPr>
+        <w:rPr>
+          <w:rFonts w:asciiTheme="minorHAnsi" w:hAnsiTheme="minorHAnsi" w:cstheme="minorHAnsi"/>
         </w:rPr>
       </w:pPr>
     </w:p>
@@ -2533,7 +3559,7 @@
   <w:abstractNum w:abstractNumId="8" w15:restartNumberingAfterBreak="0">
     <w:nsid w:val="250F730A"/>
     <w:multiLevelType w:val="hybridMultilevel"/>
-    <w:tmpl w:val="DF58D840"/>
+    <w:tmpl w:val="A09ABA08"/>
     <w:lvl w:ilvl="0" w:tplc="90B27F62">
       <w:start w:val="1"/>
       <w:numFmt w:val="decimal"/>
@@ -2561,7 +3587,7 @@
         <w:szCs w:val="24"/>
       </w:rPr>
     </w:lvl>
-    <w:lvl w:ilvl="2" w:tplc="0409001B" w:tentative="1">
+    <w:lvl w:ilvl="2" w:tplc="0409001B">
       <w:start w:val="1"/>
       <w:numFmt w:val="lowerRoman"/>
       <w:lvlText w:val="%3."/>
@@ -3074,6 +4100,101 @@
     </w:lvl>
   </w:abstractNum>
   <w:abstractNum w:abstractNumId="14" w15:restartNumberingAfterBreak="0">
+    <w:nsid w:val="4D4D4D9D"/>
+    <w:multiLevelType w:val="hybridMultilevel"/>
+    <w:tmpl w:val="DF58D840"/>
+    <w:lvl w:ilvl="0" w:tplc="90B27F62">
+      <w:start w:val="1"/>
+      <w:numFmt w:val="decimal"/>
+      <w:lvlText w:val="%1)"/>
+      <w:lvlJc w:val="left"/>
+      <w:pPr>
+        <w:ind w:left="720" w:hanging="360"/>
+      </w:pPr>
+      <w:rPr>
+        <w:rFonts w:hint="default"/>
+        <w:sz w:val="28"/>
+        <w:szCs w:val="28"/>
+      </w:rPr>
+    </w:lvl>
+    <w:lvl w:ilvl="1" w:tplc="CA1079B4">
+      <w:start w:val="1"/>
+      <w:numFmt w:val="lowerLetter"/>
+      <w:lvlText w:val="%2."/>
+      <w:lvlJc w:val="left"/>
+      <w:pPr>
+        <w:ind w:left="1440" w:hanging="360"/>
+      </w:pPr>
+      <w:rPr>
+        <w:sz w:val="24"/>
+        <w:szCs w:val="24"/>
+      </w:rPr>
+    </w:lvl>
+    <w:lvl w:ilvl="2" w:tplc="0409001B" w:tentative="1">
+      <w:start w:val="1"/>
+      <w:numFmt w:val="lowerRoman"/>
+      <w:lvlText w:val="%3."/>
+      <w:lvlJc w:val="right"/>
+      <w:pPr>
+        <w:ind w:left="2160" w:hanging="180"/>
+      </w:pPr>
+    </w:lvl>
+    <w:lvl w:ilvl="3" w:tplc="0409000F" w:tentative="1">
+      <w:start w:val="1"/>
+      <w:numFmt w:val="decimal"/>
+      <w:lvlText w:val="%4."/>
+      <w:lvlJc w:val="left"/>
+      <w:pPr>
+        <w:ind w:left="2880" w:hanging="360"/>
+      </w:pPr>
+    </w:lvl>
+    <w:lvl w:ilvl="4" w:tplc="04090019" w:tentative="1">
+      <w:start w:val="1"/>
+      <w:numFmt w:val="lowerLetter"/>
+      <w:lvlText w:val="%5."/>
+      <w:lvlJc w:val="left"/>
+      <w:pPr>
+        <w:ind w:left="3600" w:hanging="360"/>
+      </w:pPr>
+    </w:lvl>
+    <w:lvl w:ilvl="5" w:tplc="0409001B" w:tentative="1">
+      <w:start w:val="1"/>
+      <w:numFmt w:val="lowerRoman"/>
+      <w:lvlText w:val="%6."/>
+      <w:lvlJc w:val="right"/>
+      <w:pPr>
+        <w:ind w:left="4320" w:hanging="180"/>
+      </w:pPr>
+    </w:lvl>
+    <w:lvl w:ilvl="6" w:tplc="0409000F" w:tentative="1">
+      <w:start w:val="1"/>
+      <w:numFmt w:val="decimal"/>
+      <w:lvlText w:val="%7."/>
+      <w:lvlJc w:val="left"/>
+      <w:pPr>
+        <w:ind w:left="5040" w:hanging="360"/>
+      </w:pPr>
+    </w:lvl>
+    <w:lvl w:ilvl="7" w:tplc="04090019" w:tentative="1">
+      <w:start w:val="1"/>
+      <w:numFmt w:val="lowerLetter"/>
+      <w:lvlText w:val="%8."/>
+      <w:lvlJc w:val="left"/>
+      <w:pPr>
+        <w:ind w:left="5760" w:hanging="360"/>
+      </w:pPr>
+    </w:lvl>
+    <w:lvl w:ilvl="8" w:tplc="0409001B" w:tentative="1">
+      <w:start w:val="1"/>
+      <w:numFmt w:val="lowerRoman"/>
+      <w:lvlText w:val="%9."/>
+      <w:lvlJc w:val="right"/>
+      <w:pPr>
+        <w:ind w:left="6480" w:hanging="180"/>
+      </w:pPr>
+    </w:lvl>
+  </w:abstractNum>
+  <w:abstractNum w:abstractNumId="15" w15:restartNumberingAfterBreak="0">
     <w:nsid w:val="50E408BF"/>
     <w:multiLevelType w:val="hybridMultilevel"/>
     <w:tmpl w:val="BCBE6968"/>
@@ -3186,7 +4307,7 @@
       </w:rPr>
     </w:lvl>
   </w:abstractNum>
-  <w:abstractNum w:abstractNumId="15" w15:restartNumberingAfterBreak="0">
+  <w:abstractNum w:abstractNumId="16" w15:restartNumberingAfterBreak="0">
     <w:nsid w:val="52751265"/>
     <w:multiLevelType w:val="hybridMultilevel"/>
     <w:tmpl w:val="66D6A67E"/>
@@ -3281,7 +4402,7 @@
       </w:pPr>
     </w:lvl>
   </w:abstractNum>
-  <w:abstractNum w:abstractNumId="16" w15:restartNumberingAfterBreak="0">
+  <w:abstractNum w:abstractNumId="17" w15:restartNumberingAfterBreak="0">
     <w:nsid w:val="52CB0831"/>
     <w:multiLevelType w:val="hybridMultilevel"/>
     <w:tmpl w:val="8CA4D62A"/>
@@ -3374,7 +4495,7 @@
       </w:pPr>
     </w:lvl>
   </w:abstractNum>
-  <w:abstractNum w:abstractNumId="17" w15:restartNumberingAfterBreak="0">
+  <w:abstractNum w:abstractNumId="18" w15:restartNumberingAfterBreak="0">
     <w:nsid w:val="553F2B35"/>
     <w:multiLevelType w:val="hybridMultilevel"/>
     <w:tmpl w:val="7954259C"/>
@@ -3463,7 +4584,7 @@
       </w:pPr>
     </w:lvl>
   </w:abstractNum>
-  <w:abstractNum w:abstractNumId="18" w15:restartNumberingAfterBreak="0">
+  <w:abstractNum w:abstractNumId="19" w15:restartNumberingAfterBreak="0">
     <w:nsid w:val="5F44714F"/>
     <w:multiLevelType w:val="hybridMultilevel"/>
     <w:tmpl w:val="25D24ED6"/>
@@ -3552,7 +4673,7 @@
       </w:pPr>
     </w:lvl>
   </w:abstractNum>
-  <w:abstractNum w:abstractNumId="19" w15:restartNumberingAfterBreak="0">
+  <w:abstractNum w:abstractNumId="20" w15:restartNumberingAfterBreak="0">
     <w:nsid w:val="65BC251F"/>
     <w:multiLevelType w:val="hybridMultilevel"/>
     <w:tmpl w:val="25D24ED6"/>
@@ -3641,7 +4762,7 @@
       </w:pPr>
     </w:lvl>
   </w:abstractNum>
-  <w:abstractNum w:abstractNumId="20" w15:restartNumberingAfterBreak="0">
+  <w:abstractNum w:abstractNumId="21" w15:restartNumberingAfterBreak="0">
     <w:nsid w:val="6607793B"/>
     <w:multiLevelType w:val="hybridMultilevel"/>
     <w:tmpl w:val="66D6A67E"/>
@@ -3736,7 +4857,7 @@
       </w:pPr>
     </w:lvl>
   </w:abstractNum>
-  <w:abstractNum w:abstractNumId="21" w15:restartNumberingAfterBreak="0">
+  <w:abstractNum w:abstractNumId="22" w15:restartNumberingAfterBreak="0">
     <w:nsid w:val="688B6B82"/>
     <w:multiLevelType w:val="hybridMultilevel"/>
     <w:tmpl w:val="20B640F4"/>
@@ -3825,7 +4946,7 @@
       </w:pPr>
     </w:lvl>
   </w:abstractNum>
-  <w:abstractNum w:abstractNumId="22" w15:restartNumberingAfterBreak="0">
+  <w:abstractNum w:abstractNumId="23" w15:restartNumberingAfterBreak="0">
     <w:nsid w:val="691B10B1"/>
     <w:multiLevelType w:val="hybridMultilevel"/>
     <w:tmpl w:val="496E8954"/>
@@ -3914,7 +5035,7 @@
       </w:pPr>
     </w:lvl>
   </w:abstractNum>
-  <w:abstractNum w:abstractNumId="23" w15:restartNumberingAfterBreak="0">
+  <w:abstractNum w:abstractNumId="24" w15:restartNumberingAfterBreak="0">
     <w:nsid w:val="6B766D80"/>
     <w:multiLevelType w:val="hybridMultilevel"/>
     <w:tmpl w:val="3AF89046"/>
@@ -4007,7 +5128,7 @@
       </w:pPr>
     </w:lvl>
   </w:abstractNum>
-  <w:abstractNum w:abstractNumId="24" w15:restartNumberingAfterBreak="0">
+  <w:abstractNum w:abstractNumId="25" w15:restartNumberingAfterBreak="0">
     <w:nsid w:val="6C81524C"/>
     <w:multiLevelType w:val="hybridMultilevel"/>
     <w:tmpl w:val="EE3295C2"/>
@@ -4102,7 +5223,7 @@
       </w:pPr>
     </w:lvl>
   </w:abstractNum>
-  <w:abstractNum w:abstractNumId="25" w15:restartNumberingAfterBreak="0">
+  <w:abstractNum w:abstractNumId="26" w15:restartNumberingAfterBreak="0">
     <w:nsid w:val="6DD83C6A"/>
     <w:multiLevelType w:val="hybridMultilevel"/>
     <w:tmpl w:val="3AF89046"/>
@@ -4195,7 +5316,7 @@
       </w:pPr>
     </w:lvl>
   </w:abstractNum>
-  <w:abstractNum w:abstractNumId="26" w15:restartNumberingAfterBreak="0">
+  <w:abstractNum w:abstractNumId="27" w15:restartNumberingAfterBreak="0">
     <w:nsid w:val="6E4A5CEC"/>
     <w:multiLevelType w:val="hybridMultilevel"/>
     <w:tmpl w:val="06649BDA"/>
@@ -4286,7 +5407,7 @@
       </w:pPr>
     </w:lvl>
   </w:abstractNum>
-  <w:abstractNum w:abstractNumId="27" w15:restartNumberingAfterBreak="0">
+  <w:abstractNum w:abstractNumId="28" w15:restartNumberingAfterBreak="0">
     <w:nsid w:val="724515C8"/>
     <w:multiLevelType w:val="hybridMultilevel"/>
     <w:tmpl w:val="A290F5F2"/>
@@ -4375,7 +5496,7 @@
       </w:pPr>
     </w:lvl>
   </w:abstractNum>
-  <w:abstractNum w:abstractNumId="28" w15:restartNumberingAfterBreak="0">
+  <w:abstractNum w:abstractNumId="29" w15:restartNumberingAfterBreak="0">
     <w:nsid w:val="72F60A37"/>
     <w:multiLevelType w:val="hybridMultilevel"/>
     <w:tmpl w:val="B7DABB3E"/>
@@ -4464,7 +5585,7 @@
       </w:pPr>
     </w:lvl>
   </w:abstractNum>
-  <w:abstractNum w:abstractNumId="29" w15:restartNumberingAfterBreak="0">
+  <w:abstractNum w:abstractNumId="30" w15:restartNumberingAfterBreak="0">
     <w:nsid w:val="752A1B65"/>
     <w:multiLevelType w:val="hybridMultilevel"/>
     <w:tmpl w:val="25D24ED6"/>
@@ -4553,7 +5674,7 @@
       </w:pPr>
     </w:lvl>
   </w:abstractNum>
-  <w:abstractNum w:abstractNumId="30" w15:restartNumberingAfterBreak="0">
+  <w:abstractNum w:abstractNumId="31" w15:restartNumberingAfterBreak="0">
     <w:nsid w:val="78D1390F"/>
     <w:multiLevelType w:val="hybridMultilevel"/>
     <w:tmpl w:val="EE1E9BFE"/>
@@ -4642,7 +5763,7 @@
       </w:pPr>
     </w:lvl>
   </w:abstractNum>
-  <w:abstractNum w:abstractNumId="31" w15:restartNumberingAfterBreak="0">
+  <w:abstractNum w:abstractNumId="32" w15:restartNumberingAfterBreak="0">
     <w:nsid w:val="7B19375F"/>
     <w:multiLevelType w:val="hybridMultilevel"/>
     <w:tmpl w:val="B0FC42D8"/>
@@ -4755,7 +5876,7 @@
       </w:rPr>
     </w:lvl>
   </w:abstractNum>
-  <w:abstractNum w:abstractNumId="32" w15:restartNumberingAfterBreak="0">
+  <w:abstractNum w:abstractNumId="33" w15:restartNumberingAfterBreak="0">
     <w:nsid w:val="7C5E7D5F"/>
     <w:multiLevelType w:val="hybridMultilevel"/>
     <w:tmpl w:val="8870BFD6"/>
@@ -4848,49 +5969,49 @@
     <w:abstractNumId w:val="3"/>
   </w:num>
   <w:num w:numId="2">
-    <w:abstractNumId w:val="17"/>
+    <w:abstractNumId w:val="18"/>
   </w:num>
   <w:num w:numId="3">
-    <w:abstractNumId w:val="27"/>
+    <w:abstractNumId w:val="28"/>
   </w:num>
   <w:num w:numId="4">
-    <w:abstractNumId w:val="14"/>
+    <w:abstractNumId w:val="15"/>
   </w:num>
   <w:num w:numId="5">
-    <w:abstractNumId w:val="25"/>
+    <w:abstractNumId w:val="26"/>
   </w:num>
   <w:num w:numId="6">
-    <w:abstractNumId w:val="23"/>
+    <w:abstractNumId w:val="24"/>
   </w:num>
   <w:num w:numId="7">
     <w:abstractNumId w:val="12"/>
   </w:num>
   <w:num w:numId="8">
-    <w:abstractNumId w:val="31"/>
+    <w:abstractNumId w:val="32"/>
   </w:num>
   <w:num w:numId="9">
     <w:abstractNumId w:val="5"/>
   </w:num>
   <w:num w:numId="10">
-    <w:abstractNumId w:val="16"/>
+    <w:abstractNumId w:val="17"/>
   </w:num>
   <w:num w:numId="11">
-    <w:abstractNumId w:val="26"/>
+    <w:abstractNumId w:val="27"/>
   </w:num>
   <w:num w:numId="12">
     <w:abstractNumId w:val="7"/>
   </w:num>
   <w:num w:numId="13">
-    <w:abstractNumId w:val="19"/>
+    <w:abstractNumId w:val="20"/>
   </w:num>
   <w:num w:numId="14">
     <w:abstractNumId w:val="10"/>
   </w:num>
   <w:num w:numId="15">
-    <w:abstractNumId w:val="29"/>
+    <w:abstractNumId w:val="30"/>
   </w:num>
   <w:num w:numId="16">
-    <w:abstractNumId w:val="18"/>
+    <w:abstractNumId w:val="19"/>
   </w:num>
   <w:num w:numId="17">
     <w:abstractNumId w:val="0"/>
@@ -4905,43 +6026,46 @@
     <w:abstractNumId w:val="2"/>
   </w:num>
   <w:num w:numId="21">
-    <w:abstractNumId w:val="15"/>
+    <w:abstractNumId w:val="16"/>
   </w:num>
   <w:num w:numId="22">
-    <w:abstractNumId w:val="20"/>
+    <w:abstractNumId w:val="21"/>
   </w:num>
   <w:num w:numId="23">
     <w:abstractNumId w:val="4"/>
   </w:num>
   <w:num w:numId="24">
-    <w:abstractNumId w:val="24"/>
+    <w:abstractNumId w:val="25"/>
   </w:num>
   <w:num w:numId="25">
     <w:abstractNumId w:val="11"/>
   </w:num>
   <w:num w:numId="26">
-    <w:abstractNumId w:val="32"/>
+    <w:abstractNumId w:val="33"/>
   </w:num>
   <w:num w:numId="27">
-    <w:abstractNumId w:val="30"/>
+    <w:abstractNumId w:val="31"/>
   </w:num>
   <w:num w:numId="28">
-    <w:abstractNumId w:val="21"/>
+    <w:abstractNumId w:val="22"/>
   </w:num>
   <w:num w:numId="29">
     <w:abstractNumId w:val="9"/>
   </w:num>
   <w:num w:numId="30">
-    <w:abstractNumId w:val="22"/>
+    <w:abstractNumId w:val="23"/>
   </w:num>
   <w:num w:numId="31">
-    <w:abstractNumId w:val="28"/>
+    <w:abstractNumId w:val="29"/>
   </w:num>
   <w:num w:numId="32">
     <w:abstractNumId w:val="13"/>
   </w:num>
   <w:num w:numId="33">
     <w:abstractNumId w:val="8"/>
+  </w:num>
+  <w:num w:numId="34">
+    <w:abstractNumId w:val="14"/>
   </w:num>
 </w:numbering>
 </file>

</xml_diff>

<commit_message>
feat: Add progress #164 'Learn Typescript'
</commit_message>
<xml_diff>
--- a/learn-typescript/chapter_6/Chapter 6 - Advanced Object Types.docx
+++ b/learn-typescript/chapter_6/Chapter 6 - Advanced Object Types.docx
@@ -423,19 +423,8 @@
                 <w:sz w:val="21"/>
                 <w:szCs w:val="21"/>
               </w:rPr>
-              <w:t xml:space="preserve">  </w:t>
-            </w:r>
-            <w:proofErr w:type="spellStart"/>
-            <w:r>
-              <w:rPr>
-                <w:rFonts w:ascii="Consolas" w:hAnsi="Consolas" w:cs="Consolas"/>
-                <w:color w:val="FFFFFF"/>
-                <w:sz w:val="21"/>
-                <w:szCs w:val="21"/>
-              </w:rPr>
-              <w:t>postagePrice</w:t>
-            </w:r>
-            <w:proofErr w:type="spellEnd"/>
+              <w:t xml:space="preserve">  postagePrice</w:t>
+            </w:r>
             <w:r>
               <w:rPr>
                 <w:rFonts w:ascii="Consolas" w:hAnsi="Consolas" w:cs="Consolas"/>
@@ -818,19 +807,8 @@
                 <w:sz w:val="21"/>
                 <w:szCs w:val="21"/>
               </w:rPr>
-              <w:t xml:space="preserve">  </w:t>
-            </w:r>
-            <w:proofErr w:type="spellStart"/>
-            <w:r>
-              <w:rPr>
-                <w:rFonts w:ascii="Consolas" w:hAnsi="Consolas" w:cs="Consolas"/>
-                <w:color w:val="FFFFFF"/>
-                <w:sz w:val="21"/>
-                <w:szCs w:val="21"/>
-              </w:rPr>
-              <w:t>postagePrice</w:t>
-            </w:r>
-            <w:proofErr w:type="spellEnd"/>
+              <w:t xml:space="preserve">  postagePrice</w:t>
+            </w:r>
             <w:r>
               <w:rPr>
                 <w:rFonts w:ascii="Consolas" w:hAnsi="Consolas" w:cs="Consolas"/>
@@ -1303,19 +1281,8 @@
                 <w:sz w:val="21"/>
                 <w:szCs w:val="21"/>
               </w:rPr>
-              <w:t xml:space="preserve"> </w:t>
-            </w:r>
-            <w:proofErr w:type="spellStart"/>
-            <w:r>
-              <w:rPr>
-                <w:rFonts w:ascii="Consolas" w:hAnsi="Consolas" w:cs="Consolas"/>
-                <w:color w:val="FFFFFF"/>
-                <w:sz w:val="21"/>
-                <w:szCs w:val="21"/>
-              </w:rPr>
-              <w:t>updateRunGoal</w:t>
-            </w:r>
-            <w:proofErr w:type="spellEnd"/>
+              <w:t xml:space="preserve"> updateRunGoal</w:t>
+            </w:r>
             <w:r>
               <w:rPr>
                 <w:rFonts w:ascii="Consolas" w:hAnsi="Consolas" w:cs="Consolas"/>
@@ -1491,17 +1458,7 @@
                 <w:sz w:val="21"/>
                 <w:szCs w:val="21"/>
               </w:rPr>
-              <w:t xml:space="preserve"> </w:t>
-            </w:r>
-            <w:proofErr w:type="spellStart"/>
-            <w:r>
-              <w:rPr>
-                <w:rFonts w:ascii="Consolas" w:hAnsi="Consolas" w:cs="Consolas"/>
-                <w:color w:val="FFFFFF"/>
-                <w:sz w:val="21"/>
-                <w:szCs w:val="21"/>
-              </w:rPr>
-              <w:t>run</w:t>
+              <w:t xml:space="preserve"> run</w:t>
             </w:r>
             <w:r>
               <w:rPr>
@@ -1521,7 +1478,6 @@
               </w:rPr>
               <w:t>miles</w:t>
             </w:r>
-            <w:proofErr w:type="spellEnd"/>
             <w:r>
               <w:rPr>
                 <w:rFonts w:ascii="Consolas" w:hAnsi="Consolas" w:cs="Consolas"/>
@@ -1561,7 +1517,6 @@
               </w:rPr>
               <w:t>${(</w:t>
             </w:r>
-            <w:proofErr w:type="spellStart"/>
             <w:r>
               <w:rPr>
                 <w:rFonts w:ascii="Consolas" w:hAnsi="Consolas" w:cs="Consolas"/>
@@ -1587,17 +1542,7 @@
                 <w:sz w:val="21"/>
                 <w:szCs w:val="21"/>
               </w:rPr>
-              <w:t>miles</w:t>
-            </w:r>
-            <w:proofErr w:type="spellEnd"/>
-            <w:r>
-              <w:rPr>
-                <w:rFonts w:ascii="Consolas" w:hAnsi="Consolas" w:cs="Consolas"/>
-                <w:color w:val="FFFFFF"/>
-                <w:sz w:val="21"/>
-                <w:szCs w:val="21"/>
-              </w:rPr>
-              <w:t xml:space="preserve"> </w:t>
+              <w:t xml:space="preserve">miles </w:t>
             </w:r>
             <w:r>
               <w:rPr>
@@ -1746,7 +1691,6 @@
                 <w:szCs w:val="21"/>
               </w:rPr>
             </w:pPr>
-            <w:proofErr w:type="spellStart"/>
             <w:r>
               <w:rPr>
                 <w:rFonts w:ascii="Consolas" w:hAnsi="Consolas" w:cs="Consolas"/>
@@ -1756,7 +1700,6 @@
               </w:rPr>
               <w:t>updateRunGoal</w:t>
             </w:r>
-            <w:proofErr w:type="spellEnd"/>
             <w:r>
               <w:rPr>
                 <w:rFonts w:ascii="Consolas" w:hAnsi="Consolas" w:cs="Consolas"/>
@@ -2298,7 +2241,6 @@
               </w:rPr>
               <w:t xml:space="preserve"> </w:t>
             </w:r>
-            <w:proofErr w:type="spellStart"/>
             <w:r>
               <w:rPr>
                 <w:rFonts w:ascii="Consolas" w:hAnsi="Consolas" w:cs="Consolas"/>
@@ -2308,7 +2250,6 @@
               </w:rPr>
               <w:t>OneSeries</w:t>
             </w:r>
-            <w:proofErr w:type="spellEnd"/>
             <w:r>
               <w:rPr>
                 <w:rFonts w:ascii="Consolas" w:hAnsi="Consolas" w:cs="Consolas"/>
@@ -2522,7 +2463,6 @@
               </w:rPr>
               <w:t>${</w:t>
             </w:r>
-            <w:proofErr w:type="spellStart"/>
             <w:r>
               <w:rPr>
                 <w:rFonts w:ascii="Consolas" w:hAnsi="Consolas" w:cs="Consolas"/>
@@ -2550,7 +2490,6 @@
               </w:rPr>
               <w:t>toFixed</w:t>
             </w:r>
-            <w:proofErr w:type="spellEnd"/>
             <w:r>
               <w:rPr>
                 <w:rFonts w:ascii="Consolas" w:hAnsi="Consolas" w:cs="Consolas"/>
@@ -2648,19 +2587,8 @@
                 <w:sz w:val="21"/>
                 <w:szCs w:val="21"/>
               </w:rPr>
-              <w:t xml:space="preserve">  </w:t>
-            </w:r>
-            <w:proofErr w:type="spellStart"/>
-            <w:r>
-              <w:rPr>
-                <w:rFonts w:ascii="Consolas" w:hAnsi="Consolas" w:cs="Consolas"/>
-                <w:color w:val="FFFFFF"/>
-                <w:sz w:val="21"/>
-                <w:szCs w:val="21"/>
-              </w:rPr>
-              <w:t>answerQuestion</w:t>
-            </w:r>
-            <w:proofErr w:type="spellEnd"/>
+              <w:t xml:space="preserve">  answerQuestion</w:t>
+            </w:r>
             <w:r>
               <w:rPr>
                 <w:rFonts w:ascii="Consolas" w:hAnsi="Consolas" w:cs="Consolas"/>
@@ -2805,6 +2733,1328 @@
               </w:rPr>
               <w:t>}</w:t>
             </w:r>
+          </w:p>
+        </w:tc>
+      </w:tr>
+    </w:tbl>
+    <w:p>
+      <w:pPr>
+        <w:rPr>
+          <w:rFonts w:asciiTheme="minorHAnsi" w:hAnsiTheme="minorHAnsi" w:cstheme="minorHAnsi"/>
+        </w:rPr>
+      </w:pPr>
+    </w:p>
+    <w:p>
+      <w:pPr>
+        <w:pStyle w:val="ListParagraph"/>
+        <w:numPr>
+          <w:ilvl w:val="1"/>
+          <w:numId w:val="33"/>
+        </w:numPr>
+        <w:rPr>
+          <w:rFonts w:asciiTheme="minorHAnsi" w:hAnsiTheme="minorHAnsi" w:cstheme="minorHAnsi"/>
+        </w:rPr>
+      </w:pPr>
+      <w:r>
+        <w:rPr>
+          <w:rStyle w:val="HTMLCode"/>
+          <w:rFonts w:asciiTheme="minorHAnsi" w:hAnsiTheme="minorHAnsi" w:cstheme="minorHAnsi"/>
+          <w:sz w:val="24"/>
+          <w:szCs w:val="24"/>
+          <w:shd w:val="clear" w:color="auto" w:fill="EAE9ED"/>
+        </w:rPr>
+        <w:t>interface</w:t>
+      </w:r>
+      <w:r>
+        <w:rPr>
+          <w:rFonts w:asciiTheme="minorHAnsi" w:hAnsiTheme="minorHAnsi" w:cstheme="minorHAnsi"/>
+          <w:shd w:val="clear" w:color="auto" w:fill="FFFFFF"/>
+        </w:rPr>
+        <w:t> named </w:t>
+      </w:r>
+      <w:r>
+        <w:rPr>
+          <w:rStyle w:val="HTMLCode"/>
+          <w:rFonts w:asciiTheme="minorHAnsi" w:hAnsiTheme="minorHAnsi" w:cstheme="minorHAnsi"/>
+          <w:sz w:val="24"/>
+          <w:szCs w:val="24"/>
+          <w:shd w:val="clear" w:color="auto" w:fill="EAE9ED"/>
+        </w:rPr>
+        <w:t>Robot</w:t>
+      </w:r>
+      <w:r>
+        <w:rPr>
+          <w:rFonts w:asciiTheme="minorHAnsi" w:hAnsiTheme="minorHAnsi" w:cstheme="minorHAnsi"/>
+          <w:shd w:val="clear" w:color="auto" w:fill="FFFFFF"/>
+        </w:rPr>
+        <w:t> and a </w:t>
+      </w:r>
+      <w:r>
+        <w:rPr>
+          <w:rStyle w:val="HTMLCode"/>
+          <w:rFonts w:asciiTheme="minorHAnsi" w:hAnsiTheme="minorHAnsi" w:cstheme="minorHAnsi"/>
+          <w:sz w:val="24"/>
+          <w:szCs w:val="24"/>
+          <w:shd w:val="clear" w:color="auto" w:fill="EAE9ED"/>
+        </w:rPr>
+        <w:t>class</w:t>
+      </w:r>
+      <w:r>
+        <w:rPr>
+          <w:rFonts w:asciiTheme="minorHAnsi" w:hAnsiTheme="minorHAnsi" w:cstheme="minorHAnsi"/>
+          <w:shd w:val="clear" w:color="auto" w:fill="FFFFFF"/>
+        </w:rPr>
+        <w:t> named </w:t>
+      </w:r>
+      <w:r>
+        <w:rPr>
+          <w:rStyle w:val="HTMLCode"/>
+          <w:rFonts w:asciiTheme="minorHAnsi" w:hAnsiTheme="minorHAnsi" w:cstheme="minorHAnsi"/>
+          <w:sz w:val="24"/>
+          <w:szCs w:val="24"/>
+          <w:shd w:val="clear" w:color="auto" w:fill="EAE9ED"/>
+        </w:rPr>
+        <w:t>OneSeries</w:t>
+      </w:r>
+      <w:r>
+        <w:rPr>
+          <w:rFonts w:asciiTheme="minorHAnsi" w:hAnsiTheme="minorHAnsi" w:cstheme="minorHAnsi"/>
+          <w:shd w:val="clear" w:color="auto" w:fill="FFFFFF"/>
+        </w:rPr>
+        <w:t>. The </w:t>
+      </w:r>
+      <w:r>
+        <w:rPr>
+          <w:rStyle w:val="HTMLCode"/>
+          <w:rFonts w:asciiTheme="minorHAnsi" w:hAnsiTheme="minorHAnsi" w:cstheme="minorHAnsi"/>
+          <w:sz w:val="24"/>
+          <w:szCs w:val="24"/>
+          <w:shd w:val="clear" w:color="auto" w:fill="EAE9ED"/>
+        </w:rPr>
+        <w:t>implements</w:t>
+      </w:r>
+      <w:r>
+        <w:rPr>
+          <w:rFonts w:asciiTheme="minorHAnsi" w:hAnsiTheme="minorHAnsi" w:cstheme="minorHAnsi"/>
+          <w:shd w:val="clear" w:color="auto" w:fill="FFFFFF"/>
+        </w:rPr>
+        <w:t> keyword is then used to apply the type </w:t>
+      </w:r>
+      <w:r>
+        <w:rPr>
+          <w:rStyle w:val="HTMLCode"/>
+          <w:rFonts w:asciiTheme="minorHAnsi" w:hAnsiTheme="minorHAnsi" w:cstheme="minorHAnsi"/>
+          <w:sz w:val="24"/>
+          <w:szCs w:val="24"/>
+          <w:shd w:val="clear" w:color="auto" w:fill="EAE9ED"/>
+        </w:rPr>
+        <w:t>Robot</w:t>
+      </w:r>
+      <w:r>
+        <w:rPr>
+          <w:rFonts w:asciiTheme="minorHAnsi" w:hAnsiTheme="minorHAnsi" w:cstheme="minorHAnsi"/>
+          <w:shd w:val="clear" w:color="auto" w:fill="FFFFFF"/>
+        </w:rPr>
+        <w:t> to </w:t>
+      </w:r>
+      <w:r>
+        <w:rPr>
+          <w:rStyle w:val="HTMLCode"/>
+          <w:rFonts w:asciiTheme="minorHAnsi" w:hAnsiTheme="minorHAnsi" w:cstheme="minorHAnsi"/>
+          <w:sz w:val="24"/>
+          <w:szCs w:val="24"/>
+          <w:shd w:val="clear" w:color="auto" w:fill="EAE9ED"/>
+        </w:rPr>
+        <w:t>OneSeries</w:t>
+      </w:r>
+    </w:p>
+    <w:p>
+      <w:pPr>
+        <w:pStyle w:val="ListParagraph"/>
+        <w:numPr>
+          <w:ilvl w:val="1"/>
+          <w:numId w:val="33"/>
+        </w:numPr>
+        <w:rPr>
+          <w:rFonts w:asciiTheme="minorHAnsi" w:hAnsiTheme="minorHAnsi" w:cstheme="minorHAnsi"/>
+        </w:rPr>
+      </w:pPr>
+      <w:r>
+        <w:rPr>
+          <w:rStyle w:val="HTMLCode"/>
+          <w:rFonts w:asciiTheme="minorHAnsi" w:hAnsiTheme="minorHAnsi" w:cstheme="minorHAnsi"/>
+          <w:sz w:val="24"/>
+          <w:szCs w:val="24"/>
+          <w:shd w:val="clear" w:color="auto" w:fill="EAE9ED"/>
+        </w:rPr>
+        <w:t>implements</w:t>
+      </w:r>
+      <w:r>
+        <w:rPr>
+          <w:rFonts w:asciiTheme="minorHAnsi" w:hAnsiTheme="minorHAnsi" w:cstheme="minorHAnsi"/>
+          <w:shd w:val="clear" w:color="auto" w:fill="FFFFFF"/>
+        </w:rPr>
+        <w:t> and </w:t>
+      </w:r>
+      <w:r>
+        <w:rPr>
+          <w:rStyle w:val="HTMLCode"/>
+          <w:rFonts w:asciiTheme="minorHAnsi" w:hAnsiTheme="minorHAnsi" w:cstheme="minorHAnsi"/>
+          <w:sz w:val="24"/>
+          <w:szCs w:val="24"/>
+          <w:shd w:val="clear" w:color="auto" w:fill="EAE9ED"/>
+        </w:rPr>
+        <w:t>interface</w:t>
+      </w:r>
+      <w:r>
+        <w:rPr>
+          <w:rFonts w:asciiTheme="minorHAnsi" w:hAnsiTheme="minorHAnsi" w:cstheme="minorHAnsi"/>
+          <w:shd w:val="clear" w:color="auto" w:fill="FFFFFF"/>
+        </w:rPr>
+        <w:t> allow us to create types that match a variety of </w:t>
+      </w:r>
+      <w:r>
+        <w:rPr>
+          <w:rStyle w:val="HTMLCode"/>
+          <w:rFonts w:asciiTheme="minorHAnsi" w:hAnsiTheme="minorHAnsi" w:cstheme="minorHAnsi"/>
+          <w:sz w:val="24"/>
+          <w:szCs w:val="24"/>
+          <w:shd w:val="clear" w:color="auto" w:fill="EAE9ED"/>
+        </w:rPr>
+        <w:t>class</w:t>
+      </w:r>
+      <w:r>
+        <w:rPr>
+          <w:rFonts w:asciiTheme="minorHAnsi" w:hAnsiTheme="minorHAnsi" w:cstheme="minorHAnsi"/>
+          <w:shd w:val="clear" w:color="auto" w:fill="FFFFFF"/>
+        </w:rPr>
+        <w:t> patterns, which makes </w:t>
+      </w:r>
+      <w:r>
+        <w:rPr>
+          <w:rStyle w:val="HTMLCode"/>
+          <w:rFonts w:asciiTheme="minorHAnsi" w:hAnsiTheme="minorHAnsi" w:cstheme="minorHAnsi"/>
+          <w:sz w:val="24"/>
+          <w:szCs w:val="24"/>
+          <w:shd w:val="clear" w:color="auto" w:fill="EAE9ED"/>
+        </w:rPr>
+        <w:t>interface</w:t>
+      </w:r>
+      <w:r>
+        <w:rPr>
+          <w:rFonts w:asciiTheme="minorHAnsi" w:hAnsiTheme="minorHAnsi" w:cstheme="minorHAnsi"/>
+          <w:shd w:val="clear" w:color="auto" w:fill="FFFFFF"/>
+        </w:rPr>
+        <w:t> a good tool for use on object-oriented programs.</w:t>
+      </w:r>
+    </w:p>
+    <w:p>
+      <w:pPr>
+        <w:rPr>
+          <w:rFonts w:asciiTheme="minorHAnsi" w:hAnsiTheme="minorHAnsi" w:cstheme="minorHAnsi"/>
+        </w:rPr>
+      </w:pPr>
+    </w:p>
+    <w:p>
+      <w:pPr>
+        <w:rPr>
+          <w:rFonts w:asciiTheme="minorHAnsi" w:hAnsiTheme="minorHAnsi" w:cstheme="minorHAnsi"/>
+        </w:rPr>
+      </w:pPr>
+      <w:r>
+        <w:rPr>
+          <w:rFonts w:asciiTheme="minorHAnsi" w:hAnsiTheme="minorHAnsi" w:cstheme="minorHAnsi"/>
+        </w:rPr>
+        <w:lastRenderedPageBreak/>
+        <w:t>Exercise</w:t>
+      </w:r>
+    </w:p>
+    <w:p>
+      <w:pPr>
+        <w:rPr>
+          <w:rFonts w:asciiTheme="minorHAnsi" w:hAnsiTheme="minorHAnsi" w:cstheme="minorHAnsi"/>
+        </w:rPr>
+      </w:pPr>
+    </w:p>
+    <w:tbl>
+      <w:tblPr>
+        <w:tblStyle w:val="TableGrid"/>
+        <w:tblW w:w="0" w:type="auto"/>
+        <w:tblLook w:val="04A0" w:firstRow="1" w:lastRow="0" w:firstColumn="1" w:lastColumn="0" w:noHBand="0" w:noVBand="1"/>
+      </w:tblPr>
+      <w:tblGrid>
+        <w:gridCol w:w="9350"/>
+      </w:tblGrid>
+      <w:tr>
+        <w:tc>
+          <w:tcPr>
+            <w:tcW w:w="9350" w:type="dxa"/>
+          </w:tcPr>
+          <w:p>
+            <w:pPr>
+              <w:shd w:val="clear" w:color="auto" w:fill="1E1E1E"/>
+              <w:spacing w:line="330" w:lineRule="atLeast"/>
+              <w:rPr>
+                <w:rFonts w:ascii="Consolas" w:hAnsi="Consolas" w:cs="Consolas"/>
+                <w:color w:val="FFFFFF"/>
+                <w:sz w:val="21"/>
+                <w:szCs w:val="21"/>
+              </w:rPr>
+            </w:pPr>
+            <w:r>
+              <w:rPr>
+                <w:rFonts w:ascii="Consolas" w:hAnsi="Consolas" w:cs="Consolas"/>
+                <w:color w:val="939598"/>
+                <w:sz w:val="21"/>
+                <w:szCs w:val="21"/>
+              </w:rPr>
+              <w:t>// Write an interface here</w:t>
+            </w:r>
+          </w:p>
+          <w:p>
+            <w:pPr>
+              <w:shd w:val="clear" w:color="auto" w:fill="1E1E1E"/>
+              <w:spacing w:line="330" w:lineRule="atLeast"/>
+              <w:rPr>
+                <w:rFonts w:ascii="Consolas" w:hAnsi="Consolas" w:cs="Consolas"/>
+                <w:color w:val="FFFFFF"/>
+                <w:sz w:val="21"/>
+                <w:szCs w:val="21"/>
+              </w:rPr>
+            </w:pPr>
+            <w:r>
+              <w:rPr>
+                <w:rFonts w:ascii="Consolas" w:hAnsi="Consolas" w:cs="Consolas"/>
+                <w:color w:val="B3CCFF"/>
+                <w:sz w:val="21"/>
+                <w:szCs w:val="21"/>
+              </w:rPr>
+              <w:t>interface</w:t>
+            </w:r>
+            <w:r>
+              <w:rPr>
+                <w:rFonts w:ascii="Consolas" w:hAnsi="Consolas" w:cs="Consolas"/>
+                <w:color w:val="FFFFFF"/>
+                <w:sz w:val="21"/>
+                <w:szCs w:val="21"/>
+              </w:rPr>
+              <w:t xml:space="preserve"> </w:t>
+            </w:r>
+            <w:r>
+              <w:rPr>
+                <w:rFonts w:ascii="Consolas" w:hAnsi="Consolas" w:cs="Consolas"/>
+                <w:color w:val="E85D7F"/>
+                <w:sz w:val="21"/>
+                <w:szCs w:val="21"/>
+              </w:rPr>
+              <w:t>Directory</w:t>
+            </w:r>
+            <w:r>
+              <w:rPr>
+                <w:rFonts w:ascii="Consolas" w:hAnsi="Consolas" w:cs="Consolas"/>
+                <w:color w:val="FFFFFF"/>
+                <w:sz w:val="21"/>
+                <w:szCs w:val="21"/>
+              </w:rPr>
+              <w:t xml:space="preserve"> </w:t>
+            </w:r>
+            <w:r>
+              <w:rPr>
+                <w:rFonts w:ascii="Consolas" w:hAnsi="Consolas" w:cs="Consolas"/>
+                <w:color w:val="E85D7F"/>
+                <w:sz w:val="21"/>
+                <w:szCs w:val="21"/>
+              </w:rPr>
+              <w:t>{</w:t>
+            </w:r>
+          </w:p>
+          <w:p>
+            <w:pPr>
+              <w:shd w:val="clear" w:color="auto" w:fill="1E1E1E"/>
+              <w:spacing w:line="330" w:lineRule="atLeast"/>
+              <w:rPr>
+                <w:rFonts w:ascii="Consolas" w:hAnsi="Consolas" w:cs="Consolas"/>
+                <w:color w:val="FFFFFF"/>
+                <w:sz w:val="21"/>
+                <w:szCs w:val="21"/>
+              </w:rPr>
+            </w:pPr>
+            <w:r>
+              <w:rPr>
+                <w:rFonts w:ascii="Consolas" w:hAnsi="Consolas" w:cs="Consolas"/>
+                <w:color w:val="FFFFFF"/>
+                <w:sz w:val="21"/>
+                <w:szCs w:val="21"/>
+              </w:rPr>
+              <w:t xml:space="preserve">  addFile</w:t>
+            </w:r>
+            <w:r>
+              <w:rPr>
+                <w:rFonts w:ascii="Consolas" w:hAnsi="Consolas" w:cs="Consolas"/>
+                <w:color w:val="E85D7F"/>
+                <w:sz w:val="21"/>
+                <w:szCs w:val="21"/>
+              </w:rPr>
+              <w:t>:</w:t>
+            </w:r>
+            <w:r>
+              <w:rPr>
+                <w:rFonts w:ascii="Consolas" w:hAnsi="Consolas" w:cs="Consolas"/>
+                <w:color w:val="FFFFFF"/>
+                <w:sz w:val="21"/>
+                <w:szCs w:val="21"/>
+              </w:rPr>
+              <w:t xml:space="preserve"> </w:t>
+            </w:r>
+            <w:r>
+              <w:rPr>
+                <w:rFonts w:ascii="Consolas" w:hAnsi="Consolas" w:cs="Consolas"/>
+                <w:color w:val="E85D7F"/>
+                <w:sz w:val="21"/>
+                <w:szCs w:val="21"/>
+              </w:rPr>
+              <w:t>(</w:t>
+            </w:r>
+            <w:r>
+              <w:rPr>
+                <w:rFonts w:ascii="Consolas" w:hAnsi="Consolas" w:cs="Consolas"/>
+                <w:color w:val="FFFFFF"/>
+                <w:sz w:val="21"/>
+                <w:szCs w:val="21"/>
+              </w:rPr>
+              <w:t>name</w:t>
+            </w:r>
+            <w:r>
+              <w:rPr>
+                <w:rFonts w:ascii="Consolas" w:hAnsi="Consolas" w:cs="Consolas"/>
+                <w:color w:val="E85D7F"/>
+                <w:sz w:val="21"/>
+                <w:szCs w:val="21"/>
+              </w:rPr>
+              <w:t>:</w:t>
+            </w:r>
+            <w:r>
+              <w:rPr>
+                <w:rFonts w:ascii="Consolas" w:hAnsi="Consolas" w:cs="Consolas"/>
+                <w:color w:val="FFFFFF"/>
+                <w:sz w:val="21"/>
+                <w:szCs w:val="21"/>
+              </w:rPr>
+              <w:t xml:space="preserve"> </w:t>
+            </w:r>
+            <w:r>
+              <w:rPr>
+                <w:rFonts w:ascii="Consolas" w:hAnsi="Consolas" w:cs="Consolas"/>
+                <w:color w:val="B3CCFF"/>
+                <w:sz w:val="21"/>
+                <w:szCs w:val="21"/>
+              </w:rPr>
+              <w:t>string</w:t>
+            </w:r>
+            <w:r>
+              <w:rPr>
+                <w:rFonts w:ascii="Consolas" w:hAnsi="Consolas" w:cs="Consolas"/>
+                <w:color w:val="E85D7F"/>
+                <w:sz w:val="21"/>
+                <w:szCs w:val="21"/>
+              </w:rPr>
+              <w:t>)</w:t>
+            </w:r>
+            <w:r>
+              <w:rPr>
+                <w:rFonts w:ascii="Consolas" w:hAnsi="Consolas" w:cs="Consolas"/>
+                <w:color w:val="FFFFFF"/>
+                <w:sz w:val="21"/>
+                <w:szCs w:val="21"/>
+              </w:rPr>
+              <w:t xml:space="preserve"> </w:t>
+            </w:r>
+            <w:r>
+              <w:rPr>
+                <w:rFonts w:ascii="Consolas" w:hAnsi="Consolas" w:cs="Consolas"/>
+                <w:color w:val="E85D7F"/>
+                <w:sz w:val="21"/>
+                <w:szCs w:val="21"/>
+              </w:rPr>
+              <w:t>=&gt;</w:t>
+            </w:r>
+            <w:r>
+              <w:rPr>
+                <w:rFonts w:ascii="Consolas" w:hAnsi="Consolas" w:cs="Consolas"/>
+                <w:color w:val="FFFFFF"/>
+                <w:sz w:val="21"/>
+                <w:szCs w:val="21"/>
+              </w:rPr>
+              <w:t xml:space="preserve"> </w:t>
+            </w:r>
+            <w:r>
+              <w:rPr>
+                <w:rFonts w:ascii="Consolas" w:hAnsi="Consolas" w:cs="Consolas"/>
+                <w:color w:val="B3CCFF"/>
+                <w:sz w:val="21"/>
+                <w:szCs w:val="21"/>
+              </w:rPr>
+              <w:t>void</w:t>
+            </w:r>
+          </w:p>
+          <w:p>
+            <w:pPr>
+              <w:shd w:val="clear" w:color="auto" w:fill="1E1E1E"/>
+              <w:spacing w:line="330" w:lineRule="atLeast"/>
+              <w:rPr>
+                <w:rFonts w:ascii="Consolas" w:hAnsi="Consolas" w:cs="Consolas"/>
+                <w:color w:val="FFFFFF"/>
+                <w:sz w:val="21"/>
+                <w:szCs w:val="21"/>
+              </w:rPr>
+            </w:pPr>
+            <w:r>
+              <w:rPr>
+                <w:rFonts w:ascii="Consolas" w:hAnsi="Consolas" w:cs="Consolas"/>
+                <w:color w:val="E85D7F"/>
+                <w:sz w:val="21"/>
+                <w:szCs w:val="21"/>
+              </w:rPr>
+              <w:t>}</w:t>
+            </w:r>
+          </w:p>
+          <w:p>
+            <w:pPr>
+              <w:shd w:val="clear" w:color="auto" w:fill="1E1E1E"/>
+              <w:spacing w:after="240" w:line="330" w:lineRule="atLeast"/>
+              <w:rPr>
+                <w:rFonts w:ascii="Consolas" w:hAnsi="Consolas" w:cs="Consolas"/>
+                <w:color w:val="FFFFFF"/>
+                <w:sz w:val="21"/>
+                <w:szCs w:val="21"/>
+              </w:rPr>
+            </w:pPr>
+          </w:p>
+          <w:p>
+            <w:pPr>
+              <w:shd w:val="clear" w:color="auto" w:fill="1E1E1E"/>
+              <w:spacing w:line="330" w:lineRule="atLeast"/>
+              <w:rPr>
+                <w:rFonts w:ascii="Consolas" w:hAnsi="Consolas" w:cs="Consolas"/>
+                <w:color w:val="FFFFFF"/>
+                <w:sz w:val="21"/>
+                <w:szCs w:val="21"/>
+              </w:rPr>
+            </w:pPr>
+            <w:r>
+              <w:rPr>
+                <w:rFonts w:ascii="Consolas" w:hAnsi="Consolas" w:cs="Consolas"/>
+                <w:color w:val="B3CCFF"/>
+                <w:sz w:val="21"/>
+                <w:szCs w:val="21"/>
+              </w:rPr>
+              <w:t>class</w:t>
+            </w:r>
+            <w:r>
+              <w:rPr>
+                <w:rFonts w:ascii="Consolas" w:hAnsi="Consolas" w:cs="Consolas"/>
+                <w:color w:val="FFFFFF"/>
+                <w:sz w:val="21"/>
+                <w:szCs w:val="21"/>
+              </w:rPr>
+              <w:t xml:space="preserve"> </w:t>
+            </w:r>
+            <w:r>
+              <w:rPr>
+                <w:rFonts w:ascii="Consolas" w:hAnsi="Consolas" w:cs="Consolas"/>
+                <w:color w:val="E85D7F"/>
+                <w:sz w:val="21"/>
+                <w:szCs w:val="21"/>
+              </w:rPr>
+              <w:t>DesktopDirectory</w:t>
+            </w:r>
+            <w:r>
+              <w:rPr>
+                <w:rFonts w:ascii="Consolas" w:hAnsi="Consolas" w:cs="Consolas"/>
+                <w:color w:val="FFFFFF"/>
+                <w:sz w:val="21"/>
+                <w:szCs w:val="21"/>
+              </w:rPr>
+              <w:t xml:space="preserve"> </w:t>
+            </w:r>
+            <w:r>
+              <w:rPr>
+                <w:rFonts w:ascii="Consolas" w:hAnsi="Consolas" w:cs="Consolas"/>
+                <w:color w:val="B3CCFF"/>
+                <w:sz w:val="21"/>
+                <w:szCs w:val="21"/>
+              </w:rPr>
+              <w:t>implements</w:t>
+            </w:r>
+            <w:r>
+              <w:rPr>
+                <w:rFonts w:ascii="Consolas" w:hAnsi="Consolas" w:cs="Consolas"/>
+                <w:color w:val="FFFFFF"/>
+                <w:sz w:val="21"/>
+                <w:szCs w:val="21"/>
+              </w:rPr>
+              <w:t xml:space="preserve"> </w:t>
+            </w:r>
+            <w:r>
+              <w:rPr>
+                <w:rFonts w:ascii="Consolas" w:hAnsi="Consolas" w:cs="Consolas"/>
+                <w:color w:val="E85D7F"/>
+                <w:sz w:val="21"/>
+                <w:szCs w:val="21"/>
+              </w:rPr>
+              <w:t>Directory</w:t>
+            </w:r>
+            <w:r>
+              <w:rPr>
+                <w:rFonts w:ascii="Consolas" w:hAnsi="Consolas" w:cs="Consolas"/>
+                <w:color w:val="FFFFFF"/>
+                <w:sz w:val="21"/>
+                <w:szCs w:val="21"/>
+              </w:rPr>
+              <w:t xml:space="preserve"> </w:t>
+            </w:r>
+            <w:r>
+              <w:rPr>
+                <w:rFonts w:ascii="Consolas" w:hAnsi="Consolas" w:cs="Consolas"/>
+                <w:color w:val="E85D7F"/>
+                <w:sz w:val="21"/>
+                <w:szCs w:val="21"/>
+              </w:rPr>
+              <w:t>{</w:t>
+            </w:r>
+          </w:p>
+          <w:p>
+            <w:pPr>
+              <w:shd w:val="clear" w:color="auto" w:fill="1E1E1E"/>
+              <w:spacing w:line="330" w:lineRule="atLeast"/>
+              <w:rPr>
+                <w:rFonts w:ascii="Consolas" w:hAnsi="Consolas" w:cs="Consolas"/>
+                <w:color w:val="FFFFFF"/>
+                <w:sz w:val="21"/>
+                <w:szCs w:val="21"/>
+              </w:rPr>
+            </w:pPr>
+            <w:r>
+              <w:rPr>
+                <w:rFonts w:ascii="Consolas" w:hAnsi="Consolas" w:cs="Consolas"/>
+                <w:color w:val="FFFFFF"/>
+                <w:sz w:val="21"/>
+                <w:szCs w:val="21"/>
+              </w:rPr>
+              <w:t xml:space="preserve">  addFile</w:t>
+            </w:r>
+            <w:r>
+              <w:rPr>
+                <w:rFonts w:ascii="Consolas" w:hAnsi="Consolas" w:cs="Consolas"/>
+                <w:color w:val="E85D7F"/>
+                <w:sz w:val="21"/>
+                <w:szCs w:val="21"/>
+              </w:rPr>
+              <w:t>(</w:t>
+            </w:r>
+            <w:r>
+              <w:rPr>
+                <w:rFonts w:ascii="Consolas" w:hAnsi="Consolas" w:cs="Consolas"/>
+                <w:color w:val="FFFFFF"/>
+                <w:sz w:val="21"/>
+                <w:szCs w:val="21"/>
+              </w:rPr>
+              <w:t>name</w:t>
+            </w:r>
+            <w:r>
+              <w:rPr>
+                <w:rFonts w:ascii="Consolas" w:hAnsi="Consolas" w:cs="Consolas"/>
+                <w:color w:val="E85D7F"/>
+                <w:sz w:val="21"/>
+                <w:szCs w:val="21"/>
+              </w:rPr>
+              <w:t>:</w:t>
+            </w:r>
+            <w:r>
+              <w:rPr>
+                <w:rFonts w:ascii="Consolas" w:hAnsi="Consolas" w:cs="Consolas"/>
+                <w:color w:val="FFFFFF"/>
+                <w:sz w:val="21"/>
+                <w:szCs w:val="21"/>
+              </w:rPr>
+              <w:t xml:space="preserve"> </w:t>
+            </w:r>
+            <w:r>
+              <w:rPr>
+                <w:rFonts w:ascii="Consolas" w:hAnsi="Consolas" w:cs="Consolas"/>
+                <w:color w:val="B3CCFF"/>
+                <w:sz w:val="21"/>
+                <w:szCs w:val="21"/>
+              </w:rPr>
+              <w:t>string</w:t>
+            </w:r>
+            <w:r>
+              <w:rPr>
+                <w:rFonts w:ascii="Consolas" w:hAnsi="Consolas" w:cs="Consolas"/>
+                <w:color w:val="E85D7F"/>
+                <w:sz w:val="21"/>
+                <w:szCs w:val="21"/>
+              </w:rPr>
+              <w:t>)</w:t>
+            </w:r>
+            <w:r>
+              <w:rPr>
+                <w:rFonts w:ascii="Consolas" w:hAnsi="Consolas" w:cs="Consolas"/>
+                <w:color w:val="FFFFFF"/>
+                <w:sz w:val="21"/>
+                <w:szCs w:val="21"/>
+              </w:rPr>
+              <w:t xml:space="preserve"> </w:t>
+            </w:r>
+            <w:r>
+              <w:rPr>
+                <w:rFonts w:ascii="Consolas" w:hAnsi="Consolas" w:cs="Consolas"/>
+                <w:color w:val="E85D7F"/>
+                <w:sz w:val="21"/>
+                <w:szCs w:val="21"/>
+              </w:rPr>
+              <w:t>{</w:t>
+            </w:r>
+          </w:p>
+          <w:p>
+            <w:pPr>
+              <w:shd w:val="clear" w:color="auto" w:fill="1E1E1E"/>
+              <w:spacing w:line="330" w:lineRule="atLeast"/>
+              <w:rPr>
+                <w:rFonts w:ascii="Consolas" w:hAnsi="Consolas" w:cs="Consolas"/>
+                <w:color w:val="FFFFFF"/>
+                <w:sz w:val="21"/>
+                <w:szCs w:val="21"/>
+              </w:rPr>
+            </w:pPr>
+            <w:r>
+              <w:rPr>
+                <w:rFonts w:ascii="Consolas" w:hAnsi="Consolas" w:cs="Consolas"/>
+                <w:color w:val="FFFFFF"/>
+                <w:sz w:val="21"/>
+                <w:szCs w:val="21"/>
+              </w:rPr>
+              <w:t xml:space="preserve">    console</w:t>
+            </w:r>
+            <w:r>
+              <w:rPr>
+                <w:rFonts w:ascii="Consolas" w:hAnsi="Consolas" w:cs="Consolas"/>
+                <w:color w:val="E85D7F"/>
+                <w:sz w:val="21"/>
+                <w:szCs w:val="21"/>
+              </w:rPr>
+              <w:t>.</w:t>
+            </w:r>
+            <w:r>
+              <w:rPr>
+                <w:rFonts w:ascii="Consolas" w:hAnsi="Consolas" w:cs="Consolas"/>
+                <w:color w:val="FFFFFF"/>
+                <w:sz w:val="21"/>
+                <w:szCs w:val="21"/>
+              </w:rPr>
+              <w:t>log</w:t>
+            </w:r>
+            <w:r>
+              <w:rPr>
+                <w:rFonts w:ascii="Consolas" w:hAnsi="Consolas" w:cs="Consolas"/>
+                <w:color w:val="E85D7F"/>
+                <w:sz w:val="21"/>
+                <w:szCs w:val="21"/>
+              </w:rPr>
+              <w:t>(</w:t>
+            </w:r>
+            <w:r>
+              <w:rPr>
+                <w:rFonts w:ascii="Consolas" w:hAnsi="Consolas" w:cs="Consolas"/>
+                <w:color w:val="FFE083"/>
+                <w:sz w:val="21"/>
+                <w:szCs w:val="21"/>
+              </w:rPr>
+              <w:t xml:space="preserve">`Adding file: </w:t>
+            </w:r>
+            <w:r>
+              <w:rPr>
+                <w:rFonts w:ascii="Consolas" w:hAnsi="Consolas" w:cs="Consolas"/>
+                <w:color w:val="E85D7F"/>
+                <w:sz w:val="21"/>
+                <w:szCs w:val="21"/>
+              </w:rPr>
+              <w:t>${</w:t>
+            </w:r>
+            <w:r>
+              <w:rPr>
+                <w:rFonts w:ascii="Consolas" w:hAnsi="Consolas" w:cs="Consolas"/>
+                <w:color w:val="FFFFFF"/>
+                <w:sz w:val="21"/>
+                <w:szCs w:val="21"/>
+              </w:rPr>
+              <w:t>name</w:t>
+            </w:r>
+            <w:r>
+              <w:rPr>
+                <w:rFonts w:ascii="Consolas" w:hAnsi="Consolas" w:cs="Consolas"/>
+                <w:color w:val="E85D7F"/>
+                <w:sz w:val="21"/>
+                <w:szCs w:val="21"/>
+              </w:rPr>
+              <w:t>}</w:t>
+            </w:r>
+            <w:r>
+              <w:rPr>
+                <w:rFonts w:ascii="Consolas" w:hAnsi="Consolas" w:cs="Consolas"/>
+                <w:color w:val="FFE083"/>
+                <w:sz w:val="21"/>
+                <w:szCs w:val="21"/>
+              </w:rPr>
+              <w:t>`</w:t>
+            </w:r>
+            <w:r>
+              <w:rPr>
+                <w:rFonts w:ascii="Consolas" w:hAnsi="Consolas" w:cs="Consolas"/>
+                <w:color w:val="E85D7F"/>
+                <w:sz w:val="21"/>
+                <w:szCs w:val="21"/>
+              </w:rPr>
+              <w:t>);</w:t>
+            </w:r>
+          </w:p>
+          <w:p>
+            <w:pPr>
+              <w:shd w:val="clear" w:color="auto" w:fill="1E1E1E"/>
+              <w:spacing w:line="330" w:lineRule="atLeast"/>
+              <w:rPr>
+                <w:rFonts w:ascii="Consolas" w:hAnsi="Consolas" w:cs="Consolas"/>
+                <w:color w:val="FFFFFF"/>
+                <w:sz w:val="21"/>
+                <w:szCs w:val="21"/>
+              </w:rPr>
+            </w:pPr>
+            <w:r>
+              <w:rPr>
+                <w:rFonts w:ascii="Consolas" w:hAnsi="Consolas" w:cs="Consolas"/>
+                <w:color w:val="FFFFFF"/>
+                <w:sz w:val="21"/>
+                <w:szCs w:val="21"/>
+              </w:rPr>
+              <w:t xml:space="preserve">  </w:t>
+            </w:r>
+            <w:r>
+              <w:rPr>
+                <w:rFonts w:ascii="Consolas" w:hAnsi="Consolas" w:cs="Consolas"/>
+                <w:color w:val="E85D7F"/>
+                <w:sz w:val="21"/>
+                <w:szCs w:val="21"/>
+              </w:rPr>
+              <w:t>}</w:t>
+            </w:r>
+          </w:p>
+          <w:p>
+            <w:pPr>
+              <w:shd w:val="clear" w:color="auto" w:fill="1E1E1E"/>
+              <w:spacing w:line="330" w:lineRule="atLeast"/>
+              <w:rPr>
+                <w:rFonts w:ascii="Consolas" w:hAnsi="Consolas" w:cs="Consolas"/>
+                <w:color w:val="FFFFFF"/>
+                <w:sz w:val="21"/>
+                <w:szCs w:val="21"/>
+              </w:rPr>
+            </w:pPr>
+          </w:p>
+          <w:p>
+            <w:pPr>
+              <w:shd w:val="clear" w:color="auto" w:fill="1E1E1E"/>
+              <w:spacing w:line="330" w:lineRule="atLeast"/>
+              <w:rPr>
+                <w:rFonts w:ascii="Consolas" w:hAnsi="Consolas" w:cs="Consolas"/>
+                <w:color w:val="FFFFFF"/>
+                <w:sz w:val="21"/>
+                <w:szCs w:val="21"/>
+              </w:rPr>
+            </w:pPr>
+            <w:r>
+              <w:rPr>
+                <w:rFonts w:ascii="Consolas" w:hAnsi="Consolas" w:cs="Consolas"/>
+                <w:color w:val="FFFFFF"/>
+                <w:sz w:val="21"/>
+                <w:szCs w:val="21"/>
+              </w:rPr>
+              <w:t xml:space="preserve">  showPreview</w:t>
+            </w:r>
+            <w:r>
+              <w:rPr>
+                <w:rFonts w:ascii="Consolas" w:hAnsi="Consolas" w:cs="Consolas"/>
+                <w:color w:val="E85D7F"/>
+                <w:sz w:val="21"/>
+                <w:szCs w:val="21"/>
+              </w:rPr>
+              <w:t>(</w:t>
+            </w:r>
+            <w:r>
+              <w:rPr>
+                <w:rFonts w:ascii="Consolas" w:hAnsi="Consolas" w:cs="Consolas"/>
+                <w:color w:val="FFFFFF"/>
+                <w:sz w:val="21"/>
+                <w:szCs w:val="21"/>
+              </w:rPr>
+              <w:t>name</w:t>
+            </w:r>
+            <w:r>
+              <w:rPr>
+                <w:rFonts w:ascii="Consolas" w:hAnsi="Consolas" w:cs="Consolas"/>
+                <w:color w:val="E85D7F"/>
+                <w:sz w:val="21"/>
+                <w:szCs w:val="21"/>
+              </w:rPr>
+              <w:t>:</w:t>
+            </w:r>
+            <w:r>
+              <w:rPr>
+                <w:rFonts w:ascii="Consolas" w:hAnsi="Consolas" w:cs="Consolas"/>
+                <w:color w:val="FFFFFF"/>
+                <w:sz w:val="21"/>
+                <w:szCs w:val="21"/>
+              </w:rPr>
+              <w:t xml:space="preserve"> </w:t>
+            </w:r>
+            <w:r>
+              <w:rPr>
+                <w:rFonts w:ascii="Consolas" w:hAnsi="Consolas" w:cs="Consolas"/>
+                <w:color w:val="B3CCFF"/>
+                <w:sz w:val="21"/>
+                <w:szCs w:val="21"/>
+              </w:rPr>
+              <w:t>string</w:t>
+            </w:r>
+            <w:r>
+              <w:rPr>
+                <w:rFonts w:ascii="Consolas" w:hAnsi="Consolas" w:cs="Consolas"/>
+                <w:color w:val="E85D7F"/>
+                <w:sz w:val="21"/>
+                <w:szCs w:val="21"/>
+              </w:rPr>
+              <w:t>)</w:t>
+            </w:r>
+            <w:r>
+              <w:rPr>
+                <w:rFonts w:ascii="Consolas" w:hAnsi="Consolas" w:cs="Consolas"/>
+                <w:color w:val="FFFFFF"/>
+                <w:sz w:val="21"/>
+                <w:szCs w:val="21"/>
+              </w:rPr>
+              <w:t xml:space="preserve"> </w:t>
+            </w:r>
+            <w:r>
+              <w:rPr>
+                <w:rFonts w:ascii="Consolas" w:hAnsi="Consolas" w:cs="Consolas"/>
+                <w:color w:val="E85D7F"/>
+                <w:sz w:val="21"/>
+                <w:szCs w:val="21"/>
+              </w:rPr>
+              <w:t>{</w:t>
+            </w:r>
+          </w:p>
+          <w:p>
+            <w:pPr>
+              <w:shd w:val="clear" w:color="auto" w:fill="1E1E1E"/>
+              <w:spacing w:line="330" w:lineRule="atLeast"/>
+              <w:rPr>
+                <w:rFonts w:ascii="Consolas" w:hAnsi="Consolas" w:cs="Consolas"/>
+                <w:color w:val="FFFFFF"/>
+                <w:sz w:val="21"/>
+                <w:szCs w:val="21"/>
+              </w:rPr>
+            </w:pPr>
+            <w:r>
+              <w:rPr>
+                <w:rFonts w:ascii="Consolas" w:hAnsi="Consolas" w:cs="Consolas"/>
+                <w:color w:val="FFFFFF"/>
+                <w:sz w:val="21"/>
+                <w:szCs w:val="21"/>
+              </w:rPr>
+              <w:t xml:space="preserve">    console</w:t>
+            </w:r>
+            <w:r>
+              <w:rPr>
+                <w:rFonts w:ascii="Consolas" w:hAnsi="Consolas" w:cs="Consolas"/>
+                <w:color w:val="E85D7F"/>
+                <w:sz w:val="21"/>
+                <w:szCs w:val="21"/>
+              </w:rPr>
+              <w:t>.</w:t>
+            </w:r>
+            <w:r>
+              <w:rPr>
+                <w:rFonts w:ascii="Consolas" w:hAnsi="Consolas" w:cs="Consolas"/>
+                <w:color w:val="FFFFFF"/>
+                <w:sz w:val="21"/>
+                <w:szCs w:val="21"/>
+              </w:rPr>
+              <w:t>log</w:t>
+            </w:r>
+            <w:r>
+              <w:rPr>
+                <w:rFonts w:ascii="Consolas" w:hAnsi="Consolas" w:cs="Consolas"/>
+                <w:color w:val="E85D7F"/>
+                <w:sz w:val="21"/>
+                <w:szCs w:val="21"/>
+              </w:rPr>
+              <w:t>(</w:t>
+            </w:r>
+            <w:r>
+              <w:rPr>
+                <w:rFonts w:ascii="Consolas" w:hAnsi="Consolas" w:cs="Consolas"/>
+                <w:color w:val="FFE083"/>
+                <w:sz w:val="21"/>
+                <w:szCs w:val="21"/>
+              </w:rPr>
+              <w:t xml:space="preserve">`Opening preview of file: </w:t>
+            </w:r>
+            <w:r>
+              <w:rPr>
+                <w:rFonts w:ascii="Consolas" w:hAnsi="Consolas" w:cs="Consolas"/>
+                <w:color w:val="E85D7F"/>
+                <w:sz w:val="21"/>
+                <w:szCs w:val="21"/>
+              </w:rPr>
+              <w:t>${</w:t>
+            </w:r>
+            <w:r>
+              <w:rPr>
+                <w:rFonts w:ascii="Consolas" w:hAnsi="Consolas" w:cs="Consolas"/>
+                <w:color w:val="FFFFFF"/>
+                <w:sz w:val="21"/>
+                <w:szCs w:val="21"/>
+              </w:rPr>
+              <w:t>name</w:t>
+            </w:r>
+            <w:r>
+              <w:rPr>
+                <w:rFonts w:ascii="Consolas" w:hAnsi="Consolas" w:cs="Consolas"/>
+                <w:color w:val="E85D7F"/>
+                <w:sz w:val="21"/>
+                <w:szCs w:val="21"/>
+              </w:rPr>
+              <w:t>}</w:t>
+            </w:r>
+            <w:r>
+              <w:rPr>
+                <w:rFonts w:ascii="Consolas" w:hAnsi="Consolas" w:cs="Consolas"/>
+                <w:color w:val="FFE083"/>
+                <w:sz w:val="21"/>
+                <w:szCs w:val="21"/>
+              </w:rPr>
+              <w:t>`</w:t>
+            </w:r>
+            <w:r>
+              <w:rPr>
+                <w:rFonts w:ascii="Consolas" w:hAnsi="Consolas" w:cs="Consolas"/>
+                <w:color w:val="E85D7F"/>
+                <w:sz w:val="21"/>
+                <w:szCs w:val="21"/>
+              </w:rPr>
+              <w:t>);</w:t>
+            </w:r>
+          </w:p>
+          <w:p>
+            <w:pPr>
+              <w:shd w:val="clear" w:color="auto" w:fill="1E1E1E"/>
+              <w:spacing w:line="330" w:lineRule="atLeast"/>
+              <w:rPr>
+                <w:rFonts w:ascii="Consolas" w:hAnsi="Consolas" w:cs="Consolas"/>
+                <w:color w:val="FFFFFF"/>
+                <w:sz w:val="21"/>
+                <w:szCs w:val="21"/>
+              </w:rPr>
+            </w:pPr>
+            <w:r>
+              <w:rPr>
+                <w:rFonts w:ascii="Consolas" w:hAnsi="Consolas" w:cs="Consolas"/>
+                <w:color w:val="FFFFFF"/>
+                <w:sz w:val="21"/>
+                <w:szCs w:val="21"/>
+              </w:rPr>
+              <w:t xml:space="preserve">  </w:t>
+            </w:r>
+            <w:r>
+              <w:rPr>
+                <w:rFonts w:ascii="Consolas" w:hAnsi="Consolas" w:cs="Consolas"/>
+                <w:color w:val="E85D7F"/>
+                <w:sz w:val="21"/>
+                <w:szCs w:val="21"/>
+              </w:rPr>
+              <w:t>}</w:t>
+            </w:r>
+          </w:p>
+          <w:p>
+            <w:pPr>
+              <w:shd w:val="clear" w:color="auto" w:fill="1E1E1E"/>
+              <w:spacing w:line="330" w:lineRule="atLeast"/>
+              <w:rPr>
+                <w:rFonts w:ascii="Consolas" w:hAnsi="Consolas" w:cs="Consolas"/>
+                <w:color w:val="FFFFFF"/>
+                <w:sz w:val="21"/>
+                <w:szCs w:val="21"/>
+              </w:rPr>
+            </w:pPr>
+            <w:r>
+              <w:rPr>
+                <w:rFonts w:ascii="Consolas" w:hAnsi="Consolas" w:cs="Consolas"/>
+                <w:color w:val="E85D7F"/>
+                <w:sz w:val="21"/>
+                <w:szCs w:val="21"/>
+              </w:rPr>
+              <w:t>}</w:t>
+            </w:r>
+          </w:p>
+          <w:p>
+            <w:pPr>
+              <w:shd w:val="clear" w:color="auto" w:fill="1E1E1E"/>
+              <w:spacing w:line="330" w:lineRule="atLeast"/>
+              <w:rPr>
+                <w:rFonts w:ascii="Consolas" w:hAnsi="Consolas" w:cs="Consolas"/>
+                <w:color w:val="FFFFFF"/>
+                <w:sz w:val="21"/>
+                <w:szCs w:val="21"/>
+              </w:rPr>
+            </w:pPr>
+          </w:p>
+          <w:p>
+            <w:pPr>
+              <w:shd w:val="clear" w:color="auto" w:fill="1E1E1E"/>
+              <w:spacing w:line="330" w:lineRule="atLeast"/>
+              <w:rPr>
+                <w:rFonts w:ascii="Consolas" w:hAnsi="Consolas" w:cs="Consolas"/>
+                <w:color w:val="FFFFFF"/>
+                <w:sz w:val="21"/>
+                <w:szCs w:val="21"/>
+              </w:rPr>
+            </w:pPr>
+            <w:r>
+              <w:rPr>
+                <w:rFonts w:ascii="Consolas" w:hAnsi="Consolas" w:cs="Consolas"/>
+                <w:color w:val="B3CCFF"/>
+                <w:sz w:val="21"/>
+                <w:szCs w:val="21"/>
+              </w:rPr>
+              <w:t>const</w:t>
+            </w:r>
+            <w:r>
+              <w:rPr>
+                <w:rFonts w:ascii="Consolas" w:hAnsi="Consolas" w:cs="Consolas"/>
+                <w:color w:val="FFFFFF"/>
+                <w:sz w:val="21"/>
+                <w:szCs w:val="21"/>
+              </w:rPr>
+              <w:t xml:space="preserve"> </w:t>
+            </w:r>
+            <w:r>
+              <w:rPr>
+                <w:rFonts w:ascii="Consolas" w:hAnsi="Consolas" w:cs="Consolas"/>
+                <w:color w:val="E85D7F"/>
+                <w:sz w:val="21"/>
+                <w:szCs w:val="21"/>
+              </w:rPr>
+              <w:t>Desktop</w:t>
+            </w:r>
+            <w:r>
+              <w:rPr>
+                <w:rFonts w:ascii="Consolas" w:hAnsi="Consolas" w:cs="Consolas"/>
+                <w:color w:val="FFFFFF"/>
+                <w:sz w:val="21"/>
+                <w:szCs w:val="21"/>
+              </w:rPr>
+              <w:t xml:space="preserve"> </w:t>
+            </w:r>
+            <w:r>
+              <w:rPr>
+                <w:rFonts w:ascii="Consolas" w:hAnsi="Consolas" w:cs="Consolas"/>
+                <w:color w:val="E85D7F"/>
+                <w:sz w:val="21"/>
+                <w:szCs w:val="21"/>
+              </w:rPr>
+              <w:t>=</w:t>
+            </w:r>
+            <w:r>
+              <w:rPr>
+                <w:rFonts w:ascii="Consolas" w:hAnsi="Consolas" w:cs="Consolas"/>
+                <w:color w:val="FFFFFF"/>
+                <w:sz w:val="21"/>
+                <w:szCs w:val="21"/>
+              </w:rPr>
+              <w:t xml:space="preserve"> </w:t>
+            </w:r>
+            <w:r>
+              <w:rPr>
+                <w:rFonts w:ascii="Consolas" w:hAnsi="Consolas" w:cs="Consolas"/>
+                <w:color w:val="B3CCFF"/>
+                <w:sz w:val="21"/>
+                <w:szCs w:val="21"/>
+              </w:rPr>
+              <w:t>new</w:t>
+            </w:r>
+            <w:r>
+              <w:rPr>
+                <w:rFonts w:ascii="Consolas" w:hAnsi="Consolas" w:cs="Consolas"/>
+                <w:color w:val="FFFFFF"/>
+                <w:sz w:val="21"/>
+                <w:szCs w:val="21"/>
+              </w:rPr>
+              <w:t xml:space="preserve"> </w:t>
+            </w:r>
+            <w:r>
+              <w:rPr>
+                <w:rFonts w:ascii="Consolas" w:hAnsi="Consolas" w:cs="Consolas"/>
+                <w:color w:val="E85D7F"/>
+                <w:sz w:val="21"/>
+                <w:szCs w:val="21"/>
+              </w:rPr>
+              <w:t>DesktopDirectory();</w:t>
+            </w:r>
+          </w:p>
+          <w:p>
+            <w:pPr>
+              <w:shd w:val="clear" w:color="auto" w:fill="1E1E1E"/>
+              <w:spacing w:line="330" w:lineRule="atLeast"/>
+              <w:rPr>
+                <w:rFonts w:ascii="Consolas" w:hAnsi="Consolas" w:cs="Consolas"/>
+                <w:color w:val="FFFFFF"/>
+                <w:sz w:val="21"/>
+                <w:szCs w:val="21"/>
+              </w:rPr>
+            </w:pPr>
+          </w:p>
+          <w:p>
+            <w:pPr>
+              <w:shd w:val="clear" w:color="auto" w:fill="1E1E1E"/>
+              <w:spacing w:line="330" w:lineRule="atLeast"/>
+              <w:rPr>
+                <w:rFonts w:ascii="Consolas" w:hAnsi="Consolas" w:cs="Consolas"/>
+                <w:color w:val="FFFFFF"/>
+                <w:sz w:val="21"/>
+                <w:szCs w:val="21"/>
+              </w:rPr>
+            </w:pPr>
+            <w:r>
+              <w:rPr>
+                <w:rFonts w:ascii="Consolas" w:hAnsi="Consolas" w:cs="Consolas"/>
+                <w:color w:val="E85D7F"/>
+                <w:sz w:val="21"/>
+                <w:szCs w:val="21"/>
+              </w:rPr>
+              <w:t>Desktop.</w:t>
+            </w:r>
+            <w:r>
+              <w:rPr>
+                <w:rFonts w:ascii="Consolas" w:hAnsi="Consolas" w:cs="Consolas"/>
+                <w:color w:val="FFFFFF"/>
+                <w:sz w:val="21"/>
+                <w:szCs w:val="21"/>
+              </w:rPr>
+              <w:t>addFile</w:t>
+            </w:r>
+            <w:r>
+              <w:rPr>
+                <w:rFonts w:ascii="Consolas" w:hAnsi="Consolas" w:cs="Consolas"/>
+                <w:color w:val="E85D7F"/>
+                <w:sz w:val="21"/>
+                <w:szCs w:val="21"/>
+              </w:rPr>
+              <w:t>(</w:t>
+            </w:r>
+            <w:r>
+              <w:rPr>
+                <w:rFonts w:ascii="Consolas" w:hAnsi="Consolas" w:cs="Consolas"/>
+                <w:color w:val="FFE083"/>
+                <w:sz w:val="21"/>
+                <w:szCs w:val="21"/>
+              </w:rPr>
+              <w:t>'lesson-notes.txt'</w:t>
+            </w:r>
+            <w:r>
+              <w:rPr>
+                <w:rFonts w:ascii="Consolas" w:hAnsi="Consolas" w:cs="Consolas"/>
+                <w:color w:val="E85D7F"/>
+                <w:sz w:val="21"/>
+                <w:szCs w:val="21"/>
+              </w:rPr>
+              <w:t>);</w:t>
+            </w:r>
+          </w:p>
+          <w:p>
+            <w:pPr>
+              <w:shd w:val="clear" w:color="auto" w:fill="1E1E1E"/>
+              <w:spacing w:line="330" w:lineRule="atLeast"/>
+              <w:rPr>
+                <w:rFonts w:ascii="Consolas" w:hAnsi="Consolas" w:cs="Consolas"/>
+                <w:color w:val="FFFFFF"/>
+                <w:sz w:val="21"/>
+                <w:szCs w:val="21"/>
+              </w:rPr>
+            </w:pPr>
+            <w:r>
+              <w:rPr>
+                <w:rFonts w:ascii="Consolas" w:hAnsi="Consolas" w:cs="Consolas"/>
+                <w:color w:val="E85D7F"/>
+                <w:sz w:val="21"/>
+                <w:szCs w:val="21"/>
+              </w:rPr>
+              <w:t>Desktop.</w:t>
+            </w:r>
+            <w:r>
+              <w:rPr>
+                <w:rFonts w:ascii="Consolas" w:hAnsi="Consolas" w:cs="Consolas"/>
+                <w:color w:val="FFFFFF"/>
+                <w:sz w:val="21"/>
+                <w:szCs w:val="21"/>
+              </w:rPr>
+              <w:t>showPreview</w:t>
+            </w:r>
+            <w:r>
+              <w:rPr>
+                <w:rFonts w:ascii="Consolas" w:hAnsi="Consolas" w:cs="Consolas"/>
+                <w:color w:val="E85D7F"/>
+                <w:sz w:val="21"/>
+                <w:szCs w:val="21"/>
+              </w:rPr>
+              <w:t>(</w:t>
+            </w:r>
+            <w:r>
+              <w:rPr>
+                <w:rFonts w:ascii="Consolas" w:hAnsi="Consolas" w:cs="Consolas"/>
+                <w:color w:val="FFE083"/>
+                <w:sz w:val="21"/>
+                <w:szCs w:val="21"/>
+              </w:rPr>
+              <w:t>'lesson-notes.txt'</w:t>
+            </w:r>
+            <w:r>
+              <w:rPr>
+                <w:rFonts w:ascii="Consolas" w:hAnsi="Consolas" w:cs="Consolas"/>
+                <w:color w:val="E85D7F"/>
+                <w:sz w:val="21"/>
+                <w:szCs w:val="21"/>
+              </w:rPr>
+              <w:t>);</w:t>
+            </w:r>
+          </w:p>
+          <w:p>
+            <w:pPr>
+              <w:shd w:val="clear" w:color="auto" w:fill="1E1E1E"/>
+              <w:spacing w:line="330" w:lineRule="atLeast"/>
+              <w:rPr>
+                <w:rFonts w:ascii="Consolas" w:hAnsi="Consolas" w:cs="Consolas"/>
+                <w:color w:val="FFFFFF"/>
+                <w:sz w:val="21"/>
+                <w:szCs w:val="21"/>
+              </w:rPr>
+            </w:pPr>
+          </w:p>
+          <w:p>
+            <w:pPr>
+              <w:rPr>
+                <w:rFonts w:asciiTheme="minorHAnsi" w:hAnsiTheme="minorHAnsi" w:cstheme="minorHAnsi"/>
+              </w:rPr>
+            </w:pPr>
           </w:p>
         </w:tc>
       </w:tr>

</xml_diff>

<commit_message>
feat: Add progress #165 'Learn Typescript'
</commit_message>
<xml_diff>
--- a/learn-typescript/chapter_6/Chapter 6 - Advanced Object Types.docx
+++ b/learn-typescript/chapter_6/Chapter 6 - Advanced Object Types.docx
@@ -4048,6 +4048,3065 @@
                 <w:szCs w:val="21"/>
               </w:rPr>
             </w:pPr>
+          </w:p>
+          <w:p>
+            <w:pPr>
+              <w:rPr>
+                <w:rFonts w:asciiTheme="minorHAnsi" w:hAnsiTheme="minorHAnsi" w:cstheme="minorHAnsi"/>
+              </w:rPr>
+            </w:pPr>
+          </w:p>
+        </w:tc>
+      </w:tr>
+    </w:tbl>
+    <w:p>
+      <w:pPr>
+        <w:rPr>
+          <w:rFonts w:asciiTheme="minorHAnsi" w:hAnsiTheme="minorHAnsi" w:cstheme="minorHAnsi"/>
+        </w:rPr>
+      </w:pPr>
+    </w:p>
+    <w:p>
+      <w:pPr>
+        <w:rPr>
+          <w:rFonts w:asciiTheme="minorHAnsi" w:hAnsiTheme="minorHAnsi" w:cstheme="minorHAnsi"/>
+        </w:rPr>
+      </w:pPr>
+    </w:p>
+    <w:p>
+      <w:pPr>
+        <w:pStyle w:val="ListParagraph"/>
+        <w:numPr>
+          <w:ilvl w:val="0"/>
+          <w:numId w:val="33"/>
+        </w:numPr>
+        <w:rPr>
+          <w:rFonts w:asciiTheme="minorHAnsi" w:hAnsiTheme="minorHAnsi"/>
+          <w:color w:val="000000" w:themeColor="text1"/>
+          <w:sz w:val="44"/>
+          <w:szCs w:val="44"/>
+        </w:rPr>
+      </w:pPr>
+      <w:r>
+        <w:rPr>
+          <w:rFonts w:asciiTheme="minorHAnsi" w:hAnsiTheme="minorHAnsi"/>
+          <w:color w:val="000000" w:themeColor="text1"/>
+          <w:sz w:val="28"/>
+          <w:szCs w:val="28"/>
+        </w:rPr>
+        <w:t>Deep Types</w:t>
+      </w:r>
+    </w:p>
+    <w:p>
+      <w:pPr>
+        <w:pStyle w:val="ListParagraph"/>
+        <w:numPr>
+          <w:ilvl w:val="1"/>
+          <w:numId w:val="33"/>
+        </w:numPr>
+        <w:rPr>
+          <w:rFonts w:asciiTheme="minorHAnsi" w:hAnsiTheme="minorHAnsi" w:cstheme="minorHAnsi"/>
+        </w:rPr>
+      </w:pPr>
+      <w:r>
+        <w:rPr>
+          <w:rFonts w:asciiTheme="minorHAnsi" w:hAnsiTheme="minorHAnsi" w:cstheme="minorHAnsi"/>
+          <w:shd w:val="clear" w:color="auto" w:fill="FFFFFF"/>
+        </w:rPr>
+        <w:t>As our programs grow and become more complex, we’ll need to add more methods and properties to our objects to accommodate more features.</w:t>
+      </w:r>
+    </w:p>
+    <w:p>
+      <w:pPr>
+        <w:pStyle w:val="ListParagraph"/>
+        <w:numPr>
+          <w:ilvl w:val="1"/>
+          <w:numId w:val="33"/>
+        </w:numPr>
+        <w:rPr>
+          <w:rFonts w:asciiTheme="minorHAnsi" w:hAnsiTheme="minorHAnsi" w:cstheme="minorHAnsi"/>
+        </w:rPr>
+      </w:pPr>
+      <w:r>
+        <w:rPr>
+          <w:rFonts w:asciiTheme="minorHAnsi" w:hAnsiTheme="minorHAnsi" w:cstheme="minorHAnsi"/>
+          <w:shd w:val="clear" w:color="auto" w:fill="FFFFFF"/>
+        </w:rPr>
+        <w:t>TypeScript allows us to infinitely nest objects so that we can describe data correctly.</w:t>
+      </w:r>
+    </w:p>
+    <w:p>
+      <w:pPr>
+        <w:pStyle w:val="ListParagraph"/>
+        <w:numPr>
+          <w:ilvl w:val="2"/>
+          <w:numId w:val="35"/>
+        </w:numPr>
+        <w:rPr>
+          <w:rFonts w:asciiTheme="minorHAnsi" w:hAnsiTheme="minorHAnsi" w:cstheme="minorHAnsi"/>
+        </w:rPr>
+      </w:pPr>
+      <w:r>
+        <w:rPr>
+          <w:rStyle w:val="HTMLCode"/>
+          <w:rFonts w:asciiTheme="minorHAnsi" w:hAnsiTheme="minorHAnsi" w:cstheme="minorHAnsi"/>
+          <w:sz w:val="24"/>
+          <w:szCs w:val="24"/>
+          <w:shd w:val="clear" w:color="auto" w:fill="EAE9ED"/>
+        </w:rPr>
+        <w:t>interface</w:t>
+      </w:r>
+      <w:r>
+        <w:rPr>
+          <w:rFonts w:asciiTheme="minorHAnsi" w:hAnsiTheme="minorHAnsi" w:cstheme="minorHAnsi"/>
+          <w:shd w:val="clear" w:color="auto" w:fill="FFFFFF"/>
+        </w:rPr>
+        <w:t> is constrained to typed objects</w:t>
+      </w:r>
+    </w:p>
+    <w:p>
+      <w:pPr>
+        <w:pStyle w:val="ListParagraph"/>
+        <w:numPr>
+          <w:ilvl w:val="2"/>
+          <w:numId w:val="35"/>
+        </w:numPr>
+        <w:rPr>
+          <w:rFonts w:asciiTheme="minorHAnsi" w:hAnsiTheme="minorHAnsi" w:cstheme="minorHAnsi"/>
+        </w:rPr>
+      </w:pPr>
+      <w:r>
+        <w:rPr>
+          <w:rStyle w:val="HTMLCode"/>
+          <w:rFonts w:asciiTheme="minorHAnsi" w:hAnsiTheme="minorHAnsi" w:cstheme="minorHAnsi"/>
+          <w:sz w:val="24"/>
+          <w:szCs w:val="24"/>
+          <w:shd w:val="clear" w:color="auto" w:fill="EAE9ED"/>
+        </w:rPr>
+        <w:t>class</w:t>
+      </w:r>
+      <w:r>
+        <w:rPr>
+          <w:rFonts w:asciiTheme="minorHAnsi" w:hAnsiTheme="minorHAnsi" w:cstheme="minorHAnsi"/>
+          <w:shd w:val="clear" w:color="auto" w:fill="FFFFFF"/>
+        </w:rPr>
+        <w:t> is a way to program with objects</w:t>
+      </w:r>
+    </w:p>
+    <w:p>
+      <w:pPr>
+        <w:rPr>
+          <w:rStyle w:val="HTMLCode"/>
+          <w:rFonts w:asciiTheme="minorHAnsi" w:hAnsiTheme="minorHAnsi" w:cstheme="minorHAnsi"/>
+          <w:sz w:val="24"/>
+          <w:szCs w:val="24"/>
+        </w:rPr>
+      </w:pPr>
+    </w:p>
+    <w:p>
+      <w:pPr>
+        <w:rPr>
+          <w:rStyle w:val="HTMLCode"/>
+          <w:rFonts w:asciiTheme="minorHAnsi" w:hAnsiTheme="minorHAnsi" w:cstheme="minorHAnsi"/>
+          <w:sz w:val="24"/>
+          <w:szCs w:val="24"/>
+        </w:rPr>
+      </w:pPr>
+      <w:r>
+        <w:rPr>
+          <w:rStyle w:val="HTMLCode"/>
+          <w:rFonts w:asciiTheme="minorHAnsi" w:hAnsiTheme="minorHAnsi" w:cstheme="minorHAnsi"/>
+          <w:sz w:val="24"/>
+          <w:szCs w:val="24"/>
+        </w:rPr>
+        <w:t>Example</w:t>
+      </w:r>
+    </w:p>
+    <w:p>
+      <w:pPr>
+        <w:rPr>
+          <w:rStyle w:val="HTMLCode"/>
+          <w:rFonts w:asciiTheme="minorHAnsi" w:hAnsiTheme="minorHAnsi" w:cstheme="minorHAnsi"/>
+          <w:sz w:val="24"/>
+          <w:szCs w:val="24"/>
+        </w:rPr>
+      </w:pPr>
+    </w:p>
+    <w:tbl>
+      <w:tblPr>
+        <w:tblStyle w:val="TableGrid"/>
+        <w:tblW w:w="0" w:type="auto"/>
+        <w:tblLook w:val="04A0" w:firstRow="1" w:lastRow="0" w:firstColumn="1" w:lastColumn="0" w:noHBand="0" w:noVBand="1"/>
+      </w:tblPr>
+      <w:tblGrid>
+        <w:gridCol w:w="9350"/>
+      </w:tblGrid>
+      <w:tr>
+        <w:tc>
+          <w:tcPr>
+            <w:tcW w:w="9350" w:type="dxa"/>
+          </w:tcPr>
+          <w:p>
+            <w:pPr>
+              <w:shd w:val="clear" w:color="auto" w:fill="1E1E1E"/>
+              <w:spacing w:line="330" w:lineRule="atLeast"/>
+              <w:rPr>
+                <w:rFonts w:ascii="Consolas" w:hAnsi="Consolas" w:cs="Consolas"/>
+                <w:color w:val="FFFFFF"/>
+                <w:sz w:val="21"/>
+                <w:szCs w:val="21"/>
+              </w:rPr>
+            </w:pPr>
+            <w:r>
+              <w:rPr>
+                <w:rFonts w:ascii="Consolas" w:hAnsi="Consolas" w:cs="Consolas"/>
+                <w:color w:val="B3CCFF"/>
+                <w:sz w:val="21"/>
+                <w:szCs w:val="21"/>
+              </w:rPr>
+              <w:t>interface</w:t>
+            </w:r>
+            <w:r>
+              <w:rPr>
+                <w:rFonts w:ascii="Consolas" w:hAnsi="Consolas" w:cs="Consolas"/>
+                <w:color w:val="FFFFFF"/>
+                <w:sz w:val="21"/>
+                <w:szCs w:val="21"/>
+              </w:rPr>
+              <w:t xml:space="preserve"> </w:t>
+            </w:r>
+            <w:r>
+              <w:rPr>
+                <w:rFonts w:ascii="Consolas" w:hAnsi="Consolas" w:cs="Consolas"/>
+                <w:color w:val="E85D7F"/>
+                <w:sz w:val="21"/>
+                <w:szCs w:val="21"/>
+              </w:rPr>
+              <w:t>Robot</w:t>
+            </w:r>
+            <w:r>
+              <w:rPr>
+                <w:rFonts w:ascii="Consolas" w:hAnsi="Consolas" w:cs="Consolas"/>
+                <w:color w:val="FFFFFF"/>
+                <w:sz w:val="21"/>
+                <w:szCs w:val="21"/>
+              </w:rPr>
+              <w:t xml:space="preserve"> </w:t>
+            </w:r>
+            <w:r>
+              <w:rPr>
+                <w:rFonts w:ascii="Consolas" w:hAnsi="Consolas" w:cs="Consolas"/>
+                <w:color w:val="E85D7F"/>
+                <w:sz w:val="21"/>
+                <w:szCs w:val="21"/>
+              </w:rPr>
+              <w:t>{</w:t>
+            </w:r>
+          </w:p>
+          <w:p>
+            <w:pPr>
+              <w:shd w:val="clear" w:color="auto" w:fill="1E1E1E"/>
+              <w:spacing w:line="330" w:lineRule="atLeast"/>
+              <w:rPr>
+                <w:rFonts w:ascii="Consolas" w:hAnsi="Consolas" w:cs="Consolas"/>
+                <w:color w:val="FFFFFF"/>
+                <w:sz w:val="21"/>
+                <w:szCs w:val="21"/>
+              </w:rPr>
+            </w:pPr>
+            <w:r>
+              <w:rPr>
+                <w:rFonts w:ascii="Consolas" w:hAnsi="Consolas" w:cs="Consolas"/>
+                <w:color w:val="FFFFFF"/>
+                <w:sz w:val="21"/>
+                <w:szCs w:val="21"/>
+              </w:rPr>
+              <w:t xml:space="preserve">  about</w:t>
+            </w:r>
+            <w:r>
+              <w:rPr>
+                <w:rFonts w:ascii="Consolas" w:hAnsi="Consolas" w:cs="Consolas"/>
+                <w:color w:val="E85D7F"/>
+                <w:sz w:val="21"/>
+                <w:szCs w:val="21"/>
+              </w:rPr>
+              <w:t>:</w:t>
+            </w:r>
+            <w:r>
+              <w:rPr>
+                <w:rFonts w:ascii="Consolas" w:hAnsi="Consolas" w:cs="Consolas"/>
+                <w:color w:val="FFFFFF"/>
+                <w:sz w:val="21"/>
+                <w:szCs w:val="21"/>
+              </w:rPr>
+              <w:t xml:space="preserve"> </w:t>
+            </w:r>
+            <w:r>
+              <w:rPr>
+                <w:rFonts w:ascii="Consolas" w:hAnsi="Consolas" w:cs="Consolas"/>
+                <w:color w:val="E85D7F"/>
+                <w:sz w:val="21"/>
+                <w:szCs w:val="21"/>
+              </w:rPr>
+              <w:t>{</w:t>
+            </w:r>
+          </w:p>
+          <w:p>
+            <w:pPr>
+              <w:shd w:val="clear" w:color="auto" w:fill="1E1E1E"/>
+              <w:spacing w:line="330" w:lineRule="atLeast"/>
+              <w:rPr>
+                <w:rFonts w:ascii="Consolas" w:hAnsi="Consolas" w:cs="Consolas"/>
+                <w:color w:val="FFFFFF"/>
+                <w:sz w:val="21"/>
+                <w:szCs w:val="21"/>
+              </w:rPr>
+            </w:pPr>
+            <w:r>
+              <w:rPr>
+                <w:rFonts w:ascii="Consolas" w:hAnsi="Consolas" w:cs="Consolas"/>
+                <w:color w:val="FFFFFF"/>
+                <w:sz w:val="21"/>
+                <w:szCs w:val="21"/>
+              </w:rPr>
+              <w:t xml:space="preserve">    general</w:t>
+            </w:r>
+            <w:r>
+              <w:rPr>
+                <w:rFonts w:ascii="Consolas" w:hAnsi="Consolas" w:cs="Consolas"/>
+                <w:color w:val="E85D7F"/>
+                <w:sz w:val="21"/>
+                <w:szCs w:val="21"/>
+              </w:rPr>
+              <w:t>:</w:t>
+            </w:r>
+            <w:r>
+              <w:rPr>
+                <w:rFonts w:ascii="Consolas" w:hAnsi="Consolas" w:cs="Consolas"/>
+                <w:color w:val="FFFFFF"/>
+                <w:sz w:val="21"/>
+                <w:szCs w:val="21"/>
+              </w:rPr>
+              <w:t xml:space="preserve"> </w:t>
+            </w:r>
+            <w:r>
+              <w:rPr>
+                <w:rFonts w:ascii="Consolas" w:hAnsi="Consolas" w:cs="Consolas"/>
+                <w:color w:val="E85D7F"/>
+                <w:sz w:val="21"/>
+                <w:szCs w:val="21"/>
+              </w:rPr>
+              <w:t>{</w:t>
+            </w:r>
+          </w:p>
+          <w:p>
+            <w:pPr>
+              <w:shd w:val="clear" w:color="auto" w:fill="1E1E1E"/>
+              <w:spacing w:line="330" w:lineRule="atLeast"/>
+              <w:rPr>
+                <w:rFonts w:ascii="Consolas" w:hAnsi="Consolas" w:cs="Consolas"/>
+                <w:color w:val="FFFFFF"/>
+                <w:sz w:val="21"/>
+                <w:szCs w:val="21"/>
+              </w:rPr>
+            </w:pPr>
+            <w:r>
+              <w:rPr>
+                <w:rFonts w:ascii="Consolas" w:hAnsi="Consolas" w:cs="Consolas"/>
+                <w:color w:val="FFFFFF"/>
+                <w:sz w:val="21"/>
+                <w:szCs w:val="21"/>
+              </w:rPr>
+              <w:t xml:space="preserve">      id</w:t>
+            </w:r>
+            <w:r>
+              <w:rPr>
+                <w:rFonts w:ascii="Consolas" w:hAnsi="Consolas" w:cs="Consolas"/>
+                <w:color w:val="E85D7F"/>
+                <w:sz w:val="21"/>
+                <w:szCs w:val="21"/>
+              </w:rPr>
+              <w:t>:</w:t>
+            </w:r>
+            <w:r>
+              <w:rPr>
+                <w:rFonts w:ascii="Consolas" w:hAnsi="Consolas" w:cs="Consolas"/>
+                <w:color w:val="FFFFFF"/>
+                <w:sz w:val="21"/>
+                <w:szCs w:val="21"/>
+              </w:rPr>
+              <w:t xml:space="preserve"> </w:t>
+            </w:r>
+            <w:r>
+              <w:rPr>
+                <w:rFonts w:ascii="Consolas" w:hAnsi="Consolas" w:cs="Consolas"/>
+                <w:color w:val="B3CCFF"/>
+                <w:sz w:val="21"/>
+                <w:szCs w:val="21"/>
+              </w:rPr>
+              <w:t>number</w:t>
+            </w:r>
+            <w:r>
+              <w:rPr>
+                <w:rFonts w:ascii="Consolas" w:hAnsi="Consolas" w:cs="Consolas"/>
+                <w:color w:val="E85D7F"/>
+                <w:sz w:val="21"/>
+                <w:szCs w:val="21"/>
+              </w:rPr>
+              <w:t>;</w:t>
+            </w:r>
+          </w:p>
+          <w:p>
+            <w:pPr>
+              <w:shd w:val="clear" w:color="auto" w:fill="1E1E1E"/>
+              <w:spacing w:line="330" w:lineRule="atLeast"/>
+              <w:rPr>
+                <w:rFonts w:ascii="Consolas" w:hAnsi="Consolas" w:cs="Consolas"/>
+                <w:color w:val="FFFFFF"/>
+                <w:sz w:val="21"/>
+                <w:szCs w:val="21"/>
+              </w:rPr>
+            </w:pPr>
+            <w:r>
+              <w:rPr>
+                <w:rFonts w:ascii="Consolas" w:hAnsi="Consolas" w:cs="Consolas"/>
+                <w:color w:val="FFFFFF"/>
+                <w:sz w:val="21"/>
+                <w:szCs w:val="21"/>
+              </w:rPr>
+              <w:lastRenderedPageBreak/>
+              <w:t xml:space="preserve">      name</w:t>
+            </w:r>
+            <w:r>
+              <w:rPr>
+                <w:rFonts w:ascii="Consolas" w:hAnsi="Consolas" w:cs="Consolas"/>
+                <w:color w:val="E85D7F"/>
+                <w:sz w:val="21"/>
+                <w:szCs w:val="21"/>
+              </w:rPr>
+              <w:t>:</w:t>
+            </w:r>
+            <w:r>
+              <w:rPr>
+                <w:rFonts w:ascii="Consolas" w:hAnsi="Consolas" w:cs="Consolas"/>
+                <w:color w:val="FFFFFF"/>
+                <w:sz w:val="21"/>
+                <w:szCs w:val="21"/>
+              </w:rPr>
+              <w:t xml:space="preserve"> </w:t>
+            </w:r>
+            <w:r>
+              <w:rPr>
+                <w:rFonts w:ascii="Consolas" w:hAnsi="Consolas" w:cs="Consolas"/>
+                <w:color w:val="B3CCFF"/>
+                <w:sz w:val="21"/>
+                <w:szCs w:val="21"/>
+              </w:rPr>
+              <w:t>string</w:t>
+            </w:r>
+            <w:r>
+              <w:rPr>
+                <w:rFonts w:ascii="Consolas" w:hAnsi="Consolas" w:cs="Consolas"/>
+                <w:color w:val="E85D7F"/>
+                <w:sz w:val="21"/>
+                <w:szCs w:val="21"/>
+              </w:rPr>
+              <w:t>;</w:t>
+            </w:r>
+          </w:p>
+          <w:p>
+            <w:pPr>
+              <w:shd w:val="clear" w:color="auto" w:fill="1E1E1E"/>
+              <w:spacing w:line="330" w:lineRule="atLeast"/>
+              <w:rPr>
+                <w:rFonts w:ascii="Consolas" w:hAnsi="Consolas" w:cs="Consolas"/>
+                <w:color w:val="FFFFFF"/>
+                <w:sz w:val="21"/>
+                <w:szCs w:val="21"/>
+              </w:rPr>
+            </w:pPr>
+            <w:r>
+              <w:rPr>
+                <w:rFonts w:ascii="Consolas" w:hAnsi="Consolas" w:cs="Consolas"/>
+                <w:color w:val="FFFFFF"/>
+                <w:sz w:val="21"/>
+                <w:szCs w:val="21"/>
+              </w:rPr>
+              <w:t xml:space="preserve">    </w:t>
+            </w:r>
+            <w:r>
+              <w:rPr>
+                <w:rFonts w:ascii="Consolas" w:hAnsi="Consolas" w:cs="Consolas"/>
+                <w:color w:val="E85D7F"/>
+                <w:sz w:val="21"/>
+                <w:szCs w:val="21"/>
+              </w:rPr>
+              <w:t>};</w:t>
+            </w:r>
+          </w:p>
+          <w:p>
+            <w:pPr>
+              <w:shd w:val="clear" w:color="auto" w:fill="1E1E1E"/>
+              <w:spacing w:line="330" w:lineRule="atLeast"/>
+              <w:rPr>
+                <w:rFonts w:ascii="Consolas" w:hAnsi="Consolas" w:cs="Consolas"/>
+                <w:color w:val="FFFFFF"/>
+                <w:sz w:val="21"/>
+                <w:szCs w:val="21"/>
+              </w:rPr>
+            </w:pPr>
+            <w:r>
+              <w:rPr>
+                <w:rFonts w:ascii="Consolas" w:hAnsi="Consolas" w:cs="Consolas"/>
+                <w:color w:val="FFFFFF"/>
+                <w:sz w:val="21"/>
+                <w:szCs w:val="21"/>
+              </w:rPr>
+              <w:t xml:space="preserve">  </w:t>
+            </w:r>
+            <w:r>
+              <w:rPr>
+                <w:rFonts w:ascii="Consolas" w:hAnsi="Consolas" w:cs="Consolas"/>
+                <w:color w:val="E85D7F"/>
+                <w:sz w:val="21"/>
+                <w:szCs w:val="21"/>
+              </w:rPr>
+              <w:t>};</w:t>
+            </w:r>
+          </w:p>
+          <w:p>
+            <w:pPr>
+              <w:shd w:val="clear" w:color="auto" w:fill="1E1E1E"/>
+              <w:spacing w:line="330" w:lineRule="atLeast"/>
+              <w:rPr>
+                <w:rFonts w:ascii="Consolas" w:hAnsi="Consolas" w:cs="Consolas"/>
+                <w:color w:val="FFFFFF"/>
+                <w:sz w:val="21"/>
+                <w:szCs w:val="21"/>
+              </w:rPr>
+            </w:pPr>
+            <w:r>
+              <w:rPr>
+                <w:rFonts w:ascii="Consolas" w:hAnsi="Consolas" w:cs="Consolas"/>
+                <w:color w:val="FFFFFF"/>
+                <w:sz w:val="21"/>
+                <w:szCs w:val="21"/>
+              </w:rPr>
+              <w:t xml:space="preserve">  getRobotId</w:t>
+            </w:r>
+            <w:r>
+              <w:rPr>
+                <w:rFonts w:ascii="Consolas" w:hAnsi="Consolas" w:cs="Consolas"/>
+                <w:color w:val="E85D7F"/>
+                <w:sz w:val="21"/>
+                <w:szCs w:val="21"/>
+              </w:rPr>
+              <w:t>:</w:t>
+            </w:r>
+            <w:r>
+              <w:rPr>
+                <w:rFonts w:ascii="Consolas" w:hAnsi="Consolas" w:cs="Consolas"/>
+                <w:color w:val="FFFFFF"/>
+                <w:sz w:val="21"/>
+                <w:szCs w:val="21"/>
+              </w:rPr>
+              <w:t xml:space="preserve"> </w:t>
+            </w:r>
+            <w:r>
+              <w:rPr>
+                <w:rFonts w:ascii="Consolas" w:hAnsi="Consolas" w:cs="Consolas"/>
+                <w:color w:val="E85D7F"/>
+                <w:sz w:val="21"/>
+                <w:szCs w:val="21"/>
+              </w:rPr>
+              <w:t>()</w:t>
+            </w:r>
+            <w:r>
+              <w:rPr>
+                <w:rFonts w:ascii="Consolas" w:hAnsi="Consolas" w:cs="Consolas"/>
+                <w:color w:val="FFFFFF"/>
+                <w:sz w:val="21"/>
+                <w:szCs w:val="21"/>
+              </w:rPr>
+              <w:t xml:space="preserve"> </w:t>
+            </w:r>
+            <w:r>
+              <w:rPr>
+                <w:rFonts w:ascii="Consolas" w:hAnsi="Consolas" w:cs="Consolas"/>
+                <w:color w:val="E85D7F"/>
+                <w:sz w:val="21"/>
+                <w:szCs w:val="21"/>
+              </w:rPr>
+              <w:t>=&gt;</w:t>
+            </w:r>
+            <w:r>
+              <w:rPr>
+                <w:rFonts w:ascii="Consolas" w:hAnsi="Consolas" w:cs="Consolas"/>
+                <w:color w:val="FFFFFF"/>
+                <w:sz w:val="21"/>
+                <w:szCs w:val="21"/>
+              </w:rPr>
+              <w:t xml:space="preserve"> </w:t>
+            </w:r>
+            <w:r>
+              <w:rPr>
+                <w:rFonts w:ascii="Consolas" w:hAnsi="Consolas" w:cs="Consolas"/>
+                <w:color w:val="B3CCFF"/>
+                <w:sz w:val="21"/>
+                <w:szCs w:val="21"/>
+              </w:rPr>
+              <w:t>string</w:t>
+            </w:r>
+            <w:r>
+              <w:rPr>
+                <w:rFonts w:ascii="Consolas" w:hAnsi="Consolas" w:cs="Consolas"/>
+                <w:color w:val="E85D7F"/>
+                <w:sz w:val="21"/>
+                <w:szCs w:val="21"/>
+              </w:rPr>
+              <w:t>;</w:t>
+            </w:r>
+          </w:p>
+          <w:p>
+            <w:pPr>
+              <w:shd w:val="clear" w:color="auto" w:fill="1E1E1E"/>
+              <w:spacing w:line="330" w:lineRule="atLeast"/>
+              <w:rPr>
+                <w:rFonts w:ascii="Consolas" w:hAnsi="Consolas" w:cs="Consolas"/>
+                <w:color w:val="B3CCFF"/>
+                <w:sz w:val="21"/>
+                <w:szCs w:val="21"/>
+              </w:rPr>
+            </w:pPr>
+            <w:r>
+              <w:rPr>
+                <w:rFonts w:ascii="Consolas" w:hAnsi="Consolas" w:cs="Consolas"/>
+                <w:color w:val="E85D7F"/>
+                <w:sz w:val="21"/>
+                <w:szCs w:val="21"/>
+              </w:rPr>
+              <w:t>}</w:t>
+            </w:r>
+          </w:p>
+          <w:p>
+            <w:pPr>
+              <w:shd w:val="clear" w:color="auto" w:fill="1E1E1E"/>
+              <w:spacing w:line="330" w:lineRule="atLeast"/>
+              <w:rPr>
+                <w:rFonts w:ascii="Consolas" w:hAnsi="Consolas" w:cs="Consolas"/>
+                <w:color w:val="B3CCFF"/>
+                <w:sz w:val="21"/>
+                <w:szCs w:val="21"/>
+              </w:rPr>
+            </w:pPr>
+          </w:p>
+          <w:p>
+            <w:pPr>
+              <w:shd w:val="clear" w:color="auto" w:fill="1E1E1E"/>
+              <w:spacing w:line="330" w:lineRule="atLeast"/>
+              <w:rPr>
+                <w:rFonts w:ascii="Consolas" w:hAnsi="Consolas" w:cs="Consolas"/>
+                <w:color w:val="FFFFFF"/>
+                <w:sz w:val="21"/>
+                <w:szCs w:val="21"/>
+              </w:rPr>
+            </w:pPr>
+            <w:r>
+              <w:rPr>
+                <w:rFonts w:ascii="Consolas" w:hAnsi="Consolas" w:cs="Consolas"/>
+                <w:color w:val="B3CCFF"/>
+                <w:sz w:val="21"/>
+                <w:szCs w:val="21"/>
+              </w:rPr>
+              <w:t>class</w:t>
+            </w:r>
+            <w:r>
+              <w:rPr>
+                <w:rFonts w:ascii="Consolas" w:hAnsi="Consolas" w:cs="Consolas"/>
+                <w:color w:val="FFFFFF"/>
+                <w:sz w:val="21"/>
+                <w:szCs w:val="21"/>
+              </w:rPr>
+              <w:t xml:space="preserve"> </w:t>
+            </w:r>
+            <w:r>
+              <w:rPr>
+                <w:rFonts w:ascii="Consolas" w:hAnsi="Consolas" w:cs="Consolas"/>
+                <w:color w:val="E85D7F"/>
+                <w:sz w:val="21"/>
+                <w:szCs w:val="21"/>
+              </w:rPr>
+              <w:t>OneSeries</w:t>
+            </w:r>
+            <w:r>
+              <w:rPr>
+                <w:rFonts w:ascii="Consolas" w:hAnsi="Consolas" w:cs="Consolas"/>
+                <w:color w:val="FFFFFF"/>
+                <w:sz w:val="21"/>
+                <w:szCs w:val="21"/>
+              </w:rPr>
+              <w:t xml:space="preserve"> </w:t>
+            </w:r>
+            <w:r>
+              <w:rPr>
+                <w:rFonts w:ascii="Consolas" w:hAnsi="Consolas" w:cs="Consolas"/>
+                <w:color w:val="B3CCFF"/>
+                <w:sz w:val="21"/>
+                <w:szCs w:val="21"/>
+              </w:rPr>
+              <w:t>implements</w:t>
+            </w:r>
+            <w:r>
+              <w:rPr>
+                <w:rFonts w:ascii="Consolas" w:hAnsi="Consolas" w:cs="Consolas"/>
+                <w:color w:val="FFFFFF"/>
+                <w:sz w:val="21"/>
+                <w:szCs w:val="21"/>
+              </w:rPr>
+              <w:t xml:space="preserve"> </w:t>
+            </w:r>
+            <w:r>
+              <w:rPr>
+                <w:rFonts w:ascii="Consolas" w:hAnsi="Consolas" w:cs="Consolas"/>
+                <w:color w:val="E85D7F"/>
+                <w:sz w:val="21"/>
+                <w:szCs w:val="21"/>
+              </w:rPr>
+              <w:t>Robot</w:t>
+            </w:r>
+            <w:r>
+              <w:rPr>
+                <w:rFonts w:ascii="Consolas" w:hAnsi="Consolas" w:cs="Consolas"/>
+                <w:color w:val="FFFFFF"/>
+                <w:sz w:val="21"/>
+                <w:szCs w:val="21"/>
+              </w:rPr>
+              <w:t xml:space="preserve"> </w:t>
+            </w:r>
+            <w:r>
+              <w:rPr>
+                <w:rFonts w:ascii="Consolas" w:hAnsi="Consolas" w:cs="Consolas"/>
+                <w:color w:val="E85D7F"/>
+                <w:sz w:val="21"/>
+                <w:szCs w:val="21"/>
+              </w:rPr>
+              <w:t>{</w:t>
+            </w:r>
+          </w:p>
+          <w:p>
+            <w:pPr>
+              <w:shd w:val="clear" w:color="auto" w:fill="1E1E1E"/>
+              <w:spacing w:line="330" w:lineRule="atLeast"/>
+              <w:rPr>
+                <w:rFonts w:ascii="Consolas" w:hAnsi="Consolas" w:cs="Consolas"/>
+                <w:color w:val="FFFFFF"/>
+                <w:sz w:val="21"/>
+                <w:szCs w:val="21"/>
+              </w:rPr>
+            </w:pPr>
+            <w:r>
+              <w:rPr>
+                <w:rFonts w:ascii="Consolas" w:hAnsi="Consolas" w:cs="Consolas"/>
+                <w:color w:val="FFFFFF"/>
+                <w:sz w:val="21"/>
+                <w:szCs w:val="21"/>
+              </w:rPr>
+              <w:t xml:space="preserve">  about</w:t>
+            </w:r>
+            <w:r>
+              <w:rPr>
+                <w:rFonts w:ascii="Consolas" w:hAnsi="Consolas" w:cs="Consolas"/>
+                <w:color w:val="E85D7F"/>
+                <w:sz w:val="21"/>
+                <w:szCs w:val="21"/>
+              </w:rPr>
+              <w:t>;</w:t>
+            </w:r>
+          </w:p>
+          <w:p>
+            <w:pPr>
+              <w:shd w:val="clear" w:color="auto" w:fill="1E1E1E"/>
+              <w:spacing w:line="330" w:lineRule="atLeast"/>
+              <w:rPr>
+                <w:rFonts w:ascii="Consolas" w:hAnsi="Consolas" w:cs="Consolas"/>
+                <w:color w:val="FFFFFF"/>
+                <w:sz w:val="21"/>
+                <w:szCs w:val="21"/>
+              </w:rPr>
+            </w:pPr>
+            <w:r>
+              <w:rPr>
+                <w:rFonts w:ascii="Consolas" w:hAnsi="Consolas" w:cs="Consolas"/>
+                <w:color w:val="FFFFFF"/>
+                <w:sz w:val="21"/>
+                <w:szCs w:val="21"/>
+              </w:rPr>
+              <w:t xml:space="preserve"> </w:t>
+            </w:r>
+          </w:p>
+          <w:p>
+            <w:pPr>
+              <w:shd w:val="clear" w:color="auto" w:fill="1E1E1E"/>
+              <w:spacing w:line="330" w:lineRule="atLeast"/>
+              <w:rPr>
+                <w:rFonts w:ascii="Consolas" w:hAnsi="Consolas" w:cs="Consolas"/>
+                <w:color w:val="FFFFFF"/>
+                <w:sz w:val="21"/>
+                <w:szCs w:val="21"/>
+              </w:rPr>
+            </w:pPr>
+            <w:r>
+              <w:rPr>
+                <w:rFonts w:ascii="Consolas" w:hAnsi="Consolas" w:cs="Consolas"/>
+                <w:color w:val="FFFFFF"/>
+                <w:sz w:val="21"/>
+                <w:szCs w:val="21"/>
+              </w:rPr>
+              <w:t xml:space="preserve">  </w:t>
+            </w:r>
+            <w:r>
+              <w:rPr>
+                <w:rFonts w:ascii="Consolas" w:hAnsi="Consolas" w:cs="Consolas"/>
+                <w:color w:val="B3CCFF"/>
+                <w:sz w:val="21"/>
+                <w:szCs w:val="21"/>
+              </w:rPr>
+              <w:t>constructor</w:t>
+            </w:r>
+            <w:r>
+              <w:rPr>
+                <w:rFonts w:ascii="Consolas" w:hAnsi="Consolas" w:cs="Consolas"/>
+                <w:color w:val="E85D7F"/>
+                <w:sz w:val="21"/>
+                <w:szCs w:val="21"/>
+              </w:rPr>
+              <w:t>(</w:t>
+            </w:r>
+            <w:r>
+              <w:rPr>
+                <w:rFonts w:ascii="Consolas" w:hAnsi="Consolas" w:cs="Consolas"/>
+                <w:color w:val="FFFFFF"/>
+                <w:sz w:val="21"/>
+                <w:szCs w:val="21"/>
+              </w:rPr>
+              <w:t>props</w:t>
+            </w:r>
+            <w:r>
+              <w:rPr>
+                <w:rFonts w:ascii="Consolas" w:hAnsi="Consolas" w:cs="Consolas"/>
+                <w:color w:val="E85D7F"/>
+                <w:sz w:val="21"/>
+                <w:szCs w:val="21"/>
+              </w:rPr>
+              <w:t>:</w:t>
+            </w:r>
+            <w:r>
+              <w:rPr>
+                <w:rFonts w:ascii="Consolas" w:hAnsi="Consolas" w:cs="Consolas"/>
+                <w:color w:val="FFFFFF"/>
+                <w:sz w:val="21"/>
+                <w:szCs w:val="21"/>
+              </w:rPr>
+              <w:t xml:space="preserve"> </w:t>
+            </w:r>
+            <w:r>
+              <w:rPr>
+                <w:rFonts w:ascii="Consolas" w:hAnsi="Consolas" w:cs="Consolas"/>
+                <w:color w:val="E85D7F"/>
+                <w:sz w:val="21"/>
+                <w:szCs w:val="21"/>
+              </w:rPr>
+              <w:t>{</w:t>
+            </w:r>
+            <w:r>
+              <w:rPr>
+                <w:rFonts w:ascii="Consolas" w:hAnsi="Consolas" w:cs="Consolas"/>
+                <w:color w:val="FFFFFF"/>
+                <w:sz w:val="21"/>
+                <w:szCs w:val="21"/>
+              </w:rPr>
+              <w:t xml:space="preserve"> general</w:t>
+            </w:r>
+            <w:r>
+              <w:rPr>
+                <w:rFonts w:ascii="Consolas" w:hAnsi="Consolas" w:cs="Consolas"/>
+                <w:color w:val="E85D7F"/>
+                <w:sz w:val="21"/>
+                <w:szCs w:val="21"/>
+              </w:rPr>
+              <w:t>:</w:t>
+            </w:r>
+            <w:r>
+              <w:rPr>
+                <w:rFonts w:ascii="Consolas" w:hAnsi="Consolas" w:cs="Consolas"/>
+                <w:color w:val="FFFFFF"/>
+                <w:sz w:val="21"/>
+                <w:szCs w:val="21"/>
+              </w:rPr>
+              <w:t xml:space="preserve"> </w:t>
+            </w:r>
+            <w:r>
+              <w:rPr>
+                <w:rFonts w:ascii="Consolas" w:hAnsi="Consolas" w:cs="Consolas"/>
+                <w:color w:val="E85D7F"/>
+                <w:sz w:val="21"/>
+                <w:szCs w:val="21"/>
+              </w:rPr>
+              <w:t>{</w:t>
+            </w:r>
+            <w:r>
+              <w:rPr>
+                <w:rFonts w:ascii="Consolas" w:hAnsi="Consolas" w:cs="Consolas"/>
+                <w:color w:val="FFFFFF"/>
+                <w:sz w:val="21"/>
+                <w:szCs w:val="21"/>
+              </w:rPr>
+              <w:t xml:space="preserve"> id</w:t>
+            </w:r>
+            <w:r>
+              <w:rPr>
+                <w:rFonts w:ascii="Consolas" w:hAnsi="Consolas" w:cs="Consolas"/>
+                <w:color w:val="E85D7F"/>
+                <w:sz w:val="21"/>
+                <w:szCs w:val="21"/>
+              </w:rPr>
+              <w:t>:</w:t>
+            </w:r>
+            <w:r>
+              <w:rPr>
+                <w:rFonts w:ascii="Consolas" w:hAnsi="Consolas" w:cs="Consolas"/>
+                <w:color w:val="FFFFFF"/>
+                <w:sz w:val="21"/>
+                <w:szCs w:val="21"/>
+              </w:rPr>
+              <w:t xml:space="preserve"> </w:t>
+            </w:r>
+            <w:r>
+              <w:rPr>
+                <w:rFonts w:ascii="Consolas" w:hAnsi="Consolas" w:cs="Consolas"/>
+                <w:color w:val="B3CCFF"/>
+                <w:sz w:val="21"/>
+                <w:szCs w:val="21"/>
+              </w:rPr>
+              <w:t>number</w:t>
+            </w:r>
+            <w:r>
+              <w:rPr>
+                <w:rFonts w:ascii="Consolas" w:hAnsi="Consolas" w:cs="Consolas"/>
+                <w:color w:val="E85D7F"/>
+                <w:sz w:val="21"/>
+                <w:szCs w:val="21"/>
+              </w:rPr>
+              <w:t>;</w:t>
+            </w:r>
+            <w:r>
+              <w:rPr>
+                <w:rFonts w:ascii="Consolas" w:hAnsi="Consolas" w:cs="Consolas"/>
+                <w:color w:val="FFFFFF"/>
+                <w:sz w:val="21"/>
+                <w:szCs w:val="21"/>
+              </w:rPr>
+              <w:t xml:space="preserve"> name</w:t>
+            </w:r>
+            <w:r>
+              <w:rPr>
+                <w:rFonts w:ascii="Consolas" w:hAnsi="Consolas" w:cs="Consolas"/>
+                <w:color w:val="E85D7F"/>
+                <w:sz w:val="21"/>
+                <w:szCs w:val="21"/>
+              </w:rPr>
+              <w:t>:</w:t>
+            </w:r>
+            <w:r>
+              <w:rPr>
+                <w:rFonts w:ascii="Consolas" w:hAnsi="Consolas" w:cs="Consolas"/>
+                <w:color w:val="FFFFFF"/>
+                <w:sz w:val="21"/>
+                <w:szCs w:val="21"/>
+              </w:rPr>
+              <w:t xml:space="preserve"> </w:t>
+            </w:r>
+            <w:r>
+              <w:rPr>
+                <w:rFonts w:ascii="Consolas" w:hAnsi="Consolas" w:cs="Consolas"/>
+                <w:color w:val="B3CCFF"/>
+                <w:sz w:val="21"/>
+                <w:szCs w:val="21"/>
+              </w:rPr>
+              <w:t>string</w:t>
+            </w:r>
+            <w:r>
+              <w:rPr>
+                <w:rFonts w:ascii="Consolas" w:hAnsi="Consolas" w:cs="Consolas"/>
+                <w:color w:val="E85D7F"/>
+                <w:sz w:val="21"/>
+                <w:szCs w:val="21"/>
+              </w:rPr>
+              <w:t>;</w:t>
+            </w:r>
+            <w:r>
+              <w:rPr>
+                <w:rFonts w:ascii="Consolas" w:hAnsi="Consolas" w:cs="Consolas"/>
+                <w:color w:val="FFFFFF"/>
+                <w:sz w:val="21"/>
+                <w:szCs w:val="21"/>
+              </w:rPr>
+              <w:t xml:space="preserve"> </w:t>
+            </w:r>
+            <w:r>
+              <w:rPr>
+                <w:rFonts w:ascii="Consolas" w:hAnsi="Consolas" w:cs="Consolas"/>
+                <w:color w:val="E85D7F"/>
+                <w:sz w:val="21"/>
+                <w:szCs w:val="21"/>
+              </w:rPr>
+              <w:t>}</w:t>
+            </w:r>
+            <w:r>
+              <w:rPr>
+                <w:rFonts w:ascii="Consolas" w:hAnsi="Consolas" w:cs="Consolas"/>
+                <w:color w:val="FFFFFF"/>
+                <w:sz w:val="21"/>
+                <w:szCs w:val="21"/>
+              </w:rPr>
+              <w:t xml:space="preserve"> </w:t>
+            </w:r>
+            <w:r>
+              <w:rPr>
+                <w:rFonts w:ascii="Consolas" w:hAnsi="Consolas" w:cs="Consolas"/>
+                <w:color w:val="E85D7F"/>
+                <w:sz w:val="21"/>
+                <w:szCs w:val="21"/>
+              </w:rPr>
+              <w:t>})</w:t>
+            </w:r>
+            <w:r>
+              <w:rPr>
+                <w:rFonts w:ascii="Consolas" w:hAnsi="Consolas" w:cs="Consolas"/>
+                <w:color w:val="FFFFFF"/>
+                <w:sz w:val="21"/>
+                <w:szCs w:val="21"/>
+              </w:rPr>
+              <w:t xml:space="preserve"> </w:t>
+            </w:r>
+            <w:r>
+              <w:rPr>
+                <w:rFonts w:ascii="Consolas" w:hAnsi="Consolas" w:cs="Consolas"/>
+                <w:color w:val="E85D7F"/>
+                <w:sz w:val="21"/>
+                <w:szCs w:val="21"/>
+              </w:rPr>
+              <w:t>{</w:t>
+            </w:r>
+          </w:p>
+          <w:p>
+            <w:pPr>
+              <w:shd w:val="clear" w:color="auto" w:fill="1E1E1E"/>
+              <w:spacing w:line="330" w:lineRule="atLeast"/>
+              <w:rPr>
+                <w:rFonts w:ascii="Consolas" w:hAnsi="Consolas" w:cs="Consolas"/>
+                <w:color w:val="FFFFFF"/>
+                <w:sz w:val="21"/>
+                <w:szCs w:val="21"/>
+              </w:rPr>
+            </w:pPr>
+            <w:r>
+              <w:rPr>
+                <w:rFonts w:ascii="Consolas" w:hAnsi="Consolas" w:cs="Consolas"/>
+                <w:color w:val="FFFFFF"/>
+                <w:sz w:val="21"/>
+                <w:szCs w:val="21"/>
+              </w:rPr>
+              <w:t xml:space="preserve">    </w:t>
+            </w:r>
+            <w:r>
+              <w:rPr>
+                <w:rFonts w:ascii="Consolas" w:hAnsi="Consolas" w:cs="Consolas"/>
+                <w:color w:val="B3CCFF"/>
+                <w:sz w:val="21"/>
+                <w:szCs w:val="21"/>
+              </w:rPr>
+              <w:t>this</w:t>
+            </w:r>
+            <w:r>
+              <w:rPr>
+                <w:rFonts w:ascii="Consolas" w:hAnsi="Consolas" w:cs="Consolas"/>
+                <w:color w:val="E85D7F"/>
+                <w:sz w:val="21"/>
+                <w:szCs w:val="21"/>
+              </w:rPr>
+              <w:t>.</w:t>
+            </w:r>
+            <w:r>
+              <w:rPr>
+                <w:rFonts w:ascii="Consolas" w:hAnsi="Consolas" w:cs="Consolas"/>
+                <w:color w:val="FFFFFF"/>
+                <w:sz w:val="21"/>
+                <w:szCs w:val="21"/>
+              </w:rPr>
+              <w:t xml:space="preserve">about </w:t>
+            </w:r>
+            <w:r>
+              <w:rPr>
+                <w:rFonts w:ascii="Consolas" w:hAnsi="Consolas" w:cs="Consolas"/>
+                <w:color w:val="E85D7F"/>
+                <w:sz w:val="21"/>
+                <w:szCs w:val="21"/>
+              </w:rPr>
+              <w:t>=</w:t>
+            </w:r>
+            <w:r>
+              <w:rPr>
+                <w:rFonts w:ascii="Consolas" w:hAnsi="Consolas" w:cs="Consolas"/>
+                <w:color w:val="FFFFFF"/>
+                <w:sz w:val="21"/>
+                <w:szCs w:val="21"/>
+              </w:rPr>
+              <w:t xml:space="preserve"> props</w:t>
+            </w:r>
+            <w:r>
+              <w:rPr>
+                <w:rFonts w:ascii="Consolas" w:hAnsi="Consolas" w:cs="Consolas"/>
+                <w:color w:val="E85D7F"/>
+                <w:sz w:val="21"/>
+                <w:szCs w:val="21"/>
+              </w:rPr>
+              <w:t>;</w:t>
+            </w:r>
+          </w:p>
+          <w:p>
+            <w:pPr>
+              <w:shd w:val="clear" w:color="auto" w:fill="1E1E1E"/>
+              <w:spacing w:line="330" w:lineRule="atLeast"/>
+              <w:rPr>
+                <w:rFonts w:ascii="Consolas" w:hAnsi="Consolas" w:cs="Consolas"/>
+                <w:color w:val="FFFFFF"/>
+                <w:sz w:val="21"/>
+                <w:szCs w:val="21"/>
+              </w:rPr>
+            </w:pPr>
+            <w:r>
+              <w:rPr>
+                <w:rFonts w:ascii="Consolas" w:hAnsi="Consolas" w:cs="Consolas"/>
+                <w:color w:val="FFFFFF"/>
+                <w:sz w:val="21"/>
+                <w:szCs w:val="21"/>
+              </w:rPr>
+              <w:t xml:space="preserve">  </w:t>
+            </w:r>
+            <w:r>
+              <w:rPr>
+                <w:rFonts w:ascii="Consolas" w:hAnsi="Consolas" w:cs="Consolas"/>
+                <w:color w:val="E85D7F"/>
+                <w:sz w:val="21"/>
+                <w:szCs w:val="21"/>
+              </w:rPr>
+              <w:t>}</w:t>
+            </w:r>
+          </w:p>
+          <w:p>
+            <w:pPr>
+              <w:shd w:val="clear" w:color="auto" w:fill="1E1E1E"/>
+              <w:spacing w:line="330" w:lineRule="atLeast"/>
+              <w:rPr>
+                <w:rFonts w:ascii="Consolas" w:hAnsi="Consolas" w:cs="Consolas"/>
+                <w:color w:val="FFFFFF"/>
+                <w:sz w:val="21"/>
+                <w:szCs w:val="21"/>
+              </w:rPr>
+            </w:pPr>
+            <w:r>
+              <w:rPr>
+                <w:rFonts w:ascii="Consolas" w:hAnsi="Consolas" w:cs="Consolas"/>
+                <w:color w:val="FFFFFF"/>
+                <w:sz w:val="21"/>
+                <w:szCs w:val="21"/>
+              </w:rPr>
+              <w:t xml:space="preserve"> </w:t>
+            </w:r>
+          </w:p>
+          <w:p>
+            <w:pPr>
+              <w:shd w:val="clear" w:color="auto" w:fill="1E1E1E"/>
+              <w:spacing w:line="330" w:lineRule="atLeast"/>
+              <w:rPr>
+                <w:rFonts w:ascii="Consolas" w:hAnsi="Consolas" w:cs="Consolas"/>
+                <w:color w:val="FFFFFF"/>
+                <w:sz w:val="21"/>
+                <w:szCs w:val="21"/>
+              </w:rPr>
+            </w:pPr>
+            <w:r>
+              <w:rPr>
+                <w:rFonts w:ascii="Consolas" w:hAnsi="Consolas" w:cs="Consolas"/>
+                <w:color w:val="FFFFFF"/>
+                <w:sz w:val="21"/>
+                <w:szCs w:val="21"/>
+              </w:rPr>
+              <w:t xml:space="preserve">  getRobotId</w:t>
+            </w:r>
+            <w:r>
+              <w:rPr>
+                <w:rFonts w:ascii="Consolas" w:hAnsi="Consolas" w:cs="Consolas"/>
+                <w:color w:val="E85D7F"/>
+                <w:sz w:val="21"/>
+                <w:szCs w:val="21"/>
+              </w:rPr>
+              <w:t>()</w:t>
+            </w:r>
+            <w:r>
+              <w:rPr>
+                <w:rFonts w:ascii="Consolas" w:hAnsi="Consolas" w:cs="Consolas"/>
+                <w:color w:val="FFFFFF"/>
+                <w:sz w:val="21"/>
+                <w:szCs w:val="21"/>
+              </w:rPr>
+              <w:t xml:space="preserve"> </w:t>
+            </w:r>
+            <w:r>
+              <w:rPr>
+                <w:rFonts w:ascii="Consolas" w:hAnsi="Consolas" w:cs="Consolas"/>
+                <w:color w:val="E85D7F"/>
+                <w:sz w:val="21"/>
+                <w:szCs w:val="21"/>
+              </w:rPr>
+              <w:t>{</w:t>
+            </w:r>
+          </w:p>
+          <w:p>
+            <w:pPr>
+              <w:shd w:val="clear" w:color="auto" w:fill="1E1E1E"/>
+              <w:spacing w:line="330" w:lineRule="atLeast"/>
+              <w:rPr>
+                <w:rFonts w:ascii="Consolas" w:hAnsi="Consolas" w:cs="Consolas"/>
+                <w:color w:val="FFFFFF"/>
+                <w:sz w:val="21"/>
+                <w:szCs w:val="21"/>
+              </w:rPr>
+            </w:pPr>
+            <w:r>
+              <w:rPr>
+                <w:rFonts w:ascii="Consolas" w:hAnsi="Consolas" w:cs="Consolas"/>
+                <w:color w:val="FFFFFF"/>
+                <w:sz w:val="21"/>
+                <w:szCs w:val="21"/>
+              </w:rPr>
+              <w:t xml:space="preserve">    </w:t>
+            </w:r>
+            <w:r>
+              <w:rPr>
+                <w:rFonts w:ascii="Consolas" w:hAnsi="Consolas" w:cs="Consolas"/>
+                <w:color w:val="B3CCFF"/>
+                <w:sz w:val="21"/>
+                <w:szCs w:val="21"/>
+              </w:rPr>
+              <w:t>return</w:t>
+            </w:r>
+            <w:r>
+              <w:rPr>
+                <w:rFonts w:ascii="Consolas" w:hAnsi="Consolas" w:cs="Consolas"/>
+                <w:color w:val="FFFFFF"/>
+                <w:sz w:val="21"/>
+                <w:szCs w:val="21"/>
+              </w:rPr>
+              <w:t xml:space="preserve"> </w:t>
+            </w:r>
+            <w:r>
+              <w:rPr>
+                <w:rFonts w:ascii="Consolas" w:hAnsi="Consolas" w:cs="Consolas"/>
+                <w:color w:val="FFE083"/>
+                <w:sz w:val="21"/>
+                <w:szCs w:val="21"/>
+              </w:rPr>
+              <w:t xml:space="preserve">`ID: </w:t>
+            </w:r>
+            <w:r>
+              <w:rPr>
+                <w:rFonts w:ascii="Consolas" w:hAnsi="Consolas" w:cs="Consolas"/>
+                <w:color w:val="E85D7F"/>
+                <w:sz w:val="21"/>
+                <w:szCs w:val="21"/>
+              </w:rPr>
+              <w:t>${</w:t>
+            </w:r>
+            <w:r>
+              <w:rPr>
+                <w:rFonts w:ascii="Consolas" w:hAnsi="Consolas" w:cs="Consolas"/>
+                <w:color w:val="B3CCFF"/>
+                <w:sz w:val="21"/>
+                <w:szCs w:val="21"/>
+              </w:rPr>
+              <w:t>this</w:t>
+            </w:r>
+            <w:r>
+              <w:rPr>
+                <w:rFonts w:ascii="Consolas" w:hAnsi="Consolas" w:cs="Consolas"/>
+                <w:color w:val="E85D7F"/>
+                <w:sz w:val="21"/>
+                <w:szCs w:val="21"/>
+              </w:rPr>
+              <w:t>.</w:t>
+            </w:r>
+            <w:r>
+              <w:rPr>
+                <w:rFonts w:ascii="Consolas" w:hAnsi="Consolas" w:cs="Consolas"/>
+                <w:color w:val="FFFFFF"/>
+                <w:sz w:val="21"/>
+                <w:szCs w:val="21"/>
+              </w:rPr>
+              <w:t>about</w:t>
+            </w:r>
+            <w:r>
+              <w:rPr>
+                <w:rFonts w:ascii="Consolas" w:hAnsi="Consolas" w:cs="Consolas"/>
+                <w:color w:val="E85D7F"/>
+                <w:sz w:val="21"/>
+                <w:szCs w:val="21"/>
+              </w:rPr>
+              <w:t>.</w:t>
+            </w:r>
+            <w:r>
+              <w:rPr>
+                <w:rFonts w:ascii="Consolas" w:hAnsi="Consolas" w:cs="Consolas"/>
+                <w:color w:val="FFFFFF"/>
+                <w:sz w:val="21"/>
+                <w:szCs w:val="21"/>
+              </w:rPr>
+              <w:t>general</w:t>
+            </w:r>
+            <w:r>
+              <w:rPr>
+                <w:rFonts w:ascii="Consolas" w:hAnsi="Consolas" w:cs="Consolas"/>
+                <w:color w:val="E85D7F"/>
+                <w:sz w:val="21"/>
+                <w:szCs w:val="21"/>
+              </w:rPr>
+              <w:t>.</w:t>
+            </w:r>
+            <w:r>
+              <w:rPr>
+                <w:rFonts w:ascii="Consolas" w:hAnsi="Consolas" w:cs="Consolas"/>
+                <w:color w:val="FFFFFF"/>
+                <w:sz w:val="21"/>
+                <w:szCs w:val="21"/>
+              </w:rPr>
+              <w:t>id</w:t>
+            </w:r>
+            <w:r>
+              <w:rPr>
+                <w:rFonts w:ascii="Consolas" w:hAnsi="Consolas" w:cs="Consolas"/>
+                <w:color w:val="E85D7F"/>
+                <w:sz w:val="21"/>
+                <w:szCs w:val="21"/>
+              </w:rPr>
+              <w:t>}</w:t>
+            </w:r>
+            <w:r>
+              <w:rPr>
+                <w:rFonts w:ascii="Consolas" w:hAnsi="Consolas" w:cs="Consolas"/>
+                <w:color w:val="FFE083"/>
+                <w:sz w:val="21"/>
+                <w:szCs w:val="21"/>
+              </w:rPr>
+              <w:t>`</w:t>
+            </w:r>
+            <w:r>
+              <w:rPr>
+                <w:rFonts w:ascii="Consolas" w:hAnsi="Consolas" w:cs="Consolas"/>
+                <w:color w:val="E85D7F"/>
+                <w:sz w:val="21"/>
+                <w:szCs w:val="21"/>
+              </w:rPr>
+              <w:t>;</w:t>
+            </w:r>
+          </w:p>
+          <w:p>
+            <w:pPr>
+              <w:shd w:val="clear" w:color="auto" w:fill="1E1E1E"/>
+              <w:spacing w:line="330" w:lineRule="atLeast"/>
+              <w:rPr>
+                <w:rFonts w:ascii="Consolas" w:hAnsi="Consolas" w:cs="Consolas"/>
+                <w:color w:val="FFFFFF"/>
+                <w:sz w:val="21"/>
+                <w:szCs w:val="21"/>
+              </w:rPr>
+            </w:pPr>
+            <w:r>
+              <w:rPr>
+                <w:rFonts w:ascii="Consolas" w:hAnsi="Consolas" w:cs="Consolas"/>
+                <w:color w:val="FFFFFF"/>
+                <w:sz w:val="21"/>
+                <w:szCs w:val="21"/>
+              </w:rPr>
+              <w:t xml:space="preserve">  </w:t>
+            </w:r>
+            <w:r>
+              <w:rPr>
+                <w:rFonts w:ascii="Consolas" w:hAnsi="Consolas" w:cs="Consolas"/>
+                <w:color w:val="E85D7F"/>
+                <w:sz w:val="21"/>
+                <w:szCs w:val="21"/>
+              </w:rPr>
+              <w:t>}</w:t>
+            </w:r>
+          </w:p>
+          <w:p>
+            <w:pPr>
+              <w:shd w:val="clear" w:color="auto" w:fill="1E1E1E"/>
+              <w:spacing w:line="330" w:lineRule="atLeast"/>
+              <w:rPr>
+                <w:rFonts w:ascii="Consolas" w:hAnsi="Consolas" w:cs="Consolas"/>
+                <w:color w:val="FFFFFF"/>
+                <w:sz w:val="21"/>
+                <w:szCs w:val="21"/>
+              </w:rPr>
+            </w:pPr>
+            <w:r>
+              <w:rPr>
+                <w:rFonts w:ascii="Consolas" w:hAnsi="Consolas" w:cs="Consolas"/>
+                <w:color w:val="E85D7F"/>
+                <w:sz w:val="21"/>
+                <w:szCs w:val="21"/>
+              </w:rPr>
+              <w:t>}</w:t>
+            </w:r>
+          </w:p>
+          <w:p>
+            <w:pPr>
+              <w:rPr>
+                <w:rFonts w:asciiTheme="minorHAnsi" w:hAnsiTheme="minorHAnsi" w:cstheme="minorHAnsi"/>
+              </w:rPr>
+            </w:pPr>
+          </w:p>
+        </w:tc>
+      </w:tr>
+    </w:tbl>
+    <w:p>
+      <w:pPr>
+        <w:rPr>
+          <w:rFonts w:asciiTheme="minorHAnsi" w:hAnsiTheme="minorHAnsi" w:cstheme="minorHAnsi"/>
+        </w:rPr>
+      </w:pPr>
+    </w:p>
+    <w:p>
+      <w:pPr>
+        <w:rPr>
+          <w:rFonts w:asciiTheme="minorHAnsi" w:hAnsiTheme="minorHAnsi" w:cstheme="minorHAnsi"/>
+        </w:rPr>
+      </w:pPr>
+    </w:p>
+    <w:p>
+      <w:pPr>
+        <w:rPr>
+          <w:rFonts w:asciiTheme="minorHAnsi" w:hAnsiTheme="minorHAnsi" w:cstheme="minorHAnsi"/>
+        </w:rPr>
+      </w:pPr>
+      <w:r>
+        <w:rPr>
+          <w:rFonts w:asciiTheme="minorHAnsi" w:hAnsiTheme="minorHAnsi" w:cstheme="minorHAnsi"/>
+        </w:rPr>
+        <w:t>Exercise</w:t>
+      </w:r>
+    </w:p>
+    <w:p>
+      <w:pPr>
+        <w:rPr>
+          <w:rFonts w:asciiTheme="minorHAnsi" w:hAnsiTheme="minorHAnsi" w:cstheme="minorHAnsi"/>
+        </w:rPr>
+      </w:pPr>
+    </w:p>
+    <w:tbl>
+      <w:tblPr>
+        <w:tblStyle w:val="TableGrid"/>
+        <w:tblW w:w="0" w:type="auto"/>
+        <w:tblLook w:val="04A0" w:firstRow="1" w:lastRow="0" w:firstColumn="1" w:lastColumn="0" w:noHBand="0" w:noVBand="1"/>
+      </w:tblPr>
+      <w:tblGrid>
+        <w:gridCol w:w="9350"/>
+      </w:tblGrid>
+      <w:tr>
+        <w:tc>
+          <w:tcPr>
+            <w:tcW w:w="9350" w:type="dxa"/>
+          </w:tcPr>
+          <w:p>
+            <w:pPr>
+              <w:shd w:val="clear" w:color="auto" w:fill="1E1E1E"/>
+              <w:spacing w:line="330" w:lineRule="atLeast"/>
+              <w:rPr>
+                <w:rFonts w:ascii="Consolas" w:hAnsi="Consolas" w:cs="Consolas"/>
+                <w:color w:val="FFFFFF"/>
+                <w:sz w:val="21"/>
+                <w:szCs w:val="21"/>
+              </w:rPr>
+            </w:pPr>
+            <w:r>
+              <w:rPr>
+                <w:rFonts w:ascii="Consolas" w:hAnsi="Consolas" w:cs="Consolas"/>
+                <w:color w:val="B3CCFF"/>
+                <w:sz w:val="21"/>
+                <w:szCs w:val="21"/>
+              </w:rPr>
+              <w:t>interface</w:t>
+            </w:r>
+            <w:r>
+              <w:rPr>
+                <w:rFonts w:ascii="Consolas" w:hAnsi="Consolas" w:cs="Consolas"/>
+                <w:color w:val="FFFFFF"/>
+                <w:sz w:val="21"/>
+                <w:szCs w:val="21"/>
+              </w:rPr>
+              <w:t xml:space="preserve"> </w:t>
+            </w:r>
+            <w:r>
+              <w:rPr>
+                <w:rFonts w:ascii="Consolas" w:hAnsi="Consolas" w:cs="Consolas"/>
+                <w:color w:val="E85D7F"/>
+                <w:sz w:val="21"/>
+                <w:szCs w:val="21"/>
+              </w:rPr>
+              <w:t>Directory</w:t>
+            </w:r>
+            <w:r>
+              <w:rPr>
+                <w:rFonts w:ascii="Consolas" w:hAnsi="Consolas" w:cs="Consolas"/>
+                <w:color w:val="FFFFFF"/>
+                <w:sz w:val="21"/>
+                <w:szCs w:val="21"/>
+              </w:rPr>
+              <w:t xml:space="preserve"> </w:t>
+            </w:r>
+            <w:r>
+              <w:rPr>
+                <w:rFonts w:ascii="Consolas" w:hAnsi="Consolas" w:cs="Consolas"/>
+                <w:color w:val="E85D7F"/>
+                <w:sz w:val="21"/>
+                <w:szCs w:val="21"/>
+              </w:rPr>
+              <w:t>{</w:t>
+            </w:r>
+          </w:p>
+          <w:p>
+            <w:pPr>
+              <w:shd w:val="clear" w:color="auto" w:fill="1E1E1E"/>
+              <w:spacing w:line="330" w:lineRule="atLeast"/>
+              <w:rPr>
+                <w:rFonts w:ascii="Consolas" w:hAnsi="Consolas" w:cs="Consolas"/>
+                <w:color w:val="FFFFFF"/>
+                <w:sz w:val="21"/>
+                <w:szCs w:val="21"/>
+              </w:rPr>
+            </w:pPr>
+            <w:r>
+              <w:rPr>
+                <w:rFonts w:ascii="Consolas" w:hAnsi="Consolas" w:cs="Consolas"/>
+                <w:color w:val="FFFFFF"/>
+                <w:sz w:val="21"/>
+                <w:szCs w:val="21"/>
+              </w:rPr>
+              <w:t xml:space="preserve">  addFile</w:t>
+            </w:r>
+            <w:r>
+              <w:rPr>
+                <w:rFonts w:ascii="Consolas" w:hAnsi="Consolas" w:cs="Consolas"/>
+                <w:color w:val="E85D7F"/>
+                <w:sz w:val="21"/>
+                <w:szCs w:val="21"/>
+              </w:rPr>
+              <w:t>:</w:t>
+            </w:r>
+            <w:r>
+              <w:rPr>
+                <w:rFonts w:ascii="Consolas" w:hAnsi="Consolas" w:cs="Consolas"/>
+                <w:color w:val="FFFFFF"/>
+                <w:sz w:val="21"/>
+                <w:szCs w:val="21"/>
+              </w:rPr>
+              <w:t xml:space="preserve"> </w:t>
+            </w:r>
+            <w:r>
+              <w:rPr>
+                <w:rFonts w:ascii="Consolas" w:hAnsi="Consolas" w:cs="Consolas"/>
+                <w:color w:val="E85D7F"/>
+                <w:sz w:val="21"/>
+                <w:szCs w:val="21"/>
+              </w:rPr>
+              <w:t>(</w:t>
+            </w:r>
+            <w:r>
+              <w:rPr>
+                <w:rFonts w:ascii="Consolas" w:hAnsi="Consolas" w:cs="Consolas"/>
+                <w:color w:val="FFFFFF"/>
+                <w:sz w:val="21"/>
+                <w:szCs w:val="21"/>
+              </w:rPr>
+              <w:t>name</w:t>
+            </w:r>
+            <w:r>
+              <w:rPr>
+                <w:rFonts w:ascii="Consolas" w:hAnsi="Consolas" w:cs="Consolas"/>
+                <w:color w:val="E85D7F"/>
+                <w:sz w:val="21"/>
+                <w:szCs w:val="21"/>
+              </w:rPr>
+              <w:t>:</w:t>
+            </w:r>
+            <w:r>
+              <w:rPr>
+                <w:rFonts w:ascii="Consolas" w:hAnsi="Consolas" w:cs="Consolas"/>
+                <w:color w:val="FFFFFF"/>
+                <w:sz w:val="21"/>
+                <w:szCs w:val="21"/>
+              </w:rPr>
+              <w:t xml:space="preserve"> </w:t>
+            </w:r>
+            <w:r>
+              <w:rPr>
+                <w:rFonts w:ascii="Consolas" w:hAnsi="Consolas" w:cs="Consolas"/>
+                <w:color w:val="B3CCFF"/>
+                <w:sz w:val="21"/>
+                <w:szCs w:val="21"/>
+              </w:rPr>
+              <w:t>string</w:t>
+            </w:r>
+            <w:r>
+              <w:rPr>
+                <w:rFonts w:ascii="Consolas" w:hAnsi="Consolas" w:cs="Consolas"/>
+                <w:color w:val="E85D7F"/>
+                <w:sz w:val="21"/>
+                <w:szCs w:val="21"/>
+              </w:rPr>
+              <w:t>)</w:t>
+            </w:r>
+            <w:r>
+              <w:rPr>
+                <w:rFonts w:ascii="Consolas" w:hAnsi="Consolas" w:cs="Consolas"/>
+                <w:color w:val="FFFFFF"/>
+                <w:sz w:val="21"/>
+                <w:szCs w:val="21"/>
+              </w:rPr>
+              <w:t xml:space="preserve"> </w:t>
+            </w:r>
+            <w:r>
+              <w:rPr>
+                <w:rFonts w:ascii="Consolas" w:hAnsi="Consolas" w:cs="Consolas"/>
+                <w:color w:val="E85D7F"/>
+                <w:sz w:val="21"/>
+                <w:szCs w:val="21"/>
+              </w:rPr>
+              <w:t>=&gt;</w:t>
+            </w:r>
+            <w:r>
+              <w:rPr>
+                <w:rFonts w:ascii="Consolas" w:hAnsi="Consolas" w:cs="Consolas"/>
+                <w:color w:val="FFFFFF"/>
+                <w:sz w:val="21"/>
+                <w:szCs w:val="21"/>
+              </w:rPr>
+              <w:t xml:space="preserve"> </w:t>
+            </w:r>
+            <w:r>
+              <w:rPr>
+                <w:rFonts w:ascii="Consolas" w:hAnsi="Consolas" w:cs="Consolas"/>
+                <w:color w:val="B3CCFF"/>
+                <w:sz w:val="21"/>
+                <w:szCs w:val="21"/>
+              </w:rPr>
+              <w:t>void</w:t>
+            </w:r>
+            <w:r>
+              <w:rPr>
+                <w:rFonts w:ascii="Consolas" w:hAnsi="Consolas" w:cs="Consolas"/>
+                <w:color w:val="E85D7F"/>
+                <w:sz w:val="21"/>
+                <w:szCs w:val="21"/>
+              </w:rPr>
+              <w:t>;</w:t>
+            </w:r>
+          </w:p>
+          <w:p>
+            <w:pPr>
+              <w:shd w:val="clear" w:color="auto" w:fill="1E1E1E"/>
+              <w:spacing w:line="330" w:lineRule="atLeast"/>
+              <w:rPr>
+                <w:rFonts w:ascii="Consolas" w:hAnsi="Consolas" w:cs="Consolas"/>
+                <w:color w:val="FFFFFF"/>
+                <w:sz w:val="21"/>
+                <w:szCs w:val="21"/>
+              </w:rPr>
+            </w:pPr>
+            <w:r>
+              <w:rPr>
+                <w:rFonts w:ascii="Consolas" w:hAnsi="Consolas" w:cs="Consolas"/>
+                <w:color w:val="FFFFFF"/>
+                <w:sz w:val="21"/>
+                <w:szCs w:val="21"/>
+              </w:rPr>
+              <w:t xml:space="preserve">  </w:t>
+            </w:r>
+            <w:r>
+              <w:rPr>
+                <w:rFonts w:ascii="Consolas" w:hAnsi="Consolas" w:cs="Consolas"/>
+                <w:color w:val="939598"/>
+                <w:sz w:val="21"/>
+                <w:szCs w:val="21"/>
+              </w:rPr>
+              <w:t>// Define a config type member here</w:t>
+            </w:r>
+          </w:p>
+          <w:p>
+            <w:pPr>
+              <w:shd w:val="clear" w:color="auto" w:fill="1E1E1E"/>
+              <w:spacing w:line="330" w:lineRule="atLeast"/>
+              <w:rPr>
+                <w:rFonts w:ascii="Consolas" w:hAnsi="Consolas" w:cs="Consolas"/>
+                <w:color w:val="FFFFFF"/>
+                <w:sz w:val="21"/>
+                <w:szCs w:val="21"/>
+              </w:rPr>
+            </w:pPr>
+            <w:r>
+              <w:rPr>
+                <w:rFonts w:ascii="Consolas" w:hAnsi="Consolas" w:cs="Consolas"/>
+                <w:color w:val="FFFFFF"/>
+                <w:sz w:val="21"/>
+                <w:szCs w:val="21"/>
+              </w:rPr>
+              <w:t xml:space="preserve">  config</w:t>
+            </w:r>
+            <w:r>
+              <w:rPr>
+                <w:rFonts w:ascii="Consolas" w:hAnsi="Consolas" w:cs="Consolas"/>
+                <w:color w:val="E85D7F"/>
+                <w:sz w:val="21"/>
+                <w:szCs w:val="21"/>
+              </w:rPr>
+              <w:t>:</w:t>
+            </w:r>
+            <w:r>
+              <w:rPr>
+                <w:rFonts w:ascii="Consolas" w:hAnsi="Consolas" w:cs="Consolas"/>
+                <w:color w:val="FFFFFF"/>
+                <w:sz w:val="21"/>
+                <w:szCs w:val="21"/>
+              </w:rPr>
+              <w:t xml:space="preserve"> </w:t>
+            </w:r>
+            <w:r>
+              <w:rPr>
+                <w:rFonts w:ascii="Consolas" w:hAnsi="Consolas" w:cs="Consolas"/>
+                <w:color w:val="E85D7F"/>
+                <w:sz w:val="21"/>
+                <w:szCs w:val="21"/>
+              </w:rPr>
+              <w:t>{</w:t>
+            </w:r>
+          </w:p>
+          <w:p>
+            <w:pPr>
+              <w:shd w:val="clear" w:color="auto" w:fill="1E1E1E"/>
+              <w:spacing w:line="330" w:lineRule="atLeast"/>
+              <w:rPr>
+                <w:rFonts w:ascii="Consolas" w:hAnsi="Consolas" w:cs="Consolas"/>
+                <w:color w:val="FFFFFF"/>
+                <w:sz w:val="21"/>
+                <w:szCs w:val="21"/>
+              </w:rPr>
+            </w:pPr>
+            <w:r>
+              <w:rPr>
+                <w:rFonts w:ascii="Consolas" w:hAnsi="Consolas" w:cs="Consolas"/>
+                <w:color w:val="FFFFFF"/>
+                <w:sz w:val="21"/>
+                <w:szCs w:val="21"/>
+              </w:rPr>
+              <w:t xml:space="preserve">    </w:t>
+            </w:r>
+            <w:r>
+              <w:rPr>
+                <w:rFonts w:ascii="Consolas" w:hAnsi="Consolas" w:cs="Consolas"/>
+                <w:color w:val="B3CCFF"/>
+                <w:sz w:val="21"/>
+                <w:szCs w:val="21"/>
+              </w:rPr>
+              <w:t>default</w:t>
+            </w:r>
+            <w:r>
+              <w:rPr>
+                <w:rFonts w:ascii="Consolas" w:hAnsi="Consolas" w:cs="Consolas"/>
+                <w:color w:val="E85D7F"/>
+                <w:sz w:val="21"/>
+                <w:szCs w:val="21"/>
+              </w:rPr>
+              <w:t>:</w:t>
+            </w:r>
+            <w:r>
+              <w:rPr>
+                <w:rFonts w:ascii="Consolas" w:hAnsi="Consolas" w:cs="Consolas"/>
+                <w:color w:val="FFFFFF"/>
+                <w:sz w:val="21"/>
+                <w:szCs w:val="21"/>
+              </w:rPr>
+              <w:t xml:space="preserve"> </w:t>
+            </w:r>
+            <w:r>
+              <w:rPr>
+                <w:rFonts w:ascii="Consolas" w:hAnsi="Consolas" w:cs="Consolas"/>
+                <w:color w:val="E85D7F"/>
+                <w:sz w:val="21"/>
+                <w:szCs w:val="21"/>
+              </w:rPr>
+              <w:t>{</w:t>
+            </w:r>
+          </w:p>
+          <w:p>
+            <w:pPr>
+              <w:shd w:val="clear" w:color="auto" w:fill="1E1E1E"/>
+              <w:spacing w:line="330" w:lineRule="atLeast"/>
+              <w:rPr>
+                <w:rFonts w:ascii="Consolas" w:hAnsi="Consolas" w:cs="Consolas"/>
+                <w:color w:val="FFFFFF"/>
+                <w:sz w:val="21"/>
+                <w:szCs w:val="21"/>
+              </w:rPr>
+            </w:pPr>
+            <w:r>
+              <w:rPr>
+                <w:rFonts w:ascii="Consolas" w:hAnsi="Consolas" w:cs="Consolas"/>
+                <w:color w:val="FFFFFF"/>
+                <w:sz w:val="21"/>
+                <w:szCs w:val="21"/>
+              </w:rPr>
+              <w:t xml:space="preserve">      encoding</w:t>
+            </w:r>
+            <w:r>
+              <w:rPr>
+                <w:rFonts w:ascii="Consolas" w:hAnsi="Consolas" w:cs="Consolas"/>
+                <w:color w:val="E85D7F"/>
+                <w:sz w:val="21"/>
+                <w:szCs w:val="21"/>
+              </w:rPr>
+              <w:t>:</w:t>
+            </w:r>
+            <w:r>
+              <w:rPr>
+                <w:rFonts w:ascii="Consolas" w:hAnsi="Consolas" w:cs="Consolas"/>
+                <w:color w:val="FFFFFF"/>
+                <w:sz w:val="21"/>
+                <w:szCs w:val="21"/>
+              </w:rPr>
+              <w:t xml:space="preserve"> </w:t>
+            </w:r>
+            <w:r>
+              <w:rPr>
+                <w:rFonts w:ascii="Consolas" w:hAnsi="Consolas" w:cs="Consolas"/>
+                <w:color w:val="B3CCFF"/>
+                <w:sz w:val="21"/>
+                <w:szCs w:val="21"/>
+              </w:rPr>
+              <w:t>string</w:t>
+            </w:r>
+            <w:r>
+              <w:rPr>
+                <w:rFonts w:ascii="Consolas" w:hAnsi="Consolas" w:cs="Consolas"/>
+                <w:color w:val="E85D7F"/>
+                <w:sz w:val="21"/>
+                <w:szCs w:val="21"/>
+              </w:rPr>
+              <w:t>,</w:t>
+            </w:r>
+          </w:p>
+          <w:p>
+            <w:pPr>
+              <w:shd w:val="clear" w:color="auto" w:fill="1E1E1E"/>
+              <w:spacing w:line="330" w:lineRule="atLeast"/>
+              <w:rPr>
+                <w:rFonts w:ascii="Consolas" w:hAnsi="Consolas" w:cs="Consolas"/>
+                <w:color w:val="FFFFFF"/>
+                <w:sz w:val="21"/>
+                <w:szCs w:val="21"/>
+              </w:rPr>
+            </w:pPr>
+            <w:r>
+              <w:rPr>
+                <w:rFonts w:ascii="Consolas" w:hAnsi="Consolas" w:cs="Consolas"/>
+                <w:color w:val="FFFFFF"/>
+                <w:sz w:val="21"/>
+                <w:szCs w:val="21"/>
+              </w:rPr>
+              <w:t xml:space="preserve">      permissions</w:t>
+            </w:r>
+            <w:r>
+              <w:rPr>
+                <w:rFonts w:ascii="Consolas" w:hAnsi="Consolas" w:cs="Consolas"/>
+                <w:color w:val="E85D7F"/>
+                <w:sz w:val="21"/>
+                <w:szCs w:val="21"/>
+              </w:rPr>
+              <w:t>:</w:t>
+            </w:r>
+            <w:r>
+              <w:rPr>
+                <w:rFonts w:ascii="Consolas" w:hAnsi="Consolas" w:cs="Consolas"/>
+                <w:color w:val="FFFFFF"/>
+                <w:sz w:val="21"/>
+                <w:szCs w:val="21"/>
+              </w:rPr>
+              <w:t xml:space="preserve"> </w:t>
+            </w:r>
+            <w:r>
+              <w:rPr>
+                <w:rFonts w:ascii="Consolas" w:hAnsi="Consolas" w:cs="Consolas"/>
+                <w:color w:val="B3CCFF"/>
+                <w:sz w:val="21"/>
+                <w:szCs w:val="21"/>
+              </w:rPr>
+              <w:t>string</w:t>
+            </w:r>
+          </w:p>
+          <w:p>
+            <w:pPr>
+              <w:shd w:val="clear" w:color="auto" w:fill="1E1E1E"/>
+              <w:spacing w:line="330" w:lineRule="atLeast"/>
+              <w:rPr>
+                <w:rFonts w:ascii="Consolas" w:hAnsi="Consolas" w:cs="Consolas"/>
+                <w:color w:val="FFFFFF"/>
+                <w:sz w:val="21"/>
+                <w:szCs w:val="21"/>
+              </w:rPr>
+            </w:pPr>
+            <w:r>
+              <w:rPr>
+                <w:rFonts w:ascii="Consolas" w:hAnsi="Consolas" w:cs="Consolas"/>
+                <w:color w:val="FFFFFF"/>
+                <w:sz w:val="21"/>
+                <w:szCs w:val="21"/>
+              </w:rPr>
+              <w:t xml:space="preserve">    </w:t>
+            </w:r>
+            <w:r>
+              <w:rPr>
+                <w:rFonts w:ascii="Consolas" w:hAnsi="Consolas" w:cs="Consolas"/>
+                <w:color w:val="E85D7F"/>
+                <w:sz w:val="21"/>
+                <w:szCs w:val="21"/>
+              </w:rPr>
+              <w:t>}</w:t>
+            </w:r>
+          </w:p>
+          <w:p>
+            <w:pPr>
+              <w:shd w:val="clear" w:color="auto" w:fill="1E1E1E"/>
+              <w:spacing w:line="330" w:lineRule="atLeast"/>
+              <w:rPr>
+                <w:rFonts w:ascii="Consolas" w:hAnsi="Consolas" w:cs="Consolas"/>
+                <w:color w:val="FFFFFF"/>
+                <w:sz w:val="21"/>
+                <w:szCs w:val="21"/>
+              </w:rPr>
+            </w:pPr>
+            <w:r>
+              <w:rPr>
+                <w:rFonts w:ascii="Consolas" w:hAnsi="Consolas" w:cs="Consolas"/>
+                <w:color w:val="FFFFFF"/>
+                <w:sz w:val="21"/>
+                <w:szCs w:val="21"/>
+              </w:rPr>
+              <w:t xml:space="preserve">  </w:t>
+            </w:r>
+            <w:r>
+              <w:rPr>
+                <w:rFonts w:ascii="Consolas" w:hAnsi="Consolas" w:cs="Consolas"/>
+                <w:color w:val="E85D7F"/>
+                <w:sz w:val="21"/>
+                <w:szCs w:val="21"/>
+              </w:rPr>
+              <w:t>}</w:t>
+            </w:r>
+          </w:p>
+          <w:p>
+            <w:pPr>
+              <w:shd w:val="clear" w:color="auto" w:fill="1E1E1E"/>
+              <w:spacing w:line="330" w:lineRule="atLeast"/>
+              <w:rPr>
+                <w:rFonts w:ascii="Consolas" w:hAnsi="Consolas" w:cs="Consolas"/>
+                <w:color w:val="FFFFFF"/>
+                <w:sz w:val="21"/>
+                <w:szCs w:val="21"/>
+              </w:rPr>
+            </w:pPr>
+            <w:r>
+              <w:rPr>
+                <w:rFonts w:ascii="Consolas" w:hAnsi="Consolas" w:cs="Consolas"/>
+                <w:color w:val="E85D7F"/>
+                <w:sz w:val="21"/>
+                <w:szCs w:val="21"/>
+              </w:rPr>
+              <w:t>}</w:t>
+            </w:r>
+          </w:p>
+          <w:p>
+            <w:pPr>
+              <w:shd w:val="clear" w:color="auto" w:fill="1E1E1E"/>
+              <w:spacing w:line="330" w:lineRule="atLeast"/>
+              <w:rPr>
+                <w:rFonts w:ascii="Consolas" w:hAnsi="Consolas" w:cs="Consolas"/>
+                <w:color w:val="FFFFFF"/>
+                <w:sz w:val="21"/>
+                <w:szCs w:val="21"/>
+              </w:rPr>
+            </w:pPr>
+          </w:p>
+          <w:p>
+            <w:pPr>
+              <w:shd w:val="clear" w:color="auto" w:fill="1E1E1E"/>
+              <w:spacing w:line="330" w:lineRule="atLeast"/>
+              <w:rPr>
+                <w:rFonts w:ascii="Consolas" w:hAnsi="Consolas" w:cs="Consolas"/>
+                <w:color w:val="FFFFFF"/>
+                <w:sz w:val="21"/>
+                <w:szCs w:val="21"/>
+              </w:rPr>
+            </w:pPr>
+            <w:r>
+              <w:rPr>
+                <w:rFonts w:ascii="Consolas" w:hAnsi="Consolas" w:cs="Consolas"/>
+                <w:color w:val="B3CCFF"/>
+                <w:sz w:val="21"/>
+                <w:szCs w:val="21"/>
+              </w:rPr>
+              <w:t>class</w:t>
+            </w:r>
+            <w:r>
+              <w:rPr>
+                <w:rFonts w:ascii="Consolas" w:hAnsi="Consolas" w:cs="Consolas"/>
+                <w:color w:val="FFFFFF"/>
+                <w:sz w:val="21"/>
+                <w:szCs w:val="21"/>
+              </w:rPr>
+              <w:t xml:space="preserve"> </w:t>
+            </w:r>
+            <w:r>
+              <w:rPr>
+                <w:rFonts w:ascii="Consolas" w:hAnsi="Consolas" w:cs="Consolas"/>
+                <w:color w:val="E85D7F"/>
+                <w:sz w:val="21"/>
+                <w:szCs w:val="21"/>
+              </w:rPr>
+              <w:t>DesktopDirectory</w:t>
+            </w:r>
+            <w:r>
+              <w:rPr>
+                <w:rFonts w:ascii="Consolas" w:hAnsi="Consolas" w:cs="Consolas"/>
+                <w:color w:val="FFFFFF"/>
+                <w:sz w:val="21"/>
+                <w:szCs w:val="21"/>
+              </w:rPr>
+              <w:t xml:space="preserve"> </w:t>
+            </w:r>
+            <w:r>
+              <w:rPr>
+                <w:rFonts w:ascii="Consolas" w:hAnsi="Consolas" w:cs="Consolas"/>
+                <w:color w:val="B3CCFF"/>
+                <w:sz w:val="21"/>
+                <w:szCs w:val="21"/>
+              </w:rPr>
+              <w:t>implements</w:t>
+            </w:r>
+            <w:r>
+              <w:rPr>
+                <w:rFonts w:ascii="Consolas" w:hAnsi="Consolas" w:cs="Consolas"/>
+                <w:color w:val="FFFFFF"/>
+                <w:sz w:val="21"/>
+                <w:szCs w:val="21"/>
+              </w:rPr>
+              <w:t xml:space="preserve"> </w:t>
+            </w:r>
+            <w:r>
+              <w:rPr>
+                <w:rFonts w:ascii="Consolas" w:hAnsi="Consolas" w:cs="Consolas"/>
+                <w:color w:val="E85D7F"/>
+                <w:sz w:val="21"/>
+                <w:szCs w:val="21"/>
+              </w:rPr>
+              <w:t>Directory</w:t>
+            </w:r>
+            <w:r>
+              <w:rPr>
+                <w:rFonts w:ascii="Consolas" w:hAnsi="Consolas" w:cs="Consolas"/>
+                <w:color w:val="FFFFFF"/>
+                <w:sz w:val="21"/>
+                <w:szCs w:val="21"/>
+              </w:rPr>
+              <w:t xml:space="preserve"> </w:t>
+            </w:r>
+            <w:r>
+              <w:rPr>
+                <w:rFonts w:ascii="Consolas" w:hAnsi="Consolas" w:cs="Consolas"/>
+                <w:color w:val="E85D7F"/>
+                <w:sz w:val="21"/>
+                <w:szCs w:val="21"/>
+              </w:rPr>
+              <w:t>{</w:t>
+            </w:r>
+          </w:p>
+          <w:p>
+            <w:pPr>
+              <w:shd w:val="clear" w:color="auto" w:fill="1E1E1E"/>
+              <w:spacing w:line="330" w:lineRule="atLeast"/>
+              <w:rPr>
+                <w:rFonts w:ascii="Consolas" w:hAnsi="Consolas" w:cs="Consolas"/>
+                <w:color w:val="FFFFFF"/>
+                <w:sz w:val="21"/>
+                <w:szCs w:val="21"/>
+              </w:rPr>
+            </w:pPr>
+            <w:r>
+              <w:rPr>
+                <w:rFonts w:ascii="Consolas" w:hAnsi="Consolas" w:cs="Consolas"/>
+                <w:color w:val="FFFFFF"/>
+                <w:sz w:val="21"/>
+                <w:szCs w:val="21"/>
+              </w:rPr>
+              <w:t xml:space="preserve">  config </w:t>
+            </w:r>
+            <w:r>
+              <w:rPr>
+                <w:rFonts w:ascii="Consolas" w:hAnsi="Consolas" w:cs="Consolas"/>
+                <w:color w:val="E85D7F"/>
+                <w:sz w:val="21"/>
+                <w:szCs w:val="21"/>
+              </w:rPr>
+              <w:t>=</w:t>
+            </w:r>
+            <w:r>
+              <w:rPr>
+                <w:rFonts w:ascii="Consolas" w:hAnsi="Consolas" w:cs="Consolas"/>
+                <w:color w:val="FFFFFF"/>
+                <w:sz w:val="21"/>
+                <w:szCs w:val="21"/>
+              </w:rPr>
+              <w:t xml:space="preserve"> </w:t>
+            </w:r>
+            <w:r>
+              <w:rPr>
+                <w:rFonts w:ascii="Consolas" w:hAnsi="Consolas" w:cs="Consolas"/>
+                <w:color w:val="E85D7F"/>
+                <w:sz w:val="21"/>
+                <w:szCs w:val="21"/>
+              </w:rPr>
+              <w:t>{</w:t>
+            </w:r>
+          </w:p>
+          <w:p>
+            <w:pPr>
+              <w:shd w:val="clear" w:color="auto" w:fill="1E1E1E"/>
+              <w:spacing w:line="330" w:lineRule="atLeast"/>
+              <w:rPr>
+                <w:rFonts w:ascii="Consolas" w:hAnsi="Consolas" w:cs="Consolas"/>
+                <w:color w:val="FFFFFF"/>
+                <w:sz w:val="21"/>
+                <w:szCs w:val="21"/>
+              </w:rPr>
+            </w:pPr>
+            <w:r>
+              <w:rPr>
+                <w:rFonts w:ascii="Consolas" w:hAnsi="Consolas" w:cs="Consolas"/>
+                <w:color w:val="FFFFFF"/>
+                <w:sz w:val="21"/>
+                <w:szCs w:val="21"/>
+              </w:rPr>
+              <w:t xml:space="preserve">    </w:t>
+            </w:r>
+            <w:r>
+              <w:rPr>
+                <w:rFonts w:ascii="Consolas" w:hAnsi="Consolas" w:cs="Consolas"/>
+                <w:color w:val="B3CCFF"/>
+                <w:sz w:val="21"/>
+                <w:szCs w:val="21"/>
+              </w:rPr>
+              <w:t>default</w:t>
+            </w:r>
+            <w:r>
+              <w:rPr>
+                <w:rFonts w:ascii="Consolas" w:hAnsi="Consolas" w:cs="Consolas"/>
+                <w:color w:val="E85D7F"/>
+                <w:sz w:val="21"/>
+                <w:szCs w:val="21"/>
+              </w:rPr>
+              <w:t>:</w:t>
+            </w:r>
+            <w:r>
+              <w:rPr>
+                <w:rFonts w:ascii="Consolas" w:hAnsi="Consolas" w:cs="Consolas"/>
+                <w:color w:val="FFFFFF"/>
+                <w:sz w:val="21"/>
+                <w:szCs w:val="21"/>
+              </w:rPr>
+              <w:t xml:space="preserve"> </w:t>
+            </w:r>
+            <w:r>
+              <w:rPr>
+                <w:rFonts w:ascii="Consolas" w:hAnsi="Consolas" w:cs="Consolas"/>
+                <w:color w:val="E85D7F"/>
+                <w:sz w:val="21"/>
+                <w:szCs w:val="21"/>
+              </w:rPr>
+              <w:t>{</w:t>
+            </w:r>
+          </w:p>
+          <w:p>
+            <w:pPr>
+              <w:shd w:val="clear" w:color="auto" w:fill="1E1E1E"/>
+              <w:spacing w:line="330" w:lineRule="atLeast"/>
+              <w:rPr>
+                <w:rFonts w:ascii="Consolas" w:hAnsi="Consolas" w:cs="Consolas"/>
+                <w:color w:val="FFFFFF"/>
+                <w:sz w:val="21"/>
+                <w:szCs w:val="21"/>
+              </w:rPr>
+            </w:pPr>
+            <w:r>
+              <w:rPr>
+                <w:rFonts w:ascii="Consolas" w:hAnsi="Consolas" w:cs="Consolas"/>
+                <w:color w:val="FFFFFF"/>
+                <w:sz w:val="21"/>
+                <w:szCs w:val="21"/>
+              </w:rPr>
+              <w:t xml:space="preserve">      encoding</w:t>
+            </w:r>
+            <w:r>
+              <w:rPr>
+                <w:rFonts w:ascii="Consolas" w:hAnsi="Consolas" w:cs="Consolas"/>
+                <w:color w:val="E85D7F"/>
+                <w:sz w:val="21"/>
+                <w:szCs w:val="21"/>
+              </w:rPr>
+              <w:t>:</w:t>
+            </w:r>
+            <w:r>
+              <w:rPr>
+                <w:rFonts w:ascii="Consolas" w:hAnsi="Consolas" w:cs="Consolas"/>
+                <w:color w:val="FFFFFF"/>
+                <w:sz w:val="21"/>
+                <w:szCs w:val="21"/>
+              </w:rPr>
+              <w:t xml:space="preserve"> </w:t>
+            </w:r>
+            <w:r>
+              <w:rPr>
+                <w:rFonts w:ascii="Consolas" w:hAnsi="Consolas" w:cs="Consolas"/>
+                <w:color w:val="FFE083"/>
+                <w:sz w:val="21"/>
+                <w:szCs w:val="21"/>
+              </w:rPr>
+              <w:t>'utf-8'</w:t>
+            </w:r>
+            <w:r>
+              <w:rPr>
+                <w:rFonts w:ascii="Consolas" w:hAnsi="Consolas" w:cs="Consolas"/>
+                <w:color w:val="E85D7F"/>
+                <w:sz w:val="21"/>
+                <w:szCs w:val="21"/>
+              </w:rPr>
+              <w:t>,</w:t>
+            </w:r>
+          </w:p>
+          <w:p>
+            <w:pPr>
+              <w:shd w:val="clear" w:color="auto" w:fill="1E1E1E"/>
+              <w:spacing w:line="330" w:lineRule="atLeast"/>
+              <w:rPr>
+                <w:rFonts w:ascii="Consolas" w:hAnsi="Consolas" w:cs="Consolas"/>
+                <w:color w:val="FFFFFF"/>
+                <w:sz w:val="21"/>
+                <w:szCs w:val="21"/>
+              </w:rPr>
+            </w:pPr>
+            <w:r>
+              <w:rPr>
+                <w:rFonts w:ascii="Consolas" w:hAnsi="Consolas" w:cs="Consolas"/>
+                <w:color w:val="FFFFFF"/>
+                <w:sz w:val="21"/>
+                <w:szCs w:val="21"/>
+              </w:rPr>
+              <w:t xml:space="preserve">      permissions</w:t>
+            </w:r>
+            <w:r>
+              <w:rPr>
+                <w:rFonts w:ascii="Consolas" w:hAnsi="Consolas" w:cs="Consolas"/>
+                <w:color w:val="E85D7F"/>
+                <w:sz w:val="21"/>
+                <w:szCs w:val="21"/>
+              </w:rPr>
+              <w:t>:</w:t>
+            </w:r>
+            <w:r>
+              <w:rPr>
+                <w:rFonts w:ascii="Consolas" w:hAnsi="Consolas" w:cs="Consolas"/>
+                <w:color w:val="FFFFFF"/>
+                <w:sz w:val="21"/>
+                <w:szCs w:val="21"/>
+              </w:rPr>
+              <w:t xml:space="preserve"> </w:t>
+            </w:r>
+            <w:r>
+              <w:rPr>
+                <w:rFonts w:ascii="Consolas" w:hAnsi="Consolas" w:cs="Consolas"/>
+                <w:color w:val="FFE083"/>
+                <w:sz w:val="21"/>
+                <w:szCs w:val="21"/>
+              </w:rPr>
+              <w:t>'drw-rw-rw-'</w:t>
+            </w:r>
+            <w:r>
+              <w:rPr>
+                <w:rFonts w:ascii="Consolas" w:hAnsi="Consolas" w:cs="Consolas"/>
+                <w:color w:val="E85D7F"/>
+                <w:sz w:val="21"/>
+                <w:szCs w:val="21"/>
+              </w:rPr>
+              <w:t>,</w:t>
+            </w:r>
+          </w:p>
+          <w:p>
+            <w:pPr>
+              <w:shd w:val="clear" w:color="auto" w:fill="1E1E1E"/>
+              <w:spacing w:line="330" w:lineRule="atLeast"/>
+              <w:rPr>
+                <w:rFonts w:ascii="Consolas" w:hAnsi="Consolas" w:cs="Consolas"/>
+                <w:color w:val="FFFFFF"/>
+                <w:sz w:val="21"/>
+                <w:szCs w:val="21"/>
+              </w:rPr>
+            </w:pPr>
+            <w:r>
+              <w:rPr>
+                <w:rFonts w:ascii="Consolas" w:hAnsi="Consolas" w:cs="Consolas"/>
+                <w:color w:val="FFFFFF"/>
+                <w:sz w:val="21"/>
+                <w:szCs w:val="21"/>
+              </w:rPr>
+              <w:t xml:space="preserve">    </w:t>
+            </w:r>
+            <w:r>
+              <w:rPr>
+                <w:rFonts w:ascii="Consolas" w:hAnsi="Consolas" w:cs="Consolas"/>
+                <w:color w:val="E85D7F"/>
+                <w:sz w:val="21"/>
+                <w:szCs w:val="21"/>
+              </w:rPr>
+              <w:t>}</w:t>
+            </w:r>
+          </w:p>
+          <w:p>
+            <w:pPr>
+              <w:shd w:val="clear" w:color="auto" w:fill="1E1E1E"/>
+              <w:spacing w:line="330" w:lineRule="atLeast"/>
+              <w:rPr>
+                <w:rFonts w:ascii="Consolas" w:hAnsi="Consolas" w:cs="Consolas"/>
+                <w:color w:val="FFFFFF"/>
+                <w:sz w:val="21"/>
+                <w:szCs w:val="21"/>
+              </w:rPr>
+            </w:pPr>
+            <w:r>
+              <w:rPr>
+                <w:rFonts w:ascii="Consolas" w:hAnsi="Consolas" w:cs="Consolas"/>
+                <w:color w:val="FFFFFF"/>
+                <w:sz w:val="21"/>
+                <w:szCs w:val="21"/>
+              </w:rPr>
+              <w:lastRenderedPageBreak/>
+              <w:t xml:space="preserve">  </w:t>
+            </w:r>
+            <w:r>
+              <w:rPr>
+                <w:rFonts w:ascii="Consolas" w:hAnsi="Consolas" w:cs="Consolas"/>
+                <w:color w:val="E85D7F"/>
+                <w:sz w:val="21"/>
+                <w:szCs w:val="21"/>
+              </w:rPr>
+              <w:t>}</w:t>
+            </w:r>
+          </w:p>
+          <w:p>
+            <w:pPr>
+              <w:shd w:val="clear" w:color="auto" w:fill="1E1E1E"/>
+              <w:spacing w:line="330" w:lineRule="atLeast"/>
+              <w:rPr>
+                <w:rFonts w:ascii="Consolas" w:hAnsi="Consolas" w:cs="Consolas"/>
+                <w:color w:val="FFFFFF"/>
+                <w:sz w:val="21"/>
+                <w:szCs w:val="21"/>
+              </w:rPr>
+            </w:pPr>
+          </w:p>
+          <w:p>
+            <w:pPr>
+              <w:shd w:val="clear" w:color="auto" w:fill="1E1E1E"/>
+              <w:spacing w:line="330" w:lineRule="atLeast"/>
+              <w:rPr>
+                <w:rFonts w:ascii="Consolas" w:hAnsi="Consolas" w:cs="Consolas"/>
+                <w:color w:val="FFFFFF"/>
+                <w:sz w:val="21"/>
+                <w:szCs w:val="21"/>
+              </w:rPr>
+            </w:pPr>
+            <w:r>
+              <w:rPr>
+                <w:rFonts w:ascii="Consolas" w:hAnsi="Consolas" w:cs="Consolas"/>
+                <w:color w:val="FFFFFF"/>
+                <w:sz w:val="21"/>
+                <w:szCs w:val="21"/>
+              </w:rPr>
+              <w:t xml:space="preserve">  addFile</w:t>
+            </w:r>
+            <w:r>
+              <w:rPr>
+                <w:rFonts w:ascii="Consolas" w:hAnsi="Consolas" w:cs="Consolas"/>
+                <w:color w:val="E85D7F"/>
+                <w:sz w:val="21"/>
+                <w:szCs w:val="21"/>
+              </w:rPr>
+              <w:t>(</w:t>
+            </w:r>
+            <w:r>
+              <w:rPr>
+                <w:rFonts w:ascii="Consolas" w:hAnsi="Consolas" w:cs="Consolas"/>
+                <w:color w:val="FFFFFF"/>
+                <w:sz w:val="21"/>
+                <w:szCs w:val="21"/>
+              </w:rPr>
+              <w:t>name</w:t>
+            </w:r>
+            <w:r>
+              <w:rPr>
+                <w:rFonts w:ascii="Consolas" w:hAnsi="Consolas" w:cs="Consolas"/>
+                <w:color w:val="E85D7F"/>
+                <w:sz w:val="21"/>
+                <w:szCs w:val="21"/>
+              </w:rPr>
+              <w:t>:</w:t>
+            </w:r>
+            <w:r>
+              <w:rPr>
+                <w:rFonts w:ascii="Consolas" w:hAnsi="Consolas" w:cs="Consolas"/>
+                <w:color w:val="FFFFFF"/>
+                <w:sz w:val="21"/>
+                <w:szCs w:val="21"/>
+              </w:rPr>
+              <w:t xml:space="preserve"> </w:t>
+            </w:r>
+            <w:r>
+              <w:rPr>
+                <w:rFonts w:ascii="Consolas" w:hAnsi="Consolas" w:cs="Consolas"/>
+                <w:color w:val="B3CCFF"/>
+                <w:sz w:val="21"/>
+                <w:szCs w:val="21"/>
+              </w:rPr>
+              <w:t>string</w:t>
+            </w:r>
+            <w:r>
+              <w:rPr>
+                <w:rFonts w:ascii="Consolas" w:hAnsi="Consolas" w:cs="Consolas"/>
+                <w:color w:val="E85D7F"/>
+                <w:sz w:val="21"/>
+                <w:szCs w:val="21"/>
+              </w:rPr>
+              <w:t>)</w:t>
+            </w:r>
+            <w:r>
+              <w:rPr>
+                <w:rFonts w:ascii="Consolas" w:hAnsi="Consolas" w:cs="Consolas"/>
+                <w:color w:val="FFFFFF"/>
+                <w:sz w:val="21"/>
+                <w:szCs w:val="21"/>
+              </w:rPr>
+              <w:t xml:space="preserve"> </w:t>
+            </w:r>
+            <w:r>
+              <w:rPr>
+                <w:rFonts w:ascii="Consolas" w:hAnsi="Consolas" w:cs="Consolas"/>
+                <w:color w:val="E85D7F"/>
+                <w:sz w:val="21"/>
+                <w:szCs w:val="21"/>
+              </w:rPr>
+              <w:t>{</w:t>
+            </w:r>
+          </w:p>
+          <w:p>
+            <w:pPr>
+              <w:shd w:val="clear" w:color="auto" w:fill="1E1E1E"/>
+              <w:spacing w:line="330" w:lineRule="atLeast"/>
+              <w:rPr>
+                <w:rFonts w:ascii="Consolas" w:hAnsi="Consolas" w:cs="Consolas"/>
+                <w:color w:val="FFFFFF"/>
+                <w:sz w:val="21"/>
+                <w:szCs w:val="21"/>
+              </w:rPr>
+            </w:pPr>
+            <w:r>
+              <w:rPr>
+                <w:rFonts w:ascii="Consolas" w:hAnsi="Consolas" w:cs="Consolas"/>
+                <w:color w:val="FFFFFF"/>
+                <w:sz w:val="21"/>
+                <w:szCs w:val="21"/>
+              </w:rPr>
+              <w:t xml:space="preserve">    console</w:t>
+            </w:r>
+            <w:r>
+              <w:rPr>
+                <w:rFonts w:ascii="Consolas" w:hAnsi="Consolas" w:cs="Consolas"/>
+                <w:color w:val="E85D7F"/>
+                <w:sz w:val="21"/>
+                <w:szCs w:val="21"/>
+              </w:rPr>
+              <w:t>.</w:t>
+            </w:r>
+            <w:r>
+              <w:rPr>
+                <w:rFonts w:ascii="Consolas" w:hAnsi="Consolas" w:cs="Consolas"/>
+                <w:color w:val="FFFFFF"/>
+                <w:sz w:val="21"/>
+                <w:szCs w:val="21"/>
+              </w:rPr>
+              <w:t>log</w:t>
+            </w:r>
+            <w:r>
+              <w:rPr>
+                <w:rFonts w:ascii="Consolas" w:hAnsi="Consolas" w:cs="Consolas"/>
+                <w:color w:val="E85D7F"/>
+                <w:sz w:val="21"/>
+                <w:szCs w:val="21"/>
+              </w:rPr>
+              <w:t>(</w:t>
+            </w:r>
+            <w:r>
+              <w:rPr>
+                <w:rFonts w:ascii="Consolas" w:hAnsi="Consolas" w:cs="Consolas"/>
+                <w:color w:val="FFE083"/>
+                <w:sz w:val="21"/>
+                <w:szCs w:val="21"/>
+              </w:rPr>
+              <w:t xml:space="preserve">`Adding file: </w:t>
+            </w:r>
+            <w:r>
+              <w:rPr>
+                <w:rFonts w:ascii="Consolas" w:hAnsi="Consolas" w:cs="Consolas"/>
+                <w:color w:val="E85D7F"/>
+                <w:sz w:val="21"/>
+                <w:szCs w:val="21"/>
+              </w:rPr>
+              <w:t>${</w:t>
+            </w:r>
+            <w:r>
+              <w:rPr>
+                <w:rFonts w:ascii="Consolas" w:hAnsi="Consolas" w:cs="Consolas"/>
+                <w:color w:val="FFFFFF"/>
+                <w:sz w:val="21"/>
+                <w:szCs w:val="21"/>
+              </w:rPr>
+              <w:t>name</w:t>
+            </w:r>
+            <w:r>
+              <w:rPr>
+                <w:rFonts w:ascii="Consolas" w:hAnsi="Consolas" w:cs="Consolas"/>
+                <w:color w:val="E85D7F"/>
+                <w:sz w:val="21"/>
+                <w:szCs w:val="21"/>
+              </w:rPr>
+              <w:t>}</w:t>
+            </w:r>
+            <w:r>
+              <w:rPr>
+                <w:rFonts w:ascii="Consolas" w:hAnsi="Consolas" w:cs="Consolas"/>
+                <w:color w:val="FFE083"/>
+                <w:sz w:val="21"/>
+                <w:szCs w:val="21"/>
+              </w:rPr>
+              <w:t>`</w:t>
+            </w:r>
+            <w:r>
+              <w:rPr>
+                <w:rFonts w:ascii="Consolas" w:hAnsi="Consolas" w:cs="Consolas"/>
+                <w:color w:val="E85D7F"/>
+                <w:sz w:val="21"/>
+                <w:szCs w:val="21"/>
+              </w:rPr>
+              <w:t>);</w:t>
+            </w:r>
+          </w:p>
+          <w:p>
+            <w:pPr>
+              <w:shd w:val="clear" w:color="auto" w:fill="1E1E1E"/>
+              <w:spacing w:line="330" w:lineRule="atLeast"/>
+              <w:rPr>
+                <w:rFonts w:ascii="Consolas" w:hAnsi="Consolas" w:cs="Consolas"/>
+                <w:color w:val="FFFFFF"/>
+                <w:sz w:val="21"/>
+                <w:szCs w:val="21"/>
+              </w:rPr>
+            </w:pPr>
+            <w:r>
+              <w:rPr>
+                <w:rFonts w:ascii="Consolas" w:hAnsi="Consolas" w:cs="Consolas"/>
+                <w:color w:val="FFFFFF"/>
+                <w:sz w:val="21"/>
+                <w:szCs w:val="21"/>
+              </w:rPr>
+              <w:t xml:space="preserve">  </w:t>
+            </w:r>
+            <w:r>
+              <w:rPr>
+                <w:rFonts w:ascii="Consolas" w:hAnsi="Consolas" w:cs="Consolas"/>
+                <w:color w:val="E85D7F"/>
+                <w:sz w:val="21"/>
+                <w:szCs w:val="21"/>
+              </w:rPr>
+              <w:t>}</w:t>
+            </w:r>
+          </w:p>
+          <w:p>
+            <w:pPr>
+              <w:shd w:val="clear" w:color="auto" w:fill="1E1E1E"/>
+              <w:spacing w:line="330" w:lineRule="atLeast"/>
+              <w:rPr>
+                <w:rFonts w:ascii="Consolas" w:hAnsi="Consolas" w:cs="Consolas"/>
+                <w:color w:val="FFFFFF"/>
+                <w:sz w:val="21"/>
+                <w:szCs w:val="21"/>
+              </w:rPr>
+            </w:pPr>
+          </w:p>
+          <w:p>
+            <w:pPr>
+              <w:shd w:val="clear" w:color="auto" w:fill="1E1E1E"/>
+              <w:spacing w:line="330" w:lineRule="atLeast"/>
+              <w:rPr>
+                <w:rFonts w:ascii="Consolas" w:hAnsi="Consolas" w:cs="Consolas"/>
+                <w:color w:val="FFFFFF"/>
+                <w:sz w:val="21"/>
+                <w:szCs w:val="21"/>
+              </w:rPr>
+            </w:pPr>
+            <w:r>
+              <w:rPr>
+                <w:rFonts w:ascii="Consolas" w:hAnsi="Consolas" w:cs="Consolas"/>
+                <w:color w:val="FFFFFF"/>
+                <w:sz w:val="21"/>
+                <w:szCs w:val="21"/>
+              </w:rPr>
+              <w:t xml:space="preserve">  showPreview</w:t>
+            </w:r>
+            <w:r>
+              <w:rPr>
+                <w:rFonts w:ascii="Consolas" w:hAnsi="Consolas" w:cs="Consolas"/>
+                <w:color w:val="E85D7F"/>
+                <w:sz w:val="21"/>
+                <w:szCs w:val="21"/>
+              </w:rPr>
+              <w:t>(</w:t>
+            </w:r>
+            <w:r>
+              <w:rPr>
+                <w:rFonts w:ascii="Consolas" w:hAnsi="Consolas" w:cs="Consolas"/>
+                <w:color w:val="FFFFFF"/>
+                <w:sz w:val="21"/>
+                <w:szCs w:val="21"/>
+              </w:rPr>
+              <w:t>name</w:t>
+            </w:r>
+            <w:r>
+              <w:rPr>
+                <w:rFonts w:ascii="Consolas" w:hAnsi="Consolas" w:cs="Consolas"/>
+                <w:color w:val="E85D7F"/>
+                <w:sz w:val="21"/>
+                <w:szCs w:val="21"/>
+              </w:rPr>
+              <w:t>:</w:t>
+            </w:r>
+            <w:r>
+              <w:rPr>
+                <w:rFonts w:ascii="Consolas" w:hAnsi="Consolas" w:cs="Consolas"/>
+                <w:color w:val="FFFFFF"/>
+                <w:sz w:val="21"/>
+                <w:szCs w:val="21"/>
+              </w:rPr>
+              <w:t xml:space="preserve"> </w:t>
+            </w:r>
+            <w:r>
+              <w:rPr>
+                <w:rFonts w:ascii="Consolas" w:hAnsi="Consolas" w:cs="Consolas"/>
+                <w:color w:val="B3CCFF"/>
+                <w:sz w:val="21"/>
+                <w:szCs w:val="21"/>
+              </w:rPr>
+              <w:t>string</w:t>
+            </w:r>
+            <w:r>
+              <w:rPr>
+                <w:rFonts w:ascii="Consolas" w:hAnsi="Consolas" w:cs="Consolas"/>
+                <w:color w:val="E85D7F"/>
+                <w:sz w:val="21"/>
+                <w:szCs w:val="21"/>
+              </w:rPr>
+              <w:t>)</w:t>
+            </w:r>
+            <w:r>
+              <w:rPr>
+                <w:rFonts w:ascii="Consolas" w:hAnsi="Consolas" w:cs="Consolas"/>
+                <w:color w:val="FFFFFF"/>
+                <w:sz w:val="21"/>
+                <w:szCs w:val="21"/>
+              </w:rPr>
+              <w:t xml:space="preserve"> </w:t>
+            </w:r>
+            <w:r>
+              <w:rPr>
+                <w:rFonts w:ascii="Consolas" w:hAnsi="Consolas" w:cs="Consolas"/>
+                <w:color w:val="E85D7F"/>
+                <w:sz w:val="21"/>
+                <w:szCs w:val="21"/>
+              </w:rPr>
+              <w:t>{</w:t>
+            </w:r>
+          </w:p>
+          <w:p>
+            <w:pPr>
+              <w:shd w:val="clear" w:color="auto" w:fill="1E1E1E"/>
+              <w:spacing w:line="330" w:lineRule="atLeast"/>
+              <w:rPr>
+                <w:rFonts w:ascii="Consolas" w:hAnsi="Consolas" w:cs="Consolas"/>
+                <w:color w:val="FFFFFF"/>
+                <w:sz w:val="21"/>
+                <w:szCs w:val="21"/>
+              </w:rPr>
+            </w:pPr>
+            <w:r>
+              <w:rPr>
+                <w:rFonts w:ascii="Consolas" w:hAnsi="Consolas" w:cs="Consolas"/>
+                <w:color w:val="FFFFFF"/>
+                <w:sz w:val="21"/>
+                <w:szCs w:val="21"/>
+              </w:rPr>
+              <w:t xml:space="preserve">    console</w:t>
+            </w:r>
+            <w:r>
+              <w:rPr>
+                <w:rFonts w:ascii="Consolas" w:hAnsi="Consolas" w:cs="Consolas"/>
+                <w:color w:val="E85D7F"/>
+                <w:sz w:val="21"/>
+                <w:szCs w:val="21"/>
+              </w:rPr>
+              <w:t>.</w:t>
+            </w:r>
+            <w:r>
+              <w:rPr>
+                <w:rFonts w:ascii="Consolas" w:hAnsi="Consolas" w:cs="Consolas"/>
+                <w:color w:val="FFFFFF"/>
+                <w:sz w:val="21"/>
+                <w:szCs w:val="21"/>
+              </w:rPr>
+              <w:t>log</w:t>
+            </w:r>
+            <w:r>
+              <w:rPr>
+                <w:rFonts w:ascii="Consolas" w:hAnsi="Consolas" w:cs="Consolas"/>
+                <w:color w:val="E85D7F"/>
+                <w:sz w:val="21"/>
+                <w:szCs w:val="21"/>
+              </w:rPr>
+              <w:t>(</w:t>
+            </w:r>
+            <w:r>
+              <w:rPr>
+                <w:rFonts w:ascii="Consolas" w:hAnsi="Consolas" w:cs="Consolas"/>
+                <w:color w:val="FFE083"/>
+                <w:sz w:val="21"/>
+                <w:szCs w:val="21"/>
+              </w:rPr>
+              <w:t xml:space="preserve">`Opening preview of file: </w:t>
+            </w:r>
+            <w:r>
+              <w:rPr>
+                <w:rFonts w:ascii="Consolas" w:hAnsi="Consolas" w:cs="Consolas"/>
+                <w:color w:val="E85D7F"/>
+                <w:sz w:val="21"/>
+                <w:szCs w:val="21"/>
+              </w:rPr>
+              <w:t>${</w:t>
+            </w:r>
+            <w:r>
+              <w:rPr>
+                <w:rFonts w:ascii="Consolas" w:hAnsi="Consolas" w:cs="Consolas"/>
+                <w:color w:val="FFFFFF"/>
+                <w:sz w:val="21"/>
+                <w:szCs w:val="21"/>
+              </w:rPr>
+              <w:t>name</w:t>
+            </w:r>
+            <w:r>
+              <w:rPr>
+                <w:rFonts w:ascii="Consolas" w:hAnsi="Consolas" w:cs="Consolas"/>
+                <w:color w:val="E85D7F"/>
+                <w:sz w:val="21"/>
+                <w:szCs w:val="21"/>
+              </w:rPr>
+              <w:t>}</w:t>
+            </w:r>
+            <w:r>
+              <w:rPr>
+                <w:rFonts w:ascii="Consolas" w:hAnsi="Consolas" w:cs="Consolas"/>
+                <w:color w:val="FFE083"/>
+                <w:sz w:val="21"/>
+                <w:szCs w:val="21"/>
+              </w:rPr>
+              <w:t>`</w:t>
+            </w:r>
+            <w:r>
+              <w:rPr>
+                <w:rFonts w:ascii="Consolas" w:hAnsi="Consolas" w:cs="Consolas"/>
+                <w:color w:val="E85D7F"/>
+                <w:sz w:val="21"/>
+                <w:szCs w:val="21"/>
+              </w:rPr>
+              <w:t>);</w:t>
+            </w:r>
+          </w:p>
+          <w:p>
+            <w:pPr>
+              <w:shd w:val="clear" w:color="auto" w:fill="1E1E1E"/>
+              <w:spacing w:line="330" w:lineRule="atLeast"/>
+              <w:rPr>
+                <w:rFonts w:ascii="Consolas" w:hAnsi="Consolas" w:cs="Consolas"/>
+                <w:color w:val="FFFFFF"/>
+                <w:sz w:val="21"/>
+                <w:szCs w:val="21"/>
+              </w:rPr>
+            </w:pPr>
+            <w:r>
+              <w:rPr>
+                <w:rFonts w:ascii="Consolas" w:hAnsi="Consolas" w:cs="Consolas"/>
+                <w:color w:val="FFFFFF"/>
+                <w:sz w:val="21"/>
+                <w:szCs w:val="21"/>
+              </w:rPr>
+              <w:t xml:space="preserve">  </w:t>
+            </w:r>
+            <w:r>
+              <w:rPr>
+                <w:rFonts w:ascii="Consolas" w:hAnsi="Consolas" w:cs="Consolas"/>
+                <w:color w:val="E85D7F"/>
+                <w:sz w:val="21"/>
+                <w:szCs w:val="21"/>
+              </w:rPr>
+              <w:t>}</w:t>
+            </w:r>
+          </w:p>
+          <w:p>
+            <w:pPr>
+              <w:shd w:val="clear" w:color="auto" w:fill="1E1E1E"/>
+              <w:spacing w:line="330" w:lineRule="atLeast"/>
+              <w:rPr>
+                <w:rFonts w:ascii="Consolas" w:hAnsi="Consolas" w:cs="Consolas"/>
+                <w:color w:val="FFFFFF"/>
+                <w:sz w:val="21"/>
+                <w:szCs w:val="21"/>
+              </w:rPr>
+            </w:pPr>
+            <w:r>
+              <w:rPr>
+                <w:rFonts w:ascii="Consolas" w:hAnsi="Consolas" w:cs="Consolas"/>
+                <w:color w:val="E85D7F"/>
+                <w:sz w:val="21"/>
+                <w:szCs w:val="21"/>
+              </w:rPr>
+              <w:t>}</w:t>
+            </w:r>
+          </w:p>
+          <w:p>
+            <w:pPr>
+              <w:shd w:val="clear" w:color="auto" w:fill="1E1E1E"/>
+              <w:spacing w:line="330" w:lineRule="atLeast"/>
+              <w:rPr>
+                <w:rFonts w:ascii="Consolas" w:hAnsi="Consolas" w:cs="Consolas"/>
+                <w:color w:val="FFFFFF"/>
+                <w:sz w:val="21"/>
+                <w:szCs w:val="21"/>
+              </w:rPr>
+            </w:pPr>
+          </w:p>
+          <w:p>
+            <w:pPr>
+              <w:shd w:val="clear" w:color="auto" w:fill="1E1E1E"/>
+              <w:spacing w:line="330" w:lineRule="atLeast"/>
+              <w:rPr>
+                <w:rFonts w:ascii="Consolas" w:hAnsi="Consolas" w:cs="Consolas"/>
+                <w:color w:val="FFFFFF"/>
+                <w:sz w:val="21"/>
+                <w:szCs w:val="21"/>
+              </w:rPr>
+            </w:pPr>
+            <w:r>
+              <w:rPr>
+                <w:rFonts w:ascii="Consolas" w:hAnsi="Consolas" w:cs="Consolas"/>
+                <w:color w:val="B3CCFF"/>
+                <w:sz w:val="21"/>
+                <w:szCs w:val="21"/>
+              </w:rPr>
+              <w:t>const</w:t>
+            </w:r>
+            <w:r>
+              <w:rPr>
+                <w:rFonts w:ascii="Consolas" w:hAnsi="Consolas" w:cs="Consolas"/>
+                <w:color w:val="FFFFFF"/>
+                <w:sz w:val="21"/>
+                <w:szCs w:val="21"/>
+              </w:rPr>
+              <w:t xml:space="preserve"> </w:t>
+            </w:r>
+            <w:r>
+              <w:rPr>
+                <w:rFonts w:ascii="Consolas" w:hAnsi="Consolas" w:cs="Consolas"/>
+                <w:color w:val="E85D7F"/>
+                <w:sz w:val="21"/>
+                <w:szCs w:val="21"/>
+              </w:rPr>
+              <w:t>Desktop</w:t>
+            </w:r>
+            <w:r>
+              <w:rPr>
+                <w:rFonts w:ascii="Consolas" w:hAnsi="Consolas" w:cs="Consolas"/>
+                <w:color w:val="FFFFFF"/>
+                <w:sz w:val="21"/>
+                <w:szCs w:val="21"/>
+              </w:rPr>
+              <w:t xml:space="preserve"> </w:t>
+            </w:r>
+            <w:r>
+              <w:rPr>
+                <w:rFonts w:ascii="Consolas" w:hAnsi="Consolas" w:cs="Consolas"/>
+                <w:color w:val="E85D7F"/>
+                <w:sz w:val="21"/>
+                <w:szCs w:val="21"/>
+              </w:rPr>
+              <w:t>=</w:t>
+            </w:r>
+            <w:r>
+              <w:rPr>
+                <w:rFonts w:ascii="Consolas" w:hAnsi="Consolas" w:cs="Consolas"/>
+                <w:color w:val="FFFFFF"/>
+                <w:sz w:val="21"/>
+                <w:szCs w:val="21"/>
+              </w:rPr>
+              <w:t xml:space="preserve"> </w:t>
+            </w:r>
+            <w:r>
+              <w:rPr>
+                <w:rFonts w:ascii="Consolas" w:hAnsi="Consolas" w:cs="Consolas"/>
+                <w:color w:val="B3CCFF"/>
+                <w:sz w:val="21"/>
+                <w:szCs w:val="21"/>
+              </w:rPr>
+              <w:t>new</w:t>
+            </w:r>
+            <w:r>
+              <w:rPr>
+                <w:rFonts w:ascii="Consolas" w:hAnsi="Consolas" w:cs="Consolas"/>
+                <w:color w:val="FFFFFF"/>
+                <w:sz w:val="21"/>
+                <w:szCs w:val="21"/>
+              </w:rPr>
+              <w:t xml:space="preserve"> </w:t>
+            </w:r>
+            <w:r>
+              <w:rPr>
+                <w:rFonts w:ascii="Consolas" w:hAnsi="Consolas" w:cs="Consolas"/>
+                <w:color w:val="E85D7F"/>
+                <w:sz w:val="21"/>
+                <w:szCs w:val="21"/>
+              </w:rPr>
+              <w:t>DesktopDirectory();</w:t>
+            </w:r>
+          </w:p>
+          <w:p>
+            <w:pPr>
+              <w:shd w:val="clear" w:color="auto" w:fill="1E1E1E"/>
+              <w:spacing w:line="330" w:lineRule="atLeast"/>
+              <w:rPr>
+                <w:rFonts w:ascii="Consolas" w:hAnsi="Consolas" w:cs="Consolas"/>
+                <w:color w:val="FFFFFF"/>
+                <w:sz w:val="21"/>
+                <w:szCs w:val="21"/>
+              </w:rPr>
+            </w:pPr>
+          </w:p>
+          <w:p>
+            <w:pPr>
+              <w:shd w:val="clear" w:color="auto" w:fill="1E1E1E"/>
+              <w:spacing w:line="330" w:lineRule="atLeast"/>
+              <w:rPr>
+                <w:rFonts w:ascii="Consolas" w:hAnsi="Consolas" w:cs="Consolas"/>
+                <w:color w:val="FFFFFF"/>
+                <w:sz w:val="21"/>
+                <w:szCs w:val="21"/>
+              </w:rPr>
+            </w:pPr>
+            <w:r>
+              <w:rPr>
+                <w:rFonts w:ascii="Consolas" w:hAnsi="Consolas" w:cs="Consolas"/>
+                <w:color w:val="FFFFFF"/>
+                <w:sz w:val="21"/>
+                <w:szCs w:val="21"/>
+              </w:rPr>
+              <w:t>console</w:t>
+            </w:r>
+            <w:r>
+              <w:rPr>
+                <w:rFonts w:ascii="Consolas" w:hAnsi="Consolas" w:cs="Consolas"/>
+                <w:color w:val="E85D7F"/>
+                <w:sz w:val="21"/>
+                <w:szCs w:val="21"/>
+              </w:rPr>
+              <w:t>.</w:t>
+            </w:r>
+            <w:r>
+              <w:rPr>
+                <w:rFonts w:ascii="Consolas" w:hAnsi="Consolas" w:cs="Consolas"/>
+                <w:color w:val="FFFFFF"/>
+                <w:sz w:val="21"/>
+                <w:szCs w:val="21"/>
+              </w:rPr>
+              <w:t>log</w:t>
+            </w:r>
+            <w:r>
+              <w:rPr>
+                <w:rFonts w:ascii="Consolas" w:hAnsi="Consolas" w:cs="Consolas"/>
+                <w:color w:val="E85D7F"/>
+                <w:sz w:val="21"/>
+                <w:szCs w:val="21"/>
+              </w:rPr>
+              <w:t>(Desktop.</w:t>
+            </w:r>
+            <w:r>
+              <w:rPr>
+                <w:rFonts w:ascii="Consolas" w:hAnsi="Consolas" w:cs="Consolas"/>
+                <w:color w:val="FFFFFF"/>
+                <w:sz w:val="21"/>
+                <w:szCs w:val="21"/>
+              </w:rPr>
+              <w:t>config</w:t>
+            </w:r>
+            <w:r>
+              <w:rPr>
+                <w:rFonts w:ascii="Consolas" w:hAnsi="Consolas" w:cs="Consolas"/>
+                <w:color w:val="E85D7F"/>
+                <w:sz w:val="21"/>
+                <w:szCs w:val="21"/>
+              </w:rPr>
+              <w:t>);</w:t>
+            </w:r>
           </w:p>
           <w:p>
             <w:pPr>
@@ -4441,6 +7500,101 @@
     </w:lvl>
   </w:abstractNum>
   <w:abstractNum w:abstractNumId="4" w15:restartNumberingAfterBreak="0">
+    <w:nsid w:val="12224FDD"/>
+    <w:multiLevelType w:val="hybridMultilevel"/>
+    <w:tmpl w:val="A09ABA08"/>
+    <w:lvl w:ilvl="0" w:tplc="90B27F62">
+      <w:start w:val="1"/>
+      <w:numFmt w:val="decimal"/>
+      <w:lvlText w:val="%1)"/>
+      <w:lvlJc w:val="left"/>
+      <w:pPr>
+        <w:ind w:left="720" w:hanging="360"/>
+      </w:pPr>
+      <w:rPr>
+        <w:rFonts w:hint="default"/>
+        <w:sz w:val="28"/>
+        <w:szCs w:val="28"/>
+      </w:rPr>
+    </w:lvl>
+    <w:lvl w:ilvl="1" w:tplc="CA1079B4">
+      <w:start w:val="1"/>
+      <w:numFmt w:val="lowerLetter"/>
+      <w:lvlText w:val="%2."/>
+      <w:lvlJc w:val="left"/>
+      <w:pPr>
+        <w:ind w:left="1440" w:hanging="360"/>
+      </w:pPr>
+      <w:rPr>
+        <w:sz w:val="24"/>
+        <w:szCs w:val="24"/>
+      </w:rPr>
+    </w:lvl>
+    <w:lvl w:ilvl="2" w:tplc="0409001B">
+      <w:start w:val="1"/>
+      <w:numFmt w:val="lowerRoman"/>
+      <w:lvlText w:val="%3."/>
+      <w:lvlJc w:val="right"/>
+      <w:pPr>
+        <w:ind w:left="2160" w:hanging="180"/>
+      </w:pPr>
+    </w:lvl>
+    <w:lvl w:ilvl="3" w:tplc="0409000F" w:tentative="1">
+      <w:start w:val="1"/>
+      <w:numFmt w:val="decimal"/>
+      <w:lvlText w:val="%4."/>
+      <w:lvlJc w:val="left"/>
+      <w:pPr>
+        <w:ind w:left="2880" w:hanging="360"/>
+      </w:pPr>
+    </w:lvl>
+    <w:lvl w:ilvl="4" w:tplc="04090019" w:tentative="1">
+      <w:start w:val="1"/>
+      <w:numFmt w:val="lowerLetter"/>
+      <w:lvlText w:val="%5."/>
+      <w:lvlJc w:val="left"/>
+      <w:pPr>
+        <w:ind w:left="3600" w:hanging="360"/>
+      </w:pPr>
+    </w:lvl>
+    <w:lvl w:ilvl="5" w:tplc="0409001B" w:tentative="1">
+      <w:start w:val="1"/>
+      <w:numFmt w:val="lowerRoman"/>
+      <w:lvlText w:val="%6."/>
+      <w:lvlJc w:val="right"/>
+      <w:pPr>
+        <w:ind w:left="4320" w:hanging="180"/>
+      </w:pPr>
+    </w:lvl>
+    <w:lvl w:ilvl="6" w:tplc="0409000F" w:tentative="1">
+      <w:start w:val="1"/>
+      <w:numFmt w:val="decimal"/>
+      <w:lvlText w:val="%7."/>
+      <w:lvlJc w:val="left"/>
+      <w:pPr>
+        <w:ind w:left="5040" w:hanging="360"/>
+      </w:pPr>
+    </w:lvl>
+    <w:lvl w:ilvl="7" w:tplc="04090019" w:tentative="1">
+      <w:start w:val="1"/>
+      <w:numFmt w:val="lowerLetter"/>
+      <w:lvlText w:val="%8."/>
+      <w:lvlJc w:val="left"/>
+      <w:pPr>
+        <w:ind w:left="5760" w:hanging="360"/>
+      </w:pPr>
+    </w:lvl>
+    <w:lvl w:ilvl="8" w:tplc="0409001B" w:tentative="1">
+      <w:start w:val="1"/>
+      <w:numFmt w:val="lowerRoman"/>
+      <w:lvlText w:val="%9."/>
+      <w:lvlJc w:val="right"/>
+      <w:pPr>
+        <w:ind w:left="6480" w:hanging="180"/>
+      </w:pPr>
+    </w:lvl>
+  </w:abstractNum>
+  <w:abstractNum w:abstractNumId="5" w15:restartNumberingAfterBreak="0">
     <w:nsid w:val="14750716"/>
     <w:multiLevelType w:val="hybridMultilevel"/>
     <w:tmpl w:val="318652B8"/>
@@ -4535,7 +7689,7 @@
       </w:pPr>
     </w:lvl>
   </w:abstractNum>
-  <w:abstractNum w:abstractNumId="5" w15:restartNumberingAfterBreak="0">
+  <w:abstractNum w:abstractNumId="6" w15:restartNumberingAfterBreak="0">
     <w:nsid w:val="1C8E2F06"/>
     <w:multiLevelType w:val="hybridMultilevel"/>
     <w:tmpl w:val="1A8E174C"/>
@@ -4628,7 +7782,7 @@
       </w:pPr>
     </w:lvl>
   </w:abstractNum>
-  <w:abstractNum w:abstractNumId="6" w15:restartNumberingAfterBreak="0">
+  <w:abstractNum w:abstractNumId="7" w15:restartNumberingAfterBreak="0">
     <w:nsid w:val="207853DE"/>
     <w:multiLevelType w:val="hybridMultilevel"/>
     <w:tmpl w:val="25D24ED6"/>
@@ -4717,7 +7871,7 @@
       </w:pPr>
     </w:lvl>
   </w:abstractNum>
-  <w:abstractNum w:abstractNumId="7" w15:restartNumberingAfterBreak="0">
+  <w:abstractNum w:abstractNumId="8" w15:restartNumberingAfterBreak="0">
     <w:nsid w:val="226230BA"/>
     <w:multiLevelType w:val="hybridMultilevel"/>
     <w:tmpl w:val="25D24ED6"/>
@@ -4806,10 +7960,10 @@
       </w:pPr>
     </w:lvl>
   </w:abstractNum>
-  <w:abstractNum w:abstractNumId="8" w15:restartNumberingAfterBreak="0">
+  <w:abstractNum w:abstractNumId="9" w15:restartNumberingAfterBreak="0">
     <w:nsid w:val="250F730A"/>
     <w:multiLevelType w:val="hybridMultilevel"/>
-    <w:tmpl w:val="A09ABA08"/>
+    <w:tmpl w:val="464AE87A"/>
     <w:lvl w:ilvl="0" w:tplc="90B27F62">
       <w:start w:val="1"/>
       <w:numFmt w:val="decimal"/>
@@ -4901,7 +8055,7 @@
       </w:pPr>
     </w:lvl>
   </w:abstractNum>
-  <w:abstractNum w:abstractNumId="9" w15:restartNumberingAfterBreak="0">
+  <w:abstractNum w:abstractNumId="10" w15:restartNumberingAfterBreak="0">
     <w:nsid w:val="26B64E0E"/>
     <w:multiLevelType w:val="hybridMultilevel"/>
     <w:tmpl w:val="54023D90"/>
@@ -4990,7 +8144,7 @@
       </w:pPr>
     </w:lvl>
   </w:abstractNum>
-  <w:abstractNum w:abstractNumId="10" w15:restartNumberingAfterBreak="0">
+  <w:abstractNum w:abstractNumId="11" w15:restartNumberingAfterBreak="0">
     <w:nsid w:val="2ABE0338"/>
     <w:multiLevelType w:val="hybridMultilevel"/>
     <w:tmpl w:val="25D24ED6"/>
@@ -5079,7 +8233,7 @@
       </w:pPr>
     </w:lvl>
   </w:abstractNum>
-  <w:abstractNum w:abstractNumId="11" w15:restartNumberingAfterBreak="0">
+  <w:abstractNum w:abstractNumId="12" w15:restartNumberingAfterBreak="0">
     <w:nsid w:val="34461197"/>
     <w:multiLevelType w:val="hybridMultilevel"/>
     <w:tmpl w:val="8DCA14A8"/>
@@ -5170,7 +8324,7 @@
       </w:pPr>
     </w:lvl>
   </w:abstractNum>
-  <w:abstractNum w:abstractNumId="12" w15:restartNumberingAfterBreak="0">
+  <w:abstractNum w:abstractNumId="13" w15:restartNumberingAfterBreak="0">
     <w:nsid w:val="3D9F2B13"/>
     <w:multiLevelType w:val="hybridMultilevel"/>
     <w:tmpl w:val="520E7810"/>
@@ -5260,7 +8414,7 @@
       </w:pPr>
     </w:lvl>
   </w:abstractNum>
-  <w:abstractNum w:abstractNumId="13" w15:restartNumberingAfterBreak="0">
+  <w:abstractNum w:abstractNumId="14" w15:restartNumberingAfterBreak="0">
     <w:nsid w:val="4CBA4F38"/>
     <w:multiLevelType w:val="hybridMultilevel"/>
     <w:tmpl w:val="A776D5A8"/>
@@ -5349,7 +8503,7 @@
       </w:pPr>
     </w:lvl>
   </w:abstractNum>
-  <w:abstractNum w:abstractNumId="14" w15:restartNumberingAfterBreak="0">
+  <w:abstractNum w:abstractNumId="15" w15:restartNumberingAfterBreak="0">
     <w:nsid w:val="4D4D4D9D"/>
     <w:multiLevelType w:val="hybridMultilevel"/>
     <w:tmpl w:val="DF58D840"/>
@@ -5444,7 +8598,7 @@
       </w:pPr>
     </w:lvl>
   </w:abstractNum>
-  <w:abstractNum w:abstractNumId="15" w15:restartNumberingAfterBreak="0">
+  <w:abstractNum w:abstractNumId="16" w15:restartNumberingAfterBreak="0">
     <w:nsid w:val="50E408BF"/>
     <w:multiLevelType w:val="hybridMultilevel"/>
     <w:tmpl w:val="BCBE6968"/>
@@ -5557,7 +8711,7 @@
       </w:rPr>
     </w:lvl>
   </w:abstractNum>
-  <w:abstractNum w:abstractNumId="16" w15:restartNumberingAfterBreak="0">
+  <w:abstractNum w:abstractNumId="17" w15:restartNumberingAfterBreak="0">
     <w:nsid w:val="52751265"/>
     <w:multiLevelType w:val="hybridMultilevel"/>
     <w:tmpl w:val="66D6A67E"/>
@@ -5652,7 +8806,7 @@
       </w:pPr>
     </w:lvl>
   </w:abstractNum>
-  <w:abstractNum w:abstractNumId="17" w15:restartNumberingAfterBreak="0">
+  <w:abstractNum w:abstractNumId="18" w15:restartNumberingAfterBreak="0">
     <w:nsid w:val="52CB0831"/>
     <w:multiLevelType w:val="hybridMultilevel"/>
     <w:tmpl w:val="8CA4D62A"/>
@@ -5745,7 +8899,7 @@
       </w:pPr>
     </w:lvl>
   </w:abstractNum>
-  <w:abstractNum w:abstractNumId="18" w15:restartNumberingAfterBreak="0">
+  <w:abstractNum w:abstractNumId="19" w15:restartNumberingAfterBreak="0">
     <w:nsid w:val="553F2B35"/>
     <w:multiLevelType w:val="hybridMultilevel"/>
     <w:tmpl w:val="7954259C"/>
@@ -5834,7 +8988,7 @@
       </w:pPr>
     </w:lvl>
   </w:abstractNum>
-  <w:abstractNum w:abstractNumId="19" w15:restartNumberingAfterBreak="0">
+  <w:abstractNum w:abstractNumId="20" w15:restartNumberingAfterBreak="0">
     <w:nsid w:val="5F44714F"/>
     <w:multiLevelType w:val="hybridMultilevel"/>
     <w:tmpl w:val="25D24ED6"/>
@@ -5923,7 +9077,7 @@
       </w:pPr>
     </w:lvl>
   </w:abstractNum>
-  <w:abstractNum w:abstractNumId="20" w15:restartNumberingAfterBreak="0">
+  <w:abstractNum w:abstractNumId="21" w15:restartNumberingAfterBreak="0">
     <w:nsid w:val="65BC251F"/>
     <w:multiLevelType w:val="hybridMultilevel"/>
     <w:tmpl w:val="25D24ED6"/>
@@ -6012,7 +9166,7 @@
       </w:pPr>
     </w:lvl>
   </w:abstractNum>
-  <w:abstractNum w:abstractNumId="21" w15:restartNumberingAfterBreak="0">
+  <w:abstractNum w:abstractNumId="22" w15:restartNumberingAfterBreak="0">
     <w:nsid w:val="6607793B"/>
     <w:multiLevelType w:val="hybridMultilevel"/>
     <w:tmpl w:val="66D6A67E"/>
@@ -6107,7 +9261,7 @@
       </w:pPr>
     </w:lvl>
   </w:abstractNum>
-  <w:abstractNum w:abstractNumId="22" w15:restartNumberingAfterBreak="0">
+  <w:abstractNum w:abstractNumId="23" w15:restartNumberingAfterBreak="0">
     <w:nsid w:val="688B6B82"/>
     <w:multiLevelType w:val="hybridMultilevel"/>
     <w:tmpl w:val="20B640F4"/>
@@ -6196,7 +9350,7 @@
       </w:pPr>
     </w:lvl>
   </w:abstractNum>
-  <w:abstractNum w:abstractNumId="23" w15:restartNumberingAfterBreak="0">
+  <w:abstractNum w:abstractNumId="24" w15:restartNumberingAfterBreak="0">
     <w:nsid w:val="691B10B1"/>
     <w:multiLevelType w:val="hybridMultilevel"/>
     <w:tmpl w:val="496E8954"/>
@@ -6285,7 +9439,7 @@
       </w:pPr>
     </w:lvl>
   </w:abstractNum>
-  <w:abstractNum w:abstractNumId="24" w15:restartNumberingAfterBreak="0">
+  <w:abstractNum w:abstractNumId="25" w15:restartNumberingAfterBreak="0">
     <w:nsid w:val="6B766D80"/>
     <w:multiLevelType w:val="hybridMultilevel"/>
     <w:tmpl w:val="3AF89046"/>
@@ -6378,7 +9532,7 @@
       </w:pPr>
     </w:lvl>
   </w:abstractNum>
-  <w:abstractNum w:abstractNumId="25" w15:restartNumberingAfterBreak="0">
+  <w:abstractNum w:abstractNumId="26" w15:restartNumberingAfterBreak="0">
     <w:nsid w:val="6C81524C"/>
     <w:multiLevelType w:val="hybridMultilevel"/>
     <w:tmpl w:val="EE3295C2"/>
@@ -6473,7 +9627,7 @@
       </w:pPr>
     </w:lvl>
   </w:abstractNum>
-  <w:abstractNum w:abstractNumId="26" w15:restartNumberingAfterBreak="0">
+  <w:abstractNum w:abstractNumId="27" w15:restartNumberingAfterBreak="0">
     <w:nsid w:val="6DD83C6A"/>
     <w:multiLevelType w:val="hybridMultilevel"/>
     <w:tmpl w:val="3AF89046"/>
@@ -6566,7 +9720,7 @@
       </w:pPr>
     </w:lvl>
   </w:abstractNum>
-  <w:abstractNum w:abstractNumId="27" w15:restartNumberingAfterBreak="0">
+  <w:abstractNum w:abstractNumId="28" w15:restartNumberingAfterBreak="0">
     <w:nsid w:val="6E4A5CEC"/>
     <w:multiLevelType w:val="hybridMultilevel"/>
     <w:tmpl w:val="06649BDA"/>
@@ -6657,7 +9811,7 @@
       </w:pPr>
     </w:lvl>
   </w:abstractNum>
-  <w:abstractNum w:abstractNumId="28" w15:restartNumberingAfterBreak="0">
+  <w:abstractNum w:abstractNumId="29" w15:restartNumberingAfterBreak="0">
     <w:nsid w:val="724515C8"/>
     <w:multiLevelType w:val="hybridMultilevel"/>
     <w:tmpl w:val="A290F5F2"/>
@@ -6746,7 +9900,7 @@
       </w:pPr>
     </w:lvl>
   </w:abstractNum>
-  <w:abstractNum w:abstractNumId="29" w15:restartNumberingAfterBreak="0">
+  <w:abstractNum w:abstractNumId="30" w15:restartNumberingAfterBreak="0">
     <w:nsid w:val="72F60A37"/>
     <w:multiLevelType w:val="hybridMultilevel"/>
     <w:tmpl w:val="B7DABB3E"/>
@@ -6835,7 +9989,7 @@
       </w:pPr>
     </w:lvl>
   </w:abstractNum>
-  <w:abstractNum w:abstractNumId="30" w15:restartNumberingAfterBreak="0">
+  <w:abstractNum w:abstractNumId="31" w15:restartNumberingAfterBreak="0">
     <w:nsid w:val="752A1B65"/>
     <w:multiLevelType w:val="hybridMultilevel"/>
     <w:tmpl w:val="25D24ED6"/>
@@ -6924,7 +10078,7 @@
       </w:pPr>
     </w:lvl>
   </w:abstractNum>
-  <w:abstractNum w:abstractNumId="31" w15:restartNumberingAfterBreak="0">
+  <w:abstractNum w:abstractNumId="32" w15:restartNumberingAfterBreak="0">
     <w:nsid w:val="78D1390F"/>
     <w:multiLevelType w:val="hybridMultilevel"/>
     <w:tmpl w:val="EE1E9BFE"/>
@@ -7013,7 +10167,7 @@
       </w:pPr>
     </w:lvl>
   </w:abstractNum>
-  <w:abstractNum w:abstractNumId="32" w15:restartNumberingAfterBreak="0">
+  <w:abstractNum w:abstractNumId="33" w15:restartNumberingAfterBreak="0">
     <w:nsid w:val="7B19375F"/>
     <w:multiLevelType w:val="hybridMultilevel"/>
     <w:tmpl w:val="B0FC42D8"/>
@@ -7126,7 +10280,7 @@
       </w:rPr>
     </w:lvl>
   </w:abstractNum>
-  <w:abstractNum w:abstractNumId="33" w15:restartNumberingAfterBreak="0">
+  <w:abstractNum w:abstractNumId="34" w15:restartNumberingAfterBreak="0">
     <w:nsid w:val="7C5E7D5F"/>
     <w:multiLevelType w:val="hybridMultilevel"/>
     <w:tmpl w:val="8870BFD6"/>
@@ -7219,55 +10373,55 @@
     <w:abstractNumId w:val="3"/>
   </w:num>
   <w:num w:numId="2">
+    <w:abstractNumId w:val="19"/>
+  </w:num>
+  <w:num w:numId="3">
+    <w:abstractNumId w:val="29"/>
+  </w:num>
+  <w:num w:numId="4">
+    <w:abstractNumId w:val="16"/>
+  </w:num>
+  <w:num w:numId="5">
+    <w:abstractNumId w:val="27"/>
+  </w:num>
+  <w:num w:numId="6">
+    <w:abstractNumId w:val="25"/>
+  </w:num>
+  <w:num w:numId="7">
+    <w:abstractNumId w:val="13"/>
+  </w:num>
+  <w:num w:numId="8">
+    <w:abstractNumId w:val="33"/>
+  </w:num>
+  <w:num w:numId="9">
+    <w:abstractNumId w:val="6"/>
+  </w:num>
+  <w:num w:numId="10">
     <w:abstractNumId w:val="18"/>
   </w:num>
-  <w:num w:numId="3">
+  <w:num w:numId="11">
     <w:abstractNumId w:val="28"/>
   </w:num>
-  <w:num w:numId="4">
-    <w:abstractNumId w:val="15"/>
-  </w:num>
-  <w:num w:numId="5">
-    <w:abstractNumId w:val="26"/>
-  </w:num>
-  <w:num w:numId="6">
-    <w:abstractNumId w:val="24"/>
-  </w:num>
-  <w:num w:numId="7">
-    <w:abstractNumId w:val="12"/>
-  </w:num>
-  <w:num w:numId="8">
-    <w:abstractNumId w:val="32"/>
-  </w:num>
-  <w:num w:numId="9">
-    <w:abstractNumId w:val="5"/>
-  </w:num>
-  <w:num w:numId="10">
-    <w:abstractNumId w:val="17"/>
-  </w:num>
-  <w:num w:numId="11">
-    <w:abstractNumId w:val="27"/>
-  </w:num>
   <w:num w:numId="12">
-    <w:abstractNumId w:val="7"/>
+    <w:abstractNumId w:val="8"/>
   </w:num>
   <w:num w:numId="13">
-    <w:abstractNumId w:val="20"/>
+    <w:abstractNumId w:val="21"/>
   </w:num>
   <w:num w:numId="14">
-    <w:abstractNumId w:val="10"/>
+    <w:abstractNumId w:val="11"/>
   </w:num>
   <w:num w:numId="15">
-    <w:abstractNumId w:val="30"/>
+    <w:abstractNumId w:val="31"/>
   </w:num>
   <w:num w:numId="16">
-    <w:abstractNumId w:val="19"/>
+    <w:abstractNumId w:val="20"/>
   </w:num>
   <w:num w:numId="17">
     <w:abstractNumId w:val="0"/>
   </w:num>
   <w:num w:numId="18">
-    <w:abstractNumId w:val="6"/>
+    <w:abstractNumId w:val="7"/>
   </w:num>
   <w:num w:numId="19">
     <w:abstractNumId w:val="1"/>
@@ -7276,46 +10430,49 @@
     <w:abstractNumId w:val="2"/>
   </w:num>
   <w:num w:numId="21">
-    <w:abstractNumId w:val="16"/>
+    <w:abstractNumId w:val="17"/>
   </w:num>
   <w:num w:numId="22">
-    <w:abstractNumId w:val="21"/>
+    <w:abstractNumId w:val="22"/>
   </w:num>
   <w:num w:numId="23">
-    <w:abstractNumId w:val="4"/>
+    <w:abstractNumId w:val="5"/>
   </w:num>
   <w:num w:numId="24">
-    <w:abstractNumId w:val="25"/>
+    <w:abstractNumId w:val="26"/>
   </w:num>
   <w:num w:numId="25">
-    <w:abstractNumId w:val="11"/>
+    <w:abstractNumId w:val="12"/>
   </w:num>
   <w:num w:numId="26">
-    <w:abstractNumId w:val="33"/>
+    <w:abstractNumId w:val="34"/>
   </w:num>
   <w:num w:numId="27">
-    <w:abstractNumId w:val="31"/>
+    <w:abstractNumId w:val="32"/>
   </w:num>
   <w:num w:numId="28">
-    <w:abstractNumId w:val="22"/>
+    <w:abstractNumId w:val="23"/>
   </w:num>
   <w:num w:numId="29">
+    <w:abstractNumId w:val="10"/>
+  </w:num>
+  <w:num w:numId="30">
+    <w:abstractNumId w:val="24"/>
+  </w:num>
+  <w:num w:numId="31">
+    <w:abstractNumId w:val="30"/>
+  </w:num>
+  <w:num w:numId="32">
+    <w:abstractNumId w:val="14"/>
+  </w:num>
+  <w:num w:numId="33">
     <w:abstractNumId w:val="9"/>
   </w:num>
-  <w:num w:numId="30">
-    <w:abstractNumId w:val="23"/>
+  <w:num w:numId="34">
+    <w:abstractNumId w:val="15"/>
   </w:num>
-  <w:num w:numId="31">
-    <w:abstractNumId w:val="29"/>
-  </w:num>
-  <w:num w:numId="32">
-    <w:abstractNumId w:val="13"/>
-  </w:num>
-  <w:num w:numId="33">
-    <w:abstractNumId w:val="8"/>
-  </w:num>
-  <w:num w:numId="34">
-    <w:abstractNumId w:val="14"/>
+  <w:num w:numId="35">
+    <w:abstractNumId w:val="4"/>
   </w:num>
 </w:numbering>
 </file>

</xml_diff>

<commit_message>
feat: Add progress #166 'Learn Typescript'
</commit_message>
<xml_diff>
--- a/learn-typescript/chapter_6/Chapter 6 - Advanced Object Types.docx
+++ b/learn-typescript/chapter_6/Chapter 6 - Advanced Object Types.docx
@@ -7124,6 +7124,105 @@
           <w:rFonts w:asciiTheme="minorHAnsi" w:hAnsiTheme="minorHAnsi" w:cstheme="minorHAnsi"/>
         </w:rPr>
       </w:pPr>
+    </w:p>
+    <w:p>
+      <w:pPr>
+        <w:rPr>
+          <w:rFonts w:asciiTheme="minorHAnsi" w:hAnsiTheme="minorHAnsi" w:cstheme="minorHAnsi"/>
+        </w:rPr>
+      </w:pPr>
+    </w:p>
+    <w:p>
+      <w:pPr>
+        <w:pStyle w:val="ListParagraph"/>
+        <w:numPr>
+          <w:ilvl w:val="0"/>
+          <w:numId w:val="33"/>
+        </w:numPr>
+        <w:rPr>
+          <w:rFonts w:asciiTheme="minorHAnsi" w:hAnsiTheme="minorHAnsi"/>
+          <w:color w:val="000000" w:themeColor="text1"/>
+          <w:sz w:val="44"/>
+          <w:szCs w:val="44"/>
+        </w:rPr>
+      </w:pPr>
+      <w:r>
+        <w:rPr>
+          <w:rFonts w:asciiTheme="minorHAnsi" w:hAnsiTheme="minorHAnsi"/>
+          <w:color w:val="000000" w:themeColor="text1"/>
+          <w:sz w:val="28"/>
+          <w:szCs w:val="28"/>
+        </w:rPr>
+        <w:t>Composed</w:t>
+      </w:r>
+      <w:r>
+        <w:rPr>
+          <w:rFonts w:asciiTheme="minorHAnsi" w:hAnsiTheme="minorHAnsi"/>
+          <w:color w:val="000000" w:themeColor="text1"/>
+          <w:sz w:val="28"/>
+          <w:szCs w:val="28"/>
+        </w:rPr>
+        <w:t xml:space="preserve"> Types</w:t>
+      </w:r>
+    </w:p>
+    <w:p>
+      <w:pPr>
+        <w:pStyle w:val="ListParagraph"/>
+        <w:numPr>
+          <w:ilvl w:val="1"/>
+          <w:numId w:val="33"/>
+        </w:numPr>
+        <w:rPr>
+          <w:rFonts w:asciiTheme="minorHAnsi" w:hAnsiTheme="minorHAnsi" w:cstheme="minorHAnsi"/>
+        </w:rPr>
+      </w:pPr>
+      <w:r>
+        <w:rPr>
+          <w:rFonts w:asciiTheme="minorHAnsi" w:hAnsiTheme="minorHAnsi" w:cstheme="minorHAnsi"/>
+          <w:shd w:val="clear" w:color="auto" w:fill="FFFFFF"/>
+        </w:rPr>
+        <w:t>As our data gets nested deeper, we’ll start to have typed objects that become unwieldy to write and read. Take the following type:</w:t>
+      </w:r>
+    </w:p>
+    <w:p>
+      <w:pPr>
+        <w:rPr>
+          <w:rFonts w:asciiTheme="minorHAnsi" w:hAnsiTheme="minorHAnsi" w:cstheme="minorHAnsi"/>
+        </w:rPr>
+      </w:pPr>
+    </w:p>
+    <w:p/>
+    <w:p/>
+    <w:p/>
+    <w:p/>
+    <w:p/>
+    <w:p>
+      <w:pPr>
+        <w:tabs>
+          <w:tab w:val="left" w:pos="2980"/>
+        </w:tabs>
+        <w:rPr>
+          <w:rFonts w:asciiTheme="minorHAnsi" w:hAnsiTheme="minorHAnsi" w:cstheme="minorHAnsi"/>
+          <w:shd w:val="clear" w:color="auto" w:fill="FFFFFF"/>
+        </w:rPr>
+      </w:pPr>
+      <w:r>
+        <w:rPr>
+          <w:rFonts w:asciiTheme="minorHAnsi" w:hAnsiTheme="minorHAnsi" w:cstheme="minorHAnsi"/>
+          <w:shd w:val="clear" w:color="auto" w:fill="FFFFFF"/>
+        </w:rPr>
+        <w:tab/>
+      </w:r>
+    </w:p>
+    <w:p>
+      <w:pPr>
+        <w:tabs>
+          <w:tab w:val="left" w:pos="3280"/>
+        </w:tabs>
+      </w:pPr>
+      <w:r>
+        <w:tab/>
+      </w:r>
     </w:p>
     <w:sectPr>
       <w:pgSz w:w="12240" w:h="15840"/>
@@ -10871,7 +10970,7 @@
   <w:style w:type="paragraph" w:default="1" w:styleId="Normal">
     <w:name w:val="Normal"/>
     <w:qFormat/>
-    <w:rsid w:val="00805D22"/>
+    <w:rsid w:val="00945CC3"/>
     <w:rPr>
       <w:rFonts w:ascii="Times New Roman" w:eastAsia="Times New Roman" w:hAnsi="Times New Roman" w:cs="Times New Roman"/>
     </w:rPr>

</xml_diff>

<commit_message>
feat: Add progress #167 'Learn Typescript'
</commit_message>
<xml_diff>
--- a/learn-typescript/chapter_6/Chapter 6 - Advanced Object Types.docx
+++ b/learn-typescript/chapter_6/Chapter 6 - Advanced Object Types.docx
@@ -7186,12 +7186,438 @@
     </w:p>
     <w:p>
       <w:pPr>
-        <w:rPr>
-          <w:rFonts w:asciiTheme="minorHAnsi" w:hAnsiTheme="minorHAnsi" w:cstheme="minorHAnsi"/>
-        </w:rPr>
+        <w:tabs>
+          <w:tab w:val="left" w:pos="3780"/>
+        </w:tabs>
       </w:pPr>
     </w:p>
-    <w:p/>
+    <w:p>
+      <w:r>
+        <w:t>Example</w:t>
+      </w:r>
+    </w:p>
+    <w:tbl>
+      <w:tblPr>
+        <w:tblStyle w:val="TableGrid"/>
+        <w:tblW w:w="0" w:type="auto"/>
+        <w:tblLook w:val="04A0" w:firstRow="1" w:lastRow="0" w:firstColumn="1" w:lastColumn="0" w:noHBand="0" w:noVBand="1"/>
+      </w:tblPr>
+      <w:tblGrid>
+        <w:gridCol w:w="9350"/>
+      </w:tblGrid>
+      <w:tr>
+        <w:tc>
+          <w:tcPr>
+            <w:tcW w:w="9350" w:type="dxa"/>
+          </w:tcPr>
+          <w:p>
+            <w:pPr>
+              <w:shd w:val="clear" w:color="auto" w:fill="1E1E1E"/>
+              <w:spacing w:line="330" w:lineRule="atLeast"/>
+              <w:rPr>
+                <w:rFonts w:ascii="Consolas" w:hAnsi="Consolas" w:cs="Consolas"/>
+                <w:color w:val="FFFFFF"/>
+                <w:sz w:val="21"/>
+                <w:szCs w:val="21"/>
+              </w:rPr>
+            </w:pPr>
+            <w:r>
+              <w:rPr>
+                <w:rFonts w:ascii="Consolas" w:hAnsi="Consolas" w:cs="Consolas"/>
+                <w:color w:val="B3CCFF"/>
+                <w:sz w:val="21"/>
+                <w:szCs w:val="21"/>
+              </w:rPr>
+              <w:t>interface</w:t>
+            </w:r>
+            <w:r>
+              <w:rPr>
+                <w:rFonts w:ascii="Consolas" w:hAnsi="Consolas" w:cs="Consolas"/>
+                <w:color w:val="FFFFFF"/>
+                <w:sz w:val="21"/>
+                <w:szCs w:val="21"/>
+              </w:rPr>
+              <w:t xml:space="preserve"> </w:t>
+            </w:r>
+            <w:r>
+              <w:rPr>
+                <w:rFonts w:ascii="Consolas" w:hAnsi="Consolas" w:cs="Consolas"/>
+                <w:color w:val="E85D7F"/>
+                <w:sz w:val="21"/>
+                <w:szCs w:val="21"/>
+              </w:rPr>
+              <w:t>About</w:t>
+            </w:r>
+            <w:r>
+              <w:rPr>
+                <w:rFonts w:ascii="Consolas" w:hAnsi="Consolas" w:cs="Consolas"/>
+                <w:color w:val="FFFFFF"/>
+                <w:sz w:val="21"/>
+                <w:szCs w:val="21"/>
+              </w:rPr>
+              <w:t xml:space="preserve"> </w:t>
+            </w:r>
+            <w:r>
+              <w:rPr>
+                <w:rFonts w:ascii="Consolas" w:hAnsi="Consolas" w:cs="Consolas"/>
+                <w:color w:val="E85D7F"/>
+                <w:sz w:val="21"/>
+                <w:szCs w:val="21"/>
+              </w:rPr>
+              <w:t>{</w:t>
+            </w:r>
+          </w:p>
+          <w:p>
+            <w:pPr>
+              <w:shd w:val="clear" w:color="auto" w:fill="1E1E1E"/>
+              <w:spacing w:line="330" w:lineRule="atLeast"/>
+              <w:rPr>
+                <w:rFonts w:ascii="Consolas" w:hAnsi="Consolas" w:cs="Consolas"/>
+                <w:color w:val="FFFFFF"/>
+                <w:sz w:val="21"/>
+                <w:szCs w:val="21"/>
+              </w:rPr>
+            </w:pPr>
+            <w:r>
+              <w:rPr>
+                <w:rFonts w:ascii="Consolas" w:hAnsi="Consolas" w:cs="Consolas"/>
+                <w:color w:val="FFFFFF"/>
+                <w:sz w:val="21"/>
+                <w:szCs w:val="21"/>
+              </w:rPr>
+              <w:t xml:space="preserve">  general</w:t>
+            </w:r>
+            <w:r>
+              <w:rPr>
+                <w:rFonts w:ascii="Consolas" w:hAnsi="Consolas" w:cs="Consolas"/>
+                <w:color w:val="E85D7F"/>
+                <w:sz w:val="21"/>
+                <w:szCs w:val="21"/>
+              </w:rPr>
+              <w:t>:</w:t>
+            </w:r>
+            <w:r>
+              <w:rPr>
+                <w:rFonts w:ascii="Consolas" w:hAnsi="Consolas" w:cs="Consolas"/>
+                <w:color w:val="FFFFFF"/>
+                <w:sz w:val="21"/>
+                <w:szCs w:val="21"/>
+              </w:rPr>
+              <w:t xml:space="preserve"> </w:t>
+            </w:r>
+            <w:r>
+              <w:rPr>
+                <w:rFonts w:ascii="Consolas" w:hAnsi="Consolas" w:cs="Consolas"/>
+                <w:color w:val="E85D7F"/>
+                <w:sz w:val="21"/>
+                <w:szCs w:val="21"/>
+              </w:rPr>
+              <w:t>{</w:t>
+            </w:r>
+          </w:p>
+          <w:p>
+            <w:pPr>
+              <w:shd w:val="clear" w:color="auto" w:fill="1E1E1E"/>
+              <w:spacing w:line="330" w:lineRule="atLeast"/>
+              <w:rPr>
+                <w:rFonts w:ascii="Consolas" w:hAnsi="Consolas" w:cs="Consolas"/>
+                <w:color w:val="FFFFFF"/>
+                <w:sz w:val="21"/>
+                <w:szCs w:val="21"/>
+              </w:rPr>
+            </w:pPr>
+            <w:r>
+              <w:rPr>
+                <w:rFonts w:ascii="Consolas" w:hAnsi="Consolas" w:cs="Consolas"/>
+                <w:color w:val="FFFFFF"/>
+                <w:sz w:val="21"/>
+                <w:szCs w:val="21"/>
+              </w:rPr>
+              <w:t xml:space="preserve">    id</w:t>
+            </w:r>
+            <w:r>
+              <w:rPr>
+                <w:rFonts w:ascii="Consolas" w:hAnsi="Consolas" w:cs="Consolas"/>
+                <w:color w:val="E85D7F"/>
+                <w:sz w:val="21"/>
+                <w:szCs w:val="21"/>
+              </w:rPr>
+              <w:t>:</w:t>
+            </w:r>
+            <w:r>
+              <w:rPr>
+                <w:rFonts w:ascii="Consolas" w:hAnsi="Consolas" w:cs="Consolas"/>
+                <w:color w:val="FFFFFF"/>
+                <w:sz w:val="21"/>
+                <w:szCs w:val="21"/>
+              </w:rPr>
+              <w:t xml:space="preserve"> </w:t>
+            </w:r>
+            <w:r>
+              <w:rPr>
+                <w:rFonts w:ascii="Consolas" w:hAnsi="Consolas" w:cs="Consolas"/>
+                <w:color w:val="B3CCFF"/>
+                <w:sz w:val="21"/>
+                <w:szCs w:val="21"/>
+              </w:rPr>
+              <w:t>number</w:t>
+            </w:r>
+            <w:r>
+              <w:rPr>
+                <w:rFonts w:ascii="Consolas" w:hAnsi="Consolas" w:cs="Consolas"/>
+                <w:color w:val="E85D7F"/>
+                <w:sz w:val="21"/>
+                <w:szCs w:val="21"/>
+              </w:rPr>
+              <w:t>;</w:t>
+            </w:r>
+          </w:p>
+          <w:p>
+            <w:pPr>
+              <w:shd w:val="clear" w:color="auto" w:fill="1E1E1E"/>
+              <w:spacing w:line="330" w:lineRule="atLeast"/>
+              <w:rPr>
+                <w:rFonts w:ascii="Consolas" w:hAnsi="Consolas" w:cs="Consolas"/>
+                <w:color w:val="FFFFFF"/>
+                <w:sz w:val="21"/>
+                <w:szCs w:val="21"/>
+              </w:rPr>
+            </w:pPr>
+            <w:r>
+              <w:rPr>
+                <w:rFonts w:ascii="Consolas" w:hAnsi="Consolas" w:cs="Consolas"/>
+                <w:color w:val="FFFFFF"/>
+                <w:sz w:val="21"/>
+                <w:szCs w:val="21"/>
+              </w:rPr>
+              <w:t xml:space="preserve">    name</w:t>
+            </w:r>
+            <w:r>
+              <w:rPr>
+                <w:rFonts w:ascii="Consolas" w:hAnsi="Consolas" w:cs="Consolas"/>
+                <w:color w:val="E85D7F"/>
+                <w:sz w:val="21"/>
+                <w:szCs w:val="21"/>
+              </w:rPr>
+              <w:t>:</w:t>
+            </w:r>
+            <w:r>
+              <w:rPr>
+                <w:rFonts w:ascii="Consolas" w:hAnsi="Consolas" w:cs="Consolas"/>
+                <w:color w:val="FFFFFF"/>
+                <w:sz w:val="21"/>
+                <w:szCs w:val="21"/>
+              </w:rPr>
+              <w:t xml:space="preserve"> </w:t>
+            </w:r>
+            <w:r>
+              <w:rPr>
+                <w:rFonts w:ascii="Consolas" w:hAnsi="Consolas" w:cs="Consolas"/>
+                <w:color w:val="B3CCFF"/>
+                <w:sz w:val="21"/>
+                <w:szCs w:val="21"/>
+              </w:rPr>
+              <w:t>string</w:t>
+            </w:r>
+            <w:r>
+              <w:rPr>
+                <w:rFonts w:ascii="Consolas" w:hAnsi="Consolas" w:cs="Consolas"/>
+                <w:color w:val="E85D7F"/>
+                <w:sz w:val="21"/>
+                <w:szCs w:val="21"/>
+              </w:rPr>
+              <w:t>;</w:t>
+            </w:r>
+          </w:p>
+          <w:p>
+            <w:pPr>
+              <w:shd w:val="clear" w:color="auto" w:fill="1E1E1E"/>
+              <w:spacing w:line="330" w:lineRule="atLeast"/>
+              <w:rPr>
+                <w:rFonts w:ascii="Consolas" w:hAnsi="Consolas" w:cs="Consolas"/>
+                <w:color w:val="FFFFFF"/>
+                <w:sz w:val="21"/>
+                <w:szCs w:val="21"/>
+              </w:rPr>
+            </w:pPr>
+            <w:r>
+              <w:rPr>
+                <w:rFonts w:ascii="Consolas" w:hAnsi="Consolas" w:cs="Consolas"/>
+                <w:color w:val="FFFFFF"/>
+                <w:sz w:val="21"/>
+                <w:szCs w:val="21"/>
+              </w:rPr>
+              <w:t xml:space="preserve">    version</w:t>
+            </w:r>
+            <w:r>
+              <w:rPr>
+                <w:rFonts w:ascii="Consolas" w:hAnsi="Consolas" w:cs="Consolas"/>
+                <w:color w:val="E85D7F"/>
+                <w:sz w:val="21"/>
+                <w:szCs w:val="21"/>
+              </w:rPr>
+              <w:t>:</w:t>
+            </w:r>
+            <w:r>
+              <w:rPr>
+                <w:rFonts w:ascii="Consolas" w:hAnsi="Consolas" w:cs="Consolas"/>
+                <w:color w:val="FFFFFF"/>
+                <w:sz w:val="21"/>
+                <w:szCs w:val="21"/>
+              </w:rPr>
+              <w:t xml:space="preserve"> </w:t>
+            </w:r>
+            <w:r>
+              <w:rPr>
+                <w:rFonts w:ascii="Consolas" w:hAnsi="Consolas" w:cs="Consolas"/>
+                <w:color w:val="E85D7F"/>
+                <w:sz w:val="21"/>
+                <w:szCs w:val="21"/>
+              </w:rPr>
+              <w:t>{</w:t>
+            </w:r>
+          </w:p>
+          <w:p>
+            <w:pPr>
+              <w:shd w:val="clear" w:color="auto" w:fill="1E1E1E"/>
+              <w:spacing w:line="330" w:lineRule="atLeast"/>
+              <w:rPr>
+                <w:rFonts w:ascii="Consolas" w:hAnsi="Consolas" w:cs="Consolas"/>
+                <w:color w:val="FFFFFF"/>
+                <w:sz w:val="21"/>
+                <w:szCs w:val="21"/>
+              </w:rPr>
+            </w:pPr>
+            <w:r>
+              <w:rPr>
+                <w:rFonts w:ascii="Consolas" w:hAnsi="Consolas" w:cs="Consolas"/>
+                <w:color w:val="FFFFFF"/>
+                <w:sz w:val="21"/>
+                <w:szCs w:val="21"/>
+              </w:rPr>
+              <w:t xml:space="preserve">      versionNumber</w:t>
+            </w:r>
+            <w:r>
+              <w:rPr>
+                <w:rFonts w:ascii="Consolas" w:hAnsi="Consolas" w:cs="Consolas"/>
+                <w:color w:val="E85D7F"/>
+                <w:sz w:val="21"/>
+                <w:szCs w:val="21"/>
+              </w:rPr>
+              <w:t>:</w:t>
+            </w:r>
+            <w:r>
+              <w:rPr>
+                <w:rFonts w:ascii="Consolas" w:hAnsi="Consolas" w:cs="Consolas"/>
+                <w:color w:val="FFFFFF"/>
+                <w:sz w:val="21"/>
+                <w:szCs w:val="21"/>
+              </w:rPr>
+              <w:t xml:space="preserve"> </w:t>
+            </w:r>
+            <w:r>
+              <w:rPr>
+                <w:rFonts w:ascii="Consolas" w:hAnsi="Consolas" w:cs="Consolas"/>
+                <w:color w:val="B3CCFF"/>
+                <w:sz w:val="21"/>
+                <w:szCs w:val="21"/>
+              </w:rPr>
+              <w:t>number</w:t>
+            </w:r>
+            <w:r>
+              <w:rPr>
+                <w:rFonts w:ascii="Consolas" w:hAnsi="Consolas" w:cs="Consolas"/>
+                <w:color w:val="E85D7F"/>
+                <w:sz w:val="21"/>
+                <w:szCs w:val="21"/>
+              </w:rPr>
+              <w:t>;</w:t>
+            </w:r>
+          </w:p>
+          <w:p>
+            <w:pPr>
+              <w:shd w:val="clear" w:color="auto" w:fill="1E1E1E"/>
+              <w:spacing w:line="330" w:lineRule="atLeast"/>
+              <w:rPr>
+                <w:rFonts w:ascii="Consolas" w:hAnsi="Consolas" w:cs="Consolas"/>
+                <w:color w:val="FFFFFF"/>
+                <w:sz w:val="21"/>
+                <w:szCs w:val="21"/>
+              </w:rPr>
+            </w:pPr>
+            <w:r>
+              <w:rPr>
+                <w:rFonts w:ascii="Consolas" w:hAnsi="Consolas" w:cs="Consolas"/>
+                <w:color w:val="FFFFFF"/>
+                <w:sz w:val="21"/>
+                <w:szCs w:val="21"/>
+              </w:rPr>
+              <w:t xml:space="preserve">    </w:t>
+            </w:r>
+            <w:r>
+              <w:rPr>
+                <w:rFonts w:ascii="Consolas" w:hAnsi="Consolas" w:cs="Consolas"/>
+                <w:color w:val="E85D7F"/>
+                <w:sz w:val="21"/>
+                <w:szCs w:val="21"/>
+              </w:rPr>
+              <w:t>}</w:t>
+            </w:r>
+          </w:p>
+          <w:p>
+            <w:pPr>
+              <w:shd w:val="clear" w:color="auto" w:fill="1E1E1E"/>
+              <w:spacing w:line="330" w:lineRule="atLeast"/>
+              <w:rPr>
+                <w:rFonts w:ascii="Consolas" w:hAnsi="Consolas" w:cs="Consolas"/>
+                <w:color w:val="FFFFFF"/>
+                <w:sz w:val="21"/>
+                <w:szCs w:val="21"/>
+              </w:rPr>
+            </w:pPr>
+            <w:r>
+              <w:rPr>
+                <w:rFonts w:ascii="Consolas" w:hAnsi="Consolas" w:cs="Consolas"/>
+                <w:color w:val="FFFFFF"/>
+                <w:sz w:val="21"/>
+                <w:szCs w:val="21"/>
+              </w:rPr>
+              <w:t xml:space="preserve">  </w:t>
+            </w:r>
+            <w:r>
+              <w:rPr>
+                <w:rFonts w:ascii="Consolas" w:hAnsi="Consolas" w:cs="Consolas"/>
+                <w:color w:val="E85D7F"/>
+                <w:sz w:val="21"/>
+                <w:szCs w:val="21"/>
+              </w:rPr>
+              <w:t>}</w:t>
+            </w:r>
+          </w:p>
+          <w:p>
+            <w:pPr>
+              <w:shd w:val="clear" w:color="auto" w:fill="1E1E1E"/>
+              <w:spacing w:line="330" w:lineRule="atLeast"/>
+              <w:rPr>
+                <w:rFonts w:ascii="Consolas" w:hAnsi="Consolas" w:cs="Consolas"/>
+                <w:color w:val="FFFFFF"/>
+                <w:sz w:val="21"/>
+                <w:szCs w:val="21"/>
+              </w:rPr>
+            </w:pPr>
+            <w:r>
+              <w:rPr>
+                <w:rFonts w:ascii="Consolas" w:hAnsi="Consolas" w:cs="Consolas"/>
+                <w:color w:val="E85D7F"/>
+                <w:sz w:val="21"/>
+                <w:szCs w:val="21"/>
+              </w:rPr>
+              <w:t>}</w:t>
+            </w:r>
+          </w:p>
+        </w:tc>
+      </w:tr>
+    </w:tbl>
     <w:p/>
     <w:p/>
     <w:p/>

</xml_diff>

<commit_message>
feat: Add progress #168 'Learn Typescript'
</commit_message>
<xml_diff>
--- a/learn-typescript/chapter_6/Chapter 6 - Advanced Object Types.docx
+++ b/learn-typescript/chapter_6/Chapter 6 - Advanced Object Types.docx
@@ -7620,8 +7620,44 @@
     </w:tbl>
     <w:p/>
     <w:p/>
-    <w:p/>
-    <w:p/>
+    <w:p>
+      <w:pPr>
+        <w:pStyle w:val="ListParagraph"/>
+        <w:numPr>
+          <w:ilvl w:val="1"/>
+          <w:numId w:val="33"/>
+        </w:numPr>
+        <w:rPr>
+          <w:rFonts w:asciiTheme="minorHAnsi" w:hAnsiTheme="minorHAnsi" w:cstheme="minorHAnsi"/>
+        </w:rPr>
+      </w:pPr>
+      <w:r>
+        <w:rPr>
+          <w:rFonts w:asciiTheme="minorHAnsi" w:hAnsiTheme="minorHAnsi" w:cstheme="minorHAnsi"/>
+          <w:shd w:val="clear" w:color="auto" w:fill="FFFFFF"/>
+        </w:rPr>
+        <w:t>TypeScript allows us to compose types</w:t>
+      </w:r>
+    </w:p>
+    <w:p>
+      <w:pPr>
+        <w:pStyle w:val="ListParagraph"/>
+        <w:numPr>
+          <w:ilvl w:val="1"/>
+          <w:numId w:val="33"/>
+        </w:numPr>
+        <w:rPr>
+          <w:rFonts w:asciiTheme="minorHAnsi" w:hAnsiTheme="minorHAnsi" w:cstheme="minorHAnsi"/>
+        </w:rPr>
+      </w:pPr>
+      <w:r>
+        <w:rPr>
+          <w:rFonts w:asciiTheme="minorHAnsi" w:hAnsiTheme="minorHAnsi" w:cstheme="minorHAnsi"/>
+          <w:shd w:val="clear" w:color="auto" w:fill="FFFFFF"/>
+        </w:rPr>
+        <w:t>We can define multiple types and reference them inside other types.</w:t>
+      </w:r>
+    </w:p>
     <w:p>
       <w:pPr>
         <w:tabs>
@@ -7632,23 +7668,2364 @@
           <w:shd w:val="clear" w:color="auto" w:fill="FFFFFF"/>
         </w:rPr>
       </w:pPr>
+    </w:p>
+    <w:p>
+      <w:pPr>
+        <w:tabs>
+          <w:tab w:val="left" w:pos="2980"/>
+        </w:tabs>
+        <w:rPr>
+          <w:rFonts w:asciiTheme="minorHAnsi" w:hAnsiTheme="minorHAnsi" w:cstheme="minorHAnsi"/>
+          <w:shd w:val="clear" w:color="auto" w:fill="FFFFFF"/>
+        </w:rPr>
+      </w:pPr>
       <w:r>
         <w:rPr>
           <w:rFonts w:asciiTheme="minorHAnsi" w:hAnsiTheme="minorHAnsi" w:cstheme="minorHAnsi"/>
           <w:shd w:val="clear" w:color="auto" w:fill="FFFFFF"/>
         </w:rPr>
-        <w:tab/>
+        <w:t>Example</w:t>
       </w:r>
     </w:p>
     <w:p>
       <w:pPr>
         <w:tabs>
-          <w:tab w:val="left" w:pos="3280"/>
+          <w:tab w:val="left" w:pos="2980"/>
         </w:tabs>
+        <w:rPr>
+          <w:rFonts w:asciiTheme="minorHAnsi" w:hAnsiTheme="minorHAnsi" w:cstheme="minorHAnsi"/>
+          <w:shd w:val="clear" w:color="auto" w:fill="FFFFFF"/>
+        </w:rPr>
+      </w:pPr>
+    </w:p>
+    <w:tbl>
+      <w:tblPr>
+        <w:tblStyle w:val="TableGrid"/>
+        <w:tblW w:w="0" w:type="auto"/>
+        <w:tblLook w:val="04A0" w:firstRow="1" w:lastRow="0" w:firstColumn="1" w:lastColumn="0" w:noHBand="0" w:noVBand="1"/>
+      </w:tblPr>
+      <w:tblGrid>
+        <w:gridCol w:w="9350"/>
+      </w:tblGrid>
+      <w:tr>
+        <w:tc>
+          <w:tcPr>
+            <w:tcW w:w="9350" w:type="dxa"/>
+          </w:tcPr>
+          <w:p>
+            <w:pPr>
+              <w:shd w:val="clear" w:color="auto" w:fill="1E1E1E"/>
+              <w:spacing w:line="330" w:lineRule="atLeast"/>
+              <w:rPr>
+                <w:rFonts w:ascii="Consolas" w:hAnsi="Consolas" w:cs="Consolas"/>
+                <w:color w:val="FFFFFF"/>
+                <w:sz w:val="21"/>
+                <w:szCs w:val="21"/>
+              </w:rPr>
+            </w:pPr>
+            <w:r>
+              <w:rPr>
+                <w:rFonts w:ascii="Consolas" w:hAnsi="Consolas" w:cs="Consolas"/>
+                <w:color w:val="B3CCFF"/>
+                <w:sz w:val="21"/>
+                <w:szCs w:val="21"/>
+              </w:rPr>
+              <w:t>interface</w:t>
+            </w:r>
+            <w:r>
+              <w:rPr>
+                <w:rFonts w:ascii="Consolas" w:hAnsi="Consolas" w:cs="Consolas"/>
+                <w:color w:val="FFFFFF"/>
+                <w:sz w:val="21"/>
+                <w:szCs w:val="21"/>
+              </w:rPr>
+              <w:t xml:space="preserve"> </w:t>
+            </w:r>
+            <w:r>
+              <w:rPr>
+                <w:rFonts w:ascii="Consolas" w:hAnsi="Consolas" w:cs="Consolas"/>
+                <w:color w:val="E85D7F"/>
+                <w:sz w:val="21"/>
+                <w:szCs w:val="21"/>
+              </w:rPr>
+              <w:t>About</w:t>
+            </w:r>
+            <w:r>
+              <w:rPr>
+                <w:rFonts w:ascii="Consolas" w:hAnsi="Consolas" w:cs="Consolas"/>
+                <w:color w:val="FFFFFF"/>
+                <w:sz w:val="21"/>
+                <w:szCs w:val="21"/>
+              </w:rPr>
+              <w:t xml:space="preserve"> </w:t>
+            </w:r>
+            <w:r>
+              <w:rPr>
+                <w:rFonts w:ascii="Consolas" w:hAnsi="Consolas" w:cs="Consolas"/>
+                <w:color w:val="E85D7F"/>
+                <w:sz w:val="21"/>
+                <w:szCs w:val="21"/>
+              </w:rPr>
+              <w:t>{</w:t>
+            </w:r>
+          </w:p>
+          <w:p>
+            <w:pPr>
+              <w:shd w:val="clear" w:color="auto" w:fill="1E1E1E"/>
+              <w:spacing w:line="330" w:lineRule="atLeast"/>
+              <w:rPr>
+                <w:rFonts w:ascii="Consolas" w:hAnsi="Consolas" w:cs="Consolas"/>
+                <w:color w:val="FFFFFF"/>
+                <w:sz w:val="21"/>
+                <w:szCs w:val="21"/>
+              </w:rPr>
+            </w:pPr>
+            <w:r>
+              <w:rPr>
+                <w:rFonts w:ascii="Consolas" w:hAnsi="Consolas" w:cs="Consolas"/>
+                <w:color w:val="FFFFFF"/>
+                <w:sz w:val="21"/>
+                <w:szCs w:val="21"/>
+              </w:rPr>
+              <w:t xml:space="preserve">  general</w:t>
+            </w:r>
+            <w:r>
+              <w:rPr>
+                <w:rFonts w:ascii="Consolas" w:hAnsi="Consolas" w:cs="Consolas"/>
+                <w:color w:val="E85D7F"/>
+                <w:sz w:val="21"/>
+                <w:szCs w:val="21"/>
+              </w:rPr>
+              <w:t>:</w:t>
+            </w:r>
+            <w:r>
+              <w:rPr>
+                <w:rFonts w:ascii="Consolas" w:hAnsi="Consolas" w:cs="Consolas"/>
+                <w:color w:val="FFFFFF"/>
+                <w:sz w:val="21"/>
+                <w:szCs w:val="21"/>
+              </w:rPr>
+              <w:t xml:space="preserve"> </w:t>
+            </w:r>
+            <w:r>
+              <w:rPr>
+                <w:rFonts w:ascii="Consolas" w:hAnsi="Consolas" w:cs="Consolas"/>
+                <w:color w:val="E85D7F"/>
+                <w:sz w:val="21"/>
+                <w:szCs w:val="21"/>
+              </w:rPr>
+              <w:t>General;</w:t>
+            </w:r>
+          </w:p>
+          <w:p>
+            <w:pPr>
+              <w:shd w:val="clear" w:color="auto" w:fill="1E1E1E"/>
+              <w:spacing w:line="330" w:lineRule="atLeast"/>
+              <w:rPr>
+                <w:rFonts w:ascii="Consolas" w:hAnsi="Consolas" w:cs="Consolas"/>
+                <w:color w:val="FFFFFF"/>
+                <w:sz w:val="21"/>
+                <w:szCs w:val="21"/>
+              </w:rPr>
+            </w:pPr>
+            <w:r>
+              <w:rPr>
+                <w:rFonts w:ascii="Consolas" w:hAnsi="Consolas" w:cs="Consolas"/>
+                <w:color w:val="E85D7F"/>
+                <w:sz w:val="21"/>
+                <w:szCs w:val="21"/>
+              </w:rPr>
+              <w:lastRenderedPageBreak/>
+              <w:t>}</w:t>
+            </w:r>
+          </w:p>
+          <w:p>
+            <w:pPr>
+              <w:shd w:val="clear" w:color="auto" w:fill="1E1E1E"/>
+              <w:spacing w:line="330" w:lineRule="atLeast"/>
+              <w:rPr>
+                <w:rFonts w:ascii="Consolas" w:hAnsi="Consolas" w:cs="Consolas"/>
+                <w:color w:val="FFFFFF"/>
+                <w:sz w:val="21"/>
+                <w:szCs w:val="21"/>
+              </w:rPr>
+            </w:pPr>
+            <w:r>
+              <w:rPr>
+                <w:rFonts w:ascii="Consolas" w:hAnsi="Consolas" w:cs="Consolas"/>
+                <w:color w:val="FFFFFF"/>
+                <w:sz w:val="21"/>
+                <w:szCs w:val="21"/>
+              </w:rPr>
+              <w:t xml:space="preserve"> </w:t>
+            </w:r>
+          </w:p>
+          <w:p>
+            <w:pPr>
+              <w:shd w:val="clear" w:color="auto" w:fill="1E1E1E"/>
+              <w:spacing w:line="330" w:lineRule="atLeast"/>
+              <w:rPr>
+                <w:rFonts w:ascii="Consolas" w:hAnsi="Consolas" w:cs="Consolas"/>
+                <w:color w:val="FFFFFF"/>
+                <w:sz w:val="21"/>
+                <w:szCs w:val="21"/>
+              </w:rPr>
+            </w:pPr>
+            <w:r>
+              <w:rPr>
+                <w:rFonts w:ascii="Consolas" w:hAnsi="Consolas" w:cs="Consolas"/>
+                <w:color w:val="B3CCFF"/>
+                <w:sz w:val="21"/>
+                <w:szCs w:val="21"/>
+              </w:rPr>
+              <w:t>interface</w:t>
+            </w:r>
+            <w:r>
+              <w:rPr>
+                <w:rFonts w:ascii="Consolas" w:hAnsi="Consolas" w:cs="Consolas"/>
+                <w:color w:val="FFFFFF"/>
+                <w:sz w:val="21"/>
+                <w:szCs w:val="21"/>
+              </w:rPr>
+              <w:t xml:space="preserve"> </w:t>
+            </w:r>
+            <w:r>
+              <w:rPr>
+                <w:rFonts w:ascii="Consolas" w:hAnsi="Consolas" w:cs="Consolas"/>
+                <w:color w:val="E85D7F"/>
+                <w:sz w:val="21"/>
+                <w:szCs w:val="21"/>
+              </w:rPr>
+              <w:t>General</w:t>
+            </w:r>
+            <w:r>
+              <w:rPr>
+                <w:rFonts w:ascii="Consolas" w:hAnsi="Consolas" w:cs="Consolas"/>
+                <w:color w:val="FFFFFF"/>
+                <w:sz w:val="21"/>
+                <w:szCs w:val="21"/>
+              </w:rPr>
+              <w:t xml:space="preserve"> </w:t>
+            </w:r>
+            <w:r>
+              <w:rPr>
+                <w:rFonts w:ascii="Consolas" w:hAnsi="Consolas" w:cs="Consolas"/>
+                <w:color w:val="E85D7F"/>
+                <w:sz w:val="21"/>
+                <w:szCs w:val="21"/>
+              </w:rPr>
+              <w:t>{</w:t>
+            </w:r>
+          </w:p>
+          <w:p>
+            <w:pPr>
+              <w:shd w:val="clear" w:color="auto" w:fill="1E1E1E"/>
+              <w:spacing w:line="330" w:lineRule="atLeast"/>
+              <w:rPr>
+                <w:rFonts w:ascii="Consolas" w:hAnsi="Consolas" w:cs="Consolas"/>
+                <w:color w:val="FFFFFF"/>
+                <w:sz w:val="21"/>
+                <w:szCs w:val="21"/>
+              </w:rPr>
+            </w:pPr>
+            <w:r>
+              <w:rPr>
+                <w:rFonts w:ascii="Consolas" w:hAnsi="Consolas" w:cs="Consolas"/>
+                <w:color w:val="FFFFFF"/>
+                <w:sz w:val="21"/>
+                <w:szCs w:val="21"/>
+              </w:rPr>
+              <w:t xml:space="preserve">  id</w:t>
+            </w:r>
+            <w:r>
+              <w:rPr>
+                <w:rFonts w:ascii="Consolas" w:hAnsi="Consolas" w:cs="Consolas"/>
+                <w:color w:val="E85D7F"/>
+                <w:sz w:val="21"/>
+                <w:szCs w:val="21"/>
+              </w:rPr>
+              <w:t>:</w:t>
+            </w:r>
+            <w:r>
+              <w:rPr>
+                <w:rFonts w:ascii="Consolas" w:hAnsi="Consolas" w:cs="Consolas"/>
+                <w:color w:val="FFFFFF"/>
+                <w:sz w:val="21"/>
+                <w:szCs w:val="21"/>
+              </w:rPr>
+              <w:t xml:space="preserve"> </w:t>
+            </w:r>
+            <w:r>
+              <w:rPr>
+                <w:rFonts w:ascii="Consolas" w:hAnsi="Consolas" w:cs="Consolas"/>
+                <w:color w:val="B3CCFF"/>
+                <w:sz w:val="21"/>
+                <w:szCs w:val="21"/>
+              </w:rPr>
+              <w:t>number</w:t>
+            </w:r>
+            <w:r>
+              <w:rPr>
+                <w:rFonts w:ascii="Consolas" w:hAnsi="Consolas" w:cs="Consolas"/>
+                <w:color w:val="E85D7F"/>
+                <w:sz w:val="21"/>
+                <w:szCs w:val="21"/>
+              </w:rPr>
+              <w:t>;</w:t>
+            </w:r>
+          </w:p>
+          <w:p>
+            <w:pPr>
+              <w:shd w:val="clear" w:color="auto" w:fill="1E1E1E"/>
+              <w:spacing w:line="330" w:lineRule="atLeast"/>
+              <w:rPr>
+                <w:rFonts w:ascii="Consolas" w:hAnsi="Consolas" w:cs="Consolas"/>
+                <w:color w:val="FFFFFF"/>
+                <w:sz w:val="21"/>
+                <w:szCs w:val="21"/>
+              </w:rPr>
+            </w:pPr>
+            <w:r>
+              <w:rPr>
+                <w:rFonts w:ascii="Consolas" w:hAnsi="Consolas" w:cs="Consolas"/>
+                <w:color w:val="FFFFFF"/>
+                <w:sz w:val="21"/>
+                <w:szCs w:val="21"/>
+              </w:rPr>
+              <w:t xml:space="preserve">  name</w:t>
+            </w:r>
+            <w:r>
+              <w:rPr>
+                <w:rFonts w:ascii="Consolas" w:hAnsi="Consolas" w:cs="Consolas"/>
+                <w:color w:val="E85D7F"/>
+                <w:sz w:val="21"/>
+                <w:szCs w:val="21"/>
+              </w:rPr>
+              <w:t>:</w:t>
+            </w:r>
+            <w:r>
+              <w:rPr>
+                <w:rFonts w:ascii="Consolas" w:hAnsi="Consolas" w:cs="Consolas"/>
+                <w:color w:val="FFFFFF"/>
+                <w:sz w:val="21"/>
+                <w:szCs w:val="21"/>
+              </w:rPr>
+              <w:t xml:space="preserve"> </w:t>
+            </w:r>
+            <w:r>
+              <w:rPr>
+                <w:rFonts w:ascii="Consolas" w:hAnsi="Consolas" w:cs="Consolas"/>
+                <w:color w:val="B3CCFF"/>
+                <w:sz w:val="21"/>
+                <w:szCs w:val="21"/>
+              </w:rPr>
+              <w:t>string</w:t>
+            </w:r>
+            <w:r>
+              <w:rPr>
+                <w:rFonts w:ascii="Consolas" w:hAnsi="Consolas" w:cs="Consolas"/>
+                <w:color w:val="E85D7F"/>
+                <w:sz w:val="21"/>
+                <w:szCs w:val="21"/>
+              </w:rPr>
+              <w:t>;</w:t>
+            </w:r>
+          </w:p>
+          <w:p>
+            <w:pPr>
+              <w:shd w:val="clear" w:color="auto" w:fill="1E1E1E"/>
+              <w:spacing w:line="330" w:lineRule="atLeast"/>
+              <w:rPr>
+                <w:rFonts w:ascii="Consolas" w:hAnsi="Consolas" w:cs="Consolas"/>
+                <w:color w:val="FFFFFF"/>
+                <w:sz w:val="21"/>
+                <w:szCs w:val="21"/>
+              </w:rPr>
+            </w:pPr>
+            <w:r>
+              <w:rPr>
+                <w:rFonts w:ascii="Consolas" w:hAnsi="Consolas" w:cs="Consolas"/>
+                <w:color w:val="FFFFFF"/>
+                <w:sz w:val="21"/>
+                <w:szCs w:val="21"/>
+              </w:rPr>
+              <w:t xml:space="preserve">  version</w:t>
+            </w:r>
+            <w:r>
+              <w:rPr>
+                <w:rFonts w:ascii="Consolas" w:hAnsi="Consolas" w:cs="Consolas"/>
+                <w:color w:val="E85D7F"/>
+                <w:sz w:val="21"/>
+                <w:szCs w:val="21"/>
+              </w:rPr>
+              <w:t>:</w:t>
+            </w:r>
+            <w:r>
+              <w:rPr>
+                <w:rFonts w:ascii="Consolas" w:hAnsi="Consolas" w:cs="Consolas"/>
+                <w:color w:val="FFFFFF"/>
+                <w:sz w:val="21"/>
+                <w:szCs w:val="21"/>
+              </w:rPr>
+              <w:t xml:space="preserve"> </w:t>
+            </w:r>
+            <w:r>
+              <w:rPr>
+                <w:rFonts w:ascii="Consolas" w:hAnsi="Consolas" w:cs="Consolas"/>
+                <w:color w:val="E85D7F"/>
+                <w:sz w:val="21"/>
+                <w:szCs w:val="21"/>
+              </w:rPr>
+              <w:t>Version;</w:t>
+            </w:r>
+          </w:p>
+          <w:p>
+            <w:pPr>
+              <w:shd w:val="clear" w:color="auto" w:fill="1E1E1E"/>
+              <w:spacing w:line="330" w:lineRule="atLeast"/>
+              <w:rPr>
+                <w:rFonts w:ascii="Consolas" w:hAnsi="Consolas" w:cs="Consolas"/>
+                <w:color w:val="FFFFFF"/>
+                <w:sz w:val="21"/>
+                <w:szCs w:val="21"/>
+              </w:rPr>
+            </w:pPr>
+            <w:r>
+              <w:rPr>
+                <w:rFonts w:ascii="Consolas" w:hAnsi="Consolas" w:cs="Consolas"/>
+                <w:color w:val="E85D7F"/>
+                <w:sz w:val="21"/>
+                <w:szCs w:val="21"/>
+              </w:rPr>
+              <w:t>}</w:t>
+            </w:r>
+          </w:p>
+          <w:p>
+            <w:pPr>
+              <w:shd w:val="clear" w:color="auto" w:fill="1E1E1E"/>
+              <w:spacing w:line="330" w:lineRule="atLeast"/>
+              <w:rPr>
+                <w:rFonts w:ascii="Consolas" w:hAnsi="Consolas" w:cs="Consolas"/>
+                <w:color w:val="FFFFFF"/>
+                <w:sz w:val="21"/>
+                <w:szCs w:val="21"/>
+              </w:rPr>
+            </w:pPr>
+            <w:r>
+              <w:rPr>
+                <w:rFonts w:ascii="Consolas" w:hAnsi="Consolas" w:cs="Consolas"/>
+                <w:color w:val="FFFFFF"/>
+                <w:sz w:val="21"/>
+                <w:szCs w:val="21"/>
+              </w:rPr>
+              <w:t xml:space="preserve"> </w:t>
+            </w:r>
+          </w:p>
+          <w:p>
+            <w:pPr>
+              <w:shd w:val="clear" w:color="auto" w:fill="1E1E1E"/>
+              <w:spacing w:line="330" w:lineRule="atLeast"/>
+              <w:rPr>
+                <w:rFonts w:ascii="Consolas" w:hAnsi="Consolas" w:cs="Consolas"/>
+                <w:color w:val="FFFFFF"/>
+                <w:sz w:val="21"/>
+                <w:szCs w:val="21"/>
+              </w:rPr>
+            </w:pPr>
+            <w:r>
+              <w:rPr>
+                <w:rFonts w:ascii="Consolas" w:hAnsi="Consolas" w:cs="Consolas"/>
+                <w:color w:val="B3CCFF"/>
+                <w:sz w:val="21"/>
+                <w:szCs w:val="21"/>
+              </w:rPr>
+              <w:t>interface</w:t>
+            </w:r>
+            <w:r>
+              <w:rPr>
+                <w:rFonts w:ascii="Consolas" w:hAnsi="Consolas" w:cs="Consolas"/>
+                <w:color w:val="FFFFFF"/>
+                <w:sz w:val="21"/>
+                <w:szCs w:val="21"/>
+              </w:rPr>
+              <w:t xml:space="preserve"> </w:t>
+            </w:r>
+            <w:r>
+              <w:rPr>
+                <w:rFonts w:ascii="Consolas" w:hAnsi="Consolas" w:cs="Consolas"/>
+                <w:color w:val="E85D7F"/>
+                <w:sz w:val="21"/>
+                <w:szCs w:val="21"/>
+              </w:rPr>
+              <w:t>Version</w:t>
+            </w:r>
+            <w:r>
+              <w:rPr>
+                <w:rFonts w:ascii="Consolas" w:hAnsi="Consolas" w:cs="Consolas"/>
+                <w:color w:val="FFFFFF"/>
+                <w:sz w:val="21"/>
+                <w:szCs w:val="21"/>
+              </w:rPr>
+              <w:t xml:space="preserve"> </w:t>
+            </w:r>
+            <w:r>
+              <w:rPr>
+                <w:rFonts w:ascii="Consolas" w:hAnsi="Consolas" w:cs="Consolas"/>
+                <w:color w:val="E85D7F"/>
+                <w:sz w:val="21"/>
+                <w:szCs w:val="21"/>
+              </w:rPr>
+              <w:t>{</w:t>
+            </w:r>
+          </w:p>
+          <w:p>
+            <w:pPr>
+              <w:shd w:val="clear" w:color="auto" w:fill="1E1E1E"/>
+              <w:spacing w:line="330" w:lineRule="atLeast"/>
+              <w:rPr>
+                <w:rFonts w:ascii="Consolas" w:hAnsi="Consolas" w:cs="Consolas"/>
+                <w:color w:val="FFFFFF"/>
+                <w:sz w:val="21"/>
+                <w:szCs w:val="21"/>
+              </w:rPr>
+            </w:pPr>
+            <w:r>
+              <w:rPr>
+                <w:rFonts w:ascii="Consolas" w:hAnsi="Consolas" w:cs="Consolas"/>
+                <w:color w:val="FFFFFF"/>
+                <w:sz w:val="21"/>
+                <w:szCs w:val="21"/>
+              </w:rPr>
+              <w:t xml:space="preserve">  versionNumber</w:t>
+            </w:r>
+            <w:r>
+              <w:rPr>
+                <w:rFonts w:ascii="Consolas" w:hAnsi="Consolas" w:cs="Consolas"/>
+                <w:color w:val="E85D7F"/>
+                <w:sz w:val="21"/>
+                <w:szCs w:val="21"/>
+              </w:rPr>
+              <w:t>:</w:t>
+            </w:r>
+            <w:r>
+              <w:rPr>
+                <w:rFonts w:ascii="Consolas" w:hAnsi="Consolas" w:cs="Consolas"/>
+                <w:color w:val="FFFFFF"/>
+                <w:sz w:val="21"/>
+                <w:szCs w:val="21"/>
+              </w:rPr>
+              <w:t xml:space="preserve"> </w:t>
+            </w:r>
+            <w:r>
+              <w:rPr>
+                <w:rFonts w:ascii="Consolas" w:hAnsi="Consolas" w:cs="Consolas"/>
+                <w:color w:val="B3CCFF"/>
+                <w:sz w:val="21"/>
+                <w:szCs w:val="21"/>
+              </w:rPr>
+              <w:t>number</w:t>
+            </w:r>
+            <w:r>
+              <w:rPr>
+                <w:rFonts w:ascii="Consolas" w:hAnsi="Consolas" w:cs="Consolas"/>
+                <w:color w:val="E85D7F"/>
+                <w:sz w:val="21"/>
+                <w:szCs w:val="21"/>
+              </w:rPr>
+              <w:t>;</w:t>
+            </w:r>
+          </w:p>
+          <w:p>
+            <w:pPr>
+              <w:shd w:val="clear" w:color="auto" w:fill="1E1E1E"/>
+              <w:spacing w:line="330" w:lineRule="atLeast"/>
+              <w:rPr>
+                <w:rFonts w:ascii="Consolas" w:hAnsi="Consolas" w:cs="Consolas"/>
+                <w:color w:val="FFFFFF"/>
+                <w:sz w:val="21"/>
+                <w:szCs w:val="21"/>
+              </w:rPr>
+            </w:pPr>
+            <w:r>
+              <w:rPr>
+                <w:rFonts w:ascii="Consolas" w:hAnsi="Consolas" w:cs="Consolas"/>
+                <w:color w:val="E85D7F"/>
+                <w:sz w:val="21"/>
+                <w:szCs w:val="21"/>
+              </w:rPr>
+              <w:t>}</w:t>
+            </w:r>
+          </w:p>
+          <w:p>
+            <w:pPr>
+              <w:tabs>
+                <w:tab w:val="left" w:pos="2980"/>
+              </w:tabs>
+              <w:rPr>
+                <w:rFonts w:asciiTheme="minorHAnsi" w:hAnsiTheme="minorHAnsi" w:cstheme="minorHAnsi"/>
+                <w:shd w:val="clear" w:color="auto" w:fill="FFFFFF"/>
+              </w:rPr>
+            </w:pPr>
+          </w:p>
+        </w:tc>
+      </w:tr>
+    </w:tbl>
+    <w:p>
+      <w:pPr>
+        <w:tabs>
+          <w:tab w:val="left" w:pos="2980"/>
+        </w:tabs>
+        <w:rPr>
+          <w:rFonts w:asciiTheme="minorHAnsi" w:hAnsiTheme="minorHAnsi" w:cstheme="minorHAnsi"/>
+          <w:shd w:val="clear" w:color="auto" w:fill="FFFFFF"/>
+        </w:rPr>
+      </w:pPr>
+    </w:p>
+    <w:p>
+      <w:pPr>
+        <w:tabs>
+          <w:tab w:val="left" w:pos="2980"/>
+        </w:tabs>
+        <w:rPr>
+          <w:rFonts w:asciiTheme="minorHAnsi" w:hAnsiTheme="minorHAnsi" w:cstheme="minorHAnsi"/>
+          <w:shd w:val="clear" w:color="auto" w:fill="FFFFFF"/>
+        </w:rPr>
+      </w:pPr>
+    </w:p>
+    <w:p>
+      <w:pPr>
+        <w:tabs>
+          <w:tab w:val="left" w:pos="2980"/>
+        </w:tabs>
+        <w:rPr>
+          <w:rFonts w:asciiTheme="minorHAnsi" w:hAnsiTheme="minorHAnsi" w:cstheme="minorHAnsi"/>
+          <w:shd w:val="clear" w:color="auto" w:fill="FFFFFF"/>
+        </w:rPr>
       </w:pPr>
       <w:r>
-        <w:tab/>
+        <w:rPr>
+          <w:rFonts w:asciiTheme="minorHAnsi" w:hAnsiTheme="minorHAnsi" w:cstheme="minorHAnsi"/>
+          <w:shd w:val="clear" w:color="auto" w:fill="FFFFFF"/>
+        </w:rPr>
+        <w:t>Exercise</w:t>
       </w:r>
+    </w:p>
+    <w:p>
+      <w:pPr>
+        <w:tabs>
+          <w:tab w:val="left" w:pos="2980"/>
+        </w:tabs>
+        <w:rPr>
+          <w:rFonts w:asciiTheme="minorHAnsi" w:hAnsiTheme="minorHAnsi" w:cstheme="minorHAnsi"/>
+          <w:shd w:val="clear" w:color="auto" w:fill="FFFFFF"/>
+        </w:rPr>
+      </w:pPr>
+    </w:p>
+    <w:tbl>
+      <w:tblPr>
+        <w:tblStyle w:val="TableGrid"/>
+        <w:tblW w:w="0" w:type="auto"/>
+        <w:tblLook w:val="04A0" w:firstRow="1" w:lastRow="0" w:firstColumn="1" w:lastColumn="0" w:noHBand="0" w:noVBand="1"/>
+      </w:tblPr>
+      <w:tblGrid>
+        <w:gridCol w:w="9350"/>
+      </w:tblGrid>
+      <w:tr>
+        <w:tc>
+          <w:tcPr>
+            <w:tcW w:w="9350" w:type="dxa"/>
+          </w:tcPr>
+          <w:p>
+            <w:pPr>
+              <w:shd w:val="clear" w:color="auto" w:fill="1E1E1E"/>
+              <w:spacing w:line="330" w:lineRule="atLeast"/>
+              <w:rPr>
+                <w:rFonts w:ascii="Consolas" w:hAnsi="Consolas" w:cs="Consolas"/>
+                <w:color w:val="FFFFFF"/>
+                <w:sz w:val="21"/>
+                <w:szCs w:val="21"/>
+              </w:rPr>
+            </w:pPr>
+            <w:r>
+              <w:rPr>
+                <w:rFonts w:ascii="Consolas" w:hAnsi="Consolas" w:cs="Consolas"/>
+                <w:color w:val="B3CCFF"/>
+                <w:sz w:val="21"/>
+                <w:szCs w:val="21"/>
+              </w:rPr>
+              <w:t>interface</w:t>
+            </w:r>
+            <w:r>
+              <w:rPr>
+                <w:rFonts w:ascii="Consolas" w:hAnsi="Consolas" w:cs="Consolas"/>
+                <w:color w:val="FFFFFF"/>
+                <w:sz w:val="21"/>
+                <w:szCs w:val="21"/>
+              </w:rPr>
+              <w:t xml:space="preserve"> </w:t>
+            </w:r>
+            <w:r>
+              <w:rPr>
+                <w:rFonts w:ascii="Consolas" w:hAnsi="Consolas" w:cs="Consolas"/>
+                <w:color w:val="E85D7F"/>
+                <w:sz w:val="21"/>
+                <w:szCs w:val="21"/>
+              </w:rPr>
+              <w:t>Directory</w:t>
+            </w:r>
+            <w:r>
+              <w:rPr>
+                <w:rFonts w:ascii="Consolas" w:hAnsi="Consolas" w:cs="Consolas"/>
+                <w:color w:val="FFFFFF"/>
+                <w:sz w:val="21"/>
+                <w:szCs w:val="21"/>
+              </w:rPr>
+              <w:t xml:space="preserve"> </w:t>
+            </w:r>
+            <w:r>
+              <w:rPr>
+                <w:rFonts w:ascii="Consolas" w:hAnsi="Consolas" w:cs="Consolas"/>
+                <w:color w:val="E85D7F"/>
+                <w:sz w:val="21"/>
+                <w:szCs w:val="21"/>
+              </w:rPr>
+              <w:t>{</w:t>
+            </w:r>
+          </w:p>
+          <w:p>
+            <w:pPr>
+              <w:shd w:val="clear" w:color="auto" w:fill="1E1E1E"/>
+              <w:spacing w:line="330" w:lineRule="atLeast"/>
+              <w:rPr>
+                <w:rFonts w:ascii="Consolas" w:hAnsi="Consolas" w:cs="Consolas"/>
+                <w:color w:val="FFFFFF"/>
+                <w:sz w:val="21"/>
+                <w:szCs w:val="21"/>
+              </w:rPr>
+            </w:pPr>
+            <w:r>
+              <w:rPr>
+                <w:rFonts w:ascii="Consolas" w:hAnsi="Consolas" w:cs="Consolas"/>
+                <w:color w:val="FFFFFF"/>
+                <w:sz w:val="21"/>
+                <w:szCs w:val="21"/>
+              </w:rPr>
+              <w:t xml:space="preserve">  addFile</w:t>
+            </w:r>
+            <w:r>
+              <w:rPr>
+                <w:rFonts w:ascii="Consolas" w:hAnsi="Consolas" w:cs="Consolas"/>
+                <w:color w:val="E85D7F"/>
+                <w:sz w:val="21"/>
+                <w:szCs w:val="21"/>
+              </w:rPr>
+              <w:t>:</w:t>
+            </w:r>
+            <w:r>
+              <w:rPr>
+                <w:rFonts w:ascii="Consolas" w:hAnsi="Consolas" w:cs="Consolas"/>
+                <w:color w:val="FFFFFF"/>
+                <w:sz w:val="21"/>
+                <w:szCs w:val="21"/>
+              </w:rPr>
+              <w:t xml:space="preserve"> </w:t>
+            </w:r>
+            <w:r>
+              <w:rPr>
+                <w:rFonts w:ascii="Consolas" w:hAnsi="Consolas" w:cs="Consolas"/>
+                <w:color w:val="E85D7F"/>
+                <w:sz w:val="21"/>
+                <w:szCs w:val="21"/>
+              </w:rPr>
+              <w:t>(</w:t>
+            </w:r>
+            <w:r>
+              <w:rPr>
+                <w:rFonts w:ascii="Consolas" w:hAnsi="Consolas" w:cs="Consolas"/>
+                <w:color w:val="FFFFFF"/>
+                <w:sz w:val="21"/>
+                <w:szCs w:val="21"/>
+              </w:rPr>
+              <w:t>name</w:t>
+            </w:r>
+            <w:r>
+              <w:rPr>
+                <w:rFonts w:ascii="Consolas" w:hAnsi="Consolas" w:cs="Consolas"/>
+                <w:color w:val="E85D7F"/>
+                <w:sz w:val="21"/>
+                <w:szCs w:val="21"/>
+              </w:rPr>
+              <w:t>:</w:t>
+            </w:r>
+            <w:r>
+              <w:rPr>
+                <w:rFonts w:ascii="Consolas" w:hAnsi="Consolas" w:cs="Consolas"/>
+                <w:color w:val="FFFFFF"/>
+                <w:sz w:val="21"/>
+                <w:szCs w:val="21"/>
+              </w:rPr>
+              <w:t xml:space="preserve"> </w:t>
+            </w:r>
+            <w:r>
+              <w:rPr>
+                <w:rFonts w:ascii="Consolas" w:hAnsi="Consolas" w:cs="Consolas"/>
+                <w:color w:val="B3CCFF"/>
+                <w:sz w:val="21"/>
+                <w:szCs w:val="21"/>
+              </w:rPr>
+              <w:t>string</w:t>
+            </w:r>
+            <w:r>
+              <w:rPr>
+                <w:rFonts w:ascii="Consolas" w:hAnsi="Consolas" w:cs="Consolas"/>
+                <w:color w:val="E85D7F"/>
+                <w:sz w:val="21"/>
+                <w:szCs w:val="21"/>
+              </w:rPr>
+              <w:t>)</w:t>
+            </w:r>
+            <w:r>
+              <w:rPr>
+                <w:rFonts w:ascii="Consolas" w:hAnsi="Consolas" w:cs="Consolas"/>
+                <w:color w:val="FFFFFF"/>
+                <w:sz w:val="21"/>
+                <w:szCs w:val="21"/>
+              </w:rPr>
+              <w:t xml:space="preserve"> </w:t>
+            </w:r>
+            <w:r>
+              <w:rPr>
+                <w:rFonts w:ascii="Consolas" w:hAnsi="Consolas" w:cs="Consolas"/>
+                <w:color w:val="E85D7F"/>
+                <w:sz w:val="21"/>
+                <w:szCs w:val="21"/>
+              </w:rPr>
+              <w:t>=&gt;</w:t>
+            </w:r>
+            <w:r>
+              <w:rPr>
+                <w:rFonts w:ascii="Consolas" w:hAnsi="Consolas" w:cs="Consolas"/>
+                <w:color w:val="FFFFFF"/>
+                <w:sz w:val="21"/>
+                <w:szCs w:val="21"/>
+              </w:rPr>
+              <w:t xml:space="preserve"> </w:t>
+            </w:r>
+            <w:r>
+              <w:rPr>
+                <w:rFonts w:ascii="Consolas" w:hAnsi="Consolas" w:cs="Consolas"/>
+                <w:color w:val="B3CCFF"/>
+                <w:sz w:val="21"/>
+                <w:szCs w:val="21"/>
+              </w:rPr>
+              <w:t>void</w:t>
+            </w:r>
+            <w:r>
+              <w:rPr>
+                <w:rFonts w:ascii="Consolas" w:hAnsi="Consolas" w:cs="Consolas"/>
+                <w:color w:val="E85D7F"/>
+                <w:sz w:val="21"/>
+                <w:szCs w:val="21"/>
+              </w:rPr>
+              <w:t>;</w:t>
+            </w:r>
+          </w:p>
+          <w:p>
+            <w:pPr>
+              <w:shd w:val="clear" w:color="auto" w:fill="1E1E1E"/>
+              <w:spacing w:line="330" w:lineRule="atLeast"/>
+              <w:rPr>
+                <w:rFonts w:ascii="Consolas" w:hAnsi="Consolas" w:cs="Consolas"/>
+                <w:color w:val="FFFFFF"/>
+                <w:sz w:val="21"/>
+                <w:szCs w:val="21"/>
+              </w:rPr>
+            </w:pPr>
+            <w:r>
+              <w:rPr>
+                <w:rFonts w:ascii="Consolas" w:hAnsi="Consolas" w:cs="Consolas"/>
+                <w:color w:val="FFFFFF"/>
+                <w:sz w:val="21"/>
+                <w:szCs w:val="21"/>
+              </w:rPr>
+              <w:t xml:space="preserve">  config</w:t>
+            </w:r>
+            <w:r>
+              <w:rPr>
+                <w:rFonts w:ascii="Consolas" w:hAnsi="Consolas" w:cs="Consolas"/>
+                <w:color w:val="E85D7F"/>
+                <w:sz w:val="21"/>
+                <w:szCs w:val="21"/>
+              </w:rPr>
+              <w:t>:</w:t>
+            </w:r>
+            <w:r>
+              <w:rPr>
+                <w:rFonts w:ascii="Consolas" w:hAnsi="Consolas" w:cs="Consolas"/>
+                <w:color w:val="FFFFFF"/>
+                <w:sz w:val="21"/>
+                <w:szCs w:val="21"/>
+              </w:rPr>
+              <w:t xml:space="preserve"> </w:t>
+            </w:r>
+            <w:r>
+              <w:rPr>
+                <w:rFonts w:ascii="Consolas" w:hAnsi="Consolas" w:cs="Consolas"/>
+                <w:color w:val="E85D7F"/>
+                <w:sz w:val="21"/>
+                <w:szCs w:val="21"/>
+              </w:rPr>
+              <w:t>Config</w:t>
+            </w:r>
+          </w:p>
+          <w:p>
+            <w:pPr>
+              <w:shd w:val="clear" w:color="auto" w:fill="1E1E1E"/>
+              <w:spacing w:line="330" w:lineRule="atLeast"/>
+              <w:rPr>
+                <w:rFonts w:ascii="Consolas" w:hAnsi="Consolas" w:cs="Consolas"/>
+                <w:color w:val="FFFFFF"/>
+                <w:sz w:val="21"/>
+                <w:szCs w:val="21"/>
+              </w:rPr>
+            </w:pPr>
+            <w:r>
+              <w:rPr>
+                <w:rFonts w:ascii="Consolas" w:hAnsi="Consolas" w:cs="Consolas"/>
+                <w:color w:val="E85D7F"/>
+                <w:sz w:val="21"/>
+                <w:szCs w:val="21"/>
+              </w:rPr>
+              <w:t>}</w:t>
+            </w:r>
+          </w:p>
+          <w:p>
+            <w:pPr>
+              <w:shd w:val="clear" w:color="auto" w:fill="1E1E1E"/>
+              <w:spacing w:line="330" w:lineRule="atLeast"/>
+              <w:rPr>
+                <w:rFonts w:ascii="Consolas" w:hAnsi="Consolas" w:cs="Consolas"/>
+                <w:color w:val="FFFFFF"/>
+                <w:sz w:val="21"/>
+                <w:szCs w:val="21"/>
+              </w:rPr>
+            </w:pPr>
+          </w:p>
+          <w:p>
+            <w:pPr>
+              <w:shd w:val="clear" w:color="auto" w:fill="1E1E1E"/>
+              <w:spacing w:line="330" w:lineRule="atLeast"/>
+              <w:rPr>
+                <w:rFonts w:ascii="Consolas" w:hAnsi="Consolas" w:cs="Consolas"/>
+                <w:color w:val="FFFFFF"/>
+                <w:sz w:val="21"/>
+                <w:szCs w:val="21"/>
+              </w:rPr>
+            </w:pPr>
+            <w:r>
+              <w:rPr>
+                <w:rFonts w:ascii="Consolas" w:hAnsi="Consolas" w:cs="Consolas"/>
+                <w:color w:val="B3CCFF"/>
+                <w:sz w:val="21"/>
+                <w:szCs w:val="21"/>
+              </w:rPr>
+              <w:t>interface</w:t>
+            </w:r>
+            <w:r>
+              <w:rPr>
+                <w:rFonts w:ascii="Consolas" w:hAnsi="Consolas" w:cs="Consolas"/>
+                <w:color w:val="FFFFFF"/>
+                <w:sz w:val="21"/>
+                <w:szCs w:val="21"/>
+              </w:rPr>
+              <w:t xml:space="preserve"> </w:t>
+            </w:r>
+            <w:r>
+              <w:rPr>
+                <w:rFonts w:ascii="Consolas" w:hAnsi="Consolas" w:cs="Consolas"/>
+                <w:color w:val="E85D7F"/>
+                <w:sz w:val="21"/>
+                <w:szCs w:val="21"/>
+              </w:rPr>
+              <w:t>Config</w:t>
+            </w:r>
+            <w:r>
+              <w:rPr>
+                <w:rFonts w:ascii="Consolas" w:hAnsi="Consolas" w:cs="Consolas"/>
+                <w:color w:val="FFFFFF"/>
+                <w:sz w:val="21"/>
+                <w:szCs w:val="21"/>
+              </w:rPr>
+              <w:t xml:space="preserve"> </w:t>
+            </w:r>
+            <w:r>
+              <w:rPr>
+                <w:rFonts w:ascii="Consolas" w:hAnsi="Consolas" w:cs="Consolas"/>
+                <w:color w:val="E85D7F"/>
+                <w:sz w:val="21"/>
+                <w:szCs w:val="21"/>
+              </w:rPr>
+              <w:t>{</w:t>
+            </w:r>
+          </w:p>
+          <w:p>
+            <w:pPr>
+              <w:shd w:val="clear" w:color="auto" w:fill="1E1E1E"/>
+              <w:spacing w:line="330" w:lineRule="atLeast"/>
+              <w:rPr>
+                <w:rFonts w:ascii="Consolas" w:hAnsi="Consolas" w:cs="Consolas"/>
+                <w:color w:val="FFFFFF"/>
+                <w:sz w:val="21"/>
+                <w:szCs w:val="21"/>
+              </w:rPr>
+            </w:pPr>
+            <w:r>
+              <w:rPr>
+                <w:rFonts w:ascii="Consolas" w:hAnsi="Consolas" w:cs="Consolas"/>
+                <w:color w:val="FFFFFF"/>
+                <w:sz w:val="21"/>
+                <w:szCs w:val="21"/>
+              </w:rPr>
+              <w:t xml:space="preserve">  </w:t>
+            </w:r>
+            <w:r>
+              <w:rPr>
+                <w:rFonts w:ascii="Consolas" w:hAnsi="Consolas" w:cs="Consolas"/>
+                <w:color w:val="B3CCFF"/>
+                <w:sz w:val="21"/>
+                <w:szCs w:val="21"/>
+              </w:rPr>
+              <w:t>default</w:t>
+            </w:r>
+            <w:r>
+              <w:rPr>
+                <w:rFonts w:ascii="Consolas" w:hAnsi="Consolas" w:cs="Consolas"/>
+                <w:color w:val="E85D7F"/>
+                <w:sz w:val="21"/>
+                <w:szCs w:val="21"/>
+              </w:rPr>
+              <w:t>:</w:t>
+            </w:r>
+            <w:r>
+              <w:rPr>
+                <w:rFonts w:ascii="Consolas" w:hAnsi="Consolas" w:cs="Consolas"/>
+                <w:color w:val="FFFFFF"/>
+                <w:sz w:val="21"/>
+                <w:szCs w:val="21"/>
+              </w:rPr>
+              <w:t xml:space="preserve"> </w:t>
+            </w:r>
+            <w:r>
+              <w:rPr>
+                <w:rFonts w:ascii="Consolas" w:hAnsi="Consolas" w:cs="Consolas"/>
+                <w:color w:val="E85D7F"/>
+                <w:sz w:val="21"/>
+                <w:szCs w:val="21"/>
+              </w:rPr>
+              <w:t>DefaultConfig</w:t>
+            </w:r>
+          </w:p>
+          <w:p>
+            <w:pPr>
+              <w:shd w:val="clear" w:color="auto" w:fill="1E1E1E"/>
+              <w:spacing w:line="330" w:lineRule="atLeast"/>
+              <w:rPr>
+                <w:rFonts w:ascii="Consolas" w:hAnsi="Consolas" w:cs="Consolas"/>
+                <w:color w:val="FFFFFF"/>
+                <w:sz w:val="21"/>
+                <w:szCs w:val="21"/>
+              </w:rPr>
+            </w:pPr>
+            <w:r>
+              <w:rPr>
+                <w:rFonts w:ascii="Consolas" w:hAnsi="Consolas" w:cs="Consolas"/>
+                <w:color w:val="E85D7F"/>
+                <w:sz w:val="21"/>
+                <w:szCs w:val="21"/>
+              </w:rPr>
+              <w:t>}</w:t>
+            </w:r>
+          </w:p>
+          <w:p>
+            <w:pPr>
+              <w:shd w:val="clear" w:color="auto" w:fill="1E1E1E"/>
+              <w:spacing w:line="330" w:lineRule="atLeast"/>
+              <w:rPr>
+                <w:rFonts w:ascii="Consolas" w:hAnsi="Consolas" w:cs="Consolas"/>
+                <w:color w:val="FFFFFF"/>
+                <w:sz w:val="21"/>
+                <w:szCs w:val="21"/>
+              </w:rPr>
+            </w:pPr>
+          </w:p>
+          <w:p>
+            <w:pPr>
+              <w:shd w:val="clear" w:color="auto" w:fill="1E1E1E"/>
+              <w:spacing w:line="330" w:lineRule="atLeast"/>
+              <w:rPr>
+                <w:rFonts w:ascii="Consolas" w:hAnsi="Consolas" w:cs="Consolas"/>
+                <w:color w:val="FFFFFF"/>
+                <w:sz w:val="21"/>
+                <w:szCs w:val="21"/>
+              </w:rPr>
+            </w:pPr>
+            <w:r>
+              <w:rPr>
+                <w:rFonts w:ascii="Consolas" w:hAnsi="Consolas" w:cs="Consolas"/>
+                <w:color w:val="B3CCFF"/>
+                <w:sz w:val="21"/>
+                <w:szCs w:val="21"/>
+              </w:rPr>
+              <w:t>interface</w:t>
+            </w:r>
+            <w:r>
+              <w:rPr>
+                <w:rFonts w:ascii="Consolas" w:hAnsi="Consolas" w:cs="Consolas"/>
+                <w:color w:val="FFFFFF"/>
+                <w:sz w:val="21"/>
+                <w:szCs w:val="21"/>
+              </w:rPr>
+              <w:t xml:space="preserve"> </w:t>
+            </w:r>
+            <w:r>
+              <w:rPr>
+                <w:rFonts w:ascii="Consolas" w:hAnsi="Consolas" w:cs="Consolas"/>
+                <w:color w:val="E85D7F"/>
+                <w:sz w:val="21"/>
+                <w:szCs w:val="21"/>
+              </w:rPr>
+              <w:t>DefaultConfig</w:t>
+            </w:r>
+            <w:r>
+              <w:rPr>
+                <w:rFonts w:ascii="Consolas" w:hAnsi="Consolas" w:cs="Consolas"/>
+                <w:color w:val="FFFFFF"/>
+                <w:sz w:val="21"/>
+                <w:szCs w:val="21"/>
+              </w:rPr>
+              <w:t xml:space="preserve"> </w:t>
+            </w:r>
+            <w:r>
+              <w:rPr>
+                <w:rFonts w:ascii="Consolas" w:hAnsi="Consolas" w:cs="Consolas"/>
+                <w:color w:val="E85D7F"/>
+                <w:sz w:val="21"/>
+                <w:szCs w:val="21"/>
+              </w:rPr>
+              <w:t>{</w:t>
+            </w:r>
+          </w:p>
+          <w:p>
+            <w:pPr>
+              <w:shd w:val="clear" w:color="auto" w:fill="1E1E1E"/>
+              <w:spacing w:line="330" w:lineRule="atLeast"/>
+              <w:rPr>
+                <w:rFonts w:ascii="Consolas" w:hAnsi="Consolas" w:cs="Consolas"/>
+                <w:color w:val="FFFFFF"/>
+                <w:sz w:val="21"/>
+                <w:szCs w:val="21"/>
+              </w:rPr>
+            </w:pPr>
+            <w:r>
+              <w:rPr>
+                <w:rFonts w:ascii="Consolas" w:hAnsi="Consolas" w:cs="Consolas"/>
+                <w:color w:val="FFFFFF"/>
+                <w:sz w:val="21"/>
+                <w:szCs w:val="21"/>
+              </w:rPr>
+              <w:t xml:space="preserve">  encoding</w:t>
+            </w:r>
+            <w:r>
+              <w:rPr>
+                <w:rFonts w:ascii="Consolas" w:hAnsi="Consolas" w:cs="Consolas"/>
+                <w:color w:val="E85D7F"/>
+                <w:sz w:val="21"/>
+                <w:szCs w:val="21"/>
+              </w:rPr>
+              <w:t>:</w:t>
+            </w:r>
+            <w:r>
+              <w:rPr>
+                <w:rFonts w:ascii="Consolas" w:hAnsi="Consolas" w:cs="Consolas"/>
+                <w:color w:val="FFFFFF"/>
+                <w:sz w:val="21"/>
+                <w:szCs w:val="21"/>
+              </w:rPr>
+              <w:t xml:space="preserve"> </w:t>
+            </w:r>
+            <w:r>
+              <w:rPr>
+                <w:rFonts w:ascii="Consolas" w:hAnsi="Consolas" w:cs="Consolas"/>
+                <w:color w:val="B3CCFF"/>
+                <w:sz w:val="21"/>
+                <w:szCs w:val="21"/>
+              </w:rPr>
+              <w:t>string</w:t>
+            </w:r>
+            <w:r>
+              <w:rPr>
+                <w:rFonts w:ascii="Consolas" w:hAnsi="Consolas" w:cs="Consolas"/>
+                <w:color w:val="E85D7F"/>
+                <w:sz w:val="21"/>
+                <w:szCs w:val="21"/>
+              </w:rPr>
+              <w:t>;</w:t>
+            </w:r>
+          </w:p>
+          <w:p>
+            <w:pPr>
+              <w:shd w:val="clear" w:color="auto" w:fill="1E1E1E"/>
+              <w:spacing w:line="330" w:lineRule="atLeast"/>
+              <w:rPr>
+                <w:rFonts w:ascii="Consolas" w:hAnsi="Consolas" w:cs="Consolas"/>
+                <w:color w:val="FFFFFF"/>
+                <w:sz w:val="21"/>
+                <w:szCs w:val="21"/>
+              </w:rPr>
+            </w:pPr>
+            <w:r>
+              <w:rPr>
+                <w:rFonts w:ascii="Consolas" w:hAnsi="Consolas" w:cs="Consolas"/>
+                <w:color w:val="FFFFFF"/>
+                <w:sz w:val="21"/>
+                <w:szCs w:val="21"/>
+              </w:rPr>
+              <w:t xml:space="preserve">  permissions</w:t>
+            </w:r>
+            <w:r>
+              <w:rPr>
+                <w:rFonts w:ascii="Consolas" w:hAnsi="Consolas" w:cs="Consolas"/>
+                <w:color w:val="E85D7F"/>
+                <w:sz w:val="21"/>
+                <w:szCs w:val="21"/>
+              </w:rPr>
+              <w:t>:</w:t>
+            </w:r>
+            <w:r>
+              <w:rPr>
+                <w:rFonts w:ascii="Consolas" w:hAnsi="Consolas" w:cs="Consolas"/>
+                <w:color w:val="FFFFFF"/>
+                <w:sz w:val="21"/>
+                <w:szCs w:val="21"/>
+              </w:rPr>
+              <w:t xml:space="preserve"> </w:t>
+            </w:r>
+            <w:r>
+              <w:rPr>
+                <w:rFonts w:ascii="Consolas" w:hAnsi="Consolas" w:cs="Consolas"/>
+                <w:color w:val="B3CCFF"/>
+                <w:sz w:val="21"/>
+                <w:szCs w:val="21"/>
+              </w:rPr>
+              <w:t>string</w:t>
+            </w:r>
+            <w:r>
+              <w:rPr>
+                <w:rFonts w:ascii="Consolas" w:hAnsi="Consolas" w:cs="Consolas"/>
+                <w:color w:val="E85D7F"/>
+                <w:sz w:val="21"/>
+                <w:szCs w:val="21"/>
+              </w:rPr>
+              <w:t>;</w:t>
+            </w:r>
+          </w:p>
+          <w:p>
+            <w:pPr>
+              <w:shd w:val="clear" w:color="auto" w:fill="1E1E1E"/>
+              <w:spacing w:line="330" w:lineRule="atLeast"/>
+              <w:rPr>
+                <w:rFonts w:ascii="Consolas" w:hAnsi="Consolas" w:cs="Consolas"/>
+                <w:color w:val="FFFFFF"/>
+                <w:sz w:val="21"/>
+                <w:szCs w:val="21"/>
+              </w:rPr>
+            </w:pPr>
+            <w:r>
+              <w:rPr>
+                <w:rFonts w:ascii="Consolas" w:hAnsi="Consolas" w:cs="Consolas"/>
+                <w:color w:val="E85D7F"/>
+                <w:sz w:val="21"/>
+                <w:szCs w:val="21"/>
+              </w:rPr>
+              <w:t>}</w:t>
+            </w:r>
+          </w:p>
+          <w:p>
+            <w:pPr>
+              <w:shd w:val="clear" w:color="auto" w:fill="1E1E1E"/>
+              <w:spacing w:line="330" w:lineRule="atLeast"/>
+              <w:rPr>
+                <w:rFonts w:ascii="Consolas" w:hAnsi="Consolas" w:cs="Consolas"/>
+                <w:color w:val="FFFFFF"/>
+                <w:sz w:val="21"/>
+                <w:szCs w:val="21"/>
+              </w:rPr>
+            </w:pPr>
+          </w:p>
+          <w:p>
+            <w:pPr>
+              <w:shd w:val="clear" w:color="auto" w:fill="1E1E1E"/>
+              <w:spacing w:line="330" w:lineRule="atLeast"/>
+              <w:rPr>
+                <w:rFonts w:ascii="Consolas" w:hAnsi="Consolas" w:cs="Consolas"/>
+                <w:color w:val="FFFFFF"/>
+                <w:sz w:val="21"/>
+                <w:szCs w:val="21"/>
+              </w:rPr>
+            </w:pPr>
+            <w:r>
+              <w:rPr>
+                <w:rFonts w:ascii="Consolas" w:hAnsi="Consolas" w:cs="Consolas"/>
+                <w:color w:val="B3CCFF"/>
+                <w:sz w:val="21"/>
+                <w:szCs w:val="21"/>
+              </w:rPr>
+              <w:t>class</w:t>
+            </w:r>
+            <w:r>
+              <w:rPr>
+                <w:rFonts w:ascii="Consolas" w:hAnsi="Consolas" w:cs="Consolas"/>
+                <w:color w:val="FFFFFF"/>
+                <w:sz w:val="21"/>
+                <w:szCs w:val="21"/>
+              </w:rPr>
+              <w:t xml:space="preserve"> </w:t>
+            </w:r>
+            <w:r>
+              <w:rPr>
+                <w:rFonts w:ascii="Consolas" w:hAnsi="Consolas" w:cs="Consolas"/>
+                <w:color w:val="E85D7F"/>
+                <w:sz w:val="21"/>
+                <w:szCs w:val="21"/>
+              </w:rPr>
+              <w:t>DesktopDirectory</w:t>
+            </w:r>
+            <w:r>
+              <w:rPr>
+                <w:rFonts w:ascii="Consolas" w:hAnsi="Consolas" w:cs="Consolas"/>
+                <w:color w:val="FFFFFF"/>
+                <w:sz w:val="21"/>
+                <w:szCs w:val="21"/>
+              </w:rPr>
+              <w:t xml:space="preserve"> </w:t>
+            </w:r>
+            <w:r>
+              <w:rPr>
+                <w:rFonts w:ascii="Consolas" w:hAnsi="Consolas" w:cs="Consolas"/>
+                <w:color w:val="B3CCFF"/>
+                <w:sz w:val="21"/>
+                <w:szCs w:val="21"/>
+              </w:rPr>
+              <w:t>implements</w:t>
+            </w:r>
+            <w:r>
+              <w:rPr>
+                <w:rFonts w:ascii="Consolas" w:hAnsi="Consolas" w:cs="Consolas"/>
+                <w:color w:val="FFFFFF"/>
+                <w:sz w:val="21"/>
+                <w:szCs w:val="21"/>
+              </w:rPr>
+              <w:t xml:space="preserve"> </w:t>
+            </w:r>
+            <w:r>
+              <w:rPr>
+                <w:rFonts w:ascii="Consolas" w:hAnsi="Consolas" w:cs="Consolas"/>
+                <w:color w:val="E85D7F"/>
+                <w:sz w:val="21"/>
+                <w:szCs w:val="21"/>
+              </w:rPr>
+              <w:t>Directory</w:t>
+            </w:r>
+            <w:r>
+              <w:rPr>
+                <w:rFonts w:ascii="Consolas" w:hAnsi="Consolas" w:cs="Consolas"/>
+                <w:color w:val="FFFFFF"/>
+                <w:sz w:val="21"/>
+                <w:szCs w:val="21"/>
+              </w:rPr>
+              <w:t xml:space="preserve"> </w:t>
+            </w:r>
+            <w:r>
+              <w:rPr>
+                <w:rFonts w:ascii="Consolas" w:hAnsi="Consolas" w:cs="Consolas"/>
+                <w:color w:val="E85D7F"/>
+                <w:sz w:val="21"/>
+                <w:szCs w:val="21"/>
+              </w:rPr>
+              <w:t>{</w:t>
+            </w:r>
+          </w:p>
+          <w:p>
+            <w:pPr>
+              <w:shd w:val="clear" w:color="auto" w:fill="1E1E1E"/>
+              <w:spacing w:line="330" w:lineRule="atLeast"/>
+              <w:rPr>
+                <w:rFonts w:ascii="Consolas" w:hAnsi="Consolas" w:cs="Consolas"/>
+                <w:color w:val="FFFFFF"/>
+                <w:sz w:val="21"/>
+                <w:szCs w:val="21"/>
+              </w:rPr>
+            </w:pPr>
+            <w:r>
+              <w:rPr>
+                <w:rFonts w:ascii="Consolas" w:hAnsi="Consolas" w:cs="Consolas"/>
+                <w:color w:val="FFFFFF"/>
+                <w:sz w:val="21"/>
+                <w:szCs w:val="21"/>
+              </w:rPr>
+              <w:t xml:space="preserve">  config </w:t>
+            </w:r>
+            <w:r>
+              <w:rPr>
+                <w:rFonts w:ascii="Consolas" w:hAnsi="Consolas" w:cs="Consolas"/>
+                <w:color w:val="E85D7F"/>
+                <w:sz w:val="21"/>
+                <w:szCs w:val="21"/>
+              </w:rPr>
+              <w:t>=</w:t>
+            </w:r>
+            <w:r>
+              <w:rPr>
+                <w:rFonts w:ascii="Consolas" w:hAnsi="Consolas" w:cs="Consolas"/>
+                <w:color w:val="FFFFFF"/>
+                <w:sz w:val="21"/>
+                <w:szCs w:val="21"/>
+              </w:rPr>
+              <w:t xml:space="preserve"> </w:t>
+            </w:r>
+            <w:r>
+              <w:rPr>
+                <w:rFonts w:ascii="Consolas" w:hAnsi="Consolas" w:cs="Consolas"/>
+                <w:color w:val="E85D7F"/>
+                <w:sz w:val="21"/>
+                <w:szCs w:val="21"/>
+              </w:rPr>
+              <w:t>{</w:t>
+            </w:r>
+          </w:p>
+          <w:p>
+            <w:pPr>
+              <w:shd w:val="clear" w:color="auto" w:fill="1E1E1E"/>
+              <w:spacing w:line="330" w:lineRule="atLeast"/>
+              <w:rPr>
+                <w:rFonts w:ascii="Consolas" w:hAnsi="Consolas" w:cs="Consolas"/>
+                <w:color w:val="FFFFFF"/>
+                <w:sz w:val="21"/>
+                <w:szCs w:val="21"/>
+              </w:rPr>
+            </w:pPr>
+            <w:r>
+              <w:rPr>
+                <w:rFonts w:ascii="Consolas" w:hAnsi="Consolas" w:cs="Consolas"/>
+                <w:color w:val="FFFFFF"/>
+                <w:sz w:val="21"/>
+                <w:szCs w:val="21"/>
+              </w:rPr>
+              <w:t xml:space="preserve">    </w:t>
+            </w:r>
+            <w:r>
+              <w:rPr>
+                <w:rFonts w:ascii="Consolas" w:hAnsi="Consolas" w:cs="Consolas"/>
+                <w:color w:val="B3CCFF"/>
+                <w:sz w:val="21"/>
+                <w:szCs w:val="21"/>
+              </w:rPr>
+              <w:t>default</w:t>
+            </w:r>
+            <w:r>
+              <w:rPr>
+                <w:rFonts w:ascii="Consolas" w:hAnsi="Consolas" w:cs="Consolas"/>
+                <w:color w:val="E85D7F"/>
+                <w:sz w:val="21"/>
+                <w:szCs w:val="21"/>
+              </w:rPr>
+              <w:t>:</w:t>
+            </w:r>
+            <w:r>
+              <w:rPr>
+                <w:rFonts w:ascii="Consolas" w:hAnsi="Consolas" w:cs="Consolas"/>
+                <w:color w:val="FFFFFF"/>
+                <w:sz w:val="21"/>
+                <w:szCs w:val="21"/>
+              </w:rPr>
+              <w:t xml:space="preserve"> </w:t>
+            </w:r>
+            <w:r>
+              <w:rPr>
+                <w:rFonts w:ascii="Consolas" w:hAnsi="Consolas" w:cs="Consolas"/>
+                <w:color w:val="E85D7F"/>
+                <w:sz w:val="21"/>
+                <w:szCs w:val="21"/>
+              </w:rPr>
+              <w:t>{</w:t>
+            </w:r>
+          </w:p>
+          <w:p>
+            <w:pPr>
+              <w:shd w:val="clear" w:color="auto" w:fill="1E1E1E"/>
+              <w:spacing w:line="330" w:lineRule="atLeast"/>
+              <w:rPr>
+                <w:rFonts w:ascii="Consolas" w:hAnsi="Consolas" w:cs="Consolas"/>
+                <w:color w:val="FFFFFF"/>
+                <w:sz w:val="21"/>
+                <w:szCs w:val="21"/>
+              </w:rPr>
+            </w:pPr>
+            <w:r>
+              <w:rPr>
+                <w:rFonts w:ascii="Consolas" w:hAnsi="Consolas" w:cs="Consolas"/>
+                <w:color w:val="FFFFFF"/>
+                <w:sz w:val="21"/>
+                <w:szCs w:val="21"/>
+              </w:rPr>
+              <w:t xml:space="preserve">      encoding</w:t>
+            </w:r>
+            <w:r>
+              <w:rPr>
+                <w:rFonts w:ascii="Consolas" w:hAnsi="Consolas" w:cs="Consolas"/>
+                <w:color w:val="E85D7F"/>
+                <w:sz w:val="21"/>
+                <w:szCs w:val="21"/>
+              </w:rPr>
+              <w:t>:</w:t>
+            </w:r>
+            <w:r>
+              <w:rPr>
+                <w:rFonts w:ascii="Consolas" w:hAnsi="Consolas" w:cs="Consolas"/>
+                <w:color w:val="FFFFFF"/>
+                <w:sz w:val="21"/>
+                <w:szCs w:val="21"/>
+              </w:rPr>
+              <w:t xml:space="preserve"> </w:t>
+            </w:r>
+            <w:r>
+              <w:rPr>
+                <w:rFonts w:ascii="Consolas" w:hAnsi="Consolas" w:cs="Consolas"/>
+                <w:color w:val="FFE083"/>
+                <w:sz w:val="21"/>
+                <w:szCs w:val="21"/>
+              </w:rPr>
+              <w:t>'utf-8'</w:t>
+            </w:r>
+            <w:r>
+              <w:rPr>
+                <w:rFonts w:ascii="Consolas" w:hAnsi="Consolas" w:cs="Consolas"/>
+                <w:color w:val="E85D7F"/>
+                <w:sz w:val="21"/>
+                <w:szCs w:val="21"/>
+              </w:rPr>
+              <w:t>,</w:t>
+            </w:r>
+          </w:p>
+          <w:p>
+            <w:pPr>
+              <w:shd w:val="clear" w:color="auto" w:fill="1E1E1E"/>
+              <w:spacing w:line="330" w:lineRule="atLeast"/>
+              <w:rPr>
+                <w:rFonts w:ascii="Consolas" w:hAnsi="Consolas" w:cs="Consolas"/>
+                <w:color w:val="FFFFFF"/>
+                <w:sz w:val="21"/>
+                <w:szCs w:val="21"/>
+              </w:rPr>
+            </w:pPr>
+            <w:r>
+              <w:rPr>
+                <w:rFonts w:ascii="Consolas" w:hAnsi="Consolas" w:cs="Consolas"/>
+                <w:color w:val="FFFFFF"/>
+                <w:sz w:val="21"/>
+                <w:szCs w:val="21"/>
+              </w:rPr>
+              <w:t xml:space="preserve">      permissions</w:t>
+            </w:r>
+            <w:r>
+              <w:rPr>
+                <w:rFonts w:ascii="Consolas" w:hAnsi="Consolas" w:cs="Consolas"/>
+                <w:color w:val="E85D7F"/>
+                <w:sz w:val="21"/>
+                <w:szCs w:val="21"/>
+              </w:rPr>
+              <w:t>:</w:t>
+            </w:r>
+            <w:r>
+              <w:rPr>
+                <w:rFonts w:ascii="Consolas" w:hAnsi="Consolas" w:cs="Consolas"/>
+                <w:color w:val="FFFFFF"/>
+                <w:sz w:val="21"/>
+                <w:szCs w:val="21"/>
+              </w:rPr>
+              <w:t xml:space="preserve"> </w:t>
+            </w:r>
+            <w:r>
+              <w:rPr>
+                <w:rFonts w:ascii="Consolas" w:hAnsi="Consolas" w:cs="Consolas"/>
+                <w:color w:val="FFE083"/>
+                <w:sz w:val="21"/>
+                <w:szCs w:val="21"/>
+              </w:rPr>
+              <w:t>'drw-rw-rw-'</w:t>
+            </w:r>
+            <w:r>
+              <w:rPr>
+                <w:rFonts w:ascii="Consolas" w:hAnsi="Consolas" w:cs="Consolas"/>
+                <w:color w:val="E85D7F"/>
+                <w:sz w:val="21"/>
+                <w:szCs w:val="21"/>
+              </w:rPr>
+              <w:t>,</w:t>
+            </w:r>
+          </w:p>
+          <w:p>
+            <w:pPr>
+              <w:shd w:val="clear" w:color="auto" w:fill="1E1E1E"/>
+              <w:spacing w:line="330" w:lineRule="atLeast"/>
+              <w:rPr>
+                <w:rFonts w:ascii="Consolas" w:hAnsi="Consolas" w:cs="Consolas"/>
+                <w:color w:val="FFFFFF"/>
+                <w:sz w:val="21"/>
+                <w:szCs w:val="21"/>
+              </w:rPr>
+            </w:pPr>
+            <w:r>
+              <w:rPr>
+                <w:rFonts w:ascii="Consolas" w:hAnsi="Consolas" w:cs="Consolas"/>
+                <w:color w:val="FFFFFF"/>
+                <w:sz w:val="21"/>
+                <w:szCs w:val="21"/>
+              </w:rPr>
+              <w:t xml:space="preserve">    </w:t>
+            </w:r>
+            <w:r>
+              <w:rPr>
+                <w:rFonts w:ascii="Consolas" w:hAnsi="Consolas" w:cs="Consolas"/>
+                <w:color w:val="E85D7F"/>
+                <w:sz w:val="21"/>
+                <w:szCs w:val="21"/>
+              </w:rPr>
+              <w:t>}</w:t>
+            </w:r>
+          </w:p>
+          <w:p>
+            <w:pPr>
+              <w:shd w:val="clear" w:color="auto" w:fill="1E1E1E"/>
+              <w:spacing w:line="330" w:lineRule="atLeast"/>
+              <w:rPr>
+                <w:rFonts w:ascii="Consolas" w:hAnsi="Consolas" w:cs="Consolas"/>
+                <w:color w:val="FFFFFF"/>
+                <w:sz w:val="21"/>
+                <w:szCs w:val="21"/>
+              </w:rPr>
+            </w:pPr>
+            <w:r>
+              <w:rPr>
+                <w:rFonts w:ascii="Consolas" w:hAnsi="Consolas" w:cs="Consolas"/>
+                <w:color w:val="FFFFFF"/>
+                <w:sz w:val="21"/>
+                <w:szCs w:val="21"/>
+              </w:rPr>
+              <w:t xml:space="preserve">  </w:t>
+            </w:r>
+            <w:r>
+              <w:rPr>
+                <w:rFonts w:ascii="Consolas" w:hAnsi="Consolas" w:cs="Consolas"/>
+                <w:color w:val="E85D7F"/>
+                <w:sz w:val="21"/>
+                <w:szCs w:val="21"/>
+              </w:rPr>
+              <w:t>}</w:t>
+            </w:r>
+          </w:p>
+          <w:p>
+            <w:pPr>
+              <w:shd w:val="clear" w:color="auto" w:fill="1E1E1E"/>
+              <w:spacing w:line="330" w:lineRule="atLeast"/>
+              <w:rPr>
+                <w:rFonts w:ascii="Consolas" w:hAnsi="Consolas" w:cs="Consolas"/>
+                <w:color w:val="FFFFFF"/>
+                <w:sz w:val="21"/>
+                <w:szCs w:val="21"/>
+              </w:rPr>
+            </w:pPr>
+          </w:p>
+          <w:p>
+            <w:pPr>
+              <w:shd w:val="clear" w:color="auto" w:fill="1E1E1E"/>
+              <w:spacing w:line="330" w:lineRule="atLeast"/>
+              <w:rPr>
+                <w:rFonts w:ascii="Consolas" w:hAnsi="Consolas" w:cs="Consolas"/>
+                <w:color w:val="FFFFFF"/>
+                <w:sz w:val="21"/>
+                <w:szCs w:val="21"/>
+              </w:rPr>
+            </w:pPr>
+            <w:r>
+              <w:rPr>
+                <w:rFonts w:ascii="Consolas" w:hAnsi="Consolas" w:cs="Consolas"/>
+                <w:color w:val="FFFFFF"/>
+                <w:sz w:val="21"/>
+                <w:szCs w:val="21"/>
+              </w:rPr>
+              <w:t xml:space="preserve">  addFile</w:t>
+            </w:r>
+            <w:r>
+              <w:rPr>
+                <w:rFonts w:ascii="Consolas" w:hAnsi="Consolas" w:cs="Consolas"/>
+                <w:color w:val="E85D7F"/>
+                <w:sz w:val="21"/>
+                <w:szCs w:val="21"/>
+              </w:rPr>
+              <w:t>(</w:t>
+            </w:r>
+            <w:r>
+              <w:rPr>
+                <w:rFonts w:ascii="Consolas" w:hAnsi="Consolas" w:cs="Consolas"/>
+                <w:color w:val="FFFFFF"/>
+                <w:sz w:val="21"/>
+                <w:szCs w:val="21"/>
+              </w:rPr>
+              <w:t>name</w:t>
+            </w:r>
+            <w:r>
+              <w:rPr>
+                <w:rFonts w:ascii="Consolas" w:hAnsi="Consolas" w:cs="Consolas"/>
+                <w:color w:val="E85D7F"/>
+                <w:sz w:val="21"/>
+                <w:szCs w:val="21"/>
+              </w:rPr>
+              <w:t>:</w:t>
+            </w:r>
+            <w:r>
+              <w:rPr>
+                <w:rFonts w:ascii="Consolas" w:hAnsi="Consolas" w:cs="Consolas"/>
+                <w:color w:val="FFFFFF"/>
+                <w:sz w:val="21"/>
+                <w:szCs w:val="21"/>
+              </w:rPr>
+              <w:t xml:space="preserve"> </w:t>
+            </w:r>
+            <w:r>
+              <w:rPr>
+                <w:rFonts w:ascii="Consolas" w:hAnsi="Consolas" w:cs="Consolas"/>
+                <w:color w:val="B3CCFF"/>
+                <w:sz w:val="21"/>
+                <w:szCs w:val="21"/>
+              </w:rPr>
+              <w:t>string</w:t>
+            </w:r>
+            <w:r>
+              <w:rPr>
+                <w:rFonts w:ascii="Consolas" w:hAnsi="Consolas" w:cs="Consolas"/>
+                <w:color w:val="E85D7F"/>
+                <w:sz w:val="21"/>
+                <w:szCs w:val="21"/>
+              </w:rPr>
+              <w:t>)</w:t>
+            </w:r>
+            <w:r>
+              <w:rPr>
+                <w:rFonts w:ascii="Consolas" w:hAnsi="Consolas" w:cs="Consolas"/>
+                <w:color w:val="FFFFFF"/>
+                <w:sz w:val="21"/>
+                <w:szCs w:val="21"/>
+              </w:rPr>
+              <w:t xml:space="preserve"> </w:t>
+            </w:r>
+            <w:r>
+              <w:rPr>
+                <w:rFonts w:ascii="Consolas" w:hAnsi="Consolas" w:cs="Consolas"/>
+                <w:color w:val="E85D7F"/>
+                <w:sz w:val="21"/>
+                <w:szCs w:val="21"/>
+              </w:rPr>
+              <w:t>{</w:t>
+            </w:r>
+          </w:p>
+          <w:p>
+            <w:pPr>
+              <w:shd w:val="clear" w:color="auto" w:fill="1E1E1E"/>
+              <w:spacing w:line="330" w:lineRule="atLeast"/>
+              <w:rPr>
+                <w:rFonts w:ascii="Consolas" w:hAnsi="Consolas" w:cs="Consolas"/>
+                <w:color w:val="FFFFFF"/>
+                <w:sz w:val="21"/>
+                <w:szCs w:val="21"/>
+              </w:rPr>
+            </w:pPr>
+            <w:r>
+              <w:rPr>
+                <w:rFonts w:ascii="Consolas" w:hAnsi="Consolas" w:cs="Consolas"/>
+                <w:color w:val="FFFFFF"/>
+                <w:sz w:val="21"/>
+                <w:szCs w:val="21"/>
+              </w:rPr>
+              <w:lastRenderedPageBreak/>
+              <w:t xml:space="preserve">    console</w:t>
+            </w:r>
+            <w:r>
+              <w:rPr>
+                <w:rFonts w:ascii="Consolas" w:hAnsi="Consolas" w:cs="Consolas"/>
+                <w:color w:val="E85D7F"/>
+                <w:sz w:val="21"/>
+                <w:szCs w:val="21"/>
+              </w:rPr>
+              <w:t>.</w:t>
+            </w:r>
+            <w:r>
+              <w:rPr>
+                <w:rFonts w:ascii="Consolas" w:hAnsi="Consolas" w:cs="Consolas"/>
+                <w:color w:val="FFFFFF"/>
+                <w:sz w:val="21"/>
+                <w:szCs w:val="21"/>
+              </w:rPr>
+              <w:t>log</w:t>
+            </w:r>
+            <w:r>
+              <w:rPr>
+                <w:rFonts w:ascii="Consolas" w:hAnsi="Consolas" w:cs="Consolas"/>
+                <w:color w:val="E85D7F"/>
+                <w:sz w:val="21"/>
+                <w:szCs w:val="21"/>
+              </w:rPr>
+              <w:t>(</w:t>
+            </w:r>
+            <w:r>
+              <w:rPr>
+                <w:rFonts w:ascii="Consolas" w:hAnsi="Consolas" w:cs="Consolas"/>
+                <w:color w:val="FFE083"/>
+                <w:sz w:val="21"/>
+                <w:szCs w:val="21"/>
+              </w:rPr>
+              <w:t xml:space="preserve">`Adding file: </w:t>
+            </w:r>
+            <w:r>
+              <w:rPr>
+                <w:rFonts w:ascii="Consolas" w:hAnsi="Consolas" w:cs="Consolas"/>
+                <w:color w:val="E85D7F"/>
+                <w:sz w:val="21"/>
+                <w:szCs w:val="21"/>
+              </w:rPr>
+              <w:t>${</w:t>
+            </w:r>
+            <w:r>
+              <w:rPr>
+                <w:rFonts w:ascii="Consolas" w:hAnsi="Consolas" w:cs="Consolas"/>
+                <w:color w:val="FFFFFF"/>
+                <w:sz w:val="21"/>
+                <w:szCs w:val="21"/>
+              </w:rPr>
+              <w:t>name</w:t>
+            </w:r>
+            <w:r>
+              <w:rPr>
+                <w:rFonts w:ascii="Consolas" w:hAnsi="Consolas" w:cs="Consolas"/>
+                <w:color w:val="E85D7F"/>
+                <w:sz w:val="21"/>
+                <w:szCs w:val="21"/>
+              </w:rPr>
+              <w:t>}</w:t>
+            </w:r>
+            <w:r>
+              <w:rPr>
+                <w:rFonts w:ascii="Consolas" w:hAnsi="Consolas" w:cs="Consolas"/>
+                <w:color w:val="FFE083"/>
+                <w:sz w:val="21"/>
+                <w:szCs w:val="21"/>
+              </w:rPr>
+              <w:t>`</w:t>
+            </w:r>
+            <w:r>
+              <w:rPr>
+                <w:rFonts w:ascii="Consolas" w:hAnsi="Consolas" w:cs="Consolas"/>
+                <w:color w:val="E85D7F"/>
+                <w:sz w:val="21"/>
+                <w:szCs w:val="21"/>
+              </w:rPr>
+              <w:t>);</w:t>
+            </w:r>
+          </w:p>
+          <w:p>
+            <w:pPr>
+              <w:shd w:val="clear" w:color="auto" w:fill="1E1E1E"/>
+              <w:spacing w:line="330" w:lineRule="atLeast"/>
+              <w:rPr>
+                <w:rFonts w:ascii="Consolas" w:hAnsi="Consolas" w:cs="Consolas"/>
+                <w:color w:val="FFFFFF"/>
+                <w:sz w:val="21"/>
+                <w:szCs w:val="21"/>
+              </w:rPr>
+            </w:pPr>
+            <w:r>
+              <w:rPr>
+                <w:rFonts w:ascii="Consolas" w:hAnsi="Consolas" w:cs="Consolas"/>
+                <w:color w:val="FFFFFF"/>
+                <w:sz w:val="21"/>
+                <w:szCs w:val="21"/>
+              </w:rPr>
+              <w:t xml:space="preserve">  </w:t>
+            </w:r>
+            <w:r>
+              <w:rPr>
+                <w:rFonts w:ascii="Consolas" w:hAnsi="Consolas" w:cs="Consolas"/>
+                <w:color w:val="E85D7F"/>
+                <w:sz w:val="21"/>
+                <w:szCs w:val="21"/>
+              </w:rPr>
+              <w:t>}</w:t>
+            </w:r>
+          </w:p>
+          <w:p>
+            <w:pPr>
+              <w:shd w:val="clear" w:color="auto" w:fill="1E1E1E"/>
+              <w:spacing w:line="330" w:lineRule="atLeast"/>
+              <w:rPr>
+                <w:rFonts w:ascii="Consolas" w:hAnsi="Consolas" w:cs="Consolas"/>
+                <w:color w:val="FFFFFF"/>
+                <w:sz w:val="21"/>
+                <w:szCs w:val="21"/>
+              </w:rPr>
+            </w:pPr>
+          </w:p>
+          <w:p>
+            <w:pPr>
+              <w:shd w:val="clear" w:color="auto" w:fill="1E1E1E"/>
+              <w:spacing w:line="330" w:lineRule="atLeast"/>
+              <w:rPr>
+                <w:rFonts w:ascii="Consolas" w:hAnsi="Consolas" w:cs="Consolas"/>
+                <w:color w:val="FFFFFF"/>
+                <w:sz w:val="21"/>
+                <w:szCs w:val="21"/>
+              </w:rPr>
+            </w:pPr>
+            <w:r>
+              <w:rPr>
+                <w:rFonts w:ascii="Consolas" w:hAnsi="Consolas" w:cs="Consolas"/>
+                <w:color w:val="FFFFFF"/>
+                <w:sz w:val="21"/>
+                <w:szCs w:val="21"/>
+              </w:rPr>
+              <w:t xml:space="preserve">  showPreview</w:t>
+            </w:r>
+            <w:r>
+              <w:rPr>
+                <w:rFonts w:ascii="Consolas" w:hAnsi="Consolas" w:cs="Consolas"/>
+                <w:color w:val="E85D7F"/>
+                <w:sz w:val="21"/>
+                <w:szCs w:val="21"/>
+              </w:rPr>
+              <w:t>(</w:t>
+            </w:r>
+            <w:r>
+              <w:rPr>
+                <w:rFonts w:ascii="Consolas" w:hAnsi="Consolas" w:cs="Consolas"/>
+                <w:color w:val="FFFFFF"/>
+                <w:sz w:val="21"/>
+                <w:szCs w:val="21"/>
+              </w:rPr>
+              <w:t>name</w:t>
+            </w:r>
+            <w:r>
+              <w:rPr>
+                <w:rFonts w:ascii="Consolas" w:hAnsi="Consolas" w:cs="Consolas"/>
+                <w:color w:val="E85D7F"/>
+                <w:sz w:val="21"/>
+                <w:szCs w:val="21"/>
+              </w:rPr>
+              <w:t>:</w:t>
+            </w:r>
+            <w:r>
+              <w:rPr>
+                <w:rFonts w:ascii="Consolas" w:hAnsi="Consolas" w:cs="Consolas"/>
+                <w:color w:val="FFFFFF"/>
+                <w:sz w:val="21"/>
+                <w:szCs w:val="21"/>
+              </w:rPr>
+              <w:t xml:space="preserve"> </w:t>
+            </w:r>
+            <w:r>
+              <w:rPr>
+                <w:rFonts w:ascii="Consolas" w:hAnsi="Consolas" w:cs="Consolas"/>
+                <w:color w:val="B3CCFF"/>
+                <w:sz w:val="21"/>
+                <w:szCs w:val="21"/>
+              </w:rPr>
+              <w:t>string</w:t>
+            </w:r>
+            <w:r>
+              <w:rPr>
+                <w:rFonts w:ascii="Consolas" w:hAnsi="Consolas" w:cs="Consolas"/>
+                <w:color w:val="E85D7F"/>
+                <w:sz w:val="21"/>
+                <w:szCs w:val="21"/>
+              </w:rPr>
+              <w:t>)</w:t>
+            </w:r>
+            <w:r>
+              <w:rPr>
+                <w:rFonts w:ascii="Consolas" w:hAnsi="Consolas" w:cs="Consolas"/>
+                <w:color w:val="FFFFFF"/>
+                <w:sz w:val="21"/>
+                <w:szCs w:val="21"/>
+              </w:rPr>
+              <w:t xml:space="preserve"> </w:t>
+            </w:r>
+            <w:r>
+              <w:rPr>
+                <w:rFonts w:ascii="Consolas" w:hAnsi="Consolas" w:cs="Consolas"/>
+                <w:color w:val="E85D7F"/>
+                <w:sz w:val="21"/>
+                <w:szCs w:val="21"/>
+              </w:rPr>
+              <w:t>{</w:t>
+            </w:r>
+          </w:p>
+          <w:p>
+            <w:pPr>
+              <w:shd w:val="clear" w:color="auto" w:fill="1E1E1E"/>
+              <w:spacing w:line="330" w:lineRule="atLeast"/>
+              <w:rPr>
+                <w:rFonts w:ascii="Consolas" w:hAnsi="Consolas" w:cs="Consolas"/>
+                <w:color w:val="FFFFFF"/>
+                <w:sz w:val="21"/>
+                <w:szCs w:val="21"/>
+              </w:rPr>
+            </w:pPr>
+            <w:r>
+              <w:rPr>
+                <w:rFonts w:ascii="Consolas" w:hAnsi="Consolas" w:cs="Consolas"/>
+                <w:color w:val="FFFFFF"/>
+                <w:sz w:val="21"/>
+                <w:szCs w:val="21"/>
+              </w:rPr>
+              <w:t xml:space="preserve">    console</w:t>
+            </w:r>
+            <w:r>
+              <w:rPr>
+                <w:rFonts w:ascii="Consolas" w:hAnsi="Consolas" w:cs="Consolas"/>
+                <w:color w:val="E85D7F"/>
+                <w:sz w:val="21"/>
+                <w:szCs w:val="21"/>
+              </w:rPr>
+              <w:t>.</w:t>
+            </w:r>
+            <w:r>
+              <w:rPr>
+                <w:rFonts w:ascii="Consolas" w:hAnsi="Consolas" w:cs="Consolas"/>
+                <w:color w:val="FFFFFF"/>
+                <w:sz w:val="21"/>
+                <w:szCs w:val="21"/>
+              </w:rPr>
+              <w:t>log</w:t>
+            </w:r>
+            <w:r>
+              <w:rPr>
+                <w:rFonts w:ascii="Consolas" w:hAnsi="Consolas" w:cs="Consolas"/>
+                <w:color w:val="E85D7F"/>
+                <w:sz w:val="21"/>
+                <w:szCs w:val="21"/>
+              </w:rPr>
+              <w:t>(</w:t>
+            </w:r>
+            <w:r>
+              <w:rPr>
+                <w:rFonts w:ascii="Consolas" w:hAnsi="Consolas" w:cs="Consolas"/>
+                <w:color w:val="FFE083"/>
+                <w:sz w:val="21"/>
+                <w:szCs w:val="21"/>
+              </w:rPr>
+              <w:t xml:space="preserve">`Opening preview of file: </w:t>
+            </w:r>
+            <w:r>
+              <w:rPr>
+                <w:rFonts w:ascii="Consolas" w:hAnsi="Consolas" w:cs="Consolas"/>
+                <w:color w:val="E85D7F"/>
+                <w:sz w:val="21"/>
+                <w:szCs w:val="21"/>
+              </w:rPr>
+              <w:t>${</w:t>
+            </w:r>
+            <w:r>
+              <w:rPr>
+                <w:rFonts w:ascii="Consolas" w:hAnsi="Consolas" w:cs="Consolas"/>
+                <w:color w:val="FFFFFF"/>
+                <w:sz w:val="21"/>
+                <w:szCs w:val="21"/>
+              </w:rPr>
+              <w:t>name</w:t>
+            </w:r>
+            <w:r>
+              <w:rPr>
+                <w:rFonts w:ascii="Consolas" w:hAnsi="Consolas" w:cs="Consolas"/>
+                <w:color w:val="E85D7F"/>
+                <w:sz w:val="21"/>
+                <w:szCs w:val="21"/>
+              </w:rPr>
+              <w:t>}</w:t>
+            </w:r>
+            <w:r>
+              <w:rPr>
+                <w:rFonts w:ascii="Consolas" w:hAnsi="Consolas" w:cs="Consolas"/>
+                <w:color w:val="FFE083"/>
+                <w:sz w:val="21"/>
+                <w:szCs w:val="21"/>
+              </w:rPr>
+              <w:t>`</w:t>
+            </w:r>
+            <w:r>
+              <w:rPr>
+                <w:rFonts w:ascii="Consolas" w:hAnsi="Consolas" w:cs="Consolas"/>
+                <w:color w:val="E85D7F"/>
+                <w:sz w:val="21"/>
+                <w:szCs w:val="21"/>
+              </w:rPr>
+              <w:t>);</w:t>
+            </w:r>
+          </w:p>
+          <w:p>
+            <w:pPr>
+              <w:shd w:val="clear" w:color="auto" w:fill="1E1E1E"/>
+              <w:spacing w:line="330" w:lineRule="atLeast"/>
+              <w:rPr>
+                <w:rFonts w:ascii="Consolas" w:hAnsi="Consolas" w:cs="Consolas"/>
+                <w:color w:val="FFFFFF"/>
+                <w:sz w:val="21"/>
+                <w:szCs w:val="21"/>
+              </w:rPr>
+            </w:pPr>
+            <w:r>
+              <w:rPr>
+                <w:rFonts w:ascii="Consolas" w:hAnsi="Consolas" w:cs="Consolas"/>
+                <w:color w:val="FFFFFF"/>
+                <w:sz w:val="21"/>
+                <w:szCs w:val="21"/>
+              </w:rPr>
+              <w:t xml:space="preserve">  </w:t>
+            </w:r>
+            <w:r>
+              <w:rPr>
+                <w:rFonts w:ascii="Consolas" w:hAnsi="Consolas" w:cs="Consolas"/>
+                <w:color w:val="E85D7F"/>
+                <w:sz w:val="21"/>
+                <w:szCs w:val="21"/>
+              </w:rPr>
+              <w:t>}</w:t>
+            </w:r>
+          </w:p>
+          <w:p>
+            <w:pPr>
+              <w:shd w:val="clear" w:color="auto" w:fill="1E1E1E"/>
+              <w:spacing w:line="330" w:lineRule="atLeast"/>
+              <w:rPr>
+                <w:rFonts w:ascii="Consolas" w:hAnsi="Consolas" w:cs="Consolas"/>
+                <w:color w:val="FFFFFF"/>
+                <w:sz w:val="21"/>
+                <w:szCs w:val="21"/>
+              </w:rPr>
+            </w:pPr>
+            <w:r>
+              <w:rPr>
+                <w:rFonts w:ascii="Consolas" w:hAnsi="Consolas" w:cs="Consolas"/>
+                <w:color w:val="E85D7F"/>
+                <w:sz w:val="21"/>
+                <w:szCs w:val="21"/>
+              </w:rPr>
+              <w:t>}</w:t>
+            </w:r>
+          </w:p>
+          <w:p>
+            <w:pPr>
+              <w:shd w:val="clear" w:color="auto" w:fill="1E1E1E"/>
+              <w:spacing w:line="330" w:lineRule="atLeast"/>
+              <w:rPr>
+                <w:rFonts w:ascii="Consolas" w:hAnsi="Consolas" w:cs="Consolas"/>
+                <w:color w:val="FFFFFF"/>
+                <w:sz w:val="21"/>
+                <w:szCs w:val="21"/>
+              </w:rPr>
+            </w:pPr>
+          </w:p>
+          <w:p>
+            <w:pPr>
+              <w:shd w:val="clear" w:color="auto" w:fill="1E1E1E"/>
+              <w:spacing w:line="330" w:lineRule="atLeast"/>
+              <w:rPr>
+                <w:rFonts w:ascii="Consolas" w:hAnsi="Consolas" w:cs="Consolas"/>
+                <w:color w:val="FFFFFF"/>
+                <w:sz w:val="21"/>
+                <w:szCs w:val="21"/>
+              </w:rPr>
+            </w:pPr>
+            <w:r>
+              <w:rPr>
+                <w:rFonts w:ascii="Consolas" w:hAnsi="Consolas" w:cs="Consolas"/>
+                <w:color w:val="B3CCFF"/>
+                <w:sz w:val="21"/>
+                <w:szCs w:val="21"/>
+              </w:rPr>
+              <w:t>const</w:t>
+            </w:r>
+            <w:r>
+              <w:rPr>
+                <w:rFonts w:ascii="Consolas" w:hAnsi="Consolas" w:cs="Consolas"/>
+                <w:color w:val="FFFFFF"/>
+                <w:sz w:val="21"/>
+                <w:szCs w:val="21"/>
+              </w:rPr>
+              <w:t xml:space="preserve"> </w:t>
+            </w:r>
+            <w:r>
+              <w:rPr>
+                <w:rFonts w:ascii="Consolas" w:hAnsi="Consolas" w:cs="Consolas"/>
+                <w:color w:val="E85D7F"/>
+                <w:sz w:val="21"/>
+                <w:szCs w:val="21"/>
+              </w:rPr>
+              <w:t>Desktop</w:t>
+            </w:r>
+            <w:r>
+              <w:rPr>
+                <w:rFonts w:ascii="Consolas" w:hAnsi="Consolas" w:cs="Consolas"/>
+                <w:color w:val="FFFFFF"/>
+                <w:sz w:val="21"/>
+                <w:szCs w:val="21"/>
+              </w:rPr>
+              <w:t xml:space="preserve"> </w:t>
+            </w:r>
+            <w:r>
+              <w:rPr>
+                <w:rFonts w:ascii="Consolas" w:hAnsi="Consolas" w:cs="Consolas"/>
+                <w:color w:val="E85D7F"/>
+                <w:sz w:val="21"/>
+                <w:szCs w:val="21"/>
+              </w:rPr>
+              <w:t>=</w:t>
+            </w:r>
+            <w:r>
+              <w:rPr>
+                <w:rFonts w:ascii="Consolas" w:hAnsi="Consolas" w:cs="Consolas"/>
+                <w:color w:val="FFFFFF"/>
+                <w:sz w:val="21"/>
+                <w:szCs w:val="21"/>
+              </w:rPr>
+              <w:t xml:space="preserve"> </w:t>
+            </w:r>
+            <w:r>
+              <w:rPr>
+                <w:rFonts w:ascii="Consolas" w:hAnsi="Consolas" w:cs="Consolas"/>
+                <w:color w:val="B3CCFF"/>
+                <w:sz w:val="21"/>
+                <w:szCs w:val="21"/>
+              </w:rPr>
+              <w:t>new</w:t>
+            </w:r>
+            <w:r>
+              <w:rPr>
+                <w:rFonts w:ascii="Consolas" w:hAnsi="Consolas" w:cs="Consolas"/>
+                <w:color w:val="FFFFFF"/>
+                <w:sz w:val="21"/>
+                <w:szCs w:val="21"/>
+              </w:rPr>
+              <w:t xml:space="preserve"> </w:t>
+            </w:r>
+            <w:r>
+              <w:rPr>
+                <w:rFonts w:ascii="Consolas" w:hAnsi="Consolas" w:cs="Consolas"/>
+                <w:color w:val="E85D7F"/>
+                <w:sz w:val="21"/>
+                <w:szCs w:val="21"/>
+              </w:rPr>
+              <w:t>DesktopDirectory();</w:t>
+            </w:r>
+          </w:p>
+          <w:p>
+            <w:pPr>
+              <w:shd w:val="clear" w:color="auto" w:fill="1E1E1E"/>
+              <w:spacing w:line="330" w:lineRule="atLeast"/>
+              <w:rPr>
+                <w:rFonts w:ascii="Consolas" w:hAnsi="Consolas" w:cs="Consolas"/>
+                <w:color w:val="FFFFFF"/>
+                <w:sz w:val="21"/>
+                <w:szCs w:val="21"/>
+              </w:rPr>
+            </w:pPr>
+          </w:p>
+          <w:p>
+            <w:pPr>
+              <w:shd w:val="clear" w:color="auto" w:fill="1E1E1E"/>
+              <w:spacing w:line="330" w:lineRule="atLeast"/>
+              <w:rPr>
+                <w:rFonts w:ascii="Consolas" w:hAnsi="Consolas" w:cs="Consolas"/>
+                <w:color w:val="FFFFFF"/>
+                <w:sz w:val="21"/>
+                <w:szCs w:val="21"/>
+              </w:rPr>
+            </w:pPr>
+            <w:r>
+              <w:rPr>
+                <w:rFonts w:ascii="Consolas" w:hAnsi="Consolas" w:cs="Consolas"/>
+                <w:color w:val="FFFFFF"/>
+                <w:sz w:val="21"/>
+                <w:szCs w:val="21"/>
+              </w:rPr>
+              <w:t>console</w:t>
+            </w:r>
+            <w:r>
+              <w:rPr>
+                <w:rFonts w:ascii="Consolas" w:hAnsi="Consolas" w:cs="Consolas"/>
+                <w:color w:val="E85D7F"/>
+                <w:sz w:val="21"/>
+                <w:szCs w:val="21"/>
+              </w:rPr>
+              <w:t>.</w:t>
+            </w:r>
+            <w:r>
+              <w:rPr>
+                <w:rFonts w:ascii="Consolas" w:hAnsi="Consolas" w:cs="Consolas"/>
+                <w:color w:val="FFFFFF"/>
+                <w:sz w:val="21"/>
+                <w:szCs w:val="21"/>
+              </w:rPr>
+              <w:t>log</w:t>
+            </w:r>
+            <w:r>
+              <w:rPr>
+                <w:rFonts w:ascii="Consolas" w:hAnsi="Consolas" w:cs="Consolas"/>
+                <w:color w:val="E85D7F"/>
+                <w:sz w:val="21"/>
+                <w:szCs w:val="21"/>
+              </w:rPr>
+              <w:t>(Desktop.</w:t>
+            </w:r>
+            <w:r>
+              <w:rPr>
+                <w:rFonts w:ascii="Consolas" w:hAnsi="Consolas" w:cs="Consolas"/>
+                <w:color w:val="FFFFFF"/>
+                <w:sz w:val="21"/>
+                <w:szCs w:val="21"/>
+              </w:rPr>
+              <w:t>config</w:t>
+            </w:r>
+            <w:r>
+              <w:rPr>
+                <w:rFonts w:ascii="Consolas" w:hAnsi="Consolas" w:cs="Consolas"/>
+                <w:color w:val="E85D7F"/>
+                <w:sz w:val="21"/>
+                <w:szCs w:val="21"/>
+              </w:rPr>
+              <w:t>);</w:t>
+            </w:r>
+          </w:p>
+        </w:tc>
+      </w:tr>
+    </w:tbl>
+    <w:p>
+      <w:pPr>
+        <w:tabs>
+          <w:tab w:val="left" w:pos="2980"/>
+        </w:tabs>
+        <w:rPr>
+          <w:rFonts w:asciiTheme="minorHAnsi" w:hAnsiTheme="minorHAnsi" w:cstheme="minorHAnsi"/>
+          <w:shd w:val="clear" w:color="auto" w:fill="FFFFFF"/>
+        </w:rPr>
+      </w:pPr>
     </w:p>
     <w:sectPr>
       <w:pgSz w:w="12240" w:h="15840"/>

</xml_diff>

<commit_message>
feat: Add progress #169 'Learn Typescript'
</commit_message>
<xml_diff>
--- a/learn-typescript/chapter_6/Chapter 6 - Advanced Object Types.docx
+++ b/learn-typescript/chapter_6/Chapter 6 - Advanced Object Types.docx
@@ -10027,6 +10027,662 @@
         </w:rPr>
       </w:pPr>
     </w:p>
+    <w:p>
+      <w:pPr>
+        <w:tabs>
+          <w:tab w:val="left" w:pos="2980"/>
+        </w:tabs>
+        <w:rPr>
+          <w:rFonts w:asciiTheme="minorHAnsi" w:hAnsiTheme="minorHAnsi" w:cstheme="minorHAnsi"/>
+          <w:shd w:val="clear" w:color="auto" w:fill="FFFFFF"/>
+        </w:rPr>
+      </w:pPr>
+    </w:p>
+    <w:p>
+      <w:pPr>
+        <w:pStyle w:val="ListParagraph"/>
+        <w:numPr>
+          <w:ilvl w:val="0"/>
+          <w:numId w:val="33"/>
+        </w:numPr>
+        <w:rPr>
+          <w:rFonts w:asciiTheme="minorHAnsi" w:hAnsiTheme="minorHAnsi"/>
+          <w:color w:val="000000" w:themeColor="text1"/>
+          <w:sz w:val="44"/>
+          <w:szCs w:val="44"/>
+        </w:rPr>
+      </w:pPr>
+      <w:r>
+        <w:rPr>
+          <w:rFonts w:asciiTheme="minorHAnsi" w:hAnsiTheme="minorHAnsi"/>
+          <w:color w:val="000000" w:themeColor="text1"/>
+          <w:sz w:val="28"/>
+          <w:szCs w:val="28"/>
+        </w:rPr>
+        <w:t>Extending Interfaces</w:t>
+      </w:r>
+    </w:p>
+    <w:p>
+      <w:pPr>
+        <w:pStyle w:val="ListParagraph"/>
+        <w:numPr>
+          <w:ilvl w:val="1"/>
+          <w:numId w:val="33"/>
+        </w:numPr>
+        <w:rPr>
+          <w:rFonts w:asciiTheme="minorHAnsi" w:hAnsiTheme="minorHAnsi" w:cstheme="minorHAnsi"/>
+        </w:rPr>
+      </w:pPr>
+      <w:r>
+        <w:rPr>
+          <w:rFonts w:asciiTheme="minorHAnsi" w:hAnsiTheme="minorHAnsi" w:cstheme="minorHAnsi"/>
+          <w:shd w:val="clear" w:color="auto" w:fill="FFFFFF"/>
+        </w:rPr>
+        <w:t>In TypeScript, it’s not always enough to be able to compose types together. Sometimes it’s convenient to copy all the type members from one type into another type.</w:t>
+      </w:r>
+    </w:p>
+    <w:p>
+      <w:pPr>
+        <w:pStyle w:val="ListParagraph"/>
+        <w:numPr>
+          <w:ilvl w:val="1"/>
+          <w:numId w:val="33"/>
+        </w:numPr>
+        <w:rPr>
+          <w:rFonts w:asciiTheme="minorHAnsi" w:hAnsiTheme="minorHAnsi" w:cstheme="minorHAnsi"/>
+        </w:rPr>
+      </w:pPr>
+      <w:r>
+        <w:rPr>
+          <w:rFonts w:asciiTheme="minorHAnsi" w:hAnsiTheme="minorHAnsi" w:cstheme="minorHAnsi"/>
+          <w:shd w:val="clear" w:color="auto" w:fill="FFFFFF"/>
+        </w:rPr>
+        <w:t>We can accomplish this with the </w:t>
+      </w:r>
+      <w:r>
+        <w:rPr>
+          <w:rStyle w:val="HTMLCode"/>
+          <w:rFonts w:asciiTheme="minorHAnsi" w:hAnsiTheme="minorHAnsi" w:cstheme="minorHAnsi"/>
+          <w:sz w:val="24"/>
+          <w:szCs w:val="24"/>
+          <w:shd w:val="clear" w:color="auto" w:fill="EAE9ED"/>
+        </w:rPr>
+        <w:t>extends</w:t>
+      </w:r>
+      <w:r>
+        <w:rPr>
+          <w:rFonts w:asciiTheme="minorHAnsi" w:hAnsiTheme="minorHAnsi" w:cstheme="minorHAnsi"/>
+          <w:shd w:val="clear" w:color="auto" w:fill="FFFFFF"/>
+        </w:rPr>
+        <w:t> keyword</w:t>
+      </w:r>
+    </w:p>
+    <w:p>
+      <w:pPr>
+        <w:rPr>
+          <w:rFonts w:asciiTheme="minorHAnsi" w:hAnsiTheme="minorHAnsi" w:cstheme="minorHAnsi"/>
+        </w:rPr>
+      </w:pPr>
+    </w:p>
+    <w:tbl>
+      <w:tblPr>
+        <w:tblStyle w:val="TableGrid"/>
+        <w:tblW w:w="0" w:type="auto"/>
+        <w:tblLook w:val="04A0" w:firstRow="1" w:lastRow="0" w:firstColumn="1" w:lastColumn="0" w:noHBand="0" w:noVBand="1"/>
+      </w:tblPr>
+      <w:tblGrid>
+        <w:gridCol w:w="9350"/>
+      </w:tblGrid>
+      <w:tr>
+        <w:tc>
+          <w:tcPr>
+            <w:tcW w:w="9350" w:type="dxa"/>
+          </w:tcPr>
+          <w:p>
+            <w:pPr>
+              <w:shd w:val="clear" w:color="auto" w:fill="1E1E1E"/>
+              <w:spacing w:line="330" w:lineRule="atLeast"/>
+              <w:rPr>
+                <w:rFonts w:ascii="Consolas" w:hAnsi="Consolas" w:cs="Consolas"/>
+                <w:color w:val="FFFFFF"/>
+                <w:sz w:val="21"/>
+                <w:szCs w:val="21"/>
+              </w:rPr>
+            </w:pPr>
+            <w:r>
+              <w:rPr>
+                <w:rFonts w:ascii="Consolas" w:hAnsi="Consolas" w:cs="Consolas"/>
+                <w:color w:val="B3CCFF"/>
+                <w:sz w:val="21"/>
+                <w:szCs w:val="21"/>
+              </w:rPr>
+              <w:t>interface</w:t>
+            </w:r>
+            <w:r>
+              <w:rPr>
+                <w:rFonts w:ascii="Consolas" w:hAnsi="Consolas" w:cs="Consolas"/>
+                <w:color w:val="FFFFFF"/>
+                <w:sz w:val="21"/>
+                <w:szCs w:val="21"/>
+              </w:rPr>
+              <w:t xml:space="preserve"> </w:t>
+            </w:r>
+            <w:r>
+              <w:rPr>
+                <w:rFonts w:ascii="Consolas" w:hAnsi="Consolas" w:cs="Consolas"/>
+                <w:color w:val="E85D7F"/>
+                <w:sz w:val="21"/>
+                <w:szCs w:val="21"/>
+              </w:rPr>
+              <w:t>Shape</w:t>
+            </w:r>
+            <w:r>
+              <w:rPr>
+                <w:rFonts w:ascii="Consolas" w:hAnsi="Consolas" w:cs="Consolas"/>
+                <w:color w:val="FFFFFF"/>
+                <w:sz w:val="21"/>
+                <w:szCs w:val="21"/>
+              </w:rPr>
+              <w:t xml:space="preserve"> </w:t>
+            </w:r>
+            <w:r>
+              <w:rPr>
+                <w:rFonts w:ascii="Consolas" w:hAnsi="Consolas" w:cs="Consolas"/>
+                <w:color w:val="E85D7F"/>
+                <w:sz w:val="21"/>
+                <w:szCs w:val="21"/>
+              </w:rPr>
+              <w:t>{</w:t>
+            </w:r>
+          </w:p>
+          <w:p>
+            <w:pPr>
+              <w:shd w:val="clear" w:color="auto" w:fill="1E1E1E"/>
+              <w:spacing w:line="330" w:lineRule="atLeast"/>
+              <w:rPr>
+                <w:rFonts w:ascii="Consolas" w:hAnsi="Consolas" w:cs="Consolas"/>
+                <w:color w:val="FFFFFF"/>
+                <w:sz w:val="21"/>
+                <w:szCs w:val="21"/>
+              </w:rPr>
+            </w:pPr>
+            <w:r>
+              <w:rPr>
+                <w:rFonts w:ascii="Consolas" w:hAnsi="Consolas" w:cs="Consolas"/>
+                <w:color w:val="FFFFFF"/>
+                <w:sz w:val="21"/>
+                <w:szCs w:val="21"/>
+              </w:rPr>
+              <w:t xml:space="preserve">  color</w:t>
+            </w:r>
+            <w:r>
+              <w:rPr>
+                <w:rFonts w:ascii="Consolas" w:hAnsi="Consolas" w:cs="Consolas"/>
+                <w:color w:val="E85D7F"/>
+                <w:sz w:val="21"/>
+                <w:szCs w:val="21"/>
+              </w:rPr>
+              <w:t>:</w:t>
+            </w:r>
+            <w:r>
+              <w:rPr>
+                <w:rFonts w:ascii="Consolas" w:hAnsi="Consolas" w:cs="Consolas"/>
+                <w:color w:val="FFFFFF"/>
+                <w:sz w:val="21"/>
+                <w:szCs w:val="21"/>
+              </w:rPr>
+              <w:t xml:space="preserve"> </w:t>
+            </w:r>
+            <w:r>
+              <w:rPr>
+                <w:rFonts w:ascii="Consolas" w:hAnsi="Consolas" w:cs="Consolas"/>
+                <w:color w:val="B3CCFF"/>
+                <w:sz w:val="21"/>
+                <w:szCs w:val="21"/>
+              </w:rPr>
+              <w:t>string</w:t>
+            </w:r>
+            <w:r>
+              <w:rPr>
+                <w:rFonts w:ascii="Consolas" w:hAnsi="Consolas" w:cs="Consolas"/>
+                <w:color w:val="E85D7F"/>
+                <w:sz w:val="21"/>
+                <w:szCs w:val="21"/>
+              </w:rPr>
+              <w:t>;</w:t>
+            </w:r>
+          </w:p>
+          <w:p>
+            <w:pPr>
+              <w:shd w:val="clear" w:color="auto" w:fill="1E1E1E"/>
+              <w:spacing w:line="330" w:lineRule="atLeast"/>
+              <w:rPr>
+                <w:rFonts w:ascii="Consolas" w:hAnsi="Consolas" w:cs="Consolas"/>
+                <w:color w:val="FFFFFF"/>
+                <w:sz w:val="21"/>
+                <w:szCs w:val="21"/>
+              </w:rPr>
+            </w:pPr>
+            <w:r>
+              <w:rPr>
+                <w:rFonts w:ascii="Consolas" w:hAnsi="Consolas" w:cs="Consolas"/>
+                <w:color w:val="E85D7F"/>
+                <w:sz w:val="21"/>
+                <w:szCs w:val="21"/>
+              </w:rPr>
+              <w:t>}</w:t>
+            </w:r>
+          </w:p>
+          <w:p>
+            <w:pPr>
+              <w:shd w:val="clear" w:color="auto" w:fill="1E1E1E"/>
+              <w:spacing w:line="330" w:lineRule="atLeast"/>
+              <w:rPr>
+                <w:rFonts w:ascii="Consolas" w:hAnsi="Consolas" w:cs="Consolas"/>
+                <w:color w:val="FFFFFF"/>
+                <w:sz w:val="21"/>
+                <w:szCs w:val="21"/>
+              </w:rPr>
+            </w:pPr>
+            <w:r>
+              <w:rPr>
+                <w:rFonts w:ascii="Consolas" w:hAnsi="Consolas" w:cs="Consolas"/>
+                <w:color w:val="FFFFFF"/>
+                <w:sz w:val="21"/>
+                <w:szCs w:val="21"/>
+              </w:rPr>
+              <w:t xml:space="preserve"> </w:t>
+            </w:r>
+          </w:p>
+          <w:p>
+            <w:pPr>
+              <w:shd w:val="clear" w:color="auto" w:fill="1E1E1E"/>
+              <w:spacing w:line="330" w:lineRule="atLeast"/>
+              <w:rPr>
+                <w:rFonts w:ascii="Consolas" w:hAnsi="Consolas" w:cs="Consolas"/>
+                <w:color w:val="FFFFFF"/>
+                <w:sz w:val="21"/>
+                <w:szCs w:val="21"/>
+              </w:rPr>
+            </w:pPr>
+            <w:r>
+              <w:rPr>
+                <w:rFonts w:ascii="Consolas" w:hAnsi="Consolas" w:cs="Consolas"/>
+                <w:color w:val="B3CCFF"/>
+                <w:sz w:val="21"/>
+                <w:szCs w:val="21"/>
+              </w:rPr>
+              <w:t>interface</w:t>
+            </w:r>
+            <w:r>
+              <w:rPr>
+                <w:rFonts w:ascii="Consolas" w:hAnsi="Consolas" w:cs="Consolas"/>
+                <w:color w:val="FFFFFF"/>
+                <w:sz w:val="21"/>
+                <w:szCs w:val="21"/>
+              </w:rPr>
+              <w:t xml:space="preserve"> </w:t>
+            </w:r>
+            <w:r>
+              <w:rPr>
+                <w:rFonts w:ascii="Consolas" w:hAnsi="Consolas" w:cs="Consolas"/>
+                <w:color w:val="E85D7F"/>
+                <w:sz w:val="21"/>
+                <w:szCs w:val="21"/>
+              </w:rPr>
+              <w:t>Square</w:t>
+            </w:r>
+            <w:r>
+              <w:rPr>
+                <w:rFonts w:ascii="Consolas" w:hAnsi="Consolas" w:cs="Consolas"/>
+                <w:color w:val="FFFFFF"/>
+                <w:sz w:val="21"/>
+                <w:szCs w:val="21"/>
+              </w:rPr>
+              <w:t xml:space="preserve"> </w:t>
+            </w:r>
+            <w:r>
+              <w:rPr>
+                <w:rFonts w:ascii="Consolas" w:hAnsi="Consolas" w:cs="Consolas"/>
+                <w:color w:val="B3CCFF"/>
+                <w:sz w:val="21"/>
+                <w:szCs w:val="21"/>
+              </w:rPr>
+              <w:t>extends</w:t>
+            </w:r>
+            <w:r>
+              <w:rPr>
+                <w:rFonts w:ascii="Consolas" w:hAnsi="Consolas" w:cs="Consolas"/>
+                <w:color w:val="FFFFFF"/>
+                <w:sz w:val="21"/>
+                <w:szCs w:val="21"/>
+              </w:rPr>
+              <w:t xml:space="preserve"> </w:t>
+            </w:r>
+            <w:r>
+              <w:rPr>
+                <w:rFonts w:ascii="Consolas" w:hAnsi="Consolas" w:cs="Consolas"/>
+                <w:color w:val="E85D7F"/>
+                <w:sz w:val="21"/>
+                <w:szCs w:val="21"/>
+              </w:rPr>
+              <w:t>Shape</w:t>
+            </w:r>
+            <w:r>
+              <w:rPr>
+                <w:rFonts w:ascii="Consolas" w:hAnsi="Consolas" w:cs="Consolas"/>
+                <w:color w:val="FFFFFF"/>
+                <w:sz w:val="21"/>
+                <w:szCs w:val="21"/>
+              </w:rPr>
+              <w:t xml:space="preserve"> </w:t>
+            </w:r>
+            <w:r>
+              <w:rPr>
+                <w:rFonts w:ascii="Consolas" w:hAnsi="Consolas" w:cs="Consolas"/>
+                <w:color w:val="E85D7F"/>
+                <w:sz w:val="21"/>
+                <w:szCs w:val="21"/>
+              </w:rPr>
+              <w:t>{</w:t>
+            </w:r>
+          </w:p>
+          <w:p>
+            <w:pPr>
+              <w:shd w:val="clear" w:color="auto" w:fill="1E1E1E"/>
+              <w:spacing w:line="330" w:lineRule="atLeast"/>
+              <w:rPr>
+                <w:rFonts w:ascii="Consolas" w:hAnsi="Consolas" w:cs="Consolas"/>
+                <w:color w:val="FFFFFF"/>
+                <w:sz w:val="21"/>
+                <w:szCs w:val="21"/>
+              </w:rPr>
+            </w:pPr>
+            <w:r>
+              <w:rPr>
+                <w:rFonts w:ascii="Consolas" w:hAnsi="Consolas" w:cs="Consolas"/>
+                <w:color w:val="FFFFFF"/>
+                <w:sz w:val="21"/>
+                <w:szCs w:val="21"/>
+              </w:rPr>
+              <w:t xml:space="preserve">  sideLength</w:t>
+            </w:r>
+            <w:r>
+              <w:rPr>
+                <w:rFonts w:ascii="Consolas" w:hAnsi="Consolas" w:cs="Consolas"/>
+                <w:color w:val="E85D7F"/>
+                <w:sz w:val="21"/>
+                <w:szCs w:val="21"/>
+              </w:rPr>
+              <w:t>:</w:t>
+            </w:r>
+            <w:r>
+              <w:rPr>
+                <w:rFonts w:ascii="Consolas" w:hAnsi="Consolas" w:cs="Consolas"/>
+                <w:color w:val="FFFFFF"/>
+                <w:sz w:val="21"/>
+                <w:szCs w:val="21"/>
+              </w:rPr>
+              <w:t xml:space="preserve"> </w:t>
+            </w:r>
+            <w:r>
+              <w:rPr>
+                <w:rFonts w:ascii="Consolas" w:hAnsi="Consolas" w:cs="Consolas"/>
+                <w:color w:val="B3CCFF"/>
+                <w:sz w:val="21"/>
+                <w:szCs w:val="21"/>
+              </w:rPr>
+              <w:t>number</w:t>
+            </w:r>
+            <w:r>
+              <w:rPr>
+                <w:rFonts w:ascii="Consolas" w:hAnsi="Consolas" w:cs="Consolas"/>
+                <w:color w:val="E85D7F"/>
+                <w:sz w:val="21"/>
+                <w:szCs w:val="21"/>
+              </w:rPr>
+              <w:t>;</w:t>
+            </w:r>
+          </w:p>
+          <w:p>
+            <w:pPr>
+              <w:shd w:val="clear" w:color="auto" w:fill="1E1E1E"/>
+              <w:spacing w:line="330" w:lineRule="atLeast"/>
+              <w:rPr>
+                <w:rFonts w:ascii="Consolas" w:hAnsi="Consolas" w:cs="Consolas"/>
+                <w:color w:val="FFFFFF"/>
+                <w:sz w:val="21"/>
+                <w:szCs w:val="21"/>
+              </w:rPr>
+            </w:pPr>
+            <w:r>
+              <w:rPr>
+                <w:rFonts w:ascii="Consolas" w:hAnsi="Consolas" w:cs="Consolas"/>
+                <w:color w:val="E85D7F"/>
+                <w:sz w:val="21"/>
+                <w:szCs w:val="21"/>
+              </w:rPr>
+              <w:t>}</w:t>
+            </w:r>
+          </w:p>
+          <w:p>
+            <w:pPr>
+              <w:shd w:val="clear" w:color="auto" w:fill="1E1E1E"/>
+              <w:spacing w:line="330" w:lineRule="atLeast"/>
+              <w:rPr>
+                <w:rFonts w:ascii="Consolas" w:hAnsi="Consolas" w:cs="Consolas"/>
+                <w:color w:val="FFFFFF"/>
+                <w:sz w:val="21"/>
+                <w:szCs w:val="21"/>
+              </w:rPr>
+            </w:pPr>
+            <w:r>
+              <w:rPr>
+                <w:rFonts w:ascii="Consolas" w:hAnsi="Consolas" w:cs="Consolas"/>
+                <w:color w:val="FFFFFF"/>
+                <w:sz w:val="21"/>
+                <w:szCs w:val="21"/>
+              </w:rPr>
+              <w:t xml:space="preserve"> </w:t>
+            </w:r>
+          </w:p>
+          <w:p>
+            <w:pPr>
+              <w:shd w:val="clear" w:color="auto" w:fill="1E1E1E"/>
+              <w:spacing w:line="330" w:lineRule="atLeast"/>
+              <w:rPr>
+                <w:rFonts w:ascii="Consolas" w:hAnsi="Consolas" w:cs="Consolas"/>
+                <w:color w:val="FFFFFF"/>
+                <w:sz w:val="21"/>
+                <w:szCs w:val="21"/>
+              </w:rPr>
+            </w:pPr>
+            <w:r>
+              <w:rPr>
+                <w:rFonts w:ascii="Consolas" w:hAnsi="Consolas" w:cs="Consolas"/>
+                <w:color w:val="B3CCFF"/>
+                <w:sz w:val="21"/>
+                <w:szCs w:val="21"/>
+              </w:rPr>
+              <w:t>const</w:t>
+            </w:r>
+            <w:r>
+              <w:rPr>
+                <w:rFonts w:ascii="Consolas" w:hAnsi="Consolas" w:cs="Consolas"/>
+                <w:color w:val="FFFFFF"/>
+                <w:sz w:val="21"/>
+                <w:szCs w:val="21"/>
+              </w:rPr>
+              <w:t xml:space="preserve"> mySquare</w:t>
+            </w:r>
+            <w:r>
+              <w:rPr>
+                <w:rFonts w:ascii="Consolas" w:hAnsi="Consolas" w:cs="Consolas"/>
+                <w:color w:val="E85D7F"/>
+                <w:sz w:val="21"/>
+                <w:szCs w:val="21"/>
+              </w:rPr>
+              <w:t>:</w:t>
+            </w:r>
+            <w:r>
+              <w:rPr>
+                <w:rFonts w:ascii="Consolas" w:hAnsi="Consolas" w:cs="Consolas"/>
+                <w:color w:val="FFFFFF"/>
+                <w:sz w:val="21"/>
+                <w:szCs w:val="21"/>
+              </w:rPr>
+              <w:t xml:space="preserve"> </w:t>
+            </w:r>
+            <w:r>
+              <w:rPr>
+                <w:rFonts w:ascii="Consolas" w:hAnsi="Consolas" w:cs="Consolas"/>
+                <w:color w:val="E85D7F"/>
+                <w:sz w:val="21"/>
+                <w:szCs w:val="21"/>
+              </w:rPr>
+              <w:t>Square</w:t>
+            </w:r>
+            <w:r>
+              <w:rPr>
+                <w:rFonts w:ascii="Consolas" w:hAnsi="Consolas" w:cs="Consolas"/>
+                <w:color w:val="FFFFFF"/>
+                <w:sz w:val="21"/>
+                <w:szCs w:val="21"/>
+              </w:rPr>
+              <w:t xml:space="preserve"> </w:t>
+            </w:r>
+            <w:r>
+              <w:rPr>
+                <w:rFonts w:ascii="Consolas" w:hAnsi="Consolas" w:cs="Consolas"/>
+                <w:color w:val="E85D7F"/>
+                <w:sz w:val="21"/>
+                <w:szCs w:val="21"/>
+              </w:rPr>
+              <w:t>=</w:t>
+            </w:r>
+            <w:r>
+              <w:rPr>
+                <w:rFonts w:ascii="Consolas" w:hAnsi="Consolas" w:cs="Consolas"/>
+                <w:color w:val="FFFFFF"/>
+                <w:sz w:val="21"/>
+                <w:szCs w:val="21"/>
+              </w:rPr>
+              <w:t xml:space="preserve"> </w:t>
+            </w:r>
+            <w:r>
+              <w:rPr>
+                <w:rFonts w:ascii="Consolas" w:hAnsi="Consolas" w:cs="Consolas"/>
+                <w:color w:val="E85D7F"/>
+                <w:sz w:val="21"/>
+                <w:szCs w:val="21"/>
+              </w:rPr>
+              <w:t>{</w:t>
+            </w:r>
+            <w:r>
+              <w:rPr>
+                <w:rFonts w:ascii="Consolas" w:hAnsi="Consolas" w:cs="Consolas"/>
+                <w:color w:val="FFFFFF"/>
+                <w:sz w:val="21"/>
+                <w:szCs w:val="21"/>
+              </w:rPr>
+              <w:t xml:space="preserve"> sideLength</w:t>
+            </w:r>
+            <w:r>
+              <w:rPr>
+                <w:rFonts w:ascii="Consolas" w:hAnsi="Consolas" w:cs="Consolas"/>
+                <w:color w:val="E85D7F"/>
+                <w:sz w:val="21"/>
+                <w:szCs w:val="21"/>
+              </w:rPr>
+              <w:t>:</w:t>
+            </w:r>
+            <w:r>
+              <w:rPr>
+                <w:rFonts w:ascii="Consolas" w:hAnsi="Consolas" w:cs="Consolas"/>
+                <w:color w:val="FFFFFF"/>
+                <w:sz w:val="21"/>
+                <w:szCs w:val="21"/>
+              </w:rPr>
+              <w:t xml:space="preserve"> </w:t>
+            </w:r>
+            <w:r>
+              <w:rPr>
+                <w:rFonts w:ascii="Consolas" w:hAnsi="Consolas" w:cs="Consolas"/>
+                <w:color w:val="E85D7F"/>
+                <w:sz w:val="21"/>
+                <w:szCs w:val="21"/>
+              </w:rPr>
+              <w:t>10,</w:t>
+            </w:r>
+            <w:r>
+              <w:rPr>
+                <w:rFonts w:ascii="Consolas" w:hAnsi="Consolas" w:cs="Consolas"/>
+                <w:color w:val="FFFFFF"/>
+                <w:sz w:val="21"/>
+                <w:szCs w:val="21"/>
+              </w:rPr>
+              <w:t xml:space="preserve"> color</w:t>
+            </w:r>
+            <w:r>
+              <w:rPr>
+                <w:rFonts w:ascii="Consolas" w:hAnsi="Consolas" w:cs="Consolas"/>
+                <w:color w:val="E85D7F"/>
+                <w:sz w:val="21"/>
+                <w:szCs w:val="21"/>
+              </w:rPr>
+              <w:t>:</w:t>
+            </w:r>
+            <w:r>
+              <w:rPr>
+                <w:rFonts w:ascii="Consolas" w:hAnsi="Consolas" w:cs="Consolas"/>
+                <w:color w:val="FFFFFF"/>
+                <w:sz w:val="21"/>
+                <w:szCs w:val="21"/>
+              </w:rPr>
+              <w:t xml:space="preserve"> </w:t>
+            </w:r>
+            <w:r>
+              <w:rPr>
+                <w:rFonts w:ascii="Consolas" w:hAnsi="Consolas" w:cs="Consolas"/>
+                <w:color w:val="FFE083"/>
+                <w:sz w:val="21"/>
+                <w:szCs w:val="21"/>
+              </w:rPr>
+              <w:t>'blue'</w:t>
+            </w:r>
+            <w:r>
+              <w:rPr>
+                <w:rFonts w:ascii="Consolas" w:hAnsi="Consolas" w:cs="Consolas"/>
+                <w:color w:val="FFFFFF"/>
+                <w:sz w:val="21"/>
+                <w:szCs w:val="21"/>
+              </w:rPr>
+              <w:t xml:space="preserve"> </w:t>
+            </w:r>
+            <w:r>
+              <w:rPr>
+                <w:rFonts w:ascii="Consolas" w:hAnsi="Consolas" w:cs="Consolas"/>
+                <w:color w:val="E85D7F"/>
+                <w:sz w:val="21"/>
+                <w:szCs w:val="21"/>
+              </w:rPr>
+              <w:t>};</w:t>
+            </w:r>
+          </w:p>
+        </w:tc>
+      </w:tr>
+    </w:tbl>
+    <w:p>
+      <w:pPr>
+        <w:tabs>
+          <w:tab w:val="left" w:pos="2980"/>
+        </w:tabs>
+        <w:rPr>
+          <w:rFonts w:asciiTheme="minorHAnsi" w:hAnsiTheme="minorHAnsi" w:cstheme="minorHAnsi"/>
+          <w:shd w:val="clear" w:color="auto" w:fill="FFFFFF"/>
+        </w:rPr>
+      </w:pPr>
+    </w:p>
     <w:sectPr>
       <w:pgSz w:w="12240" w:h="15840"/>
       <w:pgMar w:top="1440" w:right="1440" w:bottom="1440" w:left="1440" w:header="708" w:footer="708" w:gutter="0"/>
@@ -10592,278 +11248,7 @@
     </w:lvl>
   </w:abstractNum>
   <w:abstractNum w:abstractNumId="6" w15:restartNumberingAfterBreak="0">
-    <w:nsid w:val="1C8E2F06"/>
-    <w:multiLevelType w:val="hybridMultilevel"/>
-    <w:tmpl w:val="1A8E174C"/>
-    <w:lvl w:ilvl="0" w:tplc="04090011">
-      <w:start w:val="1"/>
-      <w:numFmt w:val="decimal"/>
-      <w:lvlText w:val="%1)"/>
-      <w:lvlJc w:val="left"/>
-      <w:pPr>
-        <w:ind w:left="720" w:hanging="360"/>
-      </w:pPr>
-      <w:rPr>
-        <w:rFonts w:hint="default"/>
-      </w:rPr>
-    </w:lvl>
-    <w:lvl w:ilvl="1" w:tplc="76040072">
-      <w:start w:val="1"/>
-      <w:numFmt w:val="lowerLetter"/>
-      <w:lvlText w:val="%2."/>
-      <w:lvlJc w:val="left"/>
-      <w:pPr>
-        <w:ind w:left="1440" w:hanging="360"/>
-      </w:pPr>
-      <w:rPr>
-        <w:b w:val="0"/>
-        <w:bCs w:val="0"/>
-      </w:rPr>
-    </w:lvl>
-    <w:lvl w:ilvl="2" w:tplc="0409001B">
-      <w:start w:val="1"/>
-      <w:numFmt w:val="lowerRoman"/>
-      <w:lvlText w:val="%3."/>
-      <w:lvlJc w:val="right"/>
-      <w:pPr>
-        <w:ind w:left="2160" w:hanging="180"/>
-      </w:pPr>
-    </w:lvl>
-    <w:lvl w:ilvl="3" w:tplc="0409000F" w:tentative="1">
-      <w:start w:val="1"/>
-      <w:numFmt w:val="decimal"/>
-      <w:lvlText w:val="%4."/>
-      <w:lvlJc w:val="left"/>
-      <w:pPr>
-        <w:ind w:left="2880" w:hanging="360"/>
-      </w:pPr>
-    </w:lvl>
-    <w:lvl w:ilvl="4" w:tplc="04090019" w:tentative="1">
-      <w:start w:val="1"/>
-      <w:numFmt w:val="lowerLetter"/>
-      <w:lvlText w:val="%5."/>
-      <w:lvlJc w:val="left"/>
-      <w:pPr>
-        <w:ind w:left="3600" w:hanging="360"/>
-      </w:pPr>
-    </w:lvl>
-    <w:lvl w:ilvl="5" w:tplc="0409001B" w:tentative="1">
-      <w:start w:val="1"/>
-      <w:numFmt w:val="lowerRoman"/>
-      <w:lvlText w:val="%6."/>
-      <w:lvlJc w:val="right"/>
-      <w:pPr>
-        <w:ind w:left="4320" w:hanging="180"/>
-      </w:pPr>
-    </w:lvl>
-    <w:lvl w:ilvl="6" w:tplc="0409000F" w:tentative="1">
-      <w:start w:val="1"/>
-      <w:numFmt w:val="decimal"/>
-      <w:lvlText w:val="%7."/>
-      <w:lvlJc w:val="left"/>
-      <w:pPr>
-        <w:ind w:left="5040" w:hanging="360"/>
-      </w:pPr>
-    </w:lvl>
-    <w:lvl w:ilvl="7" w:tplc="04090019" w:tentative="1">
-      <w:start w:val="1"/>
-      <w:numFmt w:val="lowerLetter"/>
-      <w:lvlText w:val="%8."/>
-      <w:lvlJc w:val="left"/>
-      <w:pPr>
-        <w:ind w:left="5760" w:hanging="360"/>
-      </w:pPr>
-    </w:lvl>
-    <w:lvl w:ilvl="8" w:tplc="0409001B" w:tentative="1">
-      <w:start w:val="1"/>
-      <w:numFmt w:val="lowerRoman"/>
-      <w:lvlText w:val="%9."/>
-      <w:lvlJc w:val="right"/>
-      <w:pPr>
-        <w:ind w:left="6480" w:hanging="180"/>
-      </w:pPr>
-    </w:lvl>
-  </w:abstractNum>
-  <w:abstractNum w:abstractNumId="7" w15:restartNumberingAfterBreak="0">
-    <w:nsid w:val="207853DE"/>
-    <w:multiLevelType w:val="hybridMultilevel"/>
-    <w:tmpl w:val="25D24ED6"/>
-    <w:lvl w:ilvl="0" w:tplc="04090015">
-      <w:start w:val="1"/>
-      <w:numFmt w:val="upperLetter"/>
-      <w:lvlText w:val="%1."/>
-      <w:lvlJc w:val="left"/>
-      <w:pPr>
-        <w:ind w:left="1800" w:hanging="360"/>
-      </w:pPr>
-      <w:rPr>
-        <w:rFonts w:hint="default"/>
-      </w:rPr>
-    </w:lvl>
-    <w:lvl w:ilvl="1" w:tplc="04090019" w:tentative="1">
-      <w:start w:val="1"/>
-      <w:numFmt w:val="lowerLetter"/>
-      <w:lvlText w:val="%2."/>
-      <w:lvlJc w:val="left"/>
-      <w:pPr>
-        <w:ind w:left="2520" w:hanging="360"/>
-      </w:pPr>
-    </w:lvl>
-    <w:lvl w:ilvl="2" w:tplc="0409001B" w:tentative="1">
-      <w:start w:val="1"/>
-      <w:numFmt w:val="lowerRoman"/>
-      <w:lvlText w:val="%3."/>
-      <w:lvlJc w:val="right"/>
-      <w:pPr>
-        <w:ind w:left="3240" w:hanging="180"/>
-      </w:pPr>
-    </w:lvl>
-    <w:lvl w:ilvl="3" w:tplc="0409000F" w:tentative="1">
-      <w:start w:val="1"/>
-      <w:numFmt w:val="decimal"/>
-      <w:lvlText w:val="%4."/>
-      <w:lvlJc w:val="left"/>
-      <w:pPr>
-        <w:ind w:left="3960" w:hanging="360"/>
-      </w:pPr>
-    </w:lvl>
-    <w:lvl w:ilvl="4" w:tplc="04090019" w:tentative="1">
-      <w:start w:val="1"/>
-      <w:numFmt w:val="lowerLetter"/>
-      <w:lvlText w:val="%5."/>
-      <w:lvlJc w:val="left"/>
-      <w:pPr>
-        <w:ind w:left="4680" w:hanging="360"/>
-      </w:pPr>
-    </w:lvl>
-    <w:lvl w:ilvl="5" w:tplc="0409001B" w:tentative="1">
-      <w:start w:val="1"/>
-      <w:numFmt w:val="lowerRoman"/>
-      <w:lvlText w:val="%6."/>
-      <w:lvlJc w:val="right"/>
-      <w:pPr>
-        <w:ind w:left="5400" w:hanging="180"/>
-      </w:pPr>
-    </w:lvl>
-    <w:lvl w:ilvl="6" w:tplc="0409000F" w:tentative="1">
-      <w:start w:val="1"/>
-      <w:numFmt w:val="decimal"/>
-      <w:lvlText w:val="%7."/>
-      <w:lvlJc w:val="left"/>
-      <w:pPr>
-        <w:ind w:left="6120" w:hanging="360"/>
-      </w:pPr>
-    </w:lvl>
-    <w:lvl w:ilvl="7" w:tplc="04090019" w:tentative="1">
-      <w:start w:val="1"/>
-      <w:numFmt w:val="lowerLetter"/>
-      <w:lvlText w:val="%8."/>
-      <w:lvlJc w:val="left"/>
-      <w:pPr>
-        <w:ind w:left="6840" w:hanging="360"/>
-      </w:pPr>
-    </w:lvl>
-    <w:lvl w:ilvl="8" w:tplc="0409001B" w:tentative="1">
-      <w:start w:val="1"/>
-      <w:numFmt w:val="lowerRoman"/>
-      <w:lvlText w:val="%9."/>
-      <w:lvlJc w:val="right"/>
-      <w:pPr>
-        <w:ind w:left="7560" w:hanging="180"/>
-      </w:pPr>
-    </w:lvl>
-  </w:abstractNum>
-  <w:abstractNum w:abstractNumId="8" w15:restartNumberingAfterBreak="0">
-    <w:nsid w:val="226230BA"/>
-    <w:multiLevelType w:val="hybridMultilevel"/>
-    <w:tmpl w:val="25D24ED6"/>
-    <w:lvl w:ilvl="0" w:tplc="04090015">
-      <w:start w:val="1"/>
-      <w:numFmt w:val="upperLetter"/>
-      <w:lvlText w:val="%1."/>
-      <w:lvlJc w:val="left"/>
-      <w:pPr>
-        <w:ind w:left="1800" w:hanging="360"/>
-      </w:pPr>
-      <w:rPr>
-        <w:rFonts w:hint="default"/>
-      </w:rPr>
-    </w:lvl>
-    <w:lvl w:ilvl="1" w:tplc="04090019" w:tentative="1">
-      <w:start w:val="1"/>
-      <w:numFmt w:val="lowerLetter"/>
-      <w:lvlText w:val="%2."/>
-      <w:lvlJc w:val="left"/>
-      <w:pPr>
-        <w:ind w:left="2520" w:hanging="360"/>
-      </w:pPr>
-    </w:lvl>
-    <w:lvl w:ilvl="2" w:tplc="0409001B" w:tentative="1">
-      <w:start w:val="1"/>
-      <w:numFmt w:val="lowerRoman"/>
-      <w:lvlText w:val="%3."/>
-      <w:lvlJc w:val="right"/>
-      <w:pPr>
-        <w:ind w:left="3240" w:hanging="180"/>
-      </w:pPr>
-    </w:lvl>
-    <w:lvl w:ilvl="3" w:tplc="0409000F" w:tentative="1">
-      <w:start w:val="1"/>
-      <w:numFmt w:val="decimal"/>
-      <w:lvlText w:val="%4."/>
-      <w:lvlJc w:val="left"/>
-      <w:pPr>
-        <w:ind w:left="3960" w:hanging="360"/>
-      </w:pPr>
-    </w:lvl>
-    <w:lvl w:ilvl="4" w:tplc="04090019" w:tentative="1">
-      <w:start w:val="1"/>
-      <w:numFmt w:val="lowerLetter"/>
-      <w:lvlText w:val="%5."/>
-      <w:lvlJc w:val="left"/>
-      <w:pPr>
-        <w:ind w:left="4680" w:hanging="360"/>
-      </w:pPr>
-    </w:lvl>
-    <w:lvl w:ilvl="5" w:tplc="0409001B" w:tentative="1">
-      <w:start w:val="1"/>
-      <w:numFmt w:val="lowerRoman"/>
-      <w:lvlText w:val="%6."/>
-      <w:lvlJc w:val="right"/>
-      <w:pPr>
-        <w:ind w:left="5400" w:hanging="180"/>
-      </w:pPr>
-    </w:lvl>
-    <w:lvl w:ilvl="6" w:tplc="0409000F" w:tentative="1">
-      <w:start w:val="1"/>
-      <w:numFmt w:val="decimal"/>
-      <w:lvlText w:val="%7."/>
-      <w:lvlJc w:val="left"/>
-      <w:pPr>
-        <w:ind w:left="6120" w:hanging="360"/>
-      </w:pPr>
-    </w:lvl>
-    <w:lvl w:ilvl="7" w:tplc="04090019" w:tentative="1">
-      <w:start w:val="1"/>
-      <w:numFmt w:val="lowerLetter"/>
-      <w:lvlText w:val="%8."/>
-      <w:lvlJc w:val="left"/>
-      <w:pPr>
-        <w:ind w:left="6840" w:hanging="360"/>
-      </w:pPr>
-    </w:lvl>
-    <w:lvl w:ilvl="8" w:tplc="0409001B" w:tentative="1">
-      <w:start w:val="1"/>
-      <w:numFmt w:val="lowerRoman"/>
-      <w:lvlText w:val="%9."/>
-      <w:lvlJc w:val="right"/>
-      <w:pPr>
-        <w:ind w:left="7560" w:hanging="180"/>
-      </w:pPr>
-    </w:lvl>
-  </w:abstractNum>
-  <w:abstractNum w:abstractNumId="9" w15:restartNumberingAfterBreak="0">
-    <w:nsid w:val="250F730A"/>
+    <w:nsid w:val="164E550A"/>
     <w:multiLevelType w:val="hybridMultilevel"/>
     <w:tmpl w:val="464AE87A"/>
     <w:lvl w:ilvl="0" w:tplc="90B27F62">
@@ -10957,7 +11342,373 @@
       </w:pPr>
     </w:lvl>
   </w:abstractNum>
+  <w:abstractNum w:abstractNumId="7" w15:restartNumberingAfterBreak="0">
+    <w:nsid w:val="1C8E2F06"/>
+    <w:multiLevelType w:val="hybridMultilevel"/>
+    <w:tmpl w:val="1A8E174C"/>
+    <w:lvl w:ilvl="0" w:tplc="04090011">
+      <w:start w:val="1"/>
+      <w:numFmt w:val="decimal"/>
+      <w:lvlText w:val="%1)"/>
+      <w:lvlJc w:val="left"/>
+      <w:pPr>
+        <w:ind w:left="720" w:hanging="360"/>
+      </w:pPr>
+      <w:rPr>
+        <w:rFonts w:hint="default"/>
+      </w:rPr>
+    </w:lvl>
+    <w:lvl w:ilvl="1" w:tplc="76040072">
+      <w:start w:val="1"/>
+      <w:numFmt w:val="lowerLetter"/>
+      <w:lvlText w:val="%2."/>
+      <w:lvlJc w:val="left"/>
+      <w:pPr>
+        <w:ind w:left="1440" w:hanging="360"/>
+      </w:pPr>
+      <w:rPr>
+        <w:b w:val="0"/>
+        <w:bCs w:val="0"/>
+      </w:rPr>
+    </w:lvl>
+    <w:lvl w:ilvl="2" w:tplc="0409001B">
+      <w:start w:val="1"/>
+      <w:numFmt w:val="lowerRoman"/>
+      <w:lvlText w:val="%3."/>
+      <w:lvlJc w:val="right"/>
+      <w:pPr>
+        <w:ind w:left="2160" w:hanging="180"/>
+      </w:pPr>
+    </w:lvl>
+    <w:lvl w:ilvl="3" w:tplc="0409000F" w:tentative="1">
+      <w:start w:val="1"/>
+      <w:numFmt w:val="decimal"/>
+      <w:lvlText w:val="%4."/>
+      <w:lvlJc w:val="left"/>
+      <w:pPr>
+        <w:ind w:left="2880" w:hanging="360"/>
+      </w:pPr>
+    </w:lvl>
+    <w:lvl w:ilvl="4" w:tplc="04090019" w:tentative="1">
+      <w:start w:val="1"/>
+      <w:numFmt w:val="lowerLetter"/>
+      <w:lvlText w:val="%5."/>
+      <w:lvlJc w:val="left"/>
+      <w:pPr>
+        <w:ind w:left="3600" w:hanging="360"/>
+      </w:pPr>
+    </w:lvl>
+    <w:lvl w:ilvl="5" w:tplc="0409001B" w:tentative="1">
+      <w:start w:val="1"/>
+      <w:numFmt w:val="lowerRoman"/>
+      <w:lvlText w:val="%6."/>
+      <w:lvlJc w:val="right"/>
+      <w:pPr>
+        <w:ind w:left="4320" w:hanging="180"/>
+      </w:pPr>
+    </w:lvl>
+    <w:lvl w:ilvl="6" w:tplc="0409000F" w:tentative="1">
+      <w:start w:val="1"/>
+      <w:numFmt w:val="decimal"/>
+      <w:lvlText w:val="%7."/>
+      <w:lvlJc w:val="left"/>
+      <w:pPr>
+        <w:ind w:left="5040" w:hanging="360"/>
+      </w:pPr>
+    </w:lvl>
+    <w:lvl w:ilvl="7" w:tplc="04090019" w:tentative="1">
+      <w:start w:val="1"/>
+      <w:numFmt w:val="lowerLetter"/>
+      <w:lvlText w:val="%8."/>
+      <w:lvlJc w:val="left"/>
+      <w:pPr>
+        <w:ind w:left="5760" w:hanging="360"/>
+      </w:pPr>
+    </w:lvl>
+    <w:lvl w:ilvl="8" w:tplc="0409001B" w:tentative="1">
+      <w:start w:val="1"/>
+      <w:numFmt w:val="lowerRoman"/>
+      <w:lvlText w:val="%9."/>
+      <w:lvlJc w:val="right"/>
+      <w:pPr>
+        <w:ind w:left="6480" w:hanging="180"/>
+      </w:pPr>
+    </w:lvl>
+  </w:abstractNum>
+  <w:abstractNum w:abstractNumId="8" w15:restartNumberingAfterBreak="0">
+    <w:nsid w:val="207853DE"/>
+    <w:multiLevelType w:val="hybridMultilevel"/>
+    <w:tmpl w:val="25D24ED6"/>
+    <w:lvl w:ilvl="0" w:tplc="04090015">
+      <w:start w:val="1"/>
+      <w:numFmt w:val="upperLetter"/>
+      <w:lvlText w:val="%1."/>
+      <w:lvlJc w:val="left"/>
+      <w:pPr>
+        <w:ind w:left="1800" w:hanging="360"/>
+      </w:pPr>
+      <w:rPr>
+        <w:rFonts w:hint="default"/>
+      </w:rPr>
+    </w:lvl>
+    <w:lvl w:ilvl="1" w:tplc="04090019" w:tentative="1">
+      <w:start w:val="1"/>
+      <w:numFmt w:val="lowerLetter"/>
+      <w:lvlText w:val="%2."/>
+      <w:lvlJc w:val="left"/>
+      <w:pPr>
+        <w:ind w:left="2520" w:hanging="360"/>
+      </w:pPr>
+    </w:lvl>
+    <w:lvl w:ilvl="2" w:tplc="0409001B" w:tentative="1">
+      <w:start w:val="1"/>
+      <w:numFmt w:val="lowerRoman"/>
+      <w:lvlText w:val="%3."/>
+      <w:lvlJc w:val="right"/>
+      <w:pPr>
+        <w:ind w:left="3240" w:hanging="180"/>
+      </w:pPr>
+    </w:lvl>
+    <w:lvl w:ilvl="3" w:tplc="0409000F" w:tentative="1">
+      <w:start w:val="1"/>
+      <w:numFmt w:val="decimal"/>
+      <w:lvlText w:val="%4."/>
+      <w:lvlJc w:val="left"/>
+      <w:pPr>
+        <w:ind w:left="3960" w:hanging="360"/>
+      </w:pPr>
+    </w:lvl>
+    <w:lvl w:ilvl="4" w:tplc="04090019" w:tentative="1">
+      <w:start w:val="1"/>
+      <w:numFmt w:val="lowerLetter"/>
+      <w:lvlText w:val="%5."/>
+      <w:lvlJc w:val="left"/>
+      <w:pPr>
+        <w:ind w:left="4680" w:hanging="360"/>
+      </w:pPr>
+    </w:lvl>
+    <w:lvl w:ilvl="5" w:tplc="0409001B" w:tentative="1">
+      <w:start w:val="1"/>
+      <w:numFmt w:val="lowerRoman"/>
+      <w:lvlText w:val="%6."/>
+      <w:lvlJc w:val="right"/>
+      <w:pPr>
+        <w:ind w:left="5400" w:hanging="180"/>
+      </w:pPr>
+    </w:lvl>
+    <w:lvl w:ilvl="6" w:tplc="0409000F" w:tentative="1">
+      <w:start w:val="1"/>
+      <w:numFmt w:val="decimal"/>
+      <w:lvlText w:val="%7."/>
+      <w:lvlJc w:val="left"/>
+      <w:pPr>
+        <w:ind w:left="6120" w:hanging="360"/>
+      </w:pPr>
+    </w:lvl>
+    <w:lvl w:ilvl="7" w:tplc="04090019" w:tentative="1">
+      <w:start w:val="1"/>
+      <w:numFmt w:val="lowerLetter"/>
+      <w:lvlText w:val="%8."/>
+      <w:lvlJc w:val="left"/>
+      <w:pPr>
+        <w:ind w:left="6840" w:hanging="360"/>
+      </w:pPr>
+    </w:lvl>
+    <w:lvl w:ilvl="8" w:tplc="0409001B" w:tentative="1">
+      <w:start w:val="1"/>
+      <w:numFmt w:val="lowerRoman"/>
+      <w:lvlText w:val="%9."/>
+      <w:lvlJc w:val="right"/>
+      <w:pPr>
+        <w:ind w:left="7560" w:hanging="180"/>
+      </w:pPr>
+    </w:lvl>
+  </w:abstractNum>
+  <w:abstractNum w:abstractNumId="9" w15:restartNumberingAfterBreak="0">
+    <w:nsid w:val="226230BA"/>
+    <w:multiLevelType w:val="hybridMultilevel"/>
+    <w:tmpl w:val="25D24ED6"/>
+    <w:lvl w:ilvl="0" w:tplc="04090015">
+      <w:start w:val="1"/>
+      <w:numFmt w:val="upperLetter"/>
+      <w:lvlText w:val="%1."/>
+      <w:lvlJc w:val="left"/>
+      <w:pPr>
+        <w:ind w:left="1800" w:hanging="360"/>
+      </w:pPr>
+      <w:rPr>
+        <w:rFonts w:hint="default"/>
+      </w:rPr>
+    </w:lvl>
+    <w:lvl w:ilvl="1" w:tplc="04090019" w:tentative="1">
+      <w:start w:val="1"/>
+      <w:numFmt w:val="lowerLetter"/>
+      <w:lvlText w:val="%2."/>
+      <w:lvlJc w:val="left"/>
+      <w:pPr>
+        <w:ind w:left="2520" w:hanging="360"/>
+      </w:pPr>
+    </w:lvl>
+    <w:lvl w:ilvl="2" w:tplc="0409001B" w:tentative="1">
+      <w:start w:val="1"/>
+      <w:numFmt w:val="lowerRoman"/>
+      <w:lvlText w:val="%3."/>
+      <w:lvlJc w:val="right"/>
+      <w:pPr>
+        <w:ind w:left="3240" w:hanging="180"/>
+      </w:pPr>
+    </w:lvl>
+    <w:lvl w:ilvl="3" w:tplc="0409000F" w:tentative="1">
+      <w:start w:val="1"/>
+      <w:numFmt w:val="decimal"/>
+      <w:lvlText w:val="%4."/>
+      <w:lvlJc w:val="left"/>
+      <w:pPr>
+        <w:ind w:left="3960" w:hanging="360"/>
+      </w:pPr>
+    </w:lvl>
+    <w:lvl w:ilvl="4" w:tplc="04090019" w:tentative="1">
+      <w:start w:val="1"/>
+      <w:numFmt w:val="lowerLetter"/>
+      <w:lvlText w:val="%5."/>
+      <w:lvlJc w:val="left"/>
+      <w:pPr>
+        <w:ind w:left="4680" w:hanging="360"/>
+      </w:pPr>
+    </w:lvl>
+    <w:lvl w:ilvl="5" w:tplc="0409001B" w:tentative="1">
+      <w:start w:val="1"/>
+      <w:numFmt w:val="lowerRoman"/>
+      <w:lvlText w:val="%6."/>
+      <w:lvlJc w:val="right"/>
+      <w:pPr>
+        <w:ind w:left="5400" w:hanging="180"/>
+      </w:pPr>
+    </w:lvl>
+    <w:lvl w:ilvl="6" w:tplc="0409000F" w:tentative="1">
+      <w:start w:val="1"/>
+      <w:numFmt w:val="decimal"/>
+      <w:lvlText w:val="%7."/>
+      <w:lvlJc w:val="left"/>
+      <w:pPr>
+        <w:ind w:left="6120" w:hanging="360"/>
+      </w:pPr>
+    </w:lvl>
+    <w:lvl w:ilvl="7" w:tplc="04090019" w:tentative="1">
+      <w:start w:val="1"/>
+      <w:numFmt w:val="lowerLetter"/>
+      <w:lvlText w:val="%8."/>
+      <w:lvlJc w:val="left"/>
+      <w:pPr>
+        <w:ind w:left="6840" w:hanging="360"/>
+      </w:pPr>
+    </w:lvl>
+    <w:lvl w:ilvl="8" w:tplc="0409001B" w:tentative="1">
+      <w:start w:val="1"/>
+      <w:numFmt w:val="lowerRoman"/>
+      <w:lvlText w:val="%9."/>
+      <w:lvlJc w:val="right"/>
+      <w:pPr>
+        <w:ind w:left="7560" w:hanging="180"/>
+      </w:pPr>
+    </w:lvl>
+  </w:abstractNum>
   <w:abstractNum w:abstractNumId="10" w15:restartNumberingAfterBreak="0">
+    <w:nsid w:val="250F730A"/>
+    <w:multiLevelType w:val="hybridMultilevel"/>
+    <w:tmpl w:val="54D2880A"/>
+    <w:lvl w:ilvl="0" w:tplc="90B27F62">
+      <w:start w:val="1"/>
+      <w:numFmt w:val="decimal"/>
+      <w:lvlText w:val="%1)"/>
+      <w:lvlJc w:val="left"/>
+      <w:pPr>
+        <w:ind w:left="720" w:hanging="360"/>
+      </w:pPr>
+      <w:rPr>
+        <w:rFonts w:hint="default"/>
+        <w:sz w:val="28"/>
+        <w:szCs w:val="28"/>
+      </w:rPr>
+    </w:lvl>
+    <w:lvl w:ilvl="1" w:tplc="CA1079B4">
+      <w:start w:val="1"/>
+      <w:numFmt w:val="lowerLetter"/>
+      <w:lvlText w:val="%2."/>
+      <w:lvlJc w:val="left"/>
+      <w:pPr>
+        <w:ind w:left="1440" w:hanging="360"/>
+      </w:pPr>
+      <w:rPr>
+        <w:sz w:val="24"/>
+        <w:szCs w:val="24"/>
+      </w:rPr>
+    </w:lvl>
+    <w:lvl w:ilvl="2" w:tplc="0409001B">
+      <w:start w:val="1"/>
+      <w:numFmt w:val="lowerRoman"/>
+      <w:lvlText w:val="%3."/>
+      <w:lvlJc w:val="right"/>
+      <w:pPr>
+        <w:ind w:left="2160" w:hanging="180"/>
+      </w:pPr>
+    </w:lvl>
+    <w:lvl w:ilvl="3" w:tplc="0409000F" w:tentative="1">
+      <w:start w:val="1"/>
+      <w:numFmt w:val="decimal"/>
+      <w:lvlText w:val="%4."/>
+      <w:lvlJc w:val="left"/>
+      <w:pPr>
+        <w:ind w:left="2880" w:hanging="360"/>
+      </w:pPr>
+    </w:lvl>
+    <w:lvl w:ilvl="4" w:tplc="04090019" w:tentative="1">
+      <w:start w:val="1"/>
+      <w:numFmt w:val="lowerLetter"/>
+      <w:lvlText w:val="%5."/>
+      <w:lvlJc w:val="left"/>
+      <w:pPr>
+        <w:ind w:left="3600" w:hanging="360"/>
+      </w:pPr>
+    </w:lvl>
+    <w:lvl w:ilvl="5" w:tplc="0409001B" w:tentative="1">
+      <w:start w:val="1"/>
+      <w:numFmt w:val="lowerRoman"/>
+      <w:lvlText w:val="%6."/>
+      <w:lvlJc w:val="right"/>
+      <w:pPr>
+        <w:ind w:left="4320" w:hanging="180"/>
+      </w:pPr>
+    </w:lvl>
+    <w:lvl w:ilvl="6" w:tplc="0409000F" w:tentative="1">
+      <w:start w:val="1"/>
+      <w:numFmt w:val="decimal"/>
+      <w:lvlText w:val="%7."/>
+      <w:lvlJc w:val="left"/>
+      <w:pPr>
+        <w:ind w:left="5040" w:hanging="360"/>
+      </w:pPr>
+    </w:lvl>
+    <w:lvl w:ilvl="7" w:tplc="04090019" w:tentative="1">
+      <w:start w:val="1"/>
+      <w:numFmt w:val="lowerLetter"/>
+      <w:lvlText w:val="%8."/>
+      <w:lvlJc w:val="left"/>
+      <w:pPr>
+        <w:ind w:left="5760" w:hanging="360"/>
+      </w:pPr>
+    </w:lvl>
+    <w:lvl w:ilvl="8" w:tplc="0409001B" w:tentative="1">
+      <w:start w:val="1"/>
+      <w:numFmt w:val="lowerRoman"/>
+      <w:lvlText w:val="%9."/>
+      <w:lvlJc w:val="right"/>
+      <w:pPr>
+        <w:ind w:left="6480" w:hanging="180"/>
+      </w:pPr>
+    </w:lvl>
+  </w:abstractNum>
+  <w:abstractNum w:abstractNumId="11" w15:restartNumberingAfterBreak="0">
     <w:nsid w:val="26B64E0E"/>
     <w:multiLevelType w:val="hybridMultilevel"/>
     <w:tmpl w:val="54023D90"/>
@@ -11046,7 +11797,7 @@
       </w:pPr>
     </w:lvl>
   </w:abstractNum>
-  <w:abstractNum w:abstractNumId="11" w15:restartNumberingAfterBreak="0">
+  <w:abstractNum w:abstractNumId="12" w15:restartNumberingAfterBreak="0">
     <w:nsid w:val="2ABE0338"/>
     <w:multiLevelType w:val="hybridMultilevel"/>
     <w:tmpl w:val="25D24ED6"/>
@@ -11135,7 +11886,7 @@
       </w:pPr>
     </w:lvl>
   </w:abstractNum>
-  <w:abstractNum w:abstractNumId="12" w15:restartNumberingAfterBreak="0">
+  <w:abstractNum w:abstractNumId="13" w15:restartNumberingAfterBreak="0">
     <w:nsid w:val="34461197"/>
     <w:multiLevelType w:val="hybridMultilevel"/>
     <w:tmpl w:val="8DCA14A8"/>
@@ -11226,7 +11977,7 @@
       </w:pPr>
     </w:lvl>
   </w:abstractNum>
-  <w:abstractNum w:abstractNumId="13" w15:restartNumberingAfterBreak="0">
+  <w:abstractNum w:abstractNumId="14" w15:restartNumberingAfterBreak="0">
     <w:nsid w:val="3D9F2B13"/>
     <w:multiLevelType w:val="hybridMultilevel"/>
     <w:tmpl w:val="520E7810"/>
@@ -11316,7 +12067,7 @@
       </w:pPr>
     </w:lvl>
   </w:abstractNum>
-  <w:abstractNum w:abstractNumId="14" w15:restartNumberingAfterBreak="0">
+  <w:abstractNum w:abstractNumId="15" w15:restartNumberingAfterBreak="0">
     <w:nsid w:val="4CBA4F38"/>
     <w:multiLevelType w:val="hybridMultilevel"/>
     <w:tmpl w:val="A776D5A8"/>
@@ -11405,7 +12156,7 @@
       </w:pPr>
     </w:lvl>
   </w:abstractNum>
-  <w:abstractNum w:abstractNumId="15" w15:restartNumberingAfterBreak="0">
+  <w:abstractNum w:abstractNumId="16" w15:restartNumberingAfterBreak="0">
     <w:nsid w:val="4D4D4D9D"/>
     <w:multiLevelType w:val="hybridMultilevel"/>
     <w:tmpl w:val="DF58D840"/>
@@ -11500,7 +12251,7 @@
       </w:pPr>
     </w:lvl>
   </w:abstractNum>
-  <w:abstractNum w:abstractNumId="16" w15:restartNumberingAfterBreak="0">
+  <w:abstractNum w:abstractNumId="17" w15:restartNumberingAfterBreak="0">
     <w:nsid w:val="50E408BF"/>
     <w:multiLevelType w:val="hybridMultilevel"/>
     <w:tmpl w:val="BCBE6968"/>
@@ -11613,7 +12364,7 @@
       </w:rPr>
     </w:lvl>
   </w:abstractNum>
-  <w:abstractNum w:abstractNumId="17" w15:restartNumberingAfterBreak="0">
+  <w:abstractNum w:abstractNumId="18" w15:restartNumberingAfterBreak="0">
     <w:nsid w:val="52751265"/>
     <w:multiLevelType w:val="hybridMultilevel"/>
     <w:tmpl w:val="66D6A67E"/>
@@ -11708,7 +12459,7 @@
       </w:pPr>
     </w:lvl>
   </w:abstractNum>
-  <w:abstractNum w:abstractNumId="18" w15:restartNumberingAfterBreak="0">
+  <w:abstractNum w:abstractNumId="19" w15:restartNumberingAfterBreak="0">
     <w:nsid w:val="52CB0831"/>
     <w:multiLevelType w:val="hybridMultilevel"/>
     <w:tmpl w:val="8CA4D62A"/>
@@ -11801,7 +12552,7 @@
       </w:pPr>
     </w:lvl>
   </w:abstractNum>
-  <w:abstractNum w:abstractNumId="19" w15:restartNumberingAfterBreak="0">
+  <w:abstractNum w:abstractNumId="20" w15:restartNumberingAfterBreak="0">
     <w:nsid w:val="553F2B35"/>
     <w:multiLevelType w:val="hybridMultilevel"/>
     <w:tmpl w:val="7954259C"/>
@@ -11890,7 +12641,7 @@
       </w:pPr>
     </w:lvl>
   </w:abstractNum>
-  <w:abstractNum w:abstractNumId="20" w15:restartNumberingAfterBreak="0">
+  <w:abstractNum w:abstractNumId="21" w15:restartNumberingAfterBreak="0">
     <w:nsid w:val="5F44714F"/>
     <w:multiLevelType w:val="hybridMultilevel"/>
     <w:tmpl w:val="25D24ED6"/>
@@ -11979,7 +12730,7 @@
       </w:pPr>
     </w:lvl>
   </w:abstractNum>
-  <w:abstractNum w:abstractNumId="21" w15:restartNumberingAfterBreak="0">
+  <w:abstractNum w:abstractNumId="22" w15:restartNumberingAfterBreak="0">
     <w:nsid w:val="65BC251F"/>
     <w:multiLevelType w:val="hybridMultilevel"/>
     <w:tmpl w:val="25D24ED6"/>
@@ -12068,7 +12819,7 @@
       </w:pPr>
     </w:lvl>
   </w:abstractNum>
-  <w:abstractNum w:abstractNumId="22" w15:restartNumberingAfterBreak="0">
+  <w:abstractNum w:abstractNumId="23" w15:restartNumberingAfterBreak="0">
     <w:nsid w:val="6607793B"/>
     <w:multiLevelType w:val="hybridMultilevel"/>
     <w:tmpl w:val="66D6A67E"/>
@@ -12163,7 +12914,7 @@
       </w:pPr>
     </w:lvl>
   </w:abstractNum>
-  <w:abstractNum w:abstractNumId="23" w15:restartNumberingAfterBreak="0">
+  <w:abstractNum w:abstractNumId="24" w15:restartNumberingAfterBreak="0">
     <w:nsid w:val="688B6B82"/>
     <w:multiLevelType w:val="hybridMultilevel"/>
     <w:tmpl w:val="20B640F4"/>
@@ -12252,7 +13003,7 @@
       </w:pPr>
     </w:lvl>
   </w:abstractNum>
-  <w:abstractNum w:abstractNumId="24" w15:restartNumberingAfterBreak="0">
+  <w:abstractNum w:abstractNumId="25" w15:restartNumberingAfterBreak="0">
     <w:nsid w:val="691B10B1"/>
     <w:multiLevelType w:val="hybridMultilevel"/>
     <w:tmpl w:val="496E8954"/>
@@ -12341,7 +13092,7 @@
       </w:pPr>
     </w:lvl>
   </w:abstractNum>
-  <w:abstractNum w:abstractNumId="25" w15:restartNumberingAfterBreak="0">
+  <w:abstractNum w:abstractNumId="26" w15:restartNumberingAfterBreak="0">
     <w:nsid w:val="6B766D80"/>
     <w:multiLevelType w:val="hybridMultilevel"/>
     <w:tmpl w:val="3AF89046"/>
@@ -12434,7 +13185,7 @@
       </w:pPr>
     </w:lvl>
   </w:abstractNum>
-  <w:abstractNum w:abstractNumId="26" w15:restartNumberingAfterBreak="0">
+  <w:abstractNum w:abstractNumId="27" w15:restartNumberingAfterBreak="0">
     <w:nsid w:val="6C81524C"/>
     <w:multiLevelType w:val="hybridMultilevel"/>
     <w:tmpl w:val="EE3295C2"/>
@@ -12529,7 +13280,7 @@
       </w:pPr>
     </w:lvl>
   </w:abstractNum>
-  <w:abstractNum w:abstractNumId="27" w15:restartNumberingAfterBreak="0">
+  <w:abstractNum w:abstractNumId="28" w15:restartNumberingAfterBreak="0">
     <w:nsid w:val="6DD83C6A"/>
     <w:multiLevelType w:val="hybridMultilevel"/>
     <w:tmpl w:val="3AF89046"/>
@@ -12622,7 +13373,7 @@
       </w:pPr>
     </w:lvl>
   </w:abstractNum>
-  <w:abstractNum w:abstractNumId="28" w15:restartNumberingAfterBreak="0">
+  <w:abstractNum w:abstractNumId="29" w15:restartNumberingAfterBreak="0">
     <w:nsid w:val="6E4A5CEC"/>
     <w:multiLevelType w:val="hybridMultilevel"/>
     <w:tmpl w:val="06649BDA"/>
@@ -12713,7 +13464,7 @@
       </w:pPr>
     </w:lvl>
   </w:abstractNum>
-  <w:abstractNum w:abstractNumId="29" w15:restartNumberingAfterBreak="0">
+  <w:abstractNum w:abstractNumId="30" w15:restartNumberingAfterBreak="0">
     <w:nsid w:val="724515C8"/>
     <w:multiLevelType w:val="hybridMultilevel"/>
     <w:tmpl w:val="A290F5F2"/>
@@ -12802,7 +13553,7 @@
       </w:pPr>
     </w:lvl>
   </w:abstractNum>
-  <w:abstractNum w:abstractNumId="30" w15:restartNumberingAfterBreak="0">
+  <w:abstractNum w:abstractNumId="31" w15:restartNumberingAfterBreak="0">
     <w:nsid w:val="72F60A37"/>
     <w:multiLevelType w:val="hybridMultilevel"/>
     <w:tmpl w:val="B7DABB3E"/>
@@ -12891,7 +13642,7 @@
       </w:pPr>
     </w:lvl>
   </w:abstractNum>
-  <w:abstractNum w:abstractNumId="31" w15:restartNumberingAfterBreak="0">
+  <w:abstractNum w:abstractNumId="32" w15:restartNumberingAfterBreak="0">
     <w:nsid w:val="752A1B65"/>
     <w:multiLevelType w:val="hybridMultilevel"/>
     <w:tmpl w:val="25D24ED6"/>
@@ -12980,7 +13731,7 @@
       </w:pPr>
     </w:lvl>
   </w:abstractNum>
-  <w:abstractNum w:abstractNumId="32" w15:restartNumberingAfterBreak="0">
+  <w:abstractNum w:abstractNumId="33" w15:restartNumberingAfterBreak="0">
     <w:nsid w:val="78D1390F"/>
     <w:multiLevelType w:val="hybridMultilevel"/>
     <w:tmpl w:val="EE1E9BFE"/>
@@ -13069,7 +13820,7 @@
       </w:pPr>
     </w:lvl>
   </w:abstractNum>
-  <w:abstractNum w:abstractNumId="33" w15:restartNumberingAfterBreak="0">
+  <w:abstractNum w:abstractNumId="34" w15:restartNumberingAfterBreak="0">
     <w:nsid w:val="7B19375F"/>
     <w:multiLevelType w:val="hybridMultilevel"/>
     <w:tmpl w:val="B0FC42D8"/>
@@ -13182,7 +13933,7 @@
       </w:rPr>
     </w:lvl>
   </w:abstractNum>
-  <w:abstractNum w:abstractNumId="34" w15:restartNumberingAfterBreak="0">
+  <w:abstractNum w:abstractNumId="35" w15:restartNumberingAfterBreak="0">
     <w:nsid w:val="7C5E7D5F"/>
     <w:multiLevelType w:val="hybridMultilevel"/>
     <w:tmpl w:val="8870BFD6"/>
@@ -13275,55 +14026,55 @@
     <w:abstractNumId w:val="3"/>
   </w:num>
   <w:num w:numId="2">
+    <w:abstractNumId w:val="20"/>
+  </w:num>
+  <w:num w:numId="3">
+    <w:abstractNumId w:val="30"/>
+  </w:num>
+  <w:num w:numId="4">
+    <w:abstractNumId w:val="17"/>
+  </w:num>
+  <w:num w:numId="5">
+    <w:abstractNumId w:val="28"/>
+  </w:num>
+  <w:num w:numId="6">
+    <w:abstractNumId w:val="26"/>
+  </w:num>
+  <w:num w:numId="7">
+    <w:abstractNumId w:val="14"/>
+  </w:num>
+  <w:num w:numId="8">
+    <w:abstractNumId w:val="34"/>
+  </w:num>
+  <w:num w:numId="9">
+    <w:abstractNumId w:val="7"/>
+  </w:num>
+  <w:num w:numId="10">
     <w:abstractNumId w:val="19"/>
   </w:num>
-  <w:num w:numId="3">
+  <w:num w:numId="11">
     <w:abstractNumId w:val="29"/>
   </w:num>
-  <w:num w:numId="4">
-    <w:abstractNumId w:val="16"/>
-  </w:num>
-  <w:num w:numId="5">
-    <w:abstractNumId w:val="27"/>
-  </w:num>
-  <w:num w:numId="6">
-    <w:abstractNumId w:val="25"/>
-  </w:num>
-  <w:num w:numId="7">
-    <w:abstractNumId w:val="13"/>
-  </w:num>
-  <w:num w:numId="8">
-    <w:abstractNumId w:val="33"/>
-  </w:num>
-  <w:num w:numId="9">
-    <w:abstractNumId w:val="6"/>
-  </w:num>
-  <w:num w:numId="10">
-    <w:abstractNumId w:val="18"/>
-  </w:num>
-  <w:num w:numId="11">
-    <w:abstractNumId w:val="28"/>
-  </w:num>
   <w:num w:numId="12">
-    <w:abstractNumId w:val="8"/>
+    <w:abstractNumId w:val="9"/>
   </w:num>
   <w:num w:numId="13">
-    <w:abstractNumId w:val="21"/>
+    <w:abstractNumId w:val="22"/>
   </w:num>
   <w:num w:numId="14">
-    <w:abstractNumId w:val="11"/>
+    <w:abstractNumId w:val="12"/>
   </w:num>
   <w:num w:numId="15">
-    <w:abstractNumId w:val="31"/>
+    <w:abstractNumId w:val="32"/>
   </w:num>
   <w:num w:numId="16">
-    <w:abstractNumId w:val="20"/>
+    <w:abstractNumId w:val="21"/>
   </w:num>
   <w:num w:numId="17">
     <w:abstractNumId w:val="0"/>
   </w:num>
   <w:num w:numId="18">
-    <w:abstractNumId w:val="7"/>
+    <w:abstractNumId w:val="8"/>
   </w:num>
   <w:num w:numId="19">
     <w:abstractNumId w:val="1"/>
@@ -13332,49 +14083,52 @@
     <w:abstractNumId w:val="2"/>
   </w:num>
   <w:num w:numId="21">
-    <w:abstractNumId w:val="17"/>
+    <w:abstractNumId w:val="18"/>
   </w:num>
   <w:num w:numId="22">
-    <w:abstractNumId w:val="22"/>
+    <w:abstractNumId w:val="23"/>
   </w:num>
   <w:num w:numId="23">
     <w:abstractNumId w:val="5"/>
   </w:num>
   <w:num w:numId="24">
-    <w:abstractNumId w:val="26"/>
+    <w:abstractNumId w:val="27"/>
   </w:num>
   <w:num w:numId="25">
-    <w:abstractNumId w:val="12"/>
+    <w:abstractNumId w:val="13"/>
   </w:num>
   <w:num w:numId="26">
-    <w:abstractNumId w:val="34"/>
+    <w:abstractNumId w:val="35"/>
   </w:num>
   <w:num w:numId="27">
-    <w:abstractNumId w:val="32"/>
+    <w:abstractNumId w:val="33"/>
   </w:num>
   <w:num w:numId="28">
-    <w:abstractNumId w:val="23"/>
+    <w:abstractNumId w:val="24"/>
   </w:num>
   <w:num w:numId="29">
+    <w:abstractNumId w:val="11"/>
+  </w:num>
+  <w:num w:numId="30">
+    <w:abstractNumId w:val="25"/>
+  </w:num>
+  <w:num w:numId="31">
+    <w:abstractNumId w:val="31"/>
+  </w:num>
+  <w:num w:numId="32">
+    <w:abstractNumId w:val="15"/>
+  </w:num>
+  <w:num w:numId="33">
     <w:abstractNumId w:val="10"/>
   </w:num>
-  <w:num w:numId="30">
-    <w:abstractNumId w:val="24"/>
-  </w:num>
-  <w:num w:numId="31">
-    <w:abstractNumId w:val="30"/>
-  </w:num>
-  <w:num w:numId="32">
-    <w:abstractNumId w:val="14"/>
-  </w:num>
-  <w:num w:numId="33">
-    <w:abstractNumId w:val="9"/>
-  </w:num>
   <w:num w:numId="34">
-    <w:abstractNumId w:val="15"/>
+    <w:abstractNumId w:val="16"/>
   </w:num>
   <w:num w:numId="35">
     <w:abstractNumId w:val="4"/>
+  </w:num>
+  <w:num w:numId="36">
+    <w:abstractNumId w:val="6"/>
   </w:num>
 </w:numbering>
 </file>

</xml_diff>

<commit_message>
feat: Add progress #170 'Learn Typescript'
</commit_message>
<xml_diff>
--- a/learn-typescript/chapter_6/Chapter 6 - Advanced Object Types.docx
+++ b/learn-typescript/chapter_6/Chapter 6 - Advanced Object Types.docx
@@ -10124,6 +10124,26 @@
         </w:rPr>
       </w:pPr>
     </w:p>
+    <w:p>
+      <w:pPr>
+        <w:rPr>
+          <w:rFonts w:asciiTheme="minorHAnsi" w:hAnsiTheme="minorHAnsi" w:cstheme="minorHAnsi"/>
+        </w:rPr>
+      </w:pPr>
+      <w:r>
+        <w:rPr>
+          <w:rFonts w:asciiTheme="minorHAnsi" w:hAnsiTheme="minorHAnsi" w:cstheme="minorHAnsi"/>
+        </w:rPr>
+        <w:t>Example</w:t>
+      </w:r>
+    </w:p>
+    <w:p>
+      <w:pPr>
+        <w:rPr>
+          <w:rFonts w:asciiTheme="minorHAnsi" w:hAnsiTheme="minorHAnsi" w:cstheme="minorHAnsi"/>
+        </w:rPr>
+      </w:pPr>
+    </w:p>
     <w:tbl>
       <w:tblPr>
         <w:tblStyle w:val="TableGrid"/>
@@ -10667,6 +10687,954 @@
                 <w:szCs w:val="21"/>
               </w:rPr>
               <w:t>};</w:t>
+            </w:r>
+          </w:p>
+        </w:tc>
+      </w:tr>
+    </w:tbl>
+    <w:p>
+      <w:pPr>
+        <w:tabs>
+          <w:tab w:val="left" w:pos="2980"/>
+        </w:tabs>
+        <w:rPr>
+          <w:rFonts w:asciiTheme="minorHAnsi" w:hAnsiTheme="minorHAnsi" w:cstheme="minorHAnsi"/>
+          <w:shd w:val="clear" w:color="auto" w:fill="FFFFFF"/>
+        </w:rPr>
+      </w:pPr>
+    </w:p>
+    <w:p>
+      <w:pPr>
+        <w:tabs>
+          <w:tab w:val="left" w:pos="2980"/>
+        </w:tabs>
+        <w:rPr>
+          <w:rFonts w:asciiTheme="minorHAnsi" w:hAnsiTheme="minorHAnsi" w:cstheme="minorHAnsi"/>
+          <w:shd w:val="clear" w:color="auto" w:fill="FFFFFF"/>
+        </w:rPr>
+      </w:pPr>
+    </w:p>
+    <w:p>
+      <w:pPr>
+        <w:tabs>
+          <w:tab w:val="left" w:pos="2980"/>
+        </w:tabs>
+        <w:rPr>
+          <w:rFonts w:asciiTheme="minorHAnsi" w:hAnsiTheme="minorHAnsi" w:cstheme="minorHAnsi"/>
+          <w:shd w:val="clear" w:color="auto" w:fill="FFFFFF"/>
+        </w:rPr>
+      </w:pPr>
+      <w:r>
+        <w:rPr>
+          <w:rFonts w:asciiTheme="minorHAnsi" w:hAnsiTheme="minorHAnsi" w:cstheme="minorHAnsi"/>
+          <w:shd w:val="clear" w:color="auto" w:fill="FFFFFF"/>
+        </w:rPr>
+        <w:t>Exercise</w:t>
+      </w:r>
+    </w:p>
+    <w:p>
+      <w:pPr>
+        <w:tabs>
+          <w:tab w:val="left" w:pos="2980"/>
+        </w:tabs>
+        <w:rPr>
+          <w:rFonts w:asciiTheme="minorHAnsi" w:hAnsiTheme="minorHAnsi" w:cstheme="minorHAnsi"/>
+          <w:shd w:val="clear" w:color="auto" w:fill="FFFFFF"/>
+        </w:rPr>
+      </w:pPr>
+    </w:p>
+    <w:tbl>
+      <w:tblPr>
+        <w:tblStyle w:val="TableGrid"/>
+        <w:tblW w:w="0" w:type="auto"/>
+        <w:tblLook w:val="04A0" w:firstRow="1" w:lastRow="0" w:firstColumn="1" w:lastColumn="0" w:noHBand="0" w:noVBand="1"/>
+      </w:tblPr>
+      <w:tblGrid>
+        <w:gridCol w:w="9350"/>
+      </w:tblGrid>
+      <w:tr>
+        <w:tc>
+          <w:tcPr>
+            <w:tcW w:w="9350" w:type="dxa"/>
+          </w:tcPr>
+          <w:p>
+            <w:pPr>
+              <w:shd w:val="clear" w:color="auto" w:fill="1E1E1E"/>
+              <w:spacing w:line="330" w:lineRule="atLeast"/>
+              <w:rPr>
+                <w:rFonts w:ascii="Consolas" w:hAnsi="Consolas" w:cs="Consolas"/>
+                <w:color w:val="FFFFFF"/>
+                <w:sz w:val="21"/>
+                <w:szCs w:val="21"/>
+              </w:rPr>
+            </w:pPr>
+            <w:r>
+              <w:rPr>
+                <w:rFonts w:ascii="Consolas" w:hAnsi="Consolas" w:cs="Consolas"/>
+                <w:color w:val="B3CCFF"/>
+                <w:sz w:val="21"/>
+                <w:szCs w:val="21"/>
+              </w:rPr>
+              <w:t>interface</w:t>
+            </w:r>
+            <w:r>
+              <w:rPr>
+                <w:rFonts w:ascii="Consolas" w:hAnsi="Consolas" w:cs="Consolas"/>
+                <w:color w:val="FFFFFF"/>
+                <w:sz w:val="21"/>
+                <w:szCs w:val="21"/>
+              </w:rPr>
+              <w:t xml:space="preserve"> </w:t>
+            </w:r>
+            <w:r>
+              <w:rPr>
+                <w:rFonts w:ascii="Consolas" w:hAnsi="Consolas" w:cs="Consolas"/>
+                <w:color w:val="E85D7F"/>
+                <w:sz w:val="21"/>
+                <w:szCs w:val="21"/>
+              </w:rPr>
+              <w:t>Developer</w:t>
+            </w:r>
+            <w:r>
+              <w:rPr>
+                <w:rFonts w:ascii="Consolas" w:hAnsi="Consolas" w:cs="Consolas"/>
+                <w:color w:val="FFFFFF"/>
+                <w:sz w:val="21"/>
+                <w:szCs w:val="21"/>
+              </w:rPr>
+              <w:t xml:space="preserve"> </w:t>
+            </w:r>
+            <w:r>
+              <w:rPr>
+                <w:rFonts w:ascii="Consolas" w:hAnsi="Consolas" w:cs="Consolas"/>
+                <w:color w:val="B3CCFF"/>
+                <w:sz w:val="21"/>
+                <w:szCs w:val="21"/>
+              </w:rPr>
+              <w:t>extends</w:t>
+            </w:r>
+            <w:r>
+              <w:rPr>
+                <w:rFonts w:ascii="Consolas" w:hAnsi="Consolas" w:cs="Consolas"/>
+                <w:color w:val="FFFFFF"/>
+                <w:sz w:val="21"/>
+                <w:szCs w:val="21"/>
+              </w:rPr>
+              <w:t xml:space="preserve"> </w:t>
+            </w:r>
+            <w:r>
+              <w:rPr>
+                <w:rFonts w:ascii="Consolas" w:hAnsi="Consolas" w:cs="Consolas"/>
+                <w:color w:val="E85D7F"/>
+                <w:sz w:val="21"/>
+                <w:szCs w:val="21"/>
+              </w:rPr>
+              <w:t>Human</w:t>
+            </w:r>
+            <w:r>
+              <w:rPr>
+                <w:rFonts w:ascii="Consolas" w:hAnsi="Consolas" w:cs="Consolas"/>
+                <w:color w:val="FFFFFF"/>
+                <w:sz w:val="21"/>
+                <w:szCs w:val="21"/>
+              </w:rPr>
+              <w:t xml:space="preserve"> </w:t>
+            </w:r>
+            <w:r>
+              <w:rPr>
+                <w:rFonts w:ascii="Consolas" w:hAnsi="Consolas" w:cs="Consolas"/>
+                <w:color w:val="E85D7F"/>
+                <w:sz w:val="21"/>
+                <w:szCs w:val="21"/>
+              </w:rPr>
+              <w:t>{</w:t>
+            </w:r>
+          </w:p>
+          <w:p>
+            <w:pPr>
+              <w:shd w:val="clear" w:color="auto" w:fill="1E1E1E"/>
+              <w:spacing w:line="330" w:lineRule="atLeast"/>
+              <w:rPr>
+                <w:rFonts w:ascii="Consolas" w:hAnsi="Consolas" w:cs="Consolas"/>
+                <w:color w:val="FFFFFF"/>
+                <w:sz w:val="21"/>
+                <w:szCs w:val="21"/>
+              </w:rPr>
+            </w:pPr>
+            <w:r>
+              <w:rPr>
+                <w:rFonts w:ascii="Consolas" w:hAnsi="Consolas" w:cs="Consolas"/>
+                <w:color w:val="FFFFFF"/>
+                <w:sz w:val="21"/>
+                <w:szCs w:val="21"/>
+              </w:rPr>
+              <w:t xml:space="preserve">  code</w:t>
+            </w:r>
+            <w:r>
+              <w:rPr>
+                <w:rFonts w:ascii="Consolas" w:hAnsi="Consolas" w:cs="Consolas"/>
+                <w:color w:val="E85D7F"/>
+                <w:sz w:val="21"/>
+                <w:szCs w:val="21"/>
+              </w:rPr>
+              <w:t>:</w:t>
+            </w:r>
+            <w:r>
+              <w:rPr>
+                <w:rFonts w:ascii="Consolas" w:hAnsi="Consolas" w:cs="Consolas"/>
+                <w:color w:val="FFFFFF"/>
+                <w:sz w:val="21"/>
+                <w:szCs w:val="21"/>
+              </w:rPr>
+              <w:t xml:space="preserve"> </w:t>
+            </w:r>
+            <w:r>
+              <w:rPr>
+                <w:rFonts w:ascii="Consolas" w:hAnsi="Consolas" w:cs="Consolas"/>
+                <w:color w:val="E85D7F"/>
+                <w:sz w:val="21"/>
+                <w:szCs w:val="21"/>
+              </w:rPr>
+              <w:t>()</w:t>
+            </w:r>
+            <w:r>
+              <w:rPr>
+                <w:rFonts w:ascii="Consolas" w:hAnsi="Consolas" w:cs="Consolas"/>
+                <w:color w:val="FFFFFF"/>
+                <w:sz w:val="21"/>
+                <w:szCs w:val="21"/>
+              </w:rPr>
+              <w:t xml:space="preserve"> </w:t>
+            </w:r>
+            <w:r>
+              <w:rPr>
+                <w:rFonts w:ascii="Consolas" w:hAnsi="Consolas" w:cs="Consolas"/>
+                <w:color w:val="E85D7F"/>
+                <w:sz w:val="21"/>
+                <w:szCs w:val="21"/>
+              </w:rPr>
+              <w:t>=&gt;</w:t>
+            </w:r>
+            <w:r>
+              <w:rPr>
+                <w:rFonts w:ascii="Consolas" w:hAnsi="Consolas" w:cs="Consolas"/>
+                <w:color w:val="FFFFFF"/>
+                <w:sz w:val="21"/>
+                <w:szCs w:val="21"/>
+              </w:rPr>
+              <w:t xml:space="preserve"> </w:t>
+            </w:r>
+            <w:r>
+              <w:rPr>
+                <w:rFonts w:ascii="Consolas" w:hAnsi="Consolas" w:cs="Consolas"/>
+                <w:color w:val="B3CCFF"/>
+                <w:sz w:val="21"/>
+                <w:szCs w:val="21"/>
+              </w:rPr>
+              <w:t>void</w:t>
+            </w:r>
+            <w:r>
+              <w:rPr>
+                <w:rFonts w:ascii="Consolas" w:hAnsi="Consolas" w:cs="Consolas"/>
+                <w:color w:val="E85D7F"/>
+                <w:sz w:val="21"/>
+                <w:szCs w:val="21"/>
+              </w:rPr>
+              <w:t>;</w:t>
+            </w:r>
+          </w:p>
+          <w:p>
+            <w:pPr>
+              <w:shd w:val="clear" w:color="auto" w:fill="1E1E1E"/>
+              <w:spacing w:line="330" w:lineRule="atLeast"/>
+              <w:rPr>
+                <w:rFonts w:ascii="Consolas" w:hAnsi="Consolas" w:cs="Consolas"/>
+                <w:color w:val="FFFFFF"/>
+                <w:sz w:val="21"/>
+                <w:szCs w:val="21"/>
+              </w:rPr>
+            </w:pPr>
+            <w:r>
+              <w:rPr>
+                <w:rFonts w:ascii="Consolas" w:hAnsi="Consolas" w:cs="Consolas"/>
+                <w:color w:val="E85D7F"/>
+                <w:sz w:val="21"/>
+                <w:szCs w:val="21"/>
+              </w:rPr>
+              <w:t>}</w:t>
+            </w:r>
+          </w:p>
+          <w:p>
+            <w:pPr>
+              <w:shd w:val="clear" w:color="auto" w:fill="1E1E1E"/>
+              <w:spacing w:line="330" w:lineRule="atLeast"/>
+              <w:rPr>
+                <w:rFonts w:ascii="Consolas" w:hAnsi="Consolas" w:cs="Consolas"/>
+                <w:color w:val="FFFFFF"/>
+                <w:sz w:val="21"/>
+                <w:szCs w:val="21"/>
+              </w:rPr>
+            </w:pPr>
+          </w:p>
+          <w:p>
+            <w:pPr>
+              <w:shd w:val="clear" w:color="auto" w:fill="1E1E1E"/>
+              <w:spacing w:line="330" w:lineRule="atLeast"/>
+              <w:rPr>
+                <w:rFonts w:ascii="Consolas" w:hAnsi="Consolas" w:cs="Consolas"/>
+                <w:color w:val="FFFFFF"/>
+                <w:sz w:val="21"/>
+                <w:szCs w:val="21"/>
+              </w:rPr>
+            </w:pPr>
+            <w:r>
+              <w:rPr>
+                <w:rFonts w:ascii="Consolas" w:hAnsi="Consolas" w:cs="Consolas"/>
+                <w:color w:val="939598"/>
+                <w:sz w:val="21"/>
+                <w:szCs w:val="21"/>
+              </w:rPr>
+              <w:t>// Add your interface here</w:t>
+            </w:r>
+          </w:p>
+          <w:p>
+            <w:pPr>
+              <w:shd w:val="clear" w:color="auto" w:fill="1E1E1E"/>
+              <w:spacing w:line="330" w:lineRule="atLeast"/>
+              <w:rPr>
+                <w:rFonts w:ascii="Consolas" w:hAnsi="Consolas" w:cs="Consolas"/>
+                <w:color w:val="FFFFFF"/>
+                <w:sz w:val="21"/>
+                <w:szCs w:val="21"/>
+              </w:rPr>
+            </w:pPr>
+            <w:r>
+              <w:rPr>
+                <w:rFonts w:ascii="Consolas" w:hAnsi="Consolas" w:cs="Consolas"/>
+                <w:color w:val="B3CCFF"/>
+                <w:sz w:val="21"/>
+                <w:szCs w:val="21"/>
+              </w:rPr>
+              <w:t>interface</w:t>
+            </w:r>
+            <w:r>
+              <w:rPr>
+                <w:rFonts w:ascii="Consolas" w:hAnsi="Consolas" w:cs="Consolas"/>
+                <w:color w:val="FFFFFF"/>
+                <w:sz w:val="21"/>
+                <w:szCs w:val="21"/>
+              </w:rPr>
+              <w:t xml:space="preserve"> </w:t>
+            </w:r>
+            <w:r>
+              <w:rPr>
+                <w:rFonts w:ascii="Consolas" w:hAnsi="Consolas" w:cs="Consolas"/>
+                <w:color w:val="E85D7F"/>
+                <w:sz w:val="21"/>
+                <w:szCs w:val="21"/>
+              </w:rPr>
+              <w:t>Human</w:t>
+            </w:r>
+            <w:r>
+              <w:rPr>
+                <w:rFonts w:ascii="Consolas" w:hAnsi="Consolas" w:cs="Consolas"/>
+                <w:color w:val="FFFFFF"/>
+                <w:sz w:val="21"/>
+                <w:szCs w:val="21"/>
+              </w:rPr>
+              <w:t xml:space="preserve"> </w:t>
+            </w:r>
+            <w:r>
+              <w:rPr>
+                <w:rFonts w:ascii="Consolas" w:hAnsi="Consolas" w:cs="Consolas"/>
+                <w:color w:val="E85D7F"/>
+                <w:sz w:val="21"/>
+                <w:szCs w:val="21"/>
+              </w:rPr>
+              <w:t>{</w:t>
+            </w:r>
+          </w:p>
+          <w:p>
+            <w:pPr>
+              <w:shd w:val="clear" w:color="auto" w:fill="1E1E1E"/>
+              <w:spacing w:line="330" w:lineRule="atLeast"/>
+              <w:rPr>
+                <w:rFonts w:ascii="Consolas" w:hAnsi="Consolas" w:cs="Consolas"/>
+                <w:color w:val="FFFFFF"/>
+                <w:sz w:val="21"/>
+                <w:szCs w:val="21"/>
+              </w:rPr>
+            </w:pPr>
+            <w:r>
+              <w:rPr>
+                <w:rFonts w:ascii="Consolas" w:hAnsi="Consolas" w:cs="Consolas"/>
+                <w:color w:val="FFFFFF"/>
+                <w:sz w:val="21"/>
+                <w:szCs w:val="21"/>
+              </w:rPr>
+              <w:lastRenderedPageBreak/>
+              <w:t xml:space="preserve">  name</w:t>
+            </w:r>
+            <w:r>
+              <w:rPr>
+                <w:rFonts w:ascii="Consolas" w:hAnsi="Consolas" w:cs="Consolas"/>
+                <w:color w:val="E85D7F"/>
+                <w:sz w:val="21"/>
+                <w:szCs w:val="21"/>
+              </w:rPr>
+              <w:t>:</w:t>
+            </w:r>
+            <w:r>
+              <w:rPr>
+                <w:rFonts w:ascii="Consolas" w:hAnsi="Consolas" w:cs="Consolas"/>
+                <w:color w:val="FFFFFF"/>
+                <w:sz w:val="21"/>
+                <w:szCs w:val="21"/>
+              </w:rPr>
+              <w:t xml:space="preserve"> </w:t>
+            </w:r>
+            <w:r>
+              <w:rPr>
+                <w:rFonts w:ascii="Consolas" w:hAnsi="Consolas" w:cs="Consolas"/>
+                <w:color w:val="B3CCFF"/>
+                <w:sz w:val="21"/>
+                <w:szCs w:val="21"/>
+              </w:rPr>
+              <w:t>string</w:t>
+            </w:r>
+            <w:r>
+              <w:rPr>
+                <w:rFonts w:ascii="Consolas" w:hAnsi="Consolas" w:cs="Consolas"/>
+                <w:color w:val="E85D7F"/>
+                <w:sz w:val="21"/>
+                <w:szCs w:val="21"/>
+              </w:rPr>
+              <w:t>,</w:t>
+            </w:r>
+          </w:p>
+          <w:p>
+            <w:pPr>
+              <w:shd w:val="clear" w:color="auto" w:fill="1E1E1E"/>
+              <w:spacing w:line="330" w:lineRule="atLeast"/>
+              <w:rPr>
+                <w:rFonts w:ascii="Consolas" w:hAnsi="Consolas" w:cs="Consolas"/>
+                <w:color w:val="FFFFFF"/>
+                <w:sz w:val="21"/>
+                <w:szCs w:val="21"/>
+              </w:rPr>
+            </w:pPr>
+            <w:r>
+              <w:rPr>
+                <w:rFonts w:ascii="Consolas" w:hAnsi="Consolas" w:cs="Consolas"/>
+                <w:color w:val="FFFFFF"/>
+                <w:sz w:val="21"/>
+                <w:szCs w:val="21"/>
+              </w:rPr>
+              <w:t xml:space="preserve">  hobbies</w:t>
+            </w:r>
+            <w:r>
+              <w:rPr>
+                <w:rFonts w:ascii="Consolas" w:hAnsi="Consolas" w:cs="Consolas"/>
+                <w:color w:val="E85D7F"/>
+                <w:sz w:val="21"/>
+                <w:szCs w:val="21"/>
+              </w:rPr>
+              <w:t>:</w:t>
+            </w:r>
+            <w:r>
+              <w:rPr>
+                <w:rFonts w:ascii="Consolas" w:hAnsi="Consolas" w:cs="Consolas"/>
+                <w:color w:val="FFFFFF"/>
+                <w:sz w:val="21"/>
+                <w:szCs w:val="21"/>
+              </w:rPr>
+              <w:t xml:space="preserve"> </w:t>
+            </w:r>
+            <w:r>
+              <w:rPr>
+                <w:rFonts w:ascii="Consolas" w:hAnsi="Consolas" w:cs="Consolas"/>
+                <w:color w:val="B3CCFF"/>
+                <w:sz w:val="21"/>
+                <w:szCs w:val="21"/>
+              </w:rPr>
+              <w:t>string</w:t>
+            </w:r>
+            <w:r>
+              <w:rPr>
+                <w:rFonts w:ascii="Consolas" w:hAnsi="Consolas" w:cs="Consolas"/>
+                <w:color w:val="E85D7F"/>
+                <w:sz w:val="21"/>
+                <w:szCs w:val="21"/>
+              </w:rPr>
+              <w:t>[]</w:t>
+            </w:r>
+          </w:p>
+          <w:p>
+            <w:pPr>
+              <w:shd w:val="clear" w:color="auto" w:fill="1E1E1E"/>
+              <w:spacing w:line="330" w:lineRule="atLeast"/>
+              <w:rPr>
+                <w:rFonts w:ascii="Consolas" w:hAnsi="Consolas" w:cs="Consolas"/>
+                <w:color w:val="FFFFFF"/>
+                <w:sz w:val="21"/>
+                <w:szCs w:val="21"/>
+              </w:rPr>
+            </w:pPr>
+            <w:r>
+              <w:rPr>
+                <w:rFonts w:ascii="Consolas" w:hAnsi="Consolas" w:cs="Consolas"/>
+                <w:color w:val="E85D7F"/>
+                <w:sz w:val="21"/>
+                <w:szCs w:val="21"/>
+              </w:rPr>
+              <w:t>}</w:t>
+            </w:r>
+          </w:p>
+          <w:p>
+            <w:pPr>
+              <w:shd w:val="clear" w:color="auto" w:fill="1E1E1E"/>
+              <w:spacing w:after="240" w:line="330" w:lineRule="atLeast"/>
+              <w:rPr>
+                <w:rFonts w:ascii="Consolas" w:hAnsi="Consolas" w:cs="Consolas"/>
+                <w:color w:val="FFFFFF"/>
+                <w:sz w:val="21"/>
+                <w:szCs w:val="21"/>
+              </w:rPr>
+            </w:pPr>
+          </w:p>
+          <w:p>
+            <w:pPr>
+              <w:shd w:val="clear" w:color="auto" w:fill="1E1E1E"/>
+              <w:spacing w:line="330" w:lineRule="atLeast"/>
+              <w:rPr>
+                <w:rFonts w:ascii="Consolas" w:hAnsi="Consolas" w:cs="Consolas"/>
+                <w:color w:val="FFFFFF"/>
+                <w:sz w:val="21"/>
+                <w:szCs w:val="21"/>
+              </w:rPr>
+            </w:pPr>
+            <w:r>
+              <w:rPr>
+                <w:rFonts w:ascii="Consolas" w:hAnsi="Consolas" w:cs="Consolas"/>
+                <w:color w:val="B3CCFF"/>
+                <w:sz w:val="21"/>
+                <w:szCs w:val="21"/>
+              </w:rPr>
+              <w:t>const</w:t>
+            </w:r>
+            <w:r>
+              <w:rPr>
+                <w:rFonts w:ascii="Consolas" w:hAnsi="Consolas" w:cs="Consolas"/>
+                <w:color w:val="FFFFFF"/>
+                <w:sz w:val="21"/>
+                <w:szCs w:val="21"/>
+              </w:rPr>
+              <w:t xml:space="preserve"> me</w:t>
+            </w:r>
+            <w:r>
+              <w:rPr>
+                <w:rFonts w:ascii="Consolas" w:hAnsi="Consolas" w:cs="Consolas"/>
+                <w:color w:val="E85D7F"/>
+                <w:sz w:val="21"/>
+                <w:szCs w:val="21"/>
+              </w:rPr>
+              <w:t>:</w:t>
+            </w:r>
+            <w:r>
+              <w:rPr>
+                <w:rFonts w:ascii="Consolas" w:hAnsi="Consolas" w:cs="Consolas"/>
+                <w:color w:val="FFFFFF"/>
+                <w:sz w:val="21"/>
+                <w:szCs w:val="21"/>
+              </w:rPr>
+              <w:t xml:space="preserve"> </w:t>
+            </w:r>
+            <w:r>
+              <w:rPr>
+                <w:rFonts w:ascii="Consolas" w:hAnsi="Consolas" w:cs="Consolas"/>
+                <w:color w:val="E85D7F"/>
+                <w:sz w:val="21"/>
+                <w:szCs w:val="21"/>
+              </w:rPr>
+              <w:t>Developer</w:t>
+            </w:r>
+            <w:r>
+              <w:rPr>
+                <w:rFonts w:ascii="Consolas" w:hAnsi="Consolas" w:cs="Consolas"/>
+                <w:color w:val="FFFFFF"/>
+                <w:sz w:val="21"/>
+                <w:szCs w:val="21"/>
+              </w:rPr>
+              <w:t xml:space="preserve"> </w:t>
+            </w:r>
+            <w:r>
+              <w:rPr>
+                <w:rFonts w:ascii="Consolas" w:hAnsi="Consolas" w:cs="Consolas"/>
+                <w:color w:val="E85D7F"/>
+                <w:sz w:val="21"/>
+                <w:szCs w:val="21"/>
+              </w:rPr>
+              <w:t>=</w:t>
+            </w:r>
+            <w:r>
+              <w:rPr>
+                <w:rFonts w:ascii="Consolas" w:hAnsi="Consolas" w:cs="Consolas"/>
+                <w:color w:val="FFFFFF"/>
+                <w:sz w:val="21"/>
+                <w:szCs w:val="21"/>
+              </w:rPr>
+              <w:t xml:space="preserve"> </w:t>
+            </w:r>
+            <w:r>
+              <w:rPr>
+                <w:rFonts w:ascii="Consolas" w:hAnsi="Consolas" w:cs="Consolas"/>
+                <w:color w:val="E85D7F"/>
+                <w:sz w:val="21"/>
+                <w:szCs w:val="21"/>
+              </w:rPr>
+              <w:t>{</w:t>
+            </w:r>
+            <w:r>
+              <w:rPr>
+                <w:rFonts w:ascii="Consolas" w:hAnsi="Consolas" w:cs="Consolas"/>
+                <w:color w:val="FFFFFF"/>
+                <w:sz w:val="21"/>
+                <w:szCs w:val="21"/>
+              </w:rPr>
+              <w:t xml:space="preserve"> </w:t>
+            </w:r>
+          </w:p>
+          <w:p>
+            <w:pPr>
+              <w:shd w:val="clear" w:color="auto" w:fill="1E1E1E"/>
+              <w:spacing w:line="330" w:lineRule="atLeast"/>
+              <w:rPr>
+                <w:rFonts w:ascii="Consolas" w:hAnsi="Consolas" w:cs="Consolas"/>
+                <w:color w:val="FFFFFF"/>
+                <w:sz w:val="21"/>
+                <w:szCs w:val="21"/>
+              </w:rPr>
+            </w:pPr>
+            <w:r>
+              <w:rPr>
+                <w:rFonts w:ascii="Consolas" w:hAnsi="Consolas" w:cs="Consolas"/>
+                <w:color w:val="FFFFFF"/>
+                <w:sz w:val="21"/>
+                <w:szCs w:val="21"/>
+              </w:rPr>
+              <w:t xml:space="preserve">  code</w:t>
+            </w:r>
+            <w:r>
+              <w:rPr>
+                <w:rFonts w:ascii="Consolas" w:hAnsi="Consolas" w:cs="Consolas"/>
+                <w:color w:val="E85D7F"/>
+                <w:sz w:val="21"/>
+                <w:szCs w:val="21"/>
+              </w:rPr>
+              <w:t>:</w:t>
+            </w:r>
+            <w:r>
+              <w:rPr>
+                <w:rFonts w:ascii="Consolas" w:hAnsi="Consolas" w:cs="Consolas"/>
+                <w:color w:val="FFFFFF"/>
+                <w:sz w:val="21"/>
+                <w:szCs w:val="21"/>
+              </w:rPr>
+              <w:t xml:space="preserve"> </w:t>
+            </w:r>
+            <w:r>
+              <w:rPr>
+                <w:rFonts w:ascii="Consolas" w:hAnsi="Consolas" w:cs="Consolas"/>
+                <w:color w:val="E85D7F"/>
+                <w:sz w:val="21"/>
+                <w:szCs w:val="21"/>
+              </w:rPr>
+              <w:t>()</w:t>
+            </w:r>
+            <w:r>
+              <w:rPr>
+                <w:rFonts w:ascii="Consolas" w:hAnsi="Consolas" w:cs="Consolas"/>
+                <w:color w:val="FFFFFF"/>
+                <w:sz w:val="21"/>
+                <w:szCs w:val="21"/>
+              </w:rPr>
+              <w:t xml:space="preserve"> </w:t>
+            </w:r>
+            <w:r>
+              <w:rPr>
+                <w:rFonts w:ascii="Consolas" w:hAnsi="Consolas" w:cs="Consolas"/>
+                <w:color w:val="E85D7F"/>
+                <w:sz w:val="21"/>
+                <w:szCs w:val="21"/>
+              </w:rPr>
+              <w:t>=&gt;</w:t>
+            </w:r>
+            <w:r>
+              <w:rPr>
+                <w:rFonts w:ascii="Consolas" w:hAnsi="Consolas" w:cs="Consolas"/>
+                <w:color w:val="FFFFFF"/>
+                <w:sz w:val="21"/>
+                <w:szCs w:val="21"/>
+              </w:rPr>
+              <w:t xml:space="preserve"> console</w:t>
+            </w:r>
+            <w:r>
+              <w:rPr>
+                <w:rFonts w:ascii="Consolas" w:hAnsi="Consolas" w:cs="Consolas"/>
+                <w:color w:val="E85D7F"/>
+                <w:sz w:val="21"/>
+                <w:szCs w:val="21"/>
+              </w:rPr>
+              <w:t>.</w:t>
+            </w:r>
+            <w:r>
+              <w:rPr>
+                <w:rFonts w:ascii="Consolas" w:hAnsi="Consolas" w:cs="Consolas"/>
+                <w:color w:val="FFFFFF"/>
+                <w:sz w:val="21"/>
+                <w:szCs w:val="21"/>
+              </w:rPr>
+              <w:t>log</w:t>
+            </w:r>
+            <w:r>
+              <w:rPr>
+                <w:rFonts w:ascii="Consolas" w:hAnsi="Consolas" w:cs="Consolas"/>
+                <w:color w:val="E85D7F"/>
+                <w:sz w:val="21"/>
+                <w:szCs w:val="21"/>
+              </w:rPr>
+              <w:t>(</w:t>
+            </w:r>
+            <w:r>
+              <w:rPr>
+                <w:rFonts w:ascii="Consolas" w:hAnsi="Consolas" w:cs="Consolas"/>
+                <w:color w:val="FFE083"/>
+                <w:sz w:val="21"/>
+                <w:szCs w:val="21"/>
+              </w:rPr>
+              <w:t>'Headphones on. Coffee brewed. Editor open.'</w:t>
+            </w:r>
+            <w:r>
+              <w:rPr>
+                <w:rFonts w:ascii="Consolas" w:hAnsi="Consolas" w:cs="Consolas"/>
+                <w:color w:val="E85D7F"/>
+                <w:sz w:val="21"/>
+                <w:szCs w:val="21"/>
+              </w:rPr>
+              <w:t>),</w:t>
+            </w:r>
+          </w:p>
+          <w:p>
+            <w:pPr>
+              <w:shd w:val="clear" w:color="auto" w:fill="1E1E1E"/>
+              <w:spacing w:line="330" w:lineRule="atLeast"/>
+              <w:rPr>
+                <w:rFonts w:ascii="Consolas" w:hAnsi="Consolas" w:cs="Consolas"/>
+                <w:color w:val="FFFFFF"/>
+                <w:sz w:val="21"/>
+                <w:szCs w:val="21"/>
+              </w:rPr>
+            </w:pPr>
+            <w:r>
+              <w:rPr>
+                <w:rFonts w:ascii="Consolas" w:hAnsi="Consolas" w:cs="Consolas"/>
+                <w:color w:val="FFFFFF"/>
+                <w:sz w:val="21"/>
+                <w:szCs w:val="21"/>
+              </w:rPr>
+              <w:t xml:space="preserve">  name</w:t>
+            </w:r>
+            <w:r>
+              <w:rPr>
+                <w:rFonts w:ascii="Consolas" w:hAnsi="Consolas" w:cs="Consolas"/>
+                <w:color w:val="E85D7F"/>
+                <w:sz w:val="21"/>
+                <w:szCs w:val="21"/>
+              </w:rPr>
+              <w:t>:</w:t>
+            </w:r>
+            <w:r>
+              <w:rPr>
+                <w:rFonts w:ascii="Consolas" w:hAnsi="Consolas" w:cs="Consolas"/>
+                <w:color w:val="FFFFFF"/>
+                <w:sz w:val="21"/>
+                <w:szCs w:val="21"/>
+              </w:rPr>
+              <w:t xml:space="preserve"> </w:t>
+            </w:r>
+            <w:r>
+              <w:rPr>
+                <w:rFonts w:ascii="Consolas" w:hAnsi="Consolas" w:cs="Consolas"/>
+                <w:color w:val="FFE083"/>
+                <w:sz w:val="21"/>
+                <w:szCs w:val="21"/>
+              </w:rPr>
+              <w:t>'Corrina'</w:t>
+            </w:r>
+            <w:r>
+              <w:rPr>
+                <w:rFonts w:ascii="Consolas" w:hAnsi="Consolas" w:cs="Consolas"/>
+                <w:color w:val="E85D7F"/>
+                <w:sz w:val="21"/>
+                <w:szCs w:val="21"/>
+              </w:rPr>
+              <w:t>,</w:t>
+            </w:r>
+            <w:r>
+              <w:rPr>
+                <w:rFonts w:ascii="Consolas" w:hAnsi="Consolas" w:cs="Consolas"/>
+                <w:color w:val="FFFFFF"/>
+                <w:sz w:val="21"/>
+                <w:szCs w:val="21"/>
+              </w:rPr>
+              <w:t xml:space="preserve"> </w:t>
+            </w:r>
+          </w:p>
+          <w:p>
+            <w:pPr>
+              <w:shd w:val="clear" w:color="auto" w:fill="1E1E1E"/>
+              <w:spacing w:line="330" w:lineRule="atLeast"/>
+              <w:rPr>
+                <w:rFonts w:ascii="Consolas" w:hAnsi="Consolas" w:cs="Consolas"/>
+                <w:color w:val="FFFFFF"/>
+                <w:sz w:val="21"/>
+                <w:szCs w:val="21"/>
+              </w:rPr>
+            </w:pPr>
+            <w:r>
+              <w:rPr>
+                <w:rFonts w:ascii="Consolas" w:hAnsi="Consolas" w:cs="Consolas"/>
+                <w:color w:val="FFFFFF"/>
+                <w:sz w:val="21"/>
+                <w:szCs w:val="21"/>
+              </w:rPr>
+              <w:t xml:space="preserve">  hobbies</w:t>
+            </w:r>
+            <w:r>
+              <w:rPr>
+                <w:rFonts w:ascii="Consolas" w:hAnsi="Consolas" w:cs="Consolas"/>
+                <w:color w:val="E85D7F"/>
+                <w:sz w:val="21"/>
+                <w:szCs w:val="21"/>
+              </w:rPr>
+              <w:t>:</w:t>
+            </w:r>
+            <w:r>
+              <w:rPr>
+                <w:rFonts w:ascii="Consolas" w:hAnsi="Consolas" w:cs="Consolas"/>
+                <w:color w:val="FFFFFF"/>
+                <w:sz w:val="21"/>
+                <w:szCs w:val="21"/>
+              </w:rPr>
+              <w:t xml:space="preserve"> </w:t>
+            </w:r>
+            <w:r>
+              <w:rPr>
+                <w:rFonts w:ascii="Consolas" w:hAnsi="Consolas" w:cs="Consolas"/>
+                <w:color w:val="E85D7F"/>
+                <w:sz w:val="21"/>
+                <w:szCs w:val="21"/>
+              </w:rPr>
+              <w:t>[</w:t>
+            </w:r>
+            <w:r>
+              <w:rPr>
+                <w:rFonts w:ascii="Consolas" w:hAnsi="Consolas" w:cs="Consolas"/>
+                <w:color w:val="FFE083"/>
+                <w:sz w:val="21"/>
+                <w:szCs w:val="21"/>
+              </w:rPr>
+              <w:t>'Building rockets'</w:t>
+            </w:r>
+            <w:r>
+              <w:rPr>
+                <w:rFonts w:ascii="Consolas" w:hAnsi="Consolas" w:cs="Consolas"/>
+                <w:color w:val="E85D7F"/>
+                <w:sz w:val="21"/>
+                <w:szCs w:val="21"/>
+              </w:rPr>
+              <w:t>]</w:t>
+            </w:r>
+          </w:p>
+          <w:p>
+            <w:pPr>
+              <w:shd w:val="clear" w:color="auto" w:fill="1E1E1E"/>
+              <w:spacing w:line="330" w:lineRule="atLeast"/>
+              <w:rPr>
+                <w:rFonts w:ascii="Consolas" w:hAnsi="Consolas" w:cs="Consolas"/>
+                <w:color w:val="FFFFFF"/>
+                <w:sz w:val="21"/>
+                <w:szCs w:val="21"/>
+              </w:rPr>
+            </w:pPr>
+            <w:r>
+              <w:rPr>
+                <w:rFonts w:ascii="Consolas" w:hAnsi="Consolas" w:cs="Consolas"/>
+                <w:color w:val="E85D7F"/>
+                <w:sz w:val="21"/>
+                <w:szCs w:val="21"/>
+              </w:rPr>
+              <w:t>}</w:t>
+            </w:r>
+          </w:p>
+          <w:p>
+            <w:pPr>
+              <w:shd w:val="clear" w:color="auto" w:fill="1E1E1E"/>
+              <w:spacing w:line="330" w:lineRule="atLeast"/>
+              <w:rPr>
+                <w:rFonts w:ascii="Consolas" w:hAnsi="Consolas" w:cs="Consolas"/>
+                <w:color w:val="FFFFFF"/>
+                <w:sz w:val="21"/>
+                <w:szCs w:val="21"/>
+              </w:rPr>
+            </w:pPr>
+          </w:p>
+          <w:p>
+            <w:pPr>
+              <w:shd w:val="clear" w:color="auto" w:fill="1E1E1E"/>
+              <w:spacing w:line="330" w:lineRule="atLeast"/>
+              <w:rPr>
+                <w:rFonts w:ascii="Consolas" w:hAnsi="Consolas" w:cs="Consolas"/>
+                <w:color w:val="FFFFFF"/>
+                <w:sz w:val="21"/>
+                <w:szCs w:val="21"/>
+              </w:rPr>
+            </w:pPr>
+            <w:r>
+              <w:rPr>
+                <w:rFonts w:ascii="Consolas" w:hAnsi="Consolas" w:cs="Consolas"/>
+                <w:color w:val="FFFFFF"/>
+                <w:sz w:val="21"/>
+                <w:szCs w:val="21"/>
+              </w:rPr>
+              <w:t>me</w:t>
+            </w:r>
+            <w:r>
+              <w:rPr>
+                <w:rFonts w:ascii="Consolas" w:hAnsi="Consolas" w:cs="Consolas"/>
+                <w:color w:val="E85D7F"/>
+                <w:sz w:val="21"/>
+                <w:szCs w:val="21"/>
+              </w:rPr>
+              <w:t>.</w:t>
+            </w:r>
+            <w:r>
+              <w:rPr>
+                <w:rFonts w:ascii="Consolas" w:hAnsi="Consolas" w:cs="Consolas"/>
+                <w:color w:val="FFFFFF"/>
+                <w:sz w:val="21"/>
+                <w:szCs w:val="21"/>
+              </w:rPr>
+              <w:t>code</w:t>
+            </w:r>
+            <w:r>
+              <w:rPr>
+                <w:rFonts w:ascii="Consolas" w:hAnsi="Consolas" w:cs="Consolas"/>
+                <w:color w:val="E85D7F"/>
+                <w:sz w:val="21"/>
+                <w:szCs w:val="21"/>
+              </w:rPr>
+              <w:t>();</w:t>
             </w:r>
           </w:p>
         </w:tc>

</xml_diff>

<commit_message>
feat: Add progress #171 'Learn Typescript'
</commit_message>
<xml_diff>
--- a/learn-typescript/chapter_6/Chapter 6 - Advanced Object Types.docx
+++ b/learn-typescript/chapter_6/Chapter 6 - Advanced Object Types.docx
@@ -11651,6 +11651,1051 @@
         </w:rPr>
       </w:pPr>
     </w:p>
+    <w:p>
+      <w:pPr>
+        <w:pStyle w:val="ListParagraph"/>
+        <w:numPr>
+          <w:ilvl w:val="0"/>
+          <w:numId w:val="33"/>
+        </w:numPr>
+        <w:rPr>
+          <w:rFonts w:asciiTheme="minorHAnsi" w:hAnsiTheme="minorHAnsi"/>
+          <w:color w:val="000000" w:themeColor="text1"/>
+          <w:sz w:val="44"/>
+          <w:szCs w:val="44"/>
+        </w:rPr>
+      </w:pPr>
+      <w:r>
+        <w:rPr>
+          <w:rFonts w:asciiTheme="minorHAnsi" w:hAnsiTheme="minorHAnsi"/>
+          <w:color w:val="000000" w:themeColor="text1"/>
+          <w:sz w:val="28"/>
+          <w:szCs w:val="28"/>
+        </w:rPr>
+        <w:t>Index Signatures</w:t>
+      </w:r>
+    </w:p>
+    <w:p>
+      <w:pPr>
+        <w:pStyle w:val="ListParagraph"/>
+        <w:numPr>
+          <w:ilvl w:val="1"/>
+          <w:numId w:val="33"/>
+        </w:numPr>
+        <w:rPr>
+          <w:rFonts w:asciiTheme="minorHAnsi" w:hAnsiTheme="minorHAnsi" w:cstheme="minorHAnsi"/>
+        </w:rPr>
+      </w:pPr>
+      <w:r>
+        <w:rPr>
+          <w:rFonts w:asciiTheme="minorHAnsi" w:hAnsiTheme="minorHAnsi" w:cstheme="minorHAnsi"/>
+          <w:shd w:val="clear" w:color="auto" w:fill="FFFFFF"/>
+        </w:rPr>
+        <w:t>it’s useful to write an object type that allows us to include a variable name for the property name</w:t>
+      </w:r>
+    </w:p>
+    <w:p>
+      <w:pPr>
+        <w:rPr>
+          <w:rFonts w:asciiTheme="minorHAnsi" w:hAnsiTheme="minorHAnsi" w:cstheme="minorHAnsi"/>
+        </w:rPr>
+      </w:pPr>
+    </w:p>
+    <w:p>
+      <w:pPr>
+        <w:rPr>
+          <w:rFonts w:asciiTheme="minorHAnsi" w:hAnsiTheme="minorHAnsi" w:cstheme="minorHAnsi"/>
+        </w:rPr>
+      </w:pPr>
+      <w:r>
+        <w:rPr>
+          <w:rFonts w:asciiTheme="minorHAnsi" w:hAnsiTheme="minorHAnsi" w:cstheme="minorHAnsi"/>
+        </w:rPr>
+        <w:t>Example</w:t>
+      </w:r>
+    </w:p>
+    <w:p>
+      <w:pPr>
+        <w:rPr>
+          <w:rFonts w:asciiTheme="minorHAnsi" w:hAnsiTheme="minorHAnsi" w:cstheme="minorHAnsi"/>
+        </w:rPr>
+      </w:pPr>
+    </w:p>
+    <w:tbl>
+      <w:tblPr>
+        <w:tblStyle w:val="TableGrid"/>
+        <w:tblW w:w="0" w:type="auto"/>
+        <w:tblLook w:val="04A0" w:firstRow="1" w:lastRow="0" w:firstColumn="1" w:lastColumn="0" w:noHBand="0" w:noVBand="1"/>
+      </w:tblPr>
+      <w:tblGrid>
+        <w:gridCol w:w="9350"/>
+      </w:tblGrid>
+      <w:tr>
+        <w:tc>
+          <w:tcPr>
+            <w:tcW w:w="9350" w:type="dxa"/>
+          </w:tcPr>
+          <w:p>
+            <w:pPr>
+              <w:shd w:val="clear" w:color="auto" w:fill="1E1E1E"/>
+              <w:spacing w:line="330" w:lineRule="atLeast"/>
+              <w:rPr>
+                <w:rFonts w:ascii="Consolas" w:hAnsi="Consolas" w:cs="Consolas"/>
+                <w:color w:val="FFFFFF"/>
+                <w:sz w:val="21"/>
+                <w:szCs w:val="21"/>
+              </w:rPr>
+            </w:pPr>
+            <w:r>
+              <w:rPr>
+                <w:rFonts w:ascii="Consolas" w:hAnsi="Consolas" w:cs="Consolas"/>
+                <w:color w:val="E85D7F"/>
+                <w:sz w:val="21"/>
+                <w:szCs w:val="21"/>
+              </w:rPr>
+              <w:t>{</w:t>
+            </w:r>
+          </w:p>
+          <w:p>
+            <w:pPr>
+              <w:shd w:val="clear" w:color="auto" w:fill="1E1E1E"/>
+              <w:spacing w:line="330" w:lineRule="atLeast"/>
+              <w:rPr>
+                <w:rFonts w:ascii="Consolas" w:hAnsi="Consolas" w:cs="Consolas"/>
+                <w:color w:val="FFFFFF"/>
+                <w:sz w:val="21"/>
+                <w:szCs w:val="21"/>
+              </w:rPr>
+            </w:pPr>
+            <w:r>
+              <w:rPr>
+                <w:rFonts w:ascii="Consolas" w:hAnsi="Consolas" w:cs="Consolas"/>
+                <w:color w:val="FFFFFF"/>
+                <w:sz w:val="21"/>
+                <w:szCs w:val="21"/>
+              </w:rPr>
+              <w:t xml:space="preserve">  </w:t>
+            </w:r>
+            <w:r>
+              <w:rPr>
+                <w:rFonts w:ascii="Consolas" w:hAnsi="Consolas" w:cs="Consolas"/>
+                <w:color w:val="FFE083"/>
+                <w:sz w:val="21"/>
+                <w:szCs w:val="21"/>
+              </w:rPr>
+              <w:t>'40.712776'</w:t>
+            </w:r>
+            <w:r>
+              <w:rPr>
+                <w:rFonts w:ascii="Consolas" w:hAnsi="Consolas" w:cs="Consolas"/>
+                <w:color w:val="E85D7F"/>
+                <w:sz w:val="21"/>
+                <w:szCs w:val="21"/>
+              </w:rPr>
+              <w:t>:</w:t>
+            </w:r>
+            <w:r>
+              <w:rPr>
+                <w:rFonts w:ascii="Consolas" w:hAnsi="Consolas" w:cs="Consolas"/>
+                <w:color w:val="FFFFFF"/>
+                <w:sz w:val="21"/>
+                <w:szCs w:val="21"/>
+              </w:rPr>
+              <w:t xml:space="preserve"> </w:t>
+            </w:r>
+            <w:r>
+              <w:rPr>
+                <w:rFonts w:ascii="Consolas" w:hAnsi="Consolas" w:cs="Consolas"/>
+                <w:color w:val="B3CCFF"/>
+                <w:sz w:val="21"/>
+                <w:szCs w:val="21"/>
+              </w:rPr>
+              <w:t>true</w:t>
+            </w:r>
+            <w:r>
+              <w:rPr>
+                <w:rFonts w:ascii="Consolas" w:hAnsi="Consolas" w:cs="Consolas"/>
+                <w:color w:val="E85D7F"/>
+                <w:sz w:val="21"/>
+                <w:szCs w:val="21"/>
+              </w:rPr>
+              <w:t>;</w:t>
+            </w:r>
+          </w:p>
+          <w:p>
+            <w:pPr>
+              <w:shd w:val="clear" w:color="auto" w:fill="1E1E1E"/>
+              <w:spacing w:line="330" w:lineRule="atLeast"/>
+              <w:rPr>
+                <w:rFonts w:ascii="Consolas" w:hAnsi="Consolas" w:cs="Consolas"/>
+                <w:color w:val="FFFFFF"/>
+                <w:sz w:val="21"/>
+                <w:szCs w:val="21"/>
+              </w:rPr>
+            </w:pPr>
+            <w:r>
+              <w:rPr>
+                <w:rFonts w:ascii="Consolas" w:hAnsi="Consolas" w:cs="Consolas"/>
+                <w:color w:val="FFFFFF"/>
+                <w:sz w:val="21"/>
+                <w:szCs w:val="21"/>
+              </w:rPr>
+              <w:t xml:space="preserve">  </w:t>
+            </w:r>
+            <w:r>
+              <w:rPr>
+                <w:rFonts w:ascii="Consolas" w:hAnsi="Consolas" w:cs="Consolas"/>
+                <w:color w:val="FFE083"/>
+                <w:sz w:val="21"/>
+                <w:szCs w:val="21"/>
+              </w:rPr>
+              <w:t>'41.203323'</w:t>
+            </w:r>
+            <w:r>
+              <w:rPr>
+                <w:rFonts w:ascii="Consolas" w:hAnsi="Consolas" w:cs="Consolas"/>
+                <w:color w:val="E85D7F"/>
+                <w:sz w:val="21"/>
+                <w:szCs w:val="21"/>
+              </w:rPr>
+              <w:t>:</w:t>
+            </w:r>
+            <w:r>
+              <w:rPr>
+                <w:rFonts w:ascii="Consolas" w:hAnsi="Consolas" w:cs="Consolas"/>
+                <w:color w:val="FFFFFF"/>
+                <w:sz w:val="21"/>
+                <w:szCs w:val="21"/>
+              </w:rPr>
+              <w:t xml:space="preserve"> </w:t>
+            </w:r>
+            <w:r>
+              <w:rPr>
+                <w:rFonts w:ascii="Consolas" w:hAnsi="Consolas" w:cs="Consolas"/>
+                <w:color w:val="B3CCFF"/>
+                <w:sz w:val="21"/>
+                <w:szCs w:val="21"/>
+              </w:rPr>
+              <w:t>true</w:t>
+            </w:r>
+            <w:r>
+              <w:rPr>
+                <w:rFonts w:ascii="Consolas" w:hAnsi="Consolas" w:cs="Consolas"/>
+                <w:color w:val="E85D7F"/>
+                <w:sz w:val="21"/>
+                <w:szCs w:val="21"/>
+              </w:rPr>
+              <w:t>;</w:t>
+            </w:r>
+          </w:p>
+          <w:p>
+            <w:pPr>
+              <w:shd w:val="clear" w:color="auto" w:fill="1E1E1E"/>
+              <w:spacing w:line="330" w:lineRule="atLeast"/>
+              <w:rPr>
+                <w:rFonts w:ascii="Consolas" w:hAnsi="Consolas" w:cs="Consolas"/>
+                <w:color w:val="FFFFFF"/>
+                <w:sz w:val="21"/>
+                <w:szCs w:val="21"/>
+              </w:rPr>
+            </w:pPr>
+            <w:r>
+              <w:rPr>
+                <w:rFonts w:ascii="Consolas" w:hAnsi="Consolas" w:cs="Consolas"/>
+                <w:color w:val="FFFFFF"/>
+                <w:sz w:val="21"/>
+                <w:szCs w:val="21"/>
+              </w:rPr>
+              <w:t xml:space="preserve">  </w:t>
+            </w:r>
+            <w:r>
+              <w:rPr>
+                <w:rFonts w:ascii="Consolas" w:hAnsi="Consolas" w:cs="Consolas"/>
+                <w:color w:val="FFE083"/>
+                <w:sz w:val="21"/>
+                <w:szCs w:val="21"/>
+              </w:rPr>
+              <w:t>'40.417286'</w:t>
+            </w:r>
+            <w:r>
+              <w:rPr>
+                <w:rFonts w:ascii="Consolas" w:hAnsi="Consolas" w:cs="Consolas"/>
+                <w:color w:val="E85D7F"/>
+                <w:sz w:val="21"/>
+                <w:szCs w:val="21"/>
+              </w:rPr>
+              <w:t>:</w:t>
+            </w:r>
+            <w:r>
+              <w:rPr>
+                <w:rFonts w:ascii="Consolas" w:hAnsi="Consolas" w:cs="Consolas"/>
+                <w:color w:val="FFFFFF"/>
+                <w:sz w:val="21"/>
+                <w:szCs w:val="21"/>
+              </w:rPr>
+              <w:t xml:space="preserve"> </w:t>
+            </w:r>
+            <w:r>
+              <w:rPr>
+                <w:rFonts w:ascii="Consolas" w:hAnsi="Consolas" w:cs="Consolas"/>
+                <w:color w:val="B3CCFF"/>
+                <w:sz w:val="21"/>
+                <w:szCs w:val="21"/>
+              </w:rPr>
+              <w:t>false</w:t>
+            </w:r>
+            <w:r>
+              <w:rPr>
+                <w:rFonts w:ascii="Consolas" w:hAnsi="Consolas" w:cs="Consolas"/>
+                <w:color w:val="E85D7F"/>
+                <w:sz w:val="21"/>
+                <w:szCs w:val="21"/>
+              </w:rPr>
+              <w:t>;</w:t>
+            </w:r>
+          </w:p>
+          <w:p>
+            <w:pPr>
+              <w:shd w:val="clear" w:color="auto" w:fill="1E1E1E"/>
+              <w:spacing w:line="330" w:lineRule="atLeast"/>
+              <w:rPr>
+                <w:rFonts w:ascii="Consolas" w:hAnsi="Consolas" w:cs="Consolas"/>
+                <w:color w:val="FFFFFF"/>
+                <w:sz w:val="21"/>
+                <w:szCs w:val="21"/>
+              </w:rPr>
+            </w:pPr>
+            <w:r>
+              <w:rPr>
+                <w:rFonts w:ascii="Consolas" w:hAnsi="Consolas" w:cs="Consolas"/>
+                <w:color w:val="E85D7F"/>
+                <w:sz w:val="21"/>
+                <w:szCs w:val="21"/>
+              </w:rPr>
+              <w:t>}</w:t>
+            </w:r>
+          </w:p>
+        </w:tc>
+      </w:tr>
+    </w:tbl>
+    <w:p>
+      <w:pPr>
+        <w:rPr>
+          <w:rFonts w:asciiTheme="minorHAnsi" w:hAnsiTheme="minorHAnsi" w:cstheme="minorHAnsi"/>
+        </w:rPr>
+      </w:pPr>
+    </w:p>
+    <w:p>
+      <w:pPr>
+        <w:tabs>
+          <w:tab w:val="left" w:pos="2980"/>
+        </w:tabs>
+        <w:rPr>
+          <w:rFonts w:asciiTheme="minorHAnsi" w:hAnsiTheme="minorHAnsi" w:cstheme="minorHAnsi"/>
+          <w:shd w:val="clear" w:color="auto" w:fill="FFFFFF"/>
+        </w:rPr>
+      </w:pPr>
+    </w:p>
+    <w:p>
+      <w:pPr>
+        <w:tabs>
+          <w:tab w:val="left" w:pos="2980"/>
+        </w:tabs>
+        <w:rPr>
+          <w:rFonts w:asciiTheme="minorHAnsi" w:hAnsiTheme="minorHAnsi" w:cstheme="minorHAnsi"/>
+          <w:shd w:val="clear" w:color="auto" w:fill="FFFFFF"/>
+        </w:rPr>
+      </w:pPr>
+      <w:r>
+        <w:rPr>
+          <w:rFonts w:asciiTheme="minorHAnsi" w:hAnsiTheme="minorHAnsi" w:cstheme="minorHAnsi"/>
+          <w:shd w:val="clear" w:color="auto" w:fill="FFFFFF"/>
+        </w:rPr>
+        <w:t>Example 2</w:t>
+      </w:r>
+    </w:p>
+    <w:p>
+      <w:pPr>
+        <w:tabs>
+          <w:tab w:val="left" w:pos="2980"/>
+        </w:tabs>
+        <w:rPr>
+          <w:rFonts w:asciiTheme="minorHAnsi" w:hAnsiTheme="minorHAnsi" w:cstheme="minorHAnsi"/>
+          <w:shd w:val="clear" w:color="auto" w:fill="FFFFFF"/>
+        </w:rPr>
+      </w:pPr>
+    </w:p>
+    <w:tbl>
+      <w:tblPr>
+        <w:tblStyle w:val="TableGrid"/>
+        <w:tblW w:w="0" w:type="auto"/>
+        <w:tblLook w:val="04A0" w:firstRow="1" w:lastRow="0" w:firstColumn="1" w:lastColumn="0" w:noHBand="0" w:noVBand="1"/>
+      </w:tblPr>
+      <w:tblGrid>
+        <w:gridCol w:w="9350"/>
+      </w:tblGrid>
+      <w:tr>
+        <w:tc>
+          <w:tcPr>
+            <w:tcW w:w="9350" w:type="dxa"/>
+          </w:tcPr>
+          <w:p>
+            <w:pPr>
+              <w:shd w:val="clear" w:color="auto" w:fill="1E1E1E"/>
+              <w:spacing w:line="330" w:lineRule="atLeast"/>
+              <w:rPr>
+                <w:rFonts w:ascii="Consolas" w:hAnsi="Consolas" w:cs="Consolas"/>
+                <w:color w:val="FFFFFF"/>
+                <w:sz w:val="21"/>
+                <w:szCs w:val="21"/>
+              </w:rPr>
+            </w:pPr>
+            <w:r>
+              <w:rPr>
+                <w:rFonts w:ascii="Consolas" w:hAnsi="Consolas" w:cs="Consolas"/>
+                <w:color w:val="B3CCFF"/>
+                <w:sz w:val="21"/>
+                <w:szCs w:val="21"/>
+              </w:rPr>
+              <w:t>import</w:t>
+            </w:r>
+            <w:r>
+              <w:rPr>
+                <w:rFonts w:ascii="Consolas" w:hAnsi="Consolas" w:cs="Consolas"/>
+                <w:color w:val="FFFFFF"/>
+                <w:sz w:val="21"/>
+                <w:szCs w:val="21"/>
+              </w:rPr>
+              <w:t xml:space="preserve"> </w:t>
+            </w:r>
+            <w:r>
+              <w:rPr>
+                <w:rFonts w:ascii="Consolas" w:hAnsi="Consolas" w:cs="Consolas"/>
+                <w:color w:val="E85D7F"/>
+                <w:sz w:val="21"/>
+                <w:szCs w:val="21"/>
+              </w:rPr>
+              <w:t>{</w:t>
+            </w:r>
+            <w:r>
+              <w:rPr>
+                <w:rFonts w:ascii="Consolas" w:hAnsi="Consolas" w:cs="Consolas"/>
+                <w:color w:val="FFFFFF"/>
+                <w:sz w:val="21"/>
+                <w:szCs w:val="21"/>
+              </w:rPr>
+              <w:t xml:space="preserve"> getBudgetAsync </w:t>
+            </w:r>
+            <w:r>
+              <w:rPr>
+                <w:rFonts w:ascii="Consolas" w:hAnsi="Consolas" w:cs="Consolas"/>
+                <w:color w:val="E85D7F"/>
+                <w:sz w:val="21"/>
+                <w:szCs w:val="21"/>
+              </w:rPr>
+              <w:t>}</w:t>
+            </w:r>
+            <w:r>
+              <w:rPr>
+                <w:rFonts w:ascii="Consolas" w:hAnsi="Consolas" w:cs="Consolas"/>
+                <w:color w:val="FFFFFF"/>
+                <w:sz w:val="21"/>
+                <w:szCs w:val="21"/>
+              </w:rPr>
+              <w:t xml:space="preserve"> </w:t>
+            </w:r>
+            <w:r>
+              <w:rPr>
+                <w:rFonts w:ascii="Consolas" w:hAnsi="Consolas" w:cs="Consolas"/>
+                <w:color w:val="B3CCFF"/>
+                <w:sz w:val="21"/>
+                <w:szCs w:val="21"/>
+              </w:rPr>
+              <w:t>from</w:t>
+            </w:r>
+            <w:r>
+              <w:rPr>
+                <w:rFonts w:ascii="Consolas" w:hAnsi="Consolas" w:cs="Consolas"/>
+                <w:color w:val="FFFFFF"/>
+                <w:sz w:val="21"/>
+                <w:szCs w:val="21"/>
+              </w:rPr>
+              <w:t xml:space="preserve"> </w:t>
+            </w:r>
+            <w:r>
+              <w:rPr>
+                <w:rFonts w:ascii="Consolas" w:hAnsi="Consolas" w:cs="Consolas"/>
+                <w:color w:val="FFE083"/>
+                <w:sz w:val="21"/>
+                <w:szCs w:val="21"/>
+              </w:rPr>
+              <w:t>'./api'</w:t>
+            </w:r>
+            <w:r>
+              <w:rPr>
+                <w:rFonts w:ascii="Consolas" w:hAnsi="Consolas" w:cs="Consolas"/>
+                <w:color w:val="E85D7F"/>
+                <w:sz w:val="21"/>
+                <w:szCs w:val="21"/>
+              </w:rPr>
+              <w:t>;</w:t>
+            </w:r>
+          </w:p>
+          <w:p>
+            <w:pPr>
+              <w:shd w:val="clear" w:color="auto" w:fill="1E1E1E"/>
+              <w:spacing w:line="330" w:lineRule="atLeast"/>
+              <w:rPr>
+                <w:rFonts w:ascii="Consolas" w:hAnsi="Consolas" w:cs="Consolas"/>
+                <w:color w:val="FFFFFF"/>
+                <w:sz w:val="21"/>
+                <w:szCs w:val="21"/>
+              </w:rPr>
+            </w:pPr>
+          </w:p>
+          <w:p>
+            <w:pPr>
+              <w:shd w:val="clear" w:color="auto" w:fill="1E1E1E"/>
+              <w:spacing w:line="330" w:lineRule="atLeast"/>
+              <w:rPr>
+                <w:rFonts w:ascii="Consolas" w:hAnsi="Consolas" w:cs="Consolas"/>
+                <w:color w:val="FFFFFF"/>
+                <w:sz w:val="21"/>
+                <w:szCs w:val="21"/>
+              </w:rPr>
+            </w:pPr>
+            <w:r>
+              <w:rPr>
+                <w:rFonts w:ascii="Consolas" w:hAnsi="Consolas" w:cs="Consolas"/>
+                <w:color w:val="939598"/>
+                <w:sz w:val="21"/>
+                <w:szCs w:val="21"/>
+              </w:rPr>
+              <w:t>// Write an interface here</w:t>
+            </w:r>
+          </w:p>
+          <w:p>
+            <w:pPr>
+              <w:shd w:val="clear" w:color="auto" w:fill="1E1E1E"/>
+              <w:spacing w:line="330" w:lineRule="atLeast"/>
+              <w:rPr>
+                <w:rFonts w:ascii="Consolas" w:hAnsi="Consolas" w:cs="Consolas"/>
+                <w:color w:val="FFFFFF"/>
+                <w:sz w:val="21"/>
+                <w:szCs w:val="21"/>
+              </w:rPr>
+            </w:pPr>
+            <w:r>
+              <w:rPr>
+                <w:rFonts w:ascii="Consolas" w:hAnsi="Consolas" w:cs="Consolas"/>
+                <w:color w:val="B3CCFF"/>
+                <w:sz w:val="21"/>
+                <w:szCs w:val="21"/>
+              </w:rPr>
+              <w:t>interface</w:t>
+            </w:r>
+            <w:r>
+              <w:rPr>
+                <w:rFonts w:ascii="Consolas" w:hAnsi="Consolas" w:cs="Consolas"/>
+                <w:color w:val="FFFFFF"/>
+                <w:sz w:val="21"/>
+                <w:szCs w:val="21"/>
+              </w:rPr>
+              <w:t xml:space="preserve"> </w:t>
+            </w:r>
+            <w:r>
+              <w:rPr>
+                <w:rFonts w:ascii="Consolas" w:hAnsi="Consolas" w:cs="Consolas"/>
+                <w:color w:val="E85D7F"/>
+                <w:sz w:val="21"/>
+                <w:szCs w:val="21"/>
+              </w:rPr>
+              <w:t>Budget</w:t>
+            </w:r>
+            <w:r>
+              <w:rPr>
+                <w:rFonts w:ascii="Consolas" w:hAnsi="Consolas" w:cs="Consolas"/>
+                <w:color w:val="FFFFFF"/>
+                <w:sz w:val="21"/>
+                <w:szCs w:val="21"/>
+              </w:rPr>
+              <w:t xml:space="preserve"> </w:t>
+            </w:r>
+            <w:r>
+              <w:rPr>
+                <w:rFonts w:ascii="Consolas" w:hAnsi="Consolas" w:cs="Consolas"/>
+                <w:color w:val="E85D7F"/>
+                <w:sz w:val="21"/>
+                <w:szCs w:val="21"/>
+              </w:rPr>
+              <w:t>{</w:t>
+            </w:r>
+          </w:p>
+          <w:p>
+            <w:pPr>
+              <w:shd w:val="clear" w:color="auto" w:fill="1E1E1E"/>
+              <w:spacing w:line="330" w:lineRule="atLeast"/>
+              <w:rPr>
+                <w:rFonts w:ascii="Consolas" w:hAnsi="Consolas" w:cs="Consolas"/>
+                <w:color w:val="FFFFFF"/>
+                <w:sz w:val="21"/>
+                <w:szCs w:val="21"/>
+              </w:rPr>
+            </w:pPr>
+            <w:r>
+              <w:rPr>
+                <w:rFonts w:ascii="Consolas" w:hAnsi="Consolas" w:cs="Consolas"/>
+                <w:color w:val="FFFFFF"/>
+                <w:sz w:val="21"/>
+                <w:szCs w:val="21"/>
+              </w:rPr>
+              <w:t xml:space="preserve">  </w:t>
+            </w:r>
+            <w:r>
+              <w:rPr>
+                <w:rFonts w:ascii="Consolas" w:hAnsi="Consolas" w:cs="Consolas"/>
+                <w:color w:val="E85D7F"/>
+                <w:sz w:val="21"/>
+                <w:szCs w:val="21"/>
+              </w:rPr>
+              <w:t>[</w:t>
+            </w:r>
+            <w:r>
+              <w:rPr>
+                <w:rFonts w:ascii="Consolas" w:hAnsi="Consolas" w:cs="Consolas"/>
+                <w:color w:val="FFFFFF"/>
+                <w:sz w:val="21"/>
+                <w:szCs w:val="21"/>
+              </w:rPr>
+              <w:t>category</w:t>
+            </w:r>
+            <w:r>
+              <w:rPr>
+                <w:rFonts w:ascii="Consolas" w:hAnsi="Consolas" w:cs="Consolas"/>
+                <w:color w:val="E85D7F"/>
+                <w:sz w:val="21"/>
+                <w:szCs w:val="21"/>
+              </w:rPr>
+              <w:t>:</w:t>
+            </w:r>
+            <w:r>
+              <w:rPr>
+                <w:rFonts w:ascii="Consolas" w:hAnsi="Consolas" w:cs="Consolas"/>
+                <w:color w:val="FFFFFF"/>
+                <w:sz w:val="21"/>
+                <w:szCs w:val="21"/>
+              </w:rPr>
+              <w:t xml:space="preserve"> </w:t>
+            </w:r>
+            <w:r>
+              <w:rPr>
+                <w:rFonts w:ascii="Consolas" w:hAnsi="Consolas" w:cs="Consolas"/>
+                <w:color w:val="B3CCFF"/>
+                <w:sz w:val="21"/>
+                <w:szCs w:val="21"/>
+              </w:rPr>
+              <w:t>string</w:t>
+            </w:r>
+            <w:r>
+              <w:rPr>
+                <w:rFonts w:ascii="Consolas" w:hAnsi="Consolas" w:cs="Consolas"/>
+                <w:color w:val="E85D7F"/>
+                <w:sz w:val="21"/>
+                <w:szCs w:val="21"/>
+              </w:rPr>
+              <w:t>]:</w:t>
+            </w:r>
+            <w:r>
+              <w:rPr>
+                <w:rFonts w:ascii="Consolas" w:hAnsi="Consolas" w:cs="Consolas"/>
+                <w:color w:val="FFFFFF"/>
+                <w:sz w:val="21"/>
+                <w:szCs w:val="21"/>
+              </w:rPr>
+              <w:t xml:space="preserve"> </w:t>
+            </w:r>
+            <w:r>
+              <w:rPr>
+                <w:rFonts w:ascii="Consolas" w:hAnsi="Consolas" w:cs="Consolas"/>
+                <w:color w:val="B3CCFF"/>
+                <w:sz w:val="21"/>
+                <w:szCs w:val="21"/>
+              </w:rPr>
+              <w:t>number</w:t>
+            </w:r>
+          </w:p>
+          <w:p>
+            <w:pPr>
+              <w:shd w:val="clear" w:color="auto" w:fill="1E1E1E"/>
+              <w:spacing w:line="330" w:lineRule="atLeast"/>
+              <w:rPr>
+                <w:rFonts w:ascii="Consolas" w:hAnsi="Consolas" w:cs="Consolas"/>
+                <w:color w:val="FFFFFF"/>
+                <w:sz w:val="21"/>
+                <w:szCs w:val="21"/>
+              </w:rPr>
+            </w:pPr>
+            <w:r>
+              <w:rPr>
+                <w:rFonts w:ascii="Consolas" w:hAnsi="Consolas" w:cs="Consolas"/>
+                <w:color w:val="E85D7F"/>
+                <w:sz w:val="21"/>
+                <w:szCs w:val="21"/>
+              </w:rPr>
+              <w:t>}</w:t>
+            </w:r>
+          </w:p>
+          <w:p>
+            <w:pPr>
+              <w:shd w:val="clear" w:color="auto" w:fill="1E1E1E"/>
+              <w:spacing w:line="330" w:lineRule="atLeast"/>
+              <w:rPr>
+                <w:rFonts w:ascii="Consolas" w:hAnsi="Consolas" w:cs="Consolas"/>
+                <w:color w:val="FFFFFF"/>
+                <w:sz w:val="21"/>
+                <w:szCs w:val="21"/>
+              </w:rPr>
+            </w:pPr>
+          </w:p>
+          <w:p>
+            <w:pPr>
+              <w:shd w:val="clear" w:color="auto" w:fill="1E1E1E"/>
+              <w:spacing w:line="330" w:lineRule="atLeast"/>
+              <w:rPr>
+                <w:rFonts w:ascii="Consolas" w:hAnsi="Consolas" w:cs="Consolas"/>
+                <w:color w:val="FFFFFF"/>
+                <w:sz w:val="21"/>
+                <w:szCs w:val="21"/>
+              </w:rPr>
+            </w:pPr>
+            <w:r>
+              <w:rPr>
+                <w:rFonts w:ascii="Consolas" w:hAnsi="Consolas" w:cs="Consolas"/>
+                <w:color w:val="B3CCFF"/>
+                <w:sz w:val="21"/>
+                <w:szCs w:val="21"/>
+              </w:rPr>
+              <w:t>async</w:t>
+            </w:r>
+            <w:r>
+              <w:rPr>
+                <w:rFonts w:ascii="Consolas" w:hAnsi="Consolas" w:cs="Consolas"/>
+                <w:color w:val="FFFFFF"/>
+                <w:sz w:val="21"/>
+                <w:szCs w:val="21"/>
+              </w:rPr>
+              <w:t xml:space="preserve"> </w:t>
+            </w:r>
+            <w:r>
+              <w:rPr>
+                <w:rFonts w:ascii="Consolas" w:hAnsi="Consolas" w:cs="Consolas"/>
+                <w:color w:val="B3CCFF"/>
+                <w:sz w:val="21"/>
+                <w:szCs w:val="21"/>
+              </w:rPr>
+              <w:t>function</w:t>
+            </w:r>
+            <w:r>
+              <w:rPr>
+                <w:rFonts w:ascii="Consolas" w:hAnsi="Consolas" w:cs="Consolas"/>
+                <w:color w:val="FFFFFF"/>
+                <w:sz w:val="21"/>
+                <w:szCs w:val="21"/>
+              </w:rPr>
+              <w:t xml:space="preserve"> getBudget</w:t>
+            </w:r>
+            <w:r>
+              <w:rPr>
+                <w:rFonts w:ascii="Consolas" w:hAnsi="Consolas" w:cs="Consolas"/>
+                <w:color w:val="E85D7F"/>
+                <w:sz w:val="21"/>
+                <w:szCs w:val="21"/>
+              </w:rPr>
+              <w:t>()</w:t>
+            </w:r>
+            <w:r>
+              <w:rPr>
+                <w:rFonts w:ascii="Consolas" w:hAnsi="Consolas" w:cs="Consolas"/>
+                <w:color w:val="FFFFFF"/>
+                <w:sz w:val="21"/>
+                <w:szCs w:val="21"/>
+              </w:rPr>
+              <w:t xml:space="preserve"> </w:t>
+            </w:r>
+            <w:r>
+              <w:rPr>
+                <w:rFonts w:ascii="Consolas" w:hAnsi="Consolas" w:cs="Consolas"/>
+                <w:color w:val="E85D7F"/>
+                <w:sz w:val="21"/>
+                <w:szCs w:val="21"/>
+              </w:rPr>
+              <w:t>{</w:t>
+            </w:r>
+          </w:p>
+          <w:p>
+            <w:pPr>
+              <w:shd w:val="clear" w:color="auto" w:fill="1E1E1E"/>
+              <w:spacing w:line="330" w:lineRule="atLeast"/>
+              <w:rPr>
+                <w:rFonts w:ascii="Consolas" w:hAnsi="Consolas" w:cs="Consolas"/>
+                <w:color w:val="FFFFFF"/>
+                <w:sz w:val="21"/>
+                <w:szCs w:val="21"/>
+              </w:rPr>
+            </w:pPr>
+            <w:r>
+              <w:rPr>
+                <w:rFonts w:ascii="Consolas" w:hAnsi="Consolas" w:cs="Consolas"/>
+                <w:color w:val="FFFFFF"/>
+                <w:sz w:val="21"/>
+                <w:szCs w:val="21"/>
+              </w:rPr>
+              <w:t xml:space="preserve">  </w:t>
+            </w:r>
+            <w:r>
+              <w:rPr>
+                <w:rFonts w:ascii="Consolas" w:hAnsi="Consolas" w:cs="Consolas"/>
+                <w:color w:val="B3CCFF"/>
+                <w:sz w:val="21"/>
+                <w:szCs w:val="21"/>
+              </w:rPr>
+              <w:t>const</w:t>
+            </w:r>
+            <w:r>
+              <w:rPr>
+                <w:rFonts w:ascii="Consolas" w:hAnsi="Consolas" w:cs="Consolas"/>
+                <w:color w:val="FFFFFF"/>
+                <w:sz w:val="21"/>
+                <w:szCs w:val="21"/>
+              </w:rPr>
+              <w:t xml:space="preserve"> result</w:t>
+            </w:r>
+            <w:r>
+              <w:rPr>
+                <w:rFonts w:ascii="Consolas" w:hAnsi="Consolas" w:cs="Consolas"/>
+                <w:color w:val="E85D7F"/>
+                <w:sz w:val="21"/>
+                <w:szCs w:val="21"/>
+              </w:rPr>
+              <w:t>:</w:t>
+            </w:r>
+            <w:r>
+              <w:rPr>
+                <w:rFonts w:ascii="Consolas" w:hAnsi="Consolas" w:cs="Consolas"/>
+                <w:color w:val="FFFFFF"/>
+                <w:sz w:val="21"/>
+                <w:szCs w:val="21"/>
+              </w:rPr>
+              <w:t xml:space="preserve"> </w:t>
+            </w:r>
+            <w:r>
+              <w:rPr>
+                <w:rFonts w:ascii="Consolas" w:hAnsi="Consolas" w:cs="Consolas"/>
+                <w:color w:val="E85D7F"/>
+                <w:sz w:val="21"/>
+                <w:szCs w:val="21"/>
+              </w:rPr>
+              <w:t>Budget</w:t>
+            </w:r>
+            <w:r>
+              <w:rPr>
+                <w:rFonts w:ascii="Consolas" w:hAnsi="Consolas" w:cs="Consolas"/>
+                <w:color w:val="FFFFFF"/>
+                <w:sz w:val="21"/>
+                <w:szCs w:val="21"/>
+              </w:rPr>
+              <w:t xml:space="preserve"> </w:t>
+            </w:r>
+            <w:r>
+              <w:rPr>
+                <w:rFonts w:ascii="Consolas" w:hAnsi="Consolas" w:cs="Consolas"/>
+                <w:color w:val="E85D7F"/>
+                <w:sz w:val="21"/>
+                <w:szCs w:val="21"/>
+              </w:rPr>
+              <w:t>=</w:t>
+            </w:r>
+            <w:r>
+              <w:rPr>
+                <w:rFonts w:ascii="Consolas" w:hAnsi="Consolas" w:cs="Consolas"/>
+                <w:color w:val="FFFFFF"/>
+                <w:sz w:val="21"/>
+                <w:szCs w:val="21"/>
+              </w:rPr>
+              <w:t xml:space="preserve"> </w:t>
+            </w:r>
+            <w:r>
+              <w:rPr>
+                <w:rFonts w:ascii="Consolas" w:hAnsi="Consolas" w:cs="Consolas"/>
+                <w:color w:val="B3CCFF"/>
+                <w:sz w:val="21"/>
+                <w:szCs w:val="21"/>
+              </w:rPr>
+              <w:t>await</w:t>
+            </w:r>
+            <w:r>
+              <w:rPr>
+                <w:rFonts w:ascii="Consolas" w:hAnsi="Consolas" w:cs="Consolas"/>
+                <w:color w:val="FFFFFF"/>
+                <w:sz w:val="21"/>
+                <w:szCs w:val="21"/>
+              </w:rPr>
+              <w:t xml:space="preserve"> getBudgetAsync</w:t>
+            </w:r>
+            <w:r>
+              <w:rPr>
+                <w:rFonts w:ascii="Consolas" w:hAnsi="Consolas" w:cs="Consolas"/>
+                <w:color w:val="E85D7F"/>
+                <w:sz w:val="21"/>
+                <w:szCs w:val="21"/>
+              </w:rPr>
+              <w:t>();</w:t>
+            </w:r>
+          </w:p>
+          <w:p>
+            <w:pPr>
+              <w:shd w:val="clear" w:color="auto" w:fill="1E1E1E"/>
+              <w:spacing w:line="330" w:lineRule="atLeast"/>
+              <w:rPr>
+                <w:rFonts w:ascii="Consolas" w:hAnsi="Consolas" w:cs="Consolas"/>
+                <w:color w:val="FFFFFF"/>
+                <w:sz w:val="21"/>
+                <w:szCs w:val="21"/>
+              </w:rPr>
+            </w:pPr>
+            <w:r>
+              <w:rPr>
+                <w:rFonts w:ascii="Consolas" w:hAnsi="Consolas" w:cs="Consolas"/>
+                <w:color w:val="FFFFFF"/>
+                <w:sz w:val="21"/>
+                <w:szCs w:val="21"/>
+              </w:rPr>
+              <w:t xml:space="preserve">  console</w:t>
+            </w:r>
+            <w:r>
+              <w:rPr>
+                <w:rFonts w:ascii="Consolas" w:hAnsi="Consolas" w:cs="Consolas"/>
+                <w:color w:val="E85D7F"/>
+                <w:sz w:val="21"/>
+                <w:szCs w:val="21"/>
+              </w:rPr>
+              <w:t>.</w:t>
+            </w:r>
+            <w:r>
+              <w:rPr>
+                <w:rFonts w:ascii="Consolas" w:hAnsi="Consolas" w:cs="Consolas"/>
+                <w:color w:val="FFFFFF"/>
+                <w:sz w:val="21"/>
+                <w:szCs w:val="21"/>
+              </w:rPr>
+              <w:t>log</w:t>
+            </w:r>
+            <w:r>
+              <w:rPr>
+                <w:rFonts w:ascii="Consolas" w:hAnsi="Consolas" w:cs="Consolas"/>
+                <w:color w:val="E85D7F"/>
+                <w:sz w:val="21"/>
+                <w:szCs w:val="21"/>
+              </w:rPr>
+              <w:t>(</w:t>
+            </w:r>
+            <w:r>
+              <w:rPr>
+                <w:rFonts w:ascii="Consolas" w:hAnsi="Consolas" w:cs="Consolas"/>
+                <w:color w:val="FFFFFF"/>
+                <w:sz w:val="21"/>
+                <w:szCs w:val="21"/>
+              </w:rPr>
+              <w:t>result</w:t>
+            </w:r>
+            <w:r>
+              <w:rPr>
+                <w:rFonts w:ascii="Consolas" w:hAnsi="Consolas" w:cs="Consolas"/>
+                <w:color w:val="E85D7F"/>
+                <w:sz w:val="21"/>
+                <w:szCs w:val="21"/>
+              </w:rPr>
+              <w:t>);</w:t>
+            </w:r>
+          </w:p>
+          <w:p>
+            <w:pPr>
+              <w:shd w:val="clear" w:color="auto" w:fill="1E1E1E"/>
+              <w:spacing w:line="330" w:lineRule="atLeast"/>
+              <w:rPr>
+                <w:rFonts w:ascii="Consolas" w:hAnsi="Consolas" w:cs="Consolas"/>
+                <w:color w:val="FFFFFF"/>
+                <w:sz w:val="21"/>
+                <w:szCs w:val="21"/>
+              </w:rPr>
+            </w:pPr>
+            <w:r>
+              <w:rPr>
+                <w:rFonts w:ascii="Consolas" w:hAnsi="Consolas" w:cs="Consolas"/>
+                <w:color w:val="E85D7F"/>
+                <w:sz w:val="21"/>
+                <w:szCs w:val="21"/>
+              </w:rPr>
+              <w:t>}</w:t>
+            </w:r>
+          </w:p>
+          <w:p>
+            <w:pPr>
+              <w:shd w:val="clear" w:color="auto" w:fill="1E1E1E"/>
+              <w:spacing w:line="330" w:lineRule="atLeast"/>
+              <w:rPr>
+                <w:rFonts w:ascii="Consolas" w:hAnsi="Consolas" w:cs="Consolas"/>
+                <w:color w:val="FFFFFF"/>
+                <w:sz w:val="21"/>
+                <w:szCs w:val="21"/>
+              </w:rPr>
+            </w:pPr>
+          </w:p>
+          <w:p>
+            <w:pPr>
+              <w:shd w:val="clear" w:color="auto" w:fill="1E1E1E"/>
+              <w:spacing w:line="330" w:lineRule="atLeast"/>
+              <w:rPr>
+                <w:rFonts w:ascii="Consolas" w:hAnsi="Consolas" w:cs="Consolas"/>
+                <w:color w:val="FFFFFF"/>
+                <w:sz w:val="21"/>
+                <w:szCs w:val="21"/>
+              </w:rPr>
+            </w:pPr>
+            <w:r>
+              <w:rPr>
+                <w:rFonts w:ascii="Consolas" w:hAnsi="Consolas" w:cs="Consolas"/>
+                <w:color w:val="FFFFFF"/>
+                <w:sz w:val="21"/>
+                <w:szCs w:val="21"/>
+              </w:rPr>
+              <w:lastRenderedPageBreak/>
+              <w:t>getBudget</w:t>
+            </w:r>
+            <w:r>
+              <w:rPr>
+                <w:rFonts w:ascii="Consolas" w:hAnsi="Consolas" w:cs="Consolas"/>
+                <w:color w:val="E85D7F"/>
+                <w:sz w:val="21"/>
+                <w:szCs w:val="21"/>
+              </w:rPr>
+              <w:t>();</w:t>
+            </w:r>
+          </w:p>
+        </w:tc>
+      </w:tr>
+    </w:tbl>
+    <w:p>
+      <w:pPr>
+        <w:tabs>
+          <w:tab w:val="left" w:pos="2980"/>
+        </w:tabs>
+        <w:rPr>
+          <w:rFonts w:asciiTheme="minorHAnsi" w:hAnsiTheme="minorHAnsi" w:cstheme="minorHAnsi"/>
+          <w:shd w:val="clear" w:color="auto" w:fill="FFFFFF"/>
+        </w:rPr>
+      </w:pPr>
+    </w:p>
     <w:sectPr>
       <w:pgSz w:w="12240" w:h="15840"/>
       <w:pgMar w:top="1440" w:right="1440" w:bottom="1440" w:left="1440" w:header="708" w:footer="708" w:gutter="0"/>
@@ -12584,7 +13629,7 @@
   <w:abstractNum w:abstractNumId="10" w15:restartNumberingAfterBreak="0">
     <w:nsid w:val="250F730A"/>
     <w:multiLevelType w:val="hybridMultilevel"/>
-    <w:tmpl w:val="54D2880A"/>
+    <w:tmpl w:val="01125F38"/>
     <w:lvl w:ilvl="0" w:tplc="90B27F62">
       <w:start w:val="1"/>
       <w:numFmt w:val="decimal"/>
@@ -13220,6 +14265,101 @@
     </w:lvl>
   </w:abstractNum>
   <w:abstractNum w:abstractNumId="17" w15:restartNumberingAfterBreak="0">
+    <w:nsid w:val="4E457840"/>
+    <w:multiLevelType w:val="hybridMultilevel"/>
+    <w:tmpl w:val="54D2880A"/>
+    <w:lvl w:ilvl="0" w:tplc="90B27F62">
+      <w:start w:val="1"/>
+      <w:numFmt w:val="decimal"/>
+      <w:lvlText w:val="%1)"/>
+      <w:lvlJc w:val="left"/>
+      <w:pPr>
+        <w:ind w:left="720" w:hanging="360"/>
+      </w:pPr>
+      <w:rPr>
+        <w:rFonts w:hint="default"/>
+        <w:sz w:val="28"/>
+        <w:szCs w:val="28"/>
+      </w:rPr>
+    </w:lvl>
+    <w:lvl w:ilvl="1" w:tplc="CA1079B4">
+      <w:start w:val="1"/>
+      <w:numFmt w:val="lowerLetter"/>
+      <w:lvlText w:val="%2."/>
+      <w:lvlJc w:val="left"/>
+      <w:pPr>
+        <w:ind w:left="1440" w:hanging="360"/>
+      </w:pPr>
+      <w:rPr>
+        <w:sz w:val="24"/>
+        <w:szCs w:val="24"/>
+      </w:rPr>
+    </w:lvl>
+    <w:lvl w:ilvl="2" w:tplc="0409001B">
+      <w:start w:val="1"/>
+      <w:numFmt w:val="lowerRoman"/>
+      <w:lvlText w:val="%3."/>
+      <w:lvlJc w:val="right"/>
+      <w:pPr>
+        <w:ind w:left="2160" w:hanging="180"/>
+      </w:pPr>
+    </w:lvl>
+    <w:lvl w:ilvl="3" w:tplc="0409000F" w:tentative="1">
+      <w:start w:val="1"/>
+      <w:numFmt w:val="decimal"/>
+      <w:lvlText w:val="%4."/>
+      <w:lvlJc w:val="left"/>
+      <w:pPr>
+        <w:ind w:left="2880" w:hanging="360"/>
+      </w:pPr>
+    </w:lvl>
+    <w:lvl w:ilvl="4" w:tplc="04090019" w:tentative="1">
+      <w:start w:val="1"/>
+      <w:numFmt w:val="lowerLetter"/>
+      <w:lvlText w:val="%5."/>
+      <w:lvlJc w:val="left"/>
+      <w:pPr>
+        <w:ind w:left="3600" w:hanging="360"/>
+      </w:pPr>
+    </w:lvl>
+    <w:lvl w:ilvl="5" w:tplc="0409001B" w:tentative="1">
+      <w:start w:val="1"/>
+      <w:numFmt w:val="lowerRoman"/>
+      <w:lvlText w:val="%6."/>
+      <w:lvlJc w:val="right"/>
+      <w:pPr>
+        <w:ind w:left="4320" w:hanging="180"/>
+      </w:pPr>
+    </w:lvl>
+    <w:lvl w:ilvl="6" w:tplc="0409000F" w:tentative="1">
+      <w:start w:val="1"/>
+      <w:numFmt w:val="decimal"/>
+      <w:lvlText w:val="%7."/>
+      <w:lvlJc w:val="left"/>
+      <w:pPr>
+        <w:ind w:left="5040" w:hanging="360"/>
+      </w:pPr>
+    </w:lvl>
+    <w:lvl w:ilvl="7" w:tplc="04090019" w:tentative="1">
+      <w:start w:val="1"/>
+      <w:numFmt w:val="lowerLetter"/>
+      <w:lvlText w:val="%8."/>
+      <w:lvlJc w:val="left"/>
+      <w:pPr>
+        <w:ind w:left="5760" w:hanging="360"/>
+      </w:pPr>
+    </w:lvl>
+    <w:lvl w:ilvl="8" w:tplc="0409001B" w:tentative="1">
+      <w:start w:val="1"/>
+      <w:numFmt w:val="lowerRoman"/>
+      <w:lvlText w:val="%9."/>
+      <w:lvlJc w:val="right"/>
+      <w:pPr>
+        <w:ind w:left="6480" w:hanging="180"/>
+      </w:pPr>
+    </w:lvl>
+  </w:abstractNum>
+  <w:abstractNum w:abstractNumId="18" w15:restartNumberingAfterBreak="0">
     <w:nsid w:val="50E408BF"/>
     <w:multiLevelType w:val="hybridMultilevel"/>
     <w:tmpl w:val="BCBE6968"/>
@@ -13332,7 +14472,7 @@
       </w:rPr>
     </w:lvl>
   </w:abstractNum>
-  <w:abstractNum w:abstractNumId="18" w15:restartNumberingAfterBreak="0">
+  <w:abstractNum w:abstractNumId="19" w15:restartNumberingAfterBreak="0">
     <w:nsid w:val="52751265"/>
     <w:multiLevelType w:val="hybridMultilevel"/>
     <w:tmpl w:val="66D6A67E"/>
@@ -13427,7 +14567,7 @@
       </w:pPr>
     </w:lvl>
   </w:abstractNum>
-  <w:abstractNum w:abstractNumId="19" w15:restartNumberingAfterBreak="0">
+  <w:abstractNum w:abstractNumId="20" w15:restartNumberingAfterBreak="0">
     <w:nsid w:val="52CB0831"/>
     <w:multiLevelType w:val="hybridMultilevel"/>
     <w:tmpl w:val="8CA4D62A"/>
@@ -13520,7 +14660,7 @@
       </w:pPr>
     </w:lvl>
   </w:abstractNum>
-  <w:abstractNum w:abstractNumId="20" w15:restartNumberingAfterBreak="0">
+  <w:abstractNum w:abstractNumId="21" w15:restartNumberingAfterBreak="0">
     <w:nsid w:val="553F2B35"/>
     <w:multiLevelType w:val="hybridMultilevel"/>
     <w:tmpl w:val="7954259C"/>
@@ -13609,7 +14749,7 @@
       </w:pPr>
     </w:lvl>
   </w:abstractNum>
-  <w:abstractNum w:abstractNumId="21" w15:restartNumberingAfterBreak="0">
+  <w:abstractNum w:abstractNumId="22" w15:restartNumberingAfterBreak="0">
     <w:nsid w:val="5F44714F"/>
     <w:multiLevelType w:val="hybridMultilevel"/>
     <w:tmpl w:val="25D24ED6"/>
@@ -13698,7 +14838,7 @@
       </w:pPr>
     </w:lvl>
   </w:abstractNum>
-  <w:abstractNum w:abstractNumId="22" w15:restartNumberingAfterBreak="0">
+  <w:abstractNum w:abstractNumId="23" w15:restartNumberingAfterBreak="0">
     <w:nsid w:val="65BC251F"/>
     <w:multiLevelType w:val="hybridMultilevel"/>
     <w:tmpl w:val="25D24ED6"/>
@@ -13787,7 +14927,7 @@
       </w:pPr>
     </w:lvl>
   </w:abstractNum>
-  <w:abstractNum w:abstractNumId="23" w15:restartNumberingAfterBreak="0">
+  <w:abstractNum w:abstractNumId="24" w15:restartNumberingAfterBreak="0">
     <w:nsid w:val="6607793B"/>
     <w:multiLevelType w:val="hybridMultilevel"/>
     <w:tmpl w:val="66D6A67E"/>
@@ -13882,7 +15022,7 @@
       </w:pPr>
     </w:lvl>
   </w:abstractNum>
-  <w:abstractNum w:abstractNumId="24" w15:restartNumberingAfterBreak="0">
+  <w:abstractNum w:abstractNumId="25" w15:restartNumberingAfterBreak="0">
     <w:nsid w:val="688B6B82"/>
     <w:multiLevelType w:val="hybridMultilevel"/>
     <w:tmpl w:val="20B640F4"/>
@@ -13971,7 +15111,7 @@
       </w:pPr>
     </w:lvl>
   </w:abstractNum>
-  <w:abstractNum w:abstractNumId="25" w15:restartNumberingAfterBreak="0">
+  <w:abstractNum w:abstractNumId="26" w15:restartNumberingAfterBreak="0">
     <w:nsid w:val="691B10B1"/>
     <w:multiLevelType w:val="hybridMultilevel"/>
     <w:tmpl w:val="496E8954"/>
@@ -14060,7 +15200,7 @@
       </w:pPr>
     </w:lvl>
   </w:abstractNum>
-  <w:abstractNum w:abstractNumId="26" w15:restartNumberingAfterBreak="0">
+  <w:abstractNum w:abstractNumId="27" w15:restartNumberingAfterBreak="0">
     <w:nsid w:val="6B766D80"/>
     <w:multiLevelType w:val="hybridMultilevel"/>
     <w:tmpl w:val="3AF89046"/>
@@ -14153,7 +15293,7 @@
       </w:pPr>
     </w:lvl>
   </w:abstractNum>
-  <w:abstractNum w:abstractNumId="27" w15:restartNumberingAfterBreak="0">
+  <w:abstractNum w:abstractNumId="28" w15:restartNumberingAfterBreak="0">
     <w:nsid w:val="6C81524C"/>
     <w:multiLevelType w:val="hybridMultilevel"/>
     <w:tmpl w:val="EE3295C2"/>
@@ -14248,7 +15388,7 @@
       </w:pPr>
     </w:lvl>
   </w:abstractNum>
-  <w:abstractNum w:abstractNumId="28" w15:restartNumberingAfterBreak="0">
+  <w:abstractNum w:abstractNumId="29" w15:restartNumberingAfterBreak="0">
     <w:nsid w:val="6DD83C6A"/>
     <w:multiLevelType w:val="hybridMultilevel"/>
     <w:tmpl w:val="3AF89046"/>
@@ -14341,7 +15481,7 @@
       </w:pPr>
     </w:lvl>
   </w:abstractNum>
-  <w:abstractNum w:abstractNumId="29" w15:restartNumberingAfterBreak="0">
+  <w:abstractNum w:abstractNumId="30" w15:restartNumberingAfterBreak="0">
     <w:nsid w:val="6E4A5CEC"/>
     <w:multiLevelType w:val="hybridMultilevel"/>
     <w:tmpl w:val="06649BDA"/>
@@ -14432,7 +15572,7 @@
       </w:pPr>
     </w:lvl>
   </w:abstractNum>
-  <w:abstractNum w:abstractNumId="30" w15:restartNumberingAfterBreak="0">
+  <w:abstractNum w:abstractNumId="31" w15:restartNumberingAfterBreak="0">
     <w:nsid w:val="724515C8"/>
     <w:multiLevelType w:val="hybridMultilevel"/>
     <w:tmpl w:val="A290F5F2"/>
@@ -14521,7 +15661,7 @@
       </w:pPr>
     </w:lvl>
   </w:abstractNum>
-  <w:abstractNum w:abstractNumId="31" w15:restartNumberingAfterBreak="0">
+  <w:abstractNum w:abstractNumId="32" w15:restartNumberingAfterBreak="0">
     <w:nsid w:val="72F60A37"/>
     <w:multiLevelType w:val="hybridMultilevel"/>
     <w:tmpl w:val="B7DABB3E"/>
@@ -14610,7 +15750,7 @@
       </w:pPr>
     </w:lvl>
   </w:abstractNum>
-  <w:abstractNum w:abstractNumId="32" w15:restartNumberingAfterBreak="0">
+  <w:abstractNum w:abstractNumId="33" w15:restartNumberingAfterBreak="0">
     <w:nsid w:val="752A1B65"/>
     <w:multiLevelType w:val="hybridMultilevel"/>
     <w:tmpl w:val="25D24ED6"/>
@@ -14699,7 +15839,7 @@
       </w:pPr>
     </w:lvl>
   </w:abstractNum>
-  <w:abstractNum w:abstractNumId="33" w15:restartNumberingAfterBreak="0">
+  <w:abstractNum w:abstractNumId="34" w15:restartNumberingAfterBreak="0">
     <w:nsid w:val="78D1390F"/>
     <w:multiLevelType w:val="hybridMultilevel"/>
     <w:tmpl w:val="EE1E9BFE"/>
@@ -14788,7 +15928,7 @@
       </w:pPr>
     </w:lvl>
   </w:abstractNum>
-  <w:abstractNum w:abstractNumId="34" w15:restartNumberingAfterBreak="0">
+  <w:abstractNum w:abstractNumId="35" w15:restartNumberingAfterBreak="0">
     <w:nsid w:val="7B19375F"/>
     <w:multiLevelType w:val="hybridMultilevel"/>
     <w:tmpl w:val="B0FC42D8"/>
@@ -14901,7 +16041,7 @@
       </w:rPr>
     </w:lvl>
   </w:abstractNum>
-  <w:abstractNum w:abstractNumId="35" w15:restartNumberingAfterBreak="0">
+  <w:abstractNum w:abstractNumId="36" w15:restartNumberingAfterBreak="0">
     <w:nsid w:val="7C5E7D5F"/>
     <w:multiLevelType w:val="hybridMultilevel"/>
     <w:tmpl w:val="8870BFD6"/>
@@ -14994,49 +16134,49 @@
     <w:abstractNumId w:val="3"/>
   </w:num>
   <w:num w:numId="2">
-    <w:abstractNumId w:val="20"/>
+    <w:abstractNumId w:val="21"/>
   </w:num>
   <w:num w:numId="3">
-    <w:abstractNumId w:val="30"/>
+    <w:abstractNumId w:val="31"/>
   </w:num>
   <w:num w:numId="4">
-    <w:abstractNumId w:val="17"/>
+    <w:abstractNumId w:val="18"/>
   </w:num>
   <w:num w:numId="5">
-    <w:abstractNumId w:val="28"/>
+    <w:abstractNumId w:val="29"/>
   </w:num>
   <w:num w:numId="6">
-    <w:abstractNumId w:val="26"/>
+    <w:abstractNumId w:val="27"/>
   </w:num>
   <w:num w:numId="7">
     <w:abstractNumId w:val="14"/>
   </w:num>
   <w:num w:numId="8">
-    <w:abstractNumId w:val="34"/>
+    <w:abstractNumId w:val="35"/>
   </w:num>
   <w:num w:numId="9">
     <w:abstractNumId w:val="7"/>
   </w:num>
   <w:num w:numId="10">
-    <w:abstractNumId w:val="19"/>
+    <w:abstractNumId w:val="20"/>
   </w:num>
   <w:num w:numId="11">
-    <w:abstractNumId w:val="29"/>
+    <w:abstractNumId w:val="30"/>
   </w:num>
   <w:num w:numId="12">
     <w:abstractNumId w:val="9"/>
   </w:num>
   <w:num w:numId="13">
-    <w:abstractNumId w:val="22"/>
+    <w:abstractNumId w:val="23"/>
   </w:num>
   <w:num w:numId="14">
     <w:abstractNumId w:val="12"/>
   </w:num>
   <w:num w:numId="15">
-    <w:abstractNumId w:val="32"/>
+    <w:abstractNumId w:val="33"/>
   </w:num>
   <w:num w:numId="16">
-    <w:abstractNumId w:val="21"/>
+    <w:abstractNumId w:val="22"/>
   </w:num>
   <w:num w:numId="17">
     <w:abstractNumId w:val="0"/>
@@ -15051,37 +16191,37 @@
     <w:abstractNumId w:val="2"/>
   </w:num>
   <w:num w:numId="21">
-    <w:abstractNumId w:val="18"/>
+    <w:abstractNumId w:val="19"/>
   </w:num>
   <w:num w:numId="22">
-    <w:abstractNumId w:val="23"/>
+    <w:abstractNumId w:val="24"/>
   </w:num>
   <w:num w:numId="23">
     <w:abstractNumId w:val="5"/>
   </w:num>
   <w:num w:numId="24">
-    <w:abstractNumId w:val="27"/>
+    <w:abstractNumId w:val="28"/>
   </w:num>
   <w:num w:numId="25">
     <w:abstractNumId w:val="13"/>
   </w:num>
   <w:num w:numId="26">
-    <w:abstractNumId w:val="35"/>
+    <w:abstractNumId w:val="36"/>
   </w:num>
   <w:num w:numId="27">
-    <w:abstractNumId w:val="33"/>
+    <w:abstractNumId w:val="34"/>
   </w:num>
   <w:num w:numId="28">
-    <w:abstractNumId w:val="24"/>
+    <w:abstractNumId w:val="25"/>
   </w:num>
   <w:num w:numId="29">
     <w:abstractNumId w:val="11"/>
   </w:num>
   <w:num w:numId="30">
-    <w:abstractNumId w:val="25"/>
+    <w:abstractNumId w:val="26"/>
   </w:num>
   <w:num w:numId="31">
-    <w:abstractNumId w:val="31"/>
+    <w:abstractNumId w:val="32"/>
   </w:num>
   <w:num w:numId="32">
     <w:abstractNumId w:val="15"/>
@@ -15097,6 +16237,9 @@
   </w:num>
   <w:num w:numId="36">
     <w:abstractNumId w:val="6"/>
+  </w:num>
+  <w:num w:numId="37">
+    <w:abstractNumId w:val="17"/>
   </w:num>
 </w:numbering>
 </file>

</xml_diff>

<commit_message>
feat: Add progress #173 'Learn Typescript'
</commit_message>
<xml_diff>
--- a/learn-typescript/chapter_6/Chapter 6 - Advanced Object Types.docx
+++ b/learn-typescript/chapter_6/Chapter 6 - Advanced Object Types.docx
@@ -14571,6 +14571,1722 @@
         </w:rPr>
       </w:pPr>
     </w:p>
+    <w:p>
+      <w:pPr>
+        <w:tabs>
+          <w:tab w:val="left" w:pos="2980"/>
+        </w:tabs>
+        <w:rPr>
+          <w:rFonts w:asciiTheme="minorHAnsi" w:hAnsiTheme="minorHAnsi" w:cstheme="minorHAnsi"/>
+          <w:shd w:val="clear" w:color="auto" w:fill="FFFFFF"/>
+        </w:rPr>
+      </w:pPr>
+    </w:p>
+    <w:p>
+      <w:pPr>
+        <w:tabs>
+          <w:tab w:val="left" w:pos="2980"/>
+        </w:tabs>
+        <w:rPr>
+          <w:rFonts w:asciiTheme="minorHAnsi" w:hAnsiTheme="minorHAnsi" w:cstheme="minorHAnsi"/>
+          <w:shd w:val="clear" w:color="auto" w:fill="FFFFFF"/>
+        </w:rPr>
+      </w:pPr>
+      <w:r>
+        <w:rPr>
+          <w:rFonts w:asciiTheme="minorHAnsi" w:hAnsiTheme="minorHAnsi" w:cstheme="minorHAnsi"/>
+          <w:shd w:val="clear" w:color="auto" w:fill="FFFFFF"/>
+        </w:rPr>
+        <w:t>Exercise</w:t>
+      </w:r>
+    </w:p>
+    <w:p>
+      <w:pPr>
+        <w:tabs>
+          <w:tab w:val="left" w:pos="2980"/>
+        </w:tabs>
+        <w:rPr>
+          <w:rFonts w:asciiTheme="minorHAnsi" w:hAnsiTheme="minorHAnsi" w:cstheme="minorHAnsi"/>
+          <w:shd w:val="clear" w:color="auto" w:fill="FFFFFF"/>
+        </w:rPr>
+      </w:pPr>
+    </w:p>
+    <w:tbl>
+      <w:tblPr>
+        <w:tblStyle w:val="TableGrid"/>
+        <w:tblW w:w="0" w:type="auto"/>
+        <w:tblLook w:val="04A0" w:firstRow="1" w:lastRow="0" w:firstColumn="1" w:lastColumn="0" w:noHBand="0" w:noVBand="1"/>
+      </w:tblPr>
+      <w:tblGrid>
+        <w:gridCol w:w="9350"/>
+      </w:tblGrid>
+      <w:tr>
+        <w:tc>
+          <w:tcPr>
+            <w:tcW w:w="9350" w:type="dxa"/>
+          </w:tcPr>
+          <w:p>
+            <w:pPr>
+              <w:shd w:val="clear" w:color="auto" w:fill="1E1E1E"/>
+              <w:spacing w:line="330" w:lineRule="atLeast"/>
+              <w:rPr>
+                <w:rFonts w:ascii="Consolas" w:hAnsi="Consolas" w:cs="Consolas"/>
+                <w:color w:val="FFFFFF"/>
+                <w:sz w:val="21"/>
+                <w:szCs w:val="21"/>
+              </w:rPr>
+            </w:pPr>
+            <w:r>
+              <w:rPr>
+                <w:rFonts w:ascii="Consolas" w:hAnsi="Consolas" w:cs="Consolas"/>
+                <w:color w:val="939598"/>
+                <w:sz w:val="21"/>
+                <w:szCs w:val="21"/>
+              </w:rPr>
+              <w:t>// Write an interface here</w:t>
+            </w:r>
+          </w:p>
+          <w:p>
+            <w:pPr>
+              <w:shd w:val="clear" w:color="auto" w:fill="1E1E1E"/>
+              <w:spacing w:line="330" w:lineRule="atLeast"/>
+              <w:rPr>
+                <w:rFonts w:ascii="Consolas" w:hAnsi="Consolas" w:cs="Consolas"/>
+                <w:color w:val="FFFFFF"/>
+                <w:sz w:val="21"/>
+                <w:szCs w:val="21"/>
+              </w:rPr>
+            </w:pPr>
+            <w:r>
+              <w:rPr>
+                <w:rFonts w:ascii="Consolas" w:hAnsi="Consolas" w:cs="Consolas"/>
+                <w:color w:val="B3CCFF"/>
+                <w:sz w:val="21"/>
+                <w:szCs w:val="21"/>
+              </w:rPr>
+              <w:t>interface</w:t>
+            </w:r>
+            <w:r>
+              <w:rPr>
+                <w:rFonts w:ascii="Consolas" w:hAnsi="Consolas" w:cs="Consolas"/>
+                <w:color w:val="FFFFFF"/>
+                <w:sz w:val="21"/>
+                <w:szCs w:val="21"/>
+              </w:rPr>
+              <w:t xml:space="preserve"> </w:t>
+            </w:r>
+            <w:proofErr w:type="spellStart"/>
+            <w:r>
+              <w:rPr>
+                <w:rFonts w:ascii="Consolas" w:hAnsi="Consolas" w:cs="Consolas"/>
+                <w:color w:val="E85D7F"/>
+                <w:sz w:val="21"/>
+                <w:szCs w:val="21"/>
+              </w:rPr>
+              <w:t>UserNameOptions</w:t>
+            </w:r>
+            <w:proofErr w:type="spellEnd"/>
+            <w:r>
+              <w:rPr>
+                <w:rFonts w:ascii="Consolas" w:hAnsi="Consolas" w:cs="Consolas"/>
+                <w:color w:val="FFFFFF"/>
+                <w:sz w:val="21"/>
+                <w:szCs w:val="21"/>
+              </w:rPr>
+              <w:t xml:space="preserve"> </w:t>
+            </w:r>
+            <w:r>
+              <w:rPr>
+                <w:rFonts w:ascii="Consolas" w:hAnsi="Consolas" w:cs="Consolas"/>
+                <w:color w:val="E85D7F"/>
+                <w:sz w:val="21"/>
+                <w:szCs w:val="21"/>
+              </w:rPr>
+              <w:t>{</w:t>
+            </w:r>
+          </w:p>
+          <w:p>
+            <w:pPr>
+              <w:shd w:val="clear" w:color="auto" w:fill="1E1E1E"/>
+              <w:spacing w:line="330" w:lineRule="atLeast"/>
+              <w:rPr>
+                <w:rFonts w:ascii="Consolas" w:hAnsi="Consolas" w:cs="Consolas"/>
+                <w:color w:val="FFFFFF"/>
+                <w:sz w:val="21"/>
+                <w:szCs w:val="21"/>
+              </w:rPr>
+            </w:pPr>
+            <w:r>
+              <w:rPr>
+                <w:rFonts w:ascii="Consolas" w:hAnsi="Consolas" w:cs="Consolas"/>
+                <w:color w:val="FFFFFF"/>
+                <w:sz w:val="21"/>
+                <w:szCs w:val="21"/>
+              </w:rPr>
+              <w:t xml:space="preserve">  </w:t>
+            </w:r>
+            <w:proofErr w:type="spellStart"/>
+            <w:proofErr w:type="gramStart"/>
+            <w:r>
+              <w:rPr>
+                <w:rFonts w:ascii="Consolas" w:hAnsi="Consolas" w:cs="Consolas"/>
+                <w:color w:val="FFFFFF"/>
+                <w:sz w:val="21"/>
+                <w:szCs w:val="21"/>
+              </w:rPr>
+              <w:t>firstName</w:t>
+            </w:r>
+            <w:proofErr w:type="spellEnd"/>
+            <w:r>
+              <w:rPr>
+                <w:rFonts w:ascii="Consolas" w:hAnsi="Consolas" w:cs="Consolas"/>
+                <w:color w:val="FFFFFF"/>
+                <w:sz w:val="21"/>
+                <w:szCs w:val="21"/>
+              </w:rPr>
+              <w:t>?:</w:t>
+            </w:r>
+            <w:proofErr w:type="gramEnd"/>
+            <w:r>
+              <w:rPr>
+                <w:rFonts w:ascii="Consolas" w:hAnsi="Consolas" w:cs="Consolas"/>
+                <w:color w:val="FFFFFF"/>
+                <w:sz w:val="21"/>
+                <w:szCs w:val="21"/>
+              </w:rPr>
+              <w:t xml:space="preserve"> </w:t>
+            </w:r>
+            <w:r>
+              <w:rPr>
+                <w:rFonts w:ascii="Consolas" w:hAnsi="Consolas" w:cs="Consolas"/>
+                <w:color w:val="B3CCFF"/>
+                <w:sz w:val="21"/>
+                <w:szCs w:val="21"/>
+              </w:rPr>
+              <w:t>string</w:t>
+            </w:r>
+            <w:r>
+              <w:rPr>
+                <w:rFonts w:ascii="Consolas" w:hAnsi="Consolas" w:cs="Consolas"/>
+                <w:color w:val="E85D7F"/>
+                <w:sz w:val="21"/>
+                <w:szCs w:val="21"/>
+              </w:rPr>
+              <w:t>,</w:t>
+            </w:r>
+          </w:p>
+          <w:p>
+            <w:pPr>
+              <w:shd w:val="clear" w:color="auto" w:fill="1E1E1E"/>
+              <w:spacing w:line="330" w:lineRule="atLeast"/>
+              <w:rPr>
+                <w:rFonts w:ascii="Consolas" w:hAnsi="Consolas" w:cs="Consolas"/>
+                <w:color w:val="FFFFFF"/>
+                <w:sz w:val="21"/>
+                <w:szCs w:val="21"/>
+              </w:rPr>
+            </w:pPr>
+            <w:r>
+              <w:rPr>
+                <w:rFonts w:ascii="Consolas" w:hAnsi="Consolas" w:cs="Consolas"/>
+                <w:color w:val="FFFFFF"/>
+                <w:sz w:val="21"/>
+                <w:szCs w:val="21"/>
+              </w:rPr>
+              <w:t xml:space="preserve">  </w:t>
+            </w:r>
+            <w:proofErr w:type="spellStart"/>
+            <w:proofErr w:type="gramStart"/>
+            <w:r>
+              <w:rPr>
+                <w:rFonts w:ascii="Consolas" w:hAnsi="Consolas" w:cs="Consolas"/>
+                <w:color w:val="FFFFFF"/>
+                <w:sz w:val="21"/>
+                <w:szCs w:val="21"/>
+              </w:rPr>
+              <w:t>lastName</w:t>
+            </w:r>
+            <w:proofErr w:type="spellEnd"/>
+            <w:r>
+              <w:rPr>
+                <w:rFonts w:ascii="Consolas" w:hAnsi="Consolas" w:cs="Consolas"/>
+                <w:color w:val="FFFFFF"/>
+                <w:sz w:val="21"/>
+                <w:szCs w:val="21"/>
+              </w:rPr>
+              <w:t>?:</w:t>
+            </w:r>
+            <w:proofErr w:type="gramEnd"/>
+            <w:r>
+              <w:rPr>
+                <w:rFonts w:ascii="Consolas" w:hAnsi="Consolas" w:cs="Consolas"/>
+                <w:color w:val="FFFFFF"/>
+                <w:sz w:val="21"/>
+                <w:szCs w:val="21"/>
+              </w:rPr>
+              <w:t xml:space="preserve"> </w:t>
+            </w:r>
+            <w:r>
+              <w:rPr>
+                <w:rFonts w:ascii="Consolas" w:hAnsi="Consolas" w:cs="Consolas"/>
+                <w:color w:val="B3CCFF"/>
+                <w:sz w:val="21"/>
+                <w:szCs w:val="21"/>
+              </w:rPr>
+              <w:t>string</w:t>
+            </w:r>
+            <w:r>
+              <w:rPr>
+                <w:rFonts w:ascii="Consolas" w:hAnsi="Consolas" w:cs="Consolas"/>
+                <w:color w:val="E85D7F"/>
+                <w:sz w:val="21"/>
+                <w:szCs w:val="21"/>
+              </w:rPr>
+              <w:t>,</w:t>
+            </w:r>
+          </w:p>
+          <w:p>
+            <w:pPr>
+              <w:shd w:val="clear" w:color="auto" w:fill="1E1E1E"/>
+              <w:spacing w:line="330" w:lineRule="atLeast"/>
+              <w:rPr>
+                <w:rFonts w:ascii="Consolas" w:hAnsi="Consolas" w:cs="Consolas"/>
+                <w:color w:val="FFFFFF"/>
+                <w:sz w:val="21"/>
+                <w:szCs w:val="21"/>
+              </w:rPr>
+            </w:pPr>
+            <w:r>
+              <w:rPr>
+                <w:rFonts w:ascii="Consolas" w:hAnsi="Consolas" w:cs="Consolas"/>
+                <w:color w:val="FFFFFF"/>
+                <w:sz w:val="21"/>
+                <w:szCs w:val="21"/>
+              </w:rPr>
+              <w:t xml:space="preserve">  username</w:t>
+            </w:r>
+            <w:r>
+              <w:rPr>
+                <w:rFonts w:ascii="Consolas" w:hAnsi="Consolas" w:cs="Consolas"/>
+                <w:color w:val="E85D7F"/>
+                <w:sz w:val="21"/>
+                <w:szCs w:val="21"/>
+              </w:rPr>
+              <w:t>:</w:t>
+            </w:r>
+            <w:r>
+              <w:rPr>
+                <w:rFonts w:ascii="Consolas" w:hAnsi="Consolas" w:cs="Consolas"/>
+                <w:color w:val="FFFFFF"/>
+                <w:sz w:val="21"/>
+                <w:szCs w:val="21"/>
+              </w:rPr>
+              <w:t xml:space="preserve"> </w:t>
+            </w:r>
+            <w:r>
+              <w:rPr>
+                <w:rFonts w:ascii="Consolas" w:hAnsi="Consolas" w:cs="Consolas"/>
+                <w:color w:val="B3CCFF"/>
+                <w:sz w:val="21"/>
+                <w:szCs w:val="21"/>
+              </w:rPr>
+              <w:t>string</w:t>
+            </w:r>
+          </w:p>
+          <w:p>
+            <w:pPr>
+              <w:shd w:val="clear" w:color="auto" w:fill="1E1E1E"/>
+              <w:spacing w:line="330" w:lineRule="atLeast"/>
+              <w:rPr>
+                <w:rFonts w:ascii="Consolas" w:hAnsi="Consolas" w:cs="Consolas"/>
+                <w:color w:val="FFFFFF"/>
+                <w:sz w:val="21"/>
+                <w:szCs w:val="21"/>
+              </w:rPr>
+            </w:pPr>
+            <w:r>
+              <w:rPr>
+                <w:rFonts w:ascii="Consolas" w:hAnsi="Consolas" w:cs="Consolas"/>
+                <w:color w:val="E85D7F"/>
+                <w:sz w:val="21"/>
+                <w:szCs w:val="21"/>
+              </w:rPr>
+              <w:t>}</w:t>
+            </w:r>
+          </w:p>
+          <w:p>
+            <w:pPr>
+              <w:shd w:val="clear" w:color="auto" w:fill="1E1E1E"/>
+              <w:spacing w:line="330" w:lineRule="atLeast"/>
+              <w:rPr>
+                <w:rFonts w:ascii="Consolas" w:hAnsi="Consolas" w:cs="Consolas"/>
+                <w:color w:val="FFFFFF"/>
+                <w:sz w:val="21"/>
+                <w:szCs w:val="21"/>
+              </w:rPr>
+            </w:pPr>
+          </w:p>
+          <w:p>
+            <w:pPr>
+              <w:shd w:val="clear" w:color="auto" w:fill="1E1E1E"/>
+              <w:spacing w:line="330" w:lineRule="atLeast"/>
+              <w:rPr>
+                <w:rFonts w:ascii="Consolas" w:hAnsi="Consolas" w:cs="Consolas"/>
+                <w:color w:val="FFFFFF"/>
+                <w:sz w:val="21"/>
+                <w:szCs w:val="21"/>
+              </w:rPr>
+            </w:pPr>
+            <w:r>
+              <w:rPr>
+                <w:rFonts w:ascii="Consolas" w:hAnsi="Consolas" w:cs="Consolas"/>
+                <w:color w:val="B3CCFF"/>
+                <w:sz w:val="21"/>
+                <w:szCs w:val="21"/>
+              </w:rPr>
+              <w:t>function</w:t>
+            </w:r>
+            <w:r>
+              <w:rPr>
+                <w:rFonts w:ascii="Consolas" w:hAnsi="Consolas" w:cs="Consolas"/>
+                <w:color w:val="FFFFFF"/>
+                <w:sz w:val="21"/>
+                <w:szCs w:val="21"/>
+              </w:rPr>
+              <w:t xml:space="preserve"> </w:t>
+            </w:r>
+            <w:proofErr w:type="spellStart"/>
+            <w:proofErr w:type="gramStart"/>
+            <w:r>
+              <w:rPr>
+                <w:rFonts w:ascii="Consolas" w:hAnsi="Consolas" w:cs="Consolas"/>
+                <w:color w:val="FFFFFF"/>
+                <w:sz w:val="21"/>
+                <w:szCs w:val="21"/>
+              </w:rPr>
+              <w:t>getUserName</w:t>
+            </w:r>
+            <w:proofErr w:type="spellEnd"/>
+            <w:r>
+              <w:rPr>
+                <w:rFonts w:ascii="Consolas" w:hAnsi="Consolas" w:cs="Consolas"/>
+                <w:color w:val="E85D7F"/>
+                <w:sz w:val="21"/>
+                <w:szCs w:val="21"/>
+              </w:rPr>
+              <w:t>(</w:t>
+            </w:r>
+            <w:proofErr w:type="gramEnd"/>
+            <w:r>
+              <w:rPr>
+                <w:rFonts w:ascii="Consolas" w:hAnsi="Consolas" w:cs="Consolas"/>
+                <w:color w:val="FFFFFF"/>
+                <w:sz w:val="21"/>
+                <w:szCs w:val="21"/>
+              </w:rPr>
+              <w:t>options</w:t>
+            </w:r>
+            <w:r>
+              <w:rPr>
+                <w:rFonts w:ascii="Consolas" w:hAnsi="Consolas" w:cs="Consolas"/>
+                <w:color w:val="E85D7F"/>
+                <w:sz w:val="21"/>
+                <w:szCs w:val="21"/>
+              </w:rPr>
+              <w:t>:</w:t>
+            </w:r>
+            <w:r>
+              <w:rPr>
+                <w:rFonts w:ascii="Consolas" w:hAnsi="Consolas" w:cs="Consolas"/>
+                <w:color w:val="FFFFFF"/>
+                <w:sz w:val="21"/>
+                <w:szCs w:val="21"/>
+              </w:rPr>
+              <w:t xml:space="preserve"> </w:t>
+            </w:r>
+            <w:proofErr w:type="spellStart"/>
+            <w:r>
+              <w:rPr>
+                <w:rFonts w:ascii="Consolas" w:hAnsi="Consolas" w:cs="Consolas"/>
+                <w:color w:val="E85D7F"/>
+                <w:sz w:val="21"/>
+                <w:szCs w:val="21"/>
+              </w:rPr>
+              <w:t>UserNameOptions</w:t>
+            </w:r>
+            <w:proofErr w:type="spellEnd"/>
+            <w:r>
+              <w:rPr>
+                <w:rFonts w:ascii="Consolas" w:hAnsi="Consolas" w:cs="Consolas"/>
+                <w:color w:val="E85D7F"/>
+                <w:sz w:val="21"/>
+                <w:szCs w:val="21"/>
+              </w:rPr>
+              <w:t>)</w:t>
+            </w:r>
+            <w:r>
+              <w:rPr>
+                <w:rFonts w:ascii="Consolas" w:hAnsi="Consolas" w:cs="Consolas"/>
+                <w:color w:val="FFFFFF"/>
+                <w:sz w:val="21"/>
+                <w:szCs w:val="21"/>
+              </w:rPr>
+              <w:t xml:space="preserve"> </w:t>
+            </w:r>
+            <w:r>
+              <w:rPr>
+                <w:rFonts w:ascii="Consolas" w:hAnsi="Consolas" w:cs="Consolas"/>
+                <w:color w:val="E85D7F"/>
+                <w:sz w:val="21"/>
+                <w:szCs w:val="21"/>
+              </w:rPr>
+              <w:t>{</w:t>
+            </w:r>
+          </w:p>
+          <w:p>
+            <w:pPr>
+              <w:shd w:val="clear" w:color="auto" w:fill="1E1E1E"/>
+              <w:spacing w:line="330" w:lineRule="atLeast"/>
+              <w:rPr>
+                <w:rFonts w:ascii="Consolas" w:hAnsi="Consolas" w:cs="Consolas"/>
+                <w:color w:val="FFFFFF"/>
+                <w:sz w:val="21"/>
+                <w:szCs w:val="21"/>
+              </w:rPr>
+            </w:pPr>
+            <w:r>
+              <w:rPr>
+                <w:rFonts w:ascii="Consolas" w:hAnsi="Consolas" w:cs="Consolas"/>
+                <w:color w:val="FFFFFF"/>
+                <w:sz w:val="21"/>
+                <w:szCs w:val="21"/>
+              </w:rPr>
+              <w:t xml:space="preserve">  </w:t>
+            </w:r>
+            <w:r>
+              <w:rPr>
+                <w:rFonts w:ascii="Consolas" w:hAnsi="Consolas" w:cs="Consolas"/>
+                <w:color w:val="B3CCFF"/>
+                <w:sz w:val="21"/>
+                <w:szCs w:val="21"/>
+              </w:rPr>
+              <w:t>if</w:t>
+            </w:r>
+            <w:r>
+              <w:rPr>
+                <w:rFonts w:ascii="Consolas" w:hAnsi="Consolas" w:cs="Consolas"/>
+                <w:color w:val="FFFFFF"/>
+                <w:sz w:val="21"/>
+                <w:szCs w:val="21"/>
+              </w:rPr>
+              <w:t xml:space="preserve"> </w:t>
+            </w:r>
+            <w:r>
+              <w:rPr>
+                <w:rFonts w:ascii="Consolas" w:hAnsi="Consolas" w:cs="Consolas"/>
+                <w:color w:val="E85D7F"/>
+                <w:sz w:val="21"/>
+                <w:szCs w:val="21"/>
+              </w:rPr>
+              <w:t>(</w:t>
+            </w:r>
+            <w:proofErr w:type="spellStart"/>
+            <w:proofErr w:type="gramStart"/>
+            <w:r>
+              <w:rPr>
+                <w:rFonts w:ascii="Consolas" w:hAnsi="Consolas" w:cs="Consolas"/>
+                <w:color w:val="FFFFFF"/>
+                <w:sz w:val="21"/>
+                <w:szCs w:val="21"/>
+              </w:rPr>
+              <w:t>options</w:t>
+            </w:r>
+            <w:r>
+              <w:rPr>
+                <w:rFonts w:ascii="Consolas" w:hAnsi="Consolas" w:cs="Consolas"/>
+                <w:color w:val="E85D7F"/>
+                <w:sz w:val="21"/>
+                <w:szCs w:val="21"/>
+              </w:rPr>
+              <w:t>.</w:t>
+            </w:r>
+            <w:r>
+              <w:rPr>
+                <w:rFonts w:ascii="Consolas" w:hAnsi="Consolas" w:cs="Consolas"/>
+                <w:color w:val="FFFFFF"/>
+                <w:sz w:val="21"/>
+                <w:szCs w:val="21"/>
+              </w:rPr>
+              <w:t>firstName</w:t>
+            </w:r>
+            <w:proofErr w:type="spellEnd"/>
+            <w:proofErr w:type="gramEnd"/>
+            <w:r>
+              <w:rPr>
+                <w:rFonts w:ascii="Consolas" w:hAnsi="Consolas" w:cs="Consolas"/>
+                <w:color w:val="FFFFFF"/>
+                <w:sz w:val="21"/>
+                <w:szCs w:val="21"/>
+              </w:rPr>
+              <w:t xml:space="preserve"> </w:t>
+            </w:r>
+            <w:r>
+              <w:rPr>
+                <w:rFonts w:ascii="Consolas" w:hAnsi="Consolas" w:cs="Consolas"/>
+                <w:color w:val="E85D7F"/>
+                <w:sz w:val="21"/>
+                <w:szCs w:val="21"/>
+              </w:rPr>
+              <w:t>&amp;&amp;</w:t>
+            </w:r>
+            <w:r>
+              <w:rPr>
+                <w:rFonts w:ascii="Consolas" w:hAnsi="Consolas" w:cs="Consolas"/>
+                <w:color w:val="FFFFFF"/>
+                <w:sz w:val="21"/>
+                <w:szCs w:val="21"/>
+              </w:rPr>
+              <w:t xml:space="preserve"> </w:t>
+            </w:r>
+            <w:proofErr w:type="spellStart"/>
+            <w:r>
+              <w:rPr>
+                <w:rFonts w:ascii="Consolas" w:hAnsi="Consolas" w:cs="Consolas"/>
+                <w:color w:val="FFFFFF"/>
+                <w:sz w:val="21"/>
+                <w:szCs w:val="21"/>
+              </w:rPr>
+              <w:t>options</w:t>
+            </w:r>
+            <w:r>
+              <w:rPr>
+                <w:rFonts w:ascii="Consolas" w:hAnsi="Consolas" w:cs="Consolas"/>
+                <w:color w:val="E85D7F"/>
+                <w:sz w:val="21"/>
+                <w:szCs w:val="21"/>
+              </w:rPr>
+              <w:t>.</w:t>
+            </w:r>
+            <w:r>
+              <w:rPr>
+                <w:rFonts w:ascii="Consolas" w:hAnsi="Consolas" w:cs="Consolas"/>
+                <w:color w:val="FFFFFF"/>
+                <w:sz w:val="21"/>
+                <w:szCs w:val="21"/>
+              </w:rPr>
+              <w:t>lastName</w:t>
+            </w:r>
+            <w:proofErr w:type="spellEnd"/>
+            <w:r>
+              <w:rPr>
+                <w:rFonts w:ascii="Consolas" w:hAnsi="Consolas" w:cs="Consolas"/>
+                <w:color w:val="E85D7F"/>
+                <w:sz w:val="21"/>
+                <w:szCs w:val="21"/>
+              </w:rPr>
+              <w:t>)</w:t>
+            </w:r>
+            <w:r>
+              <w:rPr>
+                <w:rFonts w:ascii="Consolas" w:hAnsi="Consolas" w:cs="Consolas"/>
+                <w:color w:val="FFFFFF"/>
+                <w:sz w:val="21"/>
+                <w:szCs w:val="21"/>
+              </w:rPr>
+              <w:t xml:space="preserve"> </w:t>
+            </w:r>
+            <w:r>
+              <w:rPr>
+                <w:rFonts w:ascii="Consolas" w:hAnsi="Consolas" w:cs="Consolas"/>
+                <w:color w:val="E85D7F"/>
+                <w:sz w:val="21"/>
+                <w:szCs w:val="21"/>
+              </w:rPr>
+              <w:t>{</w:t>
+            </w:r>
+          </w:p>
+          <w:p>
+            <w:pPr>
+              <w:shd w:val="clear" w:color="auto" w:fill="1E1E1E"/>
+              <w:spacing w:line="330" w:lineRule="atLeast"/>
+              <w:rPr>
+                <w:rFonts w:ascii="Consolas" w:hAnsi="Consolas" w:cs="Consolas"/>
+                <w:color w:val="FFFFFF"/>
+                <w:sz w:val="21"/>
+                <w:szCs w:val="21"/>
+              </w:rPr>
+            </w:pPr>
+            <w:r>
+              <w:rPr>
+                <w:rFonts w:ascii="Consolas" w:hAnsi="Consolas" w:cs="Consolas"/>
+                <w:color w:val="FFFFFF"/>
+                <w:sz w:val="21"/>
+                <w:szCs w:val="21"/>
+              </w:rPr>
+              <w:lastRenderedPageBreak/>
+              <w:t xml:space="preserve">    </w:t>
+            </w:r>
+            <w:r>
+              <w:rPr>
+                <w:rFonts w:ascii="Consolas" w:hAnsi="Consolas" w:cs="Consolas"/>
+                <w:color w:val="B3CCFF"/>
+                <w:sz w:val="21"/>
+                <w:szCs w:val="21"/>
+              </w:rPr>
+              <w:t>return</w:t>
+            </w:r>
+            <w:r>
+              <w:rPr>
+                <w:rFonts w:ascii="Consolas" w:hAnsi="Consolas" w:cs="Consolas"/>
+                <w:color w:val="FFFFFF"/>
+                <w:sz w:val="21"/>
+                <w:szCs w:val="21"/>
+              </w:rPr>
+              <w:t xml:space="preserve"> console</w:t>
+            </w:r>
+            <w:r>
+              <w:rPr>
+                <w:rFonts w:ascii="Consolas" w:hAnsi="Consolas" w:cs="Consolas"/>
+                <w:color w:val="E85D7F"/>
+                <w:sz w:val="21"/>
+                <w:szCs w:val="21"/>
+              </w:rPr>
+              <w:t>.</w:t>
+            </w:r>
+            <w:r>
+              <w:rPr>
+                <w:rFonts w:ascii="Consolas" w:hAnsi="Consolas" w:cs="Consolas"/>
+                <w:color w:val="FFFFFF"/>
+                <w:sz w:val="21"/>
+                <w:szCs w:val="21"/>
+              </w:rPr>
+              <w:t>log</w:t>
+            </w:r>
+            <w:r>
+              <w:rPr>
+                <w:rFonts w:ascii="Consolas" w:hAnsi="Consolas" w:cs="Consolas"/>
+                <w:color w:val="E85D7F"/>
+                <w:sz w:val="21"/>
+                <w:szCs w:val="21"/>
+              </w:rPr>
+              <w:t>(</w:t>
+            </w:r>
+            <w:r>
+              <w:rPr>
+                <w:rFonts w:ascii="Consolas" w:hAnsi="Consolas" w:cs="Consolas"/>
+                <w:color w:val="FFE083"/>
+                <w:sz w:val="21"/>
+                <w:szCs w:val="21"/>
+              </w:rPr>
+              <w:t>`</w:t>
+            </w:r>
+            <w:r>
+              <w:rPr>
+                <w:rFonts w:ascii="Consolas" w:hAnsi="Consolas" w:cs="Consolas"/>
+                <w:color w:val="E85D7F"/>
+                <w:sz w:val="21"/>
+                <w:szCs w:val="21"/>
+              </w:rPr>
+              <w:t>${</w:t>
+            </w:r>
+            <w:proofErr w:type="spellStart"/>
+            <w:proofErr w:type="gramStart"/>
+            <w:r>
+              <w:rPr>
+                <w:rFonts w:ascii="Consolas" w:hAnsi="Consolas" w:cs="Consolas"/>
+                <w:color w:val="FFFFFF"/>
+                <w:sz w:val="21"/>
+                <w:szCs w:val="21"/>
+              </w:rPr>
+              <w:t>options</w:t>
+            </w:r>
+            <w:r>
+              <w:rPr>
+                <w:rFonts w:ascii="Consolas" w:hAnsi="Consolas" w:cs="Consolas"/>
+                <w:color w:val="E85D7F"/>
+                <w:sz w:val="21"/>
+                <w:szCs w:val="21"/>
+              </w:rPr>
+              <w:t>.</w:t>
+            </w:r>
+            <w:r>
+              <w:rPr>
+                <w:rFonts w:ascii="Consolas" w:hAnsi="Consolas" w:cs="Consolas"/>
+                <w:color w:val="FFFFFF"/>
+                <w:sz w:val="21"/>
+                <w:szCs w:val="21"/>
+              </w:rPr>
+              <w:t>firstName</w:t>
+            </w:r>
+            <w:proofErr w:type="spellEnd"/>
+            <w:proofErr w:type="gramEnd"/>
+            <w:r>
+              <w:rPr>
+                <w:rFonts w:ascii="Consolas" w:hAnsi="Consolas" w:cs="Consolas"/>
+                <w:color w:val="E85D7F"/>
+                <w:sz w:val="21"/>
+                <w:szCs w:val="21"/>
+              </w:rPr>
+              <w:t>}</w:t>
+            </w:r>
+            <w:r>
+              <w:rPr>
+                <w:rFonts w:ascii="Consolas" w:hAnsi="Consolas" w:cs="Consolas"/>
+                <w:color w:val="FFE083"/>
+                <w:sz w:val="21"/>
+                <w:szCs w:val="21"/>
+              </w:rPr>
+              <w:t xml:space="preserve"> </w:t>
+            </w:r>
+            <w:r>
+              <w:rPr>
+                <w:rFonts w:ascii="Consolas" w:hAnsi="Consolas" w:cs="Consolas"/>
+                <w:color w:val="E85D7F"/>
+                <w:sz w:val="21"/>
+                <w:szCs w:val="21"/>
+              </w:rPr>
+              <w:t>${</w:t>
+            </w:r>
+            <w:proofErr w:type="spellStart"/>
+            <w:r>
+              <w:rPr>
+                <w:rFonts w:ascii="Consolas" w:hAnsi="Consolas" w:cs="Consolas"/>
+                <w:color w:val="FFFFFF"/>
+                <w:sz w:val="21"/>
+                <w:szCs w:val="21"/>
+              </w:rPr>
+              <w:t>options</w:t>
+            </w:r>
+            <w:r>
+              <w:rPr>
+                <w:rFonts w:ascii="Consolas" w:hAnsi="Consolas" w:cs="Consolas"/>
+                <w:color w:val="E85D7F"/>
+                <w:sz w:val="21"/>
+                <w:szCs w:val="21"/>
+              </w:rPr>
+              <w:t>.</w:t>
+            </w:r>
+            <w:r>
+              <w:rPr>
+                <w:rFonts w:ascii="Consolas" w:hAnsi="Consolas" w:cs="Consolas"/>
+                <w:color w:val="FFFFFF"/>
+                <w:sz w:val="21"/>
+                <w:szCs w:val="21"/>
+              </w:rPr>
+              <w:t>lastName</w:t>
+            </w:r>
+            <w:proofErr w:type="spellEnd"/>
+            <w:r>
+              <w:rPr>
+                <w:rFonts w:ascii="Consolas" w:hAnsi="Consolas" w:cs="Consolas"/>
+                <w:color w:val="E85D7F"/>
+                <w:sz w:val="21"/>
+                <w:szCs w:val="21"/>
+              </w:rPr>
+              <w:t>}</w:t>
+            </w:r>
+            <w:r>
+              <w:rPr>
+                <w:rFonts w:ascii="Consolas" w:hAnsi="Consolas" w:cs="Consolas"/>
+                <w:color w:val="FFE083"/>
+                <w:sz w:val="21"/>
+                <w:szCs w:val="21"/>
+              </w:rPr>
+              <w:t>`</w:t>
+            </w:r>
+            <w:r>
+              <w:rPr>
+                <w:rFonts w:ascii="Consolas" w:hAnsi="Consolas" w:cs="Consolas"/>
+                <w:color w:val="E85D7F"/>
+                <w:sz w:val="21"/>
+                <w:szCs w:val="21"/>
+              </w:rPr>
+              <w:t>);</w:t>
+            </w:r>
+          </w:p>
+          <w:p>
+            <w:pPr>
+              <w:shd w:val="clear" w:color="auto" w:fill="1E1E1E"/>
+              <w:spacing w:line="330" w:lineRule="atLeast"/>
+              <w:rPr>
+                <w:rFonts w:ascii="Consolas" w:hAnsi="Consolas" w:cs="Consolas"/>
+                <w:color w:val="FFFFFF"/>
+                <w:sz w:val="21"/>
+                <w:szCs w:val="21"/>
+              </w:rPr>
+            </w:pPr>
+            <w:r>
+              <w:rPr>
+                <w:rFonts w:ascii="Consolas" w:hAnsi="Consolas" w:cs="Consolas"/>
+                <w:color w:val="FFFFFF"/>
+                <w:sz w:val="21"/>
+                <w:szCs w:val="21"/>
+              </w:rPr>
+              <w:t xml:space="preserve">  </w:t>
+            </w:r>
+            <w:r>
+              <w:rPr>
+                <w:rFonts w:ascii="Consolas" w:hAnsi="Consolas" w:cs="Consolas"/>
+                <w:color w:val="E85D7F"/>
+                <w:sz w:val="21"/>
+                <w:szCs w:val="21"/>
+              </w:rPr>
+              <w:t>}</w:t>
+            </w:r>
+          </w:p>
+          <w:p>
+            <w:pPr>
+              <w:shd w:val="clear" w:color="auto" w:fill="1E1E1E"/>
+              <w:spacing w:line="330" w:lineRule="atLeast"/>
+              <w:rPr>
+                <w:rFonts w:ascii="Consolas" w:hAnsi="Consolas" w:cs="Consolas"/>
+                <w:color w:val="FFFFFF"/>
+                <w:sz w:val="21"/>
+                <w:szCs w:val="21"/>
+              </w:rPr>
+            </w:pPr>
+          </w:p>
+          <w:p>
+            <w:pPr>
+              <w:shd w:val="clear" w:color="auto" w:fill="1E1E1E"/>
+              <w:spacing w:line="330" w:lineRule="atLeast"/>
+              <w:rPr>
+                <w:rFonts w:ascii="Consolas" w:hAnsi="Consolas" w:cs="Consolas"/>
+                <w:color w:val="FFFFFF"/>
+                <w:sz w:val="21"/>
+                <w:szCs w:val="21"/>
+              </w:rPr>
+            </w:pPr>
+            <w:r>
+              <w:rPr>
+                <w:rFonts w:ascii="Consolas" w:hAnsi="Consolas" w:cs="Consolas"/>
+                <w:color w:val="FFFFFF"/>
+                <w:sz w:val="21"/>
+                <w:szCs w:val="21"/>
+              </w:rPr>
+              <w:t xml:space="preserve">  </w:t>
+            </w:r>
+            <w:r>
+              <w:rPr>
+                <w:rFonts w:ascii="Consolas" w:hAnsi="Consolas" w:cs="Consolas"/>
+                <w:color w:val="B3CCFF"/>
+                <w:sz w:val="21"/>
+                <w:szCs w:val="21"/>
+              </w:rPr>
+              <w:t>return</w:t>
+            </w:r>
+            <w:r>
+              <w:rPr>
+                <w:rFonts w:ascii="Consolas" w:hAnsi="Consolas" w:cs="Consolas"/>
+                <w:color w:val="FFFFFF"/>
+                <w:sz w:val="21"/>
+                <w:szCs w:val="21"/>
+              </w:rPr>
+              <w:t xml:space="preserve"> console</w:t>
+            </w:r>
+            <w:r>
+              <w:rPr>
+                <w:rFonts w:ascii="Consolas" w:hAnsi="Consolas" w:cs="Consolas"/>
+                <w:color w:val="E85D7F"/>
+                <w:sz w:val="21"/>
+                <w:szCs w:val="21"/>
+              </w:rPr>
+              <w:t>.</w:t>
+            </w:r>
+            <w:r>
+              <w:rPr>
+                <w:rFonts w:ascii="Consolas" w:hAnsi="Consolas" w:cs="Consolas"/>
+                <w:color w:val="FFFFFF"/>
+                <w:sz w:val="21"/>
+                <w:szCs w:val="21"/>
+              </w:rPr>
+              <w:t>log</w:t>
+            </w:r>
+            <w:r>
+              <w:rPr>
+                <w:rFonts w:ascii="Consolas" w:hAnsi="Consolas" w:cs="Consolas"/>
+                <w:color w:val="E85D7F"/>
+                <w:sz w:val="21"/>
+                <w:szCs w:val="21"/>
+              </w:rPr>
+              <w:t>(</w:t>
+            </w:r>
+            <w:proofErr w:type="spellStart"/>
+            <w:proofErr w:type="gramStart"/>
+            <w:r>
+              <w:rPr>
+                <w:rFonts w:ascii="Consolas" w:hAnsi="Consolas" w:cs="Consolas"/>
+                <w:color w:val="FFFFFF"/>
+                <w:sz w:val="21"/>
+                <w:szCs w:val="21"/>
+              </w:rPr>
+              <w:t>options</w:t>
+            </w:r>
+            <w:r>
+              <w:rPr>
+                <w:rFonts w:ascii="Consolas" w:hAnsi="Consolas" w:cs="Consolas"/>
+                <w:color w:val="E85D7F"/>
+                <w:sz w:val="21"/>
+                <w:szCs w:val="21"/>
+              </w:rPr>
+              <w:t>.</w:t>
+            </w:r>
+            <w:r>
+              <w:rPr>
+                <w:rFonts w:ascii="Consolas" w:hAnsi="Consolas" w:cs="Consolas"/>
+                <w:color w:val="FFFFFF"/>
+                <w:sz w:val="21"/>
+                <w:szCs w:val="21"/>
+              </w:rPr>
+              <w:t>username</w:t>
+            </w:r>
+            <w:proofErr w:type="spellEnd"/>
+            <w:proofErr w:type="gramEnd"/>
+            <w:r>
+              <w:rPr>
+                <w:rFonts w:ascii="Consolas" w:hAnsi="Consolas" w:cs="Consolas"/>
+                <w:color w:val="E85D7F"/>
+                <w:sz w:val="21"/>
+                <w:szCs w:val="21"/>
+              </w:rPr>
+              <w:t>);</w:t>
+            </w:r>
+          </w:p>
+          <w:p>
+            <w:pPr>
+              <w:shd w:val="clear" w:color="auto" w:fill="1E1E1E"/>
+              <w:spacing w:line="330" w:lineRule="atLeast"/>
+              <w:rPr>
+                <w:rFonts w:ascii="Consolas" w:hAnsi="Consolas" w:cs="Consolas"/>
+                <w:color w:val="FFFFFF"/>
+                <w:sz w:val="21"/>
+                <w:szCs w:val="21"/>
+              </w:rPr>
+            </w:pPr>
+            <w:r>
+              <w:rPr>
+                <w:rFonts w:ascii="Consolas" w:hAnsi="Consolas" w:cs="Consolas"/>
+                <w:color w:val="E85D7F"/>
+                <w:sz w:val="21"/>
+                <w:szCs w:val="21"/>
+              </w:rPr>
+              <w:t>}</w:t>
+            </w:r>
+          </w:p>
+          <w:p>
+            <w:pPr>
+              <w:shd w:val="clear" w:color="auto" w:fill="1E1E1E"/>
+              <w:spacing w:line="330" w:lineRule="atLeast"/>
+              <w:rPr>
+                <w:rFonts w:ascii="Consolas" w:hAnsi="Consolas" w:cs="Consolas"/>
+                <w:color w:val="FFFFFF"/>
+                <w:sz w:val="21"/>
+                <w:szCs w:val="21"/>
+              </w:rPr>
+            </w:pPr>
+          </w:p>
+          <w:p>
+            <w:pPr>
+              <w:shd w:val="clear" w:color="auto" w:fill="1E1E1E"/>
+              <w:spacing w:line="330" w:lineRule="atLeast"/>
+              <w:rPr>
+                <w:rFonts w:ascii="Consolas" w:hAnsi="Consolas" w:cs="Consolas"/>
+                <w:color w:val="FFFFFF"/>
+                <w:sz w:val="21"/>
+                <w:szCs w:val="21"/>
+              </w:rPr>
+            </w:pPr>
+            <w:proofErr w:type="spellStart"/>
+            <w:proofErr w:type="gramStart"/>
+            <w:r>
+              <w:rPr>
+                <w:rFonts w:ascii="Consolas" w:hAnsi="Consolas" w:cs="Consolas"/>
+                <w:color w:val="FFFFFF"/>
+                <w:sz w:val="21"/>
+                <w:szCs w:val="21"/>
+              </w:rPr>
+              <w:t>getUserName</w:t>
+            </w:r>
+            <w:proofErr w:type="spellEnd"/>
+            <w:r>
+              <w:rPr>
+                <w:rFonts w:ascii="Consolas" w:hAnsi="Consolas" w:cs="Consolas"/>
+                <w:color w:val="E85D7F"/>
+                <w:sz w:val="21"/>
+                <w:szCs w:val="21"/>
+              </w:rPr>
+              <w:t>(</w:t>
+            </w:r>
+            <w:proofErr w:type="gramEnd"/>
+            <w:r>
+              <w:rPr>
+                <w:rFonts w:ascii="Consolas" w:hAnsi="Consolas" w:cs="Consolas"/>
+                <w:color w:val="E85D7F"/>
+                <w:sz w:val="21"/>
+                <w:szCs w:val="21"/>
+              </w:rPr>
+              <w:t>{</w:t>
+            </w:r>
+          </w:p>
+          <w:p>
+            <w:pPr>
+              <w:shd w:val="clear" w:color="auto" w:fill="1E1E1E"/>
+              <w:spacing w:line="330" w:lineRule="atLeast"/>
+              <w:rPr>
+                <w:rFonts w:ascii="Consolas" w:hAnsi="Consolas" w:cs="Consolas"/>
+                <w:color w:val="FFFFFF"/>
+                <w:sz w:val="21"/>
+                <w:szCs w:val="21"/>
+              </w:rPr>
+            </w:pPr>
+            <w:r>
+              <w:rPr>
+                <w:rFonts w:ascii="Consolas" w:hAnsi="Consolas" w:cs="Consolas"/>
+                <w:color w:val="FFFFFF"/>
+                <w:sz w:val="21"/>
+                <w:szCs w:val="21"/>
+              </w:rPr>
+              <w:t xml:space="preserve">  </w:t>
+            </w:r>
+            <w:proofErr w:type="spellStart"/>
+            <w:r>
+              <w:rPr>
+                <w:rFonts w:ascii="Consolas" w:hAnsi="Consolas" w:cs="Consolas"/>
+                <w:color w:val="FFFFFF"/>
+                <w:sz w:val="21"/>
+                <w:szCs w:val="21"/>
+              </w:rPr>
+              <w:t>firstName</w:t>
+            </w:r>
+            <w:proofErr w:type="spellEnd"/>
+            <w:r>
+              <w:rPr>
+                <w:rFonts w:ascii="Consolas" w:hAnsi="Consolas" w:cs="Consolas"/>
+                <w:color w:val="E85D7F"/>
+                <w:sz w:val="21"/>
+                <w:szCs w:val="21"/>
+              </w:rPr>
+              <w:t>:</w:t>
+            </w:r>
+            <w:r>
+              <w:rPr>
+                <w:rFonts w:ascii="Consolas" w:hAnsi="Consolas" w:cs="Consolas"/>
+                <w:color w:val="FFFFFF"/>
+                <w:sz w:val="21"/>
+                <w:szCs w:val="21"/>
+              </w:rPr>
+              <w:t xml:space="preserve"> </w:t>
+            </w:r>
+            <w:r>
+              <w:rPr>
+                <w:rFonts w:ascii="Consolas" w:hAnsi="Consolas" w:cs="Consolas"/>
+                <w:color w:val="FFE083"/>
+                <w:sz w:val="21"/>
+                <w:szCs w:val="21"/>
+              </w:rPr>
+              <w:t>'Mr.'</w:t>
+            </w:r>
+            <w:r>
+              <w:rPr>
+                <w:rFonts w:ascii="Consolas" w:hAnsi="Consolas" w:cs="Consolas"/>
+                <w:color w:val="E85D7F"/>
+                <w:sz w:val="21"/>
+                <w:szCs w:val="21"/>
+              </w:rPr>
+              <w:t>,</w:t>
+            </w:r>
+          </w:p>
+          <w:p>
+            <w:pPr>
+              <w:shd w:val="clear" w:color="auto" w:fill="1E1E1E"/>
+              <w:spacing w:line="330" w:lineRule="atLeast"/>
+              <w:rPr>
+                <w:rFonts w:ascii="Consolas" w:hAnsi="Consolas" w:cs="Consolas"/>
+                <w:color w:val="FFFFFF"/>
+                <w:sz w:val="21"/>
+                <w:szCs w:val="21"/>
+              </w:rPr>
+            </w:pPr>
+            <w:r>
+              <w:rPr>
+                <w:rFonts w:ascii="Consolas" w:hAnsi="Consolas" w:cs="Consolas"/>
+                <w:color w:val="FFFFFF"/>
+                <w:sz w:val="21"/>
+                <w:szCs w:val="21"/>
+              </w:rPr>
+              <w:t xml:space="preserve">  </w:t>
+            </w:r>
+            <w:proofErr w:type="spellStart"/>
+            <w:r>
+              <w:rPr>
+                <w:rFonts w:ascii="Consolas" w:hAnsi="Consolas" w:cs="Consolas"/>
+                <w:color w:val="FFFFFF"/>
+                <w:sz w:val="21"/>
+                <w:szCs w:val="21"/>
+              </w:rPr>
+              <w:t>lastName</w:t>
+            </w:r>
+            <w:proofErr w:type="spellEnd"/>
+            <w:r>
+              <w:rPr>
+                <w:rFonts w:ascii="Consolas" w:hAnsi="Consolas" w:cs="Consolas"/>
+                <w:color w:val="E85D7F"/>
+                <w:sz w:val="21"/>
+                <w:szCs w:val="21"/>
+              </w:rPr>
+              <w:t>:</w:t>
+            </w:r>
+            <w:r>
+              <w:rPr>
+                <w:rFonts w:ascii="Consolas" w:hAnsi="Consolas" w:cs="Consolas"/>
+                <w:color w:val="FFFFFF"/>
+                <w:sz w:val="21"/>
+                <w:szCs w:val="21"/>
+              </w:rPr>
+              <w:t xml:space="preserve"> </w:t>
+            </w:r>
+            <w:r>
+              <w:rPr>
+                <w:rFonts w:ascii="Consolas" w:hAnsi="Consolas" w:cs="Consolas"/>
+                <w:color w:val="FFE083"/>
+                <w:sz w:val="21"/>
+                <w:szCs w:val="21"/>
+              </w:rPr>
+              <w:t>'Oshiro'</w:t>
+            </w:r>
+            <w:r>
+              <w:rPr>
+                <w:rFonts w:ascii="Consolas" w:hAnsi="Consolas" w:cs="Consolas"/>
+                <w:color w:val="E85D7F"/>
+                <w:sz w:val="21"/>
+                <w:szCs w:val="21"/>
+              </w:rPr>
+              <w:t>,</w:t>
+            </w:r>
+          </w:p>
+          <w:p>
+            <w:pPr>
+              <w:shd w:val="clear" w:color="auto" w:fill="1E1E1E"/>
+              <w:spacing w:line="330" w:lineRule="atLeast"/>
+              <w:rPr>
+                <w:rFonts w:ascii="Consolas" w:hAnsi="Consolas" w:cs="Consolas"/>
+                <w:color w:val="FFFFFF"/>
+                <w:sz w:val="21"/>
+                <w:szCs w:val="21"/>
+              </w:rPr>
+            </w:pPr>
+            <w:r>
+              <w:rPr>
+                <w:rFonts w:ascii="Consolas" w:hAnsi="Consolas" w:cs="Consolas"/>
+                <w:color w:val="FFFFFF"/>
+                <w:sz w:val="21"/>
+                <w:szCs w:val="21"/>
+              </w:rPr>
+              <w:t xml:space="preserve">  username</w:t>
+            </w:r>
+            <w:r>
+              <w:rPr>
+                <w:rFonts w:ascii="Consolas" w:hAnsi="Consolas" w:cs="Consolas"/>
+                <w:color w:val="E85D7F"/>
+                <w:sz w:val="21"/>
+                <w:szCs w:val="21"/>
+              </w:rPr>
+              <w:t>:</w:t>
+            </w:r>
+            <w:r>
+              <w:rPr>
+                <w:rFonts w:ascii="Consolas" w:hAnsi="Consolas" w:cs="Consolas"/>
+                <w:color w:val="FFFFFF"/>
+                <w:sz w:val="21"/>
+                <w:szCs w:val="21"/>
+              </w:rPr>
+              <w:t xml:space="preserve"> </w:t>
+            </w:r>
+            <w:r>
+              <w:rPr>
+                <w:rFonts w:ascii="Consolas" w:hAnsi="Consolas" w:cs="Consolas"/>
+                <w:color w:val="FFE083"/>
+                <w:sz w:val="21"/>
+                <w:szCs w:val="21"/>
+              </w:rPr>
+              <w:t>'hotelowner304'</w:t>
+            </w:r>
+          </w:p>
+          <w:p>
+            <w:pPr>
+              <w:shd w:val="clear" w:color="auto" w:fill="1E1E1E"/>
+              <w:spacing w:line="330" w:lineRule="atLeast"/>
+              <w:rPr>
+                <w:rFonts w:ascii="Consolas" w:hAnsi="Consolas" w:cs="Consolas"/>
+                <w:color w:val="FFFFFF"/>
+                <w:sz w:val="21"/>
+                <w:szCs w:val="21"/>
+              </w:rPr>
+            </w:pPr>
+            <w:r>
+              <w:rPr>
+                <w:rFonts w:ascii="Consolas" w:hAnsi="Consolas" w:cs="Consolas"/>
+                <w:color w:val="E85D7F"/>
+                <w:sz w:val="21"/>
+                <w:szCs w:val="21"/>
+              </w:rPr>
+              <w:t>})</w:t>
+            </w:r>
+          </w:p>
+          <w:p>
+            <w:pPr>
+              <w:shd w:val="clear" w:color="auto" w:fill="1E1E1E"/>
+              <w:spacing w:line="330" w:lineRule="atLeast"/>
+              <w:rPr>
+                <w:rFonts w:ascii="Consolas" w:hAnsi="Consolas" w:cs="Consolas"/>
+                <w:color w:val="FFFFFF"/>
+                <w:sz w:val="21"/>
+                <w:szCs w:val="21"/>
+              </w:rPr>
+            </w:pPr>
+          </w:p>
+          <w:p>
+            <w:pPr>
+              <w:shd w:val="clear" w:color="auto" w:fill="1E1E1E"/>
+              <w:spacing w:line="330" w:lineRule="atLeast"/>
+              <w:rPr>
+                <w:rFonts w:ascii="Consolas" w:hAnsi="Consolas" w:cs="Consolas"/>
+                <w:color w:val="FFFFFF"/>
+                <w:sz w:val="21"/>
+                <w:szCs w:val="21"/>
+              </w:rPr>
+            </w:pPr>
+            <w:proofErr w:type="spellStart"/>
+            <w:proofErr w:type="gramStart"/>
+            <w:r>
+              <w:rPr>
+                <w:rFonts w:ascii="Consolas" w:hAnsi="Consolas" w:cs="Consolas"/>
+                <w:color w:val="FFFFFF"/>
+                <w:sz w:val="21"/>
+                <w:szCs w:val="21"/>
+              </w:rPr>
+              <w:t>getUserName</w:t>
+            </w:r>
+            <w:proofErr w:type="spellEnd"/>
+            <w:r>
+              <w:rPr>
+                <w:rFonts w:ascii="Consolas" w:hAnsi="Consolas" w:cs="Consolas"/>
+                <w:color w:val="E85D7F"/>
+                <w:sz w:val="21"/>
+                <w:szCs w:val="21"/>
+              </w:rPr>
+              <w:t>(</w:t>
+            </w:r>
+            <w:proofErr w:type="gramEnd"/>
+            <w:r>
+              <w:rPr>
+                <w:rFonts w:ascii="Consolas" w:hAnsi="Consolas" w:cs="Consolas"/>
+                <w:color w:val="E85D7F"/>
+                <w:sz w:val="21"/>
+                <w:szCs w:val="21"/>
+              </w:rPr>
+              <w:t>{</w:t>
+            </w:r>
+          </w:p>
+          <w:p>
+            <w:pPr>
+              <w:shd w:val="clear" w:color="auto" w:fill="1E1E1E"/>
+              <w:spacing w:line="330" w:lineRule="atLeast"/>
+              <w:rPr>
+                <w:rFonts w:ascii="Consolas" w:hAnsi="Consolas" w:cs="Consolas"/>
+                <w:color w:val="FFFFFF"/>
+                <w:sz w:val="21"/>
+                <w:szCs w:val="21"/>
+              </w:rPr>
+            </w:pPr>
+            <w:r>
+              <w:rPr>
+                <w:rFonts w:ascii="Consolas" w:hAnsi="Consolas" w:cs="Consolas"/>
+                <w:color w:val="FFFFFF"/>
+                <w:sz w:val="21"/>
+                <w:szCs w:val="21"/>
+              </w:rPr>
+              <w:t xml:space="preserve">  </w:t>
+            </w:r>
+            <w:proofErr w:type="spellStart"/>
+            <w:r>
+              <w:rPr>
+                <w:rFonts w:ascii="Consolas" w:hAnsi="Consolas" w:cs="Consolas"/>
+                <w:color w:val="FFFFFF"/>
+                <w:sz w:val="21"/>
+                <w:szCs w:val="21"/>
+              </w:rPr>
+              <w:t>firstName</w:t>
+            </w:r>
+            <w:proofErr w:type="spellEnd"/>
+            <w:r>
+              <w:rPr>
+                <w:rFonts w:ascii="Consolas" w:hAnsi="Consolas" w:cs="Consolas"/>
+                <w:color w:val="E85D7F"/>
+                <w:sz w:val="21"/>
+                <w:szCs w:val="21"/>
+              </w:rPr>
+              <w:t>:</w:t>
+            </w:r>
+            <w:r>
+              <w:rPr>
+                <w:rFonts w:ascii="Consolas" w:hAnsi="Consolas" w:cs="Consolas"/>
+                <w:color w:val="FFFFFF"/>
+                <w:sz w:val="21"/>
+                <w:szCs w:val="21"/>
+              </w:rPr>
+              <w:t xml:space="preserve"> </w:t>
+            </w:r>
+            <w:r>
+              <w:rPr>
+                <w:rFonts w:ascii="Consolas" w:hAnsi="Consolas" w:cs="Consolas"/>
+                <w:color w:val="FFE083"/>
+                <w:sz w:val="21"/>
+                <w:szCs w:val="21"/>
+              </w:rPr>
+              <w:t>'Madeline'</w:t>
+            </w:r>
+            <w:r>
+              <w:rPr>
+                <w:rFonts w:ascii="Consolas" w:hAnsi="Consolas" w:cs="Consolas"/>
+                <w:color w:val="E85D7F"/>
+                <w:sz w:val="21"/>
+                <w:szCs w:val="21"/>
+              </w:rPr>
+              <w:t>,</w:t>
+            </w:r>
+          </w:p>
+          <w:p>
+            <w:pPr>
+              <w:shd w:val="clear" w:color="auto" w:fill="1E1E1E"/>
+              <w:spacing w:line="330" w:lineRule="atLeast"/>
+              <w:rPr>
+                <w:rFonts w:ascii="Consolas" w:hAnsi="Consolas" w:cs="Consolas"/>
+                <w:color w:val="FFFFFF"/>
+                <w:sz w:val="21"/>
+                <w:szCs w:val="21"/>
+              </w:rPr>
+            </w:pPr>
+            <w:r>
+              <w:rPr>
+                <w:rFonts w:ascii="Consolas" w:hAnsi="Consolas" w:cs="Consolas"/>
+                <w:color w:val="FFFFFF"/>
+                <w:sz w:val="21"/>
+                <w:szCs w:val="21"/>
+              </w:rPr>
+              <w:t xml:space="preserve">  username</w:t>
+            </w:r>
+            <w:r>
+              <w:rPr>
+                <w:rFonts w:ascii="Consolas" w:hAnsi="Consolas" w:cs="Consolas"/>
+                <w:color w:val="E85D7F"/>
+                <w:sz w:val="21"/>
+                <w:szCs w:val="21"/>
+              </w:rPr>
+              <w:t>:</w:t>
+            </w:r>
+            <w:r>
+              <w:rPr>
+                <w:rFonts w:ascii="Consolas" w:hAnsi="Consolas" w:cs="Consolas"/>
+                <w:color w:val="FFFFFF"/>
+                <w:sz w:val="21"/>
+                <w:szCs w:val="21"/>
+              </w:rPr>
+              <w:t xml:space="preserve"> </w:t>
+            </w:r>
+            <w:r>
+              <w:rPr>
+                <w:rFonts w:ascii="Consolas" w:hAnsi="Consolas" w:cs="Consolas"/>
+                <w:color w:val="FFE083"/>
+                <w:sz w:val="21"/>
+                <w:szCs w:val="21"/>
+              </w:rPr>
+              <w:t>'</w:t>
+            </w:r>
+            <w:proofErr w:type="spellStart"/>
+            <w:r>
+              <w:rPr>
+                <w:rFonts w:ascii="Consolas" w:hAnsi="Consolas" w:cs="Consolas"/>
+                <w:color w:val="FFE083"/>
+                <w:sz w:val="21"/>
+                <w:szCs w:val="21"/>
+              </w:rPr>
+              <w:t>mountainClimber</w:t>
+            </w:r>
+            <w:proofErr w:type="spellEnd"/>
+            <w:r>
+              <w:rPr>
+                <w:rFonts w:ascii="Consolas" w:hAnsi="Consolas" w:cs="Consolas"/>
+                <w:color w:val="FFE083"/>
+                <w:sz w:val="21"/>
+                <w:szCs w:val="21"/>
+              </w:rPr>
+              <w:t>'</w:t>
+            </w:r>
+          </w:p>
+          <w:p>
+            <w:pPr>
+              <w:shd w:val="clear" w:color="auto" w:fill="1E1E1E"/>
+              <w:spacing w:line="330" w:lineRule="atLeast"/>
+              <w:rPr>
+                <w:rFonts w:ascii="Consolas" w:hAnsi="Consolas" w:cs="Consolas"/>
+                <w:color w:val="FFFFFF"/>
+                <w:sz w:val="21"/>
+                <w:szCs w:val="21"/>
+              </w:rPr>
+            </w:pPr>
+            <w:r>
+              <w:rPr>
+                <w:rFonts w:ascii="Consolas" w:hAnsi="Consolas" w:cs="Consolas"/>
+                <w:color w:val="E85D7F"/>
+                <w:sz w:val="21"/>
+                <w:szCs w:val="21"/>
+              </w:rPr>
+              <w:t>})</w:t>
+            </w:r>
+          </w:p>
+          <w:p>
+            <w:pPr>
+              <w:shd w:val="clear" w:color="auto" w:fill="1E1E1E"/>
+              <w:spacing w:line="330" w:lineRule="atLeast"/>
+              <w:rPr>
+                <w:rFonts w:ascii="Consolas" w:hAnsi="Consolas" w:cs="Consolas"/>
+                <w:color w:val="FFFFFF"/>
+                <w:sz w:val="21"/>
+                <w:szCs w:val="21"/>
+              </w:rPr>
+            </w:pPr>
+          </w:p>
+          <w:p>
+            <w:pPr>
+              <w:tabs>
+                <w:tab w:val="left" w:pos="2980"/>
+              </w:tabs>
+              <w:rPr>
+                <w:rFonts w:asciiTheme="minorHAnsi" w:hAnsiTheme="minorHAnsi" w:cstheme="minorHAnsi"/>
+                <w:shd w:val="clear" w:color="auto" w:fill="FFFFFF"/>
+              </w:rPr>
+            </w:pPr>
+          </w:p>
+        </w:tc>
+      </w:tr>
+    </w:tbl>
+    <w:p>
+      <w:pPr>
+        <w:tabs>
+          <w:tab w:val="left" w:pos="2980"/>
+        </w:tabs>
+        <w:rPr>
+          <w:rFonts w:asciiTheme="minorHAnsi" w:hAnsiTheme="minorHAnsi" w:cstheme="minorHAnsi"/>
+          <w:shd w:val="clear" w:color="auto" w:fill="FFFFFF"/>
+        </w:rPr>
+      </w:pPr>
+    </w:p>
+    <w:p>
+      <w:pPr>
+        <w:rPr>
+          <w:rFonts w:asciiTheme="minorHAnsi" w:hAnsiTheme="minorHAnsi" w:cstheme="minorHAnsi"/>
+        </w:rPr>
+      </w:pPr>
+    </w:p>
+    <w:p>
+      <w:pPr>
+        <w:rPr>
+          <w:rFonts w:asciiTheme="minorHAnsi" w:hAnsiTheme="minorHAnsi" w:cstheme="minorHAnsi"/>
+        </w:rPr>
+      </w:pPr>
+    </w:p>
+    <w:p>
+      <w:pPr>
+        <w:tabs>
+          <w:tab w:val="left" w:pos="2400"/>
+        </w:tabs>
+        <w:rPr>
+          <w:rFonts w:asciiTheme="minorHAnsi" w:hAnsiTheme="minorHAnsi" w:cstheme="minorHAnsi"/>
+          <w:sz w:val="28"/>
+          <w:szCs w:val="28"/>
+        </w:rPr>
+      </w:pPr>
+      <w:r>
+        <w:rPr>
+          <w:rFonts w:asciiTheme="minorHAnsi" w:hAnsiTheme="minorHAnsi" w:cstheme="minorHAnsi"/>
+          <w:sz w:val="28"/>
+          <w:szCs w:val="28"/>
+        </w:rPr>
+        <w:t>Quiz</w:t>
+      </w:r>
+    </w:p>
+    <w:p>
+      <w:pPr>
+        <w:tabs>
+          <w:tab w:val="left" w:pos="2400"/>
+        </w:tabs>
+        <w:rPr>
+          <w:rFonts w:asciiTheme="minorHAnsi" w:hAnsiTheme="minorHAnsi" w:cstheme="minorHAnsi"/>
+          <w:sz w:val="28"/>
+          <w:szCs w:val="28"/>
+        </w:rPr>
+      </w:pPr>
+    </w:p>
+    <w:p>
+      <w:pPr>
+        <w:pStyle w:val="ListParagraph"/>
+        <w:numPr>
+          <w:ilvl w:val="0"/>
+          <w:numId w:val="39"/>
+        </w:numPr>
+        <w:tabs>
+          <w:tab w:val="left" w:pos="2400"/>
+        </w:tabs>
+        <w:rPr>
+          <w:rFonts w:asciiTheme="minorHAnsi" w:hAnsiTheme="minorHAnsi" w:cstheme="minorHAnsi"/>
+        </w:rPr>
+      </w:pPr>
+      <w:r>
+        <w:rPr>
+          <w:rFonts w:ascii="AppleSystemUIFont" w:eastAsiaTheme="minorEastAsia" w:hAnsi="AppleSystemUIFont" w:cs="AppleSystemUIFont"/>
+          <w:lang w:val="en-US"/>
+        </w:rPr>
+        <w:t>When typing an object in TypeScript, what is the limit of nested objects (objects inside other objects) we are allowed to define?</w:t>
+      </w:r>
+    </w:p>
+    <w:p>
+      <w:pPr>
+        <w:tabs>
+          <w:tab w:val="left" w:pos="2400"/>
+        </w:tabs>
+        <w:rPr>
+          <w:rFonts w:asciiTheme="minorHAnsi" w:hAnsiTheme="minorHAnsi" w:cstheme="minorHAnsi"/>
+        </w:rPr>
+      </w:pPr>
+    </w:p>
+    <w:p>
+      <w:pPr>
+        <w:tabs>
+          <w:tab w:val="left" w:pos="2400"/>
+        </w:tabs>
+        <w:rPr>
+          <w:rFonts w:asciiTheme="minorHAnsi" w:hAnsiTheme="minorHAnsi" w:cstheme="minorHAnsi"/>
+        </w:rPr>
+      </w:pPr>
+    </w:p>
+    <w:p>
+      <w:pPr>
+        <w:tabs>
+          <w:tab w:val="left" w:pos="2400"/>
+        </w:tabs>
+        <w:rPr>
+          <w:rFonts w:asciiTheme="minorHAnsi" w:hAnsiTheme="minorHAnsi" w:cstheme="minorHAnsi"/>
+        </w:rPr>
+      </w:pPr>
+      <w:r>
+        <w:rPr>
+          <w:rFonts w:asciiTheme="minorHAnsi" w:hAnsiTheme="minorHAnsi" w:cstheme="minorHAnsi"/>
+        </w:rPr>
+        <w:lastRenderedPageBreak/>
+        <w:drawing>
+          <wp:inline distT="0" distB="0" distL="0" distR="0" wp14:anchorId="3C6ACFEE" wp14:editId="1442002E">
+            <wp:extent cx="5943600" cy="2962910"/>
+            <wp:effectExtent l="0" t="0" r="0" b="0"/>
+            <wp:docPr id="1" name="Picture 1" descr="Graphical user interface, text, application, email, website&#10;&#10;Description automatically generated"/>
+            <wp:cNvGraphicFramePr>
+              <a:graphicFrameLocks xmlns:a="http://schemas.openxmlformats.org/drawingml/2006/main" noChangeAspect="1"/>
+            </wp:cNvGraphicFramePr>
+            <a:graphic xmlns:a="http://schemas.openxmlformats.org/drawingml/2006/main">
+              <a:graphicData uri="http://schemas.openxmlformats.org/drawingml/2006/picture">
+                <pic:pic xmlns:pic="http://schemas.openxmlformats.org/drawingml/2006/picture">
+                  <pic:nvPicPr>
+                    <pic:cNvPr id="1" name="Picture 1" descr="Graphical user interface, text, application, email, website&#10;&#10;Description automatically generated"/>
+                    <pic:cNvPicPr/>
+                  </pic:nvPicPr>
+                  <pic:blipFill>
+                    <a:blip r:embed="rId5"/>
+                    <a:stretch>
+                      <a:fillRect/>
+                    </a:stretch>
+                  </pic:blipFill>
+                  <pic:spPr>
+                    <a:xfrm>
+                      <a:off x="0" y="0"/>
+                      <a:ext cx="5943600" cy="2962910"/>
+                    </a:xfrm>
+                    <a:prstGeom prst="rect">
+                      <a:avLst/>
+                    </a:prstGeom>
+                  </pic:spPr>
+                </pic:pic>
+              </a:graphicData>
+            </a:graphic>
+          </wp:inline>
+        </w:drawing>
+      </w:r>
+    </w:p>
+    <w:p>
+      <w:pPr>
+        <w:tabs>
+          <w:tab w:val="left" w:pos="2400"/>
+        </w:tabs>
+        <w:rPr>
+          <w:rFonts w:asciiTheme="minorHAnsi" w:hAnsiTheme="minorHAnsi" w:cstheme="minorHAnsi"/>
+        </w:rPr>
+      </w:pPr>
+    </w:p>
+    <w:p>
+      <w:pPr>
+        <w:pStyle w:val="ListParagraph"/>
+        <w:numPr>
+          <w:ilvl w:val="0"/>
+          <w:numId w:val="40"/>
+        </w:numPr>
+        <w:tabs>
+          <w:tab w:val="left" w:pos="2400"/>
+        </w:tabs>
+        <w:rPr>
+          <w:rFonts w:asciiTheme="minorHAnsi" w:hAnsiTheme="minorHAnsi" w:cstheme="minorHAnsi"/>
+        </w:rPr>
+      </w:pPr>
+      <w:r>
+        <w:rPr>
+          <w:rFonts w:asciiTheme="minorHAnsi" w:hAnsiTheme="minorHAnsi" w:cstheme="minorHAnsi"/>
+        </w:rPr>
+        <w:t>B</w:t>
+      </w:r>
+    </w:p>
+    <w:p>
+      <w:pPr>
+        <w:tabs>
+          <w:tab w:val="left" w:pos="2400"/>
+        </w:tabs>
+        <w:rPr>
+          <w:rFonts w:asciiTheme="minorHAnsi" w:hAnsiTheme="minorHAnsi" w:cstheme="minorHAnsi"/>
+        </w:rPr>
+      </w:pPr>
+    </w:p>
+    <w:p>
+      <w:pPr>
+        <w:tabs>
+          <w:tab w:val="left" w:pos="2400"/>
+        </w:tabs>
+        <w:rPr>
+          <w:rFonts w:asciiTheme="minorHAnsi" w:hAnsiTheme="minorHAnsi" w:cstheme="minorHAnsi"/>
+        </w:rPr>
+      </w:pPr>
+    </w:p>
+    <w:p>
+      <w:pPr>
+        <w:pStyle w:val="ListParagraph"/>
+        <w:numPr>
+          <w:ilvl w:val="0"/>
+          <w:numId w:val="39"/>
+        </w:numPr>
+        <w:tabs>
+          <w:tab w:val="left" w:pos="2400"/>
+        </w:tabs>
+        <w:rPr>
+          <w:rFonts w:asciiTheme="minorHAnsi" w:hAnsiTheme="minorHAnsi" w:cstheme="minorHAnsi"/>
+        </w:rPr>
+      </w:pPr>
+    </w:p>
     <w:sectPr>
       <w:pgSz w:w="12240" w:h="15840"/>
       <w:pgMar w:top="1440" w:right="1440" w:bottom="1440" w:left="1440" w:header="708" w:footer="708" w:gutter="0"/>
@@ -15961,6 +17677,95 @@
     </w:lvl>
   </w:abstractNum>
   <w:abstractNum w:abstractNumId="15" w15:restartNumberingAfterBreak="0">
+    <w:nsid w:val="38F31250"/>
+    <w:multiLevelType w:val="hybridMultilevel"/>
+    <w:tmpl w:val="638A10B8"/>
+    <w:lvl w:ilvl="0" w:tplc="04090015">
+      <w:start w:val="1"/>
+      <w:numFmt w:val="upperLetter"/>
+      <w:lvlText w:val="%1."/>
+      <w:lvlJc w:val="left"/>
+      <w:pPr>
+        <w:ind w:left="1800" w:hanging="360"/>
+      </w:pPr>
+      <w:rPr>
+        <w:rFonts w:hint="default"/>
+      </w:rPr>
+    </w:lvl>
+    <w:lvl w:ilvl="1" w:tplc="04090019" w:tentative="1">
+      <w:start w:val="1"/>
+      <w:numFmt w:val="lowerLetter"/>
+      <w:lvlText w:val="%2."/>
+      <w:lvlJc w:val="left"/>
+      <w:pPr>
+        <w:ind w:left="2520" w:hanging="360"/>
+      </w:pPr>
+    </w:lvl>
+    <w:lvl w:ilvl="2" w:tplc="0409001B" w:tentative="1">
+      <w:start w:val="1"/>
+      <w:numFmt w:val="lowerRoman"/>
+      <w:lvlText w:val="%3."/>
+      <w:lvlJc w:val="right"/>
+      <w:pPr>
+        <w:ind w:left="3240" w:hanging="180"/>
+      </w:pPr>
+    </w:lvl>
+    <w:lvl w:ilvl="3" w:tplc="0409000F" w:tentative="1">
+      <w:start w:val="1"/>
+      <w:numFmt w:val="decimal"/>
+      <w:lvlText w:val="%4."/>
+      <w:lvlJc w:val="left"/>
+      <w:pPr>
+        <w:ind w:left="3960" w:hanging="360"/>
+      </w:pPr>
+    </w:lvl>
+    <w:lvl w:ilvl="4" w:tplc="04090019" w:tentative="1">
+      <w:start w:val="1"/>
+      <w:numFmt w:val="lowerLetter"/>
+      <w:lvlText w:val="%5."/>
+      <w:lvlJc w:val="left"/>
+      <w:pPr>
+        <w:ind w:left="4680" w:hanging="360"/>
+      </w:pPr>
+    </w:lvl>
+    <w:lvl w:ilvl="5" w:tplc="0409001B" w:tentative="1">
+      <w:start w:val="1"/>
+      <w:numFmt w:val="lowerRoman"/>
+      <w:lvlText w:val="%6."/>
+      <w:lvlJc w:val="right"/>
+      <w:pPr>
+        <w:ind w:left="5400" w:hanging="180"/>
+      </w:pPr>
+    </w:lvl>
+    <w:lvl w:ilvl="6" w:tplc="0409000F" w:tentative="1">
+      <w:start w:val="1"/>
+      <w:numFmt w:val="decimal"/>
+      <w:lvlText w:val="%7."/>
+      <w:lvlJc w:val="left"/>
+      <w:pPr>
+        <w:ind w:left="6120" w:hanging="360"/>
+      </w:pPr>
+    </w:lvl>
+    <w:lvl w:ilvl="7" w:tplc="04090019" w:tentative="1">
+      <w:start w:val="1"/>
+      <w:numFmt w:val="lowerLetter"/>
+      <w:lvlText w:val="%8."/>
+      <w:lvlJc w:val="left"/>
+      <w:pPr>
+        <w:ind w:left="6840" w:hanging="360"/>
+      </w:pPr>
+    </w:lvl>
+    <w:lvl w:ilvl="8" w:tplc="0409001B" w:tentative="1">
+      <w:start w:val="1"/>
+      <w:numFmt w:val="lowerRoman"/>
+      <w:lvlText w:val="%9."/>
+      <w:lvlJc w:val="right"/>
+      <w:pPr>
+        <w:ind w:left="7560" w:hanging="180"/>
+      </w:pPr>
+    </w:lvl>
+  </w:abstractNum>
+  <w:abstractNum w:abstractNumId="16" w15:restartNumberingAfterBreak="0">
     <w:nsid w:val="3D9F2B13"/>
     <w:multiLevelType w:val="hybridMultilevel"/>
     <w:tmpl w:val="520E7810"/>
@@ -16050,7 +17855,7 @@
       </w:pPr>
     </w:lvl>
   </w:abstractNum>
-  <w:abstractNum w:abstractNumId="16" w15:restartNumberingAfterBreak="0">
+  <w:abstractNum w:abstractNumId="17" w15:restartNumberingAfterBreak="0">
     <w:nsid w:val="4CBA4F38"/>
     <w:multiLevelType w:val="hybridMultilevel"/>
     <w:tmpl w:val="A776D5A8"/>
@@ -16139,7 +17944,7 @@
       </w:pPr>
     </w:lvl>
   </w:abstractNum>
-  <w:abstractNum w:abstractNumId="17" w15:restartNumberingAfterBreak="0">
+  <w:abstractNum w:abstractNumId="18" w15:restartNumberingAfterBreak="0">
     <w:nsid w:val="4D4D4D9D"/>
     <w:multiLevelType w:val="hybridMultilevel"/>
     <w:tmpl w:val="DF58D840"/>
@@ -16234,7 +18039,7 @@
       </w:pPr>
     </w:lvl>
   </w:abstractNum>
-  <w:abstractNum w:abstractNumId="18" w15:restartNumberingAfterBreak="0">
+  <w:abstractNum w:abstractNumId="19" w15:restartNumberingAfterBreak="0">
     <w:nsid w:val="4E457840"/>
     <w:multiLevelType w:val="hybridMultilevel"/>
     <w:tmpl w:val="54D2880A"/>
@@ -16329,7 +18134,7 @@
       </w:pPr>
     </w:lvl>
   </w:abstractNum>
-  <w:abstractNum w:abstractNumId="19" w15:restartNumberingAfterBreak="0">
+  <w:abstractNum w:abstractNumId="20" w15:restartNumberingAfterBreak="0">
     <w:nsid w:val="50E408BF"/>
     <w:multiLevelType w:val="hybridMultilevel"/>
     <w:tmpl w:val="BCBE6968"/>
@@ -16442,7 +18247,7 @@
       </w:rPr>
     </w:lvl>
   </w:abstractNum>
-  <w:abstractNum w:abstractNumId="20" w15:restartNumberingAfterBreak="0">
+  <w:abstractNum w:abstractNumId="21" w15:restartNumberingAfterBreak="0">
     <w:nsid w:val="52751265"/>
     <w:multiLevelType w:val="hybridMultilevel"/>
     <w:tmpl w:val="66D6A67E"/>
@@ -16537,7 +18342,7 @@
       </w:pPr>
     </w:lvl>
   </w:abstractNum>
-  <w:abstractNum w:abstractNumId="21" w15:restartNumberingAfterBreak="0">
+  <w:abstractNum w:abstractNumId="22" w15:restartNumberingAfterBreak="0">
     <w:nsid w:val="52CB0831"/>
     <w:multiLevelType w:val="hybridMultilevel"/>
     <w:tmpl w:val="8CA4D62A"/>
@@ -16630,7 +18435,7 @@
       </w:pPr>
     </w:lvl>
   </w:abstractNum>
-  <w:abstractNum w:abstractNumId="22" w15:restartNumberingAfterBreak="0">
+  <w:abstractNum w:abstractNumId="23" w15:restartNumberingAfterBreak="0">
     <w:nsid w:val="553F2B35"/>
     <w:multiLevelType w:val="hybridMultilevel"/>
     <w:tmpl w:val="7954259C"/>
@@ -16719,7 +18524,7 @@
       </w:pPr>
     </w:lvl>
   </w:abstractNum>
-  <w:abstractNum w:abstractNumId="23" w15:restartNumberingAfterBreak="0">
+  <w:abstractNum w:abstractNumId="24" w15:restartNumberingAfterBreak="0">
     <w:nsid w:val="5F44714F"/>
     <w:multiLevelType w:val="hybridMultilevel"/>
     <w:tmpl w:val="25D24ED6"/>
@@ -16808,7 +18613,7 @@
       </w:pPr>
     </w:lvl>
   </w:abstractNum>
-  <w:abstractNum w:abstractNumId="24" w15:restartNumberingAfterBreak="0">
+  <w:abstractNum w:abstractNumId="25" w15:restartNumberingAfterBreak="0">
     <w:nsid w:val="65BC251F"/>
     <w:multiLevelType w:val="hybridMultilevel"/>
     <w:tmpl w:val="25D24ED6"/>
@@ -16897,7 +18702,7 @@
       </w:pPr>
     </w:lvl>
   </w:abstractNum>
-  <w:abstractNum w:abstractNumId="25" w15:restartNumberingAfterBreak="0">
+  <w:abstractNum w:abstractNumId="26" w15:restartNumberingAfterBreak="0">
     <w:nsid w:val="6607793B"/>
     <w:multiLevelType w:val="hybridMultilevel"/>
     <w:tmpl w:val="66D6A67E"/>
@@ -16992,7 +18797,7 @@
       </w:pPr>
     </w:lvl>
   </w:abstractNum>
-  <w:abstractNum w:abstractNumId="26" w15:restartNumberingAfterBreak="0">
+  <w:abstractNum w:abstractNumId="27" w15:restartNumberingAfterBreak="0">
     <w:nsid w:val="688B6B82"/>
     <w:multiLevelType w:val="hybridMultilevel"/>
     <w:tmpl w:val="20B640F4"/>
@@ -17081,7 +18886,7 @@
       </w:pPr>
     </w:lvl>
   </w:abstractNum>
-  <w:abstractNum w:abstractNumId="27" w15:restartNumberingAfterBreak="0">
+  <w:abstractNum w:abstractNumId="28" w15:restartNumberingAfterBreak="0">
     <w:nsid w:val="691B10B1"/>
     <w:multiLevelType w:val="hybridMultilevel"/>
     <w:tmpl w:val="496E8954"/>
@@ -17170,7 +18975,96 @@
       </w:pPr>
     </w:lvl>
   </w:abstractNum>
-  <w:abstractNum w:abstractNumId="28" w15:restartNumberingAfterBreak="0">
+  <w:abstractNum w:abstractNumId="29" w15:restartNumberingAfterBreak="0">
+    <w:nsid w:val="6A824BFA"/>
+    <w:multiLevelType w:val="hybridMultilevel"/>
+    <w:tmpl w:val="426ECB4C"/>
+    <w:lvl w:ilvl="0" w:tplc="0409000F">
+      <w:start w:val="1"/>
+      <w:numFmt w:val="decimal"/>
+      <w:lvlText w:val="%1."/>
+      <w:lvlJc w:val="left"/>
+      <w:pPr>
+        <w:ind w:left="720" w:hanging="360"/>
+      </w:pPr>
+      <w:rPr>
+        <w:rFonts w:hint="default"/>
+      </w:rPr>
+    </w:lvl>
+    <w:lvl w:ilvl="1" w:tplc="04090019" w:tentative="1">
+      <w:start w:val="1"/>
+      <w:numFmt w:val="lowerLetter"/>
+      <w:lvlText w:val="%2."/>
+      <w:lvlJc w:val="left"/>
+      <w:pPr>
+        <w:ind w:left="1440" w:hanging="360"/>
+      </w:pPr>
+    </w:lvl>
+    <w:lvl w:ilvl="2" w:tplc="0409001B" w:tentative="1">
+      <w:start w:val="1"/>
+      <w:numFmt w:val="lowerRoman"/>
+      <w:lvlText w:val="%3."/>
+      <w:lvlJc w:val="right"/>
+      <w:pPr>
+        <w:ind w:left="2160" w:hanging="180"/>
+      </w:pPr>
+    </w:lvl>
+    <w:lvl w:ilvl="3" w:tplc="0409000F" w:tentative="1">
+      <w:start w:val="1"/>
+      <w:numFmt w:val="decimal"/>
+      <w:lvlText w:val="%4."/>
+      <w:lvlJc w:val="left"/>
+      <w:pPr>
+        <w:ind w:left="2880" w:hanging="360"/>
+      </w:pPr>
+    </w:lvl>
+    <w:lvl w:ilvl="4" w:tplc="04090019" w:tentative="1">
+      <w:start w:val="1"/>
+      <w:numFmt w:val="lowerLetter"/>
+      <w:lvlText w:val="%5."/>
+      <w:lvlJc w:val="left"/>
+      <w:pPr>
+        <w:ind w:left="3600" w:hanging="360"/>
+      </w:pPr>
+    </w:lvl>
+    <w:lvl w:ilvl="5" w:tplc="0409001B" w:tentative="1">
+      <w:start w:val="1"/>
+      <w:numFmt w:val="lowerRoman"/>
+      <w:lvlText w:val="%6."/>
+      <w:lvlJc w:val="right"/>
+      <w:pPr>
+        <w:ind w:left="4320" w:hanging="180"/>
+      </w:pPr>
+    </w:lvl>
+    <w:lvl w:ilvl="6" w:tplc="0409000F" w:tentative="1">
+      <w:start w:val="1"/>
+      <w:numFmt w:val="decimal"/>
+      <w:lvlText w:val="%7."/>
+      <w:lvlJc w:val="left"/>
+      <w:pPr>
+        <w:ind w:left="5040" w:hanging="360"/>
+      </w:pPr>
+    </w:lvl>
+    <w:lvl w:ilvl="7" w:tplc="04090019" w:tentative="1">
+      <w:start w:val="1"/>
+      <w:numFmt w:val="lowerLetter"/>
+      <w:lvlText w:val="%8."/>
+      <w:lvlJc w:val="left"/>
+      <w:pPr>
+        <w:ind w:left="5760" w:hanging="360"/>
+      </w:pPr>
+    </w:lvl>
+    <w:lvl w:ilvl="8" w:tplc="0409001B" w:tentative="1">
+      <w:start w:val="1"/>
+      <w:numFmt w:val="lowerRoman"/>
+      <w:lvlText w:val="%9."/>
+      <w:lvlJc w:val="right"/>
+      <w:pPr>
+        <w:ind w:left="6480" w:hanging="180"/>
+      </w:pPr>
+    </w:lvl>
+  </w:abstractNum>
+  <w:abstractNum w:abstractNumId="30" w15:restartNumberingAfterBreak="0">
     <w:nsid w:val="6B766D80"/>
     <w:multiLevelType w:val="hybridMultilevel"/>
     <w:tmpl w:val="3AF89046"/>
@@ -17263,7 +19157,7 @@
       </w:pPr>
     </w:lvl>
   </w:abstractNum>
-  <w:abstractNum w:abstractNumId="29" w15:restartNumberingAfterBreak="0">
+  <w:abstractNum w:abstractNumId="31" w15:restartNumberingAfterBreak="0">
     <w:nsid w:val="6C81524C"/>
     <w:multiLevelType w:val="hybridMultilevel"/>
     <w:tmpl w:val="EE3295C2"/>
@@ -17358,7 +19252,7 @@
       </w:pPr>
     </w:lvl>
   </w:abstractNum>
-  <w:abstractNum w:abstractNumId="30" w15:restartNumberingAfterBreak="0">
+  <w:abstractNum w:abstractNumId="32" w15:restartNumberingAfterBreak="0">
     <w:nsid w:val="6DD83C6A"/>
     <w:multiLevelType w:val="hybridMultilevel"/>
     <w:tmpl w:val="3AF89046"/>
@@ -17451,7 +19345,7 @@
       </w:pPr>
     </w:lvl>
   </w:abstractNum>
-  <w:abstractNum w:abstractNumId="31" w15:restartNumberingAfterBreak="0">
+  <w:abstractNum w:abstractNumId="33" w15:restartNumberingAfterBreak="0">
     <w:nsid w:val="6E4A5CEC"/>
     <w:multiLevelType w:val="hybridMultilevel"/>
     <w:tmpl w:val="06649BDA"/>
@@ -17542,7 +19436,7 @@
       </w:pPr>
     </w:lvl>
   </w:abstractNum>
-  <w:abstractNum w:abstractNumId="32" w15:restartNumberingAfterBreak="0">
+  <w:abstractNum w:abstractNumId="34" w15:restartNumberingAfterBreak="0">
     <w:nsid w:val="724515C8"/>
     <w:multiLevelType w:val="hybridMultilevel"/>
     <w:tmpl w:val="A290F5F2"/>
@@ -17631,7 +19525,7 @@
       </w:pPr>
     </w:lvl>
   </w:abstractNum>
-  <w:abstractNum w:abstractNumId="33" w15:restartNumberingAfterBreak="0">
+  <w:abstractNum w:abstractNumId="35" w15:restartNumberingAfterBreak="0">
     <w:nsid w:val="72F60A37"/>
     <w:multiLevelType w:val="hybridMultilevel"/>
     <w:tmpl w:val="B7DABB3E"/>
@@ -17720,7 +19614,7 @@
       </w:pPr>
     </w:lvl>
   </w:abstractNum>
-  <w:abstractNum w:abstractNumId="34" w15:restartNumberingAfterBreak="0">
+  <w:abstractNum w:abstractNumId="36" w15:restartNumberingAfterBreak="0">
     <w:nsid w:val="752A1B65"/>
     <w:multiLevelType w:val="hybridMultilevel"/>
     <w:tmpl w:val="25D24ED6"/>
@@ -17809,7 +19703,7 @@
       </w:pPr>
     </w:lvl>
   </w:abstractNum>
-  <w:abstractNum w:abstractNumId="35" w15:restartNumberingAfterBreak="0">
+  <w:abstractNum w:abstractNumId="37" w15:restartNumberingAfterBreak="0">
     <w:nsid w:val="78D1390F"/>
     <w:multiLevelType w:val="hybridMultilevel"/>
     <w:tmpl w:val="EE1E9BFE"/>
@@ -17898,7 +19792,7 @@
       </w:pPr>
     </w:lvl>
   </w:abstractNum>
-  <w:abstractNum w:abstractNumId="36" w15:restartNumberingAfterBreak="0">
+  <w:abstractNum w:abstractNumId="38" w15:restartNumberingAfterBreak="0">
     <w:nsid w:val="7B19375F"/>
     <w:multiLevelType w:val="hybridMultilevel"/>
     <w:tmpl w:val="B0FC42D8"/>
@@ -18011,7 +19905,7 @@
       </w:rPr>
     </w:lvl>
   </w:abstractNum>
-  <w:abstractNum w:abstractNumId="37" w15:restartNumberingAfterBreak="0">
+  <w:abstractNum w:abstractNumId="39" w15:restartNumberingAfterBreak="0">
     <w:nsid w:val="7C5E7D5F"/>
     <w:multiLevelType w:val="hybridMultilevel"/>
     <w:tmpl w:val="8870BFD6"/>
@@ -18104,49 +19998,49 @@
     <w:abstractNumId w:val="3"/>
   </w:num>
   <w:num w:numId="2">
-    <w:abstractNumId w:val="22"/>
+    <w:abstractNumId w:val="23"/>
   </w:num>
   <w:num w:numId="3">
+    <w:abstractNumId w:val="34"/>
+  </w:num>
+  <w:num w:numId="4">
+    <w:abstractNumId w:val="20"/>
+  </w:num>
+  <w:num w:numId="5">
     <w:abstractNumId w:val="32"/>
   </w:num>
-  <w:num w:numId="4">
-    <w:abstractNumId w:val="19"/>
-  </w:num>
-  <w:num w:numId="5">
+  <w:num w:numId="6">
     <w:abstractNumId w:val="30"/>
   </w:num>
-  <w:num w:numId="6">
-    <w:abstractNumId w:val="28"/>
-  </w:num>
   <w:num w:numId="7">
-    <w:abstractNumId w:val="15"/>
+    <w:abstractNumId w:val="16"/>
   </w:num>
   <w:num w:numId="8">
-    <w:abstractNumId w:val="36"/>
+    <w:abstractNumId w:val="38"/>
   </w:num>
   <w:num w:numId="9">
     <w:abstractNumId w:val="7"/>
   </w:num>
   <w:num w:numId="10">
-    <w:abstractNumId w:val="21"/>
+    <w:abstractNumId w:val="22"/>
   </w:num>
   <w:num w:numId="11">
-    <w:abstractNumId w:val="31"/>
+    <w:abstractNumId w:val="33"/>
   </w:num>
   <w:num w:numId="12">
     <w:abstractNumId w:val="9"/>
   </w:num>
   <w:num w:numId="13">
-    <w:abstractNumId w:val="24"/>
+    <w:abstractNumId w:val="25"/>
   </w:num>
   <w:num w:numId="14">
     <w:abstractNumId w:val="12"/>
   </w:num>
   <w:num w:numId="15">
-    <w:abstractNumId w:val="34"/>
+    <w:abstractNumId w:val="36"/>
   </w:num>
   <w:num w:numId="16">
-    <w:abstractNumId w:val="23"/>
+    <w:abstractNumId w:val="24"/>
   </w:num>
   <w:num w:numId="17">
     <w:abstractNumId w:val="0"/>
@@ -18161,46 +20055,46 @@
     <w:abstractNumId w:val="2"/>
   </w:num>
   <w:num w:numId="21">
-    <w:abstractNumId w:val="20"/>
+    <w:abstractNumId w:val="21"/>
   </w:num>
   <w:num w:numId="22">
-    <w:abstractNumId w:val="25"/>
+    <w:abstractNumId w:val="26"/>
   </w:num>
   <w:num w:numId="23">
     <w:abstractNumId w:val="5"/>
   </w:num>
   <w:num w:numId="24">
-    <w:abstractNumId w:val="29"/>
+    <w:abstractNumId w:val="31"/>
   </w:num>
   <w:num w:numId="25">
     <w:abstractNumId w:val="13"/>
   </w:num>
   <w:num w:numId="26">
+    <w:abstractNumId w:val="39"/>
+  </w:num>
+  <w:num w:numId="27">
     <w:abstractNumId w:val="37"/>
   </w:num>
-  <w:num w:numId="27">
-    <w:abstractNumId w:val="35"/>
-  </w:num>
   <w:num w:numId="28">
-    <w:abstractNumId w:val="26"/>
+    <w:abstractNumId w:val="27"/>
   </w:num>
   <w:num w:numId="29">
     <w:abstractNumId w:val="11"/>
   </w:num>
   <w:num w:numId="30">
-    <w:abstractNumId w:val="27"/>
+    <w:abstractNumId w:val="28"/>
   </w:num>
   <w:num w:numId="31">
-    <w:abstractNumId w:val="33"/>
+    <w:abstractNumId w:val="35"/>
   </w:num>
   <w:num w:numId="32">
-    <w:abstractNumId w:val="16"/>
+    <w:abstractNumId w:val="17"/>
   </w:num>
   <w:num w:numId="33">
     <w:abstractNumId w:val="10"/>
   </w:num>
   <w:num w:numId="34">
-    <w:abstractNumId w:val="17"/>
+    <w:abstractNumId w:val="18"/>
   </w:num>
   <w:num w:numId="35">
     <w:abstractNumId w:val="4"/>
@@ -18209,10 +20103,16 @@
     <w:abstractNumId w:val="6"/>
   </w:num>
   <w:num w:numId="37">
-    <w:abstractNumId w:val="18"/>
+    <w:abstractNumId w:val="19"/>
   </w:num>
   <w:num w:numId="38">
     <w:abstractNumId w:val="14"/>
+  </w:num>
+  <w:num w:numId="39">
+    <w:abstractNumId w:val="29"/>
+  </w:num>
+  <w:num w:numId="40">
+    <w:abstractNumId w:val="15"/>
   </w:num>
 </w:numbering>
 </file>

</xml_diff>

<commit_message>
feat: Add progress #174 'Learn Typescript'
</commit_message>
<xml_diff>
--- a/learn-typescript/chapter_6/Chapter 6 - Advanced Object Types.docx
+++ b/learn-typescript/chapter_6/Chapter 6 - Advanced Object Types.docx
@@ -16286,6 +16286,630 @@
           <w:rFonts w:asciiTheme="minorHAnsi" w:hAnsiTheme="minorHAnsi" w:cstheme="minorHAnsi"/>
         </w:rPr>
       </w:pPr>
+      <w:r>
+        <w:rPr>
+          <w:rFonts w:ascii="AppleSystemUIFont" w:eastAsiaTheme="minorEastAsia" w:hAnsi="AppleSystemUIFont" w:cs="AppleSystemUIFont"/>
+          <w:lang w:val="en-US"/>
+        </w:rPr>
+        <w:t>Compose the types below by matching similarly typed property names and interface names.</w:t>
+      </w:r>
+    </w:p>
+    <w:p>
+      <w:pPr>
+        <w:tabs>
+          <w:tab w:val="left" w:pos="2400"/>
+        </w:tabs>
+        <w:rPr>
+          <w:rFonts w:asciiTheme="minorHAnsi" w:hAnsiTheme="minorHAnsi" w:cstheme="minorHAnsi"/>
+        </w:rPr>
+      </w:pPr>
+    </w:p>
+    <w:p>
+      <w:pPr>
+        <w:tabs>
+          <w:tab w:val="left" w:pos="2400"/>
+        </w:tabs>
+        <w:rPr>
+          <w:rFonts w:asciiTheme="minorHAnsi" w:hAnsiTheme="minorHAnsi" w:cstheme="minorHAnsi"/>
+        </w:rPr>
+      </w:pPr>
+      <w:r>
+        <w:rPr>
+          <w:rFonts w:asciiTheme="minorHAnsi" w:hAnsiTheme="minorHAnsi" w:cstheme="minorHAnsi"/>
+        </w:rPr>
+        <w:lastRenderedPageBreak/>
+        <w:drawing>
+          <wp:inline distT="0" distB="0" distL="0" distR="0" wp14:anchorId="63837D93" wp14:editId="69F5166A">
+            <wp:extent cx="5943600" cy="4351020"/>
+            <wp:effectExtent l="0" t="0" r="0" b="5080"/>
+            <wp:docPr id="2" name="Picture 2" descr="Text&#10;&#10;Description automatically generated"/>
+            <wp:cNvGraphicFramePr>
+              <a:graphicFrameLocks xmlns:a="http://schemas.openxmlformats.org/drawingml/2006/main" noChangeAspect="1"/>
+            </wp:cNvGraphicFramePr>
+            <a:graphic xmlns:a="http://schemas.openxmlformats.org/drawingml/2006/main">
+              <a:graphicData uri="http://schemas.openxmlformats.org/drawingml/2006/picture">
+                <pic:pic xmlns:pic="http://schemas.openxmlformats.org/drawingml/2006/picture">
+                  <pic:nvPicPr>
+                    <pic:cNvPr id="2" name="Picture 2" descr="Text&#10;&#10;Description automatically generated"/>
+                    <pic:cNvPicPr/>
+                  </pic:nvPicPr>
+                  <pic:blipFill>
+                    <a:blip r:embed="rId6"/>
+                    <a:stretch>
+                      <a:fillRect/>
+                    </a:stretch>
+                  </pic:blipFill>
+                  <pic:spPr>
+                    <a:xfrm>
+                      <a:off x="0" y="0"/>
+                      <a:ext cx="5943600" cy="4351020"/>
+                    </a:xfrm>
+                    <a:prstGeom prst="rect">
+                      <a:avLst/>
+                    </a:prstGeom>
+                  </pic:spPr>
+                </pic:pic>
+              </a:graphicData>
+            </a:graphic>
+          </wp:inline>
+        </w:drawing>
+      </w:r>
+    </w:p>
+    <w:p>
+      <w:pPr>
+        <w:tabs>
+          <w:tab w:val="left" w:pos="2400"/>
+        </w:tabs>
+        <w:rPr>
+          <w:rFonts w:asciiTheme="minorHAnsi" w:hAnsiTheme="minorHAnsi" w:cstheme="minorHAnsi"/>
+        </w:rPr>
+      </w:pPr>
+    </w:p>
+    <w:p>
+      <w:pPr>
+        <w:tabs>
+          <w:tab w:val="left" w:pos="2400"/>
+        </w:tabs>
+        <w:rPr>
+          <w:rFonts w:asciiTheme="minorHAnsi" w:hAnsiTheme="minorHAnsi" w:cstheme="minorHAnsi"/>
+        </w:rPr>
+      </w:pPr>
+    </w:p>
+    <w:p>
+      <w:pPr>
+        <w:tabs>
+          <w:tab w:val="left" w:pos="2400"/>
+        </w:tabs>
+        <w:rPr>
+          <w:rFonts w:asciiTheme="minorHAnsi" w:hAnsiTheme="minorHAnsi" w:cstheme="minorHAnsi"/>
+        </w:rPr>
+      </w:pPr>
+    </w:p>
+    <w:p>
+      <w:pPr>
+        <w:tabs>
+          <w:tab w:val="left" w:pos="2400"/>
+        </w:tabs>
+        <w:rPr>
+          <w:rFonts w:asciiTheme="minorHAnsi" w:hAnsiTheme="minorHAnsi" w:cstheme="minorHAnsi"/>
+        </w:rPr>
+      </w:pPr>
+    </w:p>
+    <w:p>
+      <w:pPr>
+        <w:tabs>
+          <w:tab w:val="left" w:pos="2400"/>
+        </w:tabs>
+        <w:rPr>
+          <w:rFonts w:asciiTheme="minorHAnsi" w:hAnsiTheme="minorHAnsi" w:cstheme="minorHAnsi"/>
+        </w:rPr>
+      </w:pPr>
+    </w:p>
+    <w:p>
+      <w:pPr>
+        <w:tabs>
+          <w:tab w:val="left" w:pos="2400"/>
+        </w:tabs>
+        <w:rPr>
+          <w:rFonts w:asciiTheme="minorHAnsi" w:hAnsiTheme="minorHAnsi" w:cstheme="minorHAnsi"/>
+        </w:rPr>
+      </w:pPr>
+    </w:p>
+    <w:p>
+      <w:pPr>
+        <w:tabs>
+          <w:tab w:val="left" w:pos="2400"/>
+        </w:tabs>
+        <w:rPr>
+          <w:rFonts w:asciiTheme="minorHAnsi" w:hAnsiTheme="minorHAnsi" w:cstheme="minorHAnsi"/>
+        </w:rPr>
+      </w:pPr>
+    </w:p>
+    <w:p>
+      <w:pPr>
+        <w:tabs>
+          <w:tab w:val="left" w:pos="2400"/>
+        </w:tabs>
+        <w:rPr>
+          <w:rFonts w:asciiTheme="minorHAnsi" w:hAnsiTheme="minorHAnsi" w:cstheme="minorHAnsi"/>
+        </w:rPr>
+      </w:pPr>
+    </w:p>
+    <w:p>
+      <w:pPr>
+        <w:tabs>
+          <w:tab w:val="left" w:pos="2400"/>
+        </w:tabs>
+        <w:rPr>
+          <w:rFonts w:asciiTheme="minorHAnsi" w:hAnsiTheme="minorHAnsi" w:cstheme="minorHAnsi"/>
+        </w:rPr>
+      </w:pPr>
+    </w:p>
+    <w:p>
+      <w:pPr>
+        <w:tabs>
+          <w:tab w:val="left" w:pos="2400"/>
+        </w:tabs>
+        <w:rPr>
+          <w:rFonts w:asciiTheme="minorHAnsi" w:hAnsiTheme="minorHAnsi" w:cstheme="minorHAnsi"/>
+        </w:rPr>
+      </w:pPr>
+    </w:p>
+    <w:p>
+      <w:pPr>
+        <w:tabs>
+          <w:tab w:val="left" w:pos="2400"/>
+        </w:tabs>
+        <w:rPr>
+          <w:rFonts w:asciiTheme="minorHAnsi" w:hAnsiTheme="minorHAnsi" w:cstheme="minorHAnsi"/>
+        </w:rPr>
+      </w:pPr>
+    </w:p>
+    <w:p>
+      <w:pPr>
+        <w:tabs>
+          <w:tab w:val="left" w:pos="2400"/>
+        </w:tabs>
+        <w:rPr>
+          <w:rFonts w:asciiTheme="minorHAnsi" w:hAnsiTheme="minorHAnsi" w:cstheme="minorHAnsi"/>
+        </w:rPr>
+      </w:pPr>
+    </w:p>
+    <w:p>
+      <w:pPr>
+        <w:tabs>
+          <w:tab w:val="left" w:pos="2400"/>
+        </w:tabs>
+        <w:rPr>
+          <w:rFonts w:asciiTheme="minorHAnsi" w:hAnsiTheme="minorHAnsi" w:cstheme="minorHAnsi"/>
+        </w:rPr>
+      </w:pPr>
+    </w:p>
+    <w:p>
+      <w:pPr>
+        <w:tabs>
+          <w:tab w:val="left" w:pos="2400"/>
+        </w:tabs>
+        <w:rPr>
+          <w:rFonts w:asciiTheme="minorHAnsi" w:hAnsiTheme="minorHAnsi" w:cstheme="minorHAnsi"/>
+        </w:rPr>
+      </w:pPr>
+    </w:p>
+    <w:p>
+      <w:pPr>
+        <w:tabs>
+          <w:tab w:val="left" w:pos="2400"/>
+        </w:tabs>
+        <w:rPr>
+          <w:rFonts w:asciiTheme="minorHAnsi" w:hAnsiTheme="minorHAnsi" w:cstheme="minorHAnsi"/>
+        </w:rPr>
+      </w:pPr>
+    </w:p>
+    <w:p>
+      <w:pPr>
+        <w:tabs>
+          <w:tab w:val="left" w:pos="2400"/>
+        </w:tabs>
+        <w:rPr>
+          <w:rFonts w:asciiTheme="minorHAnsi" w:hAnsiTheme="minorHAnsi" w:cstheme="minorHAnsi"/>
+        </w:rPr>
+      </w:pPr>
+    </w:p>
+    <w:p>
+      <w:pPr>
+        <w:tabs>
+          <w:tab w:val="left" w:pos="2400"/>
+        </w:tabs>
+        <w:rPr>
+          <w:rFonts w:asciiTheme="minorHAnsi" w:hAnsiTheme="minorHAnsi" w:cstheme="minorHAnsi"/>
+        </w:rPr>
+      </w:pPr>
+    </w:p>
+    <w:p>
+      <w:pPr>
+        <w:tabs>
+          <w:tab w:val="left" w:pos="2400"/>
+        </w:tabs>
+        <w:rPr>
+          <w:rFonts w:asciiTheme="minorHAnsi" w:hAnsiTheme="minorHAnsi" w:cstheme="minorHAnsi"/>
+        </w:rPr>
+      </w:pPr>
+    </w:p>
+    <w:p>
+      <w:pPr>
+        <w:tabs>
+          <w:tab w:val="left" w:pos="2400"/>
+        </w:tabs>
+        <w:rPr>
+          <w:rFonts w:asciiTheme="minorHAnsi" w:hAnsiTheme="minorHAnsi" w:cstheme="minorHAnsi"/>
+        </w:rPr>
+      </w:pPr>
+    </w:p>
+    <w:p>
+      <w:pPr>
+        <w:pStyle w:val="ListParagraph"/>
+        <w:numPr>
+          <w:ilvl w:val="0"/>
+          <w:numId w:val="39"/>
+        </w:numPr>
+        <w:tabs>
+          <w:tab w:val="left" w:pos="2400"/>
+        </w:tabs>
+        <w:rPr>
+          <w:rFonts w:asciiTheme="minorHAnsi" w:hAnsiTheme="minorHAnsi" w:cstheme="minorHAnsi"/>
+        </w:rPr>
+      </w:pPr>
+      <w:r>
+        <w:rPr>
+          <w:rFonts w:asciiTheme="minorHAnsi" w:hAnsiTheme="minorHAnsi" w:cstheme="minorHAnsi"/>
+        </w:rPr>
+        <w:lastRenderedPageBreak/>
+        <w:t xml:space="preserve"> </w:t>
+      </w:r>
+      <w:r>
+        <w:rPr>
+          <w:rFonts w:ascii="AppleSystemUIFont" w:eastAsiaTheme="minorEastAsia" w:hAnsi="AppleSystemUIFont" w:cs="AppleSystemUIFont"/>
+          <w:lang w:val="en-US"/>
+        </w:rPr>
+        <w:t>What code snippet below will result in no TypeScript errors when calling the </w:t>
+      </w:r>
+      <w:proofErr w:type="spellStart"/>
+      <w:proofErr w:type="gramStart"/>
+      <w:r>
+        <w:rPr>
+          <w:rFonts w:ascii="AppleSystemUIFont" w:eastAsiaTheme="minorEastAsia" w:hAnsi="AppleSystemUIFont" w:cs="AppleSystemUIFont"/>
+          <w:lang w:val="en-US"/>
+        </w:rPr>
+        <w:t>getGroceries</w:t>
+      </w:r>
+      <w:proofErr w:type="spellEnd"/>
+      <w:r>
+        <w:rPr>
+          <w:rFonts w:ascii="AppleSystemUIFont" w:eastAsiaTheme="minorEastAsia" w:hAnsi="AppleSystemUIFont" w:cs="AppleSystemUIFont"/>
+          <w:lang w:val="en-US"/>
+        </w:rPr>
+        <w:t>(</w:t>
+      </w:r>
+      <w:proofErr w:type="gramEnd"/>
+      <w:r>
+        <w:rPr>
+          <w:rFonts w:ascii="AppleSystemUIFont" w:eastAsiaTheme="minorEastAsia" w:hAnsi="AppleSystemUIFont" w:cs="AppleSystemUIFont"/>
+          <w:lang w:val="en-US"/>
+        </w:rPr>
+        <w:t>) function?</w:t>
+      </w:r>
+    </w:p>
+    <w:p>
+      <w:pPr>
+        <w:tabs>
+          <w:tab w:val="left" w:pos="2400"/>
+        </w:tabs>
+        <w:rPr>
+          <w:rFonts w:asciiTheme="minorHAnsi" w:hAnsiTheme="minorHAnsi" w:cstheme="minorHAnsi"/>
+        </w:rPr>
+      </w:pPr>
+    </w:p>
+    <w:p>
+      <w:pPr>
+        <w:tabs>
+          <w:tab w:val="left" w:pos="2400"/>
+        </w:tabs>
+        <w:rPr>
+          <w:rFonts w:asciiTheme="minorHAnsi" w:hAnsiTheme="minorHAnsi" w:cstheme="minorHAnsi"/>
+        </w:rPr>
+      </w:pPr>
+      <w:r>
+        <w:rPr>
+          <w:rFonts w:asciiTheme="minorHAnsi" w:hAnsiTheme="minorHAnsi" w:cstheme="minorHAnsi"/>
+        </w:rPr>
+        <w:drawing>
+          <wp:inline distT="0" distB="0" distL="0" distR="0" wp14:anchorId="4A103D32" wp14:editId="3F104DB5">
+            <wp:extent cx="5943600" cy="4005580"/>
+            <wp:effectExtent l="0" t="0" r="0" b="0"/>
+            <wp:docPr id="3" name="Picture 3" descr="Graphical user interface&#10;&#10;Description automatically generated"/>
+            <wp:cNvGraphicFramePr>
+              <a:graphicFrameLocks xmlns:a="http://schemas.openxmlformats.org/drawingml/2006/main" noChangeAspect="1"/>
+            </wp:cNvGraphicFramePr>
+            <a:graphic xmlns:a="http://schemas.openxmlformats.org/drawingml/2006/main">
+              <a:graphicData uri="http://schemas.openxmlformats.org/drawingml/2006/picture">
+                <pic:pic xmlns:pic="http://schemas.openxmlformats.org/drawingml/2006/picture">
+                  <pic:nvPicPr>
+                    <pic:cNvPr id="3" name="Picture 3" descr="Graphical user interface&#10;&#10;Description automatically generated"/>
+                    <pic:cNvPicPr/>
+                  </pic:nvPicPr>
+                  <pic:blipFill>
+                    <a:blip r:embed="rId7"/>
+                    <a:stretch>
+                      <a:fillRect/>
+                    </a:stretch>
+                  </pic:blipFill>
+                  <pic:spPr>
+                    <a:xfrm>
+                      <a:off x="0" y="0"/>
+                      <a:ext cx="5943600" cy="4005580"/>
+                    </a:xfrm>
+                    <a:prstGeom prst="rect">
+                      <a:avLst/>
+                    </a:prstGeom>
+                  </pic:spPr>
+                </pic:pic>
+              </a:graphicData>
+            </a:graphic>
+          </wp:inline>
+        </w:drawing>
+      </w:r>
+    </w:p>
+    <w:p>
+      <w:pPr>
+        <w:tabs>
+          <w:tab w:val="left" w:pos="2400"/>
+        </w:tabs>
+        <w:rPr>
+          <w:rFonts w:asciiTheme="minorHAnsi" w:hAnsiTheme="minorHAnsi" w:cstheme="minorHAnsi"/>
+        </w:rPr>
+      </w:pPr>
+    </w:p>
+    <w:p>
+      <w:pPr>
+        <w:tabs>
+          <w:tab w:val="left" w:pos="2400"/>
+        </w:tabs>
+        <w:rPr>
+          <w:rFonts w:asciiTheme="minorHAnsi" w:hAnsiTheme="minorHAnsi" w:cstheme="minorHAnsi"/>
+        </w:rPr>
+      </w:pPr>
+    </w:p>
+    <w:p>
+      <w:pPr>
+        <w:pStyle w:val="ListParagraph"/>
+        <w:numPr>
+          <w:ilvl w:val="0"/>
+          <w:numId w:val="41"/>
+        </w:numPr>
+        <w:tabs>
+          <w:tab w:val="left" w:pos="2400"/>
+        </w:tabs>
+        <w:rPr>
+          <w:rFonts w:asciiTheme="minorHAnsi" w:hAnsiTheme="minorHAnsi" w:cstheme="minorHAnsi"/>
+        </w:rPr>
+      </w:pPr>
+      <w:r>
+        <w:rPr>
+          <w:rFonts w:asciiTheme="minorHAnsi" w:hAnsiTheme="minorHAnsi" w:cstheme="minorHAnsi"/>
+        </w:rPr>
+        <w:t>C</w:t>
+      </w:r>
+    </w:p>
+    <w:p>
+      <w:pPr>
+        <w:tabs>
+          <w:tab w:val="left" w:pos="2400"/>
+        </w:tabs>
+        <w:rPr>
+          <w:rFonts w:asciiTheme="minorHAnsi" w:hAnsiTheme="minorHAnsi" w:cstheme="minorHAnsi"/>
+        </w:rPr>
+      </w:pPr>
+    </w:p>
+    <w:p>
+      <w:pPr>
+        <w:tabs>
+          <w:tab w:val="left" w:pos="2400"/>
+        </w:tabs>
+        <w:rPr>
+          <w:rFonts w:asciiTheme="minorHAnsi" w:hAnsiTheme="minorHAnsi" w:cstheme="minorHAnsi"/>
+        </w:rPr>
+      </w:pPr>
+    </w:p>
+    <w:p>
+      <w:pPr>
+        <w:pStyle w:val="ListParagraph"/>
+        <w:numPr>
+          <w:ilvl w:val="0"/>
+          <w:numId w:val="39"/>
+        </w:numPr>
+        <w:tabs>
+          <w:tab w:val="left" w:pos="2400"/>
+        </w:tabs>
+        <w:rPr>
+          <w:rFonts w:asciiTheme="minorHAnsi" w:hAnsiTheme="minorHAnsi" w:cstheme="minorHAnsi"/>
+        </w:rPr>
+      </w:pPr>
+      <w:r>
+        <w:rPr>
+          <w:rFonts w:ascii="AppleSystemUIFont" w:eastAsiaTheme="minorEastAsia" w:hAnsi="AppleSystemUIFont" w:cs="AppleSystemUIFont"/>
+          <w:lang w:val="en-US"/>
+        </w:rPr>
+        <w:t>Complete the code below, where every key should be of type number and every value should be of type </w:t>
+      </w:r>
+      <w:proofErr w:type="spellStart"/>
+      <w:r>
+        <w:rPr>
+          <w:rFonts w:ascii="AppleSystemUIFont" w:eastAsiaTheme="minorEastAsia" w:hAnsi="AppleSystemUIFont" w:cs="AppleSystemUIFont"/>
+          <w:lang w:val="en-US"/>
+        </w:rPr>
+        <w:t>boolean</w:t>
+      </w:r>
+      <w:proofErr w:type="spellEnd"/>
+      <w:r>
+        <w:rPr>
+          <w:rFonts w:ascii="AppleSystemUIFont" w:eastAsiaTheme="minorEastAsia" w:hAnsi="AppleSystemUIFont" w:cs="AppleSystemUIFont"/>
+          <w:lang w:val="en-US"/>
+        </w:rPr>
+        <w:t>.</w:t>
+      </w:r>
+    </w:p>
+    <w:p>
+      <w:pPr>
+        <w:tabs>
+          <w:tab w:val="left" w:pos="2400"/>
+        </w:tabs>
+        <w:rPr>
+          <w:rFonts w:asciiTheme="minorHAnsi" w:hAnsiTheme="minorHAnsi" w:cstheme="minorHAnsi"/>
+        </w:rPr>
+      </w:pPr>
+    </w:p>
+    <w:p>
+      <w:pPr>
+        <w:tabs>
+          <w:tab w:val="left" w:pos="2400"/>
+        </w:tabs>
+        <w:rPr>
+          <w:rFonts w:asciiTheme="minorHAnsi" w:hAnsiTheme="minorHAnsi" w:cstheme="minorHAnsi"/>
+        </w:rPr>
+      </w:pPr>
+    </w:p>
+    <w:p>
+      <w:pPr>
+        <w:tabs>
+          <w:tab w:val="left" w:pos="2400"/>
+        </w:tabs>
+        <w:rPr>
+          <w:rFonts w:asciiTheme="minorHAnsi" w:hAnsiTheme="minorHAnsi" w:cstheme="minorHAnsi"/>
+        </w:rPr>
+      </w:pPr>
+      <w:r>
+        <w:rPr>
+          <w:rFonts w:asciiTheme="minorHAnsi" w:hAnsiTheme="minorHAnsi" w:cstheme="minorHAnsi"/>
+        </w:rPr>
+        <w:drawing>
+          <wp:inline distT="0" distB="0" distL="0" distR="0" wp14:anchorId="0DD39CB5" wp14:editId="683228EE">
+            <wp:extent cx="5943600" cy="1557655"/>
+            <wp:effectExtent l="0" t="0" r="0" b="4445"/>
+            <wp:docPr id="4" name="Picture 4" descr="Graphical user interface, application&#10;&#10;Description automatically generated"/>
+            <wp:cNvGraphicFramePr>
+              <a:graphicFrameLocks xmlns:a="http://schemas.openxmlformats.org/drawingml/2006/main" noChangeAspect="1"/>
+            </wp:cNvGraphicFramePr>
+            <a:graphic xmlns:a="http://schemas.openxmlformats.org/drawingml/2006/main">
+              <a:graphicData uri="http://schemas.openxmlformats.org/drawingml/2006/picture">
+                <pic:pic xmlns:pic="http://schemas.openxmlformats.org/drawingml/2006/picture">
+                  <pic:nvPicPr>
+                    <pic:cNvPr id="4" name="Picture 4" descr="Graphical user interface, application&#10;&#10;Description automatically generated"/>
+                    <pic:cNvPicPr/>
+                  </pic:nvPicPr>
+                  <pic:blipFill>
+                    <a:blip r:embed="rId8"/>
+                    <a:stretch>
+                      <a:fillRect/>
+                    </a:stretch>
+                  </pic:blipFill>
+                  <pic:spPr>
+                    <a:xfrm>
+                      <a:off x="0" y="0"/>
+                      <a:ext cx="5943600" cy="1557655"/>
+                    </a:xfrm>
+                    <a:prstGeom prst="rect">
+                      <a:avLst/>
+                    </a:prstGeom>
+                  </pic:spPr>
+                </pic:pic>
+              </a:graphicData>
+            </a:graphic>
+          </wp:inline>
+        </w:drawing>
+      </w:r>
+    </w:p>
+    <w:p>
+      <w:pPr>
+        <w:tabs>
+          <w:tab w:val="left" w:pos="2400"/>
+        </w:tabs>
+        <w:rPr>
+          <w:rFonts w:asciiTheme="minorHAnsi" w:hAnsiTheme="minorHAnsi" w:cstheme="minorHAnsi"/>
+        </w:rPr>
+      </w:pPr>
+    </w:p>
+    <w:p>
+      <w:pPr>
+        <w:pStyle w:val="ListParagraph"/>
+        <w:numPr>
+          <w:ilvl w:val="0"/>
+          <w:numId w:val="42"/>
+        </w:numPr>
+        <w:tabs>
+          <w:tab w:val="left" w:pos="2400"/>
+        </w:tabs>
+        <w:rPr>
+          <w:rFonts w:asciiTheme="minorHAnsi" w:hAnsiTheme="minorHAnsi" w:cstheme="minorHAnsi"/>
+        </w:rPr>
+      </w:pPr>
+      <w:r>
+        <w:rPr>
+          <w:rFonts w:asciiTheme="minorHAnsi" w:hAnsiTheme="minorHAnsi" w:cstheme="minorHAnsi"/>
+        </w:rPr>
+        <w:t>[ticket: number]</w:t>
+      </w:r>
+    </w:p>
+    <w:p>
+      <w:pPr>
+        <w:pStyle w:val="ListParagraph"/>
+        <w:numPr>
+          <w:ilvl w:val="0"/>
+          <w:numId w:val="42"/>
+        </w:numPr>
+        <w:tabs>
+          <w:tab w:val="left" w:pos="2400"/>
+        </w:tabs>
+        <w:rPr>
+          <w:rFonts w:asciiTheme="minorHAnsi" w:hAnsiTheme="minorHAnsi" w:cstheme="minorHAnsi"/>
+        </w:rPr>
+      </w:pPr>
+      <w:r>
+        <w:rPr>
+          <w:rFonts w:asciiTheme="minorHAnsi" w:hAnsiTheme="minorHAnsi" w:cstheme="minorHAnsi"/>
+        </w:rPr>
+        <w:lastRenderedPageBreak/>
+        <w:t>Boolean</w:t>
+      </w:r>
+    </w:p>
+    <w:p>
+      <w:pPr>
+        <w:tabs>
+          <w:tab w:val="left" w:pos="2400"/>
+        </w:tabs>
+        <w:rPr>
+          <w:rFonts w:asciiTheme="minorHAnsi" w:hAnsiTheme="minorHAnsi" w:cstheme="minorHAnsi"/>
+        </w:rPr>
+      </w:pPr>
+    </w:p>
+    <w:p>
+      <w:pPr>
+        <w:tabs>
+          <w:tab w:val="left" w:pos="2400"/>
+        </w:tabs>
+        <w:rPr>
+          <w:rFonts w:asciiTheme="minorHAnsi" w:hAnsiTheme="minorHAnsi" w:cstheme="minorHAnsi"/>
+        </w:rPr>
+      </w:pPr>
+    </w:p>
+    <w:p>
+      <w:pPr>
+        <w:tabs>
+          <w:tab w:val="left" w:pos="2400"/>
+        </w:tabs>
+        <w:rPr>
+          <w:rFonts w:asciiTheme="minorHAnsi" w:hAnsiTheme="minorHAnsi" w:cstheme="minorHAnsi"/>
+        </w:rPr>
+      </w:pPr>
     </w:p>
     <w:sectPr>
       <w:pgSz w:w="12240" w:h="15840"/>
@@ -17856,6 +18480,95 @@
     </w:lvl>
   </w:abstractNum>
   <w:abstractNum w:abstractNumId="17" w15:restartNumberingAfterBreak="0">
+    <w:nsid w:val="4B8979CE"/>
+    <w:multiLevelType w:val="hybridMultilevel"/>
+    <w:tmpl w:val="4FD049A6"/>
+    <w:lvl w:ilvl="0" w:tplc="04090015">
+      <w:start w:val="1"/>
+      <w:numFmt w:val="upperLetter"/>
+      <w:lvlText w:val="%1."/>
+      <w:lvlJc w:val="left"/>
+      <w:pPr>
+        <w:ind w:left="1800" w:hanging="360"/>
+      </w:pPr>
+      <w:rPr>
+        <w:rFonts w:hint="default"/>
+      </w:rPr>
+    </w:lvl>
+    <w:lvl w:ilvl="1" w:tplc="04090019" w:tentative="1">
+      <w:start w:val="1"/>
+      <w:numFmt w:val="lowerLetter"/>
+      <w:lvlText w:val="%2."/>
+      <w:lvlJc w:val="left"/>
+      <w:pPr>
+        <w:ind w:left="2520" w:hanging="360"/>
+      </w:pPr>
+    </w:lvl>
+    <w:lvl w:ilvl="2" w:tplc="0409001B" w:tentative="1">
+      <w:start w:val="1"/>
+      <w:numFmt w:val="lowerRoman"/>
+      <w:lvlText w:val="%3."/>
+      <w:lvlJc w:val="right"/>
+      <w:pPr>
+        <w:ind w:left="3240" w:hanging="180"/>
+      </w:pPr>
+    </w:lvl>
+    <w:lvl w:ilvl="3" w:tplc="0409000F" w:tentative="1">
+      <w:start w:val="1"/>
+      <w:numFmt w:val="decimal"/>
+      <w:lvlText w:val="%4."/>
+      <w:lvlJc w:val="left"/>
+      <w:pPr>
+        <w:ind w:left="3960" w:hanging="360"/>
+      </w:pPr>
+    </w:lvl>
+    <w:lvl w:ilvl="4" w:tplc="04090019" w:tentative="1">
+      <w:start w:val="1"/>
+      <w:numFmt w:val="lowerLetter"/>
+      <w:lvlText w:val="%5."/>
+      <w:lvlJc w:val="left"/>
+      <w:pPr>
+        <w:ind w:left="4680" w:hanging="360"/>
+      </w:pPr>
+    </w:lvl>
+    <w:lvl w:ilvl="5" w:tplc="0409001B" w:tentative="1">
+      <w:start w:val="1"/>
+      <w:numFmt w:val="lowerRoman"/>
+      <w:lvlText w:val="%6."/>
+      <w:lvlJc w:val="right"/>
+      <w:pPr>
+        <w:ind w:left="5400" w:hanging="180"/>
+      </w:pPr>
+    </w:lvl>
+    <w:lvl w:ilvl="6" w:tplc="0409000F" w:tentative="1">
+      <w:start w:val="1"/>
+      <w:numFmt w:val="decimal"/>
+      <w:lvlText w:val="%7."/>
+      <w:lvlJc w:val="left"/>
+      <w:pPr>
+        <w:ind w:left="6120" w:hanging="360"/>
+      </w:pPr>
+    </w:lvl>
+    <w:lvl w:ilvl="7" w:tplc="04090019" w:tentative="1">
+      <w:start w:val="1"/>
+      <w:numFmt w:val="lowerLetter"/>
+      <w:lvlText w:val="%8."/>
+      <w:lvlJc w:val="left"/>
+      <w:pPr>
+        <w:ind w:left="6840" w:hanging="360"/>
+      </w:pPr>
+    </w:lvl>
+    <w:lvl w:ilvl="8" w:tplc="0409001B" w:tentative="1">
+      <w:start w:val="1"/>
+      <w:numFmt w:val="lowerRoman"/>
+      <w:lvlText w:val="%9."/>
+      <w:lvlJc w:val="right"/>
+      <w:pPr>
+        <w:ind w:left="7560" w:hanging="180"/>
+      </w:pPr>
+    </w:lvl>
+  </w:abstractNum>
+  <w:abstractNum w:abstractNumId="18" w15:restartNumberingAfterBreak="0">
     <w:nsid w:val="4CBA4F38"/>
     <w:multiLevelType w:val="hybridMultilevel"/>
     <w:tmpl w:val="A776D5A8"/>
@@ -17944,7 +18657,7 @@
       </w:pPr>
     </w:lvl>
   </w:abstractNum>
-  <w:abstractNum w:abstractNumId="18" w15:restartNumberingAfterBreak="0">
+  <w:abstractNum w:abstractNumId="19" w15:restartNumberingAfterBreak="0">
     <w:nsid w:val="4D4D4D9D"/>
     <w:multiLevelType w:val="hybridMultilevel"/>
     <w:tmpl w:val="DF58D840"/>
@@ -18039,7 +18752,7 @@
       </w:pPr>
     </w:lvl>
   </w:abstractNum>
-  <w:abstractNum w:abstractNumId="19" w15:restartNumberingAfterBreak="0">
+  <w:abstractNum w:abstractNumId="20" w15:restartNumberingAfterBreak="0">
     <w:nsid w:val="4E457840"/>
     <w:multiLevelType w:val="hybridMultilevel"/>
     <w:tmpl w:val="54D2880A"/>
@@ -18134,7 +18847,7 @@
       </w:pPr>
     </w:lvl>
   </w:abstractNum>
-  <w:abstractNum w:abstractNumId="20" w15:restartNumberingAfterBreak="0">
+  <w:abstractNum w:abstractNumId="21" w15:restartNumberingAfterBreak="0">
     <w:nsid w:val="50E408BF"/>
     <w:multiLevelType w:val="hybridMultilevel"/>
     <w:tmpl w:val="BCBE6968"/>
@@ -18247,7 +18960,7 @@
       </w:rPr>
     </w:lvl>
   </w:abstractNum>
-  <w:abstractNum w:abstractNumId="21" w15:restartNumberingAfterBreak="0">
+  <w:abstractNum w:abstractNumId="22" w15:restartNumberingAfterBreak="0">
     <w:nsid w:val="52751265"/>
     <w:multiLevelType w:val="hybridMultilevel"/>
     <w:tmpl w:val="66D6A67E"/>
@@ -18342,7 +19055,7 @@
       </w:pPr>
     </w:lvl>
   </w:abstractNum>
-  <w:abstractNum w:abstractNumId="22" w15:restartNumberingAfterBreak="0">
+  <w:abstractNum w:abstractNumId="23" w15:restartNumberingAfterBreak="0">
     <w:nsid w:val="52CB0831"/>
     <w:multiLevelType w:val="hybridMultilevel"/>
     <w:tmpl w:val="8CA4D62A"/>
@@ -18435,7 +19148,7 @@
       </w:pPr>
     </w:lvl>
   </w:abstractNum>
-  <w:abstractNum w:abstractNumId="23" w15:restartNumberingAfterBreak="0">
+  <w:abstractNum w:abstractNumId="24" w15:restartNumberingAfterBreak="0">
     <w:nsid w:val="553F2B35"/>
     <w:multiLevelType w:val="hybridMultilevel"/>
     <w:tmpl w:val="7954259C"/>
@@ -18524,7 +19237,7 @@
       </w:pPr>
     </w:lvl>
   </w:abstractNum>
-  <w:abstractNum w:abstractNumId="24" w15:restartNumberingAfterBreak="0">
+  <w:abstractNum w:abstractNumId="25" w15:restartNumberingAfterBreak="0">
     <w:nsid w:val="5F44714F"/>
     <w:multiLevelType w:val="hybridMultilevel"/>
     <w:tmpl w:val="25D24ED6"/>
@@ -18613,7 +19326,7 @@
       </w:pPr>
     </w:lvl>
   </w:abstractNum>
-  <w:abstractNum w:abstractNumId="25" w15:restartNumberingAfterBreak="0">
+  <w:abstractNum w:abstractNumId="26" w15:restartNumberingAfterBreak="0">
     <w:nsid w:val="65BC251F"/>
     <w:multiLevelType w:val="hybridMultilevel"/>
     <w:tmpl w:val="25D24ED6"/>
@@ -18702,7 +19415,7 @@
       </w:pPr>
     </w:lvl>
   </w:abstractNum>
-  <w:abstractNum w:abstractNumId="26" w15:restartNumberingAfterBreak="0">
+  <w:abstractNum w:abstractNumId="27" w15:restartNumberingAfterBreak="0">
     <w:nsid w:val="6607793B"/>
     <w:multiLevelType w:val="hybridMultilevel"/>
     <w:tmpl w:val="66D6A67E"/>
@@ -18797,7 +19510,7 @@
       </w:pPr>
     </w:lvl>
   </w:abstractNum>
-  <w:abstractNum w:abstractNumId="27" w15:restartNumberingAfterBreak="0">
+  <w:abstractNum w:abstractNumId="28" w15:restartNumberingAfterBreak="0">
     <w:nsid w:val="688B6B82"/>
     <w:multiLevelType w:val="hybridMultilevel"/>
     <w:tmpl w:val="20B640F4"/>
@@ -18886,7 +19599,7 @@
       </w:pPr>
     </w:lvl>
   </w:abstractNum>
-  <w:abstractNum w:abstractNumId="28" w15:restartNumberingAfterBreak="0">
+  <w:abstractNum w:abstractNumId="29" w15:restartNumberingAfterBreak="0">
     <w:nsid w:val="691B10B1"/>
     <w:multiLevelType w:val="hybridMultilevel"/>
     <w:tmpl w:val="496E8954"/>
@@ -18975,7 +19688,7 @@
       </w:pPr>
     </w:lvl>
   </w:abstractNum>
-  <w:abstractNum w:abstractNumId="29" w15:restartNumberingAfterBreak="0">
+  <w:abstractNum w:abstractNumId="30" w15:restartNumberingAfterBreak="0">
     <w:nsid w:val="6A824BFA"/>
     <w:multiLevelType w:val="hybridMultilevel"/>
     <w:tmpl w:val="426ECB4C"/>
@@ -19064,7 +19777,7 @@
       </w:pPr>
     </w:lvl>
   </w:abstractNum>
-  <w:abstractNum w:abstractNumId="30" w15:restartNumberingAfterBreak="0">
+  <w:abstractNum w:abstractNumId="31" w15:restartNumberingAfterBreak="0">
     <w:nsid w:val="6B766D80"/>
     <w:multiLevelType w:val="hybridMultilevel"/>
     <w:tmpl w:val="3AF89046"/>
@@ -19157,7 +19870,7 @@
       </w:pPr>
     </w:lvl>
   </w:abstractNum>
-  <w:abstractNum w:abstractNumId="31" w15:restartNumberingAfterBreak="0">
+  <w:abstractNum w:abstractNumId="32" w15:restartNumberingAfterBreak="0">
     <w:nsid w:val="6C81524C"/>
     <w:multiLevelType w:val="hybridMultilevel"/>
     <w:tmpl w:val="EE3295C2"/>
@@ -19252,7 +19965,7 @@
       </w:pPr>
     </w:lvl>
   </w:abstractNum>
-  <w:abstractNum w:abstractNumId="32" w15:restartNumberingAfterBreak="0">
+  <w:abstractNum w:abstractNumId="33" w15:restartNumberingAfterBreak="0">
     <w:nsid w:val="6DD83C6A"/>
     <w:multiLevelType w:val="hybridMultilevel"/>
     <w:tmpl w:val="3AF89046"/>
@@ -19345,7 +20058,7 @@
       </w:pPr>
     </w:lvl>
   </w:abstractNum>
-  <w:abstractNum w:abstractNumId="33" w15:restartNumberingAfterBreak="0">
+  <w:abstractNum w:abstractNumId="34" w15:restartNumberingAfterBreak="0">
     <w:nsid w:val="6E4A5CEC"/>
     <w:multiLevelType w:val="hybridMultilevel"/>
     <w:tmpl w:val="06649BDA"/>
@@ -19436,7 +20149,96 @@
       </w:pPr>
     </w:lvl>
   </w:abstractNum>
-  <w:abstractNum w:abstractNumId="34" w15:restartNumberingAfterBreak="0">
+  <w:abstractNum w:abstractNumId="35" w15:restartNumberingAfterBreak="0">
+    <w:nsid w:val="6F141429"/>
+    <w:multiLevelType w:val="hybridMultilevel"/>
+    <w:tmpl w:val="C744FDDE"/>
+    <w:lvl w:ilvl="0" w:tplc="04090015">
+      <w:start w:val="1"/>
+      <w:numFmt w:val="upperLetter"/>
+      <w:lvlText w:val="%1."/>
+      <w:lvlJc w:val="left"/>
+      <w:pPr>
+        <w:ind w:left="1800" w:hanging="360"/>
+      </w:pPr>
+      <w:rPr>
+        <w:rFonts w:hint="default"/>
+      </w:rPr>
+    </w:lvl>
+    <w:lvl w:ilvl="1" w:tplc="04090019" w:tentative="1">
+      <w:start w:val="1"/>
+      <w:numFmt w:val="lowerLetter"/>
+      <w:lvlText w:val="%2."/>
+      <w:lvlJc w:val="left"/>
+      <w:pPr>
+        <w:ind w:left="2520" w:hanging="360"/>
+      </w:pPr>
+    </w:lvl>
+    <w:lvl w:ilvl="2" w:tplc="0409001B" w:tentative="1">
+      <w:start w:val="1"/>
+      <w:numFmt w:val="lowerRoman"/>
+      <w:lvlText w:val="%3."/>
+      <w:lvlJc w:val="right"/>
+      <w:pPr>
+        <w:ind w:left="3240" w:hanging="180"/>
+      </w:pPr>
+    </w:lvl>
+    <w:lvl w:ilvl="3" w:tplc="0409000F" w:tentative="1">
+      <w:start w:val="1"/>
+      <w:numFmt w:val="decimal"/>
+      <w:lvlText w:val="%4."/>
+      <w:lvlJc w:val="left"/>
+      <w:pPr>
+        <w:ind w:left="3960" w:hanging="360"/>
+      </w:pPr>
+    </w:lvl>
+    <w:lvl w:ilvl="4" w:tplc="04090019" w:tentative="1">
+      <w:start w:val="1"/>
+      <w:numFmt w:val="lowerLetter"/>
+      <w:lvlText w:val="%5."/>
+      <w:lvlJc w:val="left"/>
+      <w:pPr>
+        <w:ind w:left="4680" w:hanging="360"/>
+      </w:pPr>
+    </w:lvl>
+    <w:lvl w:ilvl="5" w:tplc="0409001B" w:tentative="1">
+      <w:start w:val="1"/>
+      <w:numFmt w:val="lowerRoman"/>
+      <w:lvlText w:val="%6."/>
+      <w:lvlJc w:val="right"/>
+      <w:pPr>
+        <w:ind w:left="5400" w:hanging="180"/>
+      </w:pPr>
+    </w:lvl>
+    <w:lvl w:ilvl="6" w:tplc="0409000F" w:tentative="1">
+      <w:start w:val="1"/>
+      <w:numFmt w:val="decimal"/>
+      <w:lvlText w:val="%7."/>
+      <w:lvlJc w:val="left"/>
+      <w:pPr>
+        <w:ind w:left="6120" w:hanging="360"/>
+      </w:pPr>
+    </w:lvl>
+    <w:lvl w:ilvl="7" w:tplc="04090019" w:tentative="1">
+      <w:start w:val="1"/>
+      <w:numFmt w:val="lowerLetter"/>
+      <w:lvlText w:val="%8."/>
+      <w:lvlJc w:val="left"/>
+      <w:pPr>
+        <w:ind w:left="6840" w:hanging="360"/>
+      </w:pPr>
+    </w:lvl>
+    <w:lvl w:ilvl="8" w:tplc="0409001B" w:tentative="1">
+      <w:start w:val="1"/>
+      <w:numFmt w:val="lowerRoman"/>
+      <w:lvlText w:val="%9."/>
+      <w:lvlJc w:val="right"/>
+      <w:pPr>
+        <w:ind w:left="7560" w:hanging="180"/>
+      </w:pPr>
+    </w:lvl>
+  </w:abstractNum>
+  <w:abstractNum w:abstractNumId="36" w15:restartNumberingAfterBreak="0">
     <w:nsid w:val="724515C8"/>
     <w:multiLevelType w:val="hybridMultilevel"/>
     <w:tmpl w:val="A290F5F2"/>
@@ -19525,7 +20327,7 @@
       </w:pPr>
     </w:lvl>
   </w:abstractNum>
-  <w:abstractNum w:abstractNumId="35" w15:restartNumberingAfterBreak="0">
+  <w:abstractNum w:abstractNumId="37" w15:restartNumberingAfterBreak="0">
     <w:nsid w:val="72F60A37"/>
     <w:multiLevelType w:val="hybridMultilevel"/>
     <w:tmpl w:val="B7DABB3E"/>
@@ -19614,7 +20416,7 @@
       </w:pPr>
     </w:lvl>
   </w:abstractNum>
-  <w:abstractNum w:abstractNumId="36" w15:restartNumberingAfterBreak="0">
+  <w:abstractNum w:abstractNumId="38" w15:restartNumberingAfterBreak="0">
     <w:nsid w:val="752A1B65"/>
     <w:multiLevelType w:val="hybridMultilevel"/>
     <w:tmpl w:val="25D24ED6"/>
@@ -19703,7 +20505,7 @@
       </w:pPr>
     </w:lvl>
   </w:abstractNum>
-  <w:abstractNum w:abstractNumId="37" w15:restartNumberingAfterBreak="0">
+  <w:abstractNum w:abstractNumId="39" w15:restartNumberingAfterBreak="0">
     <w:nsid w:val="78D1390F"/>
     <w:multiLevelType w:val="hybridMultilevel"/>
     <w:tmpl w:val="EE1E9BFE"/>
@@ -19792,7 +20594,7 @@
       </w:pPr>
     </w:lvl>
   </w:abstractNum>
-  <w:abstractNum w:abstractNumId="38" w15:restartNumberingAfterBreak="0">
+  <w:abstractNum w:abstractNumId="40" w15:restartNumberingAfterBreak="0">
     <w:nsid w:val="7B19375F"/>
     <w:multiLevelType w:val="hybridMultilevel"/>
     <w:tmpl w:val="B0FC42D8"/>
@@ -19905,7 +20707,7 @@
       </w:rPr>
     </w:lvl>
   </w:abstractNum>
-  <w:abstractNum w:abstractNumId="39" w15:restartNumberingAfterBreak="0">
+  <w:abstractNum w:abstractNumId="41" w15:restartNumberingAfterBreak="0">
     <w:nsid w:val="7C5E7D5F"/>
     <w:multiLevelType w:val="hybridMultilevel"/>
     <w:tmpl w:val="8870BFD6"/>
@@ -19998,49 +20800,49 @@
     <w:abstractNumId w:val="3"/>
   </w:num>
   <w:num w:numId="2">
-    <w:abstractNumId w:val="23"/>
+    <w:abstractNumId w:val="24"/>
   </w:num>
   <w:num w:numId="3">
-    <w:abstractNumId w:val="34"/>
+    <w:abstractNumId w:val="36"/>
   </w:num>
   <w:num w:numId="4">
-    <w:abstractNumId w:val="20"/>
+    <w:abstractNumId w:val="21"/>
   </w:num>
   <w:num w:numId="5">
-    <w:abstractNumId w:val="32"/>
+    <w:abstractNumId w:val="33"/>
   </w:num>
   <w:num w:numId="6">
-    <w:abstractNumId w:val="30"/>
+    <w:abstractNumId w:val="31"/>
   </w:num>
   <w:num w:numId="7">
     <w:abstractNumId w:val="16"/>
   </w:num>
   <w:num w:numId="8">
-    <w:abstractNumId w:val="38"/>
+    <w:abstractNumId w:val="40"/>
   </w:num>
   <w:num w:numId="9">
     <w:abstractNumId w:val="7"/>
   </w:num>
   <w:num w:numId="10">
-    <w:abstractNumId w:val="22"/>
+    <w:abstractNumId w:val="23"/>
   </w:num>
   <w:num w:numId="11">
-    <w:abstractNumId w:val="33"/>
+    <w:abstractNumId w:val="34"/>
   </w:num>
   <w:num w:numId="12">
     <w:abstractNumId w:val="9"/>
   </w:num>
   <w:num w:numId="13">
-    <w:abstractNumId w:val="25"/>
+    <w:abstractNumId w:val="26"/>
   </w:num>
   <w:num w:numId="14">
     <w:abstractNumId w:val="12"/>
   </w:num>
   <w:num w:numId="15">
-    <w:abstractNumId w:val="36"/>
+    <w:abstractNumId w:val="38"/>
   </w:num>
   <w:num w:numId="16">
-    <w:abstractNumId w:val="24"/>
+    <w:abstractNumId w:val="25"/>
   </w:num>
   <w:num w:numId="17">
     <w:abstractNumId w:val="0"/>
@@ -20055,46 +20857,46 @@
     <w:abstractNumId w:val="2"/>
   </w:num>
   <w:num w:numId="21">
-    <w:abstractNumId w:val="21"/>
+    <w:abstractNumId w:val="22"/>
   </w:num>
   <w:num w:numId="22">
-    <w:abstractNumId w:val="26"/>
+    <w:abstractNumId w:val="27"/>
   </w:num>
   <w:num w:numId="23">
     <w:abstractNumId w:val="5"/>
   </w:num>
   <w:num w:numId="24">
-    <w:abstractNumId w:val="31"/>
+    <w:abstractNumId w:val="32"/>
   </w:num>
   <w:num w:numId="25">
     <w:abstractNumId w:val="13"/>
   </w:num>
   <w:num w:numId="26">
+    <w:abstractNumId w:val="41"/>
+  </w:num>
+  <w:num w:numId="27">
     <w:abstractNumId w:val="39"/>
   </w:num>
-  <w:num w:numId="27">
-    <w:abstractNumId w:val="37"/>
-  </w:num>
   <w:num w:numId="28">
-    <w:abstractNumId w:val="27"/>
+    <w:abstractNumId w:val="28"/>
   </w:num>
   <w:num w:numId="29">
     <w:abstractNumId w:val="11"/>
   </w:num>
   <w:num w:numId="30">
-    <w:abstractNumId w:val="28"/>
+    <w:abstractNumId w:val="29"/>
   </w:num>
   <w:num w:numId="31">
-    <w:abstractNumId w:val="35"/>
+    <w:abstractNumId w:val="37"/>
   </w:num>
   <w:num w:numId="32">
-    <w:abstractNumId w:val="17"/>
+    <w:abstractNumId w:val="18"/>
   </w:num>
   <w:num w:numId="33">
     <w:abstractNumId w:val="10"/>
   </w:num>
   <w:num w:numId="34">
-    <w:abstractNumId w:val="18"/>
+    <w:abstractNumId w:val="19"/>
   </w:num>
   <w:num w:numId="35">
     <w:abstractNumId w:val="4"/>
@@ -20103,16 +20905,22 @@
     <w:abstractNumId w:val="6"/>
   </w:num>
   <w:num w:numId="37">
-    <w:abstractNumId w:val="19"/>
+    <w:abstractNumId w:val="20"/>
   </w:num>
   <w:num w:numId="38">
     <w:abstractNumId w:val="14"/>
   </w:num>
   <w:num w:numId="39">
-    <w:abstractNumId w:val="29"/>
+    <w:abstractNumId w:val="30"/>
   </w:num>
   <w:num w:numId="40">
     <w:abstractNumId w:val="15"/>
+  </w:num>
+  <w:num w:numId="41">
+    <w:abstractNumId w:val="17"/>
+  </w:num>
+  <w:num w:numId="42">
+    <w:abstractNumId w:val="35"/>
   </w:num>
 </w:numbering>
 </file>

</xml_diff>

<commit_message>
feat: Add progress #175 'Learn Typescript'
</commit_message>
<xml_diff>
--- a/learn-typescript/chapter_6/Chapter 6 - Advanced Object Types.docx
+++ b/learn-typescript/chapter_6/Chapter 6 - Advanced Object Types.docx
@@ -16903,6 +16903,11 @@
     </w:p>
     <w:p>
       <w:pPr>
+        <w:pStyle w:val="ListParagraph"/>
+        <w:numPr>
+          <w:ilvl w:val="0"/>
+          <w:numId w:val="39"/>
+        </w:numPr>
         <w:tabs>
           <w:tab w:val="left" w:pos="2400"/>
         </w:tabs>
@@ -16910,6 +16915,870 @@
           <w:rFonts w:asciiTheme="minorHAnsi" w:hAnsiTheme="minorHAnsi" w:cstheme="minorHAnsi"/>
         </w:rPr>
       </w:pPr>
+      <w:r>
+        <w:rPr>
+          <w:rFonts w:ascii="AppleSystemUIFont" w:eastAsiaTheme="minorEastAsia" w:hAnsi="AppleSystemUIFont" w:cs="AppleSystemUIFont"/>
+          <w:lang w:val="en-US"/>
+        </w:rPr>
+        <w:t>Which keyword below applies the Candy type to the </w:t>
+      </w:r>
+      <w:proofErr w:type="spellStart"/>
+      <w:r>
+        <w:rPr>
+          <w:rFonts w:ascii="AppleSystemUIFont" w:eastAsiaTheme="minorEastAsia" w:hAnsi="AppleSystemUIFont" w:cs="AppleSystemUIFont"/>
+          <w:lang w:val="en-US"/>
+        </w:rPr>
+        <w:t>ButterSnicker</w:t>
+      </w:r>
+      <w:proofErr w:type="spellEnd"/>
+      <w:r>
+        <w:rPr>
+          <w:rFonts w:ascii="AppleSystemUIFont" w:eastAsiaTheme="minorEastAsia" w:hAnsi="AppleSystemUIFont" w:cs="AppleSystemUIFont"/>
+          <w:lang w:val="en-US"/>
+        </w:rPr>
+        <w:t> class?</w:t>
+      </w:r>
+    </w:p>
+    <w:p>
+      <w:pPr>
+        <w:tabs>
+          <w:tab w:val="left" w:pos="2400"/>
+        </w:tabs>
+        <w:rPr>
+          <w:rFonts w:asciiTheme="minorHAnsi" w:hAnsiTheme="minorHAnsi" w:cstheme="minorHAnsi"/>
+        </w:rPr>
+      </w:pPr>
+    </w:p>
+    <w:p>
+      <w:pPr>
+        <w:tabs>
+          <w:tab w:val="left" w:pos="2400"/>
+        </w:tabs>
+        <w:rPr>
+          <w:rFonts w:asciiTheme="minorHAnsi" w:hAnsiTheme="minorHAnsi" w:cstheme="minorHAnsi"/>
+        </w:rPr>
+      </w:pPr>
+    </w:p>
+    <w:p>
+      <w:pPr>
+        <w:tabs>
+          <w:tab w:val="left" w:pos="2400"/>
+        </w:tabs>
+        <w:rPr>
+          <w:rFonts w:asciiTheme="minorHAnsi" w:hAnsiTheme="minorHAnsi" w:cstheme="minorHAnsi"/>
+        </w:rPr>
+      </w:pPr>
+      <w:r>
+        <w:rPr>
+          <w:rFonts w:asciiTheme="minorHAnsi" w:hAnsiTheme="minorHAnsi" w:cstheme="minorHAnsi"/>
+        </w:rPr>
+        <w:drawing>
+          <wp:inline distT="0" distB="0" distL="0" distR="0" wp14:anchorId="16CBDB52" wp14:editId="5A8B80BE">
+            <wp:extent cx="5943600" cy="4394200"/>
+            <wp:effectExtent l="0" t="0" r="0" b="0"/>
+            <wp:docPr id="5" name="Picture 5" descr="A screenshot of a computer&#10;&#10;Description automatically generated"/>
+            <wp:cNvGraphicFramePr>
+              <a:graphicFrameLocks xmlns:a="http://schemas.openxmlformats.org/drawingml/2006/main" noChangeAspect="1"/>
+            </wp:cNvGraphicFramePr>
+            <a:graphic xmlns:a="http://schemas.openxmlformats.org/drawingml/2006/main">
+              <a:graphicData uri="http://schemas.openxmlformats.org/drawingml/2006/picture">
+                <pic:pic xmlns:pic="http://schemas.openxmlformats.org/drawingml/2006/picture">
+                  <pic:nvPicPr>
+                    <pic:cNvPr id="5" name="Picture 5" descr="A screenshot of a computer&#10;&#10;Description automatically generated"/>
+                    <pic:cNvPicPr/>
+                  </pic:nvPicPr>
+                  <pic:blipFill>
+                    <a:blip r:embed="rId9"/>
+                    <a:stretch>
+                      <a:fillRect/>
+                    </a:stretch>
+                  </pic:blipFill>
+                  <pic:spPr>
+                    <a:xfrm>
+                      <a:off x="0" y="0"/>
+                      <a:ext cx="5943600" cy="4394200"/>
+                    </a:xfrm>
+                    <a:prstGeom prst="rect">
+                      <a:avLst/>
+                    </a:prstGeom>
+                  </pic:spPr>
+                </pic:pic>
+              </a:graphicData>
+            </a:graphic>
+          </wp:inline>
+        </w:drawing>
+      </w:r>
+    </w:p>
+    <w:p>
+      <w:pPr>
+        <w:tabs>
+          <w:tab w:val="left" w:pos="2400"/>
+        </w:tabs>
+        <w:rPr>
+          <w:rFonts w:asciiTheme="minorHAnsi" w:hAnsiTheme="minorHAnsi" w:cstheme="minorHAnsi"/>
+        </w:rPr>
+      </w:pPr>
+    </w:p>
+    <w:p>
+      <w:pPr>
+        <w:pStyle w:val="ListParagraph"/>
+        <w:numPr>
+          <w:ilvl w:val="0"/>
+          <w:numId w:val="43"/>
+        </w:numPr>
+        <w:tabs>
+          <w:tab w:val="left" w:pos="2400"/>
+        </w:tabs>
+        <w:rPr>
+          <w:rFonts w:asciiTheme="minorHAnsi" w:hAnsiTheme="minorHAnsi" w:cstheme="minorHAnsi"/>
+        </w:rPr>
+      </w:pPr>
+      <w:r>
+        <w:rPr>
+          <w:rFonts w:asciiTheme="minorHAnsi" w:hAnsiTheme="minorHAnsi" w:cstheme="minorHAnsi"/>
+        </w:rPr>
+        <w:t>Implements</w:t>
+      </w:r>
+    </w:p>
+    <w:p>
+      <w:pPr>
+        <w:tabs>
+          <w:tab w:val="left" w:pos="2400"/>
+        </w:tabs>
+        <w:rPr>
+          <w:rFonts w:asciiTheme="minorHAnsi" w:hAnsiTheme="minorHAnsi" w:cstheme="minorHAnsi"/>
+        </w:rPr>
+      </w:pPr>
+    </w:p>
+    <w:p>
+      <w:pPr>
+        <w:tabs>
+          <w:tab w:val="left" w:pos="2400"/>
+        </w:tabs>
+        <w:rPr>
+          <w:rFonts w:asciiTheme="minorHAnsi" w:hAnsiTheme="minorHAnsi" w:cstheme="minorHAnsi"/>
+        </w:rPr>
+      </w:pPr>
+    </w:p>
+    <w:p>
+      <w:pPr>
+        <w:pStyle w:val="ListParagraph"/>
+        <w:numPr>
+          <w:ilvl w:val="0"/>
+          <w:numId w:val="39"/>
+        </w:numPr>
+        <w:tabs>
+          <w:tab w:val="left" w:pos="2400"/>
+        </w:tabs>
+        <w:rPr>
+          <w:rFonts w:asciiTheme="minorHAnsi" w:hAnsiTheme="minorHAnsi" w:cstheme="minorHAnsi"/>
+        </w:rPr>
+      </w:pPr>
+      <w:r>
+        <w:rPr>
+          <w:rFonts w:ascii="AppleSystemUIFont" w:eastAsiaTheme="minorEastAsia" w:hAnsi="AppleSystemUIFont" w:cs="AppleSystemUIFont"/>
+          <w:lang w:val="en-US"/>
+        </w:rPr>
+        <w:t>Based on the types declared below, which property could we successfully access on the </w:t>
+      </w:r>
+      <w:proofErr w:type="gramStart"/>
+      <w:r>
+        <w:rPr>
+          <w:rFonts w:ascii="AppleSystemUIFont" w:eastAsiaTheme="minorEastAsia" w:hAnsi="AppleSystemUIFont" w:cs="AppleSystemUIFont"/>
+          <w:lang w:val="en-US"/>
+        </w:rPr>
+        <w:t>photos</w:t>
+      </w:r>
+      <w:proofErr w:type="gramEnd"/>
+      <w:r>
+        <w:rPr>
+          <w:rFonts w:ascii="AppleSystemUIFont" w:eastAsiaTheme="minorEastAsia" w:hAnsi="AppleSystemUIFont" w:cs="AppleSystemUIFont"/>
+          <w:lang w:val="en-US"/>
+        </w:rPr>
+        <w:t> variable?</w:t>
+      </w:r>
+    </w:p>
+    <w:p>
+      <w:pPr>
+        <w:tabs>
+          <w:tab w:val="left" w:pos="2400"/>
+        </w:tabs>
+        <w:rPr>
+          <w:rFonts w:asciiTheme="minorHAnsi" w:hAnsiTheme="minorHAnsi" w:cstheme="minorHAnsi"/>
+        </w:rPr>
+      </w:pPr>
+    </w:p>
+    <w:p>
+      <w:pPr>
+        <w:tabs>
+          <w:tab w:val="left" w:pos="2400"/>
+        </w:tabs>
+        <w:rPr>
+          <w:rFonts w:asciiTheme="minorHAnsi" w:hAnsiTheme="minorHAnsi" w:cstheme="minorHAnsi"/>
+        </w:rPr>
+      </w:pPr>
+      <w:r>
+        <w:rPr>
+          <w:rFonts w:asciiTheme="minorHAnsi" w:hAnsiTheme="minorHAnsi" w:cstheme="minorHAnsi"/>
+        </w:rPr>
+        <w:lastRenderedPageBreak/>
+        <w:drawing>
+          <wp:inline distT="0" distB="0" distL="0" distR="0" wp14:anchorId="68365E1E" wp14:editId="406EB73A">
+            <wp:extent cx="5943600" cy="4718685"/>
+            <wp:effectExtent l="0" t="0" r="0" b="5715"/>
+            <wp:docPr id="6" name="Picture 6" descr="Graphical user interface&#10;&#10;Description automatically generated"/>
+            <wp:cNvGraphicFramePr>
+              <a:graphicFrameLocks xmlns:a="http://schemas.openxmlformats.org/drawingml/2006/main" noChangeAspect="1"/>
+            </wp:cNvGraphicFramePr>
+            <a:graphic xmlns:a="http://schemas.openxmlformats.org/drawingml/2006/main">
+              <a:graphicData uri="http://schemas.openxmlformats.org/drawingml/2006/picture">
+                <pic:pic xmlns:pic="http://schemas.openxmlformats.org/drawingml/2006/picture">
+                  <pic:nvPicPr>
+                    <pic:cNvPr id="6" name="Picture 6" descr="Graphical user interface&#10;&#10;Description automatically generated"/>
+                    <pic:cNvPicPr/>
+                  </pic:nvPicPr>
+                  <pic:blipFill>
+                    <a:blip r:embed="rId10"/>
+                    <a:stretch>
+                      <a:fillRect/>
+                    </a:stretch>
+                  </pic:blipFill>
+                  <pic:spPr>
+                    <a:xfrm>
+                      <a:off x="0" y="0"/>
+                      <a:ext cx="5943600" cy="4718685"/>
+                    </a:xfrm>
+                    <a:prstGeom prst="rect">
+                      <a:avLst/>
+                    </a:prstGeom>
+                  </pic:spPr>
+                </pic:pic>
+              </a:graphicData>
+            </a:graphic>
+          </wp:inline>
+        </w:drawing>
+      </w:r>
+    </w:p>
+    <w:p>
+      <w:pPr>
+        <w:tabs>
+          <w:tab w:val="left" w:pos="2400"/>
+        </w:tabs>
+        <w:rPr>
+          <w:rFonts w:asciiTheme="minorHAnsi" w:hAnsiTheme="minorHAnsi" w:cstheme="minorHAnsi"/>
+        </w:rPr>
+      </w:pPr>
+    </w:p>
+    <w:p>
+      <w:pPr>
+        <w:tabs>
+          <w:tab w:val="left" w:pos="2400"/>
+        </w:tabs>
+        <w:rPr>
+          <w:rFonts w:asciiTheme="minorHAnsi" w:hAnsiTheme="minorHAnsi" w:cstheme="minorHAnsi"/>
+        </w:rPr>
+      </w:pPr>
+    </w:p>
+    <w:p>
+      <w:pPr>
+        <w:pStyle w:val="ListParagraph"/>
+        <w:numPr>
+          <w:ilvl w:val="0"/>
+          <w:numId w:val="44"/>
+        </w:numPr>
+        <w:tabs>
+          <w:tab w:val="left" w:pos="2400"/>
+        </w:tabs>
+        <w:rPr>
+          <w:rFonts w:asciiTheme="minorHAnsi" w:hAnsiTheme="minorHAnsi" w:cstheme="minorHAnsi"/>
+        </w:rPr>
+      </w:pPr>
+      <w:r>
+        <w:rPr>
+          <w:rFonts w:asciiTheme="minorHAnsi" w:hAnsiTheme="minorHAnsi" w:cstheme="minorHAnsi"/>
+        </w:rPr>
+        <w:t>B</w:t>
+      </w:r>
+    </w:p>
+    <w:p>
+      <w:pPr>
+        <w:tabs>
+          <w:tab w:val="left" w:pos="2400"/>
+        </w:tabs>
+        <w:rPr>
+          <w:rFonts w:asciiTheme="minorHAnsi" w:hAnsiTheme="minorHAnsi" w:cstheme="minorHAnsi"/>
+        </w:rPr>
+      </w:pPr>
+    </w:p>
+    <w:p>
+      <w:pPr>
+        <w:tabs>
+          <w:tab w:val="left" w:pos="2400"/>
+        </w:tabs>
+        <w:rPr>
+          <w:rFonts w:asciiTheme="minorHAnsi" w:hAnsiTheme="minorHAnsi" w:cstheme="minorHAnsi"/>
+        </w:rPr>
+      </w:pPr>
+    </w:p>
+    <w:p>
+      <w:pPr>
+        <w:tabs>
+          <w:tab w:val="left" w:pos="2400"/>
+        </w:tabs>
+        <w:rPr>
+          <w:rFonts w:asciiTheme="minorHAnsi" w:hAnsiTheme="minorHAnsi" w:cstheme="minorHAnsi"/>
+        </w:rPr>
+      </w:pPr>
+    </w:p>
+    <w:p>
+      <w:pPr>
+        <w:tabs>
+          <w:tab w:val="left" w:pos="2400"/>
+        </w:tabs>
+        <w:rPr>
+          <w:rFonts w:asciiTheme="minorHAnsi" w:hAnsiTheme="minorHAnsi" w:cstheme="minorHAnsi"/>
+        </w:rPr>
+      </w:pPr>
+    </w:p>
+    <w:p>
+      <w:pPr>
+        <w:tabs>
+          <w:tab w:val="left" w:pos="2400"/>
+        </w:tabs>
+        <w:rPr>
+          <w:rFonts w:asciiTheme="minorHAnsi" w:hAnsiTheme="minorHAnsi" w:cstheme="minorHAnsi"/>
+        </w:rPr>
+      </w:pPr>
+    </w:p>
+    <w:p>
+      <w:pPr>
+        <w:tabs>
+          <w:tab w:val="left" w:pos="2400"/>
+        </w:tabs>
+        <w:rPr>
+          <w:rFonts w:asciiTheme="minorHAnsi" w:hAnsiTheme="minorHAnsi" w:cstheme="minorHAnsi"/>
+        </w:rPr>
+      </w:pPr>
+    </w:p>
+    <w:p>
+      <w:pPr>
+        <w:tabs>
+          <w:tab w:val="left" w:pos="2400"/>
+        </w:tabs>
+        <w:rPr>
+          <w:rFonts w:asciiTheme="minorHAnsi" w:hAnsiTheme="minorHAnsi" w:cstheme="minorHAnsi"/>
+        </w:rPr>
+      </w:pPr>
+    </w:p>
+    <w:p>
+      <w:pPr>
+        <w:tabs>
+          <w:tab w:val="left" w:pos="2400"/>
+        </w:tabs>
+        <w:rPr>
+          <w:rFonts w:asciiTheme="minorHAnsi" w:hAnsiTheme="minorHAnsi" w:cstheme="minorHAnsi"/>
+        </w:rPr>
+      </w:pPr>
+    </w:p>
+    <w:p>
+      <w:pPr>
+        <w:tabs>
+          <w:tab w:val="left" w:pos="2400"/>
+        </w:tabs>
+        <w:rPr>
+          <w:rFonts w:asciiTheme="minorHAnsi" w:hAnsiTheme="minorHAnsi" w:cstheme="minorHAnsi"/>
+        </w:rPr>
+      </w:pPr>
+    </w:p>
+    <w:p>
+      <w:pPr>
+        <w:tabs>
+          <w:tab w:val="left" w:pos="2400"/>
+        </w:tabs>
+        <w:rPr>
+          <w:rFonts w:asciiTheme="minorHAnsi" w:hAnsiTheme="minorHAnsi" w:cstheme="minorHAnsi"/>
+        </w:rPr>
+      </w:pPr>
+    </w:p>
+    <w:p>
+      <w:pPr>
+        <w:tabs>
+          <w:tab w:val="left" w:pos="2400"/>
+        </w:tabs>
+        <w:rPr>
+          <w:rFonts w:asciiTheme="minorHAnsi" w:hAnsiTheme="minorHAnsi" w:cstheme="minorHAnsi"/>
+        </w:rPr>
+      </w:pPr>
+    </w:p>
+    <w:p>
+      <w:pPr>
+        <w:tabs>
+          <w:tab w:val="left" w:pos="2400"/>
+        </w:tabs>
+        <w:rPr>
+          <w:rFonts w:asciiTheme="minorHAnsi" w:hAnsiTheme="minorHAnsi" w:cstheme="minorHAnsi"/>
+        </w:rPr>
+      </w:pPr>
+    </w:p>
+    <w:p>
+      <w:pPr>
+        <w:tabs>
+          <w:tab w:val="left" w:pos="2400"/>
+        </w:tabs>
+        <w:rPr>
+          <w:rFonts w:asciiTheme="minorHAnsi" w:hAnsiTheme="minorHAnsi" w:cstheme="minorHAnsi"/>
+        </w:rPr>
+      </w:pPr>
+    </w:p>
+    <w:p>
+      <w:pPr>
+        <w:tabs>
+          <w:tab w:val="left" w:pos="2400"/>
+        </w:tabs>
+        <w:rPr>
+          <w:rFonts w:asciiTheme="minorHAnsi" w:hAnsiTheme="minorHAnsi" w:cstheme="minorHAnsi"/>
+        </w:rPr>
+      </w:pPr>
+    </w:p>
+    <w:p>
+      <w:pPr>
+        <w:pStyle w:val="ListParagraph"/>
+        <w:numPr>
+          <w:ilvl w:val="0"/>
+          <w:numId w:val="39"/>
+        </w:numPr>
+        <w:tabs>
+          <w:tab w:val="left" w:pos="2400"/>
+        </w:tabs>
+        <w:rPr>
+          <w:rFonts w:asciiTheme="minorHAnsi" w:hAnsiTheme="minorHAnsi" w:cstheme="minorHAnsi"/>
+        </w:rPr>
+      </w:pPr>
+      <w:r>
+        <w:rPr>
+          <w:rFonts w:asciiTheme="minorHAnsi" w:hAnsiTheme="minorHAnsi" w:cstheme="minorHAnsi"/>
+        </w:rPr>
+        <w:lastRenderedPageBreak/>
+        <w:t xml:space="preserve"> </w:t>
+      </w:r>
+      <w:r>
+        <w:rPr>
+          <w:rFonts w:ascii="AppleSystemUIFont" w:eastAsiaTheme="minorEastAsia" w:hAnsi="AppleSystemUIFont" w:cs="AppleSystemUIFont"/>
+          <w:lang w:val="en-US"/>
+        </w:rPr>
+        <w:t>Based on the types below, what type members will the Bus type enforce?</w:t>
+      </w:r>
+      <w:r>
+        <w:rPr>
+          <w:rFonts w:asciiTheme="minorHAnsi" w:hAnsiTheme="minorHAnsi" w:cstheme="minorHAnsi"/>
+        </w:rPr>
+        <w:br/>
+      </w:r>
+    </w:p>
+    <w:p>
+      <w:pPr>
+        <w:tabs>
+          <w:tab w:val="left" w:pos="2400"/>
+        </w:tabs>
+        <w:rPr>
+          <w:rFonts w:asciiTheme="minorHAnsi" w:hAnsiTheme="minorHAnsi" w:cstheme="minorHAnsi"/>
+        </w:rPr>
+      </w:pPr>
+    </w:p>
+    <w:p>
+      <w:pPr>
+        <w:tabs>
+          <w:tab w:val="left" w:pos="2400"/>
+        </w:tabs>
+        <w:rPr>
+          <w:rFonts w:asciiTheme="minorHAnsi" w:hAnsiTheme="minorHAnsi" w:cstheme="minorHAnsi"/>
+        </w:rPr>
+      </w:pPr>
+      <w:r>
+        <w:rPr>
+          <w:rFonts w:asciiTheme="minorHAnsi" w:hAnsiTheme="minorHAnsi" w:cstheme="minorHAnsi"/>
+        </w:rPr>
+        <w:drawing>
+          <wp:inline distT="0" distB="0" distL="0" distR="0" wp14:anchorId="3D352860" wp14:editId="035F1A7F">
+            <wp:extent cx="5943600" cy="3905885"/>
+            <wp:effectExtent l="0" t="0" r="0" b="5715"/>
+            <wp:docPr id="7" name="Picture 7" descr="Graphical user interface&#10;&#10;Description automatically generated"/>
+            <wp:cNvGraphicFramePr>
+              <a:graphicFrameLocks xmlns:a="http://schemas.openxmlformats.org/drawingml/2006/main" noChangeAspect="1"/>
+            </wp:cNvGraphicFramePr>
+            <a:graphic xmlns:a="http://schemas.openxmlformats.org/drawingml/2006/main">
+              <a:graphicData uri="http://schemas.openxmlformats.org/drawingml/2006/picture">
+                <pic:pic xmlns:pic="http://schemas.openxmlformats.org/drawingml/2006/picture">
+                  <pic:nvPicPr>
+                    <pic:cNvPr id="7" name="Picture 7" descr="Graphical user interface&#10;&#10;Description automatically generated"/>
+                    <pic:cNvPicPr/>
+                  </pic:nvPicPr>
+                  <pic:blipFill>
+                    <a:blip r:embed="rId11"/>
+                    <a:stretch>
+                      <a:fillRect/>
+                    </a:stretch>
+                  </pic:blipFill>
+                  <pic:spPr>
+                    <a:xfrm>
+                      <a:off x="0" y="0"/>
+                      <a:ext cx="5943600" cy="3905885"/>
+                    </a:xfrm>
+                    <a:prstGeom prst="rect">
+                      <a:avLst/>
+                    </a:prstGeom>
+                  </pic:spPr>
+                </pic:pic>
+              </a:graphicData>
+            </a:graphic>
+          </wp:inline>
+        </w:drawing>
+      </w:r>
+    </w:p>
+    <w:p>
+      <w:pPr>
+        <w:tabs>
+          <w:tab w:val="left" w:pos="2400"/>
+        </w:tabs>
+        <w:rPr>
+          <w:rFonts w:asciiTheme="minorHAnsi" w:hAnsiTheme="minorHAnsi" w:cstheme="minorHAnsi"/>
+        </w:rPr>
+      </w:pPr>
+    </w:p>
+    <w:p>
+      <w:pPr>
+        <w:tabs>
+          <w:tab w:val="left" w:pos="2400"/>
+        </w:tabs>
+        <w:rPr>
+          <w:rFonts w:asciiTheme="minorHAnsi" w:hAnsiTheme="minorHAnsi" w:cstheme="minorHAnsi"/>
+        </w:rPr>
+      </w:pPr>
+    </w:p>
+    <w:p>
+      <w:pPr>
+        <w:pStyle w:val="ListParagraph"/>
+        <w:numPr>
+          <w:ilvl w:val="0"/>
+          <w:numId w:val="45"/>
+        </w:numPr>
+        <w:tabs>
+          <w:tab w:val="left" w:pos="2400"/>
+        </w:tabs>
+        <w:rPr>
+          <w:rFonts w:asciiTheme="minorHAnsi" w:hAnsiTheme="minorHAnsi" w:cstheme="minorHAnsi"/>
+        </w:rPr>
+      </w:pPr>
+      <w:r>
+        <w:rPr>
+          <w:rFonts w:asciiTheme="minorHAnsi" w:hAnsiTheme="minorHAnsi" w:cstheme="minorHAnsi"/>
+        </w:rPr>
+        <w:t xml:space="preserve">A  </w:t>
+      </w:r>
+    </w:p>
+    <w:p>
+      <w:pPr>
+        <w:tabs>
+          <w:tab w:val="left" w:pos="2400"/>
+        </w:tabs>
+        <w:rPr>
+          <w:rFonts w:asciiTheme="minorHAnsi" w:hAnsiTheme="minorHAnsi" w:cstheme="minorHAnsi"/>
+        </w:rPr>
+      </w:pPr>
+    </w:p>
+    <w:p>
+      <w:pPr>
+        <w:tabs>
+          <w:tab w:val="left" w:pos="2400"/>
+        </w:tabs>
+        <w:rPr>
+          <w:rFonts w:asciiTheme="minorHAnsi" w:hAnsiTheme="minorHAnsi" w:cstheme="minorHAnsi"/>
+        </w:rPr>
+      </w:pPr>
+    </w:p>
+    <w:p>
+      <w:pPr>
+        <w:tabs>
+          <w:tab w:val="left" w:pos="2400"/>
+        </w:tabs>
+        <w:rPr>
+          <w:rFonts w:asciiTheme="minorHAnsi" w:hAnsiTheme="minorHAnsi" w:cstheme="minorHAnsi"/>
+        </w:rPr>
+      </w:pPr>
+    </w:p>
+    <w:p>
+      <w:pPr>
+        <w:tabs>
+          <w:tab w:val="left" w:pos="2400"/>
+        </w:tabs>
+        <w:rPr>
+          <w:rFonts w:asciiTheme="minorHAnsi" w:hAnsiTheme="minorHAnsi" w:cstheme="minorHAnsi"/>
+        </w:rPr>
+      </w:pPr>
+    </w:p>
+    <w:p>
+      <w:pPr>
+        <w:tabs>
+          <w:tab w:val="left" w:pos="2400"/>
+        </w:tabs>
+        <w:rPr>
+          <w:rFonts w:asciiTheme="minorHAnsi" w:hAnsiTheme="minorHAnsi" w:cstheme="minorHAnsi"/>
+        </w:rPr>
+      </w:pPr>
+    </w:p>
+    <w:p>
+      <w:pPr>
+        <w:tabs>
+          <w:tab w:val="left" w:pos="2400"/>
+        </w:tabs>
+        <w:rPr>
+          <w:rFonts w:asciiTheme="minorHAnsi" w:hAnsiTheme="minorHAnsi" w:cstheme="minorHAnsi"/>
+        </w:rPr>
+      </w:pPr>
+    </w:p>
+    <w:p>
+      <w:pPr>
+        <w:tabs>
+          <w:tab w:val="left" w:pos="2400"/>
+        </w:tabs>
+        <w:rPr>
+          <w:rFonts w:asciiTheme="minorHAnsi" w:hAnsiTheme="minorHAnsi" w:cstheme="minorHAnsi"/>
+        </w:rPr>
+      </w:pPr>
+    </w:p>
+    <w:p>
+      <w:pPr>
+        <w:tabs>
+          <w:tab w:val="left" w:pos="2400"/>
+        </w:tabs>
+        <w:rPr>
+          <w:rFonts w:asciiTheme="minorHAnsi" w:hAnsiTheme="minorHAnsi" w:cstheme="minorHAnsi"/>
+        </w:rPr>
+      </w:pPr>
+    </w:p>
+    <w:p>
+      <w:pPr>
+        <w:tabs>
+          <w:tab w:val="left" w:pos="2400"/>
+        </w:tabs>
+        <w:rPr>
+          <w:rFonts w:asciiTheme="minorHAnsi" w:hAnsiTheme="minorHAnsi" w:cstheme="minorHAnsi"/>
+        </w:rPr>
+      </w:pPr>
+    </w:p>
+    <w:p>
+      <w:pPr>
+        <w:tabs>
+          <w:tab w:val="left" w:pos="2400"/>
+        </w:tabs>
+        <w:rPr>
+          <w:rFonts w:asciiTheme="minorHAnsi" w:hAnsiTheme="minorHAnsi" w:cstheme="minorHAnsi"/>
+        </w:rPr>
+      </w:pPr>
+    </w:p>
+    <w:p>
+      <w:pPr>
+        <w:tabs>
+          <w:tab w:val="left" w:pos="2400"/>
+        </w:tabs>
+        <w:rPr>
+          <w:rFonts w:asciiTheme="minorHAnsi" w:hAnsiTheme="minorHAnsi" w:cstheme="minorHAnsi"/>
+        </w:rPr>
+      </w:pPr>
+    </w:p>
+    <w:p>
+      <w:pPr>
+        <w:tabs>
+          <w:tab w:val="left" w:pos="2400"/>
+        </w:tabs>
+        <w:rPr>
+          <w:rFonts w:asciiTheme="minorHAnsi" w:hAnsiTheme="minorHAnsi" w:cstheme="minorHAnsi"/>
+        </w:rPr>
+      </w:pPr>
+    </w:p>
+    <w:p>
+      <w:pPr>
+        <w:tabs>
+          <w:tab w:val="left" w:pos="2400"/>
+        </w:tabs>
+        <w:rPr>
+          <w:rFonts w:asciiTheme="minorHAnsi" w:hAnsiTheme="minorHAnsi" w:cstheme="minorHAnsi"/>
+        </w:rPr>
+      </w:pPr>
+    </w:p>
+    <w:p>
+      <w:pPr>
+        <w:tabs>
+          <w:tab w:val="left" w:pos="2400"/>
+        </w:tabs>
+        <w:rPr>
+          <w:rFonts w:asciiTheme="minorHAnsi" w:hAnsiTheme="minorHAnsi" w:cstheme="minorHAnsi"/>
+        </w:rPr>
+      </w:pPr>
+    </w:p>
+    <w:p>
+      <w:pPr>
+        <w:tabs>
+          <w:tab w:val="left" w:pos="2400"/>
+        </w:tabs>
+        <w:rPr>
+          <w:rFonts w:asciiTheme="minorHAnsi" w:hAnsiTheme="minorHAnsi" w:cstheme="minorHAnsi"/>
+        </w:rPr>
+      </w:pPr>
+    </w:p>
+    <w:p>
+      <w:pPr>
+        <w:tabs>
+          <w:tab w:val="left" w:pos="2400"/>
+        </w:tabs>
+        <w:rPr>
+          <w:rFonts w:asciiTheme="minorHAnsi" w:hAnsiTheme="minorHAnsi" w:cstheme="minorHAnsi"/>
+        </w:rPr>
+      </w:pPr>
+    </w:p>
+    <w:p>
+      <w:pPr>
+        <w:tabs>
+          <w:tab w:val="left" w:pos="2400"/>
+        </w:tabs>
+        <w:rPr>
+          <w:rFonts w:asciiTheme="minorHAnsi" w:hAnsiTheme="minorHAnsi" w:cstheme="minorHAnsi"/>
+        </w:rPr>
+      </w:pPr>
+    </w:p>
+    <w:p>
+      <w:pPr>
+        <w:pStyle w:val="ListParagraph"/>
+        <w:numPr>
+          <w:ilvl w:val="0"/>
+          <w:numId w:val="39"/>
+        </w:numPr>
+        <w:tabs>
+          <w:tab w:val="left" w:pos="2400"/>
+        </w:tabs>
+        <w:rPr>
+          <w:rFonts w:asciiTheme="minorHAnsi" w:hAnsiTheme="minorHAnsi" w:cstheme="minorHAnsi"/>
+        </w:rPr>
+      </w:pPr>
+      <w:r>
+        <w:rPr>
+          <w:rFonts w:ascii="AppleSystemUIFont" w:eastAsiaTheme="minorEastAsia" w:hAnsi="AppleSystemUIFont" w:cs="AppleSystemUIFont"/>
+          <w:lang w:val="en-US"/>
+        </w:rPr>
+        <w:lastRenderedPageBreak/>
+        <w:t>Why would we use interface over the type keyword to define a type?</w:t>
+      </w:r>
+    </w:p>
+    <w:p>
+      <w:pPr>
+        <w:tabs>
+          <w:tab w:val="left" w:pos="2400"/>
+        </w:tabs>
+        <w:rPr>
+          <w:rFonts w:asciiTheme="minorHAnsi" w:hAnsiTheme="minorHAnsi" w:cstheme="minorHAnsi"/>
+        </w:rPr>
+      </w:pPr>
+    </w:p>
+    <w:p>
+      <w:pPr>
+        <w:tabs>
+          <w:tab w:val="left" w:pos="2400"/>
+        </w:tabs>
+        <w:rPr>
+          <w:rFonts w:asciiTheme="minorHAnsi" w:hAnsiTheme="minorHAnsi" w:cstheme="minorHAnsi"/>
+        </w:rPr>
+      </w:pPr>
+    </w:p>
+    <w:p>
+      <w:pPr>
+        <w:tabs>
+          <w:tab w:val="left" w:pos="2400"/>
+        </w:tabs>
+        <w:rPr>
+          <w:rFonts w:asciiTheme="minorHAnsi" w:hAnsiTheme="minorHAnsi" w:cstheme="minorHAnsi"/>
+        </w:rPr>
+      </w:pPr>
+      <w:r>
+        <w:rPr>
+          <w:rFonts w:asciiTheme="minorHAnsi" w:hAnsiTheme="minorHAnsi" w:cstheme="minorHAnsi"/>
+        </w:rPr>
+        <w:drawing>
+          <wp:inline distT="0" distB="0" distL="0" distR="0" wp14:anchorId="7A9BDFAA" wp14:editId="4A6B9D7A">
+            <wp:extent cx="5943600" cy="2623820"/>
+            <wp:effectExtent l="0" t="0" r="0" b="5080"/>
+            <wp:docPr id="8" name="Picture 8" descr="Graphical user interface, text, application&#10;&#10;Description automatically generated"/>
+            <wp:cNvGraphicFramePr>
+              <a:graphicFrameLocks xmlns:a="http://schemas.openxmlformats.org/drawingml/2006/main" noChangeAspect="1"/>
+            </wp:cNvGraphicFramePr>
+            <a:graphic xmlns:a="http://schemas.openxmlformats.org/drawingml/2006/main">
+              <a:graphicData uri="http://schemas.openxmlformats.org/drawingml/2006/picture">
+                <pic:pic xmlns:pic="http://schemas.openxmlformats.org/drawingml/2006/picture">
+                  <pic:nvPicPr>
+                    <pic:cNvPr id="8" name="Picture 8" descr="Graphical user interface, text, application&#10;&#10;Description automatically generated"/>
+                    <pic:cNvPicPr/>
+                  </pic:nvPicPr>
+                  <pic:blipFill>
+                    <a:blip r:embed="rId12"/>
+                    <a:stretch>
+                      <a:fillRect/>
+                    </a:stretch>
+                  </pic:blipFill>
+                  <pic:spPr>
+                    <a:xfrm>
+                      <a:off x="0" y="0"/>
+                      <a:ext cx="5943600" cy="2623820"/>
+                    </a:xfrm>
+                    <a:prstGeom prst="rect">
+                      <a:avLst/>
+                    </a:prstGeom>
+                  </pic:spPr>
+                </pic:pic>
+              </a:graphicData>
+            </a:graphic>
+          </wp:inline>
+        </w:drawing>
+      </w:r>
+    </w:p>
+    <w:p>
+      <w:pPr>
+        <w:tabs>
+          <w:tab w:val="left" w:pos="2400"/>
+        </w:tabs>
+        <w:rPr>
+          <w:rFonts w:asciiTheme="minorHAnsi" w:hAnsiTheme="minorHAnsi" w:cstheme="minorHAnsi"/>
+        </w:rPr>
+      </w:pPr>
+    </w:p>
+    <w:p>
+      <w:pPr>
+        <w:tabs>
+          <w:tab w:val="left" w:pos="2400"/>
+        </w:tabs>
+        <w:rPr>
+          <w:rFonts w:asciiTheme="minorHAnsi" w:hAnsiTheme="minorHAnsi" w:cstheme="minorHAnsi"/>
+        </w:rPr>
+      </w:pPr>
+    </w:p>
+    <w:p>
+      <w:pPr>
+        <w:pStyle w:val="ListParagraph"/>
+        <w:numPr>
+          <w:ilvl w:val="0"/>
+          <w:numId w:val="46"/>
+        </w:numPr>
+        <w:tabs>
+          <w:tab w:val="left" w:pos="2400"/>
+        </w:tabs>
+        <w:rPr>
+          <w:rFonts w:asciiTheme="minorHAnsi" w:hAnsiTheme="minorHAnsi" w:cstheme="minorHAnsi"/>
+        </w:rPr>
+      </w:pPr>
+      <w:r>
+        <w:rPr>
+          <w:rFonts w:asciiTheme="minorHAnsi" w:hAnsiTheme="minorHAnsi" w:cstheme="minorHAnsi"/>
+        </w:rPr>
+        <w:t>D</w:t>
+      </w:r>
     </w:p>
     <w:sectPr>
       <w:pgSz w:w="12240" w:h="15840"/>
@@ -18848,6 +19717,95 @@
     </w:lvl>
   </w:abstractNum>
   <w:abstractNum w:abstractNumId="21" w15:restartNumberingAfterBreak="0">
+    <w:nsid w:val="4F733BE5"/>
+    <w:multiLevelType w:val="hybridMultilevel"/>
+    <w:tmpl w:val="461C2ECE"/>
+    <w:lvl w:ilvl="0" w:tplc="04090015">
+      <w:start w:val="1"/>
+      <w:numFmt w:val="upperLetter"/>
+      <w:lvlText w:val="%1."/>
+      <w:lvlJc w:val="left"/>
+      <w:pPr>
+        <w:ind w:left="1800" w:hanging="360"/>
+      </w:pPr>
+      <w:rPr>
+        <w:rFonts w:hint="default"/>
+      </w:rPr>
+    </w:lvl>
+    <w:lvl w:ilvl="1" w:tplc="04090019" w:tentative="1">
+      <w:start w:val="1"/>
+      <w:numFmt w:val="lowerLetter"/>
+      <w:lvlText w:val="%2."/>
+      <w:lvlJc w:val="left"/>
+      <w:pPr>
+        <w:ind w:left="2520" w:hanging="360"/>
+      </w:pPr>
+    </w:lvl>
+    <w:lvl w:ilvl="2" w:tplc="0409001B" w:tentative="1">
+      <w:start w:val="1"/>
+      <w:numFmt w:val="lowerRoman"/>
+      <w:lvlText w:val="%3."/>
+      <w:lvlJc w:val="right"/>
+      <w:pPr>
+        <w:ind w:left="3240" w:hanging="180"/>
+      </w:pPr>
+    </w:lvl>
+    <w:lvl w:ilvl="3" w:tplc="0409000F" w:tentative="1">
+      <w:start w:val="1"/>
+      <w:numFmt w:val="decimal"/>
+      <w:lvlText w:val="%4."/>
+      <w:lvlJc w:val="left"/>
+      <w:pPr>
+        <w:ind w:left="3960" w:hanging="360"/>
+      </w:pPr>
+    </w:lvl>
+    <w:lvl w:ilvl="4" w:tplc="04090019" w:tentative="1">
+      <w:start w:val="1"/>
+      <w:numFmt w:val="lowerLetter"/>
+      <w:lvlText w:val="%5."/>
+      <w:lvlJc w:val="left"/>
+      <w:pPr>
+        <w:ind w:left="4680" w:hanging="360"/>
+      </w:pPr>
+    </w:lvl>
+    <w:lvl w:ilvl="5" w:tplc="0409001B" w:tentative="1">
+      <w:start w:val="1"/>
+      <w:numFmt w:val="lowerRoman"/>
+      <w:lvlText w:val="%6."/>
+      <w:lvlJc w:val="right"/>
+      <w:pPr>
+        <w:ind w:left="5400" w:hanging="180"/>
+      </w:pPr>
+    </w:lvl>
+    <w:lvl w:ilvl="6" w:tplc="0409000F" w:tentative="1">
+      <w:start w:val="1"/>
+      <w:numFmt w:val="decimal"/>
+      <w:lvlText w:val="%7."/>
+      <w:lvlJc w:val="left"/>
+      <w:pPr>
+        <w:ind w:left="6120" w:hanging="360"/>
+      </w:pPr>
+    </w:lvl>
+    <w:lvl w:ilvl="7" w:tplc="04090019" w:tentative="1">
+      <w:start w:val="1"/>
+      <w:numFmt w:val="lowerLetter"/>
+      <w:lvlText w:val="%8."/>
+      <w:lvlJc w:val="left"/>
+      <w:pPr>
+        <w:ind w:left="6840" w:hanging="360"/>
+      </w:pPr>
+    </w:lvl>
+    <w:lvl w:ilvl="8" w:tplc="0409001B" w:tentative="1">
+      <w:start w:val="1"/>
+      <w:numFmt w:val="lowerRoman"/>
+      <w:lvlText w:val="%9."/>
+      <w:lvlJc w:val="right"/>
+      <w:pPr>
+        <w:ind w:left="7560" w:hanging="180"/>
+      </w:pPr>
+    </w:lvl>
+  </w:abstractNum>
+  <w:abstractNum w:abstractNumId="22" w15:restartNumberingAfterBreak="0">
     <w:nsid w:val="50E408BF"/>
     <w:multiLevelType w:val="hybridMultilevel"/>
     <w:tmpl w:val="BCBE6968"/>
@@ -18960,7 +19918,7 @@
       </w:rPr>
     </w:lvl>
   </w:abstractNum>
-  <w:abstractNum w:abstractNumId="22" w15:restartNumberingAfterBreak="0">
+  <w:abstractNum w:abstractNumId="23" w15:restartNumberingAfterBreak="0">
     <w:nsid w:val="52751265"/>
     <w:multiLevelType w:val="hybridMultilevel"/>
     <w:tmpl w:val="66D6A67E"/>
@@ -19055,7 +20013,7 @@
       </w:pPr>
     </w:lvl>
   </w:abstractNum>
-  <w:abstractNum w:abstractNumId="23" w15:restartNumberingAfterBreak="0">
+  <w:abstractNum w:abstractNumId="24" w15:restartNumberingAfterBreak="0">
     <w:nsid w:val="52CB0831"/>
     <w:multiLevelType w:val="hybridMultilevel"/>
     <w:tmpl w:val="8CA4D62A"/>
@@ -19148,7 +20106,7 @@
       </w:pPr>
     </w:lvl>
   </w:abstractNum>
-  <w:abstractNum w:abstractNumId="24" w15:restartNumberingAfterBreak="0">
+  <w:abstractNum w:abstractNumId="25" w15:restartNumberingAfterBreak="0">
     <w:nsid w:val="553F2B35"/>
     <w:multiLevelType w:val="hybridMultilevel"/>
     <w:tmpl w:val="7954259C"/>
@@ -19237,7 +20195,96 @@
       </w:pPr>
     </w:lvl>
   </w:abstractNum>
-  <w:abstractNum w:abstractNumId="25" w15:restartNumberingAfterBreak="0">
+  <w:abstractNum w:abstractNumId="26" w15:restartNumberingAfterBreak="0">
+    <w:nsid w:val="5F2E3A29"/>
+    <w:multiLevelType w:val="hybridMultilevel"/>
+    <w:tmpl w:val="CABE84E4"/>
+    <w:lvl w:ilvl="0" w:tplc="04090015">
+      <w:start w:val="1"/>
+      <w:numFmt w:val="upperLetter"/>
+      <w:lvlText w:val="%1."/>
+      <w:lvlJc w:val="left"/>
+      <w:pPr>
+        <w:ind w:left="1800" w:hanging="360"/>
+      </w:pPr>
+      <w:rPr>
+        <w:rFonts w:hint="default"/>
+      </w:rPr>
+    </w:lvl>
+    <w:lvl w:ilvl="1" w:tplc="04090019" w:tentative="1">
+      <w:start w:val="1"/>
+      <w:numFmt w:val="lowerLetter"/>
+      <w:lvlText w:val="%2."/>
+      <w:lvlJc w:val="left"/>
+      <w:pPr>
+        <w:ind w:left="2520" w:hanging="360"/>
+      </w:pPr>
+    </w:lvl>
+    <w:lvl w:ilvl="2" w:tplc="0409001B" w:tentative="1">
+      <w:start w:val="1"/>
+      <w:numFmt w:val="lowerRoman"/>
+      <w:lvlText w:val="%3."/>
+      <w:lvlJc w:val="right"/>
+      <w:pPr>
+        <w:ind w:left="3240" w:hanging="180"/>
+      </w:pPr>
+    </w:lvl>
+    <w:lvl w:ilvl="3" w:tplc="0409000F" w:tentative="1">
+      <w:start w:val="1"/>
+      <w:numFmt w:val="decimal"/>
+      <w:lvlText w:val="%4."/>
+      <w:lvlJc w:val="left"/>
+      <w:pPr>
+        <w:ind w:left="3960" w:hanging="360"/>
+      </w:pPr>
+    </w:lvl>
+    <w:lvl w:ilvl="4" w:tplc="04090019" w:tentative="1">
+      <w:start w:val="1"/>
+      <w:numFmt w:val="lowerLetter"/>
+      <w:lvlText w:val="%5."/>
+      <w:lvlJc w:val="left"/>
+      <w:pPr>
+        <w:ind w:left="4680" w:hanging="360"/>
+      </w:pPr>
+    </w:lvl>
+    <w:lvl w:ilvl="5" w:tplc="0409001B" w:tentative="1">
+      <w:start w:val="1"/>
+      <w:numFmt w:val="lowerRoman"/>
+      <w:lvlText w:val="%6."/>
+      <w:lvlJc w:val="right"/>
+      <w:pPr>
+        <w:ind w:left="5400" w:hanging="180"/>
+      </w:pPr>
+    </w:lvl>
+    <w:lvl w:ilvl="6" w:tplc="0409000F" w:tentative="1">
+      <w:start w:val="1"/>
+      <w:numFmt w:val="decimal"/>
+      <w:lvlText w:val="%7."/>
+      <w:lvlJc w:val="left"/>
+      <w:pPr>
+        <w:ind w:left="6120" w:hanging="360"/>
+      </w:pPr>
+    </w:lvl>
+    <w:lvl w:ilvl="7" w:tplc="04090019" w:tentative="1">
+      <w:start w:val="1"/>
+      <w:numFmt w:val="lowerLetter"/>
+      <w:lvlText w:val="%8."/>
+      <w:lvlJc w:val="left"/>
+      <w:pPr>
+        <w:ind w:left="6840" w:hanging="360"/>
+      </w:pPr>
+    </w:lvl>
+    <w:lvl w:ilvl="8" w:tplc="0409001B" w:tentative="1">
+      <w:start w:val="1"/>
+      <w:numFmt w:val="lowerRoman"/>
+      <w:lvlText w:val="%9."/>
+      <w:lvlJc w:val="right"/>
+      <w:pPr>
+        <w:ind w:left="7560" w:hanging="180"/>
+      </w:pPr>
+    </w:lvl>
+  </w:abstractNum>
+  <w:abstractNum w:abstractNumId="27" w15:restartNumberingAfterBreak="0">
     <w:nsid w:val="5F44714F"/>
     <w:multiLevelType w:val="hybridMultilevel"/>
     <w:tmpl w:val="25D24ED6"/>
@@ -19326,7 +20373,7 @@
       </w:pPr>
     </w:lvl>
   </w:abstractNum>
-  <w:abstractNum w:abstractNumId="26" w15:restartNumberingAfterBreak="0">
+  <w:abstractNum w:abstractNumId="28" w15:restartNumberingAfterBreak="0">
     <w:nsid w:val="65BC251F"/>
     <w:multiLevelType w:val="hybridMultilevel"/>
     <w:tmpl w:val="25D24ED6"/>
@@ -19415,7 +20462,7 @@
       </w:pPr>
     </w:lvl>
   </w:abstractNum>
-  <w:abstractNum w:abstractNumId="27" w15:restartNumberingAfterBreak="0">
+  <w:abstractNum w:abstractNumId="29" w15:restartNumberingAfterBreak="0">
     <w:nsid w:val="6607793B"/>
     <w:multiLevelType w:val="hybridMultilevel"/>
     <w:tmpl w:val="66D6A67E"/>
@@ -19510,7 +20557,7 @@
       </w:pPr>
     </w:lvl>
   </w:abstractNum>
-  <w:abstractNum w:abstractNumId="28" w15:restartNumberingAfterBreak="0">
+  <w:abstractNum w:abstractNumId="30" w15:restartNumberingAfterBreak="0">
     <w:nsid w:val="688B6B82"/>
     <w:multiLevelType w:val="hybridMultilevel"/>
     <w:tmpl w:val="20B640F4"/>
@@ -19599,7 +20646,7 @@
       </w:pPr>
     </w:lvl>
   </w:abstractNum>
-  <w:abstractNum w:abstractNumId="29" w15:restartNumberingAfterBreak="0">
+  <w:abstractNum w:abstractNumId="31" w15:restartNumberingAfterBreak="0">
     <w:nsid w:val="691B10B1"/>
     <w:multiLevelType w:val="hybridMultilevel"/>
     <w:tmpl w:val="496E8954"/>
@@ -19688,7 +20735,7 @@
       </w:pPr>
     </w:lvl>
   </w:abstractNum>
-  <w:abstractNum w:abstractNumId="30" w15:restartNumberingAfterBreak="0">
+  <w:abstractNum w:abstractNumId="32" w15:restartNumberingAfterBreak="0">
     <w:nsid w:val="6A824BFA"/>
     <w:multiLevelType w:val="hybridMultilevel"/>
     <w:tmpl w:val="426ECB4C"/>
@@ -19777,7 +20824,7 @@
       </w:pPr>
     </w:lvl>
   </w:abstractNum>
-  <w:abstractNum w:abstractNumId="31" w15:restartNumberingAfterBreak="0">
+  <w:abstractNum w:abstractNumId="33" w15:restartNumberingAfterBreak="0">
     <w:nsid w:val="6B766D80"/>
     <w:multiLevelType w:val="hybridMultilevel"/>
     <w:tmpl w:val="3AF89046"/>
@@ -19870,7 +20917,7 @@
       </w:pPr>
     </w:lvl>
   </w:abstractNum>
-  <w:abstractNum w:abstractNumId="32" w15:restartNumberingAfterBreak="0">
+  <w:abstractNum w:abstractNumId="34" w15:restartNumberingAfterBreak="0">
     <w:nsid w:val="6C81524C"/>
     <w:multiLevelType w:val="hybridMultilevel"/>
     <w:tmpl w:val="EE3295C2"/>
@@ -19965,7 +21012,7 @@
       </w:pPr>
     </w:lvl>
   </w:abstractNum>
-  <w:abstractNum w:abstractNumId="33" w15:restartNumberingAfterBreak="0">
+  <w:abstractNum w:abstractNumId="35" w15:restartNumberingAfterBreak="0">
     <w:nsid w:val="6DD83C6A"/>
     <w:multiLevelType w:val="hybridMultilevel"/>
     <w:tmpl w:val="3AF89046"/>
@@ -20058,7 +21105,7 @@
       </w:pPr>
     </w:lvl>
   </w:abstractNum>
-  <w:abstractNum w:abstractNumId="34" w15:restartNumberingAfterBreak="0">
+  <w:abstractNum w:abstractNumId="36" w15:restartNumberingAfterBreak="0">
     <w:nsid w:val="6E4A5CEC"/>
     <w:multiLevelType w:val="hybridMultilevel"/>
     <w:tmpl w:val="06649BDA"/>
@@ -20149,7 +21196,96 @@
       </w:pPr>
     </w:lvl>
   </w:abstractNum>
-  <w:abstractNum w:abstractNumId="35" w15:restartNumberingAfterBreak="0">
+  <w:abstractNum w:abstractNumId="37" w15:restartNumberingAfterBreak="0">
+    <w:nsid w:val="6E7F4208"/>
+    <w:multiLevelType w:val="hybridMultilevel"/>
+    <w:tmpl w:val="A6AC8FC8"/>
+    <w:lvl w:ilvl="0" w:tplc="04090015">
+      <w:start w:val="1"/>
+      <w:numFmt w:val="upperLetter"/>
+      <w:lvlText w:val="%1."/>
+      <w:lvlJc w:val="left"/>
+      <w:pPr>
+        <w:ind w:left="1800" w:hanging="360"/>
+      </w:pPr>
+      <w:rPr>
+        <w:rFonts w:hint="default"/>
+      </w:rPr>
+    </w:lvl>
+    <w:lvl w:ilvl="1" w:tplc="04090019" w:tentative="1">
+      <w:start w:val="1"/>
+      <w:numFmt w:val="lowerLetter"/>
+      <w:lvlText w:val="%2."/>
+      <w:lvlJc w:val="left"/>
+      <w:pPr>
+        <w:ind w:left="2520" w:hanging="360"/>
+      </w:pPr>
+    </w:lvl>
+    <w:lvl w:ilvl="2" w:tplc="0409001B" w:tentative="1">
+      <w:start w:val="1"/>
+      <w:numFmt w:val="lowerRoman"/>
+      <w:lvlText w:val="%3."/>
+      <w:lvlJc w:val="right"/>
+      <w:pPr>
+        <w:ind w:left="3240" w:hanging="180"/>
+      </w:pPr>
+    </w:lvl>
+    <w:lvl w:ilvl="3" w:tplc="0409000F" w:tentative="1">
+      <w:start w:val="1"/>
+      <w:numFmt w:val="decimal"/>
+      <w:lvlText w:val="%4."/>
+      <w:lvlJc w:val="left"/>
+      <w:pPr>
+        <w:ind w:left="3960" w:hanging="360"/>
+      </w:pPr>
+    </w:lvl>
+    <w:lvl w:ilvl="4" w:tplc="04090019" w:tentative="1">
+      <w:start w:val="1"/>
+      <w:numFmt w:val="lowerLetter"/>
+      <w:lvlText w:val="%5."/>
+      <w:lvlJc w:val="left"/>
+      <w:pPr>
+        <w:ind w:left="4680" w:hanging="360"/>
+      </w:pPr>
+    </w:lvl>
+    <w:lvl w:ilvl="5" w:tplc="0409001B" w:tentative="1">
+      <w:start w:val="1"/>
+      <w:numFmt w:val="lowerRoman"/>
+      <w:lvlText w:val="%6."/>
+      <w:lvlJc w:val="right"/>
+      <w:pPr>
+        <w:ind w:left="5400" w:hanging="180"/>
+      </w:pPr>
+    </w:lvl>
+    <w:lvl w:ilvl="6" w:tplc="0409000F" w:tentative="1">
+      <w:start w:val="1"/>
+      <w:numFmt w:val="decimal"/>
+      <w:lvlText w:val="%7."/>
+      <w:lvlJc w:val="left"/>
+      <w:pPr>
+        <w:ind w:left="6120" w:hanging="360"/>
+      </w:pPr>
+    </w:lvl>
+    <w:lvl w:ilvl="7" w:tplc="04090019" w:tentative="1">
+      <w:start w:val="1"/>
+      <w:numFmt w:val="lowerLetter"/>
+      <w:lvlText w:val="%8."/>
+      <w:lvlJc w:val="left"/>
+      <w:pPr>
+        <w:ind w:left="6840" w:hanging="360"/>
+      </w:pPr>
+    </w:lvl>
+    <w:lvl w:ilvl="8" w:tplc="0409001B" w:tentative="1">
+      <w:start w:val="1"/>
+      <w:numFmt w:val="lowerRoman"/>
+      <w:lvlText w:val="%9."/>
+      <w:lvlJc w:val="right"/>
+      <w:pPr>
+        <w:ind w:left="7560" w:hanging="180"/>
+      </w:pPr>
+    </w:lvl>
+  </w:abstractNum>
+  <w:abstractNum w:abstractNumId="38" w15:restartNumberingAfterBreak="0">
     <w:nsid w:val="6F141429"/>
     <w:multiLevelType w:val="hybridMultilevel"/>
     <w:tmpl w:val="C744FDDE"/>
@@ -20238,7 +21374,96 @@
       </w:pPr>
     </w:lvl>
   </w:abstractNum>
-  <w:abstractNum w:abstractNumId="36" w15:restartNumberingAfterBreak="0">
+  <w:abstractNum w:abstractNumId="39" w15:restartNumberingAfterBreak="0">
+    <w:nsid w:val="6FB00207"/>
+    <w:multiLevelType w:val="hybridMultilevel"/>
+    <w:tmpl w:val="9E8CDD86"/>
+    <w:lvl w:ilvl="0" w:tplc="04090015">
+      <w:start w:val="1"/>
+      <w:numFmt w:val="upperLetter"/>
+      <w:lvlText w:val="%1."/>
+      <w:lvlJc w:val="left"/>
+      <w:pPr>
+        <w:ind w:left="1800" w:hanging="360"/>
+      </w:pPr>
+      <w:rPr>
+        <w:rFonts w:hint="default"/>
+      </w:rPr>
+    </w:lvl>
+    <w:lvl w:ilvl="1" w:tplc="04090019" w:tentative="1">
+      <w:start w:val="1"/>
+      <w:numFmt w:val="lowerLetter"/>
+      <w:lvlText w:val="%2."/>
+      <w:lvlJc w:val="left"/>
+      <w:pPr>
+        <w:ind w:left="2520" w:hanging="360"/>
+      </w:pPr>
+    </w:lvl>
+    <w:lvl w:ilvl="2" w:tplc="0409001B" w:tentative="1">
+      <w:start w:val="1"/>
+      <w:numFmt w:val="lowerRoman"/>
+      <w:lvlText w:val="%3."/>
+      <w:lvlJc w:val="right"/>
+      <w:pPr>
+        <w:ind w:left="3240" w:hanging="180"/>
+      </w:pPr>
+    </w:lvl>
+    <w:lvl w:ilvl="3" w:tplc="0409000F" w:tentative="1">
+      <w:start w:val="1"/>
+      <w:numFmt w:val="decimal"/>
+      <w:lvlText w:val="%4."/>
+      <w:lvlJc w:val="left"/>
+      <w:pPr>
+        <w:ind w:left="3960" w:hanging="360"/>
+      </w:pPr>
+    </w:lvl>
+    <w:lvl w:ilvl="4" w:tplc="04090019" w:tentative="1">
+      <w:start w:val="1"/>
+      <w:numFmt w:val="lowerLetter"/>
+      <w:lvlText w:val="%5."/>
+      <w:lvlJc w:val="left"/>
+      <w:pPr>
+        <w:ind w:left="4680" w:hanging="360"/>
+      </w:pPr>
+    </w:lvl>
+    <w:lvl w:ilvl="5" w:tplc="0409001B" w:tentative="1">
+      <w:start w:val="1"/>
+      <w:numFmt w:val="lowerRoman"/>
+      <w:lvlText w:val="%6."/>
+      <w:lvlJc w:val="right"/>
+      <w:pPr>
+        <w:ind w:left="5400" w:hanging="180"/>
+      </w:pPr>
+    </w:lvl>
+    <w:lvl w:ilvl="6" w:tplc="0409000F" w:tentative="1">
+      <w:start w:val="1"/>
+      <w:numFmt w:val="decimal"/>
+      <w:lvlText w:val="%7."/>
+      <w:lvlJc w:val="left"/>
+      <w:pPr>
+        <w:ind w:left="6120" w:hanging="360"/>
+      </w:pPr>
+    </w:lvl>
+    <w:lvl w:ilvl="7" w:tplc="04090019" w:tentative="1">
+      <w:start w:val="1"/>
+      <w:numFmt w:val="lowerLetter"/>
+      <w:lvlText w:val="%8."/>
+      <w:lvlJc w:val="left"/>
+      <w:pPr>
+        <w:ind w:left="6840" w:hanging="360"/>
+      </w:pPr>
+    </w:lvl>
+    <w:lvl w:ilvl="8" w:tplc="0409001B" w:tentative="1">
+      <w:start w:val="1"/>
+      <w:numFmt w:val="lowerRoman"/>
+      <w:lvlText w:val="%9."/>
+      <w:lvlJc w:val="right"/>
+      <w:pPr>
+        <w:ind w:left="7560" w:hanging="180"/>
+      </w:pPr>
+    </w:lvl>
+  </w:abstractNum>
+  <w:abstractNum w:abstractNumId="40" w15:restartNumberingAfterBreak="0">
     <w:nsid w:val="724515C8"/>
     <w:multiLevelType w:val="hybridMultilevel"/>
     <w:tmpl w:val="A290F5F2"/>
@@ -20327,7 +21552,7 @@
       </w:pPr>
     </w:lvl>
   </w:abstractNum>
-  <w:abstractNum w:abstractNumId="37" w15:restartNumberingAfterBreak="0">
+  <w:abstractNum w:abstractNumId="41" w15:restartNumberingAfterBreak="0">
     <w:nsid w:val="72F60A37"/>
     <w:multiLevelType w:val="hybridMultilevel"/>
     <w:tmpl w:val="B7DABB3E"/>
@@ -20416,7 +21641,7 @@
       </w:pPr>
     </w:lvl>
   </w:abstractNum>
-  <w:abstractNum w:abstractNumId="38" w15:restartNumberingAfterBreak="0">
+  <w:abstractNum w:abstractNumId="42" w15:restartNumberingAfterBreak="0">
     <w:nsid w:val="752A1B65"/>
     <w:multiLevelType w:val="hybridMultilevel"/>
     <w:tmpl w:val="25D24ED6"/>
@@ -20505,7 +21730,7 @@
       </w:pPr>
     </w:lvl>
   </w:abstractNum>
-  <w:abstractNum w:abstractNumId="39" w15:restartNumberingAfterBreak="0">
+  <w:abstractNum w:abstractNumId="43" w15:restartNumberingAfterBreak="0">
     <w:nsid w:val="78D1390F"/>
     <w:multiLevelType w:val="hybridMultilevel"/>
     <w:tmpl w:val="EE1E9BFE"/>
@@ -20594,7 +21819,7 @@
       </w:pPr>
     </w:lvl>
   </w:abstractNum>
-  <w:abstractNum w:abstractNumId="40" w15:restartNumberingAfterBreak="0">
+  <w:abstractNum w:abstractNumId="44" w15:restartNumberingAfterBreak="0">
     <w:nsid w:val="7B19375F"/>
     <w:multiLevelType w:val="hybridMultilevel"/>
     <w:tmpl w:val="B0FC42D8"/>
@@ -20707,7 +21932,7 @@
       </w:rPr>
     </w:lvl>
   </w:abstractNum>
-  <w:abstractNum w:abstractNumId="41" w15:restartNumberingAfterBreak="0">
+  <w:abstractNum w:abstractNumId="45" w15:restartNumberingAfterBreak="0">
     <w:nsid w:val="7C5E7D5F"/>
     <w:multiLevelType w:val="hybridMultilevel"/>
     <w:tmpl w:val="8870BFD6"/>
@@ -20800,49 +22025,49 @@
     <w:abstractNumId w:val="3"/>
   </w:num>
   <w:num w:numId="2">
-    <w:abstractNumId w:val="24"/>
+    <w:abstractNumId w:val="25"/>
   </w:num>
   <w:num w:numId="3">
-    <w:abstractNumId w:val="36"/>
+    <w:abstractNumId w:val="40"/>
   </w:num>
   <w:num w:numId="4">
-    <w:abstractNumId w:val="21"/>
+    <w:abstractNumId w:val="22"/>
   </w:num>
   <w:num w:numId="5">
-    <w:abstractNumId w:val="33"/>
+    <w:abstractNumId w:val="35"/>
   </w:num>
   <w:num w:numId="6">
-    <w:abstractNumId w:val="31"/>
+    <w:abstractNumId w:val="33"/>
   </w:num>
   <w:num w:numId="7">
     <w:abstractNumId w:val="16"/>
   </w:num>
   <w:num w:numId="8">
-    <w:abstractNumId w:val="40"/>
+    <w:abstractNumId w:val="44"/>
   </w:num>
   <w:num w:numId="9">
     <w:abstractNumId w:val="7"/>
   </w:num>
   <w:num w:numId="10">
-    <w:abstractNumId w:val="23"/>
+    <w:abstractNumId w:val="24"/>
   </w:num>
   <w:num w:numId="11">
-    <w:abstractNumId w:val="34"/>
+    <w:abstractNumId w:val="36"/>
   </w:num>
   <w:num w:numId="12">
     <w:abstractNumId w:val="9"/>
   </w:num>
   <w:num w:numId="13">
-    <w:abstractNumId w:val="26"/>
+    <w:abstractNumId w:val="28"/>
   </w:num>
   <w:num w:numId="14">
     <w:abstractNumId w:val="12"/>
   </w:num>
   <w:num w:numId="15">
-    <w:abstractNumId w:val="38"/>
+    <w:abstractNumId w:val="42"/>
   </w:num>
   <w:num w:numId="16">
-    <w:abstractNumId w:val="25"/>
+    <w:abstractNumId w:val="27"/>
   </w:num>
   <w:num w:numId="17">
     <w:abstractNumId w:val="0"/>
@@ -20857,37 +22082,37 @@
     <w:abstractNumId w:val="2"/>
   </w:num>
   <w:num w:numId="21">
-    <w:abstractNumId w:val="22"/>
+    <w:abstractNumId w:val="23"/>
   </w:num>
   <w:num w:numId="22">
-    <w:abstractNumId w:val="27"/>
+    <w:abstractNumId w:val="29"/>
   </w:num>
   <w:num w:numId="23">
     <w:abstractNumId w:val="5"/>
   </w:num>
   <w:num w:numId="24">
-    <w:abstractNumId w:val="32"/>
+    <w:abstractNumId w:val="34"/>
   </w:num>
   <w:num w:numId="25">
     <w:abstractNumId w:val="13"/>
   </w:num>
   <w:num w:numId="26">
-    <w:abstractNumId w:val="41"/>
+    <w:abstractNumId w:val="45"/>
   </w:num>
   <w:num w:numId="27">
-    <w:abstractNumId w:val="39"/>
+    <w:abstractNumId w:val="43"/>
   </w:num>
   <w:num w:numId="28">
-    <w:abstractNumId w:val="28"/>
+    <w:abstractNumId w:val="30"/>
   </w:num>
   <w:num w:numId="29">
     <w:abstractNumId w:val="11"/>
   </w:num>
   <w:num w:numId="30">
-    <w:abstractNumId w:val="29"/>
+    <w:abstractNumId w:val="31"/>
   </w:num>
   <w:num w:numId="31">
-    <w:abstractNumId w:val="37"/>
+    <w:abstractNumId w:val="41"/>
   </w:num>
   <w:num w:numId="32">
     <w:abstractNumId w:val="18"/>
@@ -20911,7 +22136,7 @@
     <w:abstractNumId w:val="14"/>
   </w:num>
   <w:num w:numId="39">
-    <w:abstractNumId w:val="30"/>
+    <w:abstractNumId w:val="32"/>
   </w:num>
   <w:num w:numId="40">
     <w:abstractNumId w:val="15"/>
@@ -20920,7 +22145,19 @@
     <w:abstractNumId w:val="17"/>
   </w:num>
   <w:num w:numId="42">
-    <w:abstractNumId w:val="35"/>
+    <w:abstractNumId w:val="38"/>
+  </w:num>
+  <w:num w:numId="43">
+    <w:abstractNumId w:val="37"/>
+  </w:num>
+  <w:num w:numId="44">
+    <w:abstractNumId w:val="39"/>
+  </w:num>
+  <w:num w:numId="45">
+    <w:abstractNumId w:val="21"/>
+  </w:num>
+  <w:num w:numId="46">
+    <w:abstractNumId w:val="26"/>
   </w:num>
 </w:numbering>
 </file>

</xml_diff>